<commit_message>
started making some tutorials on quest editor
</commit_message>
<xml_diff>
--- a/sheet.docx
+++ b/sheet.docx
@@ -25,113 +25,129 @@
     </w:p>
     <w:p/>
     <w:p>
+      <w:r>
+        <w:rPr>
+          <w:lang w:val="en-US"/>
+        </w:rPr>
+        <w:t xml:space="preserve">It was Summer when I saw your face. </w:t>
+      </w:r>
+      <w:r>
+        <w:sym w:font="Wingdings" w:char="F0E0"/>
+      </w:r>
+      <w:r>
+        <w:rPr>
+          <w:lang w:val="en-US"/>
+        </w:rPr>
+        <w:t xml:space="preserve"> </w:t>
+      </w:r>
+      <w:r>
+        <w:t>dois rapazes atletas que um cai e o outro ajuda e apaixonam-se</w:t>
+      </w:r>
+    </w:p>
+    <w:p/>
+    <w:p>
+      <w:r>
+        <w:t xml:space="preserve">História baseada no anime </w:t>
+      </w:r>
       <w:proofErr w:type="spellStart"/>
       <w:r>
-        <w:t>It</w:t>
+        <w:t>Shelter</w:t>
       </w:r>
       <w:proofErr w:type="spellEnd"/>
       <w:r>
+        <w:t>?</w:t>
+      </w:r>
+    </w:p>
+    <w:p/>
+    <w:p>
+      <w:r>
+        <w:t>10 minutos de tempo de jogo</w:t>
+      </w:r>
+    </w:p>
+    <w:p/>
+    <w:p>
+      <w:r>
+        <w:t>Sinopse:</w:t>
+      </w:r>
+    </w:p>
+    <w:p>
+      <w:r>
+        <w:t xml:space="preserve">Um rapaz que participa nos jogos olímpicos de atletismo ao fazer estafetas e acaba por tropeçar e cair enquanto corria, um elemento da equipa adversária vê que ele está aflito, olha para trás e para de correr, e vem ajudá-lo. Os dois entram numa ambulância e vão para o hospital e, apesar de primeiramente o diagnóstico ser apenas uma entorse, existe outro problema de saúde associado ao mesmo, não se sabe bem o </w:t>
+      </w:r>
+      <w:r>
+        <w:t>quê,</w:t>
+      </w:r>
+      <w:r>
+        <w:t xml:space="preserve"> mas suspeita-se que esteja associado aos ossos</w:t>
+      </w:r>
+      <w:r>
+        <w:t xml:space="preserve">: a sua perna fica imóvel como pedra, impossibilitando-o de continuar a competir. </w:t>
+      </w:r>
+    </w:p>
+    <w:p>
+      <w:r>
+        <w:t xml:space="preserve">O </w:t>
+      </w:r>
+      <w:r>
+        <w:t>protagonista</w:t>
+      </w:r>
+      <w:r>
         <w:t xml:space="preserve"> </w:t>
       </w:r>
-      <w:proofErr w:type="spellStart"/>
-      <w:r>
-        <w:t>was</w:t>
-      </w:r>
-      <w:proofErr w:type="spellEnd"/>
-      <w:r>
-        <w:t xml:space="preserve"> </w:t>
-      </w:r>
-      <w:proofErr w:type="spellStart"/>
-      <w:r>
-        <w:t>Summer</w:t>
-      </w:r>
-      <w:proofErr w:type="spellEnd"/>
-      <w:r>
-        <w:t xml:space="preserve"> </w:t>
-      </w:r>
-      <w:proofErr w:type="spellStart"/>
-      <w:r>
-        <w:t>when</w:t>
-      </w:r>
-      <w:proofErr w:type="spellEnd"/>
-      <w:r>
-        <w:t xml:space="preserve"> I </w:t>
-      </w:r>
-      <w:proofErr w:type="spellStart"/>
-      <w:r>
-        <w:t>saw</w:t>
-      </w:r>
-      <w:proofErr w:type="spellEnd"/>
-      <w:r>
-        <w:t xml:space="preserve"> </w:t>
-      </w:r>
-      <w:proofErr w:type="spellStart"/>
-      <w:r>
-        <w:t>your</w:t>
-      </w:r>
-      <w:proofErr w:type="spellEnd"/>
-      <w:r>
-        <w:t xml:space="preserve"> face. </w:t>
-      </w:r>
-      <w:r>
-        <w:sym w:font="Wingdings" w:char="F0E0"/>
-      </w:r>
-      <w:r>
-        <w:t xml:space="preserve"> dois rapazes atletas que um cai e o outro ajuda e apaixonam-se</w:t>
-      </w:r>
-    </w:p>
-    <w:p/>
-    <w:p>
-      <w:r>
-        <w:t xml:space="preserve">História baseada no anime </w:t>
-      </w:r>
-      <w:proofErr w:type="spellStart"/>
-      <w:r>
-        <w:t>Shelter</w:t>
-      </w:r>
-      <w:proofErr w:type="spellEnd"/>
-      <w:r>
-        <w:t>?</w:t>
-      </w:r>
-    </w:p>
-    <w:p/>
-    <w:p>
-      <w:r>
-        <w:t>10 minutos de tempo de jogo</w:t>
-      </w:r>
-    </w:p>
-    <w:p/>
-    <w:p>
-      <w:r>
-        <w:t>Sinopse:</w:t>
-      </w:r>
-    </w:p>
-    <w:p>
-      <w:r>
-        <w:t xml:space="preserve">Um rapaz que participa nos jogos olímpicos de atletismo ao fazer estafetas e acaba por tropeçar e cair enquanto corria, um elemento da equipa adversária vê que ele está aflito, olha para trás e para de correr, e vem ajudá-lo. Os dois entram numa ambulância e vão para o hospital e, apesar de primeiramente o diagnóstico ser apenas uma entorse, existe outro problema de saúde associado ao mesmo, não se sabe bem o </w:t>
-      </w:r>
-      <w:proofErr w:type="gramStart"/>
-      <w:r>
-        <w:t>quê</w:t>
-      </w:r>
-      <w:proofErr w:type="gramEnd"/>
-      <w:r>
-        <w:t xml:space="preserve"> mas suspeita-se que esteja associado aos ossos. </w:t>
-      </w:r>
-    </w:p>
-    <w:p>
-      <w:r>
-        <w:t>O rapaz desiste da sua breve carreira de atleta e, rapidamente, a sua saúde deteriora-se bastante. O outro rapaz dá-lhe apoio e promete cuidar dele e os dois apaixonam-se.</w:t>
-      </w:r>
-    </w:p>
-    <w:p>
-      <w:r>
-        <w:t xml:space="preserve">Vendo que tem pouco tempo de vida, os dois aproveitam para aproveitar o pouco tempo que lhes resta para passarem o tempo juntos e realizarem todas os sonhos deles antes dele morrer. </w:t>
-      </w:r>
-    </w:p>
-    <w:p>
-      <w:r>
-        <w:t>Numa das viagens, o protagonista debilita-se ainda mais, e o namorado decide, em segredo, encaminhar ambos para um mágico local que, supostamente, conserta todos os males e arranja tudo, porque há solução para tudo, exceto para a morte. Mas, lá está, a morte é o que lhe espera e não há nada que ele possa fazer.</w:t>
+      <w:r>
+        <w:t xml:space="preserve">decide então </w:t>
+      </w:r>
+      <w:r>
+        <w:t>desist</w:t>
+      </w:r>
+      <w:r>
+        <w:t>ir</w:t>
+      </w:r>
+      <w:r>
+        <w:t xml:space="preserve"> da sua breve carreira de atleta e, rapidamente, a sua saúde deteriora-se bastante</w:t>
+      </w:r>
+      <w:r>
+        <w:t xml:space="preserve"> – outras partes do seu corpo, nomeadamente os membros superiores, também endurecem com o tempo.</w:t>
+      </w:r>
+      <w:r>
+        <w:t xml:space="preserve"> O outro rapaz dá-lhe apoio e promete cuidar dele e os dois apaixonam-se.</w:t>
+      </w:r>
+    </w:p>
+    <w:p>
+      <w:r>
+        <w:t xml:space="preserve">Vendo que </w:t>
+      </w:r>
+      <w:r>
+        <w:t>ao protagonista vai escasseando tempo útil em que vive independente de outrem</w:t>
+      </w:r>
+      <w:r>
+        <w:t xml:space="preserve">, os dois aproveitam para aproveitar o pouco tempo que lhes resta para passarem o tempo juntos e </w:t>
+      </w:r>
+      <w:r>
+        <w:t>procurarem um médico que impedirá o primeiro de ficar completamente paralisado</w:t>
+      </w:r>
+      <w:r>
+        <w:t xml:space="preserve">. </w:t>
+      </w:r>
+    </w:p>
+    <w:p>
+      <w:r>
+        <w:t xml:space="preserve">Numa das viagens, o protagonista debilita-se ainda mais, e o namorado decide, em segredo, encaminhar ambos para um </w:t>
+      </w:r>
+      <w:r>
+        <w:t>médico</w:t>
+      </w:r>
+      <w:r>
+        <w:t xml:space="preserve"> local que, supostamente, conserta todos os males e arranja tudo, porque há solução para tudo, exceto para a morte. Mas, lá está, a morte é o que lhe espera e não há nada que ele possa fazer.</w:t>
+      </w:r>
+      <w:r>
+        <w:t xml:space="preserve"> Todavia, e uma vez o mesmo, apesar de ser um homem da ciência, acreditar em fenómenos </w:t>
+      </w:r>
+      <w:r>
+        <w:t xml:space="preserve">de carisma mais etéreo e sobrenatural, encaminha-o para um mágico </w:t>
+      </w:r>
+      <w:r>
+        <w:t xml:space="preserve">do caos que mora bastante longe dali, num lugar afastado da civilização por ser considerado o mais perigoso dos bruxos de todos os tempos. </w:t>
       </w:r>
     </w:p>
     <w:p>
@@ -152,293 +168,16 @@
     <w:p/>
     <w:p/>
     <w:p>
-      <w:proofErr w:type="spellStart"/>
-      <w:r>
-        <w:t>It</w:t>
-      </w:r>
-      <w:proofErr w:type="spellEnd"/>
-      <w:r>
-        <w:t xml:space="preserve"> </w:t>
-      </w:r>
-      <w:proofErr w:type="spellStart"/>
-      <w:r>
-        <w:t>was</w:t>
-      </w:r>
-      <w:proofErr w:type="spellEnd"/>
-      <w:r>
-        <w:t xml:space="preserve"> </w:t>
-      </w:r>
-      <w:proofErr w:type="spellStart"/>
-      <w:r>
-        <w:t>summer</w:t>
-      </w:r>
-      <w:proofErr w:type="spellEnd"/>
-      <w:r>
-        <w:t xml:space="preserve"> </w:t>
-      </w:r>
-      <w:proofErr w:type="spellStart"/>
-      <w:r>
-        <w:t>when</w:t>
-      </w:r>
-      <w:proofErr w:type="spellEnd"/>
-      <w:r>
-        <w:t xml:space="preserve"> I </w:t>
-      </w:r>
-      <w:proofErr w:type="spellStart"/>
-      <w:r>
-        <w:t>saw</w:t>
-      </w:r>
-      <w:proofErr w:type="spellEnd"/>
-      <w:r>
-        <w:t xml:space="preserve"> </w:t>
-      </w:r>
-      <w:proofErr w:type="spellStart"/>
-      <w:r>
-        <w:t>your</w:t>
-      </w:r>
-      <w:proofErr w:type="spellEnd"/>
-      <w:r>
-        <w:t xml:space="preserve"> face for </w:t>
-      </w:r>
-      <w:proofErr w:type="spellStart"/>
-      <w:r>
-        <w:t>the</w:t>
-      </w:r>
-      <w:proofErr w:type="spellEnd"/>
-      <w:r>
-        <w:t xml:space="preserve"> </w:t>
-      </w:r>
-      <w:proofErr w:type="spellStart"/>
-      <w:r>
-        <w:t>first</w:t>
-      </w:r>
-      <w:proofErr w:type="spellEnd"/>
-      <w:r>
-        <w:t xml:space="preserve"> time. </w:t>
-      </w:r>
-      <w:proofErr w:type="spellStart"/>
-      <w:r>
-        <w:t>We</w:t>
-      </w:r>
-      <w:proofErr w:type="spellEnd"/>
-      <w:r>
-        <w:t xml:space="preserve"> </w:t>
-      </w:r>
-      <w:proofErr w:type="spellStart"/>
-      <w:r>
-        <w:t>were</w:t>
-      </w:r>
-      <w:proofErr w:type="spellEnd"/>
-      <w:r>
-        <w:t xml:space="preserve"> </w:t>
-      </w:r>
-      <w:proofErr w:type="spellStart"/>
-      <w:r>
-        <w:t>both</w:t>
-      </w:r>
-      <w:proofErr w:type="spellEnd"/>
-      <w:r>
-        <w:t xml:space="preserve"> </w:t>
-      </w:r>
-      <w:proofErr w:type="spellStart"/>
-      <w:r>
-        <w:t>competing</w:t>
-      </w:r>
-      <w:proofErr w:type="spellEnd"/>
-      <w:r>
-        <w:t xml:space="preserve"> in </w:t>
-      </w:r>
-      <w:proofErr w:type="spellStart"/>
-      <w:r>
-        <w:t>the</w:t>
-      </w:r>
-      <w:proofErr w:type="spellEnd"/>
-      <w:r>
-        <w:t xml:space="preserve"> </w:t>
-      </w:r>
-      <w:proofErr w:type="spellStart"/>
-      <w:r>
-        <w:t>Olympics</w:t>
-      </w:r>
-      <w:proofErr w:type="spellEnd"/>
-      <w:r>
-        <w:t xml:space="preserve">. I </w:t>
-      </w:r>
-      <w:proofErr w:type="spellStart"/>
-      <w:r>
-        <w:t>was</w:t>
-      </w:r>
-      <w:proofErr w:type="spellEnd"/>
-      <w:r>
-        <w:t xml:space="preserve"> </w:t>
-      </w:r>
-      <w:proofErr w:type="spellStart"/>
-      <w:r>
-        <w:t>so</w:t>
-      </w:r>
-      <w:proofErr w:type="spellEnd"/>
-      <w:r>
-        <w:t xml:space="preserve"> </w:t>
-      </w:r>
-      <w:proofErr w:type="spellStart"/>
-      <w:r>
-        <w:t>nervous</w:t>
-      </w:r>
-      <w:proofErr w:type="spellEnd"/>
-      <w:r>
-        <w:t xml:space="preserve"> </w:t>
-      </w:r>
-      <w:proofErr w:type="spellStart"/>
-      <w:r>
-        <w:t>about</w:t>
-      </w:r>
-      <w:proofErr w:type="spellEnd"/>
-      <w:r>
-        <w:t xml:space="preserve"> </w:t>
-      </w:r>
-      <w:proofErr w:type="spellStart"/>
-      <w:r>
-        <w:t>all</w:t>
-      </w:r>
-      <w:proofErr w:type="spellEnd"/>
-      <w:r>
-        <w:t xml:space="preserve"> </w:t>
-      </w:r>
-      <w:proofErr w:type="spellStart"/>
-      <w:r>
-        <w:t>of</w:t>
-      </w:r>
-      <w:proofErr w:type="spellEnd"/>
-      <w:r>
-        <w:t xml:space="preserve"> </w:t>
-      </w:r>
-      <w:proofErr w:type="spellStart"/>
-      <w:r>
-        <w:t>that</w:t>
-      </w:r>
-      <w:proofErr w:type="spellEnd"/>
-      <w:r>
-        <w:t xml:space="preserve">. </w:t>
-      </w:r>
-      <w:proofErr w:type="spellStart"/>
-      <w:r>
-        <w:t>And</w:t>
-      </w:r>
-      <w:proofErr w:type="spellEnd"/>
-      <w:r>
-        <w:t xml:space="preserve"> </w:t>
-      </w:r>
-      <w:proofErr w:type="spellStart"/>
-      <w:r>
-        <w:t>that</w:t>
-      </w:r>
-      <w:proofErr w:type="spellEnd"/>
-      <w:r>
-        <w:t xml:space="preserve"> </w:t>
-      </w:r>
-      <w:proofErr w:type="spellStart"/>
-      <w:r>
-        <w:t>reflected</w:t>
-      </w:r>
-      <w:proofErr w:type="spellEnd"/>
-      <w:r>
-        <w:t xml:space="preserve"> in </w:t>
-      </w:r>
-      <w:proofErr w:type="spellStart"/>
-      <w:r>
-        <w:t>my</w:t>
-      </w:r>
-      <w:proofErr w:type="spellEnd"/>
-      <w:r>
-        <w:t xml:space="preserve"> </w:t>
-      </w:r>
-      <w:proofErr w:type="spellStart"/>
-      <w:r>
-        <w:t>poor</w:t>
-      </w:r>
-      <w:proofErr w:type="spellEnd"/>
-      <w:r>
-        <w:t xml:space="preserve"> performance. </w:t>
-      </w:r>
-      <w:proofErr w:type="spellStart"/>
-      <w:r>
-        <w:t>But</w:t>
-      </w:r>
-      <w:proofErr w:type="spellEnd"/>
-      <w:r>
-        <w:t xml:space="preserve"> </w:t>
-      </w:r>
-      <w:proofErr w:type="spellStart"/>
-      <w:r>
-        <w:t>you</w:t>
-      </w:r>
-      <w:proofErr w:type="spellEnd"/>
-      <w:r>
-        <w:t xml:space="preserve"> </w:t>
-      </w:r>
-      <w:proofErr w:type="spellStart"/>
-      <w:r>
-        <w:t>helped</w:t>
-      </w:r>
-      <w:proofErr w:type="spellEnd"/>
-      <w:r>
-        <w:t xml:space="preserve"> me. </w:t>
-      </w:r>
-      <w:proofErr w:type="spellStart"/>
-      <w:r>
-        <w:t>And</w:t>
-      </w:r>
-      <w:proofErr w:type="spellEnd"/>
-      <w:r>
-        <w:t xml:space="preserve"> </w:t>
-      </w:r>
-      <w:proofErr w:type="spellStart"/>
-      <w:r>
-        <w:t>I’m</w:t>
-      </w:r>
-      <w:proofErr w:type="spellEnd"/>
-      <w:r>
-        <w:t xml:space="preserve"> </w:t>
-      </w:r>
-      <w:proofErr w:type="spellStart"/>
-      <w:r>
-        <w:t>thankful</w:t>
-      </w:r>
-      <w:proofErr w:type="spellEnd"/>
-      <w:r>
-        <w:t xml:space="preserve"> for </w:t>
-      </w:r>
-      <w:proofErr w:type="spellStart"/>
-      <w:r>
-        <w:t>that</w:t>
-      </w:r>
-      <w:proofErr w:type="spellEnd"/>
-      <w:r>
-        <w:t xml:space="preserve">. </w:t>
-      </w:r>
-      <w:proofErr w:type="spellStart"/>
-      <w:r>
-        <w:t>Forever</w:t>
-      </w:r>
-      <w:proofErr w:type="spellEnd"/>
-      <w:r>
-        <w:t xml:space="preserve"> </w:t>
-      </w:r>
-      <w:proofErr w:type="spellStart"/>
-      <w:r>
-        <w:t>and</w:t>
-      </w:r>
-      <w:proofErr w:type="spellEnd"/>
-      <w:r>
-        <w:t xml:space="preserve"> </w:t>
-      </w:r>
-      <w:proofErr w:type="spellStart"/>
-      <w:r>
-        <w:t>ever</w:t>
-      </w:r>
-      <w:proofErr w:type="spellEnd"/>
-      <w:r>
-        <w:t>.</w:t>
+      <w:pPr>
+        <w:rPr>
+          <w:lang w:val="en-US"/>
+        </w:rPr>
+      </w:pPr>
+      <w:r>
+        <w:rPr>
+          <w:lang w:val="en-US"/>
+        </w:rPr>
+        <w:t>It was summer when I saw your face for the first time. We were both competing in the Olympics. I was so nervous about all of that. And that reflected in my poor performance. But you helped me. And I’m thankful for that. Forever and ever.</w:t>
       </w:r>
     </w:p>
     <w:p>
@@ -446,27 +185,102 @@
         <w:pBdr>
           <w:bottom w:val="single" w:sz="6" w:space="1" w:color="auto"/>
         </w:pBdr>
-      </w:pPr>
-    </w:p>
-    <w:p/>
-    <w:p>
-      <w:pPr>
-        <w:rPr>
-          <w:lang w:val="en-US"/>
-        </w:rPr>
-      </w:pPr>
-    </w:p>
-    <w:p/>
-    <w:p/>
-    <w:p/>
-    <w:p/>
-    <w:p/>
-    <w:p/>
-    <w:p/>
-    <w:p/>
-    <w:p/>
-    <w:p/>
-    <w:p/>
+        <w:rPr>
+          <w:lang w:val="en-US"/>
+        </w:rPr>
+      </w:pPr>
+    </w:p>
+    <w:p>
+      <w:pPr>
+        <w:rPr>
+          <w:lang w:val="en-US"/>
+        </w:rPr>
+      </w:pPr>
+    </w:p>
+    <w:p>
+      <w:pPr>
+        <w:rPr>
+          <w:lang w:val="en-US"/>
+        </w:rPr>
+      </w:pPr>
+    </w:p>
+    <w:p>
+      <w:pPr>
+        <w:rPr>
+          <w:lang w:val="en-US"/>
+        </w:rPr>
+      </w:pPr>
+    </w:p>
+    <w:p>
+      <w:pPr>
+        <w:rPr>
+          <w:lang w:val="en-US"/>
+        </w:rPr>
+      </w:pPr>
+    </w:p>
+    <w:p>
+      <w:pPr>
+        <w:rPr>
+          <w:lang w:val="en-US"/>
+        </w:rPr>
+      </w:pPr>
+    </w:p>
+    <w:p>
+      <w:pPr>
+        <w:rPr>
+          <w:lang w:val="en-US"/>
+        </w:rPr>
+      </w:pPr>
+    </w:p>
+    <w:p>
+      <w:pPr>
+        <w:rPr>
+          <w:lang w:val="en-US"/>
+        </w:rPr>
+      </w:pPr>
+    </w:p>
+    <w:p>
+      <w:pPr>
+        <w:rPr>
+          <w:lang w:val="en-US"/>
+        </w:rPr>
+      </w:pPr>
+    </w:p>
+    <w:p>
+      <w:pPr>
+        <w:rPr>
+          <w:lang w:val="en-US"/>
+        </w:rPr>
+      </w:pPr>
+    </w:p>
+    <w:p>
+      <w:pPr>
+        <w:rPr>
+          <w:lang w:val="en-US"/>
+        </w:rPr>
+      </w:pPr>
+    </w:p>
+    <w:p>
+      <w:pPr>
+        <w:rPr>
+          <w:lang w:val="en-US"/>
+        </w:rPr>
+      </w:pPr>
+    </w:p>
+    <w:p>
+      <w:pPr>
+        <w:rPr>
+          <w:lang w:val="en-US"/>
+        </w:rPr>
+      </w:pPr>
+    </w:p>
+    <w:p>
+      <w:pPr>
+        <w:rPr>
+          <w:lang w:val="en-US"/>
+        </w:rPr>
+      </w:pPr>
+    </w:p>
     <w:sectPr>
       <w:pgSz w:w="11906" w:h="16838"/>
       <w:pgMar w:top="1417" w:right="1701" w:bottom="1417" w:left="1701" w:header="708" w:footer="708" w:gutter="0"/>
@@ -882,21 +696,17 @@
       <w14:ligatures w14:val="none"/>
     </w:rPr>
   </w:style>
-  <w:style w:type="character" w:default="1" w:styleId="Tipodeletrapredefinidodopargrafo">
+  <w:style w:type="character" w:default="1" w:styleId="DefaultParagraphFont">
     <w:name w:val="Default Paragraph Font"/>
     <w:uiPriority w:val="1"/>
     <w:semiHidden/>
     <w:unhideWhenUsed/>
   </w:style>
-  <w:style w:type="table" w:default="1" w:styleId="Tabelanormal">
+  <w:style w:type="table" w:default="1" w:styleId="TableNormal">
     <w:name w:val="Normal Table"/>
     <w:uiPriority w:val="99"/>
     <w:semiHidden/>
     <w:unhideWhenUsed/>
-    <w:rPr>
-      <w:kern w:val="0"/>
-      <w14:ligatures w14:val="none"/>
-    </w:rPr>
     <w:tblPr>
       <w:tblInd w:w="0" w:type="dxa"/>
       <w:tblCellMar>
@@ -907,7 +717,7 @@
       </w:tblCellMar>
     </w:tblPr>
   </w:style>
-  <w:style w:type="numbering" w:default="1" w:styleId="Semlista">
+  <w:style w:type="numbering" w:default="1" w:styleId="NoList">
     <w:name w:val="No List"/>
     <w:uiPriority w:val="99"/>
     <w:semiHidden/>

</xml_diff>

<commit_message>
started writing about a challenge
</commit_message>
<xml_diff>
--- a/sheet.docx
+++ b/sheet.docx
@@ -829,6 +829,673 @@
           <w:lang w:val="en-US"/>
         </w:rPr>
       </w:pPr>
+      <w:r>
+        <w:rPr>
+          <w:lang w:val="en-US"/>
+        </w:rPr>
+        <w:t>KEY COLOURS CHALLENGE</w:t>
+      </w:r>
+    </w:p>
+    <w:p>
+      <w:pPr>
+        <w:rPr>
+          <w:lang w:val="en-US"/>
+        </w:rPr>
+      </w:pPr>
+      <w:r>
+        <w:rPr>
+          <w:lang w:val="en-US"/>
+        </w:rPr>
+        <w:t>The door opened, unveiling a long aisle. We were entering and, suddenly, a baby’s scream was heard.</w:t>
+      </w:r>
+    </w:p>
+    <w:p>
+      <w:pPr>
+        <w:rPr>
+          <w:lang w:val="en-US"/>
+        </w:rPr>
+      </w:pPr>
+      <w:r>
+        <w:rPr>
+          <w:lang w:val="en-US"/>
+        </w:rPr>
+        <w:t>“Wait, we are not alone?”, I say.</w:t>
+      </w:r>
+    </w:p>
+    <w:p>
+      <w:pPr>
+        <w:rPr>
+          <w:lang w:val="en-US"/>
+        </w:rPr>
+      </w:pPr>
+      <w:r>
+        <w:rPr>
+          <w:lang w:val="en-US"/>
+        </w:rPr>
+        <w:t xml:space="preserve">The gate goes down. And the scream, as well. </w:t>
+      </w:r>
+    </w:p>
+    <w:p>
+      <w:pPr>
+        <w:rPr>
+          <w:lang w:val="en-US"/>
+        </w:rPr>
+      </w:pPr>
+      <w:r>
+        <w:rPr>
+          <w:lang w:val="en-US"/>
+        </w:rPr>
+        <w:t>“Don’t worry, Dave! Whatever is waiting for us, I will protect you at all costs</w:t>
+      </w:r>
+      <w:proofErr w:type="gramStart"/>
+      <w:r>
+        <w:rPr>
+          <w:lang w:val="en-US"/>
+        </w:rPr>
+        <w:t>.”,</w:t>
+      </w:r>
+      <w:proofErr w:type="gramEnd"/>
+      <w:r>
+        <w:rPr>
+          <w:lang w:val="en-US"/>
+        </w:rPr>
+        <w:t xml:space="preserve"> reassures Loan, not realizing that, somehow, his voice shifted; it is the first time that I see Loan nervous, I can feel that he is afraid, although he is trying to hide it with that speech. </w:t>
+      </w:r>
+    </w:p>
+    <w:p>
+      <w:pPr>
+        <w:rPr>
+          <w:lang w:val="en-US"/>
+        </w:rPr>
+      </w:pPr>
+      <w:r>
+        <w:rPr>
+          <w:lang w:val="en-US"/>
+        </w:rPr>
+        <w:t>“I am still able to shield myself. C’mon, it’s just a child!”</w:t>
+      </w:r>
+    </w:p>
+    <w:p>
+      <w:pPr>
+        <w:rPr>
+          <w:lang w:val="en-US"/>
+        </w:rPr>
+      </w:pPr>
+      <w:r>
+        <w:rPr>
+          <w:lang w:val="en-US"/>
+        </w:rPr>
+        <w:t>“Now you’re one</w:t>
+      </w:r>
+      <w:r>
+        <w:rPr>
+          <w:lang w:val="en-US"/>
+        </w:rPr>
+        <w:t>-</w:t>
+      </w:r>
+      <w:r>
+        <w:rPr>
+          <w:lang w:val="en-US"/>
+        </w:rPr>
+        <w:t xml:space="preserve">legged. And you must be tired of walking with those sticks. You are </w:t>
+      </w:r>
+      <w:proofErr w:type="gramStart"/>
+      <w:r>
+        <w:rPr>
+          <w:lang w:val="en-US"/>
+        </w:rPr>
+        <w:t>really behind</w:t>
+      </w:r>
+      <w:proofErr w:type="gramEnd"/>
+      <w:r>
+        <w:rPr>
+          <w:lang w:val="en-US"/>
+        </w:rPr>
+        <w:t xml:space="preserve"> right now.”</w:t>
+      </w:r>
+    </w:p>
+    <w:p>
+      <w:pPr>
+        <w:rPr>
+          <w:lang w:val="en-US"/>
+        </w:rPr>
+      </w:pPr>
+      <w:r>
+        <w:rPr>
+          <w:lang w:val="en-US"/>
+        </w:rPr>
+        <w:t>“I lost a leg, not a brain. I’m not dumb.”</w:t>
+      </w:r>
+    </w:p>
+    <w:p>
+      <w:pPr>
+        <w:rPr>
+          <w:lang w:val="en-US"/>
+        </w:rPr>
+      </w:pPr>
+      <w:r>
+        <w:rPr>
+          <w:lang w:val="en-US"/>
+        </w:rPr>
+        <w:t>“I told you I could give you a piggyback ride. Let me do it for you. For your safety.”</w:t>
+      </w:r>
+    </w:p>
+    <w:p>
+      <w:pPr>
+        <w:rPr>
+          <w:lang w:val="en-US"/>
+        </w:rPr>
+      </w:pPr>
+      <w:r>
+        <w:rPr>
+          <w:lang w:val="en-US"/>
+        </w:rPr>
+        <w:t xml:space="preserve">“Let it be! I’m still worth it. I’m not an irrelevant piece of junk. I’m still useful. I’m much more than a one-legged man. So, please, let me prove </w:t>
+      </w:r>
+      <w:r>
+        <w:rPr>
+          <w:lang w:val="en-US"/>
+        </w:rPr>
+        <w:t xml:space="preserve">to </w:t>
+      </w:r>
+      <w:r>
+        <w:rPr>
+          <w:lang w:val="en-US"/>
+        </w:rPr>
+        <w:t>myself that I am right.”</w:t>
+      </w:r>
+    </w:p>
+    <w:p>
+      <w:pPr>
+        <w:pStyle w:val="ListParagraph"/>
+        <w:numPr>
+          <w:ilvl w:val="0"/>
+          <w:numId w:val="1"/>
+        </w:numPr>
+        <w:rPr>
+          <w:lang w:val="en-US"/>
+        </w:rPr>
+      </w:pPr>
+      <w:r>
+        <w:rPr>
+          <w:lang w:val="en-US"/>
+        </w:rPr>
+        <w:t>Traverse corridor</w:t>
+      </w:r>
+    </w:p>
+    <w:p>
+      <w:pPr>
+        <w:rPr>
+          <w:lang w:val="en-US"/>
+        </w:rPr>
+      </w:pPr>
+      <w:r>
+        <w:rPr>
+          <w:lang w:val="en-US"/>
+        </w:rPr>
+        <w:t xml:space="preserve">We both start to walk </w:t>
+      </w:r>
+      <w:r>
+        <w:rPr>
+          <w:lang w:val="en-US"/>
+        </w:rPr>
+        <w:t>o</w:t>
+      </w:r>
+      <w:r>
+        <w:rPr>
+          <w:lang w:val="en-US"/>
+        </w:rPr>
+        <w:t xml:space="preserve">n this odd pathway. </w:t>
+      </w:r>
+    </w:p>
+    <w:p>
+      <w:pPr>
+        <w:rPr>
+          <w:lang w:val="en-US"/>
+        </w:rPr>
+      </w:pPr>
+      <w:r>
+        <w:rPr>
+          <w:lang w:val="en-US"/>
+        </w:rPr>
+        <w:t>“You know what, I thought about something kind of weird, even though it may have sense.”</w:t>
+      </w:r>
+    </w:p>
+    <w:p>
+      <w:pPr>
+        <w:rPr>
+          <w:lang w:val="en-US"/>
+        </w:rPr>
+      </w:pPr>
+      <w:r>
+        <w:rPr>
+          <w:lang w:val="en-US"/>
+        </w:rPr>
+        <w:lastRenderedPageBreak/>
+        <w:t xml:space="preserve">“Oh, really? Go for it, </w:t>
+      </w:r>
+      <w:proofErr w:type="gramStart"/>
+      <w:r>
+        <w:rPr>
+          <w:lang w:val="en-US"/>
+        </w:rPr>
+        <w:t>Loan!.</w:t>
+      </w:r>
+      <w:proofErr w:type="gramEnd"/>
+      <w:r>
+        <w:rPr>
+          <w:lang w:val="en-US"/>
+        </w:rPr>
+        <w:t>”</w:t>
+      </w:r>
+    </w:p>
+    <w:p>
+      <w:pPr>
+        <w:rPr>
+          <w:lang w:val="en-US"/>
+        </w:rPr>
+      </w:pPr>
+      <w:r>
+        <w:rPr>
+          <w:lang w:val="en-US"/>
+        </w:rPr>
+        <w:t>“Well…”</w:t>
+      </w:r>
+    </w:p>
+    <w:p>
+      <w:pPr>
+        <w:rPr>
+          <w:lang w:val="en-US"/>
+        </w:rPr>
+      </w:pPr>
+      <w:r>
+        <w:rPr>
+          <w:lang w:val="en-US"/>
+        </w:rPr>
+        <w:t>“Hum…”</w:t>
+      </w:r>
+    </w:p>
+    <w:p>
+      <w:pPr>
+        <w:rPr>
+          <w:lang w:val="en-US"/>
+        </w:rPr>
+      </w:pPr>
+      <w:r>
+        <w:rPr>
+          <w:lang w:val="en-US"/>
+        </w:rPr>
+        <w:t>“…”</w:t>
+      </w:r>
+    </w:p>
+    <w:p>
+      <w:pPr>
+        <w:rPr>
+          <w:lang w:val="en-US"/>
+        </w:rPr>
+      </w:pPr>
+      <w:r>
+        <w:rPr>
+          <w:lang w:val="en-US"/>
+        </w:rPr>
+        <w:t>“</w:t>
+      </w:r>
+      <w:proofErr w:type="spellStart"/>
+      <w:r>
+        <w:rPr>
+          <w:lang w:val="en-US"/>
+        </w:rPr>
+        <w:t>Nevermind</w:t>
+      </w:r>
+      <w:proofErr w:type="spellEnd"/>
+      <w:r>
+        <w:rPr>
+          <w:lang w:val="en-US"/>
+        </w:rPr>
+        <w:t>.”</w:t>
+      </w:r>
+    </w:p>
+    <w:p>
+      <w:pPr>
+        <w:rPr>
+          <w:lang w:val="en-US"/>
+        </w:rPr>
+      </w:pPr>
+      <w:r>
+        <w:rPr>
+          <w:lang w:val="en-US"/>
+        </w:rPr>
+        <w:t>“Wait, what?”</w:t>
+      </w:r>
+    </w:p>
+    <w:p>
+      <w:pPr>
+        <w:rPr>
+          <w:lang w:val="en-US"/>
+        </w:rPr>
+      </w:pPr>
+      <w:r>
+        <w:rPr>
+          <w:lang w:val="en-US"/>
+        </w:rPr>
+        <w:t>“It was a joke since the beginning… How I did not get that.”</w:t>
+      </w:r>
+    </w:p>
+    <w:p>
+      <w:pPr>
+        <w:rPr>
+          <w:lang w:val="en-US"/>
+        </w:rPr>
+      </w:pPr>
+      <w:r>
+        <w:rPr>
+          <w:lang w:val="en-US"/>
+        </w:rPr>
+        <w:t>“No!”</w:t>
+      </w:r>
+    </w:p>
+    <w:p>
+      <w:pPr>
+        <w:rPr>
+          <w:lang w:val="en-US"/>
+        </w:rPr>
+      </w:pPr>
+      <w:r>
+        <w:rPr>
+          <w:lang w:val="en-US"/>
+        </w:rPr>
+        <w:t xml:space="preserve">“Then, go for it! It can’t be that bad. And no matter how </w:t>
+      </w:r>
+      <w:proofErr w:type="gramStart"/>
+      <w:r>
+        <w:rPr>
+          <w:lang w:val="en-US"/>
+        </w:rPr>
+        <w:t>much stupid</w:t>
+      </w:r>
+      <w:proofErr w:type="gramEnd"/>
+      <w:r>
+        <w:rPr>
+          <w:lang w:val="en-US"/>
+        </w:rPr>
+        <w:t xml:space="preserve"> it can be, I would never blame you. You did so much for me. And…”</w:t>
+      </w:r>
+    </w:p>
+    <w:p>
+      <w:pPr>
+        <w:rPr>
+          <w:lang w:val="en-US"/>
+        </w:rPr>
+      </w:pPr>
+      <w:r>
+        <w:rPr>
+          <w:lang w:val="en-US"/>
+        </w:rPr>
+        <w:t>“… I love you.”</w:t>
+      </w:r>
+    </w:p>
+    <w:p>
+      <w:pPr>
+        <w:rPr>
+          <w:lang w:val="en-US"/>
+        </w:rPr>
+      </w:pPr>
+      <w:r>
+        <w:rPr>
+          <w:lang w:val="en-US"/>
+        </w:rPr>
+        <w:t>“So, you know that child noise we heard?”</w:t>
+      </w:r>
+    </w:p>
+    <w:p>
+      <w:pPr>
+        <w:rPr>
+          <w:lang w:val="en-US"/>
+        </w:rPr>
+      </w:pPr>
+      <w:r>
+        <w:rPr>
+          <w:lang w:val="en-US"/>
+        </w:rPr>
+        <w:t>“Yes?”</w:t>
+      </w:r>
+    </w:p>
+    <w:p>
+      <w:pPr>
+        <w:rPr>
+          <w:lang w:val="en-US"/>
+        </w:rPr>
+      </w:pPr>
+      <w:r>
+        <w:rPr>
+          <w:lang w:val="en-US"/>
+        </w:rPr>
+        <w:t>“It is connected to the door. I’m sure of it.”</w:t>
+      </w:r>
+    </w:p>
+    <w:p>
+      <w:pPr>
+        <w:rPr>
+          <w:lang w:val="en-US"/>
+        </w:rPr>
+      </w:pPr>
+      <w:r>
+        <w:rPr>
+          <w:lang w:val="en-US"/>
+        </w:rPr>
+        <w:t>“Why?”</w:t>
+      </w:r>
+    </w:p>
+    <w:p>
+      <w:pPr>
+        <w:rPr>
+          <w:lang w:val="en-US"/>
+        </w:rPr>
+      </w:pPr>
+      <w:r>
+        <w:rPr>
+          <w:lang w:val="en-US"/>
+        </w:rPr>
+        <w:t xml:space="preserve">“Intuition. Just like a </w:t>
+      </w:r>
+      <w:proofErr w:type="gramStart"/>
+      <w:r>
+        <w:rPr>
+          <w:lang w:val="en-US"/>
+        </w:rPr>
+        <w:t>baby cries</w:t>
+      </w:r>
+      <w:proofErr w:type="gramEnd"/>
+      <w:r>
+        <w:rPr>
+          <w:lang w:val="en-US"/>
+        </w:rPr>
+        <w:t xml:space="preserve"> when they are woken up, the door cried because we ‘woke it up’. And after screaming, it came back to sleep. Just like a little one.”</w:t>
+      </w:r>
+    </w:p>
+    <w:p>
+      <w:pPr>
+        <w:rPr>
+          <w:lang w:val="en-US"/>
+        </w:rPr>
+      </w:pPr>
+      <w:r>
+        <w:rPr>
+          <w:lang w:val="en-US"/>
+        </w:rPr>
+        <w:t>“I have lost a leg, but it seems that you are the one with more after-effects.”</w:t>
+      </w:r>
+    </w:p>
+    <w:p>
+      <w:pPr>
+        <w:rPr>
+          <w:lang w:val="en-US"/>
+        </w:rPr>
+      </w:pPr>
+      <w:r>
+        <w:rPr>
+          <w:lang w:val="en-US"/>
+        </w:rPr>
+        <w:t xml:space="preserve">“It might be right. All that blood! I wonder who is </w:t>
+      </w:r>
+      <w:proofErr w:type="spellStart"/>
+      <w:r>
+        <w:rPr>
+          <w:lang w:val="en-US"/>
+        </w:rPr>
+        <w:t>gonna</w:t>
+      </w:r>
+      <w:proofErr w:type="spellEnd"/>
+      <w:r>
+        <w:rPr>
+          <w:lang w:val="en-US"/>
+        </w:rPr>
+        <w:t xml:space="preserve"> clean all </w:t>
+      </w:r>
+      <w:proofErr w:type="gramStart"/>
+      <w:r>
+        <w:rPr>
+          <w:lang w:val="en-US"/>
+        </w:rPr>
+        <w:t>that shit</w:t>
+      </w:r>
+      <w:proofErr w:type="gramEnd"/>
+      <w:r>
+        <w:rPr>
+          <w:lang w:val="en-US"/>
+        </w:rPr>
+        <w:t>.”</w:t>
+      </w:r>
+    </w:p>
+    <w:p>
+      <w:pPr>
+        <w:rPr>
+          <w:lang w:val="en-US"/>
+        </w:rPr>
+      </w:pPr>
+      <w:r>
+        <w:rPr>
+          <w:lang w:val="en-US"/>
+        </w:rPr>
+        <w:t>“Hahaha! At least it was not during the running.”</w:t>
+      </w:r>
+    </w:p>
+    <w:p>
+      <w:pPr>
+        <w:rPr>
+          <w:lang w:val="en-US"/>
+        </w:rPr>
+      </w:pPr>
+      <w:r>
+        <w:rPr>
+          <w:lang w:val="en-US"/>
+        </w:rPr>
+        <w:t xml:space="preserve">Odd. Yeah. Because of its shape. </w:t>
+      </w:r>
+    </w:p>
+    <w:p>
+      <w:pPr>
+        <w:rPr>
+          <w:lang w:val="en-US"/>
+        </w:rPr>
+      </w:pPr>
+      <w:r>
+        <w:rPr>
+          <w:lang w:val="en-US"/>
+        </w:rPr>
+        <w:t xml:space="preserve">A perfect square. All along the way. </w:t>
+      </w:r>
+    </w:p>
+    <w:p>
+      <w:pPr>
+        <w:rPr>
+          <w:lang w:val="en-US"/>
+        </w:rPr>
+      </w:pPr>
+      <w:r>
+        <w:rPr>
+          <w:lang w:val="en-US"/>
+        </w:rPr>
+        <w:t xml:space="preserve">This has human hands. The walls – such a smooth surface that guarantees we are never alone. </w:t>
+      </w:r>
+    </w:p>
+    <w:p>
+      <w:pPr>
+        <w:rPr>
+          <w:lang w:val="en-US"/>
+        </w:rPr>
+      </w:pPr>
+    </w:p>
+    <w:p>
+      <w:pPr>
+        <w:rPr>
+          <w:lang w:val="en-US"/>
+        </w:rPr>
+      </w:pPr>
+      <w:r>
+        <w:rPr>
+          <w:lang w:val="en-US"/>
+        </w:rPr>
+        <w:t>TOXIC RAIN CHALLENGE / CAULDRON ROOM</w:t>
+      </w:r>
+    </w:p>
+    <w:p>
+      <w:pPr>
+        <w:pStyle w:val="ListParagraph"/>
+        <w:numPr>
+          <w:ilvl w:val="0"/>
+          <w:numId w:val="2"/>
+        </w:numPr>
+        <w:rPr>
+          <w:lang w:val="en-US"/>
+        </w:rPr>
+      </w:pPr>
+      <w:r>
+        <w:rPr>
+          <w:lang w:val="en-US"/>
+        </w:rPr>
+        <w:t>where he needs to spin around a small magic spoon with his nose that controls a big spoon on the roof that will protect them from the toxic rain.</w:t>
+      </w:r>
+    </w:p>
+    <w:p>
+      <w:pPr>
+        <w:rPr>
+          <w:lang w:val="en-US"/>
+        </w:rPr>
+      </w:pPr>
+    </w:p>
+    <w:p>
+      <w:pPr>
+        <w:rPr>
+          <w:lang w:val="en-US"/>
+        </w:rPr>
+      </w:pPr>
+      <w:r>
+        <w:rPr>
+          <w:lang w:val="en-US"/>
+        </w:rPr>
+        <w:t>CODE DOORS CHALLENGE</w:t>
+      </w:r>
+    </w:p>
+    <w:p>
+      <w:pPr>
+        <w:rPr>
+          <w:lang w:val="en-US"/>
+        </w:rPr>
+      </w:pPr>
+    </w:p>
+    <w:p>
+      <w:pPr>
+        <w:rPr>
+          <w:lang w:val="en-US"/>
+        </w:rPr>
+      </w:pPr>
+      <w:r>
+        <w:rPr>
+          <w:lang w:val="en-US"/>
+        </w:rPr>
+        <w:t>ONE_OUT_OF_1000 OBJECTS CHALLENGE</w:t>
+      </w:r>
     </w:p>
     <w:p>
       <w:pPr>
@@ -1010,8 +1677,123 @@
       </w:rPr>
     </w:lvl>
   </w:abstractNum>
+  <w:abstractNum w:abstractNumId="1" w15:restartNumberingAfterBreak="0">
+    <w:nsid w:val="31246EBB"/>
+    <w:multiLevelType w:val="hybridMultilevel"/>
+    <w:tmpl w:val="52701BC2"/>
+    <w:lvl w:ilvl="0" w:tplc="D9CE5C9C">
+      <w:numFmt w:val="bullet"/>
+      <w:lvlText w:val="-"/>
+      <w:lvlJc w:val="left"/>
+      <w:pPr>
+        <w:ind w:left="720" w:hanging="360"/>
+      </w:pPr>
+      <w:rPr>
+        <w:rFonts w:ascii="Calibri" w:eastAsiaTheme="minorEastAsia" w:hAnsi="Calibri" w:cs="Calibri" w:hint="default"/>
+      </w:rPr>
+    </w:lvl>
+    <w:lvl w:ilvl="1" w:tplc="04090003" w:tentative="1">
+      <w:start w:val="1"/>
+      <w:numFmt w:val="bullet"/>
+      <w:lvlText w:val="o"/>
+      <w:lvlJc w:val="left"/>
+      <w:pPr>
+        <w:ind w:left="1440" w:hanging="360"/>
+      </w:pPr>
+      <w:rPr>
+        <w:rFonts w:ascii="Courier New" w:hAnsi="Courier New" w:cs="Courier New" w:hint="default"/>
+      </w:rPr>
+    </w:lvl>
+    <w:lvl w:ilvl="2" w:tplc="04090005" w:tentative="1">
+      <w:start w:val="1"/>
+      <w:numFmt w:val="bullet"/>
+      <w:lvlText w:val=""/>
+      <w:lvlJc w:val="left"/>
+      <w:pPr>
+        <w:ind w:left="2160" w:hanging="360"/>
+      </w:pPr>
+      <w:rPr>
+        <w:rFonts w:ascii="Wingdings" w:hAnsi="Wingdings" w:hint="default"/>
+      </w:rPr>
+    </w:lvl>
+    <w:lvl w:ilvl="3" w:tplc="04090001" w:tentative="1">
+      <w:start w:val="1"/>
+      <w:numFmt w:val="bullet"/>
+      <w:lvlText w:val=""/>
+      <w:lvlJc w:val="left"/>
+      <w:pPr>
+        <w:ind w:left="2880" w:hanging="360"/>
+      </w:pPr>
+      <w:rPr>
+        <w:rFonts w:ascii="Symbol" w:hAnsi="Symbol" w:hint="default"/>
+      </w:rPr>
+    </w:lvl>
+    <w:lvl w:ilvl="4" w:tplc="04090003" w:tentative="1">
+      <w:start w:val="1"/>
+      <w:numFmt w:val="bullet"/>
+      <w:lvlText w:val="o"/>
+      <w:lvlJc w:val="left"/>
+      <w:pPr>
+        <w:ind w:left="3600" w:hanging="360"/>
+      </w:pPr>
+      <w:rPr>
+        <w:rFonts w:ascii="Courier New" w:hAnsi="Courier New" w:cs="Courier New" w:hint="default"/>
+      </w:rPr>
+    </w:lvl>
+    <w:lvl w:ilvl="5" w:tplc="04090005" w:tentative="1">
+      <w:start w:val="1"/>
+      <w:numFmt w:val="bullet"/>
+      <w:lvlText w:val=""/>
+      <w:lvlJc w:val="left"/>
+      <w:pPr>
+        <w:ind w:left="4320" w:hanging="360"/>
+      </w:pPr>
+      <w:rPr>
+        <w:rFonts w:ascii="Wingdings" w:hAnsi="Wingdings" w:hint="default"/>
+      </w:rPr>
+    </w:lvl>
+    <w:lvl w:ilvl="6" w:tplc="04090001" w:tentative="1">
+      <w:start w:val="1"/>
+      <w:numFmt w:val="bullet"/>
+      <w:lvlText w:val=""/>
+      <w:lvlJc w:val="left"/>
+      <w:pPr>
+        <w:ind w:left="5040" w:hanging="360"/>
+      </w:pPr>
+      <w:rPr>
+        <w:rFonts w:ascii="Symbol" w:hAnsi="Symbol" w:hint="default"/>
+      </w:rPr>
+    </w:lvl>
+    <w:lvl w:ilvl="7" w:tplc="04090003" w:tentative="1">
+      <w:start w:val="1"/>
+      <w:numFmt w:val="bullet"/>
+      <w:lvlText w:val="o"/>
+      <w:lvlJc w:val="left"/>
+      <w:pPr>
+        <w:ind w:left="5760" w:hanging="360"/>
+      </w:pPr>
+      <w:rPr>
+        <w:rFonts w:ascii="Courier New" w:hAnsi="Courier New" w:cs="Courier New" w:hint="default"/>
+      </w:rPr>
+    </w:lvl>
+    <w:lvl w:ilvl="8" w:tplc="04090005" w:tentative="1">
+      <w:start w:val="1"/>
+      <w:numFmt w:val="bullet"/>
+      <w:lvlText w:val=""/>
+      <w:lvlJc w:val="left"/>
+      <w:pPr>
+        <w:ind w:left="6480" w:hanging="360"/>
+      </w:pPr>
+      <w:rPr>
+        <w:rFonts w:ascii="Wingdings" w:hAnsi="Wingdings" w:hint="default"/>
+      </w:rPr>
+    </w:lvl>
+  </w:abstractNum>
   <w:num w:numId="1" w16cid:durableId="1470129208">
     <w:abstractNumId w:val="0"/>
+  </w:num>
+  <w:num w:numId="2" w16cid:durableId="1987969172">
+    <w:abstractNumId w:val="1"/>
   </w:num>
 </w:numbering>
 </file>

</xml_diff>

<commit_message>
wrote a little more about the shower room
</commit_message>
<xml_diff>
--- a/sheet.docx
+++ b/sheet.docx
@@ -379,14 +379,26 @@
         <w:rPr>
           <w:lang w:val="en-US"/>
         </w:rPr>
-        <w:t>fucking primeval</w:t>
-      </w:r>
-      <w:proofErr w:type="gramEnd"/>
-      <w:r>
-        <w:rPr>
-          <w:lang w:val="en-US"/>
-        </w:rPr>
-        <w:t xml:space="preserve"> window, plenty of wounds that time made it possible to </w:t>
+        <w:t>fucking</w:t>
+      </w:r>
+      <w:proofErr w:type="gramEnd"/>
+      <w:r>
+        <w:rPr>
+          <w:lang w:val="en-US"/>
+        </w:rPr>
+        <w:t xml:space="preserve"> prim</w:t>
+      </w:r>
+      <w:r>
+        <w:rPr>
+          <w:lang w:val="en-US"/>
+        </w:rPr>
+        <w:t>a</w:t>
+      </w:r>
+      <w:r>
+        <w:rPr>
+          <w:lang w:val="en-US"/>
+        </w:rPr>
+        <w:t xml:space="preserve">eval window, plenty of wounds that time made it possible to </w:t>
       </w:r>
       <w:r>
         <w:rPr>
@@ -595,6 +607,13 @@
     </w:p>
     <w:p>
       <w:pPr>
+        <w:rPr>
+          <w:lang w:val="en-US"/>
+        </w:rPr>
+      </w:pPr>
+    </w:p>
+    <w:p>
+      <w:pPr>
         <w:pStyle w:val="ListParagraph"/>
         <w:numPr>
           <w:ilvl w:val="0"/>
@@ -608,6 +627,7 @@
         <w:rPr>
           <w:lang w:val="en-US"/>
         </w:rPr>
+        <w:lastRenderedPageBreak/>
         <w:t>Pee/</w:t>
       </w:r>
       <w:proofErr w:type="gramStart"/>
@@ -629,7 +649,6 @@
         <w:rPr>
           <w:lang w:val="en-US"/>
         </w:rPr>
-        <w:lastRenderedPageBreak/>
         <w:t>Ah, that’s better. Imagine if I went straight to the sports track, my bladder would promote such a liquid diet for lots of blooders. Not that I care, to be honest.</w:t>
       </w:r>
     </w:p>
@@ -673,6 +692,13 @@
         </w:rPr>
         <w:t xml:space="preserve"> these skinny jeans of mine. </w:t>
       </w:r>
+    </w:p>
+    <w:p>
+      <w:pPr>
+        <w:rPr>
+          <w:lang w:val="en-US"/>
+        </w:rPr>
+      </w:pPr>
     </w:p>
     <w:p>
       <w:pPr>
@@ -689,321 +715,68 @@
         <w:rPr>
           <w:lang w:val="en-US"/>
         </w:rPr>
-        <w:t xml:space="preserve">walk to </w:t>
-      </w:r>
-      <w:proofErr w:type="gramStart"/>
-      <w:r>
-        <w:rPr>
-          <w:lang w:val="en-US"/>
-        </w:rPr>
-        <w:t>toilet</w:t>
-      </w:r>
-      <w:proofErr w:type="gramEnd"/>
-    </w:p>
-    <w:p>
-      <w:pPr>
-        <w:rPr>
-          <w:lang w:val="en-US"/>
-        </w:rPr>
-      </w:pPr>
-      <w:r>
-        <w:rPr>
-          <w:lang w:val="en-US"/>
-        </w:rPr>
-        <w:t>Well, there are two – which one should I choose? 1 or 2?</w:t>
-      </w:r>
-    </w:p>
-    <w:p>
-      <w:pPr>
-        <w:rPr>
-          <w:lang w:val="en-US"/>
-        </w:rPr>
-      </w:pPr>
-    </w:p>
-    <w:p>
-      <w:pPr>
-        <w:rPr>
-          <w:lang w:val="en-US"/>
-        </w:rPr>
-      </w:pPr>
-    </w:p>
-    <w:p>
-      <w:pPr>
-        <w:rPr>
-          <w:lang w:val="en-US"/>
-        </w:rPr>
-      </w:pPr>
-      <w:r>
-        <w:rPr>
-          <w:lang w:val="en-US"/>
-        </w:rPr>
-        <w:t xml:space="preserve">but there are at least three bags displayed in this spacious room that </w:t>
-      </w:r>
-      <w:proofErr w:type="gramStart"/>
-      <w:r>
-        <w:rPr>
-          <w:lang w:val="en-US"/>
-        </w:rPr>
-        <w:t>fills completely</w:t>
-      </w:r>
-      <w:proofErr w:type="gramEnd"/>
-      <w:r>
-        <w:rPr>
-          <w:lang w:val="en-US"/>
-        </w:rPr>
-        <w:t xml:space="preserve"> the right side of it. The ground is still wet, which is understandable for a place where sportsmen take a shower. But I do not remember being warned that there was another competition before the athletics one. </w:t>
-      </w:r>
-    </w:p>
-    <w:p>
-      <w:pPr>
-        <w:rPr>
-          <w:lang w:val="en-US"/>
-        </w:rPr>
-      </w:pPr>
-      <w:r>
-        <w:rPr>
-          <w:lang w:val="en-US"/>
-        </w:rPr>
-        <w:t xml:space="preserve">I think it’s better to check what time </w:t>
-      </w:r>
-      <w:proofErr w:type="gramStart"/>
-      <w:r>
-        <w:rPr>
-          <w:lang w:val="en-US"/>
-        </w:rPr>
-        <w:t>is it</w:t>
-      </w:r>
-      <w:proofErr w:type="gramEnd"/>
-      <w:r>
-        <w:rPr>
-          <w:lang w:val="en-US"/>
-        </w:rPr>
-        <w:t xml:space="preserve">. </w:t>
-      </w:r>
-    </w:p>
-    <w:p>
-      <w:pPr>
-        <w:rPr>
-          <w:lang w:val="en-US"/>
-        </w:rPr>
-      </w:pPr>
-    </w:p>
-    <w:p>
-      <w:pPr>
-        <w:rPr>
-          <w:lang w:val="en-US"/>
-        </w:rPr>
-      </w:pPr>
-      <w:proofErr w:type="gramStart"/>
-      <w:r>
-        <w:rPr>
-          <w:lang w:val="en-US"/>
-        </w:rPr>
-        <w:t>I’m on the outside of</w:t>
-      </w:r>
-      <w:proofErr w:type="gramEnd"/>
-      <w:r>
-        <w:rPr>
-          <w:lang w:val="en-US"/>
-        </w:rPr>
-        <w:t xml:space="preserve"> the sports hall. </w:t>
-      </w:r>
-    </w:p>
-    <w:p>
-      <w:pPr>
-        <w:rPr>
-          <w:lang w:val="en-US"/>
-        </w:rPr>
-      </w:pPr>
-    </w:p>
-    <w:p>
-      <w:pPr>
-        <w:rPr>
-          <w:lang w:val="en-US"/>
-        </w:rPr>
-      </w:pPr>
-    </w:p>
-    <w:p>
-      <w:pPr>
-        <w:rPr>
-          <w:lang w:val="en-US"/>
-        </w:rPr>
-      </w:pPr>
-      <w:r>
-        <w:rPr>
-          <w:lang w:val="en-US"/>
-        </w:rPr>
-        <w:t>KEY COLOURS CHALLENGE</w:t>
-      </w:r>
-    </w:p>
-    <w:p>
-      <w:pPr>
-        <w:rPr>
-          <w:lang w:val="en-US"/>
-        </w:rPr>
-      </w:pPr>
-      <w:r>
-        <w:rPr>
-          <w:lang w:val="en-US"/>
-        </w:rPr>
-        <w:t>The door opened, unveiling a long aisle. We were entering and, suddenly, a baby’s scream was heard.</w:t>
-      </w:r>
-    </w:p>
-    <w:p>
-      <w:pPr>
-        <w:rPr>
-          <w:lang w:val="en-US"/>
-        </w:rPr>
-      </w:pPr>
-      <w:r>
-        <w:rPr>
-          <w:lang w:val="en-US"/>
-        </w:rPr>
-        <w:t>“Wait, we are not alone?”, I say.</w:t>
-      </w:r>
-    </w:p>
-    <w:p>
-      <w:pPr>
-        <w:rPr>
-          <w:lang w:val="en-US"/>
-        </w:rPr>
-      </w:pPr>
-      <w:r>
-        <w:rPr>
-          <w:lang w:val="en-US"/>
-        </w:rPr>
-        <w:t xml:space="preserve">The gate goes down. And the scream, as well. </w:t>
-      </w:r>
-    </w:p>
-    <w:p>
-      <w:pPr>
-        <w:rPr>
-          <w:lang w:val="en-US"/>
-        </w:rPr>
-      </w:pPr>
-      <w:r>
-        <w:rPr>
-          <w:lang w:val="en-US"/>
-        </w:rPr>
-        <w:t>“Don’t worry, Dave! Whatever is waiting for us, I will protect you at all costs</w:t>
-      </w:r>
-      <w:proofErr w:type="gramStart"/>
-      <w:r>
-        <w:rPr>
-          <w:lang w:val="en-US"/>
-        </w:rPr>
-        <w:t>.”,</w:t>
-      </w:r>
-      <w:proofErr w:type="gramEnd"/>
-      <w:r>
-        <w:rPr>
-          <w:lang w:val="en-US"/>
-        </w:rPr>
-        <w:t xml:space="preserve"> reassures Loan, not realizing that, somehow, his voice shifted; it is the first time that I see Loan nervous, I can feel that he is afraid, although he is trying to hide it with that speech. </w:t>
-      </w:r>
-    </w:p>
-    <w:p>
-      <w:pPr>
-        <w:rPr>
-          <w:lang w:val="en-US"/>
-        </w:rPr>
-      </w:pPr>
-      <w:r>
-        <w:rPr>
-          <w:lang w:val="en-US"/>
-        </w:rPr>
-        <w:t>“I am still able to shield myself. C’mon, it’s just a child!”</w:t>
-      </w:r>
-    </w:p>
-    <w:p>
-      <w:pPr>
-        <w:rPr>
-          <w:lang w:val="en-US"/>
-        </w:rPr>
-      </w:pPr>
-      <w:r>
-        <w:rPr>
-          <w:lang w:val="en-US"/>
-        </w:rPr>
-        <w:t>“Now you’re one</w:t>
-      </w:r>
-      <w:r>
-        <w:rPr>
-          <w:lang w:val="en-US"/>
-        </w:rPr>
-        <w:t>-</w:t>
-      </w:r>
-      <w:r>
-        <w:rPr>
-          <w:lang w:val="en-US"/>
-        </w:rPr>
-        <w:t xml:space="preserve">legged. And you must be tired of walking with those sticks. You are </w:t>
-      </w:r>
-      <w:proofErr w:type="gramStart"/>
-      <w:r>
-        <w:rPr>
-          <w:lang w:val="en-US"/>
-        </w:rPr>
-        <w:t>really behind</w:t>
-      </w:r>
-      <w:proofErr w:type="gramEnd"/>
-      <w:r>
-        <w:rPr>
-          <w:lang w:val="en-US"/>
-        </w:rPr>
-        <w:t xml:space="preserve"> right now.”</w:t>
-      </w:r>
-    </w:p>
-    <w:p>
-      <w:pPr>
-        <w:rPr>
-          <w:lang w:val="en-US"/>
-        </w:rPr>
-      </w:pPr>
-      <w:r>
-        <w:rPr>
-          <w:lang w:val="en-US"/>
-        </w:rPr>
-        <w:t>“I lost a leg, not a brain. I’m not dumb.”</w:t>
-      </w:r>
-    </w:p>
-    <w:p>
-      <w:pPr>
-        <w:rPr>
-          <w:lang w:val="en-US"/>
-        </w:rPr>
-      </w:pPr>
-      <w:r>
-        <w:rPr>
-          <w:lang w:val="en-US"/>
-        </w:rPr>
-        <w:t>“I told you I could give you a piggyback ride. Let me do it for you. For your safety.”</w:t>
-      </w:r>
-    </w:p>
-    <w:p>
-      <w:pPr>
-        <w:rPr>
-          <w:lang w:val="en-US"/>
-        </w:rPr>
-      </w:pPr>
-      <w:r>
-        <w:rPr>
-          <w:lang w:val="en-US"/>
-        </w:rPr>
-        <w:t xml:space="preserve">“Let it be! I’m still worth it. I’m not an irrelevant piece of junk. I’m still useful. I’m much more than a one-legged man. So, please, let me prove </w:t>
-      </w:r>
-      <w:r>
-        <w:rPr>
-          <w:lang w:val="en-US"/>
-        </w:rPr>
-        <w:t xml:space="preserve">to </w:t>
-      </w:r>
-      <w:r>
-        <w:rPr>
-          <w:lang w:val="en-US"/>
-        </w:rPr>
-        <w:t>myself that I am right.”</w:t>
-      </w:r>
+        <w:t>walk to toilet</w:t>
+      </w:r>
+      <w:r>
+        <w:rPr>
+          <w:lang w:val="en-US"/>
+        </w:rPr>
+        <w:t xml:space="preserve">s / walk to the </w:t>
+      </w:r>
+      <w:proofErr w:type="gramStart"/>
+      <w:r>
+        <w:rPr>
+          <w:lang w:val="en-US"/>
+        </w:rPr>
+        <w:t>toilets</w:t>
+      </w:r>
+      <w:proofErr w:type="gramEnd"/>
+    </w:p>
+    <w:p>
+      <w:pPr>
+        <w:rPr>
+          <w:lang w:val="en-US"/>
+        </w:rPr>
+      </w:pPr>
+      <w:r>
+        <w:rPr>
+          <w:lang w:val="en-US"/>
+        </w:rPr>
+        <w:t xml:space="preserve">I’m next to the toilets. </w:t>
+      </w:r>
+      <w:proofErr w:type="gramStart"/>
+      <w:r>
+        <w:rPr>
+          <w:lang w:val="en-US"/>
+        </w:rPr>
+        <w:t>Well</w:t>
+      </w:r>
+      <w:proofErr w:type="gramEnd"/>
+      <w:r>
+        <w:rPr>
+          <w:lang w:val="en-US"/>
+        </w:rPr>
+        <w:t xml:space="preserve">, there are two – which one should I </w:t>
+      </w:r>
+      <w:r>
+        <w:rPr>
+          <w:lang w:val="en-US"/>
+        </w:rPr>
+        <w:t>enter</w:t>
+      </w:r>
+      <w:r>
+        <w:rPr>
+          <w:lang w:val="en-US"/>
+        </w:rPr>
+        <w:t>? 1 or 2?</w:t>
+      </w:r>
+    </w:p>
+    <w:p>
+      <w:pPr>
+        <w:rPr>
+          <w:lang w:val="en-US"/>
+        </w:rPr>
+      </w:pPr>
     </w:p>
     <w:p>
       <w:pPr>
@@ -1020,6 +793,1135 @@
         <w:rPr>
           <w:lang w:val="en-US"/>
         </w:rPr>
+        <w:t xml:space="preserve">Enter toilet </w:t>
+      </w:r>
+      <w:proofErr w:type="gramStart"/>
+      <w:r>
+        <w:rPr>
+          <w:lang w:val="en-US"/>
+        </w:rPr>
+        <w:t>1</w:t>
+      </w:r>
+      <w:proofErr w:type="gramEnd"/>
+    </w:p>
+    <w:p>
+      <w:pPr>
+        <w:rPr>
+          <w:lang w:val="en-US"/>
+        </w:rPr>
+      </w:pPr>
+      <w:r>
+        <w:rPr>
+          <w:lang w:val="en-US"/>
+        </w:rPr>
+        <w:t xml:space="preserve">Humm, it seems it’s locked. I did not pay attention to the smallest post-it that ever existed on Earth telling </w:t>
+      </w:r>
+      <w:r>
+        <w:rPr>
+          <w:lang w:val="en-US"/>
+        </w:rPr>
+        <w:t xml:space="preserve">me </w:t>
+      </w:r>
+      <w:r>
+        <w:rPr>
+          <w:lang w:val="en-US"/>
+        </w:rPr>
+        <w:t xml:space="preserve">that is out of order. </w:t>
+      </w:r>
+    </w:p>
+    <w:p>
+      <w:pPr>
+        <w:rPr>
+          <w:lang w:val="en-US"/>
+        </w:rPr>
+      </w:pPr>
+    </w:p>
+    <w:p>
+      <w:pPr>
+        <w:pStyle w:val="ListParagraph"/>
+        <w:numPr>
+          <w:ilvl w:val="0"/>
+          <w:numId w:val="1"/>
+        </w:numPr>
+        <w:rPr>
+          <w:lang w:val="en-US"/>
+        </w:rPr>
+      </w:pPr>
+      <w:r>
+        <w:rPr>
+          <w:lang w:val="en-US"/>
+        </w:rPr>
+        <w:t xml:space="preserve">Enter toilet </w:t>
+      </w:r>
+      <w:proofErr w:type="gramStart"/>
+      <w:r>
+        <w:rPr>
+          <w:lang w:val="en-US"/>
+        </w:rPr>
+        <w:t>2</w:t>
+      </w:r>
+      <w:proofErr w:type="gramEnd"/>
+    </w:p>
+    <w:p>
+      <w:pPr>
+        <w:rPr>
+          <w:lang w:val="en-US"/>
+        </w:rPr>
+      </w:pPr>
+      <w:r>
+        <w:rPr>
+          <w:lang w:val="en-US"/>
+        </w:rPr>
+        <w:t>This one seems 100% functional. And so bright my eyes hurt.</w:t>
+      </w:r>
+      <w:r>
+        <w:rPr>
+          <w:lang w:val="en-US"/>
+        </w:rPr>
+        <w:t xml:space="preserve"> I barely </w:t>
+      </w:r>
+      <w:proofErr w:type="gramStart"/>
+      <w:r>
+        <w:rPr>
+          <w:lang w:val="en-US"/>
+        </w:rPr>
+        <w:t>am capable of seeing</w:t>
+      </w:r>
+      <w:proofErr w:type="gramEnd"/>
+      <w:r>
+        <w:rPr>
+          <w:lang w:val="en-US"/>
+        </w:rPr>
+        <w:t xml:space="preserve"> anything. </w:t>
+      </w:r>
+    </w:p>
+    <w:p>
+      <w:pPr>
+        <w:rPr>
+          <w:lang w:val="en-US"/>
+        </w:rPr>
+      </w:pPr>
+      <w:r>
+        <w:rPr>
+          <w:lang w:val="en-US"/>
+        </w:rPr>
+        <w:t xml:space="preserve">After a couple of seconds, something catches my regard – a small black square-shaped hole is </w:t>
+      </w:r>
+      <w:proofErr w:type="gramStart"/>
+      <w:r>
+        <w:rPr>
+          <w:lang w:val="en-US"/>
+        </w:rPr>
+        <w:t>on</w:t>
+      </w:r>
+      <w:proofErr w:type="gramEnd"/>
+      <w:r>
+        <w:rPr>
+          <w:lang w:val="en-US"/>
+        </w:rPr>
+        <w:t xml:space="preserve"> the bottom left corner of the left wall. Just like someone has broken the bright blue tile on the ground. After all, the window is not the only thing in bad condition right here. </w:t>
+      </w:r>
+    </w:p>
+    <w:p>
+      <w:pPr>
+        <w:rPr>
+          <w:lang w:val="en-US"/>
+        </w:rPr>
+      </w:pPr>
+      <w:r>
+        <w:rPr>
+          <w:lang w:val="en-US"/>
+        </w:rPr>
+        <w:t xml:space="preserve">I might exit or </w:t>
+      </w:r>
+      <w:r>
+        <w:rPr>
+          <w:lang w:val="en-US"/>
+        </w:rPr>
+        <w:t xml:space="preserve">stay a little </w:t>
+      </w:r>
+      <w:proofErr w:type="gramStart"/>
+      <w:r>
+        <w:rPr>
+          <w:lang w:val="en-US"/>
+        </w:rPr>
+        <w:t>more</w:t>
+      </w:r>
+      <w:proofErr w:type="gramEnd"/>
+      <w:r>
+        <w:rPr>
+          <w:lang w:val="en-US"/>
+        </w:rPr>
+        <w:t xml:space="preserve">. </w:t>
+      </w:r>
+    </w:p>
+    <w:p>
+      <w:pPr>
+        <w:rPr>
+          <w:lang w:val="en-US"/>
+        </w:rPr>
+      </w:pPr>
+    </w:p>
+    <w:p>
+      <w:pPr>
+        <w:pStyle w:val="ListParagraph"/>
+        <w:numPr>
+          <w:ilvl w:val="0"/>
+          <w:numId w:val="1"/>
+        </w:numPr>
+        <w:rPr>
+          <w:lang w:val="en-US"/>
+        </w:rPr>
+      </w:pPr>
+      <w:r>
+        <w:rPr>
+          <w:lang w:val="en-US"/>
+        </w:rPr>
+        <w:t>exit</w:t>
+      </w:r>
+    </w:p>
+    <w:p>
+      <w:pPr>
+        <w:rPr>
+          <w:lang w:val="en-US"/>
+        </w:rPr>
+      </w:pPr>
+      <w:r>
+        <w:rPr>
+          <w:lang w:val="en-US"/>
+        </w:rPr>
+        <w:t xml:space="preserve">I’m </w:t>
+      </w:r>
+      <w:proofErr w:type="spellStart"/>
+      <w:r>
+        <w:rPr>
+          <w:lang w:val="en-US"/>
+        </w:rPr>
+        <w:t>gonna</w:t>
+      </w:r>
+      <w:proofErr w:type="spellEnd"/>
+      <w:r>
+        <w:rPr>
+          <w:lang w:val="en-US"/>
+        </w:rPr>
+        <w:t xml:space="preserve"> exit. </w:t>
+      </w:r>
+      <w:r>
+        <w:rPr>
+          <w:lang w:val="en-US"/>
+        </w:rPr>
+        <w:t>I need to get d</w:t>
+      </w:r>
+      <w:r>
+        <w:rPr>
+          <w:lang w:val="en-US"/>
+        </w:rPr>
+        <w:t>ressed. Time is ticking.</w:t>
+      </w:r>
+    </w:p>
+    <w:p>
+      <w:pPr>
+        <w:rPr>
+          <w:lang w:val="en-US"/>
+        </w:rPr>
+      </w:pPr>
+    </w:p>
+    <w:p>
+      <w:pPr>
+        <w:pStyle w:val="ListParagraph"/>
+        <w:numPr>
+          <w:ilvl w:val="0"/>
+          <w:numId w:val="1"/>
+        </w:numPr>
+        <w:rPr>
+          <w:lang w:val="en-US"/>
+        </w:rPr>
+      </w:pPr>
+      <w:r>
+        <w:rPr>
+          <w:lang w:val="en-US"/>
+        </w:rPr>
+        <w:t xml:space="preserve">Walk to shower / walk to </w:t>
+      </w:r>
+      <w:proofErr w:type="gramStart"/>
+      <w:r>
+        <w:rPr>
+          <w:lang w:val="en-US"/>
+        </w:rPr>
+        <w:t>showers</w:t>
+      </w:r>
+      <w:proofErr w:type="gramEnd"/>
+    </w:p>
+    <w:p>
+      <w:pPr>
+        <w:rPr>
+          <w:lang w:val="en-US"/>
+        </w:rPr>
+      </w:pPr>
+      <w:r>
+        <w:rPr>
+          <w:lang w:val="en-US"/>
+        </w:rPr>
+        <w:t xml:space="preserve">The showers look cheap. But </w:t>
+      </w:r>
+      <w:proofErr w:type="gramStart"/>
+      <w:r>
+        <w:rPr>
+          <w:lang w:val="en-US"/>
+        </w:rPr>
+        <w:t>they appear</w:t>
+      </w:r>
+      <w:proofErr w:type="gramEnd"/>
+      <w:r>
+        <w:rPr>
+          <w:lang w:val="en-US"/>
+        </w:rPr>
+        <w:t xml:space="preserve"> they are working fine. Despite I wonder why they did not separate themselves from each other. A translucent barrier, for instance. They could even manage to reuse that window – it’s perfect for this.</w:t>
+      </w:r>
+    </w:p>
+    <w:p>
+      <w:pPr>
+        <w:rPr>
+          <w:lang w:val="en-US"/>
+        </w:rPr>
+      </w:pPr>
+      <w:r>
+        <w:rPr>
+          <w:lang w:val="en-US"/>
+        </w:rPr>
+        <w:t xml:space="preserve">I just think it was better to have more privacy. I don’t know. We are all guys, all with the same genitalia. Just a matter of safety. I don’t want them to find out. It can be hard to hide it naked, under these circumstances. I may be hard on myself. </w:t>
+      </w:r>
+    </w:p>
+    <w:p>
+      <w:pPr>
+        <w:rPr>
+          <w:lang w:val="en-US"/>
+        </w:rPr>
+      </w:pPr>
+      <w:r>
+        <w:rPr>
+          <w:lang w:val="en-US"/>
+        </w:rPr>
+        <w:t>Let me look at them closely.</w:t>
+      </w:r>
+    </w:p>
+    <w:p>
+      <w:pPr>
+        <w:rPr>
+          <w:lang w:val="en-US"/>
+        </w:rPr>
+      </w:pPr>
+    </w:p>
+    <w:p>
+      <w:pPr>
+        <w:pStyle w:val="ListParagraph"/>
+        <w:numPr>
+          <w:ilvl w:val="0"/>
+          <w:numId w:val="1"/>
+        </w:numPr>
+        <w:rPr>
+          <w:lang w:val="en-US"/>
+        </w:rPr>
+      </w:pPr>
+      <w:r>
+        <w:rPr>
+          <w:lang w:val="en-US"/>
+        </w:rPr>
+        <w:t xml:space="preserve">Look at </w:t>
+      </w:r>
+      <w:proofErr w:type="gramStart"/>
+      <w:r>
+        <w:rPr>
+          <w:lang w:val="en-US"/>
+        </w:rPr>
+        <w:t>showers</w:t>
+      </w:r>
+      <w:proofErr w:type="gramEnd"/>
+    </w:p>
+    <w:p>
+      <w:pPr>
+        <w:rPr>
+          <w:lang w:val="en-US"/>
+        </w:rPr>
+      </w:pPr>
+      <w:r>
+        <w:rPr>
+          <w:lang w:val="en-US"/>
+        </w:rPr>
+        <w:t xml:space="preserve">Well, nothing special. But I never saw this kind of tap handle. Flawless cubes. </w:t>
+      </w:r>
+    </w:p>
+    <w:p>
+      <w:pPr>
+        <w:rPr>
+          <w:lang w:val="en-US"/>
+        </w:rPr>
+      </w:pPr>
+      <w:r>
+        <w:rPr>
+          <w:lang w:val="en-US"/>
+        </w:rPr>
+        <w:lastRenderedPageBreak/>
+        <w:t xml:space="preserve">Oh, look – one of them is unidentical </w:t>
+      </w:r>
+      <w:proofErr w:type="gramStart"/>
+      <w:r>
+        <w:rPr>
+          <w:lang w:val="en-US"/>
+        </w:rPr>
+        <w:t>from</w:t>
+      </w:r>
+      <w:proofErr w:type="gramEnd"/>
+      <w:r>
+        <w:rPr>
+          <w:lang w:val="en-US"/>
+        </w:rPr>
+        <w:t xml:space="preserve"> the others. This one in front of me is black, despite all the others being blue. Life isn’t perfect, right? Not even I am. So, I should stop blaming this.</w:t>
+      </w:r>
+    </w:p>
+    <w:p>
+      <w:pPr>
+        <w:rPr>
+          <w:lang w:val="en-US"/>
+        </w:rPr>
+      </w:pPr>
+    </w:p>
+    <w:p>
+      <w:pPr>
+        <w:pStyle w:val="ListParagraph"/>
+        <w:numPr>
+          <w:ilvl w:val="0"/>
+          <w:numId w:val="1"/>
+        </w:numPr>
+        <w:rPr>
+          <w:lang w:val="en-US"/>
+        </w:rPr>
+      </w:pPr>
+      <w:r>
+        <w:rPr>
+          <w:lang w:val="en-US"/>
+        </w:rPr>
+        <w:t xml:space="preserve">take black handle / take black tap </w:t>
+      </w:r>
+      <w:proofErr w:type="gramStart"/>
+      <w:r>
+        <w:rPr>
+          <w:lang w:val="en-US"/>
+        </w:rPr>
+        <w:t>handle</w:t>
+      </w:r>
+      <w:proofErr w:type="gramEnd"/>
+    </w:p>
+    <w:p>
+      <w:pPr>
+        <w:rPr>
+          <w:lang w:val="en-US"/>
+        </w:rPr>
+      </w:pPr>
+      <w:r>
+        <w:rPr>
+          <w:lang w:val="en-US"/>
+        </w:rPr>
+        <w:t xml:space="preserve">I could remove it without any resistance. It shows up this was made up </w:t>
+      </w:r>
+      <w:proofErr w:type="gramStart"/>
+      <w:r>
+        <w:rPr>
+          <w:lang w:val="en-US"/>
+        </w:rPr>
+        <w:t>to</w:t>
+      </w:r>
+      <w:proofErr w:type="gramEnd"/>
+      <w:r>
+        <w:rPr>
+          <w:lang w:val="en-US"/>
+        </w:rPr>
+        <w:t xml:space="preserve"> something. </w:t>
+      </w:r>
+    </w:p>
+    <w:p>
+      <w:pPr>
+        <w:rPr>
+          <w:lang w:val="en-US"/>
+        </w:rPr>
+      </w:pPr>
+    </w:p>
+    <w:p>
+      <w:pPr>
+        <w:pStyle w:val="ListParagraph"/>
+        <w:numPr>
+          <w:ilvl w:val="0"/>
+          <w:numId w:val="1"/>
+        </w:numPr>
+        <w:rPr>
+          <w:lang w:val="en-US"/>
+        </w:rPr>
+      </w:pPr>
+      <w:r>
+        <w:rPr>
+          <w:lang w:val="en-US"/>
+        </w:rPr>
+        <w:t xml:space="preserve">Walk to </w:t>
+      </w:r>
+      <w:proofErr w:type="gramStart"/>
+      <w:r>
+        <w:rPr>
+          <w:lang w:val="en-US"/>
+        </w:rPr>
+        <w:t>toilets</w:t>
+      </w:r>
+      <w:proofErr w:type="gramEnd"/>
+    </w:p>
+    <w:p>
+      <w:pPr>
+        <w:pStyle w:val="ListParagraph"/>
+        <w:numPr>
+          <w:ilvl w:val="0"/>
+          <w:numId w:val="1"/>
+        </w:numPr>
+        <w:rPr>
+          <w:lang w:val="en-US"/>
+        </w:rPr>
+      </w:pPr>
+      <w:r>
+        <w:rPr>
+          <w:lang w:val="en-US"/>
+        </w:rPr>
+        <w:t xml:space="preserve">Enter toilet </w:t>
+      </w:r>
+      <w:proofErr w:type="gramStart"/>
+      <w:r>
+        <w:rPr>
+          <w:lang w:val="en-US"/>
+        </w:rPr>
+        <w:t>2</w:t>
+      </w:r>
+      <w:proofErr w:type="gramEnd"/>
+    </w:p>
+    <w:p>
+      <w:pPr>
+        <w:ind w:left="360"/>
+        <w:rPr>
+          <w:lang w:val="en-US"/>
+        </w:rPr>
+      </w:pPr>
+    </w:p>
+    <w:p>
+      <w:pPr>
+        <w:pStyle w:val="ListParagraph"/>
+        <w:numPr>
+          <w:ilvl w:val="0"/>
+          <w:numId w:val="1"/>
+        </w:numPr>
+        <w:rPr>
+          <w:lang w:val="en-US"/>
+        </w:rPr>
+      </w:pPr>
+      <w:r>
+        <w:rPr>
+          <w:lang w:val="en-US"/>
+        </w:rPr>
+        <w:t xml:space="preserve">Take black </w:t>
+      </w:r>
+      <w:proofErr w:type="gramStart"/>
+      <w:r>
+        <w:rPr>
+          <w:lang w:val="en-US"/>
+        </w:rPr>
+        <w:t>handle</w:t>
+      </w:r>
+      <w:proofErr w:type="gramEnd"/>
+    </w:p>
+    <w:p>
+      <w:pPr>
+        <w:rPr>
+          <w:lang w:val="en-US"/>
+        </w:rPr>
+      </w:pPr>
+      <w:r>
+        <w:rPr>
+          <w:lang w:val="en-US"/>
+        </w:rPr>
+        <w:t xml:space="preserve">I suggest this handle may fit in the black hole. </w:t>
+      </w:r>
+    </w:p>
+    <w:p>
+      <w:pPr>
+        <w:rPr>
+          <w:lang w:val="en-US"/>
+        </w:rPr>
+      </w:pPr>
+    </w:p>
+    <w:p>
+      <w:pPr>
+        <w:pStyle w:val="ListParagraph"/>
+        <w:numPr>
+          <w:ilvl w:val="0"/>
+          <w:numId w:val="1"/>
+        </w:numPr>
+        <w:rPr>
+          <w:lang w:val="en-US"/>
+        </w:rPr>
+      </w:pPr>
+      <w:r>
+        <w:rPr>
+          <w:lang w:val="en-US"/>
+        </w:rPr>
+        <w:t xml:space="preserve">put black handle in black </w:t>
+      </w:r>
+      <w:proofErr w:type="gramStart"/>
+      <w:r>
+        <w:rPr>
+          <w:lang w:val="en-US"/>
+        </w:rPr>
+        <w:t>hole</w:t>
+      </w:r>
+      <w:proofErr w:type="gramEnd"/>
+    </w:p>
+    <w:p>
+      <w:pPr>
+        <w:rPr>
+          <w:lang w:val="en-US"/>
+        </w:rPr>
+      </w:pPr>
+      <w:r>
+        <w:rPr>
+          <w:lang w:val="en-US"/>
+        </w:rPr>
+        <w:t>A small entrance near the ground on the left has opened. I crawl into the opening, and I’m inside the first toilet. Something is written on the wall.</w:t>
+      </w:r>
+    </w:p>
+    <w:p>
+      <w:pPr>
+        <w:rPr>
+          <w:lang w:val="en-US"/>
+        </w:rPr>
+      </w:pPr>
+    </w:p>
+    <w:p>
+      <w:pPr>
+        <w:pStyle w:val="ListParagraph"/>
+        <w:numPr>
+          <w:ilvl w:val="0"/>
+          <w:numId w:val="1"/>
+        </w:numPr>
+        <w:rPr>
+          <w:lang w:val="en-US"/>
+        </w:rPr>
+      </w:pPr>
+      <w:r>
+        <w:rPr>
+          <w:lang w:val="en-US"/>
+        </w:rPr>
+        <w:t xml:space="preserve">Look at </w:t>
+      </w:r>
+      <w:proofErr w:type="gramStart"/>
+      <w:r>
+        <w:rPr>
+          <w:lang w:val="en-US"/>
+        </w:rPr>
+        <w:t>wall</w:t>
+      </w:r>
+      <w:proofErr w:type="gramEnd"/>
+    </w:p>
+    <w:p>
+      <w:pPr>
+        <w:rPr>
+          <w:lang w:val="en-US"/>
+        </w:rPr>
+      </w:pPr>
+      <w:r>
+        <w:rPr>
+          <w:lang w:val="en-US"/>
+        </w:rPr>
+        <w:t>“Welcome to 4ever, a game made up by Anthony Pereira! I hope you enjoy it, and I’m open to all types of opinions! This is my first experiment on adventure games, so I still need to learn much more about it.”</w:t>
+      </w:r>
+    </w:p>
+    <w:p>
+      <w:pPr>
+        <w:rPr>
+          <w:lang w:val="en-US"/>
+        </w:rPr>
+      </w:pPr>
+    </w:p>
+    <w:p>
+      <w:pPr>
+        <w:pStyle w:val="ListParagraph"/>
+        <w:numPr>
+          <w:ilvl w:val="0"/>
+          <w:numId w:val="1"/>
+        </w:numPr>
+        <w:rPr>
+          <w:lang w:val="en-US"/>
+        </w:rPr>
+      </w:pPr>
+      <w:r>
+        <w:rPr>
+          <w:lang w:val="en-US"/>
+        </w:rPr>
+        <w:t>Exit / exit toilet 1</w:t>
+      </w:r>
+    </w:p>
+    <w:p>
+      <w:pPr>
+        <w:rPr>
+          <w:lang w:val="en-US"/>
+        </w:rPr>
+      </w:pPr>
+      <w:r>
+        <w:rPr>
+          <w:lang w:val="en-US"/>
+        </w:rPr>
+        <w:t xml:space="preserve">I leave the toilet and, soon enough, I’m on the other side of the door. </w:t>
+      </w:r>
+    </w:p>
+    <w:p>
+      <w:pPr>
+        <w:rPr>
+          <w:lang w:val="en-US"/>
+        </w:rPr>
+      </w:pPr>
+    </w:p>
+    <w:p>
+      <w:pPr>
+        <w:pStyle w:val="ListParagraph"/>
+        <w:numPr>
+          <w:ilvl w:val="0"/>
+          <w:numId w:val="1"/>
+        </w:numPr>
+        <w:rPr>
+          <w:lang w:val="en-US"/>
+        </w:rPr>
+      </w:pPr>
+      <w:r>
+        <w:rPr>
+          <w:lang w:val="en-US"/>
+        </w:rPr>
+        <w:t xml:space="preserve">Look </w:t>
+      </w:r>
+      <w:proofErr w:type="gramStart"/>
+      <w:r>
+        <w:rPr>
+          <w:lang w:val="en-US"/>
+        </w:rPr>
+        <w:t>around</w:t>
+      </w:r>
+      <w:proofErr w:type="gramEnd"/>
+    </w:p>
+    <w:p>
+      <w:pPr>
+        <w:rPr>
+          <w:lang w:val="en-US"/>
+        </w:rPr>
+      </w:pPr>
+      <w:r>
+        <w:rPr>
+          <w:lang w:val="en-US"/>
+        </w:rPr>
+        <w:t>In my sight, I’m able to see the toilets, the urinals</w:t>
+      </w:r>
+      <w:r>
+        <w:rPr>
+          <w:lang w:val="en-US"/>
+        </w:rPr>
+        <w:t xml:space="preserve">. </w:t>
+      </w:r>
+      <w:r>
+        <w:rPr>
+          <w:lang w:val="en-US"/>
+        </w:rPr>
+        <w:t xml:space="preserve">the showers and a large room on the right. </w:t>
+      </w:r>
+    </w:p>
+    <w:p>
+      <w:pPr>
+        <w:rPr>
+          <w:lang w:val="en-US"/>
+        </w:rPr>
+      </w:pPr>
+    </w:p>
+    <w:p>
+      <w:pPr>
+        <w:pStyle w:val="ListParagraph"/>
+        <w:numPr>
+          <w:ilvl w:val="0"/>
+          <w:numId w:val="1"/>
+        </w:numPr>
+        <w:rPr>
+          <w:lang w:val="en-US"/>
+        </w:rPr>
+      </w:pPr>
+      <w:r>
+        <w:rPr>
+          <w:lang w:val="en-US"/>
+        </w:rPr>
+        <w:t xml:space="preserve">Walk to </w:t>
+      </w:r>
+      <w:proofErr w:type="gramStart"/>
+      <w:r>
+        <w:rPr>
+          <w:lang w:val="en-US"/>
+        </w:rPr>
+        <w:t>room</w:t>
+      </w:r>
+      <w:proofErr w:type="gramEnd"/>
+    </w:p>
+    <w:p>
+      <w:pPr>
+        <w:rPr>
+          <w:lang w:val="en-US"/>
+        </w:rPr>
+      </w:pPr>
+    </w:p>
+    <w:p>
+      <w:pPr>
+        <w:rPr>
+          <w:lang w:val="en-US"/>
+        </w:rPr>
+      </w:pPr>
+    </w:p>
+    <w:p>
+      <w:pPr>
+        <w:rPr>
+          <w:lang w:val="en-US"/>
+        </w:rPr>
+      </w:pPr>
+    </w:p>
+    <w:p>
+      <w:pPr>
+        <w:rPr>
+          <w:lang w:val="en-US"/>
+        </w:rPr>
+      </w:pPr>
+    </w:p>
+    <w:p>
+      <w:pPr>
+        <w:rPr>
+          <w:lang w:val="en-US"/>
+        </w:rPr>
+      </w:pPr>
+    </w:p>
+    <w:p>
+      <w:pPr>
+        <w:rPr>
+          <w:lang w:val="en-US"/>
+        </w:rPr>
+      </w:pPr>
+    </w:p>
+    <w:p>
+      <w:pPr>
+        <w:rPr>
+          <w:lang w:val="en-US"/>
+        </w:rPr>
+      </w:pPr>
+    </w:p>
+    <w:p>
+      <w:pPr>
+        <w:rPr>
+          <w:lang w:val="en-US"/>
+        </w:rPr>
+      </w:pPr>
+    </w:p>
+    <w:p>
+      <w:pPr>
+        <w:rPr>
+          <w:lang w:val="en-US"/>
+        </w:rPr>
+      </w:pPr>
+    </w:p>
+    <w:p>
+      <w:pPr>
+        <w:rPr>
+          <w:lang w:val="en-US"/>
+        </w:rPr>
+      </w:pPr>
+    </w:p>
+    <w:p>
+      <w:pPr>
+        <w:rPr>
+          <w:lang w:val="en-US"/>
+        </w:rPr>
+      </w:pPr>
+    </w:p>
+    <w:p>
+      <w:pPr>
+        <w:rPr>
+          <w:lang w:val="en-US"/>
+        </w:rPr>
+      </w:pPr>
+      <w:r>
+        <w:rPr>
+          <w:lang w:val="en-US"/>
+        </w:rPr>
+        <w:t xml:space="preserve">but there are at least three bags displayed in this spacious room that </w:t>
+      </w:r>
+      <w:proofErr w:type="gramStart"/>
+      <w:r>
+        <w:rPr>
+          <w:lang w:val="en-US"/>
+        </w:rPr>
+        <w:t>fills completely</w:t>
+      </w:r>
+      <w:proofErr w:type="gramEnd"/>
+      <w:r>
+        <w:rPr>
+          <w:lang w:val="en-US"/>
+        </w:rPr>
+        <w:t xml:space="preserve"> the right side of it. The ground is still wet, which is understandable for a place where sportsmen take a shower. But I do not remember being warned that there was another competition before the athletics one. </w:t>
+      </w:r>
+    </w:p>
+    <w:p>
+      <w:pPr>
+        <w:rPr>
+          <w:lang w:val="en-US"/>
+        </w:rPr>
+      </w:pPr>
+      <w:r>
+        <w:rPr>
+          <w:lang w:val="en-US"/>
+        </w:rPr>
+        <w:t xml:space="preserve">I think it’s better to check what time </w:t>
+      </w:r>
+      <w:proofErr w:type="gramStart"/>
+      <w:r>
+        <w:rPr>
+          <w:lang w:val="en-US"/>
+        </w:rPr>
+        <w:t>is it</w:t>
+      </w:r>
+      <w:proofErr w:type="gramEnd"/>
+      <w:r>
+        <w:rPr>
+          <w:lang w:val="en-US"/>
+        </w:rPr>
+        <w:t xml:space="preserve">. </w:t>
+      </w:r>
+    </w:p>
+    <w:p>
+      <w:pPr>
+        <w:rPr>
+          <w:lang w:val="en-US"/>
+        </w:rPr>
+      </w:pPr>
+    </w:p>
+    <w:p>
+      <w:pPr>
+        <w:rPr>
+          <w:lang w:val="en-US"/>
+        </w:rPr>
+      </w:pPr>
+      <w:proofErr w:type="gramStart"/>
+      <w:r>
+        <w:rPr>
+          <w:lang w:val="en-US"/>
+        </w:rPr>
+        <w:t>I’m on the outside of</w:t>
+      </w:r>
+      <w:proofErr w:type="gramEnd"/>
+      <w:r>
+        <w:rPr>
+          <w:lang w:val="en-US"/>
+        </w:rPr>
+        <w:t xml:space="preserve"> the sports hall. </w:t>
+      </w:r>
+    </w:p>
+    <w:p>
+      <w:pPr>
+        <w:rPr>
+          <w:lang w:val="en-US"/>
+        </w:rPr>
+      </w:pPr>
+    </w:p>
+    <w:p>
+      <w:pPr>
+        <w:rPr>
+          <w:lang w:val="en-US"/>
+        </w:rPr>
+      </w:pPr>
+    </w:p>
+    <w:p>
+      <w:pPr>
+        <w:rPr>
+          <w:lang w:val="en-US"/>
+        </w:rPr>
+      </w:pPr>
+      <w:r>
+        <w:rPr>
+          <w:lang w:val="en-US"/>
+        </w:rPr>
+        <w:t>KEY COLOURS CHALLENGE</w:t>
+      </w:r>
+    </w:p>
+    <w:p>
+      <w:pPr>
+        <w:rPr>
+          <w:lang w:val="en-US"/>
+        </w:rPr>
+      </w:pPr>
+      <w:r>
+        <w:rPr>
+          <w:lang w:val="en-US"/>
+        </w:rPr>
+        <w:t>The door opened, unveiling a long aisle. We were entering and, suddenly, a baby’s scream was heard.</w:t>
+      </w:r>
+    </w:p>
+    <w:p>
+      <w:pPr>
+        <w:rPr>
+          <w:lang w:val="en-US"/>
+        </w:rPr>
+      </w:pPr>
+      <w:r>
+        <w:rPr>
+          <w:lang w:val="en-US"/>
+        </w:rPr>
+        <w:t>“Wait, we are not alone?”, I say.</w:t>
+      </w:r>
+    </w:p>
+    <w:p>
+      <w:pPr>
+        <w:rPr>
+          <w:lang w:val="en-US"/>
+        </w:rPr>
+      </w:pPr>
+      <w:r>
+        <w:rPr>
+          <w:lang w:val="en-US"/>
+        </w:rPr>
+        <w:t xml:space="preserve">The gate goes down. And the scream, as well. </w:t>
+      </w:r>
+    </w:p>
+    <w:p>
+      <w:pPr>
+        <w:rPr>
+          <w:lang w:val="en-US"/>
+        </w:rPr>
+      </w:pPr>
+      <w:r>
+        <w:rPr>
+          <w:lang w:val="en-US"/>
+        </w:rPr>
+        <w:t xml:space="preserve">“Don’t worry, Dave! Whatever is waiting for us, I will protect you at all costs.”, reassures Loan, not realizing that, somehow, his voice shifted; it is the first time that I see Loan nervous, I can feel that he is afraid, although he is trying to hide it with that speech. </w:t>
+      </w:r>
+    </w:p>
+    <w:p>
+      <w:pPr>
+        <w:rPr>
+          <w:lang w:val="en-US"/>
+        </w:rPr>
+      </w:pPr>
+      <w:r>
+        <w:rPr>
+          <w:lang w:val="en-US"/>
+        </w:rPr>
+        <w:t>“I am still able to shield myself. C’mon, it’s just a child!”</w:t>
+      </w:r>
+    </w:p>
+    <w:p>
+      <w:pPr>
+        <w:rPr>
+          <w:lang w:val="en-US"/>
+        </w:rPr>
+      </w:pPr>
+      <w:r>
+        <w:rPr>
+          <w:lang w:val="en-US"/>
+        </w:rPr>
+        <w:t>“Now you’re one</w:t>
+      </w:r>
+      <w:r>
+        <w:rPr>
+          <w:lang w:val="en-US"/>
+        </w:rPr>
+        <w:t>-</w:t>
+      </w:r>
+      <w:r>
+        <w:rPr>
+          <w:lang w:val="en-US"/>
+        </w:rPr>
+        <w:t xml:space="preserve">legged. And you must be tired of walking with those sticks. You are </w:t>
+      </w:r>
+      <w:proofErr w:type="gramStart"/>
+      <w:r>
+        <w:rPr>
+          <w:lang w:val="en-US"/>
+        </w:rPr>
+        <w:t>really behind</w:t>
+      </w:r>
+      <w:proofErr w:type="gramEnd"/>
+      <w:r>
+        <w:rPr>
+          <w:lang w:val="en-US"/>
+        </w:rPr>
+        <w:t xml:space="preserve"> right now.”</w:t>
+      </w:r>
+    </w:p>
+    <w:p>
+      <w:pPr>
+        <w:rPr>
+          <w:lang w:val="en-US"/>
+        </w:rPr>
+      </w:pPr>
+      <w:r>
+        <w:rPr>
+          <w:lang w:val="en-US"/>
+        </w:rPr>
+        <w:t>“I lost a leg, not a brain. I’m not dumb.”</w:t>
+      </w:r>
+    </w:p>
+    <w:p>
+      <w:pPr>
+        <w:rPr>
+          <w:lang w:val="en-US"/>
+        </w:rPr>
+      </w:pPr>
+      <w:r>
+        <w:rPr>
+          <w:lang w:val="en-US"/>
+        </w:rPr>
+        <w:t>“I told you I could give you a piggyback ride. Let me do it for you. For your safety.”</w:t>
+      </w:r>
+    </w:p>
+    <w:p>
+      <w:pPr>
+        <w:rPr>
+          <w:lang w:val="en-US"/>
+        </w:rPr>
+      </w:pPr>
+      <w:r>
+        <w:rPr>
+          <w:lang w:val="en-US"/>
+        </w:rPr>
+        <w:t xml:space="preserve">“Let it be! I’m still worth it. I’m not an irrelevant piece of junk. I’m still useful. I’m much more than a one-legged man. So, please, let me prove </w:t>
+      </w:r>
+      <w:r>
+        <w:rPr>
+          <w:lang w:val="en-US"/>
+        </w:rPr>
+        <w:t xml:space="preserve">to </w:t>
+      </w:r>
+      <w:r>
+        <w:rPr>
+          <w:lang w:val="en-US"/>
+        </w:rPr>
+        <w:t>myself that I am right.”</w:t>
+      </w:r>
+    </w:p>
+    <w:p>
+      <w:pPr>
+        <w:pStyle w:val="ListParagraph"/>
+        <w:numPr>
+          <w:ilvl w:val="0"/>
+          <w:numId w:val="1"/>
+        </w:numPr>
+        <w:rPr>
+          <w:lang w:val="en-US"/>
+        </w:rPr>
+      </w:pPr>
+      <w:r>
+        <w:rPr>
+          <w:lang w:val="en-US"/>
+        </w:rPr>
         <w:t>Traverse corridor</w:t>
       </w:r>
     </w:p>
@@ -1071,34 +1973,34 @@
         <w:rPr>
           <w:lang w:val="en-US"/>
         </w:rPr>
+        <w:t xml:space="preserve">“Oh, really? Go for it, </w:t>
+      </w:r>
+      <w:proofErr w:type="gramStart"/>
+      <w:r>
+        <w:rPr>
+          <w:lang w:val="en-US"/>
+        </w:rPr>
+        <w:t>Loan!.</w:t>
+      </w:r>
+      <w:proofErr w:type="gramEnd"/>
+      <w:r>
+        <w:rPr>
+          <w:lang w:val="en-US"/>
+        </w:rPr>
+        <w:t>”</w:t>
+      </w:r>
+    </w:p>
+    <w:p>
+      <w:pPr>
+        <w:rPr>
+          <w:lang w:val="en-US"/>
+        </w:rPr>
+      </w:pPr>
+      <w:r>
+        <w:rPr>
+          <w:lang w:val="en-US"/>
+        </w:rPr>
         <w:lastRenderedPageBreak/>
-        <w:t xml:space="preserve">“Oh, really? Go for it, </w:t>
-      </w:r>
-      <w:proofErr w:type="gramStart"/>
-      <w:r>
-        <w:rPr>
-          <w:lang w:val="en-US"/>
-        </w:rPr>
-        <w:t>Loan!.</w:t>
-      </w:r>
-      <w:proofErr w:type="gramEnd"/>
-      <w:r>
-        <w:rPr>
-          <w:lang w:val="en-US"/>
-        </w:rPr>
-        <w:t>”</w:t>
-      </w:r>
-    </w:p>
-    <w:p>
-      <w:pPr>
-        <w:rPr>
-          <w:lang w:val="en-US"/>
-        </w:rPr>
-      </w:pPr>
-      <w:r>
-        <w:rPr>
-          <w:lang w:val="en-US"/>
-        </w:rPr>
         <w:t>“Well…”</w:t>
       </w:r>
     </w:p>

</xml_diff>

<commit_message>
I'm now able to enter the shower room
</commit_message>
<xml_diff>
--- a/sheet.docx
+++ b/sheet.docx
@@ -518,7 +518,7 @@
         <w:rPr>
           <w:lang w:val="en-US"/>
         </w:rPr>
-        <w:t xml:space="preserve">I’m able to see the toilets, the urinals (finally!), the showers and a large room on the right. </w:t>
+        <w:t>I’m able to see the toilets, the urinals (finally!), the showers and a large room on the right.</w:t>
       </w:r>
     </w:p>
     <w:p>
@@ -1524,13 +1524,27 @@
         <w:rPr>
           <w:lang w:val="en-US"/>
         </w:rPr>
-        <w:t xml:space="preserve">. </w:t>
-      </w:r>
-      <w:r>
-        <w:rPr>
-          <w:lang w:val="en-US"/>
-        </w:rPr>
-        <w:t xml:space="preserve">the showers and a large room on the right. </w:t>
+        <w:t xml:space="preserve">, </w:t>
+      </w:r>
+      <w:r>
+        <w:rPr>
+          <w:lang w:val="en-US"/>
+        </w:rPr>
+        <w:t xml:space="preserve">the </w:t>
+      </w:r>
+      <w:proofErr w:type="gramStart"/>
+      <w:r>
+        <w:rPr>
+          <w:lang w:val="en-US"/>
+        </w:rPr>
+        <w:t>showers</w:t>
+      </w:r>
+      <w:proofErr w:type="gramEnd"/>
+      <w:r>
+        <w:rPr>
+          <w:lang w:val="en-US"/>
+        </w:rPr>
+        <w:t xml:space="preserve"> and a large room on the right. </w:t>
       </w:r>
     </w:p>
     <w:p>

</xml_diff>

<commit_message>
wrote a little more I think
</commit_message>
<xml_diff>
--- a/sheet.docx
+++ b/sheet.docx
@@ -72,7 +72,13 @@
     </w:p>
     <w:p>
       <w:r>
-        <w:t xml:space="preserve">Um rapaz que participa nos jogos olímpicos de atletismo ao fazer estafetas e acaba por tropeçar e cair enquanto corria, um elemento da equipa adversária vê que ele está aflito, olha para trás e para de correr, e vem ajudá-lo. Os dois entram numa ambulância e vão para o hospital e, apesar de primeiramente o diagnóstico ser apenas uma entorse, existe outro problema de saúde associado ao mesmo, não se sabe bem o </w:t>
+        <w:t xml:space="preserve">Um rapaz que participa </w:t>
+      </w:r>
+      <w:r>
+        <w:t>numa competição</w:t>
+      </w:r>
+      <w:r>
+        <w:t xml:space="preserve"> de atletismo ao fazer estafetas e acaba por tropeçar e cair enquanto corria, um elemento da equipa adversária vê que ele está aflito, olha para trás e para de correr, e vem ajudá-lo. Os dois entram numa ambulância e vão para o hospital e, apesar de primeiramente o diagnóstico ser apenas uma entorse, existe outro problema de saúde associado ao mesmo, não se sabe bem o </w:t>
       </w:r>
       <w:r>
         <w:t>quê,</w:t>
@@ -152,6 +158,11 @@
     </w:p>
     <w:p>
       <w:r>
+        <w:t>Ao chegar lá, o bruxo, transformado em comida, diz que só aceitará o serviço se encontrarem um artefacto especial, que se encontra no fim da “Rua dos Infernos Velhos” que o permita de voltar à forma humana. A entrada desse caminho está situada numa praia, acreditam eles, ao ler um pergaminho antigo que o mágico possui: “Abandonem todos os bens, pois ao mar todos lhe pertencem.” e outra pista que diz algo como “Ao sexto dia, Deus criou o maior bem de todos – uma cópia imperfeita dele próprio.”</w:t>
+      </w:r>
+    </w:p>
+    <w:p>
+      <w:r>
         <w:t xml:space="preserve">No fim, o protagonista acorda num mundo virtual, tendo o mesmo </w:t>
       </w:r>
       <w:proofErr w:type="spellStart"/>
@@ -160,7 +171,24 @@
       </w:r>
       <w:proofErr w:type="spellEnd"/>
       <w:r>
-        <w:t xml:space="preserve"> num computador no qual a sua mente fora incorporada; ele continua a falar com o seu namorado por terminal e a história acaba com o outro rapaz a colocar no monitor um post-it a dizer “quando morrer, que alguém tire da ficha este computador”, ele morre e o computador também morre a seguir. </w:t>
+        <w:t xml:space="preserve"> num computador no qual a sua mente fora incorporada; ele continua a falar com o seu namorado por terminal e a história acaba com o outro rapaz a colocar no monitor um post-it a dizer </w:t>
+      </w:r>
+      <w:r>
+        <w:lastRenderedPageBreak/>
+        <w:t xml:space="preserve">“quando morrer, que alguém tire da ficha este computador”, ele morre e o computador também morre a seguir. </w:t>
+      </w:r>
+    </w:p>
+    <w:p>
+      <w:r>
+        <w:t xml:space="preserve">Recorrer à síndrome do homem de pedra e miosite </w:t>
+      </w:r>
+      <w:proofErr w:type="spellStart"/>
+      <w:r>
+        <w:t>ossificante</w:t>
+      </w:r>
+      <w:proofErr w:type="spellEnd"/>
+      <w:r>
+        <w:t xml:space="preserve"> traumática.</w:t>
       </w:r>
     </w:p>
     <w:p/>
@@ -569,6 +597,7 @@
         <w:rPr>
           <w:lang w:val="en-US"/>
         </w:rPr>
+        <w:lastRenderedPageBreak/>
         <w:t xml:space="preserve">My back teeth are floating, man! I’m so relieved! Now I can urinate in peace, without people noticing. I don’t understand how men may pee </w:t>
       </w:r>
       <w:proofErr w:type="gramStart"/>
@@ -627,7 +656,6 @@
         <w:rPr>
           <w:lang w:val="en-US"/>
         </w:rPr>
-        <w:lastRenderedPageBreak/>
         <w:t>Pee/</w:t>
       </w:r>
       <w:proofErr w:type="gramStart"/>
@@ -1089,6 +1117,7 @@
         <w:rPr>
           <w:lang w:val="en-US"/>
         </w:rPr>
+        <w:lastRenderedPageBreak/>
         <w:t xml:space="preserve">I just think it was better to have more privacy. I don’t know. We are all guys, all with the same genitalia. Just a matter of safety. I don’t want them to find out. It can be hard to hide it naked, under these circumstances. I may be hard on myself. </w:t>
       </w:r>
     </w:p>
@@ -1161,7 +1190,6 @@
         <w:rPr>
           <w:lang w:val="en-US"/>
         </w:rPr>
-        <w:lastRenderedPageBreak/>
         <w:t xml:space="preserve">Oh, look – one of them is unidentical </w:t>
       </w:r>
       <w:proofErr w:type="gramStart"/>
@@ -1569,6 +1597,7 @@
         <w:rPr>
           <w:lang w:val="en-US"/>
         </w:rPr>
+        <w:lastRenderedPageBreak/>
         <w:t xml:space="preserve">Walk to </w:t>
       </w:r>
       <w:proofErr w:type="gramStart"/>
@@ -1906,6 +1935,7 @@
         <w:rPr>
           <w:lang w:val="en-US"/>
         </w:rPr>
+        <w:lastRenderedPageBreak/>
         <w:t xml:space="preserve">“Let it be! I’m still worth it. I’m not an irrelevant piece of junk. I’m still useful. I’m much more than a one-legged man. So, please, let me prove </w:t>
       </w:r>
       <w:r>
@@ -2014,7 +2044,6 @@
         <w:rPr>
           <w:lang w:val="en-US"/>
         </w:rPr>
-        <w:lastRenderedPageBreak/>
         <w:t>“Well…”</w:t>
       </w:r>
     </w:p>

</xml_diff>

<commit_message>
corrected typos and removed log from quest
</commit_message>
<xml_diff>
--- a/sheet.docx
+++ b/sheet.docx
@@ -284,48 +284,20 @@
         <w:rPr>
           <w:lang w:val="en-US"/>
         </w:rPr>
-        <w:t xml:space="preserve">. Anyway, there's no point in daydreaming, I </w:t>
-      </w:r>
-      <w:proofErr w:type="gramStart"/>
-      <w:r>
-        <w:rPr>
-          <w:lang w:val="en-US"/>
-        </w:rPr>
-        <w:t>have to</w:t>
-      </w:r>
-      <w:proofErr w:type="gramEnd"/>
-      <w:r>
-        <w:rPr>
-          <w:lang w:val="en-US"/>
-        </w:rPr>
-        <w:t xml:space="preserve"> go inside.</w:t>
-      </w:r>
-    </w:p>
-    <w:p>
-      <w:pPr>
-        <w:rPr>
-          <w:lang w:val="en-US"/>
-        </w:rPr>
-      </w:pPr>
-      <w:r>
-        <w:rPr>
-          <w:lang w:val="en-US"/>
-        </w:rPr>
-        <w:t xml:space="preserve">I saw no one at the entrance door. I arrived earlier than expected, it seems. It’s probably because of the anxiety I am feeling right now. I must not disappoint my coach or my family. </w:t>
-      </w:r>
-      <w:proofErr w:type="gramStart"/>
-      <w:r>
-        <w:rPr>
-          <w:lang w:val="en-US"/>
-        </w:rPr>
-        <w:t>They are</w:t>
-      </w:r>
-      <w:proofErr w:type="gramEnd"/>
-      <w:r>
-        <w:rPr>
-          <w:lang w:val="en-US"/>
-        </w:rPr>
-        <w:t xml:space="preserve"> all believing in me. </w:t>
+        <w:t>. Anyway, there's no point in daydreaming, I have to go inside.</w:t>
+      </w:r>
+    </w:p>
+    <w:p>
+      <w:pPr>
+        <w:rPr>
+          <w:lang w:val="en-US"/>
+        </w:rPr>
+      </w:pPr>
+      <w:r>
+        <w:rPr>
+          <w:lang w:val="en-US"/>
+        </w:rPr>
+        <w:t xml:space="preserve">I saw no one at the entrance door. I arrived earlier than expected, it seems. It’s probably because of the anxiety I am feeling right now. I must not disappoint my coach or my family. They are all believing in me. </w:t>
       </w:r>
     </w:p>
     <w:p>
@@ -351,70 +323,20 @@
         <w:rPr>
           <w:lang w:val="en-US"/>
         </w:rPr>
-        <w:t xml:space="preserve">. I don’t hear anyone – only the wind that makes the window shake, and that is probably why it </w:t>
-      </w:r>
-      <w:proofErr w:type="gramStart"/>
-      <w:r>
-        <w:rPr>
-          <w:lang w:val="en-US"/>
-        </w:rPr>
-        <w:t>still keeps</w:t>
-      </w:r>
-      <w:proofErr w:type="gramEnd"/>
-      <w:r>
-        <w:rPr>
-          <w:lang w:val="en-US"/>
-        </w:rPr>
-        <w:t xml:space="preserve"> judging me, even though abused by another entity. Please, stop it, ok, I trained so hard for this, it can’t be that bad. And I’m not alone, right? </w:t>
-      </w:r>
-      <w:proofErr w:type="gramStart"/>
-      <w:r>
-        <w:rPr>
-          <w:lang w:val="en-US"/>
-        </w:rPr>
-        <w:t>So</w:t>
-      </w:r>
-      <w:proofErr w:type="gramEnd"/>
-      <w:r>
-        <w:rPr>
-          <w:lang w:val="en-US"/>
-        </w:rPr>
-        <w:t xml:space="preserve"> get the fuck out and cease your assumptions and appraisals. </w:t>
-      </w:r>
-    </w:p>
-    <w:p>
-      <w:pPr>
-        <w:rPr>
-          <w:lang w:val="en-US"/>
-        </w:rPr>
-      </w:pPr>
-      <w:proofErr w:type="gramStart"/>
-      <w:r>
-        <w:rPr>
-          <w:lang w:val="en-US"/>
-        </w:rPr>
-        <w:t>But,</w:t>
-      </w:r>
-      <w:proofErr w:type="gramEnd"/>
-      <w:r>
-        <w:rPr>
-          <w:lang w:val="en-US"/>
-        </w:rPr>
-        <w:t xml:space="preserve"> inside – deep inside of me, I understood its point. It makes me feel nauseous that even a </w:t>
-      </w:r>
-      <w:proofErr w:type="gramStart"/>
-      <w:r>
-        <w:rPr>
-          <w:lang w:val="en-US"/>
-        </w:rPr>
-        <w:t>fucking</w:t>
-      </w:r>
-      <w:proofErr w:type="gramEnd"/>
-      <w:r>
-        <w:rPr>
-          <w:lang w:val="en-US"/>
-        </w:rPr>
-        <w:t xml:space="preserve"> prim</w:t>
+        <w:t xml:space="preserve">. I don’t hear anyone – only the wind that makes the window shake, and that is probably why it still keeps judging me, even though abused by another entity. Please, stop it, ok, I trained so hard for this, it can’t be that bad. And I’m not alone, right? So get the fuck out and cease your assumptions and appraisals. </w:t>
+      </w:r>
+    </w:p>
+    <w:p>
+      <w:pPr>
+        <w:rPr>
+          <w:lang w:val="en-US"/>
+        </w:rPr>
+      </w:pPr>
+      <w:r>
+        <w:rPr>
+          <w:lang w:val="en-US"/>
+        </w:rPr>
+        <w:t>But, inside – deep inside of me, I understood its point. It makes me feel nauseous that even a fucking prim</w:t>
       </w:r>
       <w:r>
         <w:rPr>
@@ -432,35 +354,31 @@
         <w:rPr>
           <w:lang w:val="en-US"/>
         </w:rPr>
-        <w:t xml:space="preserve">mask them a little bit, but not enough to forget the years of others that went by here, is mocking me. I’m surprised it still did not </w:t>
-      </w:r>
-      <w:proofErr w:type="gramStart"/>
-      <w:r>
-        <w:rPr>
-          <w:lang w:val="en-US"/>
-        </w:rPr>
-        <w:t>fell</w:t>
-      </w:r>
-      <w:proofErr w:type="gramEnd"/>
-      <w:r>
-        <w:rPr>
-          <w:lang w:val="en-US"/>
-        </w:rPr>
-        <w:t xml:space="preserve"> in </w:t>
-      </w:r>
-      <w:proofErr w:type="gramStart"/>
-      <w:r>
-        <w:rPr>
-          <w:lang w:val="en-US"/>
-        </w:rPr>
-        <w:t>cracks,</w:t>
-      </w:r>
-      <w:proofErr w:type="gramEnd"/>
-      <w:r>
-        <w:rPr>
-          <w:lang w:val="en-US"/>
-        </w:rPr>
-        <w:t xml:space="preserve"> due to all the scratches it possesses. </w:t>
+        <w:t>mask them a little bit, but not enough to forget the years of others that went by here, is mocking me. I’m surprised it still did not f</w:t>
+      </w:r>
+      <w:r>
+        <w:rPr>
+          <w:lang w:val="en-US"/>
+        </w:rPr>
+        <w:t>a</w:t>
+      </w:r>
+      <w:r>
+        <w:rPr>
+          <w:lang w:val="en-US"/>
+        </w:rPr>
+        <w:t xml:space="preserve">ll in </w:t>
+      </w:r>
+      <w:r>
+        <w:rPr>
+          <w:lang w:val="en-US"/>
+        </w:rPr>
+        <w:t>pieces</w:t>
+      </w:r>
+      <w:r>
+        <w:rPr>
+          <w:lang w:val="en-US"/>
+        </w:rPr>
+        <w:t xml:space="preserve">, due to all the scratches it possesses. </w:t>
       </w:r>
       <w:r>
         <w:rPr>
@@ -485,21 +403,7 @@
         <w:rPr>
           <w:lang w:val="en-US"/>
         </w:rPr>
-        <w:t xml:space="preserve">You </w:t>
-      </w:r>
-      <w:proofErr w:type="gramStart"/>
-      <w:r>
-        <w:rPr>
-          <w:lang w:val="en-US"/>
-        </w:rPr>
-        <w:t>bitch</w:t>
-      </w:r>
-      <w:proofErr w:type="gramEnd"/>
-      <w:r>
-        <w:rPr>
-          <w:lang w:val="en-US"/>
-        </w:rPr>
-        <w:t xml:space="preserve">! I’m </w:t>
+        <w:t xml:space="preserve">You bitch! I’m </w:t>
       </w:r>
       <w:proofErr w:type="spellStart"/>
       <w:r>
@@ -513,21 +417,7 @@
         <w:rPr>
           <w:lang w:val="en-US"/>
         </w:rPr>
-        <w:t xml:space="preserve"> show you who is the junk </w:t>
-      </w:r>
-      <w:proofErr w:type="gramStart"/>
-      <w:r>
-        <w:rPr>
-          <w:lang w:val="en-US"/>
-        </w:rPr>
-        <w:t>when I and</w:t>
-      </w:r>
-      <w:proofErr w:type="gramEnd"/>
-      <w:r>
-        <w:rPr>
-          <w:lang w:val="en-US"/>
-        </w:rPr>
-        <w:t xml:space="preserve"> my team will win the race. </w:t>
+        <w:t xml:space="preserve"> show you who is the junk when I and my team will win the race. </w:t>
       </w:r>
     </w:p>
     <w:p>
@@ -551,7 +441,7 @@
     </w:p>
     <w:p>
       <w:pPr>
-        <w:pStyle w:val="ListParagraph"/>
+        <w:pStyle w:val="PargrafodaLista"/>
         <w:numPr>
           <w:ilvl w:val="0"/>
           <w:numId w:val="1"/>
@@ -564,14 +454,7 @@
         <w:rPr>
           <w:lang w:val="en-US"/>
         </w:rPr>
-        <w:t xml:space="preserve">Walk to the </w:t>
-      </w:r>
-      <w:proofErr w:type="gramStart"/>
-      <w:r>
-        <w:rPr>
-          <w:lang w:val="en-US"/>
-        </w:rPr>
-        <w:t>urin</w:t>
+        <w:t>Walk to the urin</w:t>
       </w:r>
       <w:r>
         <w:rPr>
@@ -585,7 +468,6 @@
         </w:rPr>
         <w:t>l</w:t>
       </w:r>
-      <w:proofErr w:type="gramEnd"/>
     </w:p>
     <w:p>
       <w:pPr>
@@ -598,21 +480,7 @@
           <w:lang w:val="en-US"/>
         </w:rPr>
         <w:lastRenderedPageBreak/>
-        <w:t xml:space="preserve">My back teeth are floating, man! I’m so relieved! Now I can urinate in peace, without people noticing. I don’t understand how men may pee </w:t>
-      </w:r>
-      <w:proofErr w:type="gramStart"/>
-      <w:r>
-        <w:rPr>
-          <w:lang w:val="en-US"/>
-        </w:rPr>
-        <w:t>outside,</w:t>
-      </w:r>
-      <w:proofErr w:type="gramEnd"/>
-      <w:r>
-        <w:rPr>
-          <w:lang w:val="en-US"/>
-        </w:rPr>
-        <w:t xml:space="preserve"> it feels rude. What if a teenager girl passes by and then you are accused of child abuse? Don’t tell me I’m overdramatic! Unusual things can happen. They are unusual, </w:t>
+        <w:t xml:space="preserve">My back teeth are floating, man! I’m so relieved! Now I can urinate in peace, without people noticing. I don’t understand how men may pee outside, it feels rude. What if a teenager girl passes by and then you are accused of child abuse? Don’t tell me I’m overdramatic! Unusual things can happen. They are unusual, </w:t>
       </w:r>
       <w:r>
         <w:rPr>
@@ -643,7 +511,7 @@
     </w:p>
     <w:p>
       <w:pPr>
-        <w:pStyle w:val="ListParagraph"/>
+        <w:pStyle w:val="PargrafodaLista"/>
         <w:numPr>
           <w:ilvl w:val="0"/>
           <w:numId w:val="1"/>
@@ -656,16 +524,8 @@
         <w:rPr>
           <w:lang w:val="en-US"/>
         </w:rPr>
-        <w:t>Pee/</w:t>
-      </w:r>
-      <w:proofErr w:type="gramStart"/>
-      <w:r>
-        <w:rPr>
-          <w:lang w:val="en-US"/>
-        </w:rPr>
-        <w:t>urinate</w:t>
-      </w:r>
-      <w:proofErr w:type="gramEnd"/>
+        <w:t>Pee/urinate</w:t>
+      </w:r>
     </w:p>
     <w:p>
       <w:pPr>
@@ -704,33 +564,19 @@
         <w:rPr>
           <w:lang w:val="en-US"/>
         </w:rPr>
-        <w:t xml:space="preserve"> run </w:t>
-      </w:r>
-      <w:proofErr w:type="gramStart"/>
-      <w:r>
-        <w:rPr>
-          <w:lang w:val="en-US"/>
-        </w:rPr>
-        <w:t>with</w:t>
-      </w:r>
-      <w:proofErr w:type="gramEnd"/>
-      <w:r>
-        <w:rPr>
-          <w:lang w:val="en-US"/>
-        </w:rPr>
-        <w:t xml:space="preserve"> these skinny jeans of mine. </w:t>
-      </w:r>
-    </w:p>
-    <w:p>
-      <w:pPr>
-        <w:rPr>
-          <w:lang w:val="en-US"/>
-        </w:rPr>
-      </w:pPr>
-    </w:p>
-    <w:p>
-      <w:pPr>
-        <w:pStyle w:val="ListParagraph"/>
+        <w:t xml:space="preserve"> run with these skinny jeans of mine. </w:t>
+      </w:r>
+    </w:p>
+    <w:p>
+      <w:pPr>
+        <w:rPr>
+          <w:lang w:val="en-US"/>
+        </w:rPr>
+      </w:pPr>
+    </w:p>
+    <w:p>
+      <w:pPr>
+        <w:pStyle w:val="PargrafodaLista"/>
         <w:numPr>
           <w:ilvl w:val="0"/>
           <w:numId w:val="1"/>
@@ -749,16 +595,8 @@
         <w:rPr>
           <w:lang w:val="en-US"/>
         </w:rPr>
-        <w:t xml:space="preserve">s / walk to the </w:t>
-      </w:r>
-      <w:proofErr w:type="gramStart"/>
-      <w:r>
-        <w:rPr>
-          <w:lang w:val="en-US"/>
-        </w:rPr>
-        <w:t>toilets</w:t>
-      </w:r>
-      <w:proofErr w:type="gramEnd"/>
+        <w:t>s / walk to the toilets</w:t>
+      </w:r>
     </w:p>
     <w:p>
       <w:pPr>
@@ -772,19 +610,11 @@
         </w:rPr>
         <w:t xml:space="preserve">I’m next to the toilets. </w:t>
       </w:r>
-      <w:proofErr w:type="gramStart"/>
-      <w:r>
-        <w:rPr>
-          <w:lang w:val="en-US"/>
-        </w:rPr>
-        <w:t>Well</w:t>
-      </w:r>
-      <w:proofErr w:type="gramEnd"/>
-      <w:r>
-        <w:rPr>
-          <w:lang w:val="en-US"/>
-        </w:rPr>
-        <w:t xml:space="preserve">, there are two – which one should I </w:t>
+      <w:r>
+        <w:rPr>
+          <w:lang w:val="en-US"/>
+        </w:rPr>
+        <w:t xml:space="preserve">Well, there are two – which one should I </w:t>
       </w:r>
       <w:r>
         <w:rPr>
@@ -808,7 +638,7 @@
     </w:p>
     <w:p>
       <w:pPr>
-        <w:pStyle w:val="ListParagraph"/>
+        <w:pStyle w:val="PargrafodaLista"/>
         <w:numPr>
           <w:ilvl w:val="0"/>
           <w:numId w:val="1"/>
@@ -821,16 +651,8 @@
         <w:rPr>
           <w:lang w:val="en-US"/>
         </w:rPr>
-        <w:t xml:space="preserve">Enter toilet </w:t>
-      </w:r>
-      <w:proofErr w:type="gramStart"/>
-      <w:r>
-        <w:rPr>
-          <w:lang w:val="en-US"/>
-        </w:rPr>
-        <w:t>1</w:t>
-      </w:r>
-      <w:proofErr w:type="gramEnd"/>
+        <w:t>Enter toilet 1</w:t>
+      </w:r>
     </w:p>
     <w:p>
       <w:pPr>
@@ -866,7 +688,7 @@
     </w:p>
     <w:p>
       <w:pPr>
-        <w:pStyle w:val="ListParagraph"/>
+        <w:pStyle w:val="PargrafodaLista"/>
         <w:numPr>
           <w:ilvl w:val="0"/>
           <w:numId w:val="1"/>
@@ -879,16 +701,8 @@
         <w:rPr>
           <w:lang w:val="en-US"/>
         </w:rPr>
-        <w:t xml:space="preserve">Enter toilet </w:t>
-      </w:r>
-      <w:proofErr w:type="gramStart"/>
-      <w:r>
-        <w:rPr>
-          <w:lang w:val="en-US"/>
-        </w:rPr>
-        <w:t>2</w:t>
-      </w:r>
-      <w:proofErr w:type="gramEnd"/>
+        <w:t>Enter toilet 2</w:t>
+      </w:r>
     </w:p>
     <w:p>
       <w:pPr>
@@ -906,48 +720,20 @@
         <w:rPr>
           <w:lang w:val="en-US"/>
         </w:rPr>
-        <w:t xml:space="preserve"> I barely </w:t>
-      </w:r>
-      <w:proofErr w:type="gramStart"/>
-      <w:r>
-        <w:rPr>
-          <w:lang w:val="en-US"/>
-        </w:rPr>
-        <w:t>am capable of seeing</w:t>
-      </w:r>
-      <w:proofErr w:type="gramEnd"/>
-      <w:r>
-        <w:rPr>
-          <w:lang w:val="en-US"/>
-        </w:rPr>
-        <w:t xml:space="preserve"> anything. </w:t>
-      </w:r>
-    </w:p>
-    <w:p>
-      <w:pPr>
-        <w:rPr>
-          <w:lang w:val="en-US"/>
-        </w:rPr>
-      </w:pPr>
-      <w:r>
-        <w:rPr>
-          <w:lang w:val="en-US"/>
-        </w:rPr>
-        <w:t xml:space="preserve">After a couple of seconds, something catches my regard – a small black square-shaped hole is </w:t>
-      </w:r>
-      <w:proofErr w:type="gramStart"/>
-      <w:r>
-        <w:rPr>
-          <w:lang w:val="en-US"/>
-        </w:rPr>
-        <w:t>on</w:t>
-      </w:r>
-      <w:proofErr w:type="gramEnd"/>
-      <w:r>
-        <w:rPr>
-          <w:lang w:val="en-US"/>
-        </w:rPr>
-        <w:t xml:space="preserve"> the bottom left corner of the left wall. Just like someone has broken the bright blue tile on the ground. After all, the window is not the only thing in bad condition right here. </w:t>
+        <w:t xml:space="preserve"> I barely am capable of seeing anything. </w:t>
+      </w:r>
+    </w:p>
+    <w:p>
+      <w:pPr>
+        <w:rPr>
+          <w:lang w:val="en-US"/>
+        </w:rPr>
+      </w:pPr>
+      <w:r>
+        <w:rPr>
+          <w:lang w:val="en-US"/>
+        </w:rPr>
+        <w:t xml:space="preserve">After a couple of seconds, something catches my regard – a small black square-shaped hole is on the bottom left corner of the left wall. Just like someone has broken the bright blue tile on the ground. After all, the window is not the only thing in bad condition right here. </w:t>
       </w:r>
     </w:p>
     <w:p>
@@ -966,33 +752,19 @@
         <w:rPr>
           <w:lang w:val="en-US"/>
         </w:rPr>
-        <w:t xml:space="preserve">stay a little </w:t>
-      </w:r>
-      <w:proofErr w:type="gramStart"/>
-      <w:r>
-        <w:rPr>
-          <w:lang w:val="en-US"/>
-        </w:rPr>
-        <w:t>more</w:t>
-      </w:r>
-      <w:proofErr w:type="gramEnd"/>
-      <w:r>
-        <w:rPr>
-          <w:lang w:val="en-US"/>
-        </w:rPr>
-        <w:t xml:space="preserve">. </w:t>
-      </w:r>
-    </w:p>
-    <w:p>
-      <w:pPr>
-        <w:rPr>
-          <w:lang w:val="en-US"/>
-        </w:rPr>
-      </w:pPr>
-    </w:p>
-    <w:p>
-      <w:pPr>
-        <w:pStyle w:val="ListParagraph"/>
+        <w:t xml:space="preserve">stay a little more. </w:t>
+      </w:r>
+    </w:p>
+    <w:p>
+      <w:pPr>
+        <w:rPr>
+          <w:lang w:val="en-US"/>
+        </w:rPr>
+      </w:pPr>
+    </w:p>
+    <w:p>
+      <w:pPr>
+        <w:pStyle w:val="PargrafodaLista"/>
         <w:numPr>
           <w:ilvl w:val="0"/>
           <w:numId w:val="1"/>
@@ -1056,7 +828,7 @@
     </w:p>
     <w:p>
       <w:pPr>
-        <w:pStyle w:val="ListParagraph"/>
+        <w:pStyle w:val="PargrafodaLista"/>
         <w:numPr>
           <w:ilvl w:val="0"/>
           <w:numId w:val="1"/>
@@ -1069,42 +841,20 @@
         <w:rPr>
           <w:lang w:val="en-US"/>
         </w:rPr>
-        <w:t xml:space="preserve">Walk to shower / walk to </w:t>
-      </w:r>
-      <w:proofErr w:type="gramStart"/>
-      <w:r>
-        <w:rPr>
-          <w:lang w:val="en-US"/>
-        </w:rPr>
-        <w:t>showers</w:t>
-      </w:r>
-      <w:proofErr w:type="gramEnd"/>
-    </w:p>
-    <w:p>
-      <w:pPr>
-        <w:rPr>
-          <w:lang w:val="en-US"/>
-        </w:rPr>
-      </w:pPr>
-      <w:r>
-        <w:rPr>
-          <w:lang w:val="en-US"/>
-        </w:rPr>
-        <w:t xml:space="preserve">The showers look cheap. But </w:t>
-      </w:r>
-      <w:proofErr w:type="gramStart"/>
-      <w:r>
-        <w:rPr>
-          <w:lang w:val="en-US"/>
-        </w:rPr>
-        <w:t>they appear</w:t>
-      </w:r>
-      <w:proofErr w:type="gramEnd"/>
-      <w:r>
-        <w:rPr>
-          <w:lang w:val="en-US"/>
-        </w:rPr>
-        <w:t xml:space="preserve"> they are working fine. Despite I wonder why they did not separate themselves from each other. A translucent barrier, for instance. They could even manage to reuse that window – it’s perfect for this.</w:t>
+        <w:t>Walk to shower / walk to showers</w:t>
+      </w:r>
+    </w:p>
+    <w:p>
+      <w:pPr>
+        <w:rPr>
+          <w:lang w:val="en-US"/>
+        </w:rPr>
+      </w:pPr>
+      <w:r>
+        <w:rPr>
+          <w:lang w:val="en-US"/>
+        </w:rPr>
+        <w:t>The showers look cheap. But they appear they are working fine. Despite I wonder why they did not separate themselves from each other. A translucent barrier, for instance. They could even manage to reuse that window – it’s perfect for this.</w:t>
       </w:r>
     </w:p>
     <w:p>
@@ -1143,7 +893,7 @@
     </w:p>
     <w:p>
       <w:pPr>
-        <w:pStyle w:val="ListParagraph"/>
+        <w:pStyle w:val="PargrafodaLista"/>
         <w:numPr>
           <w:ilvl w:val="0"/>
           <w:numId w:val="1"/>
@@ -1156,16 +906,8 @@
         <w:rPr>
           <w:lang w:val="en-US"/>
         </w:rPr>
-        <w:t xml:space="preserve">Look at </w:t>
-      </w:r>
-      <w:proofErr w:type="gramStart"/>
-      <w:r>
-        <w:rPr>
-          <w:lang w:val="en-US"/>
-        </w:rPr>
-        <w:t>showers</w:t>
-      </w:r>
-      <w:proofErr w:type="gramEnd"/>
+        <w:t>Look at showers</w:t>
+      </w:r>
     </w:p>
     <w:p>
       <w:pPr>
@@ -1190,33 +932,19 @@
         <w:rPr>
           <w:lang w:val="en-US"/>
         </w:rPr>
-        <w:t xml:space="preserve">Oh, look – one of them is unidentical </w:t>
-      </w:r>
-      <w:proofErr w:type="gramStart"/>
-      <w:r>
-        <w:rPr>
-          <w:lang w:val="en-US"/>
-        </w:rPr>
-        <w:t>from</w:t>
-      </w:r>
-      <w:proofErr w:type="gramEnd"/>
-      <w:r>
-        <w:rPr>
-          <w:lang w:val="en-US"/>
-        </w:rPr>
-        <w:t xml:space="preserve"> the others. This one in front of me is black, despite all the others being blue. Life isn’t perfect, right? Not even I am. So, I should stop blaming this.</w:t>
-      </w:r>
-    </w:p>
-    <w:p>
-      <w:pPr>
-        <w:rPr>
-          <w:lang w:val="en-US"/>
-        </w:rPr>
-      </w:pPr>
-    </w:p>
-    <w:p>
-      <w:pPr>
-        <w:pStyle w:val="ListParagraph"/>
+        <w:t>Oh, look – one of them is unidentical from the others. This one in front of me is black, despite all the others being blue. Life isn’t perfect, right? Not even I am. So, I should stop blaming this.</w:t>
+      </w:r>
+    </w:p>
+    <w:p>
+      <w:pPr>
+        <w:rPr>
+          <w:lang w:val="en-US"/>
+        </w:rPr>
+      </w:pPr>
+    </w:p>
+    <w:p>
+      <w:pPr>
+        <w:pStyle w:val="PargrafodaLista"/>
         <w:numPr>
           <w:ilvl w:val="0"/>
           <w:numId w:val="1"/>
@@ -1229,54 +957,32 @@
         <w:rPr>
           <w:lang w:val="en-US"/>
         </w:rPr>
-        <w:t xml:space="preserve">take black handle / take black tap </w:t>
-      </w:r>
-      <w:proofErr w:type="gramStart"/>
-      <w:r>
-        <w:rPr>
-          <w:lang w:val="en-US"/>
-        </w:rPr>
-        <w:t>handle</w:t>
-      </w:r>
-      <w:proofErr w:type="gramEnd"/>
-    </w:p>
-    <w:p>
-      <w:pPr>
-        <w:rPr>
-          <w:lang w:val="en-US"/>
-        </w:rPr>
-      </w:pPr>
-      <w:r>
-        <w:rPr>
-          <w:lang w:val="en-US"/>
-        </w:rPr>
-        <w:t xml:space="preserve">I could remove it without any resistance. It shows up this was made up </w:t>
-      </w:r>
-      <w:proofErr w:type="gramStart"/>
-      <w:r>
-        <w:rPr>
-          <w:lang w:val="en-US"/>
-        </w:rPr>
-        <w:t>to</w:t>
-      </w:r>
-      <w:proofErr w:type="gramEnd"/>
-      <w:r>
-        <w:rPr>
-          <w:lang w:val="en-US"/>
-        </w:rPr>
-        <w:t xml:space="preserve"> something. </w:t>
-      </w:r>
-    </w:p>
-    <w:p>
-      <w:pPr>
-        <w:rPr>
-          <w:lang w:val="en-US"/>
-        </w:rPr>
-      </w:pPr>
-    </w:p>
-    <w:p>
-      <w:pPr>
-        <w:pStyle w:val="ListParagraph"/>
+        <w:t>take black handle / take black tap handle</w:t>
+      </w:r>
+    </w:p>
+    <w:p>
+      <w:pPr>
+        <w:rPr>
+          <w:lang w:val="en-US"/>
+        </w:rPr>
+      </w:pPr>
+      <w:r>
+        <w:rPr>
+          <w:lang w:val="en-US"/>
+        </w:rPr>
+        <w:t xml:space="preserve">I could remove it without any resistance. It shows up this was made up to something. </w:t>
+      </w:r>
+    </w:p>
+    <w:p>
+      <w:pPr>
+        <w:rPr>
+          <w:lang w:val="en-US"/>
+        </w:rPr>
+      </w:pPr>
+    </w:p>
+    <w:p>
+      <w:pPr>
+        <w:pStyle w:val="PargrafodaLista"/>
         <w:numPr>
           <w:ilvl w:val="0"/>
           <w:numId w:val="1"/>
@@ -1289,20 +995,12 @@
         <w:rPr>
           <w:lang w:val="en-US"/>
         </w:rPr>
-        <w:t xml:space="preserve">Walk to </w:t>
-      </w:r>
-      <w:proofErr w:type="gramStart"/>
-      <w:r>
-        <w:rPr>
-          <w:lang w:val="en-US"/>
-        </w:rPr>
-        <w:t>toilets</w:t>
-      </w:r>
-      <w:proofErr w:type="gramEnd"/>
-    </w:p>
-    <w:p>
-      <w:pPr>
-        <w:pStyle w:val="ListParagraph"/>
+        <w:t>Walk to toilets</w:t>
+      </w:r>
+    </w:p>
+    <w:p>
+      <w:pPr>
+        <w:pStyle w:val="PargrafodaLista"/>
         <w:numPr>
           <w:ilvl w:val="0"/>
           <w:numId w:val="1"/>
@@ -1315,16 +1013,8 @@
         <w:rPr>
           <w:lang w:val="en-US"/>
         </w:rPr>
-        <w:t xml:space="preserve">Enter toilet </w:t>
-      </w:r>
-      <w:proofErr w:type="gramStart"/>
-      <w:r>
-        <w:rPr>
-          <w:lang w:val="en-US"/>
-        </w:rPr>
-        <w:t>2</w:t>
-      </w:r>
-      <w:proofErr w:type="gramEnd"/>
+        <w:t>Enter toilet 2</w:t>
+      </w:r>
     </w:p>
     <w:p>
       <w:pPr>
@@ -1336,7 +1026,7 @@
     </w:p>
     <w:p>
       <w:pPr>
-        <w:pStyle w:val="ListParagraph"/>
+        <w:pStyle w:val="PargrafodaLista"/>
         <w:numPr>
           <w:ilvl w:val="0"/>
           <w:numId w:val="1"/>
@@ -1349,16 +1039,8 @@
         <w:rPr>
           <w:lang w:val="en-US"/>
         </w:rPr>
-        <w:t xml:space="preserve">Take black </w:t>
-      </w:r>
-      <w:proofErr w:type="gramStart"/>
-      <w:r>
-        <w:rPr>
-          <w:lang w:val="en-US"/>
-        </w:rPr>
-        <w:t>handle</w:t>
-      </w:r>
-      <w:proofErr w:type="gramEnd"/>
+        <w:t>Take black handle</w:t>
+      </w:r>
     </w:p>
     <w:p>
       <w:pPr>
@@ -1382,7 +1064,7 @@
     </w:p>
     <w:p>
       <w:pPr>
-        <w:pStyle w:val="ListParagraph"/>
+        <w:pStyle w:val="PargrafodaLista"/>
         <w:numPr>
           <w:ilvl w:val="0"/>
           <w:numId w:val="1"/>
@@ -1395,16 +1077,8 @@
         <w:rPr>
           <w:lang w:val="en-US"/>
         </w:rPr>
-        <w:t xml:space="preserve">put black handle in black </w:t>
-      </w:r>
-      <w:proofErr w:type="gramStart"/>
-      <w:r>
-        <w:rPr>
-          <w:lang w:val="en-US"/>
-        </w:rPr>
-        <w:t>hole</w:t>
-      </w:r>
-      <w:proofErr w:type="gramEnd"/>
+        <w:t>put black handle in black hole</w:t>
+      </w:r>
     </w:p>
     <w:p>
       <w:pPr>
@@ -1428,7 +1102,7 @@
     </w:p>
     <w:p>
       <w:pPr>
-        <w:pStyle w:val="ListParagraph"/>
+        <w:pStyle w:val="PargrafodaLista"/>
         <w:numPr>
           <w:ilvl w:val="0"/>
           <w:numId w:val="1"/>
@@ -1441,16 +1115,8 @@
         <w:rPr>
           <w:lang w:val="en-US"/>
         </w:rPr>
-        <w:t xml:space="preserve">Look at </w:t>
-      </w:r>
-      <w:proofErr w:type="gramStart"/>
-      <w:r>
-        <w:rPr>
-          <w:lang w:val="en-US"/>
-        </w:rPr>
-        <w:t>wall</w:t>
-      </w:r>
-      <w:proofErr w:type="gramEnd"/>
+        <w:t>Look at wall</w:t>
+      </w:r>
     </w:p>
     <w:p>
       <w:pPr>
@@ -1474,7 +1140,7 @@
     </w:p>
     <w:p>
       <w:pPr>
-        <w:pStyle w:val="ListParagraph"/>
+        <w:pStyle w:val="PargrafodaLista"/>
         <w:numPr>
           <w:ilvl w:val="0"/>
           <w:numId w:val="1"/>
@@ -1512,7 +1178,7 @@
     </w:p>
     <w:p>
       <w:pPr>
-        <w:pStyle w:val="ListParagraph"/>
+        <w:pStyle w:val="PargrafodaLista"/>
         <w:numPr>
           <w:ilvl w:val="0"/>
           <w:numId w:val="1"/>
@@ -1525,16 +1191,8 @@
         <w:rPr>
           <w:lang w:val="en-US"/>
         </w:rPr>
-        <w:t xml:space="preserve">Look </w:t>
-      </w:r>
-      <w:proofErr w:type="gramStart"/>
-      <w:r>
-        <w:rPr>
-          <w:lang w:val="en-US"/>
-        </w:rPr>
-        <w:t>around</w:t>
-      </w:r>
-      <w:proofErr w:type="gramEnd"/>
+        <w:t>Look around</w:t>
+      </w:r>
     </w:p>
     <w:p>
       <w:pPr>
@@ -1558,33 +1216,19 @@
         <w:rPr>
           <w:lang w:val="en-US"/>
         </w:rPr>
-        <w:t xml:space="preserve">the </w:t>
-      </w:r>
-      <w:proofErr w:type="gramStart"/>
-      <w:r>
-        <w:rPr>
-          <w:lang w:val="en-US"/>
-        </w:rPr>
-        <w:t>showers</w:t>
-      </w:r>
-      <w:proofErr w:type="gramEnd"/>
-      <w:r>
-        <w:rPr>
-          <w:lang w:val="en-US"/>
-        </w:rPr>
-        <w:t xml:space="preserve"> and a large room on the right. </w:t>
-      </w:r>
-    </w:p>
-    <w:p>
-      <w:pPr>
-        <w:rPr>
-          <w:lang w:val="en-US"/>
-        </w:rPr>
-      </w:pPr>
-    </w:p>
-    <w:p>
-      <w:pPr>
-        <w:pStyle w:val="ListParagraph"/>
+        <w:t xml:space="preserve">the showers and a large room on the right. </w:t>
+      </w:r>
+    </w:p>
+    <w:p>
+      <w:pPr>
+        <w:rPr>
+          <w:lang w:val="en-US"/>
+        </w:rPr>
+      </w:pPr>
+    </w:p>
+    <w:p>
+      <w:pPr>
+        <w:pStyle w:val="PargrafodaLista"/>
         <w:numPr>
           <w:ilvl w:val="0"/>
           <w:numId w:val="1"/>
@@ -1598,174 +1242,130 @@
           <w:lang w:val="en-US"/>
         </w:rPr>
         <w:lastRenderedPageBreak/>
-        <w:t xml:space="preserve">Walk to </w:t>
-      </w:r>
-      <w:proofErr w:type="gramStart"/>
-      <w:r>
-        <w:rPr>
-          <w:lang w:val="en-US"/>
-        </w:rPr>
-        <w:t>room</w:t>
-      </w:r>
-      <w:proofErr w:type="gramEnd"/>
-    </w:p>
-    <w:p>
-      <w:pPr>
-        <w:rPr>
-          <w:lang w:val="en-US"/>
-        </w:rPr>
-      </w:pPr>
-    </w:p>
-    <w:p>
-      <w:pPr>
-        <w:rPr>
-          <w:lang w:val="en-US"/>
-        </w:rPr>
-      </w:pPr>
-    </w:p>
-    <w:p>
-      <w:pPr>
-        <w:rPr>
-          <w:lang w:val="en-US"/>
-        </w:rPr>
-      </w:pPr>
-    </w:p>
-    <w:p>
-      <w:pPr>
-        <w:rPr>
-          <w:lang w:val="en-US"/>
-        </w:rPr>
-      </w:pPr>
-    </w:p>
-    <w:p>
-      <w:pPr>
-        <w:rPr>
-          <w:lang w:val="en-US"/>
-        </w:rPr>
-      </w:pPr>
-    </w:p>
-    <w:p>
-      <w:pPr>
-        <w:rPr>
-          <w:lang w:val="en-US"/>
-        </w:rPr>
-      </w:pPr>
-    </w:p>
-    <w:p>
-      <w:pPr>
-        <w:rPr>
-          <w:lang w:val="en-US"/>
-        </w:rPr>
-      </w:pPr>
-    </w:p>
-    <w:p>
-      <w:pPr>
-        <w:rPr>
-          <w:lang w:val="en-US"/>
-        </w:rPr>
-      </w:pPr>
-    </w:p>
-    <w:p>
-      <w:pPr>
-        <w:rPr>
-          <w:lang w:val="en-US"/>
-        </w:rPr>
-      </w:pPr>
-    </w:p>
-    <w:p>
-      <w:pPr>
-        <w:rPr>
-          <w:lang w:val="en-US"/>
-        </w:rPr>
-      </w:pPr>
-    </w:p>
-    <w:p>
-      <w:pPr>
-        <w:rPr>
-          <w:lang w:val="en-US"/>
-        </w:rPr>
-      </w:pPr>
-    </w:p>
-    <w:p>
-      <w:pPr>
-        <w:rPr>
-          <w:lang w:val="en-US"/>
-        </w:rPr>
-      </w:pPr>
-      <w:r>
-        <w:rPr>
-          <w:lang w:val="en-US"/>
-        </w:rPr>
-        <w:t xml:space="preserve">but there are at least three bags displayed in this spacious room that </w:t>
-      </w:r>
-      <w:proofErr w:type="gramStart"/>
-      <w:r>
-        <w:rPr>
-          <w:lang w:val="en-US"/>
-        </w:rPr>
-        <w:t>fills completely</w:t>
-      </w:r>
-      <w:proofErr w:type="gramEnd"/>
-      <w:r>
-        <w:rPr>
-          <w:lang w:val="en-US"/>
-        </w:rPr>
-        <w:t xml:space="preserve"> the right side of it. The ground is still wet, which is understandable for a place where sportsmen take a shower. But I do not remember being warned that there was another competition before the athletics one. </w:t>
-      </w:r>
-    </w:p>
-    <w:p>
-      <w:pPr>
-        <w:rPr>
-          <w:lang w:val="en-US"/>
-        </w:rPr>
-      </w:pPr>
-      <w:r>
-        <w:rPr>
-          <w:lang w:val="en-US"/>
-        </w:rPr>
-        <w:t xml:space="preserve">I think it’s better to check what time </w:t>
-      </w:r>
-      <w:proofErr w:type="gramStart"/>
-      <w:r>
-        <w:rPr>
-          <w:lang w:val="en-US"/>
-        </w:rPr>
-        <w:t>is it</w:t>
-      </w:r>
-      <w:proofErr w:type="gramEnd"/>
-      <w:r>
-        <w:rPr>
-          <w:lang w:val="en-US"/>
-        </w:rPr>
-        <w:t xml:space="preserve">. </w:t>
-      </w:r>
-    </w:p>
-    <w:p>
-      <w:pPr>
-        <w:rPr>
-          <w:lang w:val="en-US"/>
-        </w:rPr>
-      </w:pPr>
-    </w:p>
-    <w:p>
-      <w:pPr>
-        <w:rPr>
-          <w:lang w:val="en-US"/>
-        </w:rPr>
-      </w:pPr>
-      <w:proofErr w:type="gramStart"/>
-      <w:r>
-        <w:rPr>
-          <w:lang w:val="en-US"/>
-        </w:rPr>
-        <w:t>I’m on the outside of</w:t>
-      </w:r>
-      <w:proofErr w:type="gramEnd"/>
-      <w:r>
-        <w:rPr>
-          <w:lang w:val="en-US"/>
-        </w:rPr>
-        <w:t xml:space="preserve"> the sports hall. </w:t>
+        <w:t>Walk to room</w:t>
+      </w:r>
+    </w:p>
+    <w:p>
+      <w:pPr>
+        <w:rPr>
+          <w:lang w:val="en-US"/>
+        </w:rPr>
+      </w:pPr>
+    </w:p>
+    <w:p>
+      <w:pPr>
+        <w:rPr>
+          <w:lang w:val="en-US"/>
+        </w:rPr>
+      </w:pPr>
+    </w:p>
+    <w:p>
+      <w:pPr>
+        <w:rPr>
+          <w:lang w:val="en-US"/>
+        </w:rPr>
+      </w:pPr>
+    </w:p>
+    <w:p>
+      <w:pPr>
+        <w:rPr>
+          <w:lang w:val="en-US"/>
+        </w:rPr>
+      </w:pPr>
+    </w:p>
+    <w:p>
+      <w:pPr>
+        <w:rPr>
+          <w:lang w:val="en-US"/>
+        </w:rPr>
+      </w:pPr>
+    </w:p>
+    <w:p>
+      <w:pPr>
+        <w:rPr>
+          <w:lang w:val="en-US"/>
+        </w:rPr>
+      </w:pPr>
+    </w:p>
+    <w:p>
+      <w:pPr>
+        <w:rPr>
+          <w:lang w:val="en-US"/>
+        </w:rPr>
+      </w:pPr>
+    </w:p>
+    <w:p>
+      <w:pPr>
+        <w:rPr>
+          <w:lang w:val="en-US"/>
+        </w:rPr>
+      </w:pPr>
+    </w:p>
+    <w:p>
+      <w:pPr>
+        <w:rPr>
+          <w:lang w:val="en-US"/>
+        </w:rPr>
+      </w:pPr>
+    </w:p>
+    <w:p>
+      <w:pPr>
+        <w:rPr>
+          <w:lang w:val="en-US"/>
+        </w:rPr>
+      </w:pPr>
+    </w:p>
+    <w:p>
+      <w:pPr>
+        <w:rPr>
+          <w:lang w:val="en-US"/>
+        </w:rPr>
+      </w:pPr>
+    </w:p>
+    <w:p>
+      <w:pPr>
+        <w:rPr>
+          <w:lang w:val="en-US"/>
+        </w:rPr>
+      </w:pPr>
+      <w:r>
+        <w:rPr>
+          <w:lang w:val="en-US"/>
+        </w:rPr>
+        <w:t xml:space="preserve">but there are at least three bags displayed in this spacious room that fills completely the right side of it. The ground is still wet, which is understandable for a place where sportsmen take a shower. But I do not remember being warned that there was another competition before the athletics one. </w:t>
+      </w:r>
+    </w:p>
+    <w:p>
+      <w:pPr>
+        <w:rPr>
+          <w:lang w:val="en-US"/>
+        </w:rPr>
+      </w:pPr>
+      <w:r>
+        <w:rPr>
+          <w:lang w:val="en-US"/>
+        </w:rPr>
+        <w:t xml:space="preserve">I think it’s better to check what time is it. </w:t>
+      </w:r>
+    </w:p>
+    <w:p>
+      <w:pPr>
+        <w:rPr>
+          <w:lang w:val="en-US"/>
+        </w:rPr>
+      </w:pPr>
+    </w:p>
+    <w:p>
+      <w:pPr>
+        <w:rPr>
+          <w:lang w:val="en-US"/>
+        </w:rPr>
+      </w:pPr>
+      <w:r>
+        <w:rPr>
+          <w:lang w:val="en-US"/>
+        </w:rPr>
+        <w:t xml:space="preserve">I’m on the outside of the sports hall. </w:t>
       </w:r>
     </w:p>
     <w:p>
@@ -1882,21 +1482,7 @@
         <w:rPr>
           <w:lang w:val="en-US"/>
         </w:rPr>
-        <w:t xml:space="preserve">legged. And you must be tired of walking with those sticks. You are </w:t>
-      </w:r>
-      <w:proofErr w:type="gramStart"/>
-      <w:r>
-        <w:rPr>
-          <w:lang w:val="en-US"/>
-        </w:rPr>
-        <w:t>really behind</w:t>
-      </w:r>
-      <w:proofErr w:type="gramEnd"/>
-      <w:r>
-        <w:rPr>
-          <w:lang w:val="en-US"/>
-        </w:rPr>
-        <w:t xml:space="preserve"> right now.”</w:t>
+        <w:t>legged. And you must be tired of walking with those sticks. You are really behind right now.”</w:t>
       </w:r>
     </w:p>
     <w:p>
@@ -1953,7 +1539,7 @@
     </w:p>
     <w:p>
       <w:pPr>
-        <w:pStyle w:val="ListParagraph"/>
+        <w:pStyle w:val="PargrafodaLista"/>
         <w:numPr>
           <w:ilvl w:val="0"/>
           <w:numId w:val="1"/>
@@ -2017,21 +1603,7 @@
         <w:rPr>
           <w:lang w:val="en-US"/>
         </w:rPr>
-        <w:t xml:space="preserve">“Oh, really? Go for it, </w:t>
-      </w:r>
-      <w:proofErr w:type="gramStart"/>
-      <w:r>
-        <w:rPr>
-          <w:lang w:val="en-US"/>
-        </w:rPr>
-        <w:t>Loan!.</w:t>
-      </w:r>
-      <w:proofErr w:type="gramEnd"/>
-      <w:r>
-        <w:rPr>
-          <w:lang w:val="en-US"/>
-        </w:rPr>
-        <w:t>”</w:t>
+        <w:t>“Oh, really? Go for it, Loan!.”</w:t>
       </w:r>
     </w:p>
     <w:p>
@@ -2149,21 +1721,7 @@
         <w:rPr>
           <w:lang w:val="en-US"/>
         </w:rPr>
-        <w:t xml:space="preserve">“Then, go for it! It can’t be that bad. And no matter how </w:t>
-      </w:r>
-      <w:proofErr w:type="gramStart"/>
-      <w:r>
-        <w:rPr>
-          <w:lang w:val="en-US"/>
-        </w:rPr>
-        <w:t>much stupid</w:t>
-      </w:r>
-      <w:proofErr w:type="gramEnd"/>
-      <w:r>
-        <w:rPr>
-          <w:lang w:val="en-US"/>
-        </w:rPr>
-        <w:t xml:space="preserve"> it can be, I would never blame you. You did so much for me. And…”</w:t>
+        <w:t>“Then, go for it! It can’t be that bad. And no matter how much stupid it can be, I would never blame you. You did so much for me. And…”</w:t>
       </w:r>
     </w:p>
     <w:p>
@@ -2241,21 +1799,7 @@
         <w:rPr>
           <w:lang w:val="en-US"/>
         </w:rPr>
-        <w:t xml:space="preserve">“Intuition. Just like a </w:t>
-      </w:r>
-      <w:proofErr w:type="gramStart"/>
-      <w:r>
-        <w:rPr>
-          <w:lang w:val="en-US"/>
-        </w:rPr>
-        <w:t>baby cries</w:t>
-      </w:r>
-      <w:proofErr w:type="gramEnd"/>
-      <w:r>
-        <w:rPr>
-          <w:lang w:val="en-US"/>
-        </w:rPr>
-        <w:t xml:space="preserve"> when they are woken up, the door cried because we ‘woke it up’. And after screaming, it came back to sleep. Just like a little one.”</w:t>
+        <w:t>“Intuition. Just like a baby cries when they are woken up, the door cried because we ‘woke it up’. And after screaming, it came back to sleep. Just like a little one.”</w:t>
       </w:r>
     </w:p>
     <w:p>
@@ -2295,21 +1839,7 @@
         <w:rPr>
           <w:lang w:val="en-US"/>
         </w:rPr>
-        <w:t xml:space="preserve"> clean all </w:t>
-      </w:r>
-      <w:proofErr w:type="gramStart"/>
-      <w:r>
-        <w:rPr>
-          <w:lang w:val="en-US"/>
-        </w:rPr>
-        <w:t>that shit</w:t>
-      </w:r>
-      <w:proofErr w:type="gramEnd"/>
-      <w:r>
-        <w:rPr>
-          <w:lang w:val="en-US"/>
-        </w:rPr>
-        <w:t>.”</w:t>
+        <w:t xml:space="preserve"> clean all that shit.”</w:t>
       </w:r>
     </w:p>
     <w:p>
@@ -2386,7 +1916,7 @@
     </w:p>
     <w:p>
       <w:pPr>
-        <w:pStyle w:val="ListParagraph"/>
+        <w:pStyle w:val="PargrafodaLista"/>
         <w:numPr>
           <w:ilvl w:val="0"/>
           <w:numId w:val="2"/>
@@ -3148,13 +2678,13 @@
       <w14:ligatures w14:val="none"/>
     </w:rPr>
   </w:style>
-  <w:style w:type="character" w:default="1" w:styleId="DefaultParagraphFont">
+  <w:style w:type="character" w:default="1" w:styleId="Tipodeletrapredefinidodopargrafo">
     <w:name w:val="Default Paragraph Font"/>
     <w:uiPriority w:val="1"/>
     <w:semiHidden/>
     <w:unhideWhenUsed/>
   </w:style>
-  <w:style w:type="table" w:default="1" w:styleId="TableNormal">
+  <w:style w:type="table" w:default="1" w:styleId="Tabelanormal">
     <w:name w:val="Normal Table"/>
     <w:uiPriority w:val="99"/>
     <w:semiHidden/>
@@ -3169,13 +2699,13 @@
       </w:tblCellMar>
     </w:tblPr>
   </w:style>
-  <w:style w:type="numbering" w:default="1" w:styleId="NoList">
+  <w:style w:type="numbering" w:default="1" w:styleId="Semlista">
     <w:name w:val="No List"/>
     <w:uiPriority w:val="99"/>
     <w:semiHidden/>
     <w:unhideWhenUsed/>
   </w:style>
-  <w:style w:type="paragraph" w:styleId="ListParagraph">
+  <w:style w:type="paragraph" w:styleId="PargrafodaLista">
     <w:name w:val="List Paragraph"/>
     <w:basedOn w:val="Normal"/>
     <w:uiPriority w:val="34"/>

</xml_diff>

<commit_message>
finished writing the first part
</commit_message>
<xml_diff>
--- a/sheet.docx
+++ b/sheet.docx
@@ -6438,7 +6438,19 @@
         <w:rPr>
           <w:lang w:val="en-US"/>
         </w:rPr>
-        <w:t xml:space="preserve">"Yes, you're right," he answers with a smile. </w:t>
+        <w:t>"Yes, you're right"</w:t>
+      </w:r>
+      <w:r>
+        <w:rPr>
+          <w:lang w:val="en-US"/>
+        </w:rPr>
+        <w:t>,</w:t>
+      </w:r>
+      <w:r>
+        <w:rPr>
+          <w:lang w:val="en-US"/>
+        </w:rPr>
+        <w:t xml:space="preserve"> he answers with a smile. </w:t>
       </w:r>
     </w:p>
     <w:p>
@@ -6464,326 +6476,747 @@
         <w:rPr>
           <w:lang w:val="en-US"/>
         </w:rPr>
-        <w:t>"You didn't ask," he says, blinking his right eye.</w:t>
-      </w:r>
-    </w:p>
-    <w:p>
-      <w:pPr>
-        <w:rPr>
-          <w:lang w:val="en-US"/>
-        </w:rPr>
-      </w:pPr>
-    </w:p>
-    <w:p>
-      <w:pPr>
-        <w:rPr>
-          <w:lang w:val="en-US"/>
-        </w:rPr>
-      </w:pPr>
-      <w:r>
-        <w:rPr>
-          <w:lang w:val="en-US"/>
-        </w:rPr>
-        <w:t>Asshole.</w:t>
-      </w:r>
-    </w:p>
-    <w:p>
-      <w:pPr>
-        <w:rPr>
-          <w:lang w:val="en-US"/>
-        </w:rPr>
-      </w:pPr>
-    </w:p>
-    <w:p>
-      <w:pPr>
-        <w:rPr>
-          <w:lang w:val="en-US"/>
-        </w:rPr>
-      </w:pPr>
-    </w:p>
-    <w:p>
-      <w:pPr>
-        <w:rPr>
-          <w:lang w:val="en-US"/>
-        </w:rPr>
-      </w:pPr>
-    </w:p>
-    <w:p>
-      <w:pPr>
-        <w:rPr>
-          <w:lang w:val="en-US"/>
-        </w:rPr>
-      </w:pPr>
-    </w:p>
-    <w:p>
-      <w:pPr>
-        <w:rPr>
-          <w:lang w:val="en-US"/>
-        </w:rPr>
-      </w:pPr>
-    </w:p>
-    <w:p>
-      <w:pPr>
-        <w:rPr>
-          <w:lang w:val="en-US"/>
-        </w:rPr>
-      </w:pPr>
-    </w:p>
-    <w:p>
-      <w:pPr>
-        <w:rPr>
-          <w:lang w:val="en-US"/>
-        </w:rPr>
-      </w:pPr>
-    </w:p>
-    <w:p>
-      <w:pPr>
-        <w:rPr>
-          <w:lang w:val="en-US"/>
-        </w:rPr>
-      </w:pPr>
-    </w:p>
-    <w:p>
-      <w:pPr>
-        <w:rPr>
-          <w:lang w:val="en-US"/>
-        </w:rPr>
-      </w:pPr>
-    </w:p>
-    <w:p>
-      <w:pPr>
-        <w:rPr>
-          <w:lang w:val="en-US"/>
-        </w:rPr>
-      </w:pPr>
-    </w:p>
-    <w:p>
-      <w:pPr>
-        <w:rPr>
-          <w:lang w:val="en-US"/>
-        </w:rPr>
-      </w:pPr>
-      <w:r>
-        <w:rPr>
-          <w:lang w:val="en-US"/>
-        </w:rPr>
-        <w:t xml:space="preserve">but there are at least three bags displayed in this spacious room that fills completely the right side of it. The ground is still wet, which is understandable for a place where sportsmen take a shower. But I do not remember being warned that there was another competition before the athletics one. </w:t>
-      </w:r>
-    </w:p>
-    <w:p>
-      <w:pPr>
-        <w:rPr>
-          <w:lang w:val="en-US"/>
-        </w:rPr>
-      </w:pPr>
-      <w:r>
-        <w:rPr>
-          <w:lang w:val="en-US"/>
-        </w:rPr>
-        <w:t xml:space="preserve">I think it’s better to check what time is it. </w:t>
-      </w:r>
-    </w:p>
-    <w:p>
-      <w:pPr>
-        <w:rPr>
-          <w:lang w:val="en-US"/>
-        </w:rPr>
-      </w:pPr>
-    </w:p>
-    <w:p>
-      <w:pPr>
-        <w:rPr>
-          <w:lang w:val="en-US"/>
-        </w:rPr>
-      </w:pPr>
-      <w:r>
-        <w:rPr>
-          <w:lang w:val="en-US"/>
-        </w:rPr>
-        <w:t xml:space="preserve">I’m on the outside of the sports hall. </w:t>
-      </w:r>
-    </w:p>
-    <w:p>
-      <w:pPr>
-        <w:rPr>
-          <w:lang w:val="en-US"/>
-        </w:rPr>
-      </w:pPr>
-    </w:p>
-    <w:p>
-      <w:pPr>
-        <w:rPr>
-          <w:lang w:val="en-US"/>
-        </w:rPr>
-      </w:pPr>
-    </w:p>
-    <w:p>
-      <w:pPr>
-        <w:rPr>
-          <w:lang w:val="en-US"/>
-        </w:rPr>
-      </w:pPr>
-      <w:r>
-        <w:rPr>
-          <w:lang w:val="en-US"/>
-        </w:rPr>
-        <w:t>KEY COLOURS CHALLENGE</w:t>
-      </w:r>
-    </w:p>
-    <w:p>
-      <w:pPr>
-        <w:rPr>
-          <w:lang w:val="en-US"/>
-        </w:rPr>
-      </w:pPr>
-      <w:r>
-        <w:rPr>
-          <w:lang w:val="en-US"/>
-        </w:rPr>
-        <w:t>The door opened, unveiling a long aisle. We were entering and, suddenly, a baby’s scream was heard.</w:t>
-      </w:r>
-    </w:p>
-    <w:p>
-      <w:pPr>
-        <w:rPr>
-          <w:lang w:val="en-US"/>
-        </w:rPr>
-      </w:pPr>
-      <w:r>
-        <w:rPr>
-          <w:lang w:val="en-US"/>
-        </w:rPr>
-        <w:t>“Wait, we are not alone?”, I say.</w:t>
-      </w:r>
-    </w:p>
-    <w:p>
-      <w:pPr>
-        <w:rPr>
-          <w:lang w:val="en-US"/>
-        </w:rPr>
-      </w:pPr>
-      <w:r>
-        <w:rPr>
-          <w:lang w:val="en-US"/>
-        </w:rPr>
-        <w:t xml:space="preserve">The gate goes down. And the scream, as well. </w:t>
-      </w:r>
-    </w:p>
-    <w:p>
-      <w:pPr>
-        <w:rPr>
-          <w:lang w:val="en-US"/>
-        </w:rPr>
-      </w:pPr>
-      <w:r>
-        <w:rPr>
-          <w:lang w:val="en-US"/>
-        </w:rPr>
-        <w:t xml:space="preserve">“Don’t worry, Dave! Whatever is waiting for us, I will protect you at all costs.”, reassures Loan, not realizing that, somehow, his voice shifted; it is the first time that I see Loan nervous, I can feel that he is afraid, although he is trying to hide it with that speech. </w:t>
-      </w:r>
-    </w:p>
-    <w:p>
-      <w:pPr>
-        <w:rPr>
-          <w:lang w:val="en-US"/>
-        </w:rPr>
-      </w:pPr>
-      <w:r>
-        <w:rPr>
-          <w:lang w:val="en-US"/>
-        </w:rPr>
-        <w:t>“I am still able to shield myself. C’mon, it’s just a child!”</w:t>
-      </w:r>
-    </w:p>
-    <w:p>
-      <w:pPr>
-        <w:rPr>
-          <w:lang w:val="en-US"/>
-        </w:rPr>
-      </w:pPr>
-      <w:r>
-        <w:rPr>
-          <w:lang w:val="en-US"/>
-        </w:rPr>
-        <w:t>“Now you’re one</w:t>
-      </w:r>
-      <w:r>
-        <w:rPr>
-          <w:lang w:val="en-US"/>
-        </w:rPr>
-        <w:t>-</w:t>
-      </w:r>
-      <w:r>
-        <w:rPr>
-          <w:lang w:val="en-US"/>
-        </w:rPr>
-        <w:t xml:space="preserve">legged. And you must be tired of walking with those sticks. You are </w:t>
+        <w:t>"You didn't ask"</w:t>
+      </w:r>
+      <w:r>
+        <w:rPr>
+          <w:lang w:val="en-US"/>
+        </w:rPr>
+        <w:t>,</w:t>
+      </w:r>
+      <w:r>
+        <w:rPr>
+          <w:lang w:val="en-US"/>
+        </w:rPr>
+        <w:t xml:space="preserve"> he says, blinking his right eye.</w:t>
+      </w:r>
+    </w:p>
+    <w:p>
+      <w:pPr>
+        <w:rPr>
+          <w:lang w:val="en-US"/>
+        </w:rPr>
+      </w:pPr>
+    </w:p>
+    <w:p>
+      <w:pPr>
+        <w:rPr>
+          <w:lang w:val="en-US"/>
+        </w:rPr>
+      </w:pPr>
+      <w:r>
+        <w:rPr>
+          <w:lang w:val="en-US"/>
+        </w:rPr>
+        <w:t>Asshole</w:t>
+      </w:r>
+      <w:r>
+        <w:rPr>
+          <w:lang w:val="en-US"/>
+        </w:rPr>
+        <w:t>.</w:t>
+      </w:r>
+    </w:p>
+    <w:p>
+      <w:pPr>
+        <w:rPr>
+          <w:lang w:val="en-US"/>
+        </w:rPr>
+      </w:pPr>
+    </w:p>
+    <w:p>
+      <w:pPr>
+        <w:rPr>
+          <w:lang w:val="en-US"/>
+        </w:rPr>
+      </w:pPr>
+      <w:r>
+        <w:rPr>
+          <w:lang w:val="en-US"/>
+        </w:rPr>
+        <w:t xml:space="preserve">Not long after, the other three guys from my team </w:t>
       </w:r>
       <w:proofErr w:type="gramStart"/>
       <w:r>
         <w:rPr>
           <w:lang w:val="en-US"/>
         </w:rPr>
-        <w:t>really behind</w:t>
+        <w:t>arrive</w:t>
       </w:r>
       <w:proofErr w:type="gramEnd"/>
       <w:r>
         <w:rPr>
           <w:lang w:val="en-US"/>
         </w:rPr>
-        <w:t xml:space="preserve"> right now.”</w:t>
-      </w:r>
-    </w:p>
-    <w:p>
-      <w:pPr>
-        <w:rPr>
-          <w:lang w:val="en-US"/>
-        </w:rPr>
-      </w:pPr>
-      <w:r>
-        <w:rPr>
-          <w:lang w:val="en-US"/>
-        </w:rPr>
-        <w:t>“I lost a leg, not a brain. I’m not dumb.”</w:t>
-      </w:r>
-    </w:p>
-    <w:p>
-      <w:pPr>
-        <w:rPr>
-          <w:lang w:val="en-US"/>
-        </w:rPr>
-      </w:pPr>
-      <w:r>
-        <w:rPr>
-          <w:lang w:val="en-US"/>
-        </w:rPr>
-        <w:t>“I told you I could give you a piggyback ride. Let me do it for you. For your safety.”</w:t>
-      </w:r>
-    </w:p>
-    <w:p>
-      <w:pPr>
-        <w:rPr>
-          <w:lang w:val="en-US"/>
-        </w:rPr>
-      </w:pPr>
-      <w:r>
-        <w:rPr>
-          <w:lang w:val="en-US"/>
-        </w:rPr>
-        <w:t xml:space="preserve">“Let it be! I’m still worth it. I’m not an irrelevant piece of junk. I’m still useful. I’m much more than a one-legged man. So, please, let me prove </w:t>
-      </w:r>
-      <w:r>
-        <w:rPr>
-          <w:lang w:val="en-US"/>
-        </w:rPr>
-        <w:t xml:space="preserve">to </w:t>
-      </w:r>
-      <w:r>
-        <w:rPr>
-          <w:lang w:val="en-US"/>
-        </w:rPr>
-        <w:t>myself that I am right.”</w:t>
-      </w:r>
+        <w:t>. They did not even say hello.</w:t>
+      </w:r>
+    </w:p>
+    <w:p>
+      <w:pPr>
+        <w:rPr>
+          <w:lang w:val="en-US"/>
+        </w:rPr>
+      </w:pPr>
+      <w:r>
+        <w:rPr>
+          <w:lang w:val="en-US"/>
+        </w:rPr>
+        <w:t xml:space="preserve">I feel like I'm a transparent window - an attempt to let others know that I'm here. That I exist. </w:t>
+      </w:r>
+    </w:p>
+    <w:p>
+      <w:pPr>
+        <w:rPr>
+          <w:lang w:val="en-US"/>
+        </w:rPr>
+      </w:pPr>
+      <w:r>
+        <w:rPr>
+          <w:lang w:val="en-US"/>
+        </w:rPr>
+        <w:t>That I'm important.</w:t>
+      </w:r>
+    </w:p>
+    <w:p>
+      <w:pPr>
+        <w:rPr>
+          <w:lang w:val="en-US"/>
+        </w:rPr>
+      </w:pPr>
+      <w:r>
+        <w:rPr>
+          <w:lang w:val="en-US"/>
+        </w:rPr>
+        <w:t>Or at least I wanted to be.</w:t>
+      </w:r>
+    </w:p>
+    <w:p>
+      <w:pPr>
+        <w:rPr>
+          <w:lang w:val="en-US"/>
+        </w:rPr>
+      </w:pPr>
+      <w:r>
+        <w:rPr>
+          <w:lang w:val="en-US"/>
+        </w:rPr>
+        <w:t xml:space="preserve">Others arrive as well. But I'm no longer in the room. </w:t>
+      </w:r>
+    </w:p>
+    <w:p>
+      <w:pPr>
+        <w:rPr>
+          <w:lang w:val="en-US"/>
+        </w:rPr>
+      </w:pPr>
+      <w:r>
+        <w:rPr>
+          <w:lang w:val="en-US"/>
+        </w:rPr>
+        <w:t>My head is somewhere else.</w:t>
+      </w:r>
+    </w:p>
+    <w:p>
+      <w:pPr>
+        <w:rPr>
+          <w:lang w:val="en-US"/>
+        </w:rPr>
+      </w:pPr>
+    </w:p>
+    <w:p>
+      <w:pPr>
+        <w:rPr>
+          <w:lang w:val="en-US"/>
+        </w:rPr>
+      </w:pPr>
+      <w:r>
+        <w:rPr>
+          <w:lang w:val="en-US"/>
+        </w:rPr>
+        <w:lastRenderedPageBreak/>
+        <w:t xml:space="preserve">It's nine o'clock. I walk towards my team. They are on the other side of the room, talking frenetically about what is to come. </w:t>
+      </w:r>
+    </w:p>
+    <w:p>
+      <w:pPr>
+        <w:rPr>
+          <w:lang w:val="en-US"/>
+        </w:rPr>
+      </w:pPr>
+      <w:r>
+        <w:rPr>
+          <w:lang w:val="en-US"/>
+        </w:rPr>
+        <w:t xml:space="preserve">We all </w:t>
+      </w:r>
+      <w:proofErr w:type="gramStart"/>
+      <w:r>
+        <w:rPr>
+          <w:lang w:val="en-US"/>
+        </w:rPr>
+        <w:t>hurry</w:t>
+      </w:r>
+      <w:proofErr w:type="gramEnd"/>
+      <w:r>
+        <w:rPr>
+          <w:lang w:val="en-US"/>
+        </w:rPr>
+        <w:t xml:space="preserve"> to leave the men's shower room. </w:t>
+      </w:r>
+    </w:p>
+    <w:p>
+      <w:pPr>
+        <w:rPr>
+          <w:lang w:val="en-US"/>
+        </w:rPr>
+      </w:pPr>
+    </w:p>
+    <w:p>
+      <w:pPr>
+        <w:rPr>
+          <w:lang w:val="en-US"/>
+        </w:rPr>
+      </w:pPr>
+      <w:r>
+        <w:rPr>
+          <w:lang w:val="en-US"/>
+        </w:rPr>
+        <w:t>As I crossed the corridor again, I tried to think positively.</w:t>
+      </w:r>
+    </w:p>
+    <w:p>
+      <w:pPr>
+        <w:rPr>
+          <w:lang w:val="en-US"/>
+        </w:rPr>
+      </w:pPr>
+      <w:r>
+        <w:rPr>
+          <w:lang w:val="en-US"/>
+        </w:rPr>
+        <w:t>"You've worked hard for this."</w:t>
+      </w:r>
+    </w:p>
+    <w:p>
+      <w:pPr>
+        <w:rPr>
+          <w:lang w:val="en-US"/>
+        </w:rPr>
+      </w:pPr>
+    </w:p>
+    <w:p>
+      <w:pPr>
+        <w:rPr>
+          <w:lang w:val="en-US"/>
+        </w:rPr>
+      </w:pPr>
+      <w:r>
+        <w:rPr>
+          <w:lang w:val="en-US"/>
+        </w:rPr>
+        <w:t xml:space="preserve">Two minutes later, we all took our places on the track. </w:t>
+      </w:r>
+    </w:p>
+    <w:p>
+      <w:pPr>
+        <w:rPr>
+          <w:lang w:val="en-US"/>
+        </w:rPr>
+      </w:pPr>
+      <w:r>
+        <w:rPr>
+          <w:lang w:val="en-US"/>
+        </w:rPr>
+        <w:t xml:space="preserve">I finally noticed that there were four teams competing. Including mine. </w:t>
+      </w:r>
+    </w:p>
+    <w:p>
+      <w:pPr>
+        <w:rPr>
+          <w:lang w:val="en-US"/>
+        </w:rPr>
+      </w:pPr>
+    </w:p>
+    <w:p>
+      <w:pPr>
+        <w:rPr>
+          <w:lang w:val="en-US"/>
+        </w:rPr>
+      </w:pPr>
+      <w:r>
+        <w:rPr>
+          <w:lang w:val="en-US"/>
+        </w:rPr>
+        <w:t xml:space="preserve">I was going to be the last one to receive the baton from them. </w:t>
+      </w:r>
+    </w:p>
+    <w:p>
+      <w:pPr>
+        <w:rPr>
+          <w:lang w:val="en-US"/>
+        </w:rPr>
+      </w:pPr>
+      <w:r>
+        <w:rPr>
+          <w:lang w:val="en-US"/>
+        </w:rPr>
+        <w:t xml:space="preserve">And so will Loan. </w:t>
+      </w:r>
+    </w:p>
+    <w:p>
+      <w:pPr>
+        <w:rPr>
+          <w:lang w:val="en-US"/>
+        </w:rPr>
+      </w:pPr>
+      <w:r>
+        <w:rPr>
+          <w:lang w:val="en-US"/>
+        </w:rPr>
+        <w:t xml:space="preserve">Such a big responsibility. </w:t>
+      </w:r>
+    </w:p>
+    <w:p>
+      <w:pPr>
+        <w:rPr>
+          <w:lang w:val="en-US"/>
+        </w:rPr>
+      </w:pPr>
+    </w:p>
+    <w:p>
+      <w:pPr>
+        <w:rPr>
+          <w:lang w:val="en-US"/>
+        </w:rPr>
+      </w:pPr>
+      <w:r>
+        <w:rPr>
+          <w:lang w:val="en-US"/>
+        </w:rPr>
+        <w:t xml:space="preserve">The whistle blows. </w:t>
+      </w:r>
+    </w:p>
+    <w:p>
+      <w:pPr>
+        <w:rPr>
+          <w:lang w:val="en-US"/>
+        </w:rPr>
+      </w:pPr>
+      <w:r>
+        <w:rPr>
+          <w:lang w:val="en-US"/>
+        </w:rPr>
+        <w:t xml:space="preserve">I had not even noticed all the people who had come to see us. </w:t>
+      </w:r>
+    </w:p>
+    <w:p>
+      <w:pPr>
+        <w:rPr>
+          <w:lang w:val="en-US"/>
+        </w:rPr>
+      </w:pPr>
+      <w:r>
+        <w:rPr>
+          <w:lang w:val="en-US"/>
+        </w:rPr>
+        <w:t>I'm too worried about myself.</w:t>
+      </w:r>
+    </w:p>
+    <w:p>
+      <w:pPr>
+        <w:rPr>
+          <w:lang w:val="en-US"/>
+        </w:rPr>
+      </w:pPr>
+      <w:r>
+        <w:rPr>
+          <w:lang w:val="en-US"/>
+        </w:rPr>
+        <w:t xml:space="preserve">I'm feeling dizzy. </w:t>
+      </w:r>
+    </w:p>
+    <w:p>
+      <w:pPr>
+        <w:rPr>
+          <w:lang w:val="en-US"/>
+        </w:rPr>
+      </w:pPr>
+      <w:r>
+        <w:rPr>
+          <w:lang w:val="en-US"/>
+        </w:rPr>
+        <w:t xml:space="preserve">I can't see clearly. </w:t>
+      </w:r>
+    </w:p>
+    <w:p>
+      <w:pPr>
+        <w:rPr>
+          <w:lang w:val="en-US"/>
+        </w:rPr>
+      </w:pPr>
+    </w:p>
+    <w:p>
+      <w:pPr>
+        <w:rPr>
+          <w:lang w:val="en-US"/>
+        </w:rPr>
+      </w:pPr>
+      <w:r>
+        <w:rPr>
+          <w:lang w:val="en-US"/>
+        </w:rPr>
+        <w:t>I look behind me and see a humanoid figure approaching.</w:t>
+      </w:r>
+    </w:p>
+    <w:p>
+      <w:pPr>
+        <w:rPr>
+          <w:lang w:val="en-US"/>
+        </w:rPr>
+      </w:pPr>
+      <w:r>
+        <w:rPr>
+          <w:lang w:val="en-US"/>
+        </w:rPr>
+        <w:t>My time is coming.</w:t>
+      </w:r>
+    </w:p>
+    <w:p>
+      <w:pPr>
+        <w:rPr>
+          <w:lang w:val="en-US"/>
+        </w:rPr>
+      </w:pPr>
+      <w:r>
+        <w:rPr>
+          <w:lang w:val="en-US"/>
+        </w:rPr>
+        <w:t>For the final sprint.</w:t>
+      </w:r>
+    </w:p>
+    <w:p>
+      <w:pPr>
+        <w:rPr>
+          <w:lang w:val="en-US"/>
+        </w:rPr>
+      </w:pPr>
+    </w:p>
+    <w:p>
+      <w:pPr>
+        <w:rPr>
+          <w:lang w:val="en-US"/>
+        </w:rPr>
+      </w:pPr>
+      <w:r>
+        <w:rPr>
+          <w:lang w:val="en-US"/>
+        </w:rPr>
+        <w:t>"Here, take it, Dave!"</w:t>
+      </w:r>
+    </w:p>
+    <w:p>
+      <w:pPr>
+        <w:rPr>
+          <w:lang w:val="en-US"/>
+        </w:rPr>
+      </w:pPr>
+    </w:p>
+    <w:p>
+      <w:pPr>
+        <w:rPr>
+          <w:lang w:val="en-US"/>
+        </w:rPr>
+      </w:pPr>
+      <w:r>
+        <w:rPr>
+          <w:lang w:val="en-US"/>
+        </w:rPr>
+        <w:t>after 2 secs</w:t>
+      </w:r>
+    </w:p>
+    <w:p>
+      <w:pPr>
+        <w:rPr>
+          <w:lang w:val="en-US"/>
+        </w:rPr>
+      </w:pPr>
+      <w:r>
+        <w:rPr>
+          <w:lang w:val="en-US"/>
+        </w:rPr>
+        <w:t>"Are you crazy, dude? Take the stick, for God's sake!"</w:t>
+      </w:r>
+    </w:p>
+    <w:p>
+      <w:pPr>
+        <w:rPr>
+          <w:lang w:val="en-US"/>
+        </w:rPr>
+      </w:pPr>
+    </w:p>
+    <w:p>
+      <w:pPr>
+        <w:rPr>
+          <w:lang w:val="en-US"/>
+        </w:rPr>
+      </w:pPr>
+      <w:r>
+        <w:rPr>
+          <w:lang w:val="en-US"/>
+        </w:rPr>
+        <w:t>--&gt; take baton / take stick / grab baton / grab stick</w:t>
+      </w:r>
+    </w:p>
+    <w:p>
+      <w:pPr>
+        <w:rPr>
+          <w:lang w:val="en-US"/>
+        </w:rPr>
+      </w:pPr>
+      <w:r>
+        <w:rPr>
+          <w:lang w:val="en-US"/>
+        </w:rPr>
+        <w:t xml:space="preserve">I take the baton and start sprinting as fast as I can. </w:t>
+      </w:r>
+    </w:p>
+    <w:p>
+      <w:pPr>
+        <w:rPr>
+          <w:lang w:val="en-US"/>
+        </w:rPr>
+      </w:pPr>
+      <w:r>
+        <w:rPr>
+          <w:lang w:val="en-US"/>
+        </w:rPr>
+        <w:lastRenderedPageBreak/>
+        <w:t>Loan is standing next to me, on the track to the left of me.</w:t>
+      </w:r>
+    </w:p>
+    <w:p>
+      <w:pPr>
+        <w:rPr>
+          <w:lang w:val="en-US"/>
+        </w:rPr>
+      </w:pPr>
+    </w:p>
+    <w:p>
+      <w:pPr>
+        <w:rPr>
+          <w:lang w:val="en-US"/>
+        </w:rPr>
+      </w:pPr>
+      <w:r>
+        <w:rPr>
+          <w:lang w:val="en-US"/>
+        </w:rPr>
+        <w:t>He's smiling at me.</w:t>
+      </w:r>
+    </w:p>
+    <w:p>
+      <w:pPr>
+        <w:rPr>
+          <w:lang w:val="en-US"/>
+        </w:rPr>
+      </w:pPr>
+      <w:r>
+        <w:rPr>
+          <w:lang w:val="en-US"/>
+        </w:rPr>
+        <w:t xml:space="preserve">That cocky smile. </w:t>
+      </w:r>
+    </w:p>
+    <w:p>
+      <w:pPr>
+        <w:rPr>
+          <w:lang w:val="en-US"/>
+        </w:rPr>
+      </w:pPr>
+    </w:p>
+    <w:p>
+      <w:pPr>
+        <w:rPr>
+          <w:lang w:val="en-US"/>
+        </w:rPr>
+      </w:pPr>
+      <w:r>
+        <w:rPr>
+          <w:lang w:val="en-US"/>
+        </w:rPr>
+        <w:t xml:space="preserve">Suddenly I </w:t>
+      </w:r>
+      <w:proofErr w:type="gramStart"/>
+      <w:r>
+        <w:rPr>
+          <w:lang w:val="en-US"/>
+        </w:rPr>
+        <w:t>star</w:t>
+      </w:r>
+      <w:r>
+        <w:rPr>
+          <w:lang w:val="en-US"/>
+        </w:rPr>
+        <w:t>t</w:t>
+      </w:r>
+      <w:proofErr w:type="gramEnd"/>
+      <w:r>
+        <w:rPr>
+          <w:lang w:val="en-US"/>
+        </w:rPr>
+        <w:t xml:space="preserve"> to lose strength.</w:t>
+      </w:r>
+    </w:p>
+    <w:p>
+      <w:pPr>
+        <w:rPr>
+          <w:lang w:val="en-US"/>
+        </w:rPr>
+      </w:pPr>
+    </w:p>
+    <w:p>
+      <w:pPr>
+        <w:rPr>
+          <w:lang w:val="en-US"/>
+        </w:rPr>
+      </w:pPr>
+      <w:r>
+        <w:rPr>
+          <w:lang w:val="en-US"/>
+        </w:rPr>
+        <w:t>"Not now."</w:t>
+      </w:r>
+    </w:p>
+    <w:p>
+      <w:pPr>
+        <w:rPr>
+          <w:lang w:val="en-US"/>
+        </w:rPr>
+      </w:pPr>
+      <w:r>
+        <w:rPr>
+          <w:lang w:val="en-US"/>
+        </w:rPr>
+        <w:t>"You have to fight."</w:t>
+      </w:r>
+    </w:p>
+    <w:p>
+      <w:pPr>
+        <w:rPr>
+          <w:lang w:val="en-US"/>
+        </w:rPr>
+      </w:pPr>
+      <w:r>
+        <w:rPr>
+          <w:lang w:val="en-US"/>
+        </w:rPr>
+        <w:t>"Run."</w:t>
+      </w:r>
+    </w:p>
+    <w:p>
+      <w:pPr>
+        <w:rPr>
+          <w:lang w:val="en-US"/>
+        </w:rPr>
+      </w:pPr>
+      <w:r>
+        <w:rPr>
+          <w:lang w:val="en-US"/>
+        </w:rPr>
+        <w:t>"Run as if your life depends on it."</w:t>
+      </w:r>
+    </w:p>
+    <w:p>
+      <w:pPr>
+        <w:rPr>
+          <w:lang w:val="en-US"/>
+        </w:rPr>
+      </w:pPr>
+    </w:p>
+    <w:p>
+      <w:pPr>
+        <w:rPr>
+          <w:lang w:val="en-US"/>
+        </w:rPr>
+      </w:pPr>
+      <w:r>
+        <w:rPr>
+          <w:lang w:val="en-US"/>
+        </w:rPr>
+        <w:t>--&gt; run</w:t>
+      </w:r>
+    </w:p>
+    <w:p>
+      <w:pPr>
+        <w:rPr>
+          <w:lang w:val="en-US"/>
+        </w:rPr>
+      </w:pPr>
+      <w:r>
+        <w:rPr>
+          <w:lang w:val="en-US"/>
+        </w:rPr>
+        <w:t>"Keep going."</w:t>
+      </w:r>
+    </w:p>
+    <w:p>
+      <w:pPr>
+        <w:rPr>
+          <w:lang w:val="en-US"/>
+        </w:rPr>
+      </w:pPr>
+    </w:p>
+    <w:p>
+      <w:pPr>
+        <w:rPr>
+          <w:lang w:val="en-US"/>
+        </w:rPr>
+      </w:pPr>
+      <w:r>
+        <w:rPr>
+          <w:lang w:val="en-US"/>
+        </w:rPr>
+        <w:t xml:space="preserve">--&gt; </w:t>
+      </w:r>
+      <w:r>
+        <w:rPr>
+          <w:lang w:val="en-US"/>
+        </w:rPr>
+        <w:t>run</w:t>
+      </w:r>
+    </w:p>
+    <w:p>
+      <w:pPr>
+        <w:rPr>
+          <w:lang w:val="en-US"/>
+        </w:rPr>
+      </w:pPr>
+      <w:r>
+        <w:rPr>
+          <w:lang w:val="en-US"/>
+        </w:rPr>
+        <w:t>"You're almost there."</w:t>
+      </w:r>
+    </w:p>
+    <w:p>
+      <w:pPr>
+        <w:rPr>
+          <w:lang w:val="en-US"/>
+        </w:rPr>
+      </w:pPr>
+      <w:r>
+        <w:rPr>
+          <w:lang w:val="en-US"/>
+        </w:rPr>
+        <w:t>"Only Loan is ahead."</w:t>
+      </w:r>
+    </w:p>
+    <w:p>
+      <w:pPr>
+        <w:rPr>
+          <w:lang w:val="en-US"/>
+        </w:rPr>
+      </w:pPr>
     </w:p>
     <w:p>
       <w:pPr>
@@ -6800,6 +7233,710 @@
         <w:rPr>
           <w:lang w:val="en-US"/>
         </w:rPr>
+        <w:t>run</w:t>
+      </w:r>
+    </w:p>
+    <w:p>
+      <w:pPr>
+        <w:rPr>
+          <w:lang w:val="en-US"/>
+        </w:rPr>
+      </w:pPr>
+      <w:r>
+        <w:rPr>
+          <w:lang w:val="en-US"/>
+        </w:rPr>
+        <w:t xml:space="preserve">My eyes go blank. </w:t>
+      </w:r>
+    </w:p>
+    <w:p>
+      <w:pPr>
+        <w:rPr>
+          <w:lang w:val="en-US"/>
+        </w:rPr>
+      </w:pPr>
+      <w:r>
+        <w:rPr>
+          <w:lang w:val="en-US"/>
+        </w:rPr>
+        <w:t xml:space="preserve">Then a terrible blackness fills my mind. </w:t>
+      </w:r>
+    </w:p>
+    <w:p>
+      <w:pPr>
+        <w:rPr>
+          <w:lang w:val="en-US"/>
+        </w:rPr>
+      </w:pPr>
+      <w:r>
+        <w:rPr>
+          <w:lang w:val="en-US"/>
+        </w:rPr>
+        <w:t>I hear a loud bang next to me.</w:t>
+      </w:r>
+    </w:p>
+    <w:p>
+      <w:pPr>
+        <w:rPr>
+          <w:lang w:val="en-US"/>
+        </w:rPr>
+      </w:pPr>
+      <w:r>
+        <w:rPr>
+          <w:lang w:val="en-US"/>
+        </w:rPr>
+        <w:t xml:space="preserve">Has someone fallen? </w:t>
+      </w:r>
+    </w:p>
+    <w:p>
+      <w:pPr>
+        <w:rPr>
+          <w:lang w:val="en-US"/>
+        </w:rPr>
+      </w:pPr>
+      <w:r>
+        <w:rPr>
+          <w:lang w:val="en-US"/>
+        </w:rPr>
+        <w:t>Could it be me?</w:t>
+      </w:r>
+    </w:p>
+    <w:p>
+      <w:pPr>
+        <w:rPr>
+          <w:lang w:val="en-US"/>
+        </w:rPr>
+      </w:pPr>
+      <w:r>
+        <w:rPr>
+          <w:lang w:val="en-US"/>
+        </w:rPr>
+        <w:t>No. I don't think so. I don't feel any pain.</w:t>
+      </w:r>
+    </w:p>
+    <w:p>
+      <w:pPr>
+        <w:rPr>
+          <w:lang w:val="en-US"/>
+        </w:rPr>
+      </w:pPr>
+    </w:p>
+    <w:p>
+      <w:pPr>
+        <w:rPr>
+          <w:lang w:val="en-US"/>
+        </w:rPr>
+      </w:pPr>
+      <w:r>
+        <w:rPr>
+          <w:lang w:val="en-US"/>
+        </w:rPr>
+        <w:t>Oh. Wait. It's starting now.</w:t>
+      </w:r>
+    </w:p>
+    <w:p>
+      <w:pPr>
+        <w:rPr>
+          <w:lang w:val="en-US"/>
+        </w:rPr>
+      </w:pPr>
+      <w:proofErr w:type="gramStart"/>
+      <w:r>
+        <w:rPr>
+          <w:lang w:val="en-US"/>
+        </w:rPr>
+        <w:t>Damn</w:t>
+      </w:r>
+      <w:proofErr w:type="gramEnd"/>
+      <w:r>
+        <w:rPr>
+          <w:lang w:val="en-US"/>
+        </w:rPr>
+        <w:t xml:space="preserve">, it hurts. My leg, it </w:t>
+      </w:r>
+      <w:proofErr w:type="gramStart"/>
+      <w:r>
+        <w:rPr>
+          <w:lang w:val="en-US"/>
+        </w:rPr>
+        <w:t>fucking</w:t>
+      </w:r>
+      <w:proofErr w:type="gramEnd"/>
+      <w:r>
+        <w:rPr>
+          <w:lang w:val="en-US"/>
+        </w:rPr>
+        <w:t xml:space="preserve"> burns inside.</w:t>
+      </w:r>
+    </w:p>
+    <w:p>
+      <w:pPr>
+        <w:rPr>
+          <w:lang w:val="en-US"/>
+        </w:rPr>
+      </w:pPr>
+      <w:r>
+        <w:rPr>
+          <w:lang w:val="en-US"/>
+        </w:rPr>
+        <w:t xml:space="preserve">I can't feel it. </w:t>
+      </w:r>
+    </w:p>
+    <w:p>
+      <w:pPr>
+        <w:rPr>
+          <w:lang w:val="en-US"/>
+        </w:rPr>
+      </w:pPr>
+    </w:p>
+    <w:p>
+      <w:pPr>
+        <w:rPr>
+          <w:lang w:val="en-US"/>
+        </w:rPr>
+      </w:pPr>
+      <w:r>
+        <w:rPr>
+          <w:lang w:val="en-US"/>
+        </w:rPr>
+        <w:lastRenderedPageBreak/>
+        <w:t>I try to move it to stop the tingling, but I can't. I can't move my leg.</w:t>
+      </w:r>
+    </w:p>
+    <w:p>
+      <w:pPr>
+        <w:rPr>
+          <w:lang w:val="en-US"/>
+        </w:rPr>
+      </w:pPr>
+    </w:p>
+    <w:p>
+      <w:pPr>
+        <w:rPr>
+          <w:lang w:val="en-US"/>
+        </w:rPr>
+      </w:pPr>
+      <w:r>
+        <w:rPr>
+          <w:lang w:val="en-US"/>
+        </w:rPr>
+        <w:t xml:space="preserve">And suddenly I </w:t>
+      </w:r>
+      <w:proofErr w:type="spellStart"/>
+      <w:r>
+        <w:rPr>
+          <w:lang w:val="en-US"/>
+        </w:rPr>
+        <w:t>realise</w:t>
+      </w:r>
+      <w:proofErr w:type="spellEnd"/>
+      <w:r>
+        <w:rPr>
+          <w:lang w:val="en-US"/>
+        </w:rPr>
+        <w:t xml:space="preserve"> that I'm not running anymore. The ground is rough, I can feel these little stones on my hands. </w:t>
+      </w:r>
+    </w:p>
+    <w:p>
+      <w:pPr>
+        <w:rPr>
+          <w:lang w:val="en-US"/>
+        </w:rPr>
+      </w:pPr>
+    </w:p>
+    <w:p>
+      <w:pPr>
+        <w:rPr>
+          <w:lang w:val="en-US"/>
+        </w:rPr>
+      </w:pPr>
+      <w:r>
+        <w:rPr>
+          <w:lang w:val="en-US"/>
+        </w:rPr>
+        <w:t>"Dave!"</w:t>
+      </w:r>
+    </w:p>
+    <w:p>
+      <w:pPr>
+        <w:rPr>
+          <w:lang w:val="en-US"/>
+        </w:rPr>
+      </w:pPr>
+      <w:r>
+        <w:rPr>
+          <w:lang w:val="en-US"/>
+        </w:rPr>
+        <w:t>"Dave, wake up!"</w:t>
+      </w:r>
+    </w:p>
+    <w:p>
+      <w:pPr>
+        <w:rPr>
+          <w:lang w:val="en-US"/>
+        </w:rPr>
+      </w:pPr>
+      <w:r>
+        <w:rPr>
+          <w:lang w:val="en-US"/>
+        </w:rPr>
+        <w:t>"Dave, can you hear me?"</w:t>
+      </w:r>
+    </w:p>
+    <w:p>
+      <w:pPr>
+        <w:rPr>
+          <w:lang w:val="en-US"/>
+        </w:rPr>
+      </w:pPr>
+    </w:p>
+    <w:p>
+      <w:pPr>
+        <w:rPr>
+          <w:lang w:val="en-US"/>
+        </w:rPr>
+      </w:pPr>
+      <w:r>
+        <w:rPr>
+          <w:lang w:val="en-US"/>
+        </w:rPr>
+        <w:t xml:space="preserve">I open my eyes and the smile is gone. </w:t>
+      </w:r>
+    </w:p>
+    <w:p>
+      <w:pPr>
+        <w:rPr>
+          <w:lang w:val="en-US"/>
+        </w:rPr>
+      </w:pPr>
+      <w:r>
+        <w:rPr>
+          <w:lang w:val="en-US"/>
+        </w:rPr>
+        <w:t xml:space="preserve">Asshole. </w:t>
+      </w:r>
+    </w:p>
+    <w:p>
+      <w:pPr>
+        <w:rPr>
+          <w:lang w:val="en-US"/>
+        </w:rPr>
+      </w:pPr>
+      <w:r>
+        <w:rPr>
+          <w:lang w:val="en-US"/>
+        </w:rPr>
+        <w:t>You could have won that race. Why did you stop to look for me?</w:t>
+      </w:r>
+    </w:p>
+    <w:p>
+      <w:pPr>
+        <w:rPr>
+          <w:lang w:val="en-US"/>
+        </w:rPr>
+      </w:pPr>
+    </w:p>
+    <w:p>
+      <w:pPr>
+        <w:rPr>
+          <w:lang w:val="en-US"/>
+        </w:rPr>
+      </w:pPr>
+      <w:r>
+        <w:rPr>
+          <w:lang w:val="en-US"/>
+        </w:rPr>
+        <w:t>"Because I was worried about you. And you're more important than this."</w:t>
+      </w:r>
+    </w:p>
+    <w:p>
+      <w:pPr>
+        <w:rPr>
+          <w:lang w:val="en-US"/>
+        </w:rPr>
+      </w:pPr>
+      <w:r>
+        <w:rPr>
+          <w:lang w:val="en-US"/>
+        </w:rPr>
+        <w:t xml:space="preserve">How did they know I was mentally questioning his </w:t>
+      </w:r>
+      <w:proofErr w:type="spellStart"/>
+      <w:r>
+        <w:rPr>
+          <w:lang w:val="en-US"/>
+        </w:rPr>
+        <w:t>behaviour</w:t>
+      </w:r>
+      <w:proofErr w:type="spellEnd"/>
+      <w:r>
+        <w:rPr>
+          <w:lang w:val="en-US"/>
+        </w:rPr>
+        <w:t>?</w:t>
+      </w:r>
+    </w:p>
+    <w:p>
+      <w:pPr>
+        <w:rPr>
+          <w:lang w:val="en-US"/>
+        </w:rPr>
+      </w:pPr>
+      <w:r>
+        <w:rPr>
+          <w:lang w:val="en-US"/>
+        </w:rPr>
+        <w:t>Asshole.</w:t>
+      </w:r>
+    </w:p>
+    <w:p>
+      <w:pPr>
+        <w:rPr>
+          <w:lang w:val="en-US"/>
+        </w:rPr>
+      </w:pPr>
+    </w:p>
+    <w:p>
+      <w:pPr>
+        <w:rPr>
+          <w:lang w:val="en-US"/>
+        </w:rPr>
+      </w:pPr>
+      <w:r>
+        <w:rPr>
+          <w:lang w:val="en-US"/>
+        </w:rPr>
+        <w:t xml:space="preserve">"Somebody </w:t>
+      </w:r>
+      <w:proofErr w:type="gramStart"/>
+      <w:r>
+        <w:rPr>
+          <w:lang w:val="en-US"/>
+        </w:rPr>
+        <w:t>call</w:t>
+      </w:r>
+      <w:proofErr w:type="gramEnd"/>
+      <w:r>
+        <w:rPr>
+          <w:lang w:val="en-US"/>
+        </w:rPr>
+        <w:t xml:space="preserve"> an ambulance! Dave's just had a blackout!"</w:t>
+      </w:r>
+    </w:p>
+    <w:p>
+      <w:pPr>
+        <w:rPr>
+          <w:lang w:val="en-US"/>
+        </w:rPr>
+      </w:pPr>
+    </w:p>
+    <w:p>
+      <w:pPr>
+        <w:rPr>
+          <w:lang w:val="en-US"/>
+        </w:rPr>
+      </w:pPr>
+    </w:p>
+    <w:p>
+      <w:pPr>
+        <w:rPr>
+          <w:lang w:val="en-US"/>
+        </w:rPr>
+      </w:pPr>
+    </w:p>
+    <w:p>
+      <w:pPr>
+        <w:rPr>
+          <w:lang w:val="en-US"/>
+        </w:rPr>
+      </w:pPr>
+    </w:p>
+    <w:p>
+      <w:pPr>
+        <w:rPr>
+          <w:lang w:val="en-US"/>
+        </w:rPr>
+      </w:pPr>
+    </w:p>
+    <w:p>
+      <w:pPr>
+        <w:rPr>
+          <w:lang w:val="en-US"/>
+        </w:rPr>
+      </w:pPr>
+    </w:p>
+    <w:p>
+      <w:pPr>
+        <w:rPr>
+          <w:lang w:val="en-US"/>
+        </w:rPr>
+      </w:pPr>
+    </w:p>
+    <w:p>
+      <w:pPr>
+        <w:rPr>
+          <w:lang w:val="en-US"/>
+        </w:rPr>
+      </w:pPr>
+    </w:p>
+    <w:p>
+      <w:pPr>
+        <w:rPr>
+          <w:lang w:val="en-US"/>
+        </w:rPr>
+      </w:pPr>
+    </w:p>
+    <w:p>
+      <w:pPr>
+        <w:rPr>
+          <w:lang w:val="en-US"/>
+        </w:rPr>
+      </w:pPr>
+    </w:p>
+    <w:p>
+      <w:pPr>
+        <w:rPr>
+          <w:lang w:val="en-US"/>
+        </w:rPr>
+      </w:pPr>
+      <w:r>
+        <w:rPr>
+          <w:lang w:val="en-US"/>
+        </w:rPr>
+        <w:t xml:space="preserve">but there are at least three bags displayed in this spacious room that fills completely the right side of it. The ground is still wet, which is understandable for a place where sportsmen take a shower. But I do not remember being warned that there was another competition before the athletics one. </w:t>
+      </w:r>
+    </w:p>
+    <w:p>
+      <w:pPr>
+        <w:rPr>
+          <w:lang w:val="en-US"/>
+        </w:rPr>
+      </w:pPr>
+      <w:r>
+        <w:rPr>
+          <w:lang w:val="en-US"/>
+        </w:rPr>
+        <w:lastRenderedPageBreak/>
+        <w:t xml:space="preserve">I think it’s better to check what time is it. </w:t>
+      </w:r>
+    </w:p>
+    <w:p>
+      <w:pPr>
+        <w:rPr>
+          <w:lang w:val="en-US"/>
+        </w:rPr>
+      </w:pPr>
+    </w:p>
+    <w:p>
+      <w:pPr>
+        <w:rPr>
+          <w:lang w:val="en-US"/>
+        </w:rPr>
+      </w:pPr>
+      <w:r>
+        <w:rPr>
+          <w:lang w:val="en-US"/>
+        </w:rPr>
+        <w:t xml:space="preserve">I’m on the outside of the sports hall. </w:t>
+      </w:r>
+    </w:p>
+    <w:p>
+      <w:pPr>
+        <w:rPr>
+          <w:lang w:val="en-US"/>
+        </w:rPr>
+      </w:pPr>
+    </w:p>
+    <w:p>
+      <w:pPr>
+        <w:rPr>
+          <w:lang w:val="en-US"/>
+        </w:rPr>
+      </w:pPr>
+    </w:p>
+    <w:p>
+      <w:pPr>
+        <w:rPr>
+          <w:lang w:val="en-US"/>
+        </w:rPr>
+      </w:pPr>
+      <w:r>
+        <w:rPr>
+          <w:lang w:val="en-US"/>
+        </w:rPr>
+        <w:t>KEY COLOURS CHALLENGE</w:t>
+      </w:r>
+    </w:p>
+    <w:p>
+      <w:pPr>
+        <w:rPr>
+          <w:lang w:val="en-US"/>
+        </w:rPr>
+      </w:pPr>
+      <w:r>
+        <w:rPr>
+          <w:lang w:val="en-US"/>
+        </w:rPr>
+        <w:t>The door opened, unveiling a long aisle. We were entering and, suddenly, a baby’s scream was heard.</w:t>
+      </w:r>
+    </w:p>
+    <w:p>
+      <w:pPr>
+        <w:rPr>
+          <w:lang w:val="en-US"/>
+        </w:rPr>
+      </w:pPr>
+      <w:r>
+        <w:rPr>
+          <w:lang w:val="en-US"/>
+        </w:rPr>
+        <w:t>“Wait, we are not alone?”, I say.</w:t>
+      </w:r>
+    </w:p>
+    <w:p>
+      <w:pPr>
+        <w:rPr>
+          <w:lang w:val="en-US"/>
+        </w:rPr>
+      </w:pPr>
+      <w:r>
+        <w:rPr>
+          <w:lang w:val="en-US"/>
+        </w:rPr>
+        <w:t xml:space="preserve">The gate goes down. And the scream, as well. </w:t>
+      </w:r>
+    </w:p>
+    <w:p>
+      <w:pPr>
+        <w:rPr>
+          <w:lang w:val="en-US"/>
+        </w:rPr>
+      </w:pPr>
+      <w:r>
+        <w:rPr>
+          <w:lang w:val="en-US"/>
+        </w:rPr>
+        <w:t xml:space="preserve">“Don’t worry, Dave! Whatever is waiting for us, I will protect you at all costs.”, reassures Loan, not realizing that, somehow, his voice shifted; it is the first time that I see Loan nervous, I can feel that he is afraid, although he is trying to hide it with that speech. </w:t>
+      </w:r>
+    </w:p>
+    <w:p>
+      <w:pPr>
+        <w:rPr>
+          <w:lang w:val="en-US"/>
+        </w:rPr>
+      </w:pPr>
+      <w:r>
+        <w:rPr>
+          <w:lang w:val="en-US"/>
+        </w:rPr>
+        <w:t>“I am still able to shield myself. C’mon, it’s just a child!”</w:t>
+      </w:r>
+    </w:p>
+    <w:p>
+      <w:pPr>
+        <w:rPr>
+          <w:lang w:val="en-US"/>
+        </w:rPr>
+      </w:pPr>
+      <w:r>
+        <w:rPr>
+          <w:lang w:val="en-US"/>
+        </w:rPr>
+        <w:t>“Now you’re one</w:t>
+      </w:r>
+      <w:r>
+        <w:rPr>
+          <w:lang w:val="en-US"/>
+        </w:rPr>
+        <w:t>-</w:t>
+      </w:r>
+      <w:r>
+        <w:rPr>
+          <w:lang w:val="en-US"/>
+        </w:rPr>
+        <w:t xml:space="preserve">legged. And you must be tired of walking with those sticks. You are </w:t>
+      </w:r>
+      <w:proofErr w:type="gramStart"/>
+      <w:r>
+        <w:rPr>
+          <w:lang w:val="en-US"/>
+        </w:rPr>
+        <w:t>really behind</w:t>
+      </w:r>
+      <w:proofErr w:type="gramEnd"/>
+      <w:r>
+        <w:rPr>
+          <w:lang w:val="en-US"/>
+        </w:rPr>
+        <w:t xml:space="preserve"> right now.”</w:t>
+      </w:r>
+    </w:p>
+    <w:p>
+      <w:pPr>
+        <w:rPr>
+          <w:lang w:val="en-US"/>
+        </w:rPr>
+      </w:pPr>
+      <w:r>
+        <w:rPr>
+          <w:lang w:val="en-US"/>
+        </w:rPr>
+        <w:t>“I lost a leg, not a brain. I’m not dumb.”</w:t>
+      </w:r>
+    </w:p>
+    <w:p>
+      <w:pPr>
+        <w:rPr>
+          <w:lang w:val="en-US"/>
+        </w:rPr>
+      </w:pPr>
+      <w:r>
+        <w:rPr>
+          <w:lang w:val="en-US"/>
+        </w:rPr>
+        <w:t>“I told you I could give you a piggyback ride. Let me do it for you. For your safety.”</w:t>
+      </w:r>
+    </w:p>
+    <w:p>
+      <w:pPr>
+        <w:rPr>
+          <w:lang w:val="en-US"/>
+        </w:rPr>
+      </w:pPr>
+      <w:r>
+        <w:rPr>
+          <w:lang w:val="en-US"/>
+        </w:rPr>
+        <w:t xml:space="preserve">“Let it be! I’m still worth it. I’m not an irrelevant piece of junk. I’m still useful. I’m much more than a one-legged man. So, please, let me prove </w:t>
+      </w:r>
+      <w:r>
+        <w:rPr>
+          <w:lang w:val="en-US"/>
+        </w:rPr>
+        <w:t xml:space="preserve">to </w:t>
+      </w:r>
+      <w:r>
+        <w:rPr>
+          <w:lang w:val="en-US"/>
+        </w:rPr>
+        <w:t>myself that I am right.”</w:t>
+      </w:r>
+    </w:p>
+    <w:p>
+      <w:pPr>
+        <w:pStyle w:val="ListParagraph"/>
+        <w:numPr>
+          <w:ilvl w:val="0"/>
+          <w:numId w:val="1"/>
+        </w:numPr>
+        <w:rPr>
+          <w:lang w:val="en-US"/>
+        </w:rPr>
+      </w:pPr>
+      <w:r>
+        <w:rPr>
+          <w:lang w:val="en-US"/>
+        </w:rPr>
         <w:t>Traverse corridor</w:t>
       </w:r>
     </w:p>
@@ -6957,46 +8094,46 @@
         <w:rPr>
           <w:lang w:val="en-US"/>
         </w:rPr>
+        <w:t>“It was a joke since the beginning… How I did not get that.”</w:t>
+      </w:r>
+    </w:p>
+    <w:p>
+      <w:pPr>
+        <w:rPr>
+          <w:lang w:val="en-US"/>
+        </w:rPr>
+      </w:pPr>
+      <w:r>
+        <w:rPr>
+          <w:lang w:val="en-US"/>
+        </w:rPr>
+        <w:t>“No!”</w:t>
+      </w:r>
+    </w:p>
+    <w:p>
+      <w:pPr>
+        <w:rPr>
+          <w:lang w:val="en-US"/>
+        </w:rPr>
+      </w:pPr>
+      <w:r>
+        <w:rPr>
+          <w:lang w:val="en-US"/>
+        </w:rPr>
+        <w:t>“Then, go for it! It can’t be that bad. And no matter how much stupid it can be, I would never blame you. You did so much for me. And…”</w:t>
+      </w:r>
+    </w:p>
+    <w:p>
+      <w:pPr>
+        <w:rPr>
+          <w:lang w:val="en-US"/>
+        </w:rPr>
+      </w:pPr>
+      <w:r>
+        <w:rPr>
+          <w:lang w:val="en-US"/>
+        </w:rPr>
         <w:lastRenderedPageBreak/>
-        <w:t>“It was a joke since the beginning… How I did not get that.”</w:t>
-      </w:r>
-    </w:p>
-    <w:p>
-      <w:pPr>
-        <w:rPr>
-          <w:lang w:val="en-US"/>
-        </w:rPr>
-      </w:pPr>
-      <w:r>
-        <w:rPr>
-          <w:lang w:val="en-US"/>
-        </w:rPr>
-        <w:t>“No!”</w:t>
-      </w:r>
-    </w:p>
-    <w:p>
-      <w:pPr>
-        <w:rPr>
-          <w:lang w:val="en-US"/>
-        </w:rPr>
-      </w:pPr>
-      <w:r>
-        <w:rPr>
-          <w:lang w:val="en-US"/>
-        </w:rPr>
-        <w:t>“Then, go for it! It can’t be that bad. And no matter how much stupid it can be, I would never blame you. You did so much for me. And…”</w:t>
-      </w:r>
-    </w:p>
-    <w:p>
-      <w:pPr>
-        <w:rPr>
-          <w:lang w:val="en-US"/>
-        </w:rPr>
-      </w:pPr>
-      <w:r>
-        <w:rPr>
-          <w:lang w:val="en-US"/>
-        </w:rPr>
         <w:t>“… I love you.”</w:t>
       </w:r>
     </w:p>

</xml_diff>

<commit_message>
end of part 2
</commit_message>
<xml_diff>
--- a/sheet.docx
+++ b/sheet.docx
@@ -260,7 +260,19 @@
         <w:rPr>
           <w:lang w:val="en-US"/>
         </w:rPr>
-        <w:t xml:space="preserve"> that will compete. There will be four of us in total, and I will be the last one on the route to receive the testimony. I just hope I </w:t>
+        <w:t xml:space="preserve"> that will compete. There will be four of us in total, and I will be the last one on the route to receive the </w:t>
+      </w:r>
+      <w:r>
+        <w:rPr>
+          <w:lang w:val="en-US"/>
+        </w:rPr>
+        <w:t>stick</w:t>
+      </w:r>
+      <w:r>
+        <w:rPr>
+          <w:lang w:val="en-US"/>
+        </w:rPr>
+        <w:t xml:space="preserve">. I just hope I </w:t>
       </w:r>
       <w:r>
         <w:rPr>
@@ -597,40 +609,40 @@
         <w:rPr>
           <w:lang w:val="en-US"/>
         </w:rPr>
+        <w:t xml:space="preserve">Walk to the </w:t>
+      </w:r>
+      <w:proofErr w:type="gramStart"/>
+      <w:r>
+        <w:rPr>
+          <w:lang w:val="en-US"/>
+        </w:rPr>
+        <w:t>urin</w:t>
+      </w:r>
+      <w:r>
+        <w:rPr>
+          <w:lang w:val="en-US"/>
+        </w:rPr>
+        <w:t>a</w:t>
+      </w:r>
+      <w:r>
+        <w:rPr>
+          <w:lang w:val="en-US"/>
+        </w:rPr>
+        <w:t>l</w:t>
+      </w:r>
+      <w:proofErr w:type="gramEnd"/>
+    </w:p>
+    <w:p>
+      <w:pPr>
+        <w:rPr>
+          <w:lang w:val="en-US"/>
+        </w:rPr>
+      </w:pPr>
+      <w:r>
+        <w:rPr>
+          <w:lang w:val="en-US"/>
+        </w:rPr>
         <w:lastRenderedPageBreak/>
-        <w:t xml:space="preserve">Walk to the </w:t>
-      </w:r>
-      <w:proofErr w:type="gramStart"/>
-      <w:r>
-        <w:rPr>
-          <w:lang w:val="en-US"/>
-        </w:rPr>
-        <w:t>urin</w:t>
-      </w:r>
-      <w:r>
-        <w:rPr>
-          <w:lang w:val="en-US"/>
-        </w:rPr>
-        <w:t>a</w:t>
-      </w:r>
-      <w:r>
-        <w:rPr>
-          <w:lang w:val="en-US"/>
-        </w:rPr>
-        <w:t>l</w:t>
-      </w:r>
-      <w:proofErr w:type="gramEnd"/>
-    </w:p>
-    <w:p>
-      <w:pPr>
-        <w:rPr>
-          <w:lang w:val="en-US"/>
-        </w:rPr>
-      </w:pPr>
-      <w:r>
-        <w:rPr>
-          <w:lang w:val="en-US"/>
-        </w:rPr>
         <w:t xml:space="preserve">My back teeth are floating, man! I’m so relieved! Now I can urinate in peace, without people noticing. I don’t understand how men may pee </w:t>
       </w:r>
       <w:proofErr w:type="gramStart"/>
@@ -7643,6 +7655,1195 @@
           <w:lang w:val="en-US"/>
         </w:rPr>
       </w:pPr>
+      <w:r>
+        <w:rPr>
+          <w:lang w:val="en-US"/>
+        </w:rPr>
+        <w:t>2 years later</w:t>
+      </w:r>
+    </w:p>
+    <w:p>
+      <w:pPr>
+        <w:rPr>
+          <w:lang w:val="en-US"/>
+        </w:rPr>
+      </w:pPr>
+    </w:p>
+    <w:p>
+      <w:pPr>
+        <w:rPr>
+          <w:lang w:val="en-US"/>
+        </w:rPr>
+      </w:pPr>
+      <w:r>
+        <w:rPr>
+          <w:lang w:val="en-US"/>
+        </w:rPr>
+        <w:t>"Hurry up, breakfast is ready!"</w:t>
+      </w:r>
+    </w:p>
+    <w:p>
+      <w:pPr>
+        <w:rPr>
+          <w:lang w:val="en-US"/>
+        </w:rPr>
+      </w:pPr>
+      <w:r>
+        <w:rPr>
+          <w:lang w:val="en-US"/>
+        </w:rPr>
+        <w:t>"I'm coming."</w:t>
+      </w:r>
+    </w:p>
+    <w:p>
+      <w:pPr>
+        <w:rPr>
+          <w:lang w:val="en-US"/>
+        </w:rPr>
+      </w:pPr>
+    </w:p>
+    <w:p>
+      <w:pPr>
+        <w:rPr>
+          <w:lang w:val="en-US"/>
+        </w:rPr>
+      </w:pPr>
+      <w:r>
+        <w:rPr>
+          <w:lang w:val="en-US"/>
+        </w:rPr>
+        <w:t xml:space="preserve">I carefully get out of bed. </w:t>
+      </w:r>
+    </w:p>
+    <w:p>
+      <w:pPr>
+        <w:rPr>
+          <w:lang w:val="en-US"/>
+        </w:rPr>
+      </w:pPr>
+      <w:r>
+        <w:rPr>
+          <w:lang w:val="en-US"/>
+        </w:rPr>
+        <w:t xml:space="preserve">I don't want to make too much noise. </w:t>
+      </w:r>
+    </w:p>
+    <w:p>
+      <w:pPr>
+        <w:rPr>
+          <w:lang w:val="en-US"/>
+        </w:rPr>
+      </w:pPr>
+      <w:r>
+        <w:rPr>
+          <w:lang w:val="en-US"/>
+        </w:rPr>
+        <w:t>I want to show him that I can still be independent.</w:t>
+      </w:r>
+    </w:p>
+    <w:p>
+      <w:pPr>
+        <w:rPr>
+          <w:lang w:val="en-US"/>
+        </w:rPr>
+      </w:pPr>
+    </w:p>
+    <w:p>
+      <w:pPr>
+        <w:rPr>
+          <w:lang w:val="en-US"/>
+        </w:rPr>
+      </w:pPr>
+      <w:r>
+        <w:rPr>
+          <w:lang w:val="en-US"/>
+        </w:rPr>
+        <w:t xml:space="preserve">I </w:t>
+      </w:r>
+      <w:proofErr w:type="gramStart"/>
+      <w:r>
+        <w:rPr>
+          <w:lang w:val="en-US"/>
+        </w:rPr>
+        <w:t>leave</w:t>
+      </w:r>
+      <w:proofErr w:type="gramEnd"/>
+      <w:r>
+        <w:rPr>
+          <w:lang w:val="en-US"/>
+        </w:rPr>
+        <w:t xml:space="preserve"> the bedroom. I try not to limp, but it's impossible. </w:t>
+      </w:r>
+    </w:p>
+    <w:p>
+      <w:pPr>
+        <w:rPr>
+          <w:lang w:val="en-US"/>
+        </w:rPr>
+      </w:pPr>
+    </w:p>
+    <w:p>
+      <w:pPr>
+        <w:rPr>
+          <w:lang w:val="en-US"/>
+        </w:rPr>
+      </w:pPr>
+      <w:r>
+        <w:rPr>
+          <w:lang w:val="en-US"/>
+        </w:rPr>
+        <w:lastRenderedPageBreak/>
+        <w:t xml:space="preserve">The stairs are a bigger nightmare for me. And they are in front of me. </w:t>
+      </w:r>
+    </w:p>
+    <w:p>
+      <w:pPr>
+        <w:rPr>
+          <w:lang w:val="en-US"/>
+        </w:rPr>
+      </w:pPr>
+      <w:r>
+        <w:rPr>
+          <w:lang w:val="en-US"/>
+        </w:rPr>
+        <w:t>Judging me. Begging me to stop trying and embarrassing myself.</w:t>
+      </w:r>
+    </w:p>
+    <w:p>
+      <w:pPr>
+        <w:rPr>
+          <w:lang w:val="en-US"/>
+        </w:rPr>
+      </w:pPr>
+    </w:p>
+    <w:p>
+      <w:pPr>
+        <w:rPr>
+          <w:lang w:val="en-US"/>
+        </w:rPr>
+      </w:pPr>
+      <w:r>
+        <w:rPr>
+          <w:lang w:val="en-US"/>
+        </w:rPr>
+        <w:t>"I won't. Bitch."</w:t>
+      </w:r>
+    </w:p>
+    <w:p>
+      <w:pPr>
+        <w:rPr>
+          <w:lang w:val="en-US"/>
+        </w:rPr>
+      </w:pPr>
+    </w:p>
+    <w:p>
+      <w:pPr>
+        <w:rPr>
+          <w:lang w:val="en-US"/>
+        </w:rPr>
+      </w:pPr>
+      <w:r>
+        <w:rPr>
+          <w:lang w:val="en-US"/>
+        </w:rPr>
+        <w:t xml:space="preserve">I finally </w:t>
+      </w:r>
+      <w:proofErr w:type="gramStart"/>
+      <w:r>
+        <w:rPr>
+          <w:lang w:val="en-US"/>
+        </w:rPr>
+        <w:t>reach</w:t>
+      </w:r>
+      <w:proofErr w:type="gramEnd"/>
+      <w:r>
+        <w:rPr>
+          <w:lang w:val="en-US"/>
+        </w:rPr>
+        <w:t xml:space="preserve"> the end, clinging to this handrail, dragging my bad leg along with me.</w:t>
+      </w:r>
+    </w:p>
+    <w:p>
+      <w:pPr>
+        <w:rPr>
+          <w:lang w:val="en-US"/>
+        </w:rPr>
+      </w:pPr>
+    </w:p>
+    <w:p>
+      <w:pPr>
+        <w:rPr>
+          <w:lang w:val="en-US"/>
+        </w:rPr>
+      </w:pPr>
+      <w:r>
+        <w:rPr>
+          <w:lang w:val="en-US"/>
+        </w:rPr>
+        <w:t>"You could have called me."</w:t>
+      </w:r>
+    </w:p>
+    <w:p>
+      <w:pPr>
+        <w:rPr>
+          <w:lang w:val="en-US"/>
+        </w:rPr>
+      </w:pPr>
+      <w:r>
+        <w:rPr>
+          <w:lang w:val="en-US"/>
+        </w:rPr>
+        <w:t>"I can do it. I did it. I'm still not a failure."</w:t>
+      </w:r>
+    </w:p>
+    <w:p>
+      <w:pPr>
+        <w:rPr>
+          <w:lang w:val="en-US"/>
+        </w:rPr>
+      </w:pPr>
+      <w:r>
+        <w:rPr>
+          <w:lang w:val="en-US"/>
+        </w:rPr>
+        <w:t>"</w:t>
+      </w:r>
+      <w:r>
+        <w:rPr>
+          <w:lang w:val="en-US"/>
+        </w:rPr>
+        <w:t>And who said that?</w:t>
+      </w:r>
+      <w:r>
+        <w:rPr>
+          <w:lang w:val="en-US"/>
+        </w:rPr>
+        <w:t>"</w:t>
+      </w:r>
+      <w:r>
+        <w:rPr>
+          <w:lang w:val="en-US"/>
+        </w:rPr>
+        <w:t>,</w:t>
+      </w:r>
+      <w:r>
+        <w:rPr>
+          <w:lang w:val="en-US"/>
+        </w:rPr>
+        <w:t xml:space="preserve"> he replied. </w:t>
+      </w:r>
+      <w:proofErr w:type="gramStart"/>
+      <w:r>
+        <w:rPr>
+          <w:lang w:val="en-US"/>
+        </w:rPr>
+        <w:t>Again</w:t>
+      </w:r>
+      <w:proofErr w:type="gramEnd"/>
+      <w:r>
+        <w:rPr>
+          <w:lang w:val="en-US"/>
+        </w:rPr>
+        <w:t xml:space="preserve"> with that smile. That beautiful smile. That smile that I now get to see every morning.</w:t>
+      </w:r>
+    </w:p>
+    <w:p>
+      <w:pPr>
+        <w:rPr>
+          <w:lang w:val="en-US"/>
+        </w:rPr>
+      </w:pPr>
+    </w:p>
+    <w:p>
+      <w:pPr>
+        <w:rPr>
+          <w:lang w:val="en-US"/>
+        </w:rPr>
+      </w:pPr>
+      <w:r>
+        <w:rPr>
+          <w:lang w:val="en-US"/>
+        </w:rPr>
+        <w:t>"Yummy, these pancakes with red berry sauce are delicious!"</w:t>
+      </w:r>
+    </w:p>
+    <w:p>
+      <w:pPr>
+        <w:rPr>
+          <w:lang w:val="en-US"/>
+        </w:rPr>
+      </w:pPr>
+      <w:r>
+        <w:rPr>
+          <w:lang w:val="en-US"/>
+        </w:rPr>
+        <w:t>"You spoil me so much!"</w:t>
+      </w:r>
+    </w:p>
+    <w:p>
+      <w:pPr>
+        <w:rPr>
+          <w:lang w:val="en-US"/>
+        </w:rPr>
+      </w:pPr>
+      <w:r>
+        <w:rPr>
+          <w:lang w:val="en-US"/>
+        </w:rPr>
+        <w:t>"And it's because I love you, Dave!"</w:t>
+      </w:r>
+    </w:p>
+    <w:p>
+      <w:pPr>
+        <w:rPr>
+          <w:lang w:val="en-US"/>
+        </w:rPr>
+      </w:pPr>
+    </w:p>
+    <w:p>
+      <w:pPr>
+        <w:rPr>
+          <w:lang w:val="en-US"/>
+        </w:rPr>
+      </w:pPr>
+      <w:r>
+        <w:rPr>
+          <w:lang w:val="en-US"/>
+        </w:rPr>
+        <w:t xml:space="preserve">He is so cute. I smile at him and think how lucky I am to have him in my life. </w:t>
+      </w:r>
+    </w:p>
+    <w:p>
+      <w:pPr>
+        <w:rPr>
+          <w:lang w:val="en-US"/>
+        </w:rPr>
+      </w:pPr>
+    </w:p>
+    <w:p>
+      <w:pPr>
+        <w:rPr>
+          <w:lang w:val="en-US"/>
+        </w:rPr>
+      </w:pPr>
+      <w:r>
+        <w:rPr>
+          <w:lang w:val="en-US"/>
+        </w:rPr>
+        <w:t xml:space="preserve">That fall changed my life. </w:t>
+      </w:r>
+    </w:p>
+    <w:p>
+      <w:pPr>
+        <w:rPr>
+          <w:lang w:val="en-US"/>
+        </w:rPr>
+      </w:pPr>
+    </w:p>
+    <w:p>
+      <w:pPr>
+        <w:rPr>
+          <w:lang w:val="en-US"/>
+        </w:rPr>
+      </w:pPr>
+      <w:r>
+        <w:rPr>
+          <w:lang w:val="en-US"/>
+        </w:rPr>
+        <w:t>Loan told me that he was in the ambulance with me, he took care of everything, tried to explain to all the doctors what had happened.</w:t>
+      </w:r>
+    </w:p>
+    <w:p>
+      <w:pPr>
+        <w:rPr>
+          <w:lang w:val="en-US"/>
+        </w:rPr>
+      </w:pPr>
+      <w:r>
+        <w:rPr>
+          <w:lang w:val="en-US"/>
+        </w:rPr>
+        <w:t>When asked about something I could have taken before the race, he even told them about the pill.</w:t>
+      </w:r>
+    </w:p>
+    <w:p>
+      <w:pPr>
+        <w:rPr>
+          <w:lang w:val="en-US"/>
+        </w:rPr>
+      </w:pPr>
+    </w:p>
+    <w:p>
+      <w:pPr>
+        <w:rPr>
+          <w:lang w:val="en-US"/>
+        </w:rPr>
+      </w:pPr>
+      <w:r>
+        <w:rPr>
+          <w:lang w:val="en-US"/>
+        </w:rPr>
+        <w:t xml:space="preserve">And it seems that the pill was responsible. </w:t>
+      </w:r>
+    </w:p>
+    <w:p>
+      <w:pPr>
+        <w:rPr>
+          <w:lang w:val="en-US"/>
+        </w:rPr>
+      </w:pPr>
+      <w:r>
+        <w:rPr>
+          <w:lang w:val="en-US"/>
+        </w:rPr>
+        <w:t>"Oh, and we found substances that are typically associated with human sperm."</w:t>
+      </w:r>
+    </w:p>
+    <w:p>
+      <w:pPr>
+        <w:rPr>
+          <w:lang w:val="en-US"/>
+        </w:rPr>
+      </w:pPr>
+      <w:r>
+        <w:rPr>
+          <w:lang w:val="en-US"/>
+        </w:rPr>
+        <w:t>"I'm his friend."</w:t>
+      </w:r>
+    </w:p>
+    <w:p>
+      <w:pPr>
+        <w:rPr>
+          <w:lang w:val="en-US"/>
+        </w:rPr>
+      </w:pPr>
+      <w:r>
+        <w:rPr>
+          <w:lang w:val="en-US"/>
+        </w:rPr>
+        <w:t>"Oh, I see."</w:t>
+      </w:r>
+    </w:p>
+    <w:p>
+      <w:pPr>
+        <w:rPr>
+          <w:lang w:val="en-US"/>
+        </w:rPr>
+      </w:pPr>
+      <w:r>
+        <w:rPr>
+          <w:lang w:val="en-US"/>
+        </w:rPr>
+        <w:t xml:space="preserve">Thank God I was not awake. </w:t>
+      </w:r>
+    </w:p>
+    <w:p>
+      <w:pPr>
+        <w:rPr>
+          <w:lang w:val="en-US"/>
+        </w:rPr>
+      </w:pPr>
+    </w:p>
+    <w:p>
+      <w:pPr>
+        <w:rPr>
+          <w:lang w:val="en-US"/>
+        </w:rPr>
+      </w:pPr>
+      <w:r>
+        <w:rPr>
+          <w:lang w:val="en-US"/>
+        </w:rPr>
+        <w:lastRenderedPageBreak/>
+        <w:t xml:space="preserve">Later they told him I had something called traumatic myositis ossificans, and it seems that this condition causes my body injuries to turn into bone. Even a sprain can do that. </w:t>
+      </w:r>
+    </w:p>
+    <w:p>
+      <w:pPr>
+        <w:rPr>
+          <w:lang w:val="en-US"/>
+        </w:rPr>
+      </w:pPr>
+      <w:r>
+        <w:rPr>
+          <w:lang w:val="en-US"/>
+        </w:rPr>
+        <w:t xml:space="preserve">Imagine what happened to my right leg after it was broken. And all the </w:t>
+      </w:r>
+      <w:proofErr w:type="gramStart"/>
+      <w:r>
+        <w:rPr>
+          <w:lang w:val="en-US"/>
+        </w:rPr>
+        <w:t>chair</w:t>
+      </w:r>
+      <w:proofErr w:type="gramEnd"/>
+      <w:r>
+        <w:rPr>
+          <w:lang w:val="en-US"/>
+        </w:rPr>
+        <w:t xml:space="preserve"> that went with it. Slowly I began to lose the ability to move it, to walk with it, even to bend it.</w:t>
+      </w:r>
+    </w:p>
+    <w:p>
+      <w:pPr>
+        <w:rPr>
+          <w:lang w:val="en-US"/>
+        </w:rPr>
+      </w:pPr>
+    </w:p>
+    <w:p>
+      <w:pPr>
+        <w:rPr>
+          <w:lang w:val="en-US"/>
+        </w:rPr>
+      </w:pPr>
+      <w:r>
+        <w:rPr>
+          <w:lang w:val="en-US"/>
+        </w:rPr>
+        <w:t>"</w:t>
+      </w:r>
+      <w:proofErr w:type="gramStart"/>
+      <w:r>
+        <w:rPr>
+          <w:lang w:val="en-US"/>
+        </w:rPr>
+        <w:t>So</w:t>
+      </w:r>
+      <w:proofErr w:type="gramEnd"/>
+      <w:r>
+        <w:rPr>
+          <w:lang w:val="en-US"/>
+        </w:rPr>
+        <w:t xml:space="preserve"> this is incurable?"</w:t>
+      </w:r>
+    </w:p>
+    <w:p>
+      <w:pPr>
+        <w:rPr>
+          <w:lang w:val="en-US"/>
+        </w:rPr>
+      </w:pPr>
+      <w:r>
+        <w:rPr>
+          <w:lang w:val="en-US"/>
+        </w:rPr>
+        <w:t>"Unfortunately, yes. And it's dangerous. Any small injury can cause the bone to develop."</w:t>
+      </w:r>
+    </w:p>
+    <w:p>
+      <w:pPr>
+        <w:rPr>
+          <w:lang w:val="en-US"/>
+        </w:rPr>
+      </w:pPr>
+      <w:r>
+        <w:rPr>
+          <w:lang w:val="en-US"/>
+        </w:rPr>
+        <w:t>"</w:t>
+      </w:r>
+      <w:proofErr w:type="gramStart"/>
+      <w:r>
+        <w:rPr>
+          <w:lang w:val="en-US"/>
+        </w:rPr>
+        <w:t>So</w:t>
+      </w:r>
+      <w:proofErr w:type="gramEnd"/>
+      <w:r>
+        <w:rPr>
+          <w:lang w:val="en-US"/>
+        </w:rPr>
+        <w:t xml:space="preserve"> he can no longer be an athlete?"</w:t>
+      </w:r>
+    </w:p>
+    <w:p>
+      <w:pPr>
+        <w:rPr>
+          <w:lang w:val="en-US"/>
+        </w:rPr>
+      </w:pPr>
+      <w:r>
+        <w:rPr>
+          <w:lang w:val="en-US"/>
+        </w:rPr>
+        <w:t>"Unfortunately, yes."</w:t>
+      </w:r>
+    </w:p>
+    <w:p>
+      <w:pPr>
+        <w:rPr>
+          <w:lang w:val="en-US"/>
+        </w:rPr>
+      </w:pPr>
+    </w:p>
+    <w:p>
+      <w:pPr>
+        <w:rPr>
+          <w:lang w:val="en-US"/>
+        </w:rPr>
+      </w:pPr>
+      <w:r>
+        <w:rPr>
+          <w:lang w:val="en-US"/>
+        </w:rPr>
+        <w:t>I cried like a little baby when I woke up and he gave me a summary of what had happened while I was asleep.</w:t>
+      </w:r>
+    </w:p>
+    <w:p>
+      <w:pPr>
+        <w:rPr>
+          <w:lang w:val="en-US"/>
+        </w:rPr>
+      </w:pPr>
+    </w:p>
+    <w:p>
+      <w:pPr>
+        <w:rPr>
+          <w:lang w:val="en-US"/>
+        </w:rPr>
+      </w:pPr>
+      <w:r>
+        <w:rPr>
+          <w:lang w:val="en-US"/>
+        </w:rPr>
+        <w:t>"You could have pursued your dream of becoming a professional athlete, Loan. You didn't need to take care of me. A burden. I never wanted to be a burden to anyone.</w:t>
+      </w:r>
+    </w:p>
+    <w:p>
+      <w:pPr>
+        <w:rPr>
+          <w:lang w:val="en-US"/>
+        </w:rPr>
+      </w:pPr>
+    </w:p>
+    <w:p>
+      <w:pPr>
+        <w:rPr>
+          <w:lang w:val="en-US"/>
+        </w:rPr>
+      </w:pPr>
+      <w:r>
+        <w:rPr>
+          <w:lang w:val="en-US"/>
+        </w:rPr>
+        <w:t>"And who said that?"</w:t>
+      </w:r>
+    </w:p>
+    <w:p>
+      <w:pPr>
+        <w:rPr>
+          <w:lang w:val="en-US"/>
+        </w:rPr>
+      </w:pPr>
+      <w:r>
+        <w:rPr>
+          <w:lang w:val="en-US"/>
+        </w:rPr>
+        <w:t>"I did."</w:t>
+      </w:r>
+    </w:p>
+    <w:p>
+      <w:pPr>
+        <w:rPr>
+          <w:lang w:val="en-US"/>
+        </w:rPr>
+      </w:pPr>
+      <w:r>
+        <w:rPr>
+          <w:lang w:val="en-US"/>
+        </w:rPr>
+        <w:t>"Your opinions mean NOTHING to me."</w:t>
+      </w:r>
+    </w:p>
+    <w:p>
+      <w:pPr>
+        <w:rPr>
+          <w:lang w:val="en-US"/>
+        </w:rPr>
+      </w:pPr>
+      <w:r>
+        <w:rPr>
+          <w:lang w:val="en-US"/>
+        </w:rPr>
+        <w:t>"NOTHING."</w:t>
+      </w:r>
+    </w:p>
+    <w:p>
+      <w:pPr>
+        <w:rPr>
+          <w:lang w:val="en-US"/>
+        </w:rPr>
+      </w:pPr>
+      <w:r>
+        <w:rPr>
+          <w:lang w:val="en-US"/>
+        </w:rPr>
+        <w:t>Asshole. I love you, Loan. Thank you.</w:t>
+      </w:r>
+    </w:p>
+    <w:p>
+      <w:pPr>
+        <w:rPr>
+          <w:lang w:val="en-US"/>
+        </w:rPr>
+      </w:pPr>
+    </w:p>
+    <w:p>
+      <w:pPr>
+        <w:rPr>
+          <w:lang w:val="en-US"/>
+        </w:rPr>
+      </w:pPr>
+      <w:r>
+        <w:rPr>
+          <w:lang w:val="en-US"/>
+        </w:rPr>
+        <w:t>"But you could have done it! It could have been your bright future!"</w:t>
+      </w:r>
+    </w:p>
+    <w:p>
+      <w:pPr>
+        <w:rPr>
+          <w:lang w:val="en-US"/>
+        </w:rPr>
+      </w:pPr>
+      <w:r>
+        <w:rPr>
+          <w:lang w:val="en-US"/>
+        </w:rPr>
+        <w:t>"But you are my bright future."</w:t>
+      </w:r>
+    </w:p>
+    <w:p>
+      <w:pPr>
+        <w:rPr>
+          <w:lang w:val="en-US"/>
+        </w:rPr>
+      </w:pPr>
+      <w:r>
+        <w:rPr>
+          <w:lang w:val="en-US"/>
+        </w:rPr>
+        <w:t>I start to shout at him: "But what if?"</w:t>
+      </w:r>
+    </w:p>
+    <w:p>
+      <w:pPr>
+        <w:rPr>
+          <w:lang w:val="en-US"/>
+        </w:rPr>
+      </w:pPr>
+      <w:r>
+        <w:rPr>
+          <w:lang w:val="en-US"/>
+        </w:rPr>
+        <w:t>"Do you think I would be at peace if I knew I had left you alone? I'm here because I want to be. And I mean it. A future without you will never be a future for me."</w:t>
+      </w:r>
+    </w:p>
+    <w:p>
+      <w:pPr>
+        <w:rPr>
+          <w:lang w:val="en-US"/>
+        </w:rPr>
+      </w:pPr>
+    </w:p>
+    <w:p>
+      <w:pPr>
+        <w:rPr>
+          <w:lang w:val="en-US"/>
+        </w:rPr>
+      </w:pPr>
+      <w:r>
+        <w:rPr>
+          <w:lang w:val="en-US"/>
+        </w:rPr>
+        <w:t>Why are you smiling? I just shouted at you, why are you smiling? Why are you being gentle with me?</w:t>
+      </w:r>
+    </w:p>
+    <w:p>
+      <w:pPr>
+        <w:rPr>
+          <w:lang w:val="en-US"/>
+        </w:rPr>
+      </w:pPr>
+      <w:r>
+        <w:rPr>
+          <w:lang w:val="en-US"/>
+        </w:rPr>
+        <w:t>I don't deserve it.</w:t>
+      </w:r>
+    </w:p>
+    <w:p>
+      <w:pPr>
+        <w:rPr>
+          <w:lang w:val="en-US"/>
+        </w:rPr>
+      </w:pPr>
+      <w:r>
+        <w:rPr>
+          <w:lang w:val="en-US"/>
+        </w:rPr>
+        <w:t>I deserve to die.</w:t>
+      </w:r>
+    </w:p>
+    <w:p>
+      <w:pPr>
+        <w:rPr>
+          <w:lang w:val="en-US"/>
+        </w:rPr>
+      </w:pPr>
+    </w:p>
+    <w:p>
+      <w:pPr>
+        <w:rPr>
+          <w:lang w:val="en-US"/>
+        </w:rPr>
+      </w:pPr>
+      <w:r>
+        <w:rPr>
+          <w:lang w:val="en-US"/>
+        </w:rPr>
+        <w:lastRenderedPageBreak/>
+        <w:t>"Thank you for being here."</w:t>
+      </w:r>
+    </w:p>
+    <w:p>
+      <w:pPr>
+        <w:rPr>
+          <w:lang w:val="en-US"/>
+        </w:rPr>
+      </w:pPr>
+      <w:r>
+        <w:rPr>
+          <w:lang w:val="en-US"/>
+        </w:rPr>
+        <w:t>"I mean it."</w:t>
+      </w:r>
+    </w:p>
+    <w:p>
+      <w:pPr>
+        <w:rPr>
+          <w:lang w:val="en-US"/>
+        </w:rPr>
+      </w:pPr>
+    </w:p>
+    <w:p>
+      <w:pPr>
+        <w:rPr>
+          <w:lang w:val="en-US"/>
+        </w:rPr>
+      </w:pPr>
+      <w:r>
+        <w:rPr>
+          <w:lang w:val="en-US"/>
+        </w:rPr>
+        <w:t xml:space="preserve">Tears begin to fall from my eyes. I don't understand what's happening, I wasn't expecting this. </w:t>
+      </w:r>
+    </w:p>
+    <w:p>
+      <w:pPr>
+        <w:rPr>
+          <w:lang w:val="en-US"/>
+        </w:rPr>
+      </w:pPr>
+      <w:r>
+        <w:rPr>
+          <w:lang w:val="en-US"/>
+        </w:rPr>
+        <w:t xml:space="preserve">Why am I such a snowflake? </w:t>
+      </w:r>
+    </w:p>
+    <w:p>
+      <w:pPr>
+        <w:rPr>
+          <w:lang w:val="en-US"/>
+        </w:rPr>
+      </w:pPr>
+    </w:p>
+    <w:p>
+      <w:pPr>
+        <w:rPr>
+          <w:lang w:val="en-US"/>
+        </w:rPr>
+      </w:pPr>
+      <w:r>
+        <w:rPr>
+          <w:lang w:val="en-US"/>
+        </w:rPr>
+        <w:t>"It's OK, Dave. Just let it go. Your pain."</w:t>
+      </w:r>
+    </w:p>
+    <w:p>
+      <w:pPr>
+        <w:rPr>
+          <w:lang w:val="en-US"/>
+        </w:rPr>
+      </w:pPr>
+      <w:r>
+        <w:rPr>
+          <w:lang w:val="en-US"/>
+        </w:rPr>
+        <w:t>"You have a right to feel pain. Just like everyone else. Don't be ashamed of it."</w:t>
+      </w:r>
+    </w:p>
+    <w:p>
+      <w:pPr>
+        <w:rPr>
+          <w:lang w:val="en-US"/>
+        </w:rPr>
+      </w:pPr>
+    </w:p>
+    <w:p>
+      <w:pPr>
+        <w:rPr>
+          <w:lang w:val="en-US"/>
+        </w:rPr>
+      </w:pPr>
+      <w:r>
+        <w:rPr>
+          <w:lang w:val="en-US"/>
+        </w:rPr>
+        <w:t xml:space="preserve">Yes, I really needed a hug. Your smell makes my mind go blank. I feel safe. Like everything is going to be all right. </w:t>
+      </w:r>
+    </w:p>
+    <w:p>
+      <w:pPr>
+        <w:rPr>
+          <w:lang w:val="en-US"/>
+        </w:rPr>
+      </w:pPr>
+      <w:r>
+        <w:rPr>
+          <w:lang w:val="en-US"/>
+        </w:rPr>
+        <w:t>For once.</w:t>
+      </w:r>
+    </w:p>
+    <w:p>
+      <w:pPr>
+        <w:rPr>
+          <w:lang w:val="en-US"/>
+        </w:rPr>
+      </w:pPr>
+    </w:p>
+    <w:p>
+      <w:pPr>
+        <w:rPr>
+          <w:lang w:val="en-US"/>
+        </w:rPr>
+      </w:pPr>
+      <w:r>
+        <w:rPr>
+          <w:lang w:val="en-US"/>
+        </w:rPr>
+        <w:t>Just this once.</w:t>
+      </w:r>
+    </w:p>
+    <w:p>
+      <w:pPr>
+        <w:rPr>
+          <w:lang w:val="en-US"/>
+        </w:rPr>
+      </w:pPr>
+    </w:p>
+    <w:p>
+      <w:pPr>
+        <w:rPr>
+          <w:lang w:val="en-US"/>
+        </w:rPr>
+      </w:pPr>
+      <w:r>
+        <w:rPr>
+          <w:lang w:val="en-US"/>
+        </w:rPr>
+        <w:t>"I'm here, Dave. I'll be here. Forever."</w:t>
+      </w:r>
+    </w:p>
+    <w:p>
+      <w:pPr>
+        <w:rPr>
+          <w:lang w:val="en-US"/>
+        </w:rPr>
+      </w:pPr>
+      <w:r>
+        <w:rPr>
+          <w:lang w:val="en-US"/>
+        </w:rPr>
+        <w:t>"I know. Thank you, Loan. Thank you for everything.</w:t>
+      </w:r>
+    </w:p>
+    <w:p>
+      <w:pPr>
+        <w:rPr>
+          <w:lang w:val="en-US"/>
+        </w:rPr>
+      </w:pPr>
+      <w:r>
+        <w:rPr>
+          <w:lang w:val="en-US"/>
+        </w:rPr>
+        <w:t xml:space="preserve">"You do so </w:t>
+      </w:r>
+      <w:proofErr w:type="gramStart"/>
+      <w:r>
+        <w:rPr>
+          <w:lang w:val="en-US"/>
+        </w:rPr>
+        <w:t>much</w:t>
+      </w:r>
+      <w:proofErr w:type="gramEnd"/>
+      <w:r>
+        <w:rPr>
+          <w:lang w:val="en-US"/>
+        </w:rPr>
+        <w:t xml:space="preserve"> and you don't even know it, don't you, Dave?"</w:t>
+      </w:r>
+    </w:p>
+    <w:p>
+      <w:pPr>
+        <w:rPr>
+          <w:lang w:val="en-US"/>
+        </w:rPr>
+      </w:pPr>
+    </w:p>
+    <w:p>
+      <w:pPr>
+        <w:rPr>
+          <w:lang w:val="en-US"/>
+        </w:rPr>
+      </w:pPr>
+      <w:r>
+        <w:rPr>
+          <w:lang w:val="en-US"/>
+        </w:rPr>
+        <w:t xml:space="preserve">And he quickly stops holding me and goes to get the laptop. </w:t>
+      </w:r>
+    </w:p>
+    <w:p>
+      <w:pPr>
+        <w:rPr>
+          <w:lang w:val="en-US"/>
+        </w:rPr>
+      </w:pPr>
+    </w:p>
+    <w:p>
+      <w:pPr>
+        <w:rPr>
+          <w:lang w:val="en-US"/>
+        </w:rPr>
+      </w:pPr>
+      <w:r>
+        <w:rPr>
+          <w:lang w:val="en-US"/>
+        </w:rPr>
+        <w:t>"As a reward, I've bought us tickets for a trip!"</w:t>
+      </w:r>
+    </w:p>
+    <w:p>
+      <w:pPr>
+        <w:rPr>
+          <w:lang w:val="en-US"/>
+        </w:rPr>
+      </w:pPr>
+      <w:r>
+        <w:rPr>
+          <w:lang w:val="en-US"/>
+        </w:rPr>
+        <w:t>You're joking, right?</w:t>
+      </w:r>
+    </w:p>
+    <w:p>
+      <w:pPr>
+        <w:rPr>
+          <w:lang w:val="en-US"/>
+        </w:rPr>
+      </w:pPr>
+      <w:r>
+        <w:rPr>
+          <w:lang w:val="en-US"/>
+        </w:rPr>
+        <w:t>Asshole.</w:t>
+      </w:r>
+    </w:p>
+    <w:p>
+      <w:pPr>
+        <w:rPr>
+          <w:lang w:val="en-US"/>
+        </w:rPr>
+      </w:pPr>
+    </w:p>
+    <w:p>
+      <w:pPr>
+        <w:rPr>
+          <w:lang w:val="en-US"/>
+        </w:rPr>
+      </w:pPr>
+      <w:r>
+        <w:rPr>
+          <w:lang w:val="en-US"/>
+        </w:rPr>
+        <w:t>Thank you. I love you, Loan. Forever.</w:t>
+      </w:r>
+    </w:p>
+    <w:p>
+      <w:pPr>
+        <w:rPr>
+          <w:lang w:val="en-US"/>
+        </w:rPr>
+      </w:pPr>
+    </w:p>
+    <w:p>
+      <w:pPr>
+        <w:rPr>
+          <w:lang w:val="en-US"/>
+        </w:rPr>
+      </w:pPr>
+    </w:p>
+    <w:p>
+      <w:pPr>
+        <w:rPr>
+          <w:lang w:val="en-US"/>
+        </w:rPr>
+      </w:pPr>
+    </w:p>
+    <w:p>
+      <w:pPr>
+        <w:rPr>
+          <w:lang w:val="en-US"/>
+        </w:rPr>
+      </w:pPr>
+    </w:p>
+    <w:p>
+      <w:pPr>
+        <w:rPr>
+          <w:lang w:val="en-US"/>
+        </w:rPr>
+      </w:pPr>
+    </w:p>
+    <w:p>
+      <w:pPr>
+        <w:rPr>
+          <w:lang w:val="en-US"/>
+        </w:rPr>
+      </w:pPr>
+    </w:p>
+    <w:p>
+      <w:pPr>
+        <w:rPr>
+          <w:lang w:val="en-US"/>
+        </w:rPr>
+      </w:pPr>
+    </w:p>
+    <w:p>
+      <w:pPr>
+        <w:rPr>
+          <w:lang w:val="en-US"/>
+        </w:rPr>
+      </w:pPr>
     </w:p>
     <w:p>
       <w:pPr>
@@ -7716,7 +8917,6 @@
         <w:rPr>
           <w:lang w:val="en-US"/>
         </w:rPr>
-        <w:lastRenderedPageBreak/>
         <w:t xml:space="preserve">I think it’s better to check what time is it. </w:t>
       </w:r>
     </w:p>
@@ -7937,6 +9137,7 @@
         <w:rPr>
           <w:lang w:val="en-US"/>
         </w:rPr>
+        <w:lastRenderedPageBreak/>
         <w:t>Traverse corridor</w:t>
       </w:r>
     </w:p>
@@ -8133,7 +9334,6 @@
         <w:rPr>
           <w:lang w:val="en-US"/>
         </w:rPr>
-        <w:lastRenderedPageBreak/>
         <w:t>“… I love you.”</w:t>
       </w:r>
     </w:p>

</xml_diff>

<commit_message>
started making the men shower room main room part
</commit_message>
<xml_diff>
--- a/sheet.docx
+++ b/sheet.docx
@@ -1648,19 +1648,7 @@
         <w:rPr>
           <w:lang w:val="en-US"/>
         </w:rPr>
-        <w:t>A giant seat along all three walls under my nose, making a format of a U</w:t>
-      </w:r>
-      <w:r>
-        <w:rPr>
-          <w:lang w:val="en-US"/>
-        </w:rPr>
-        <w:t>, looking at me</w:t>
-      </w:r>
-      <w:r>
-        <w:rPr>
-          <w:lang w:val="en-US"/>
-        </w:rPr>
-        <w:t xml:space="preserve">. They look young: younger than me, hell yes. Their surface is polished and soft. A kind of brown tint which makes me feel warm. Relieved. Alive. </w:t>
+        <w:t>A huge seat along all three walls in front of me, in the shape of a U, looking at me. They look young: younger than me, hell yes. Their surface is polished and soft. A sort of brown hue that makes me feel warm. Relieved. Alive.</w:t>
       </w:r>
     </w:p>
     <w:p>

</xml_diff>

<commit_message>
changed a sheet verb
</commit_message>
<xml_diff>
--- a/sheet.docx
+++ b/sheet.docx
@@ -4358,21 +4358,13 @@
         <w:rPr>
           <w:lang w:val="en-US"/>
         </w:rPr>
-        <w:t>--&gt; say "</w:t>
-      </w:r>
-      <w:proofErr w:type="gramStart"/>
-      <w:r>
-        <w:rPr>
-          <w:lang w:val="en-US"/>
-        </w:rPr>
-        <w:t>nothing</w:t>
-      </w:r>
-      <w:proofErr w:type="gramEnd"/>
-      <w:r>
-        <w:rPr>
-          <w:lang w:val="en-US"/>
-        </w:rPr>
-        <w:t>”</w:t>
+        <w:t xml:space="preserve">--&gt; </w:t>
+      </w:r>
+      <w:r>
+        <w:rPr>
+          <w:lang w:val="en-US"/>
+        </w:rPr>
+        <w:t>answer</w:t>
       </w:r>
     </w:p>
     <w:p>

</xml_diff>

<commit_message>
dialogues until magician's house are in quest adventure editor
</commit_message>
<xml_diff>
--- a/sheet.docx
+++ b/sheet.docx
@@ -6254,6 +6254,18 @@
         </w:rPr>
         <w:t xml:space="preserve">Done. I'm standing next to my bag on the left seat of this room. </w:t>
       </w:r>
+      <w:r>
+        <w:rPr>
+          <w:lang w:val="en-US"/>
+        </w:rPr>
+        <w:t xml:space="preserve">I don’t remember closing the front pocket. </w:t>
+      </w:r>
+      <w:r>
+        <w:rPr>
+          <w:lang w:val="en-US"/>
+        </w:rPr>
+        <w:t>But it seems I closed it and put the pills back in the bag.</w:t>
+      </w:r>
     </w:p>
     <w:p>
       <w:pPr>
@@ -6298,7 +6310,27 @@
         <w:rPr>
           <w:lang w:val="en-US"/>
         </w:rPr>
-        <w:t>I quickly took out the pill box.</w:t>
+        <w:t xml:space="preserve">I quickly </w:t>
+      </w:r>
+      <w:proofErr w:type="gramStart"/>
+      <w:r>
+        <w:rPr>
+          <w:lang w:val="en-US"/>
+        </w:rPr>
+        <w:t>t</w:t>
+      </w:r>
+      <w:r>
+        <w:rPr>
+          <w:lang w:val="en-US"/>
+        </w:rPr>
+        <w:t>ake</w:t>
+      </w:r>
+      <w:proofErr w:type="gramEnd"/>
+      <w:r>
+        <w:rPr>
+          <w:lang w:val="en-US"/>
+        </w:rPr>
+        <w:t xml:space="preserve"> out the pill box.</w:t>
       </w:r>
     </w:p>
     <w:p>
@@ -6384,6 +6416,7 @@
         <w:rPr>
           <w:lang w:val="en-US"/>
         </w:rPr>
+        <w:lastRenderedPageBreak/>
         <w:t xml:space="preserve">All this for a </w:t>
       </w:r>
       <w:proofErr w:type="gramStart"/>
@@ -6411,473 +6444,459 @@
         <w:rPr>
           <w:lang w:val="en-US"/>
         </w:rPr>
+        <w:t xml:space="preserve">Unbelievable. </w:t>
+      </w:r>
+    </w:p>
+    <w:p>
+      <w:pPr>
+        <w:rPr>
+          <w:lang w:val="en-US"/>
+        </w:rPr>
+      </w:pPr>
+    </w:p>
+    <w:p>
+      <w:pPr>
+        <w:rPr>
+          <w:lang w:val="en-US"/>
+        </w:rPr>
+      </w:pPr>
+      <w:r>
+        <w:rPr>
+          <w:lang w:val="en-US"/>
+        </w:rPr>
+        <w:t xml:space="preserve">I look at the boy and somehow it feels as if he is no longer there. He's balancing his body, still standing, </w:t>
+      </w:r>
+      <w:r>
+        <w:rPr>
+          <w:lang w:val="en-US"/>
+        </w:rPr>
+        <w:t>as</w:t>
+      </w:r>
+      <w:r>
+        <w:rPr>
+          <w:lang w:val="en-US"/>
+        </w:rPr>
+        <w:t xml:space="preserve"> he's about to fall. </w:t>
+      </w:r>
+    </w:p>
+    <w:p>
+      <w:pPr>
+        <w:rPr>
+          <w:lang w:val="en-US"/>
+        </w:rPr>
+      </w:pPr>
+    </w:p>
+    <w:p>
+      <w:pPr>
+        <w:rPr>
+          <w:lang w:val="en-US"/>
+        </w:rPr>
+      </w:pPr>
+      <w:r>
+        <w:rPr>
+          <w:lang w:val="en-US"/>
+        </w:rPr>
+        <w:t>"Are you alright?" I ask, walking towards him.</w:t>
+      </w:r>
+    </w:p>
+    <w:p>
+      <w:pPr>
+        <w:rPr>
+          <w:lang w:val="en-US"/>
+        </w:rPr>
+      </w:pPr>
+      <w:r>
+        <w:rPr>
+          <w:lang w:val="en-US"/>
+        </w:rPr>
+        <w:t xml:space="preserve">He turns his head in my direction and sits down, frowning. </w:t>
+      </w:r>
+    </w:p>
+    <w:p>
+      <w:pPr>
+        <w:rPr>
+          <w:lang w:val="en-US"/>
+        </w:rPr>
+      </w:pPr>
+    </w:p>
+    <w:p>
+      <w:pPr>
+        <w:rPr>
+          <w:lang w:val="en-US"/>
+        </w:rPr>
+      </w:pPr>
+      <w:r>
+        <w:rPr>
+          <w:lang w:val="en-US"/>
+        </w:rPr>
+        <w:t>"Yeah, that was great!"</w:t>
+      </w:r>
+    </w:p>
+    <w:p>
+      <w:pPr>
+        <w:rPr>
+          <w:lang w:val="en-US"/>
+        </w:rPr>
+      </w:pPr>
+      <w:r>
+        <w:rPr>
+          <w:lang w:val="en-US"/>
+        </w:rPr>
+        <w:t>"I'm Loan, by the way."</w:t>
+      </w:r>
+    </w:p>
+    <w:p>
+      <w:pPr>
+        <w:rPr>
+          <w:lang w:val="en-US"/>
+        </w:rPr>
+      </w:pPr>
+      <w:r>
+        <w:rPr>
+          <w:lang w:val="en-US"/>
+        </w:rPr>
+        <w:t>"Dave here," I reply.</w:t>
+      </w:r>
+    </w:p>
+    <w:p>
+      <w:pPr>
+        <w:rPr>
+          <w:lang w:val="en-US"/>
+        </w:rPr>
+      </w:pPr>
+    </w:p>
+    <w:p>
+      <w:pPr>
+        <w:rPr>
+          <w:lang w:val="en-US"/>
+        </w:rPr>
+      </w:pPr>
+      <w:r>
+        <w:rPr>
+          <w:lang w:val="en-US"/>
+        </w:rPr>
+        <w:t>"I just feel like you took my soul out of my body."</w:t>
+      </w:r>
+    </w:p>
+    <w:p>
+      <w:pPr>
+        <w:rPr>
+          <w:lang w:val="en-US"/>
+        </w:rPr>
+      </w:pPr>
+      <w:r>
+        <w:rPr>
+          <w:lang w:val="en-US"/>
+        </w:rPr>
+        <w:t>"I'm going to get some water."</w:t>
+      </w:r>
+    </w:p>
+    <w:p>
+      <w:pPr>
+        <w:rPr>
+          <w:lang w:val="en-US"/>
+        </w:rPr>
+      </w:pPr>
+      <w:r>
+        <w:rPr>
+          <w:lang w:val="en-US"/>
+        </w:rPr>
+        <w:t>I give him a suspicious look, which becomes clearer as I watch him take a bottle of water out of his bag.</w:t>
+      </w:r>
+    </w:p>
+    <w:p>
+      <w:pPr>
+        <w:rPr>
+          <w:lang w:val="en-US"/>
+        </w:rPr>
+      </w:pPr>
+      <w:r>
+        <w:rPr>
+          <w:lang w:val="en-US"/>
+        </w:rPr>
+        <w:t xml:space="preserve">I keep watching him as he refreshes himself. </w:t>
+      </w:r>
+    </w:p>
+    <w:p>
+      <w:pPr>
+        <w:rPr>
+          <w:lang w:val="en-US"/>
+        </w:rPr>
+      </w:pPr>
+      <w:r>
+        <w:rPr>
+          <w:lang w:val="en-US"/>
+        </w:rPr>
+        <w:t>I waited for him to finish.</w:t>
+      </w:r>
+    </w:p>
+    <w:p>
+      <w:pPr>
+        <w:rPr>
+          <w:lang w:val="en-US"/>
+        </w:rPr>
+      </w:pPr>
+    </w:p>
+    <w:p>
+      <w:pPr>
+        <w:rPr>
+          <w:lang w:val="en-US"/>
+        </w:rPr>
+      </w:pPr>
+      <w:r>
+        <w:rPr>
+          <w:lang w:val="en-US"/>
+        </w:rPr>
+        <w:t>"</w:t>
+      </w:r>
+      <w:proofErr w:type="gramStart"/>
+      <w:r>
+        <w:rPr>
+          <w:lang w:val="en-US"/>
+        </w:rPr>
+        <w:t>So</w:t>
+      </w:r>
+      <w:proofErr w:type="gramEnd"/>
+      <w:r>
+        <w:rPr>
+          <w:lang w:val="en-US"/>
+        </w:rPr>
+        <w:t xml:space="preserve"> you had water in your bag the whole time?"</w:t>
+      </w:r>
+    </w:p>
+    <w:p>
+      <w:pPr>
+        <w:rPr>
+          <w:lang w:val="en-US"/>
+        </w:rPr>
+      </w:pPr>
+      <w:r>
+        <w:rPr>
+          <w:lang w:val="en-US"/>
+        </w:rPr>
+        <w:t>"Yes, you're right"</w:t>
+      </w:r>
+      <w:r>
+        <w:rPr>
+          <w:lang w:val="en-US"/>
+        </w:rPr>
+        <w:t>,</w:t>
+      </w:r>
+      <w:r>
+        <w:rPr>
+          <w:lang w:val="en-US"/>
+        </w:rPr>
+        <w:t xml:space="preserve"> he answers with a smile. </w:t>
+      </w:r>
+    </w:p>
+    <w:p>
+      <w:pPr>
+        <w:rPr>
+          <w:lang w:val="en-US"/>
+        </w:rPr>
+      </w:pPr>
+      <w:r>
+        <w:rPr>
+          <w:lang w:val="en-US"/>
+        </w:rPr>
+        <w:t>"Then why didn't you give it to me?"</w:t>
+      </w:r>
+    </w:p>
+    <w:p>
+      <w:pPr>
+        <w:rPr>
+          <w:lang w:val="en-US"/>
+        </w:rPr>
+      </w:pPr>
+      <w:r>
+        <w:rPr>
+          <w:lang w:val="en-US"/>
+        </w:rPr>
+        <w:t>"You didn't ask"</w:t>
+      </w:r>
+      <w:r>
+        <w:rPr>
+          <w:lang w:val="en-US"/>
+        </w:rPr>
+        <w:t>,</w:t>
+      </w:r>
+      <w:r>
+        <w:rPr>
+          <w:lang w:val="en-US"/>
+        </w:rPr>
+        <w:t xml:space="preserve"> he says, blinking his right eye.</w:t>
+      </w:r>
+    </w:p>
+    <w:p>
+      <w:pPr>
+        <w:rPr>
+          <w:lang w:val="en-US"/>
+        </w:rPr>
+      </w:pPr>
+    </w:p>
+    <w:p>
+      <w:pPr>
+        <w:rPr>
+          <w:lang w:val="en-US"/>
+        </w:rPr>
+      </w:pPr>
+      <w:r>
+        <w:rPr>
+          <w:lang w:val="en-US"/>
+        </w:rPr>
+        <w:t>Asshole</w:t>
+      </w:r>
+      <w:r>
+        <w:rPr>
+          <w:lang w:val="en-US"/>
+        </w:rPr>
+        <w:t>.</w:t>
+      </w:r>
+    </w:p>
+    <w:p>
+      <w:pPr>
+        <w:rPr>
+          <w:lang w:val="en-US"/>
+        </w:rPr>
+      </w:pPr>
+    </w:p>
+    <w:p>
+      <w:pPr>
+        <w:rPr>
+          <w:lang w:val="en-US"/>
+        </w:rPr>
+      </w:pPr>
+      <w:r>
+        <w:rPr>
+          <w:lang w:val="en-US"/>
+        </w:rPr>
+        <w:t xml:space="preserve">Not long after, the other three guys from my team </w:t>
+      </w:r>
+      <w:proofErr w:type="gramStart"/>
+      <w:r>
+        <w:rPr>
+          <w:lang w:val="en-US"/>
+        </w:rPr>
+        <w:t>arrive</w:t>
+      </w:r>
+      <w:proofErr w:type="gramEnd"/>
+      <w:r>
+        <w:rPr>
+          <w:lang w:val="en-US"/>
+        </w:rPr>
+        <w:t>. They did not even say hello.</w:t>
+      </w:r>
+    </w:p>
+    <w:p>
+      <w:pPr>
+        <w:rPr>
+          <w:lang w:val="en-US"/>
+        </w:rPr>
+      </w:pPr>
+      <w:r>
+        <w:rPr>
+          <w:lang w:val="en-US"/>
+        </w:rPr>
+        <w:t xml:space="preserve">I feel like I'm a transparent window - an attempt to let others know that I'm here. That I exist. </w:t>
+      </w:r>
+    </w:p>
+    <w:p>
+      <w:pPr>
+        <w:rPr>
+          <w:lang w:val="en-US"/>
+        </w:rPr>
+      </w:pPr>
+      <w:r>
+        <w:rPr>
+          <w:lang w:val="en-US"/>
+        </w:rPr>
+        <w:t>That I'm important.</w:t>
+      </w:r>
+    </w:p>
+    <w:p>
+      <w:pPr>
+        <w:rPr>
+          <w:lang w:val="en-US"/>
+        </w:rPr>
+      </w:pPr>
+      <w:r>
+        <w:rPr>
+          <w:lang w:val="en-US"/>
+        </w:rPr>
+        <w:t>Or at least I wanted to be.</w:t>
+      </w:r>
+    </w:p>
+    <w:p>
+      <w:pPr>
+        <w:rPr>
+          <w:lang w:val="en-US"/>
+        </w:rPr>
+      </w:pPr>
+      <w:r>
+        <w:rPr>
+          <w:lang w:val="en-US"/>
+        </w:rPr>
+        <w:t xml:space="preserve">Others arrive as well. But I'm no longer in the room. </w:t>
+      </w:r>
+    </w:p>
+    <w:p>
+      <w:pPr>
+        <w:rPr>
+          <w:lang w:val="en-US"/>
+        </w:rPr>
+      </w:pPr>
+      <w:r>
+        <w:rPr>
+          <w:lang w:val="en-US"/>
+        </w:rPr>
         <w:lastRenderedPageBreak/>
-        <w:t xml:space="preserve">Unbelievable. </w:t>
-      </w:r>
-    </w:p>
-    <w:p>
-      <w:pPr>
-        <w:rPr>
-          <w:lang w:val="en-US"/>
-        </w:rPr>
-      </w:pPr>
-    </w:p>
-    <w:p>
-      <w:pPr>
-        <w:rPr>
-          <w:lang w:val="en-US"/>
-        </w:rPr>
-      </w:pPr>
-      <w:r>
-        <w:rPr>
-          <w:lang w:val="en-US"/>
-        </w:rPr>
-        <w:t xml:space="preserve">I look at the boy and somehow it feels as if he is no longer there. He's balancing his body, still standing, </w:t>
-      </w:r>
-      <w:r>
-        <w:rPr>
-          <w:lang w:val="en-US"/>
-        </w:rPr>
-        <w:t>as</w:t>
-      </w:r>
-      <w:r>
-        <w:rPr>
-          <w:lang w:val="en-US"/>
-        </w:rPr>
-        <w:t xml:space="preserve"> he's about to fall. </w:t>
-      </w:r>
-    </w:p>
-    <w:p>
-      <w:pPr>
-        <w:rPr>
-          <w:lang w:val="en-US"/>
-        </w:rPr>
-      </w:pPr>
-    </w:p>
-    <w:p>
-      <w:pPr>
-        <w:rPr>
-          <w:lang w:val="en-US"/>
-        </w:rPr>
-      </w:pPr>
-      <w:r>
-        <w:rPr>
-          <w:lang w:val="en-US"/>
-        </w:rPr>
-        <w:t xml:space="preserve">"Are you </w:t>
+        <w:t>My head is somewhere else.</w:t>
+      </w:r>
+    </w:p>
+    <w:p>
+      <w:pPr>
+        <w:rPr>
+          <w:lang w:val="en-US"/>
+        </w:rPr>
+      </w:pPr>
+    </w:p>
+    <w:p>
+      <w:pPr>
+        <w:rPr>
+          <w:lang w:val="en-US"/>
+        </w:rPr>
+      </w:pPr>
+      <w:r>
+        <w:rPr>
+          <w:lang w:val="en-US"/>
+        </w:rPr>
+        <w:t xml:space="preserve">It's nine o'clock. I walk towards my team. They are on the other side of the room, talking frenetically about what is to come. </w:t>
+      </w:r>
+    </w:p>
+    <w:p>
+      <w:pPr>
+        <w:rPr>
+          <w:lang w:val="en-US"/>
+        </w:rPr>
+      </w:pPr>
+      <w:r>
+        <w:rPr>
+          <w:lang w:val="en-US"/>
+        </w:rPr>
+        <w:t xml:space="preserve">We all </w:t>
       </w:r>
       <w:proofErr w:type="gramStart"/>
       <w:r>
         <w:rPr>
           <w:lang w:val="en-US"/>
         </w:rPr>
-        <w:t>all</w:t>
+        <w:t>hurry</w:t>
       </w:r>
       <w:proofErr w:type="gramEnd"/>
       <w:r>
         <w:rPr>
           <w:lang w:val="en-US"/>
         </w:rPr>
-        <w:t xml:space="preserve"> right?" I ask, walking towards him.</w:t>
-      </w:r>
-    </w:p>
-    <w:p>
-      <w:pPr>
-        <w:rPr>
-          <w:lang w:val="en-US"/>
-        </w:rPr>
-      </w:pPr>
-      <w:r>
-        <w:rPr>
-          <w:lang w:val="en-US"/>
-        </w:rPr>
-        <w:t xml:space="preserve">He turns his head in my direction and sits down, frowning. </w:t>
-      </w:r>
-    </w:p>
-    <w:p>
-      <w:pPr>
-        <w:rPr>
-          <w:lang w:val="en-US"/>
-        </w:rPr>
-      </w:pPr>
-    </w:p>
-    <w:p>
-      <w:pPr>
-        <w:rPr>
-          <w:lang w:val="en-US"/>
-        </w:rPr>
-      </w:pPr>
-      <w:r>
-        <w:rPr>
-          <w:lang w:val="en-US"/>
-        </w:rPr>
-        <w:t>"Yeah, that was great!"</w:t>
-      </w:r>
-    </w:p>
-    <w:p>
-      <w:pPr>
-        <w:rPr>
-          <w:lang w:val="en-US"/>
-        </w:rPr>
-      </w:pPr>
-      <w:r>
-        <w:rPr>
-          <w:lang w:val="en-US"/>
-        </w:rPr>
-        <w:t>"I'm Loan, by the way."</w:t>
-      </w:r>
-    </w:p>
-    <w:p>
-      <w:pPr>
-        <w:rPr>
-          <w:lang w:val="en-US"/>
-        </w:rPr>
-      </w:pPr>
-      <w:r>
-        <w:rPr>
-          <w:lang w:val="en-US"/>
-        </w:rPr>
-        <w:t>"Dave here," I reply.</w:t>
-      </w:r>
-    </w:p>
-    <w:p>
-      <w:pPr>
-        <w:rPr>
-          <w:lang w:val="en-US"/>
-        </w:rPr>
-      </w:pPr>
-    </w:p>
-    <w:p>
-      <w:pPr>
-        <w:rPr>
-          <w:lang w:val="en-US"/>
-        </w:rPr>
-      </w:pPr>
-      <w:r>
-        <w:rPr>
-          <w:lang w:val="en-US"/>
-        </w:rPr>
-        <w:t>"I just feel like you took my soul out of my body."</w:t>
-      </w:r>
-    </w:p>
-    <w:p>
-      <w:pPr>
-        <w:rPr>
-          <w:lang w:val="en-US"/>
-        </w:rPr>
-      </w:pPr>
-      <w:r>
-        <w:rPr>
-          <w:lang w:val="en-US"/>
-        </w:rPr>
-        <w:t>"I'm going to get some water."</w:t>
-      </w:r>
-    </w:p>
-    <w:p>
-      <w:pPr>
-        <w:rPr>
-          <w:lang w:val="en-US"/>
-        </w:rPr>
-      </w:pPr>
-      <w:r>
-        <w:rPr>
-          <w:lang w:val="en-US"/>
-        </w:rPr>
-        <w:t>I give him a suspicious look, which becomes clearer as I watch him take a bottle of water out of his bag.</w:t>
-      </w:r>
-    </w:p>
-    <w:p>
-      <w:pPr>
-        <w:rPr>
-          <w:lang w:val="en-US"/>
-        </w:rPr>
-      </w:pPr>
-      <w:r>
-        <w:rPr>
-          <w:lang w:val="en-US"/>
-        </w:rPr>
-        <w:t xml:space="preserve">I keep watching him as he refreshes himself. </w:t>
-      </w:r>
-    </w:p>
-    <w:p>
-      <w:pPr>
-        <w:rPr>
-          <w:lang w:val="en-US"/>
-        </w:rPr>
-      </w:pPr>
-      <w:r>
-        <w:rPr>
-          <w:lang w:val="en-US"/>
-        </w:rPr>
-        <w:t>I waited for him to finish.</w:t>
-      </w:r>
-    </w:p>
-    <w:p>
-      <w:pPr>
-        <w:rPr>
-          <w:lang w:val="en-US"/>
-        </w:rPr>
-      </w:pPr>
-    </w:p>
-    <w:p>
-      <w:pPr>
-        <w:rPr>
-          <w:lang w:val="en-US"/>
-        </w:rPr>
-      </w:pPr>
-      <w:r>
-        <w:rPr>
-          <w:lang w:val="en-US"/>
-        </w:rPr>
-        <w:t>"</w:t>
-      </w:r>
-      <w:proofErr w:type="gramStart"/>
-      <w:r>
-        <w:rPr>
-          <w:lang w:val="en-US"/>
-        </w:rPr>
-        <w:t>So</w:t>
-      </w:r>
-      <w:proofErr w:type="gramEnd"/>
-      <w:r>
-        <w:rPr>
-          <w:lang w:val="en-US"/>
-        </w:rPr>
-        <w:t xml:space="preserve"> you had water in your bag the whole time?"</w:t>
-      </w:r>
-    </w:p>
-    <w:p>
-      <w:pPr>
-        <w:rPr>
-          <w:lang w:val="en-US"/>
-        </w:rPr>
-      </w:pPr>
-      <w:r>
-        <w:rPr>
-          <w:lang w:val="en-US"/>
-        </w:rPr>
-        <w:t>"Yes, you're right"</w:t>
-      </w:r>
-      <w:r>
-        <w:rPr>
-          <w:lang w:val="en-US"/>
-        </w:rPr>
-        <w:t>,</w:t>
-      </w:r>
-      <w:r>
-        <w:rPr>
-          <w:lang w:val="en-US"/>
-        </w:rPr>
-        <w:t xml:space="preserve"> he answers with a smile. </w:t>
-      </w:r>
-    </w:p>
-    <w:p>
-      <w:pPr>
-        <w:rPr>
-          <w:lang w:val="en-US"/>
-        </w:rPr>
-      </w:pPr>
-      <w:r>
-        <w:rPr>
-          <w:lang w:val="en-US"/>
-        </w:rPr>
-        <w:t>"Then why didn't you give it to me?"</w:t>
-      </w:r>
-    </w:p>
-    <w:p>
-      <w:pPr>
-        <w:rPr>
-          <w:lang w:val="en-US"/>
-        </w:rPr>
-      </w:pPr>
-      <w:r>
-        <w:rPr>
-          <w:lang w:val="en-US"/>
-        </w:rPr>
-        <w:t>"You didn't ask"</w:t>
-      </w:r>
-      <w:r>
-        <w:rPr>
-          <w:lang w:val="en-US"/>
-        </w:rPr>
-        <w:t>,</w:t>
-      </w:r>
-      <w:r>
-        <w:rPr>
-          <w:lang w:val="en-US"/>
-        </w:rPr>
-        <w:t xml:space="preserve"> he says, blinking his right eye.</w:t>
-      </w:r>
-    </w:p>
-    <w:p>
-      <w:pPr>
-        <w:rPr>
-          <w:lang w:val="en-US"/>
-        </w:rPr>
-      </w:pPr>
-    </w:p>
-    <w:p>
-      <w:pPr>
-        <w:rPr>
-          <w:lang w:val="en-US"/>
-        </w:rPr>
-      </w:pPr>
-      <w:r>
-        <w:rPr>
-          <w:lang w:val="en-US"/>
-        </w:rPr>
-        <w:t>Asshole</w:t>
-      </w:r>
-      <w:r>
-        <w:rPr>
-          <w:lang w:val="en-US"/>
-        </w:rPr>
-        <w:t>.</w:t>
-      </w:r>
-    </w:p>
-    <w:p>
-      <w:pPr>
-        <w:rPr>
-          <w:lang w:val="en-US"/>
-        </w:rPr>
-      </w:pPr>
-    </w:p>
-    <w:p>
-      <w:pPr>
-        <w:rPr>
-          <w:lang w:val="en-US"/>
-        </w:rPr>
-      </w:pPr>
-      <w:r>
-        <w:rPr>
-          <w:lang w:val="en-US"/>
-        </w:rPr>
-        <w:t xml:space="preserve">Not long after, the other three guys from my team </w:t>
-      </w:r>
-      <w:proofErr w:type="gramStart"/>
-      <w:r>
-        <w:rPr>
-          <w:lang w:val="en-US"/>
-        </w:rPr>
-        <w:t>arrive</w:t>
-      </w:r>
-      <w:proofErr w:type="gramEnd"/>
-      <w:r>
-        <w:rPr>
-          <w:lang w:val="en-US"/>
-        </w:rPr>
-        <w:t>. They did not even say hello.</w:t>
-      </w:r>
-    </w:p>
-    <w:p>
-      <w:pPr>
-        <w:rPr>
-          <w:lang w:val="en-US"/>
-        </w:rPr>
-      </w:pPr>
-      <w:r>
-        <w:rPr>
-          <w:lang w:val="en-US"/>
-        </w:rPr>
-        <w:t xml:space="preserve">I feel like I'm a transparent window - an attempt to let others know that I'm here. That I exist. </w:t>
-      </w:r>
-    </w:p>
-    <w:p>
-      <w:pPr>
-        <w:rPr>
-          <w:lang w:val="en-US"/>
-        </w:rPr>
-      </w:pPr>
-      <w:r>
-        <w:rPr>
-          <w:lang w:val="en-US"/>
-        </w:rPr>
-        <w:t>That I'm important.</w:t>
-      </w:r>
-    </w:p>
-    <w:p>
-      <w:pPr>
-        <w:rPr>
-          <w:lang w:val="en-US"/>
-        </w:rPr>
-      </w:pPr>
-      <w:r>
-        <w:rPr>
-          <w:lang w:val="en-US"/>
-        </w:rPr>
-        <w:t>Or at least I wanted to be.</w:t>
-      </w:r>
-    </w:p>
-    <w:p>
-      <w:pPr>
-        <w:rPr>
-          <w:lang w:val="en-US"/>
-        </w:rPr>
-      </w:pPr>
-      <w:r>
-        <w:rPr>
-          <w:lang w:val="en-US"/>
-        </w:rPr>
-        <w:t xml:space="preserve">Others arrive as well. But I'm no longer in the room. </w:t>
-      </w:r>
-    </w:p>
-    <w:p>
-      <w:pPr>
-        <w:rPr>
-          <w:lang w:val="en-US"/>
-        </w:rPr>
-      </w:pPr>
-      <w:r>
-        <w:rPr>
-          <w:lang w:val="en-US"/>
-        </w:rPr>
-        <w:t>My head is somewhere else.</w:t>
-      </w:r>
-    </w:p>
-    <w:p>
-      <w:pPr>
-        <w:rPr>
-          <w:lang w:val="en-US"/>
-        </w:rPr>
-      </w:pPr>
-    </w:p>
-    <w:p>
-      <w:pPr>
-        <w:rPr>
-          <w:lang w:val="en-US"/>
-        </w:rPr>
-      </w:pPr>
-      <w:r>
-        <w:rPr>
-          <w:lang w:val="en-US"/>
-        </w:rPr>
-        <w:t xml:space="preserve">It's nine o'clock. I walk towards my team. They are on the other side of the room, talking frenetically about what is to come. </w:t>
-      </w:r>
-    </w:p>
-    <w:p>
-      <w:pPr>
-        <w:rPr>
-          <w:lang w:val="en-US"/>
-        </w:rPr>
-      </w:pPr>
-      <w:r>
-        <w:rPr>
-          <w:lang w:val="en-US"/>
-        </w:rPr>
-        <w:t xml:space="preserve">We all </w:t>
-      </w:r>
-      <w:proofErr w:type="gramStart"/>
-      <w:r>
-        <w:rPr>
-          <w:lang w:val="en-US"/>
-        </w:rPr>
-        <w:t>hurry</w:t>
-      </w:r>
-      <w:proofErr w:type="gramEnd"/>
-      <w:r>
-        <w:rPr>
-          <w:lang w:val="en-US"/>
-        </w:rPr>
         <w:t xml:space="preserve"> to leave the men's shower room. </w:t>
       </w:r>
     </w:p>
@@ -6898,7 +6917,19 @@
         <w:rPr>
           <w:lang w:val="en-US"/>
         </w:rPr>
-        <w:t>As I crossed the corridor again, I tried to think positively.</w:t>
+        <w:t>As I cross the corridor again, I tr</w:t>
+      </w:r>
+      <w:r>
+        <w:rPr>
+          <w:lang w:val="en-US"/>
+        </w:rPr>
+        <w:t>y</w:t>
+      </w:r>
+      <w:r>
+        <w:rPr>
+          <w:lang w:val="en-US"/>
+        </w:rPr>
+        <w:t xml:space="preserve"> to think positively.</w:t>
       </w:r>
     </w:p>
     <w:p>
@@ -6944,26 +6975,6 @@
         <w:rPr>
           <w:lang w:val="en-US"/>
         </w:rPr>
-        <w:t xml:space="preserve">I finally noticed that there were four teams competing. Including mine. </w:t>
-      </w:r>
-    </w:p>
-    <w:p>
-      <w:pPr>
-        <w:rPr>
-          <w:lang w:val="en-US"/>
-        </w:rPr>
-      </w:pPr>
-    </w:p>
-    <w:p>
-      <w:pPr>
-        <w:rPr>
-          <w:lang w:val="en-US"/>
-        </w:rPr>
-      </w:pPr>
-      <w:r>
-        <w:rPr>
-          <w:lang w:val="en-US"/>
-        </w:rPr>
         <w:t xml:space="preserve">I was going to be the last one to receive the baton from them. </w:t>
       </w:r>
     </w:p>
@@ -7181,7 +7192,20 @@
         <w:rPr>
           <w:lang w:val="en-US"/>
         </w:rPr>
-        <w:t>--&gt; take baton / take stick / grab baton / grab stick</w:t>
+        <w:t>--&gt; take baton / take stick</w:t>
+      </w:r>
+    </w:p>
+    <w:p>
+      <w:pPr>
+        <w:rPr>
+          <w:lang w:val="en-US"/>
+        </w:rPr>
+      </w:pPr>
+      <w:r>
+        <w:rPr>
+          <w:lang w:val="en-US"/>
+        </w:rPr>
+        <w:t xml:space="preserve">I take the baton and start sprinting as fast as I can. </w:t>
       </w:r>
     </w:p>
     <w:p>
@@ -7195,19 +7219,6 @@
           <w:lang w:val="en-US"/>
         </w:rPr>
         <w:lastRenderedPageBreak/>
-        <w:t xml:space="preserve">I take the baton and start sprinting as fast as I can. </w:t>
-      </w:r>
-    </w:p>
-    <w:p>
-      <w:pPr>
-        <w:rPr>
-          <w:lang w:val="en-US"/>
-        </w:rPr>
-      </w:pPr>
-      <w:r>
-        <w:rPr>
-          <w:lang w:val="en-US"/>
-        </w:rPr>
         <w:t>Loan is standing next to me, on the track to the left of me.</w:t>
       </w:r>
     </w:p>
@@ -7616,6 +7627,7 @@
         <w:rPr>
           <w:lang w:val="en-US"/>
         </w:rPr>
+        <w:lastRenderedPageBreak/>
         <w:t>I try to move it to stop the tingling, but I can't. I can't move my leg.</w:t>
       </w:r>
     </w:p>
@@ -7883,7 +7895,19 @@
         <w:rPr>
           <w:lang w:val="en-US"/>
         </w:rPr>
-        <w:t>"Hurry up, breakfast is ready!"</w:t>
+        <w:t>"Hurry up, breakfast is ready!</w:t>
+      </w:r>
+      <w:r>
+        <w:rPr>
+          <w:lang w:val="en-US"/>
+        </w:rPr>
+        <w:t xml:space="preserve"> Get out of bed!</w:t>
+      </w:r>
+      <w:r>
+        <w:rPr>
+          <w:lang w:val="en-US"/>
+        </w:rPr>
+        <w:t>"</w:t>
       </w:r>
     </w:p>
     <w:p>
@@ -7996,6 +8020,7 @@
         <w:rPr>
           <w:lang w:val="en-US"/>
         </w:rPr>
+        <w:lastRenderedPageBreak/>
         <w:t xml:space="preserve">The stairs are a bigger nightmare for me. And they are in front of me. </w:t>
       </w:r>
     </w:p>
@@ -8133,7 +8158,19 @@
         <w:rPr>
           <w:lang w:val="en-US"/>
         </w:rPr>
-        <w:t xml:space="preserve"> he replied. </w:t>
+        <w:t xml:space="preserve"> he repli</w:t>
+      </w:r>
+      <w:r>
+        <w:rPr>
+          <w:lang w:val="en-US"/>
+        </w:rPr>
+        <w:t>es</w:t>
+      </w:r>
+      <w:r>
+        <w:rPr>
+          <w:lang w:val="en-US"/>
+        </w:rPr>
+        <w:t xml:space="preserve">. </w:t>
       </w:r>
       <w:proofErr w:type="gramStart"/>
       <w:r>
@@ -8286,7 +8323,19 @@
         <w:rPr>
           <w:lang w:val="en-US"/>
         </w:rPr>
-        <w:t xml:space="preserve">And it seems that the pill was responsible. </w:t>
+        <w:t>And it seems that the pill was responsible</w:t>
+      </w:r>
+      <w:r>
+        <w:rPr>
+          <w:lang w:val="en-US"/>
+        </w:rPr>
+        <w:t xml:space="preserve"> for what happened</w:t>
+      </w:r>
+      <w:r>
+        <w:rPr>
+          <w:lang w:val="en-US"/>
+        </w:rPr>
+        <w:t xml:space="preserve">. </w:t>
       </w:r>
     </w:p>
     <w:p>
@@ -8312,7 +8361,19 @@
         <w:rPr>
           <w:lang w:val="en-US"/>
         </w:rPr>
-        <w:t>"I'm his friend."</w:t>
+        <w:t xml:space="preserve">"I'm his </w:t>
+      </w:r>
+      <w:r>
+        <w:rPr>
+          <w:lang w:val="en-US"/>
+        </w:rPr>
+        <w:t>boy</w:t>
+      </w:r>
+      <w:r>
+        <w:rPr>
+          <w:lang w:val="en-US"/>
+        </w:rPr>
+        <w:t>friend."</w:t>
       </w:r>
     </w:p>
     <w:p>
@@ -8810,7 +8871,19 @@
         <w:rPr>
           <w:lang w:val="en-US"/>
         </w:rPr>
-        <w:t xml:space="preserve">Yes, I really needed a hug. Your smell makes my mind go blank. I feel safe. Like everything is going to be all right. </w:t>
+        <w:t>Yes, I really need</w:t>
+      </w:r>
+      <w:r>
+        <w:rPr>
+          <w:lang w:val="en-US"/>
+        </w:rPr>
+        <w:t xml:space="preserve">ed </w:t>
+      </w:r>
+      <w:r>
+        <w:rPr>
+          <w:lang w:val="en-US"/>
+        </w:rPr>
+        <w:t xml:space="preserve">a hug. Your smell makes my mind go blank. I feel safe. Like everything is going to be all right. </w:t>
       </w:r>
     </w:p>
     <w:p>

</xml_diff>

<commit_message>
starting making the inside of the small house in quest
</commit_message>
<xml_diff>
--- a/sheet.docx
+++ b/sheet.docx
@@ -2481,19 +2481,6 @@
     </w:p>
     <w:p>
       <w:pPr>
-        <w:rPr>
-          <w:lang w:val="en-US"/>
-        </w:rPr>
-      </w:pPr>
-      <w:r>
-        <w:rPr>
-          <w:lang w:val="en-US"/>
-        </w:rPr>
-        <w:t>Let’s take a closer look.</w:t>
-      </w:r>
-    </w:p>
-    <w:p>
-      <w:pPr>
         <w:pStyle w:val="ListParagraph"/>
         <w:numPr>
           <w:ilvl w:val="0"/>
@@ -2958,28 +2945,28 @@
         <w:rPr>
           <w:lang w:val="en-US"/>
         </w:rPr>
+        <w:t xml:space="preserve">Undress / take </w:t>
+      </w:r>
+      <w:proofErr w:type="gramStart"/>
+      <w:r>
+        <w:rPr>
+          <w:lang w:val="en-US"/>
+        </w:rPr>
+        <w:t>off</w:t>
+      </w:r>
+      <w:proofErr w:type="gramEnd"/>
+    </w:p>
+    <w:p>
+      <w:pPr>
+        <w:rPr>
+          <w:lang w:val="en-US"/>
+        </w:rPr>
+      </w:pPr>
+      <w:r>
+        <w:rPr>
+          <w:lang w:val="en-US"/>
+        </w:rPr>
         <w:lastRenderedPageBreak/>
-        <w:t xml:space="preserve">Undress / take </w:t>
-      </w:r>
-      <w:proofErr w:type="gramStart"/>
-      <w:r>
-        <w:rPr>
-          <w:lang w:val="en-US"/>
-        </w:rPr>
-        <w:t>off</w:t>
-      </w:r>
-      <w:proofErr w:type="gramEnd"/>
-    </w:p>
-    <w:p>
-      <w:pPr>
-        <w:rPr>
-          <w:lang w:val="en-US"/>
-        </w:rPr>
-      </w:pPr>
-      <w:r>
-        <w:rPr>
-          <w:lang w:val="en-US"/>
-        </w:rPr>
         <w:t xml:space="preserve">Done. </w:t>
       </w:r>
     </w:p>
@@ -9118,21 +9105,19 @@
         <w:rPr>
           <w:lang w:val="en-US"/>
         </w:rPr>
-        <w:t xml:space="preserve">A large door is a few </w:t>
-      </w:r>
-      <w:proofErr w:type="spellStart"/>
-      <w:r>
-        <w:rPr>
-          <w:lang w:val="en-US"/>
-        </w:rPr>
-        <w:t>metres</w:t>
-      </w:r>
-      <w:proofErr w:type="spellEnd"/>
-      <w:r>
-        <w:rPr>
-          <w:lang w:val="en-US"/>
-        </w:rPr>
-        <w:t xml:space="preserve"> in front of us. The blinds are up, which means someone might be at home.</w:t>
+        <w:t>A large door is a few met</w:t>
+      </w:r>
+      <w:r>
+        <w:rPr>
+          <w:lang w:val="en-US"/>
+        </w:rPr>
+        <w:t>er</w:t>
+      </w:r>
+      <w:r>
+        <w:rPr>
+          <w:lang w:val="en-US"/>
+        </w:rPr>
+        <w:t>s in front of us. The blinds are up, which means someone might be at home.</w:t>
       </w:r>
     </w:p>
     <w:p>
@@ -9530,7 +9515,19 @@
         <w:rPr>
           <w:lang w:val="en-US"/>
         </w:rPr>
-        <w:t>--&gt; go to the door</w:t>
+        <w:t xml:space="preserve">--&gt; </w:t>
+      </w:r>
+      <w:r>
+        <w:rPr>
+          <w:lang w:val="en-US"/>
+        </w:rPr>
+        <w:t xml:space="preserve">walk to </w:t>
+      </w:r>
+      <w:r>
+        <w:rPr>
+          <w:lang w:val="en-US"/>
+        </w:rPr>
+        <w:t>door</w:t>
       </w:r>
     </w:p>
     <w:p>
@@ -9886,21 +9883,7 @@
         <w:rPr>
           <w:lang w:val="en-US"/>
         </w:rPr>
-        <w:t xml:space="preserve">--&gt; help </w:t>
-      </w:r>
-      <w:proofErr w:type="spellStart"/>
-      <w:r>
-        <w:rPr>
-          <w:lang w:val="en-US"/>
-        </w:rPr>
-        <w:t>dave</w:t>
-      </w:r>
-      <w:proofErr w:type="spellEnd"/>
-      <w:r>
-        <w:rPr>
-          <w:lang w:val="en-US"/>
-        </w:rPr>
-        <w:t xml:space="preserve"> walk to the door</w:t>
+        <w:t>--&gt; walk to the door</w:t>
       </w:r>
     </w:p>
     <w:p>
@@ -10317,7 +10300,19 @@
         <w:rPr>
           <w:lang w:val="en-US"/>
         </w:rPr>
-        <w:t>I don't think he knows either. I need to talk to his owner.</w:t>
+        <w:t xml:space="preserve">I don't think he knows either. I need to talk to </w:t>
+      </w:r>
+      <w:r>
+        <w:rPr>
+          <w:lang w:val="en-US"/>
+        </w:rPr>
+        <w:t>its</w:t>
+      </w:r>
+      <w:r>
+        <w:rPr>
+          <w:lang w:val="en-US"/>
+        </w:rPr>
+        <w:t xml:space="preserve"> owner.</w:t>
       </w:r>
     </w:p>
     <w:p>

</xml_diff>

<commit_message>
outside of the small house done
</commit_message>
<xml_diff>
--- a/sheet.docx
+++ b/sheet.docx
@@ -9094,6 +9094,12 @@
         </w:rPr>
         <w:t xml:space="preserve">Loan is with me. </w:t>
       </w:r>
+      <w:r>
+        <w:rPr>
+          <w:lang w:val="en-US"/>
+        </w:rPr>
+        <w:t>By my side.</w:t>
+      </w:r>
     </w:p>
     <w:p>
       <w:pPr>
@@ -10157,15 +10163,36 @@
           <w:lang w:val="en-US"/>
         </w:rPr>
       </w:pPr>
-      <w:r>
-        <w:rPr>
-          <w:lang w:val="en-US"/>
-        </w:rPr>
-        <w:t>Right. Here we are.</w:t>
-      </w:r>
-    </w:p>
-    <w:p>
-      <w:pPr>
+    </w:p>
+    <w:p>
+      <w:pPr>
+        <w:pStyle w:val="ListParagraph"/>
+        <w:numPr>
+          <w:ilvl w:val="0"/>
+          <w:numId w:val="1"/>
+        </w:numPr>
+        <w:rPr>
+          <w:lang w:val="en-US"/>
+        </w:rPr>
+      </w:pPr>
+      <w:r>
+        <w:rPr>
+          <w:lang w:val="en-US"/>
+        </w:rPr>
+        <w:t xml:space="preserve">walk to </w:t>
+      </w:r>
+      <w:proofErr w:type="gramStart"/>
+      <w:r>
+        <w:rPr>
+          <w:lang w:val="en-US"/>
+        </w:rPr>
+        <w:t>table</w:t>
+      </w:r>
+      <w:proofErr w:type="gramEnd"/>
+    </w:p>
+    <w:p>
+      <w:pPr>
+        <w:pStyle w:val="ListParagraph"/>
         <w:rPr>
           <w:lang w:val="en-US"/>
         </w:rPr>
@@ -13302,6 +13329,119 @@
     </w:lvl>
   </w:abstractNum>
   <w:abstractNum w:abstractNumId="1" w15:restartNumberingAfterBreak="0">
+    <w:nsid w:val="253C398B"/>
+    <w:multiLevelType w:val="hybridMultilevel"/>
+    <w:tmpl w:val="32E27316"/>
+    <w:lvl w:ilvl="0" w:tplc="AFF0F608">
+      <w:start w:val="2"/>
+      <w:numFmt w:val="bullet"/>
+      <w:lvlText w:val=""/>
+      <w:lvlJc w:val="left"/>
+      <w:pPr>
+        <w:ind w:left="720" w:hanging="360"/>
+      </w:pPr>
+      <w:rPr>
+        <w:rFonts w:ascii="Wingdings" w:eastAsiaTheme="minorEastAsia" w:hAnsi="Wingdings" w:cstheme="minorBidi" w:hint="default"/>
+      </w:rPr>
+    </w:lvl>
+    <w:lvl w:ilvl="1" w:tplc="04090003" w:tentative="1">
+      <w:start w:val="1"/>
+      <w:numFmt w:val="bullet"/>
+      <w:lvlText w:val="o"/>
+      <w:lvlJc w:val="left"/>
+      <w:pPr>
+        <w:ind w:left="1440" w:hanging="360"/>
+      </w:pPr>
+      <w:rPr>
+        <w:rFonts w:ascii="Courier New" w:hAnsi="Courier New" w:cs="Courier New" w:hint="default"/>
+      </w:rPr>
+    </w:lvl>
+    <w:lvl w:ilvl="2" w:tplc="04090005" w:tentative="1">
+      <w:start w:val="1"/>
+      <w:numFmt w:val="bullet"/>
+      <w:lvlText w:val=""/>
+      <w:lvlJc w:val="left"/>
+      <w:pPr>
+        <w:ind w:left="2160" w:hanging="360"/>
+      </w:pPr>
+      <w:rPr>
+        <w:rFonts w:ascii="Wingdings" w:hAnsi="Wingdings" w:hint="default"/>
+      </w:rPr>
+    </w:lvl>
+    <w:lvl w:ilvl="3" w:tplc="04090001" w:tentative="1">
+      <w:start w:val="1"/>
+      <w:numFmt w:val="bullet"/>
+      <w:lvlText w:val=""/>
+      <w:lvlJc w:val="left"/>
+      <w:pPr>
+        <w:ind w:left="2880" w:hanging="360"/>
+      </w:pPr>
+      <w:rPr>
+        <w:rFonts w:ascii="Symbol" w:hAnsi="Symbol" w:hint="default"/>
+      </w:rPr>
+    </w:lvl>
+    <w:lvl w:ilvl="4" w:tplc="04090003" w:tentative="1">
+      <w:start w:val="1"/>
+      <w:numFmt w:val="bullet"/>
+      <w:lvlText w:val="o"/>
+      <w:lvlJc w:val="left"/>
+      <w:pPr>
+        <w:ind w:left="3600" w:hanging="360"/>
+      </w:pPr>
+      <w:rPr>
+        <w:rFonts w:ascii="Courier New" w:hAnsi="Courier New" w:cs="Courier New" w:hint="default"/>
+      </w:rPr>
+    </w:lvl>
+    <w:lvl w:ilvl="5" w:tplc="04090005" w:tentative="1">
+      <w:start w:val="1"/>
+      <w:numFmt w:val="bullet"/>
+      <w:lvlText w:val=""/>
+      <w:lvlJc w:val="left"/>
+      <w:pPr>
+        <w:ind w:left="4320" w:hanging="360"/>
+      </w:pPr>
+      <w:rPr>
+        <w:rFonts w:ascii="Wingdings" w:hAnsi="Wingdings" w:hint="default"/>
+      </w:rPr>
+    </w:lvl>
+    <w:lvl w:ilvl="6" w:tplc="04090001" w:tentative="1">
+      <w:start w:val="1"/>
+      <w:numFmt w:val="bullet"/>
+      <w:lvlText w:val=""/>
+      <w:lvlJc w:val="left"/>
+      <w:pPr>
+        <w:ind w:left="5040" w:hanging="360"/>
+      </w:pPr>
+      <w:rPr>
+        <w:rFonts w:ascii="Symbol" w:hAnsi="Symbol" w:hint="default"/>
+      </w:rPr>
+    </w:lvl>
+    <w:lvl w:ilvl="7" w:tplc="04090003" w:tentative="1">
+      <w:start w:val="1"/>
+      <w:numFmt w:val="bullet"/>
+      <w:lvlText w:val="o"/>
+      <w:lvlJc w:val="left"/>
+      <w:pPr>
+        <w:ind w:left="5760" w:hanging="360"/>
+      </w:pPr>
+      <w:rPr>
+        <w:rFonts w:ascii="Courier New" w:hAnsi="Courier New" w:cs="Courier New" w:hint="default"/>
+      </w:rPr>
+    </w:lvl>
+    <w:lvl w:ilvl="8" w:tplc="04090005" w:tentative="1">
+      <w:start w:val="1"/>
+      <w:numFmt w:val="bullet"/>
+      <w:lvlText w:val=""/>
+      <w:lvlJc w:val="left"/>
+      <w:pPr>
+        <w:ind w:left="6480" w:hanging="360"/>
+      </w:pPr>
+      <w:rPr>
+        <w:rFonts w:ascii="Wingdings" w:hAnsi="Wingdings" w:hint="default"/>
+      </w:rPr>
+    </w:lvl>
+  </w:abstractNum>
+  <w:abstractNum w:abstractNumId="2" w15:restartNumberingAfterBreak="0">
     <w:nsid w:val="31246EBB"/>
     <w:multiLevelType w:val="hybridMultilevel"/>
     <w:tmpl w:val="52701BC2"/>
@@ -13417,6 +13557,9 @@
     <w:abstractNumId w:val="0"/>
   </w:num>
   <w:num w:numId="2" w16cid:durableId="1987969172">
+    <w:abstractNumId w:val="2"/>
+  </w:num>
+  <w:num w:numId="3" w16cid:durableId="1947999809">
     <w:abstractNumId w:val="1"/>
   </w:num>
 </w:numbering>

</xml_diff>

<commit_message>
everything I wrote on the sheet is in quest editor
</commit_message>
<xml_diff>
--- a/sheet.docx
+++ b/sheet.docx
@@ -10115,33 +10115,71 @@
         <w:rPr>
           <w:lang w:val="en-US"/>
         </w:rPr>
-        <w:t xml:space="preserve">As we enter this man's house, I fully understand who it is. </w:t>
-      </w:r>
-    </w:p>
-    <w:p>
-      <w:pPr>
-        <w:rPr>
-          <w:lang w:val="en-US"/>
-        </w:rPr>
-      </w:pPr>
-      <w:r>
-        <w:rPr>
-          <w:lang w:val="en-US"/>
-        </w:rPr>
-        <w:t>From the way he looked back outside, I was supposed to tell that he was some kind of wizard - you know, the typical long white beard, the long blue jacket, the beaked hat. Although it could not be that simple. I suppose.</w:t>
-      </w:r>
-    </w:p>
-    <w:p>
-      <w:pPr>
-        <w:rPr>
-          <w:lang w:val="en-US"/>
-        </w:rPr>
-      </w:pPr>
-      <w:r>
-        <w:rPr>
-          <w:lang w:val="en-US"/>
-        </w:rPr>
-        <w:t>And when we reached the main room, I could be 100% sure: there are a lot of esoteric things here.</w:t>
+        <w:t xml:space="preserve">As we enter this man's house, I fully understand who </w:t>
+      </w:r>
+      <w:r>
+        <w:rPr>
+          <w:lang w:val="en-US"/>
+        </w:rPr>
+        <w:t>he</w:t>
+      </w:r>
+      <w:r>
+        <w:rPr>
+          <w:lang w:val="en-US"/>
+        </w:rPr>
+        <w:t xml:space="preserve"> is. </w:t>
+      </w:r>
+    </w:p>
+    <w:p>
+      <w:pPr>
+        <w:rPr>
+          <w:lang w:val="en-US"/>
+        </w:rPr>
+      </w:pPr>
+      <w:r>
+        <w:rPr>
+          <w:lang w:val="en-US"/>
+        </w:rPr>
+        <w:t xml:space="preserve">From the way he looked back outside, I </w:t>
+      </w:r>
+      <w:r>
+        <w:rPr>
+          <w:lang w:val="en-US"/>
+        </w:rPr>
+        <w:t>believed</w:t>
+      </w:r>
+      <w:r>
+        <w:rPr>
+          <w:lang w:val="en-US"/>
+        </w:rPr>
+        <w:t xml:space="preserve"> he was some kind of wizard - you know, the typical long white beard, the long blue jacket, the beaked hat. Although it could not be that simple. I suppose.</w:t>
+      </w:r>
+    </w:p>
+    <w:p>
+      <w:pPr>
+        <w:rPr>
+          <w:lang w:val="en-US"/>
+        </w:rPr>
+      </w:pPr>
+      <w:r>
+        <w:rPr>
+          <w:lang w:val="en-US"/>
+        </w:rPr>
+        <w:t xml:space="preserve">And when we </w:t>
+      </w:r>
+      <w:proofErr w:type="gramStart"/>
+      <w:r>
+        <w:rPr>
+          <w:lang w:val="en-US"/>
+        </w:rPr>
+        <w:t>reach</w:t>
+      </w:r>
+      <w:proofErr w:type="gramEnd"/>
+      <w:r>
+        <w:rPr>
+          <w:lang w:val="en-US"/>
+        </w:rPr>
+        <w:t xml:space="preserve"> the main room, I could be 100% sure: there are a lot of esoteric things here.</w:t>
       </w:r>
     </w:p>
     <w:p>
@@ -11115,7 +11153,31 @@
         <w:rPr>
           <w:lang w:val="en-US"/>
         </w:rPr>
-        <w:t>"I wanted to surprise you", he answers.</w:t>
+        <w:t xml:space="preserve">"I wanted to surprise you", </w:t>
+      </w:r>
+      <w:r>
+        <w:rPr>
+          <w:lang w:val="en-US"/>
+        </w:rPr>
+        <w:t>Loan</w:t>
+      </w:r>
+      <w:r>
+        <w:rPr>
+          <w:lang w:val="en-US"/>
+        </w:rPr>
+        <w:t xml:space="preserve"> </w:t>
+      </w:r>
+      <w:r>
+        <w:rPr>
+          <w:lang w:val="en-US"/>
+        </w:rPr>
+        <w:t>says</w:t>
+      </w:r>
+      <w:r>
+        <w:rPr>
+          <w:lang w:val="en-US"/>
+        </w:rPr>
+        <w:t>.</w:t>
       </w:r>
     </w:p>
     <w:p>
@@ -11284,7 +11346,43 @@
         <w:rPr>
           <w:lang w:val="en-US"/>
         </w:rPr>
-        <w:t>I know where the entrance to the Street of Old Hells is. Here is the stone. You must cross it all the way to the end. It will be there waiting for you.</w:t>
+        <w:t>“</w:t>
+      </w:r>
+      <w:r>
+        <w:rPr>
+          <w:lang w:val="en-US"/>
+        </w:rPr>
+        <w:t xml:space="preserve">I know where the entrance to the Street of Old Hells is. </w:t>
+      </w:r>
+      <w:r>
+        <w:rPr>
+          <w:lang w:val="en-US"/>
+        </w:rPr>
+        <w:t>T</w:t>
+      </w:r>
+      <w:r>
+        <w:rPr>
+          <w:lang w:val="en-US"/>
+        </w:rPr>
+        <w:t>he stone</w:t>
+      </w:r>
+      <w:r>
+        <w:rPr>
+          <w:lang w:val="en-US"/>
+        </w:rPr>
+        <w:t xml:space="preserve"> is there</w:t>
+      </w:r>
+      <w:r>
+        <w:rPr>
+          <w:lang w:val="en-US"/>
+        </w:rPr>
+        <w:t>. You must cross it all the way to the end. It will be waiting for you.</w:t>
+      </w:r>
+      <w:r>
+        <w:rPr>
+          <w:lang w:val="en-US"/>
+        </w:rPr>
+        <w:t>”</w:t>
       </w:r>
     </w:p>
     <w:p>
@@ -11318,7 +11416,19 @@
         <w:rPr>
           <w:lang w:val="en-US"/>
         </w:rPr>
-        <w:t xml:space="preserve"> could you tell me and Dave where the entrance is? If you already know, it's a good place to start.</w:t>
+        <w:t xml:space="preserve"> could you tell me and </w:t>
+      </w:r>
+      <w:r>
+        <w:rPr>
+          <w:lang w:val="en-US"/>
+        </w:rPr>
+        <w:t>Loan</w:t>
+      </w:r>
+      <w:r>
+        <w:rPr>
+          <w:lang w:val="en-US"/>
+        </w:rPr>
+        <w:t xml:space="preserve"> where the entrance is? If you already know, it's a good place to start.</w:t>
       </w:r>
     </w:p>
     <w:p>

</xml_diff>

<commit_message>
statue component works as expected
</commit_message>
<xml_diff>
--- a/sheet.docx
+++ b/sheet.docx
@@ -4,23 +4,7 @@
   <w:body>
     <w:p>
       <w:r>
-        <w:t xml:space="preserve">Homem atleta que decide tornar-se um computador para </w:t>
-      </w:r>
-      <w:proofErr w:type="spellStart"/>
-      <w:r>
-        <w:t>farmar</w:t>
-      </w:r>
-      <w:proofErr w:type="spellEnd"/>
-      <w:r>
-        <w:t xml:space="preserve"> todas as possibilidades das </w:t>
-      </w:r>
-      <w:proofErr w:type="spellStart"/>
-      <w:r>
-        <w:t>odds</w:t>
-      </w:r>
-      <w:proofErr w:type="spellEnd"/>
-      <w:r>
-        <w:t xml:space="preserve"> da Eurovisão?</w:t>
+        <w:t>Homem atleta que decide tornar-se um computador para farmar todas as possibilidades das odds da Eurovisão?</w:t>
       </w:r>
     </w:p>
     <w:p/>
@@ -47,15 +31,7 @@
     <w:p/>
     <w:p>
       <w:r>
-        <w:t xml:space="preserve">História baseada no anime </w:t>
-      </w:r>
-      <w:proofErr w:type="spellStart"/>
-      <w:r>
-        <w:t>Shelter</w:t>
-      </w:r>
-      <w:proofErr w:type="spellEnd"/>
-      <w:r>
-        <w:t>?</w:t>
+        <w:t>História baseada no anime Shelter?</w:t>
       </w:r>
     </w:p>
     <w:p/>
@@ -163,15 +139,7 @@
     </w:p>
     <w:p>
       <w:r>
-        <w:t xml:space="preserve">No fim, o protagonista acorda num mundo virtual, tendo o mesmo </w:t>
-      </w:r>
-      <w:proofErr w:type="spellStart"/>
-      <w:r>
-        <w:t>tornado-se</w:t>
-      </w:r>
-      <w:proofErr w:type="spellEnd"/>
-      <w:r>
-        <w:t xml:space="preserve"> num computador no qual a sua mente fora incorporada; ele continua a falar com o seu namorado por terminal e a história acaba com o outro rapaz a colocar no monitor um post-it a dizer </w:t>
+        <w:t xml:space="preserve">No fim, o protagonista acorda num mundo virtual, tendo o mesmo tornado-se num computador no qual a sua mente fora incorporada; ele continua a falar com o seu namorado por terminal e a história acaba com o outro rapaz a colocar no monitor um post-it a dizer </w:t>
       </w:r>
       <w:r>
         <w:lastRenderedPageBreak/>
@@ -180,15 +148,7 @@
     </w:p>
     <w:p>
       <w:r>
-        <w:t xml:space="preserve">Recorrer à síndrome do homem de pedra e miosite </w:t>
-      </w:r>
-      <w:proofErr w:type="spellStart"/>
-      <w:r>
-        <w:t>ossificante</w:t>
-      </w:r>
-      <w:proofErr w:type="spellEnd"/>
-      <w:r>
-        <w:t xml:space="preserve"> traumática.</w:t>
+        <w:t>Recorrer à síndrome do homem de pedra e miosite ossificante traumática.</w:t>
       </w:r>
     </w:p>
     <w:p/>
@@ -296,48 +256,20 @@
         <w:rPr>
           <w:lang w:val="en-US"/>
         </w:rPr>
-        <w:t xml:space="preserve">. Anyway, there's no point in daydreaming, I </w:t>
-      </w:r>
-      <w:proofErr w:type="gramStart"/>
-      <w:r>
-        <w:rPr>
-          <w:lang w:val="en-US"/>
-        </w:rPr>
-        <w:t>have to</w:t>
-      </w:r>
-      <w:proofErr w:type="gramEnd"/>
-      <w:r>
-        <w:rPr>
-          <w:lang w:val="en-US"/>
-        </w:rPr>
-        <w:t xml:space="preserve"> go inside.</w:t>
-      </w:r>
-    </w:p>
-    <w:p>
-      <w:pPr>
-        <w:rPr>
-          <w:lang w:val="en-US"/>
-        </w:rPr>
-      </w:pPr>
-      <w:r>
-        <w:rPr>
-          <w:lang w:val="en-US"/>
-        </w:rPr>
-        <w:t xml:space="preserve">I saw no one at the entrance door. I arrived earlier than expected, it seems. It’s probably because of the anxiety I am feeling right now. I must not disappoint my coach or my family. </w:t>
-      </w:r>
-      <w:proofErr w:type="gramStart"/>
-      <w:r>
-        <w:rPr>
-          <w:lang w:val="en-US"/>
-        </w:rPr>
-        <w:t>They are</w:t>
-      </w:r>
-      <w:proofErr w:type="gramEnd"/>
-      <w:r>
-        <w:rPr>
-          <w:lang w:val="en-US"/>
-        </w:rPr>
-        <w:t xml:space="preserve"> all believing in me. </w:t>
+        <w:t>. Anyway, there's no point in daydreaming, I have to go inside.</w:t>
+      </w:r>
+    </w:p>
+    <w:p>
+      <w:pPr>
+        <w:rPr>
+          <w:lang w:val="en-US"/>
+        </w:rPr>
+      </w:pPr>
+      <w:r>
+        <w:rPr>
+          <w:lang w:val="en-US"/>
+        </w:rPr>
+        <w:t xml:space="preserve">I saw no one at the entrance door. I arrived earlier than expected, it seems. It’s probably because of the anxiety I am feeling right now. I must not disappoint my coach or my family. They are all believing in me. </w:t>
       </w:r>
     </w:p>
     <w:p>
@@ -375,70 +307,20 @@
         <w:rPr>
           <w:lang w:val="en-US"/>
         </w:rPr>
-        <w:t xml:space="preserve">, and that is probably why it </w:t>
-      </w:r>
-      <w:proofErr w:type="gramStart"/>
-      <w:r>
-        <w:rPr>
-          <w:lang w:val="en-US"/>
-        </w:rPr>
-        <w:t>still keeps</w:t>
-      </w:r>
-      <w:proofErr w:type="gramEnd"/>
-      <w:r>
-        <w:rPr>
-          <w:lang w:val="en-US"/>
-        </w:rPr>
-        <w:t xml:space="preserve"> judging me, even though abused by another entity. Please, stop it, ok, I trained so hard for this, it can’t be that bad. And I’m not alone, right? </w:t>
-      </w:r>
-      <w:proofErr w:type="gramStart"/>
-      <w:r>
-        <w:rPr>
-          <w:lang w:val="en-US"/>
-        </w:rPr>
-        <w:t>So</w:t>
-      </w:r>
-      <w:proofErr w:type="gramEnd"/>
-      <w:r>
-        <w:rPr>
-          <w:lang w:val="en-US"/>
-        </w:rPr>
-        <w:t xml:space="preserve"> get the fuck out and cease your assumptions and appraisals. </w:t>
-      </w:r>
-    </w:p>
-    <w:p>
-      <w:pPr>
-        <w:rPr>
-          <w:lang w:val="en-US"/>
-        </w:rPr>
-      </w:pPr>
-      <w:proofErr w:type="gramStart"/>
-      <w:r>
-        <w:rPr>
-          <w:lang w:val="en-US"/>
-        </w:rPr>
-        <w:t>But,</w:t>
-      </w:r>
-      <w:proofErr w:type="gramEnd"/>
-      <w:r>
-        <w:rPr>
-          <w:lang w:val="en-US"/>
-        </w:rPr>
-        <w:t xml:space="preserve"> inside – deep inside of me, I understood its point. It makes me feel nauseous that even a </w:t>
-      </w:r>
-      <w:proofErr w:type="gramStart"/>
-      <w:r>
-        <w:rPr>
-          <w:lang w:val="en-US"/>
-        </w:rPr>
-        <w:t>fucking</w:t>
-      </w:r>
-      <w:proofErr w:type="gramEnd"/>
-      <w:r>
-        <w:rPr>
-          <w:lang w:val="en-US"/>
-        </w:rPr>
-        <w:t xml:space="preserve"> prim</w:t>
+        <w:t xml:space="preserve">, and that is probably why it still keeps judging me, even though abused by another entity. Please, stop it, ok, I trained so hard for this, it can’t be that bad. And I’m not alone, right? So get the fuck out and cease your assumptions and appraisals. </w:t>
+      </w:r>
+    </w:p>
+    <w:p>
+      <w:pPr>
+        <w:rPr>
+          <w:lang w:val="en-US"/>
+        </w:rPr>
+      </w:pPr>
+      <w:r>
+        <w:rPr>
+          <w:lang w:val="en-US"/>
+        </w:rPr>
+        <w:t>But, inside – deep inside of me, I understood its point. It makes me feel nauseous that even a fucking prim</w:t>
       </w:r>
       <w:r>
         <w:rPr>
@@ -470,7 +352,6 @@
         </w:rPr>
         <w:t xml:space="preserve">ll in </w:t>
       </w:r>
-      <w:proofErr w:type="gramStart"/>
       <w:r>
         <w:rPr>
           <w:lang w:val="en-US"/>
@@ -481,14 +362,7 @@
         <w:rPr>
           <w:lang w:val="en-US"/>
         </w:rPr>
-        <w:t>,</w:t>
-      </w:r>
-      <w:proofErr w:type="gramEnd"/>
-      <w:r>
-        <w:rPr>
-          <w:lang w:val="en-US"/>
-        </w:rPr>
-        <w:t xml:space="preserve"> due to all the scratches it possesses. </w:t>
+        <w:t xml:space="preserve">, due to all the scratches it possesses. </w:t>
       </w:r>
       <w:r>
         <w:rPr>
@@ -513,49 +387,7 @@
         <w:rPr>
           <w:lang w:val="en-US"/>
         </w:rPr>
-        <w:t xml:space="preserve">You </w:t>
-      </w:r>
-      <w:proofErr w:type="gramStart"/>
-      <w:r>
-        <w:rPr>
-          <w:lang w:val="en-US"/>
-        </w:rPr>
-        <w:t>bitch</w:t>
-      </w:r>
-      <w:proofErr w:type="gramEnd"/>
-      <w:r>
-        <w:rPr>
-          <w:lang w:val="en-US"/>
-        </w:rPr>
-        <w:t xml:space="preserve">! I’m </w:t>
-      </w:r>
-      <w:proofErr w:type="spellStart"/>
-      <w:r>
-        <w:rPr>
-          <w:lang w:val="en-US"/>
-        </w:rPr>
-        <w:t>gonna</w:t>
-      </w:r>
-      <w:proofErr w:type="spellEnd"/>
-      <w:r>
-        <w:rPr>
-          <w:lang w:val="en-US"/>
-        </w:rPr>
-        <w:t xml:space="preserve"> show you who is the junk </w:t>
-      </w:r>
-      <w:proofErr w:type="gramStart"/>
-      <w:r>
-        <w:rPr>
-          <w:lang w:val="en-US"/>
-        </w:rPr>
-        <w:t>when I and</w:t>
-      </w:r>
-      <w:proofErr w:type="gramEnd"/>
-      <w:r>
-        <w:rPr>
-          <w:lang w:val="en-US"/>
-        </w:rPr>
-        <w:t xml:space="preserve"> my team will win the race. </w:t>
+        <w:t xml:space="preserve">You bitch! I’m gonna show you who is the junk when I and my team will win the race. </w:t>
       </w:r>
     </w:p>
     <w:p>
@@ -601,19 +433,11 @@
         </w:rPr>
         <w:t xml:space="preserve">I’m in the shower room hall and </w:t>
       </w:r>
-      <w:proofErr w:type="gramStart"/>
-      <w:r>
-        <w:rPr>
-          <w:lang w:val="en-US"/>
-        </w:rPr>
-        <w:t>In</w:t>
-      </w:r>
-      <w:proofErr w:type="gramEnd"/>
-      <w:r>
-        <w:rPr>
-          <w:lang w:val="en-US"/>
-        </w:rPr>
-        <w:t xml:space="preserve"> my sight, and forgetting about the glass, </w:t>
+      <w:r>
+        <w:rPr>
+          <w:lang w:val="en-US"/>
+        </w:rPr>
+        <w:t xml:space="preserve">In my sight, and forgetting about the glass, </w:t>
       </w:r>
       <w:r>
         <w:rPr>
@@ -637,14 +461,7 @@
         <w:rPr>
           <w:lang w:val="en-US"/>
         </w:rPr>
-        <w:t xml:space="preserve">Walk to the </w:t>
-      </w:r>
-      <w:proofErr w:type="gramStart"/>
-      <w:r>
-        <w:rPr>
-          <w:lang w:val="en-US"/>
-        </w:rPr>
-        <w:t>urin</w:t>
+        <w:t>Walk to the urin</w:t>
       </w:r>
       <w:r>
         <w:rPr>
@@ -658,7 +475,6 @@
         </w:rPr>
         <w:t>l</w:t>
       </w:r>
-      <w:proofErr w:type="gramEnd"/>
     </w:p>
     <w:p>
       <w:pPr>
@@ -671,21 +487,7 @@
           <w:lang w:val="en-US"/>
         </w:rPr>
         <w:lastRenderedPageBreak/>
-        <w:t xml:space="preserve">My back teeth are floating, man! I’m so relieved! Now I can urinate in peace, without people noticing. I don’t understand how men may pee </w:t>
-      </w:r>
-      <w:proofErr w:type="gramStart"/>
-      <w:r>
-        <w:rPr>
-          <w:lang w:val="en-US"/>
-        </w:rPr>
-        <w:t>outside,</w:t>
-      </w:r>
-      <w:proofErr w:type="gramEnd"/>
-      <w:r>
-        <w:rPr>
-          <w:lang w:val="en-US"/>
-        </w:rPr>
-        <w:t xml:space="preserve"> it feels rude. What if a teenager girl passes by and then you are accused of child abuse? Don’t tell me I’m overdramatic! Unusual things can happen. They are unusual, </w:t>
+        <w:t xml:space="preserve">My back teeth are floating, man! I’m so relieved! Now I can urinate in peace, without people noticing. I don’t understand how men may pee outside, it feels rude. What if a teenager girl passes by and then you are accused of child abuse? Don’t tell me I’m overdramatic! Unusual things can happen. They are unusual, </w:t>
       </w:r>
       <w:r>
         <w:rPr>
@@ -729,16 +531,8 @@
         <w:rPr>
           <w:lang w:val="en-US"/>
         </w:rPr>
-        <w:t>Pee/</w:t>
-      </w:r>
-      <w:proofErr w:type="gramStart"/>
-      <w:r>
-        <w:rPr>
-          <w:lang w:val="en-US"/>
-        </w:rPr>
-        <w:t>urinate</w:t>
-      </w:r>
-      <w:proofErr w:type="gramEnd"/>
+        <w:t>Pee/urinate</w:t>
+      </w:r>
     </w:p>
     <w:p>
       <w:pPr>
@@ -763,35 +557,7 @@
         <w:rPr>
           <w:lang w:val="en-US"/>
         </w:rPr>
-        <w:t xml:space="preserve">Alright, now it’s time to get dressed – I’m not </w:t>
-      </w:r>
-      <w:proofErr w:type="spellStart"/>
-      <w:r>
-        <w:rPr>
-          <w:lang w:val="en-US"/>
-        </w:rPr>
-        <w:t>gonna</w:t>
-      </w:r>
-      <w:proofErr w:type="spellEnd"/>
-      <w:r>
-        <w:rPr>
-          <w:lang w:val="en-US"/>
-        </w:rPr>
-        <w:t xml:space="preserve"> run </w:t>
-      </w:r>
-      <w:proofErr w:type="gramStart"/>
-      <w:r>
-        <w:rPr>
-          <w:lang w:val="en-US"/>
-        </w:rPr>
-        <w:t>with</w:t>
-      </w:r>
-      <w:proofErr w:type="gramEnd"/>
-      <w:r>
-        <w:rPr>
-          <w:lang w:val="en-US"/>
-        </w:rPr>
-        <w:t xml:space="preserve"> these skinny jeans of mine. </w:t>
+        <w:t xml:space="preserve">Alright, now it’s time to get dressed – I’m not gonna run with these skinny jeans of mine. </w:t>
       </w:r>
     </w:p>
     <w:p>
@@ -822,16 +588,8 @@
         <w:rPr>
           <w:lang w:val="en-US"/>
         </w:rPr>
-        <w:t xml:space="preserve">s / walk to the </w:t>
-      </w:r>
-      <w:proofErr w:type="gramStart"/>
-      <w:r>
-        <w:rPr>
-          <w:lang w:val="en-US"/>
-        </w:rPr>
-        <w:t>toilets</w:t>
-      </w:r>
-      <w:proofErr w:type="gramEnd"/>
+        <w:t>s / walk to the toilets</w:t>
+      </w:r>
     </w:p>
     <w:p>
       <w:pPr>
@@ -886,16 +644,8 @@
         <w:rPr>
           <w:lang w:val="en-US"/>
         </w:rPr>
-        <w:t xml:space="preserve">Enter toilet </w:t>
-      </w:r>
-      <w:proofErr w:type="gramStart"/>
-      <w:r>
-        <w:rPr>
-          <w:lang w:val="en-US"/>
-        </w:rPr>
-        <w:t>1</w:t>
-      </w:r>
-      <w:proofErr w:type="gramEnd"/>
+        <w:t>Enter toilet 1</w:t>
+      </w:r>
     </w:p>
     <w:p>
       <w:pPr>
@@ -944,16 +694,8 @@
         <w:rPr>
           <w:lang w:val="en-US"/>
         </w:rPr>
-        <w:t xml:space="preserve">Enter toilet </w:t>
-      </w:r>
-      <w:proofErr w:type="gramStart"/>
-      <w:r>
-        <w:rPr>
-          <w:lang w:val="en-US"/>
-        </w:rPr>
-        <w:t>2</w:t>
-      </w:r>
-      <w:proofErr w:type="gramEnd"/>
+        <w:t>Enter toilet 2</w:t>
+      </w:r>
     </w:p>
     <w:p>
       <w:pPr>
@@ -971,48 +713,20 @@
         <w:rPr>
           <w:lang w:val="en-US"/>
         </w:rPr>
-        <w:t xml:space="preserve"> I barely </w:t>
-      </w:r>
-      <w:proofErr w:type="gramStart"/>
-      <w:r>
-        <w:rPr>
-          <w:lang w:val="en-US"/>
-        </w:rPr>
-        <w:t>am capable of seeing</w:t>
-      </w:r>
-      <w:proofErr w:type="gramEnd"/>
-      <w:r>
-        <w:rPr>
-          <w:lang w:val="en-US"/>
-        </w:rPr>
-        <w:t xml:space="preserve"> anything. </w:t>
-      </w:r>
-    </w:p>
-    <w:p>
-      <w:pPr>
-        <w:rPr>
-          <w:lang w:val="en-US"/>
-        </w:rPr>
-      </w:pPr>
-      <w:r>
-        <w:rPr>
-          <w:lang w:val="en-US"/>
-        </w:rPr>
-        <w:t xml:space="preserve">After a couple of seconds, something catches my regard – a small black square-shaped hole is </w:t>
-      </w:r>
-      <w:proofErr w:type="gramStart"/>
-      <w:r>
-        <w:rPr>
-          <w:lang w:val="en-US"/>
-        </w:rPr>
-        <w:t>on</w:t>
-      </w:r>
-      <w:proofErr w:type="gramEnd"/>
-      <w:r>
-        <w:rPr>
-          <w:lang w:val="en-US"/>
-        </w:rPr>
-        <w:t xml:space="preserve"> the bottom left corner of the left wall. Just like someone has broken the bright blue tile on the ground. After all, the window is not the only thing in bad condition right here. </w:t>
+        <w:t xml:space="preserve"> I barely am capable of seeing anything. </w:t>
+      </w:r>
+    </w:p>
+    <w:p>
+      <w:pPr>
+        <w:rPr>
+          <w:lang w:val="en-US"/>
+        </w:rPr>
+      </w:pPr>
+      <w:r>
+        <w:rPr>
+          <w:lang w:val="en-US"/>
+        </w:rPr>
+        <w:t xml:space="preserve">After a couple of seconds, something catches my regard – a small black square-shaped hole is on the bottom left corner of the left wall. Just like someone has broken the bright blue tile on the ground. After all, the window is not the only thing in bad condition right here. </w:t>
       </w:r>
     </w:p>
     <w:p>
@@ -1081,21 +795,7 @@
         <w:rPr>
           <w:lang w:val="en-US"/>
         </w:rPr>
-        <w:t xml:space="preserve">I’m </w:t>
-      </w:r>
-      <w:proofErr w:type="spellStart"/>
-      <w:r>
-        <w:rPr>
-          <w:lang w:val="en-US"/>
-        </w:rPr>
-        <w:t>gonna</w:t>
-      </w:r>
-      <w:proofErr w:type="spellEnd"/>
-      <w:r>
-        <w:rPr>
-          <w:lang w:val="en-US"/>
-        </w:rPr>
-        <w:t xml:space="preserve"> exit. </w:t>
+        <w:t xml:space="preserve">I’m gonna exit. </w:t>
       </w:r>
       <w:r>
         <w:rPr>
@@ -1132,42 +832,20 @@
         <w:rPr>
           <w:lang w:val="en-US"/>
         </w:rPr>
-        <w:t xml:space="preserve">Walk to shower / walk to </w:t>
-      </w:r>
-      <w:proofErr w:type="gramStart"/>
-      <w:r>
-        <w:rPr>
-          <w:lang w:val="en-US"/>
-        </w:rPr>
-        <w:t>showers</w:t>
-      </w:r>
-      <w:proofErr w:type="gramEnd"/>
-    </w:p>
-    <w:p>
-      <w:pPr>
-        <w:rPr>
-          <w:lang w:val="en-US"/>
-        </w:rPr>
-      </w:pPr>
-      <w:r>
-        <w:rPr>
-          <w:lang w:val="en-US"/>
-        </w:rPr>
-        <w:t xml:space="preserve">The showers look cheap. But </w:t>
-      </w:r>
-      <w:proofErr w:type="gramStart"/>
-      <w:r>
-        <w:rPr>
-          <w:lang w:val="en-US"/>
-        </w:rPr>
-        <w:t>they appear</w:t>
-      </w:r>
-      <w:proofErr w:type="gramEnd"/>
-      <w:r>
-        <w:rPr>
-          <w:lang w:val="en-US"/>
-        </w:rPr>
-        <w:t xml:space="preserve"> they are working fine. Despite I wonder why they did not separate themselves from each other. A translucent barrier, for instance. They could even manage to reuse that window – it’s perfect for this.</w:t>
+        <w:t>Walk to shower / walk to showers</w:t>
+      </w:r>
+    </w:p>
+    <w:p>
+      <w:pPr>
+        <w:rPr>
+          <w:lang w:val="en-US"/>
+        </w:rPr>
+      </w:pPr>
+      <w:r>
+        <w:rPr>
+          <w:lang w:val="en-US"/>
+        </w:rPr>
+        <w:t>The showers look cheap. But they appear they are working fine. Despite I wonder why they did not separate themselves from each other. A translucent barrier, for instance. They could even manage to reuse that window – it’s perfect for this.</w:t>
       </w:r>
     </w:p>
     <w:p>
@@ -1219,16 +897,8 @@
         <w:rPr>
           <w:lang w:val="en-US"/>
         </w:rPr>
-        <w:t xml:space="preserve">Look at </w:t>
-      </w:r>
-      <w:proofErr w:type="gramStart"/>
-      <w:r>
-        <w:rPr>
-          <w:lang w:val="en-US"/>
-        </w:rPr>
-        <w:t>showers</w:t>
-      </w:r>
-      <w:proofErr w:type="gramEnd"/>
+        <w:t>Look at showers</w:t>
+      </w:r>
     </w:p>
     <w:p>
       <w:pPr>
@@ -1253,21 +923,7 @@
         <w:rPr>
           <w:lang w:val="en-US"/>
         </w:rPr>
-        <w:t xml:space="preserve">Oh, look – one of them is unidentical </w:t>
-      </w:r>
-      <w:proofErr w:type="gramStart"/>
-      <w:r>
-        <w:rPr>
-          <w:lang w:val="en-US"/>
-        </w:rPr>
-        <w:t>from</w:t>
-      </w:r>
-      <w:proofErr w:type="gramEnd"/>
-      <w:r>
-        <w:rPr>
-          <w:lang w:val="en-US"/>
-        </w:rPr>
-        <w:t xml:space="preserve"> the others. This one in front of me is black, despite all the others being blue. Life isn’t perfect, right? Not even I am. So, I should stop blaming this.</w:t>
+        <w:t>Oh, look – one of them is unidentical from the others. This one in front of me is black, despite all the others being blue. Life isn’t perfect, right? Not even I am. So, I should stop blaming this.</w:t>
       </w:r>
     </w:p>
     <w:p>
@@ -1298,42 +954,20 @@
         <w:rPr>
           <w:lang w:val="en-US"/>
         </w:rPr>
-        <w:t xml:space="preserve"> black handle / take black tap </w:t>
-      </w:r>
-      <w:proofErr w:type="gramStart"/>
-      <w:r>
-        <w:rPr>
-          <w:lang w:val="en-US"/>
-        </w:rPr>
-        <w:t>handle</w:t>
-      </w:r>
-      <w:proofErr w:type="gramEnd"/>
-    </w:p>
-    <w:p>
-      <w:pPr>
-        <w:rPr>
-          <w:lang w:val="en-US"/>
-        </w:rPr>
-      </w:pPr>
-      <w:r>
-        <w:rPr>
-          <w:lang w:val="en-US"/>
-        </w:rPr>
-        <w:t xml:space="preserve">I could remove it without any resistance. It shows up this was made up </w:t>
-      </w:r>
-      <w:proofErr w:type="gramStart"/>
-      <w:r>
-        <w:rPr>
-          <w:lang w:val="en-US"/>
-        </w:rPr>
-        <w:t>to</w:t>
-      </w:r>
-      <w:proofErr w:type="gramEnd"/>
-      <w:r>
-        <w:rPr>
-          <w:lang w:val="en-US"/>
-        </w:rPr>
-        <w:t xml:space="preserve"> something. </w:t>
+        <w:t xml:space="preserve"> black handle / take black tap handle</w:t>
+      </w:r>
+    </w:p>
+    <w:p>
+      <w:pPr>
+        <w:rPr>
+          <w:lang w:val="en-US"/>
+        </w:rPr>
+      </w:pPr>
+      <w:r>
+        <w:rPr>
+          <w:lang w:val="en-US"/>
+        </w:rPr>
+        <w:t xml:space="preserve">I could remove it without any resistance. It shows up this was made up to something. </w:t>
       </w:r>
     </w:p>
     <w:p>
@@ -1358,16 +992,8 @@
         <w:rPr>
           <w:lang w:val="en-US"/>
         </w:rPr>
-        <w:t xml:space="preserve">Walk to </w:t>
-      </w:r>
-      <w:proofErr w:type="gramStart"/>
-      <w:r>
-        <w:rPr>
-          <w:lang w:val="en-US"/>
-        </w:rPr>
-        <w:t>toilets</w:t>
-      </w:r>
-      <w:proofErr w:type="gramEnd"/>
+        <w:t>Walk to toilets</w:t>
+      </w:r>
     </w:p>
     <w:p>
       <w:pPr>
@@ -1384,16 +1010,8 @@
         <w:rPr>
           <w:lang w:val="en-US"/>
         </w:rPr>
-        <w:t xml:space="preserve">Enter toilet </w:t>
-      </w:r>
-      <w:proofErr w:type="gramStart"/>
-      <w:r>
-        <w:rPr>
-          <w:lang w:val="en-US"/>
-        </w:rPr>
-        <w:t>2</w:t>
-      </w:r>
-      <w:proofErr w:type="gramEnd"/>
+        <w:t>Enter toilet 2</w:t>
+      </w:r>
     </w:p>
     <w:p>
       <w:pPr>
@@ -1418,16 +1036,8 @@
         <w:rPr>
           <w:lang w:val="en-US"/>
         </w:rPr>
-        <w:t xml:space="preserve">Take black </w:t>
-      </w:r>
-      <w:proofErr w:type="gramStart"/>
-      <w:r>
-        <w:rPr>
-          <w:lang w:val="en-US"/>
-        </w:rPr>
-        <w:t>handle</w:t>
-      </w:r>
-      <w:proofErr w:type="gramEnd"/>
+        <w:t>Take black handle</w:t>
+      </w:r>
     </w:p>
     <w:p>
       <w:pPr>
@@ -1464,16 +1074,8 @@
         <w:rPr>
           <w:lang w:val="en-US"/>
         </w:rPr>
-        <w:t xml:space="preserve">put black handle in black </w:t>
-      </w:r>
-      <w:proofErr w:type="gramStart"/>
-      <w:r>
-        <w:rPr>
-          <w:lang w:val="en-US"/>
-        </w:rPr>
-        <w:t>hole</w:t>
-      </w:r>
-      <w:proofErr w:type="gramEnd"/>
+        <w:t>put black handle in black hole</w:t>
+      </w:r>
     </w:p>
     <w:p>
       <w:pPr>
@@ -1510,16 +1112,8 @@
         <w:rPr>
           <w:lang w:val="en-US"/>
         </w:rPr>
-        <w:t xml:space="preserve">Look at </w:t>
-      </w:r>
-      <w:proofErr w:type="gramStart"/>
-      <w:r>
-        <w:rPr>
-          <w:lang w:val="en-US"/>
-        </w:rPr>
-        <w:t>wall</w:t>
-      </w:r>
-      <w:proofErr w:type="gramEnd"/>
+        <w:t>Look at wall</w:t>
+      </w:r>
     </w:p>
     <w:p>
       <w:pPr>
@@ -1600,16 +1194,8 @@
         <w:rPr>
           <w:lang w:val="en-US"/>
         </w:rPr>
-        <w:t xml:space="preserve">Look </w:t>
-      </w:r>
-      <w:proofErr w:type="gramStart"/>
-      <w:r>
-        <w:rPr>
-          <w:lang w:val="en-US"/>
-        </w:rPr>
-        <w:t>around</w:t>
-      </w:r>
-      <w:proofErr w:type="gramEnd"/>
+        <w:t>Look around</w:t>
+      </w:r>
     </w:p>
     <w:p>
       <w:pPr>
@@ -1634,41 +1220,13 @@
         <w:rPr>
           <w:lang w:val="en-US"/>
         </w:rPr>
-        <w:t xml:space="preserve">the </w:t>
-      </w:r>
-      <w:proofErr w:type="gramStart"/>
-      <w:r>
-        <w:rPr>
-          <w:lang w:val="en-US"/>
-        </w:rPr>
-        <w:t>showers</w:t>
-      </w:r>
-      <w:proofErr w:type="gramEnd"/>
-      <w:r>
-        <w:rPr>
-          <w:lang w:val="en-US"/>
-        </w:rPr>
-        <w:t xml:space="preserve"> and a large room on the right.</w:t>
-      </w:r>
-      <w:r>
-        <w:rPr>
-          <w:lang w:val="en-US"/>
-        </w:rPr>
-        <w:t xml:space="preserve"> And, of course, that </w:t>
-      </w:r>
-      <w:proofErr w:type="gramStart"/>
-      <w:r>
-        <w:rPr>
-          <w:lang w:val="en-US"/>
-        </w:rPr>
-        <w:t>shitty</w:t>
-      </w:r>
-      <w:proofErr w:type="gramEnd"/>
-      <w:r>
-        <w:rPr>
-          <w:lang w:val="en-US"/>
-        </w:rPr>
-        <w:t xml:space="preserve"> window with that sink below it. </w:t>
+        <w:t>the showers and a large room on the right.</w:t>
+      </w:r>
+      <w:r>
+        <w:rPr>
+          <w:lang w:val="en-US"/>
+        </w:rPr>
+        <w:t xml:space="preserve"> And, of course, that shitty window with that sink below it. </w:t>
       </w:r>
     </w:p>
     <w:p>
@@ -1693,16 +1251,8 @@
         <w:rPr>
           <w:lang w:val="en-US"/>
         </w:rPr>
-        <w:t xml:space="preserve">Walk to </w:t>
-      </w:r>
-      <w:proofErr w:type="gramStart"/>
-      <w:r>
-        <w:rPr>
-          <w:lang w:val="en-US"/>
-        </w:rPr>
-        <w:t>room</w:t>
-      </w:r>
-      <w:proofErr w:type="gramEnd"/>
+        <w:t>Walk to room</w:t>
+      </w:r>
     </w:p>
     <w:p>
       <w:pPr>
@@ -1733,35 +1283,7 @@
         <w:rPr>
           <w:lang w:val="en-US"/>
         </w:rPr>
-        <w:t xml:space="preserve">It feels like they </w:t>
-      </w:r>
-      <w:proofErr w:type="gramStart"/>
-      <w:r>
-        <w:rPr>
-          <w:lang w:val="en-US"/>
-        </w:rPr>
-        <w:t>spend</w:t>
-      </w:r>
-      <w:proofErr w:type="gramEnd"/>
-      <w:r>
-        <w:rPr>
-          <w:lang w:val="en-US"/>
-        </w:rPr>
-        <w:t xml:space="preserve"> good times here. The area is huge. I wonder if I would feel </w:t>
-      </w:r>
-      <w:proofErr w:type="gramStart"/>
-      <w:r>
-        <w:rPr>
-          <w:lang w:val="en-US"/>
-        </w:rPr>
-        <w:t>alone in</w:t>
-      </w:r>
-      <w:proofErr w:type="gramEnd"/>
-      <w:r>
-        <w:rPr>
-          <w:lang w:val="en-US"/>
-        </w:rPr>
-        <w:t xml:space="preserve"> here.</w:t>
+        <w:t>It feels like they spend good times here. The area is huge. I wonder if I would feel alone in here.</w:t>
       </w:r>
     </w:p>
     <w:p>
@@ -1796,19 +1318,11 @@
           <w:lang w:val="en-US"/>
         </w:rPr>
       </w:pPr>
-      <w:proofErr w:type="gramStart"/>
-      <w:r>
-        <w:rPr>
-          <w:lang w:val="en-US"/>
-        </w:rPr>
-        <w:t>Shit</w:t>
-      </w:r>
-      <w:proofErr w:type="gramEnd"/>
-      <w:r>
-        <w:rPr>
-          <w:lang w:val="en-US"/>
-        </w:rPr>
-        <w:t>, dude. Stop with those thoughts. Are you crazy? No one can find out.</w:t>
+      <w:r>
+        <w:rPr>
+          <w:lang w:val="en-US"/>
+        </w:rPr>
+        <w:t>Shit, dude. Stop with those thoughts. Are you crazy? No one can find out.</w:t>
       </w:r>
     </w:p>
     <w:p>
@@ -1847,21 +1361,7 @@
         <w:rPr>
           <w:lang w:val="en-US"/>
         </w:rPr>
-        <w:t xml:space="preserve">I have trained for this all my life. To become a professional athlete. I'm not going to </w:t>
-      </w:r>
-      <w:proofErr w:type="gramStart"/>
-      <w:r>
-        <w:rPr>
-          <w:lang w:val="en-US"/>
-        </w:rPr>
-        <w:t>lose</w:t>
-      </w:r>
-      <w:proofErr w:type="gramEnd"/>
-      <w:r>
-        <w:rPr>
-          <w:lang w:val="en-US"/>
-        </w:rPr>
-        <w:t xml:space="preserve"> this opportunity because of </w:t>
+        <w:t xml:space="preserve">I have trained for this all my life. To become a professional athlete. I'm not going to lose this opportunity because of </w:t>
       </w:r>
       <w:r>
         <w:rPr>
@@ -1904,16 +1404,8 @@
         <w:rPr>
           <w:lang w:val="en-US"/>
         </w:rPr>
-        <w:t xml:space="preserve">dress </w:t>
-      </w:r>
-      <w:proofErr w:type="gramStart"/>
-      <w:r>
-        <w:rPr>
-          <w:lang w:val="en-US"/>
-        </w:rPr>
-        <w:t>up</w:t>
-      </w:r>
-      <w:proofErr w:type="gramEnd"/>
+        <w:t>dress up</w:t>
+      </w:r>
     </w:p>
     <w:p>
       <w:pPr>
@@ -1943,69 +1435,33 @@
         <w:rPr>
           <w:lang w:val="en-US"/>
         </w:rPr>
-        <w:t xml:space="preserve">Put suitcase </w:t>
-      </w:r>
-      <w:proofErr w:type="gramStart"/>
-      <w:r>
-        <w:rPr>
-          <w:lang w:val="en-US"/>
-        </w:rPr>
-        <w:t>down</w:t>
-      </w:r>
-      <w:proofErr w:type="gramEnd"/>
-    </w:p>
-    <w:p>
-      <w:pPr>
-        <w:rPr>
-          <w:lang w:val="en-US"/>
-        </w:rPr>
-      </w:pPr>
-      <w:r>
-        <w:rPr>
-          <w:lang w:val="en-US"/>
-        </w:rPr>
-        <w:t xml:space="preserve">Fair, but </w:t>
-      </w:r>
-      <w:proofErr w:type="gramStart"/>
-      <w:r>
-        <w:rPr>
-          <w:lang w:val="en-US"/>
-        </w:rPr>
-        <w:t>on</w:t>
-      </w:r>
-      <w:proofErr w:type="gramEnd"/>
-      <w:r>
-        <w:rPr>
-          <w:lang w:val="en-US"/>
-        </w:rPr>
-        <w:t xml:space="preserve"> which seat?</w:t>
-      </w:r>
-    </w:p>
-    <w:p>
-      <w:pPr>
-        <w:rPr>
-          <w:lang w:val="en-US"/>
-        </w:rPr>
-      </w:pPr>
-      <w:r>
-        <w:rPr>
-          <w:lang w:val="en-US"/>
-        </w:rPr>
-        <w:t xml:space="preserve">I </w:t>
-      </w:r>
-      <w:proofErr w:type="gramStart"/>
-      <w:r>
-        <w:rPr>
-          <w:lang w:val="en-US"/>
-        </w:rPr>
-        <w:t>have to</w:t>
-      </w:r>
-      <w:proofErr w:type="gramEnd"/>
-      <w:r>
-        <w:rPr>
-          <w:lang w:val="en-US"/>
-        </w:rPr>
-        <w:t xml:space="preserve"> pick one of the three seats and should be next to it.</w:t>
+        <w:t>Put suitcase down</w:t>
+      </w:r>
+    </w:p>
+    <w:p>
+      <w:pPr>
+        <w:rPr>
+          <w:lang w:val="en-US"/>
+        </w:rPr>
+      </w:pPr>
+      <w:r>
+        <w:rPr>
+          <w:lang w:val="en-US"/>
+        </w:rPr>
+        <w:t>Fair, but on which seat?</w:t>
+      </w:r>
+    </w:p>
+    <w:p>
+      <w:pPr>
+        <w:rPr>
+          <w:lang w:val="en-US"/>
+        </w:rPr>
+      </w:pPr>
+      <w:r>
+        <w:rPr>
+          <w:lang w:val="en-US"/>
+        </w:rPr>
+        <w:t>I have to pick one of the three seats and should be next to it.</w:t>
       </w:r>
     </w:p>
     <w:p>
@@ -2023,16 +1479,8 @@
         <w:rPr>
           <w:lang w:val="en-US"/>
         </w:rPr>
-        <w:t xml:space="preserve">Walk to </w:t>
-      </w:r>
-      <w:proofErr w:type="gramStart"/>
-      <w:r>
-        <w:rPr>
-          <w:lang w:val="en-US"/>
-        </w:rPr>
-        <w:t>seat</w:t>
-      </w:r>
-      <w:proofErr w:type="gramEnd"/>
+        <w:t>Walk to seat</w:t>
+      </w:r>
     </w:p>
     <w:p>
       <w:pPr>
@@ -2062,16 +1510,8 @@
         <w:rPr>
           <w:lang w:val="en-US"/>
         </w:rPr>
-        <w:t xml:space="preserve">Walk to front </w:t>
-      </w:r>
-      <w:proofErr w:type="gramStart"/>
-      <w:r>
-        <w:rPr>
-          <w:lang w:val="en-US"/>
-        </w:rPr>
-        <w:t>seat</w:t>
-      </w:r>
-      <w:proofErr w:type="gramEnd"/>
+        <w:t>Walk to front seat</w:t>
+      </w:r>
     </w:p>
     <w:p>
       <w:pPr>
@@ -2113,16 +1553,8 @@
         <w:rPr>
           <w:lang w:val="en-US"/>
         </w:rPr>
-        <w:t xml:space="preserve">Walk to right </w:t>
-      </w:r>
-      <w:proofErr w:type="gramStart"/>
-      <w:r>
-        <w:rPr>
-          <w:lang w:val="en-US"/>
-        </w:rPr>
-        <w:t>seat</w:t>
-      </w:r>
-      <w:proofErr w:type="gramEnd"/>
+        <w:t>Walk to right seat</w:t>
+      </w:r>
     </w:p>
     <w:p>
       <w:pPr>
@@ -2153,16 +1585,8 @@
         <w:rPr>
           <w:lang w:val="en-US"/>
         </w:rPr>
-        <w:t xml:space="preserve">Walk to left </w:t>
-      </w:r>
-      <w:proofErr w:type="gramStart"/>
-      <w:r>
-        <w:rPr>
-          <w:lang w:val="en-US"/>
-        </w:rPr>
-        <w:t>seat</w:t>
-      </w:r>
-      <w:proofErr w:type="gramEnd"/>
+        <w:t>Walk to left seat</w:t>
+      </w:r>
     </w:p>
     <w:p>
       <w:pPr>
@@ -2192,16 +1616,8 @@
         <w:rPr>
           <w:lang w:val="en-US"/>
         </w:rPr>
-        <w:t xml:space="preserve">Put suitcase </w:t>
-      </w:r>
-      <w:proofErr w:type="gramStart"/>
-      <w:r>
-        <w:rPr>
-          <w:lang w:val="en-US"/>
-        </w:rPr>
-        <w:t>down</w:t>
-      </w:r>
-      <w:proofErr w:type="gramEnd"/>
+        <w:t>Put suitcase down</w:t>
+      </w:r>
     </w:p>
     <w:p>
       <w:pPr>
@@ -2377,21 +1793,7 @@
         <w:rPr>
           <w:lang w:val="en-US"/>
         </w:rPr>
-        <w:t xml:space="preserve">Holy </w:t>
-      </w:r>
-      <w:proofErr w:type="gramStart"/>
-      <w:r>
-        <w:rPr>
-          <w:lang w:val="en-US"/>
-        </w:rPr>
-        <w:t>crap</w:t>
-      </w:r>
-      <w:proofErr w:type="gramEnd"/>
-      <w:r>
-        <w:rPr>
-          <w:lang w:val="en-US"/>
-        </w:rPr>
-        <w:t>! I forgot my water bottle...</w:t>
+        <w:t>Holy crap! I forgot my water bottle...</w:t>
       </w:r>
     </w:p>
     <w:p>
@@ -2450,21 +1852,7 @@
         <w:rPr>
           <w:lang w:val="en-US"/>
         </w:rPr>
-        <w:t xml:space="preserve">Just calm down and </w:t>
-      </w:r>
-      <w:proofErr w:type="gramStart"/>
-      <w:r>
-        <w:rPr>
-          <w:lang w:val="en-US"/>
-        </w:rPr>
-        <w:t>fucking think</w:t>
-      </w:r>
-      <w:proofErr w:type="gramEnd"/>
-      <w:r>
-        <w:rPr>
-          <w:lang w:val="en-US"/>
-        </w:rPr>
-        <w:t>.</w:t>
+        <w:t>Just calm down and fucking think.</w:t>
       </w:r>
     </w:p>
     <w:p>
@@ -2548,42 +1936,20 @@
         <w:rPr>
           <w:lang w:val="en-US"/>
         </w:rPr>
-        <w:t xml:space="preserve">Look </w:t>
-      </w:r>
-      <w:proofErr w:type="gramStart"/>
-      <w:r>
-        <w:rPr>
-          <w:lang w:val="en-US"/>
-        </w:rPr>
-        <w:t>around</w:t>
-      </w:r>
-      <w:proofErr w:type="gramEnd"/>
-    </w:p>
-    <w:p>
-      <w:pPr>
-        <w:rPr>
-          <w:lang w:val="en-US"/>
-        </w:rPr>
-      </w:pPr>
-      <w:r>
-        <w:rPr>
-          <w:lang w:val="en-US"/>
-        </w:rPr>
-        <w:t xml:space="preserve">I am the only one here </w:t>
-      </w:r>
-      <w:proofErr w:type="gramStart"/>
-      <w:r>
-        <w:rPr>
-          <w:lang w:val="en-US"/>
-        </w:rPr>
-        <w:t>at the moment</w:t>
-      </w:r>
-      <w:proofErr w:type="gramEnd"/>
-      <w:r>
-        <w:rPr>
-          <w:lang w:val="en-US"/>
-        </w:rPr>
-        <w:t>. Although there are other bags on the right seat.</w:t>
+        <w:t>Look around</w:t>
+      </w:r>
+    </w:p>
+    <w:p>
+      <w:pPr>
+        <w:rPr>
+          <w:lang w:val="en-US"/>
+        </w:rPr>
+      </w:pPr>
+      <w:r>
+        <w:rPr>
+          <w:lang w:val="en-US"/>
+        </w:rPr>
+        <w:t>I am the only one here at the moment. Although there are other bags on the right seat.</w:t>
       </w:r>
     </w:p>
     <w:p>
@@ -2608,16 +1974,8 @@
         <w:rPr>
           <w:lang w:val="en-US"/>
         </w:rPr>
-        <w:t xml:space="preserve">Walk to right </w:t>
-      </w:r>
-      <w:proofErr w:type="gramStart"/>
-      <w:r>
-        <w:rPr>
-          <w:lang w:val="en-US"/>
-        </w:rPr>
-        <w:t>seat</w:t>
-      </w:r>
-      <w:proofErr w:type="gramEnd"/>
+        <w:t>Walk to right seat</w:t>
+      </w:r>
     </w:p>
     <w:p>
       <w:pPr>
@@ -2648,16 +2006,8 @@
         <w:rPr>
           <w:lang w:val="en-US"/>
         </w:rPr>
-        <w:t xml:space="preserve">Look at </w:t>
-      </w:r>
-      <w:proofErr w:type="gramStart"/>
-      <w:r>
-        <w:rPr>
-          <w:lang w:val="en-US"/>
-        </w:rPr>
-        <w:t>bags</w:t>
-      </w:r>
-      <w:proofErr w:type="gramEnd"/>
+        <w:t>Look at bags</w:t>
+      </w:r>
     </w:p>
     <w:p>
       <w:pPr>
@@ -2721,21 +2071,7 @@
         <w:rPr>
           <w:lang w:val="en-US"/>
         </w:rPr>
-        <w:t xml:space="preserve">It </w:t>
-      </w:r>
-      <w:proofErr w:type="gramStart"/>
-      <w:r>
-        <w:rPr>
-          <w:lang w:val="en-US"/>
-        </w:rPr>
-        <w:t>has to</w:t>
-      </w:r>
-      <w:proofErr w:type="gramEnd"/>
-      <w:r>
-        <w:rPr>
-          <w:lang w:val="en-US"/>
-        </w:rPr>
-        <w:t xml:space="preserve"> be another way. Something where water could come from. </w:t>
+        <w:t xml:space="preserve">It has to be another way. Something where water could come from. </w:t>
       </w:r>
     </w:p>
     <w:p>
@@ -2760,16 +2096,8 @@
         <w:rPr>
           <w:lang w:val="en-US"/>
         </w:rPr>
-        <w:t xml:space="preserve">Walk to shower room hall / walk to shower </w:t>
-      </w:r>
-      <w:proofErr w:type="gramStart"/>
-      <w:r>
-        <w:rPr>
-          <w:lang w:val="en-US"/>
-        </w:rPr>
-        <w:t>hall</w:t>
-      </w:r>
-      <w:proofErr w:type="gramEnd"/>
+        <w:t>Walk to shower room hall / walk to shower hall</w:t>
+      </w:r>
     </w:p>
     <w:p>
       <w:pPr>
@@ -2806,16 +2134,8 @@
         <w:rPr>
           <w:lang w:val="en-US"/>
         </w:rPr>
-        <w:t xml:space="preserve">Walk to </w:t>
-      </w:r>
-      <w:proofErr w:type="gramStart"/>
-      <w:r>
-        <w:rPr>
-          <w:lang w:val="en-US"/>
-        </w:rPr>
-        <w:t>showers</w:t>
-      </w:r>
-      <w:proofErr w:type="gramEnd"/>
+        <w:t>Walk to showers</w:t>
+      </w:r>
     </w:p>
     <w:p>
       <w:pPr>
@@ -2852,16 +2172,8 @@
         <w:rPr>
           <w:lang w:val="en-US"/>
         </w:rPr>
-        <w:t xml:space="preserve">Walk to </w:t>
-      </w:r>
-      <w:proofErr w:type="gramStart"/>
-      <w:r>
-        <w:rPr>
-          <w:lang w:val="en-US"/>
-        </w:rPr>
-        <w:t>sink</w:t>
-      </w:r>
-      <w:proofErr w:type="gramEnd"/>
+        <w:t>Walk to sink</w:t>
+      </w:r>
     </w:p>
     <w:p>
       <w:pPr>
@@ -2923,16 +2235,8 @@
         <w:rPr>
           <w:lang w:val="en-US"/>
         </w:rPr>
-        <w:t xml:space="preserve">Turn on </w:t>
-      </w:r>
-      <w:proofErr w:type="gramStart"/>
-      <w:r>
-        <w:rPr>
-          <w:lang w:val="en-US"/>
-        </w:rPr>
-        <w:t>tap</w:t>
-      </w:r>
-      <w:proofErr w:type="gramEnd"/>
+        <w:t>Turn on tap</w:t>
+      </w:r>
     </w:p>
     <w:p>
       <w:pPr>
@@ -3003,21 +2307,7 @@
         <w:rPr>
           <w:lang w:val="en-US"/>
         </w:rPr>
-        <w:t xml:space="preserve">Well, it could be worse. I </w:t>
-      </w:r>
-      <w:proofErr w:type="gramStart"/>
-      <w:r>
-        <w:rPr>
-          <w:lang w:val="en-US"/>
-        </w:rPr>
-        <w:t>have to</w:t>
-      </w:r>
-      <w:proofErr w:type="gramEnd"/>
-      <w:r>
-        <w:rPr>
-          <w:lang w:val="en-US"/>
-        </w:rPr>
-        <w:t xml:space="preserve"> keep a positive attitude. </w:t>
+        <w:t xml:space="preserve">Well, it could be worse. I have to keep a positive attitude. </w:t>
       </w:r>
     </w:p>
     <w:p>
@@ -3099,16 +2389,8 @@
         <w:rPr>
           <w:lang w:val="en-US"/>
         </w:rPr>
-        <w:t xml:space="preserve">Undress / take </w:t>
-      </w:r>
-      <w:proofErr w:type="gramStart"/>
-      <w:r>
-        <w:rPr>
-          <w:lang w:val="en-US"/>
-        </w:rPr>
-        <w:t>off</w:t>
-      </w:r>
-      <w:proofErr w:type="gramEnd"/>
+        <w:t>Undress / take off</w:t>
+      </w:r>
     </w:p>
     <w:p>
       <w:pPr>
@@ -3165,21 +2447,7 @@
         <w:rPr>
           <w:lang w:val="en-US"/>
         </w:rPr>
-        <w:t xml:space="preserve">But I </w:t>
-      </w:r>
-      <w:proofErr w:type="gramStart"/>
-      <w:r>
-        <w:rPr>
-          <w:lang w:val="en-US"/>
-        </w:rPr>
-        <w:t>have to</w:t>
-      </w:r>
-      <w:proofErr w:type="gramEnd"/>
-      <w:r>
-        <w:rPr>
-          <w:lang w:val="en-US"/>
-        </w:rPr>
-        <w:t xml:space="preserve"> get my tracksuit out of my bag. It is in the main </w:t>
+        <w:t xml:space="preserve">But I have to get my tracksuit out of my bag. It is in the main </w:t>
       </w:r>
       <w:r>
         <w:rPr>
@@ -3325,21 +2593,7 @@
         <w:rPr>
           <w:lang w:val="en-US"/>
         </w:rPr>
-        <w:t xml:space="preserve">Caucasian. Medium height: I'd say somewhere between 5.6 and </w:t>
-      </w:r>
-      <w:proofErr w:type="gramStart"/>
-      <w:r>
-        <w:rPr>
-          <w:lang w:val="en-US"/>
-        </w:rPr>
-        <w:t>5.8''</w:t>
-      </w:r>
-      <w:proofErr w:type="gramEnd"/>
-      <w:r>
-        <w:rPr>
-          <w:lang w:val="en-US"/>
-        </w:rPr>
-        <w:t xml:space="preserve">. </w:t>
+        <w:t xml:space="preserve">Caucasian. Medium height: I'd say somewhere between 5.6 and 5.8''. </w:t>
       </w:r>
     </w:p>
     <w:p>
@@ -3416,21 +2670,7 @@
         <w:rPr>
           <w:lang w:val="en-US"/>
         </w:rPr>
-        <w:t xml:space="preserve">"Are you </w:t>
-      </w:r>
-      <w:proofErr w:type="gramStart"/>
-      <w:r>
-        <w:rPr>
-          <w:lang w:val="en-US"/>
-        </w:rPr>
-        <w:t>all</w:t>
-      </w:r>
-      <w:proofErr w:type="gramEnd"/>
-      <w:r>
-        <w:rPr>
-          <w:lang w:val="en-US"/>
-        </w:rPr>
-        <w:t xml:space="preserve"> right? Is there anything I can help you with?"</w:t>
+        <w:t>"Are you all right? Is there anything I can help you with?"</w:t>
       </w:r>
       <w:r>
         <w:rPr>
@@ -3468,14 +2708,7 @@
         <w:rPr>
           <w:lang w:val="en-US"/>
         </w:rPr>
-        <w:t>--</w:t>
-      </w:r>
-      <w:proofErr w:type="gramStart"/>
-      <w:r>
-        <w:rPr>
-          <w:lang w:val="en-US"/>
-        </w:rPr>
-        <w:t xml:space="preserve">&gt; </w:t>
+        <w:t xml:space="preserve">--&gt; </w:t>
       </w:r>
       <w:r>
         <w:rPr>
@@ -3483,7 +2716,6 @@
         </w:rPr>
         <w:t xml:space="preserve"> answer</w:t>
       </w:r>
-      <w:proofErr w:type="gramEnd"/>
       <w:r>
         <w:rPr>
           <w:lang w:val="en-US"/>
@@ -3581,16 +2813,8 @@
         <w:rPr>
           <w:lang w:val="en-US"/>
         </w:rPr>
-        <w:t xml:space="preserve">Get dressed / </w:t>
-      </w:r>
-      <w:proofErr w:type="gramStart"/>
-      <w:r>
-        <w:rPr>
-          <w:lang w:val="en-US"/>
-        </w:rPr>
-        <w:t>dress</w:t>
-      </w:r>
-      <w:proofErr w:type="gramEnd"/>
+        <w:t>Get dressed / dress</w:t>
+      </w:r>
     </w:p>
     <w:p>
       <w:pPr>
@@ -3742,21 +2966,7 @@
         <w:rPr>
           <w:lang w:val="en-US"/>
         </w:rPr>
-        <w:t xml:space="preserve">While I'm wearing my shirt, the other boy starts to undress without me noticing. Or so I think. Because I did not even </w:t>
-      </w:r>
-      <w:proofErr w:type="spellStart"/>
-      <w:r>
-        <w:rPr>
-          <w:lang w:val="en-US"/>
-        </w:rPr>
-        <w:t>realise</w:t>
-      </w:r>
-      <w:proofErr w:type="spellEnd"/>
-      <w:r>
-        <w:rPr>
-          <w:lang w:val="en-US"/>
-        </w:rPr>
-        <w:t xml:space="preserve"> at what point I had started to look at him, so fascinated by his body.</w:t>
+        <w:t>While I'm wearing my shirt, the other boy starts to undress without me noticing. Or so I think. Because I did not even realise at what point I had started to look at him, so fascinated by his body.</w:t>
       </w:r>
     </w:p>
     <w:p>
@@ -3874,35 +3084,7 @@
         <w:rPr>
           <w:lang w:val="en-US"/>
         </w:rPr>
-        <w:t xml:space="preserve">His chest looks like freshly mown grass. There are only a few hairs here and there. </w:t>
-      </w:r>
-      <w:proofErr w:type="gramStart"/>
-      <w:r>
-        <w:rPr>
-          <w:lang w:val="en-US"/>
-        </w:rPr>
-        <w:t>Again</w:t>
-      </w:r>
-      <w:proofErr w:type="gramEnd"/>
-      <w:r>
-        <w:rPr>
-          <w:lang w:val="en-US"/>
-        </w:rPr>
-        <w:t xml:space="preserve"> the </w:t>
-      </w:r>
-      <w:proofErr w:type="spellStart"/>
-      <w:r>
-        <w:rPr>
-          <w:lang w:val="en-US"/>
-        </w:rPr>
-        <w:t>mesmerising</w:t>
-      </w:r>
-      <w:proofErr w:type="spellEnd"/>
-      <w:r>
-        <w:rPr>
-          <w:lang w:val="en-US"/>
-        </w:rPr>
-        <w:t xml:space="preserve"> brown.</w:t>
+        <w:t>His chest looks like freshly mown grass. There are only a few hairs here and there. Again the mesmerising brown.</w:t>
       </w:r>
     </w:p>
     <w:p>
@@ -3928,48 +3110,20 @@
         <w:rPr>
           <w:lang w:val="en-US"/>
         </w:rPr>
-        <w:t xml:space="preserve">I found that literally cute. It reminded me, I do not know why exactly, but it reminded me of pedestrian traffic lights. You know, when they change between red and green, between green and red. I'm imagining myself pressing these skin marks like the buttons they look </w:t>
-      </w:r>
-      <w:proofErr w:type="gramStart"/>
-      <w:r>
-        <w:rPr>
-          <w:lang w:val="en-US"/>
-        </w:rPr>
-        <w:t>like, and</w:t>
-      </w:r>
-      <w:proofErr w:type="gramEnd"/>
-      <w:r>
-        <w:rPr>
-          <w:lang w:val="en-US"/>
-        </w:rPr>
-        <w:t xml:space="preserve"> switching his inner traffic light. Turning his light towards me. </w:t>
-      </w:r>
-    </w:p>
-    <w:p>
-      <w:pPr>
-        <w:rPr>
-          <w:lang w:val="en-US"/>
-        </w:rPr>
-      </w:pPr>
-      <w:r>
-        <w:rPr>
-          <w:lang w:val="en-US"/>
-        </w:rPr>
-        <w:t xml:space="preserve">Looking down, my pupils </w:t>
-      </w:r>
-      <w:proofErr w:type="spellStart"/>
-      <w:r>
-        <w:rPr>
-          <w:lang w:val="en-US"/>
-        </w:rPr>
-        <w:t>realised</w:t>
-      </w:r>
-      <w:proofErr w:type="spellEnd"/>
-      <w:r>
-        <w:rPr>
-          <w:lang w:val="en-US"/>
-        </w:rPr>
-        <w:t xml:space="preserve"> that the lawnmower had not finished its work. There was a lot of body hair around the navel. They look soft </w:t>
+        <w:t xml:space="preserve">I found that literally cute. It reminded me, I do not know why exactly, but it reminded me of pedestrian traffic lights. You know, when they change between red and green, between green and red. I'm imagining myself pressing these skin marks like the buttons they look like, and switching his inner traffic light. Turning his light towards me. </w:t>
+      </w:r>
+    </w:p>
+    <w:p>
+      <w:pPr>
+        <w:rPr>
+          <w:lang w:val="en-US"/>
+        </w:rPr>
+      </w:pPr>
+      <w:r>
+        <w:rPr>
+          <w:lang w:val="en-US"/>
+        </w:rPr>
+        <w:t xml:space="preserve">Looking down, my pupils realised that the lawnmower had not finished its work. There was a lot of body hair around the navel. They look soft </w:t>
       </w:r>
       <w:r>
         <w:rPr>
@@ -4066,35 +3220,7 @@
         <w:rPr>
           <w:lang w:val="en-US"/>
         </w:rPr>
-        <w:t xml:space="preserve">I lifted my neck and somehow noticed that he </w:t>
-      </w:r>
-      <w:proofErr w:type="gramStart"/>
-      <w:r>
-        <w:rPr>
-          <w:lang w:val="en-US"/>
-        </w:rPr>
-        <w:t>has</w:t>
-      </w:r>
-      <w:proofErr w:type="gramEnd"/>
-      <w:r>
-        <w:rPr>
-          <w:lang w:val="en-US"/>
-        </w:rPr>
-        <w:t xml:space="preserve"> bunions on each foot. They look irritated because of the constant strain and pressure. He must be a </w:t>
-      </w:r>
-      <w:proofErr w:type="gramStart"/>
-      <w:r>
-        <w:rPr>
-          <w:lang w:val="en-US"/>
-        </w:rPr>
-        <w:t>hard working</w:t>
-      </w:r>
-      <w:proofErr w:type="gramEnd"/>
-      <w:r>
-        <w:rPr>
-          <w:lang w:val="en-US"/>
-        </w:rPr>
-        <w:t xml:space="preserve"> student. He would never give up. Unlike me.</w:t>
+        <w:t>I lifted my neck and somehow noticed that he has bunions on each foot. They look irritated because of the constant strain and pressure. He must be a hard working student. He would never give up. Unlike me.</w:t>
       </w:r>
     </w:p>
     <w:p>
@@ -4164,21 +3290,7 @@
         <w:rPr>
           <w:lang w:val="en-US"/>
         </w:rPr>
-        <w:t xml:space="preserve">And my </w:t>
-      </w:r>
-      <w:proofErr w:type="gramStart"/>
-      <w:r>
-        <w:rPr>
-          <w:lang w:val="en-US"/>
-        </w:rPr>
-        <w:t>head, it</w:t>
-      </w:r>
-      <w:proofErr w:type="gramEnd"/>
-      <w:r>
-        <w:rPr>
-          <w:lang w:val="en-US"/>
-        </w:rPr>
-        <w:t xml:space="preserve"> immediately got wet.</w:t>
+        <w:t>And my head, it immediately got wet.</w:t>
       </w:r>
     </w:p>
     <w:p>
@@ -4282,21 +3394,7 @@
         <w:rPr>
           <w:lang w:val="en-US"/>
         </w:rPr>
-        <w:t xml:space="preserve">I </w:t>
-      </w:r>
-      <w:proofErr w:type="gramStart"/>
-      <w:r>
-        <w:rPr>
-          <w:lang w:val="en-US"/>
-        </w:rPr>
-        <w:t>tilt</w:t>
-      </w:r>
-      <w:proofErr w:type="gramEnd"/>
-      <w:r>
-        <w:rPr>
-          <w:lang w:val="en-US"/>
-        </w:rPr>
-        <w:t xml:space="preserve"> my head to get a better view. I tilt so fast that my neck snap</w:t>
+        <w:t>I tilt my head to get a better view. I tilt so fast that my neck snap</w:t>
       </w:r>
       <w:r>
         <w:rPr>
@@ -4425,30 +3523,14 @@
         <w:rPr>
           <w:lang w:val="en-US"/>
         </w:rPr>
-        <w:t xml:space="preserve">The cuts are mostly horizontal and vary in angle. And they are not clean at all. Not only is there still a lot of red blood showing his injuries, but the cuts seem to be irregular in depth: they were not made after a single blow. The knife made a couple of passes near the same area as the first cut, but not exactly along the path it must have followed. </w:t>
-      </w:r>
-      <w:proofErr w:type="gramStart"/>
-      <w:r>
-        <w:rPr>
-          <w:lang w:val="en-US"/>
-        </w:rPr>
-        <w:t>It is clear that other</w:t>
-      </w:r>
-      <w:proofErr w:type="gramEnd"/>
-      <w:r>
-        <w:rPr>
-          <w:lang w:val="en-US"/>
-        </w:rPr>
-        <w:t xml:space="preserve"> attempts not only made the first cut deeper, but also made it have more </w:t>
-      </w:r>
-      <w:proofErr w:type="spellStart"/>
+        <w:t xml:space="preserve">The cuts are mostly horizontal and vary in angle. And they are not clean at all. Not only is there still a lot of red blood showing his injuries, but the cuts seem to be irregular in depth: they were not made after a single blow. The knife made a couple of passes near the same area as the first cut, but not exactly along the path it must have followed. It is clear that other attempts not only made the first cut deeper, but also made it have more </w:t>
+      </w:r>
       <w:r>
         <w:rPr>
           <w:lang w:val="en-US"/>
         </w:rPr>
         <w:t>afluents</w:t>
       </w:r>
-      <w:proofErr w:type="spellEnd"/>
       <w:r>
         <w:rPr>
           <w:lang w:val="en-US"/>
@@ -4492,21 +3574,7 @@
         <w:rPr>
           <w:lang w:val="en-US"/>
         </w:rPr>
-        <w:t xml:space="preserve">______ </w:t>
-      </w:r>
-      <w:proofErr w:type="spellStart"/>
-      <w:r>
-        <w:rPr>
-          <w:lang w:val="en-US"/>
-        </w:rPr>
-        <w:t>fiquei</w:t>
-      </w:r>
-      <w:proofErr w:type="spellEnd"/>
-      <w:r>
-        <w:rPr>
-          <w:lang w:val="en-US"/>
-        </w:rPr>
-        <w:t xml:space="preserve"> aqui</w:t>
+        <w:t>______ fiquei aqui</w:t>
       </w:r>
     </w:p>
     <w:p>
@@ -4610,21 +3678,7 @@
         <w:rPr>
           <w:lang w:val="en-US"/>
         </w:rPr>
-        <w:t xml:space="preserve">And not only that - </w:t>
-      </w:r>
-      <w:proofErr w:type="gramStart"/>
-      <w:r>
-        <w:rPr>
-          <w:lang w:val="en-US"/>
-        </w:rPr>
-        <w:t>I will</w:t>
-      </w:r>
-      <w:proofErr w:type="gramEnd"/>
-      <w:r>
-        <w:rPr>
-          <w:lang w:val="en-US"/>
-        </w:rPr>
-        <w:t xml:space="preserve"> help you.</w:t>
+        <w:t>And not only that - I will help you.</w:t>
       </w:r>
     </w:p>
     <w:p>
@@ -4695,35 +3749,7 @@
         <w:rPr>
           <w:lang w:val="en-US"/>
         </w:rPr>
-        <w:t xml:space="preserve">What </w:t>
-      </w:r>
-      <w:proofErr w:type="gramStart"/>
-      <w:r>
-        <w:rPr>
-          <w:lang w:val="en-US"/>
-        </w:rPr>
-        <w:t>a good</w:t>
-      </w:r>
-      <w:proofErr w:type="gramEnd"/>
-      <w:r>
-        <w:rPr>
-          <w:lang w:val="en-US"/>
-        </w:rPr>
-        <w:t xml:space="preserve">-looking grass. No wonder, with a hose like that. His extremity is </w:t>
-      </w:r>
-      <w:proofErr w:type="gramStart"/>
-      <w:r>
-        <w:rPr>
-          <w:lang w:val="en-US"/>
-        </w:rPr>
-        <w:t>wet</w:t>
-      </w:r>
-      <w:proofErr w:type="gramEnd"/>
-      <w:r>
-        <w:rPr>
-          <w:lang w:val="en-US"/>
-        </w:rPr>
-        <w:t xml:space="preserve"> and </w:t>
+        <w:t xml:space="preserve">What a good-looking grass. No wonder, with a hose like that. His extremity is wet and </w:t>
       </w:r>
       <w:r>
         <w:rPr>
@@ -4755,21 +3781,7 @@
         <w:rPr>
           <w:lang w:val="en-US"/>
         </w:rPr>
-        <w:t xml:space="preserve">I </w:t>
-      </w:r>
-      <w:proofErr w:type="gramStart"/>
-      <w:r>
-        <w:rPr>
-          <w:lang w:val="en-US"/>
-        </w:rPr>
-        <w:t>have to</w:t>
-      </w:r>
-      <w:proofErr w:type="gramEnd"/>
-      <w:r>
-        <w:rPr>
-          <w:lang w:val="en-US"/>
-        </w:rPr>
-        <w:t xml:space="preserve"> talk to him.</w:t>
+        <w:t>I have to talk to him.</w:t>
       </w:r>
     </w:p>
     <w:p>
@@ -4834,21 +3846,7 @@
         <w:rPr>
           <w:lang w:val="en-US"/>
         </w:rPr>
-        <w:t xml:space="preserve">? My </w:t>
-      </w:r>
-      <w:proofErr w:type="spellStart"/>
-      <w:r>
-        <w:rPr>
-          <w:lang w:val="en-US"/>
-        </w:rPr>
-        <w:t>glande</w:t>
-      </w:r>
-      <w:proofErr w:type="spellEnd"/>
-      <w:r>
-        <w:rPr>
-          <w:lang w:val="en-US"/>
-        </w:rPr>
-        <w:t xml:space="preserve"> breathes even in pure air".</w:t>
+        <w:t>? My glande breathes even in pure air".</w:t>
       </w:r>
     </w:p>
     <w:p>
@@ -5084,21 +4082,7 @@
         <w:rPr>
           <w:lang w:val="en-US"/>
         </w:rPr>
-        <w:t xml:space="preserve">Yes, that would be the safest thing to do. But I really </w:t>
-      </w:r>
-      <w:proofErr w:type="gramStart"/>
-      <w:r>
-        <w:rPr>
-          <w:lang w:val="en-US"/>
-        </w:rPr>
-        <w:t>have to</w:t>
-      </w:r>
-      <w:proofErr w:type="gramEnd"/>
-      <w:r>
-        <w:rPr>
-          <w:lang w:val="en-US"/>
-        </w:rPr>
-        <w:t xml:space="preserve"> take the pill.</w:t>
+        <w:t>Yes, that would be the safest thing to do. But I really have to take the pill.</w:t>
       </w:r>
     </w:p>
     <w:p>
@@ -5131,35 +4115,7 @@
         <w:rPr>
           <w:lang w:val="en-US"/>
         </w:rPr>
-        <w:t xml:space="preserve">"I want to take a </w:t>
-      </w:r>
-      <w:proofErr w:type="gramStart"/>
-      <w:r>
-        <w:rPr>
-          <w:lang w:val="en-US"/>
-        </w:rPr>
-        <w:t>medicine,</w:t>
-      </w:r>
-      <w:proofErr w:type="gramEnd"/>
-      <w:r>
-        <w:rPr>
-          <w:lang w:val="en-US"/>
-        </w:rPr>
-        <w:t xml:space="preserve"> I'm not feeling very well today. "It must be because of </w:t>
-      </w:r>
-      <w:proofErr w:type="gramStart"/>
-      <w:r>
-        <w:rPr>
-          <w:lang w:val="en-US"/>
-        </w:rPr>
-        <w:t>the anxiety</w:t>
-      </w:r>
-      <w:proofErr w:type="gramEnd"/>
-      <w:r>
-        <w:rPr>
-          <w:lang w:val="en-US"/>
-        </w:rPr>
-        <w:t xml:space="preserve"> or something like that.</w:t>
+        <w:t>"I want to take a medicine, I'm not feeling very well today. "It must be because of the anxiety or something like that.</w:t>
       </w:r>
     </w:p>
     <w:p>
@@ -5328,21 +4284,7 @@
         <w:rPr>
           <w:lang w:val="en-US"/>
         </w:rPr>
-        <w:t xml:space="preserve">He nods. But I don't think he </w:t>
-      </w:r>
-      <w:proofErr w:type="spellStart"/>
-      <w:r>
-        <w:rPr>
-          <w:lang w:val="en-US"/>
-        </w:rPr>
-        <w:t>realises</w:t>
-      </w:r>
-      <w:proofErr w:type="spellEnd"/>
-      <w:r>
-        <w:rPr>
-          <w:lang w:val="en-US"/>
-        </w:rPr>
-        <w:t xml:space="preserve"> what I'm about to say. To explain. To achieve. </w:t>
+        <w:t xml:space="preserve">He nods. But I don't think he realises what I'm about to say. To explain. To achieve. </w:t>
       </w:r>
     </w:p>
     <w:p>
@@ -5449,21 +4391,7 @@
         <w:rPr>
           <w:lang w:val="en-US"/>
         </w:rPr>
-        <w:t>"</w:t>
-      </w:r>
-      <w:proofErr w:type="gramStart"/>
-      <w:r>
-        <w:rPr>
-          <w:lang w:val="en-US"/>
-        </w:rPr>
-        <w:t>So</w:t>
-      </w:r>
-      <w:proofErr w:type="gramEnd"/>
-      <w:r>
-        <w:rPr>
-          <w:lang w:val="en-US"/>
-        </w:rPr>
-        <w:t xml:space="preserve"> who's it going to be? I jerk off in front of you and..."</w:t>
+        <w:t>"So who's it going to be? I jerk off in front of you and..."</w:t>
       </w:r>
     </w:p>
     <w:p>
@@ -5516,48 +4444,20 @@
         <w:rPr>
           <w:lang w:val="en-US"/>
         </w:rPr>
-        <w:t xml:space="preserve">I put my trousers on the wooden seat and </w:t>
-      </w:r>
-      <w:proofErr w:type="gramStart"/>
-      <w:r>
-        <w:rPr>
-          <w:lang w:val="en-US"/>
-        </w:rPr>
-        <w:t>walk</w:t>
-      </w:r>
-      <w:proofErr w:type="gramEnd"/>
-      <w:r>
-        <w:rPr>
-          <w:lang w:val="en-US"/>
-        </w:rPr>
-        <w:t xml:space="preserve"> towards him.</w:t>
-      </w:r>
-    </w:p>
-    <w:p>
-      <w:pPr>
-        <w:rPr>
-          <w:lang w:val="en-US"/>
-        </w:rPr>
-      </w:pPr>
-      <w:r>
-        <w:rPr>
-          <w:lang w:val="en-US"/>
-        </w:rPr>
-        <w:t xml:space="preserve">And then I </w:t>
-      </w:r>
-      <w:proofErr w:type="gramStart"/>
-      <w:r>
-        <w:rPr>
-          <w:lang w:val="en-US"/>
-        </w:rPr>
-        <w:t>reach</w:t>
-      </w:r>
-      <w:proofErr w:type="gramEnd"/>
-      <w:r>
-        <w:rPr>
-          <w:lang w:val="en-US"/>
-        </w:rPr>
-        <w:t xml:space="preserve"> him.</w:t>
+        <w:t>I put my trousers on the wooden seat and walk towards him.</w:t>
+      </w:r>
+    </w:p>
+    <w:p>
+      <w:pPr>
+        <w:rPr>
+          <w:lang w:val="en-US"/>
+        </w:rPr>
+      </w:pPr>
+      <w:r>
+        <w:rPr>
+          <w:lang w:val="en-US"/>
+        </w:rPr>
+        <w:t>And then I reach him.</w:t>
       </w:r>
     </w:p>
     <w:p>
@@ -5582,16 +4482,8 @@
         <w:rPr>
           <w:lang w:val="en-US"/>
         </w:rPr>
-        <w:t xml:space="preserve">Just do </w:t>
-      </w:r>
-      <w:proofErr w:type="gramStart"/>
-      <w:r>
-        <w:rPr>
-          <w:lang w:val="en-US"/>
-        </w:rPr>
-        <w:t>it</w:t>
-      </w:r>
-      <w:proofErr w:type="gramEnd"/>
+        <w:t>Just do it</w:t>
+      </w:r>
     </w:p>
     <w:p>
       <w:pPr>
@@ -5700,16 +4592,8 @@
         <w:rPr>
           <w:lang w:val="en-US"/>
         </w:rPr>
-        <w:t xml:space="preserve">Just do </w:t>
-      </w:r>
-      <w:proofErr w:type="gramStart"/>
-      <w:r>
-        <w:rPr>
-          <w:lang w:val="en-US"/>
-        </w:rPr>
-        <w:t>it</w:t>
-      </w:r>
-      <w:proofErr w:type="gramEnd"/>
+        <w:t>Just do it</w:t>
+      </w:r>
     </w:p>
     <w:p>
       <w:pPr>
@@ -5759,16 +4643,8 @@
         <w:rPr>
           <w:lang w:val="en-US"/>
         </w:rPr>
-        <w:t xml:space="preserve">Take off </w:t>
-      </w:r>
-      <w:proofErr w:type="gramStart"/>
-      <w:r>
-        <w:rPr>
-          <w:lang w:val="en-US"/>
-        </w:rPr>
-        <w:t>shirt</w:t>
-      </w:r>
-      <w:proofErr w:type="gramEnd"/>
+        <w:t>Take off shirt</w:t>
+      </w:r>
     </w:p>
     <w:p>
       <w:pPr>
@@ -5825,16 +4701,8 @@
         <w:rPr>
           <w:lang w:val="en-US"/>
         </w:rPr>
-        <w:t xml:space="preserve">Just do </w:t>
-      </w:r>
-      <w:proofErr w:type="gramStart"/>
-      <w:r>
-        <w:rPr>
-          <w:lang w:val="en-US"/>
-        </w:rPr>
-        <w:t>it</w:t>
-      </w:r>
-      <w:proofErr w:type="gramEnd"/>
+        <w:t>Just do it</w:t>
+      </w:r>
     </w:p>
     <w:p>
       <w:pPr>
@@ -5872,21 +4740,7 @@
         <w:rPr>
           <w:lang w:val="en-US"/>
         </w:rPr>
-        <w:t xml:space="preserve">All for that </w:t>
-      </w:r>
-      <w:proofErr w:type="gramStart"/>
-      <w:r>
-        <w:rPr>
-          <w:lang w:val="en-US"/>
-        </w:rPr>
-        <w:t>fucking pill</w:t>
-      </w:r>
-      <w:proofErr w:type="gramEnd"/>
-      <w:r>
-        <w:rPr>
-          <w:lang w:val="en-US"/>
-        </w:rPr>
-        <w:t>.</w:t>
+        <w:t>All for that fucking pill.</w:t>
       </w:r>
     </w:p>
     <w:p>
@@ -6050,55 +4904,27 @@
         <w:rPr>
           <w:lang w:val="en-US"/>
         </w:rPr>
-        <w:t xml:space="preserve">I notice that he is not feeling well. And </w:t>
-      </w:r>
-      <w:proofErr w:type="gramStart"/>
-      <w:r>
-        <w:rPr>
-          <w:lang w:val="en-US"/>
-        </w:rPr>
-        <w:t>so</w:t>
-      </w:r>
-      <w:proofErr w:type="gramEnd"/>
-      <w:r>
-        <w:rPr>
-          <w:lang w:val="en-US"/>
-        </w:rPr>
-        <w:t xml:space="preserve"> I started kissing other parts of his body; his chest, that sweet chest of his, while I tugged at his sparse hairs to make him feel pain, a horny pain; then I moved to his abdomen and licked the ones that were displayed with exactly the same tone as his voluminous brown beard. </w:t>
-      </w:r>
-    </w:p>
-    <w:p>
-      <w:pPr>
-        <w:rPr>
-          <w:lang w:val="en-US"/>
-        </w:rPr>
-      </w:pPr>
-    </w:p>
-    <w:p>
-      <w:pPr>
-        <w:rPr>
-          <w:lang w:val="en-US"/>
-        </w:rPr>
-      </w:pPr>
-      <w:r>
-        <w:rPr>
-          <w:lang w:val="en-US"/>
-        </w:rPr>
-        <w:t xml:space="preserve">Then I blow on his </w:t>
-      </w:r>
-      <w:proofErr w:type="gramStart"/>
-      <w:r>
-        <w:rPr>
-          <w:lang w:val="en-US"/>
-        </w:rPr>
-        <w:t>armpits</w:t>
-      </w:r>
-      <w:proofErr w:type="gramEnd"/>
-      <w:r>
-        <w:rPr>
-          <w:lang w:val="en-US"/>
-        </w:rPr>
-        <w:t xml:space="preserve"> and he begins to make tiny moans. His breathing gets faster and faster. His skin is burning, his blood must be boiling. </w:t>
+        <w:t xml:space="preserve">I notice that he is not feeling well. And so I started kissing other parts of his body; his chest, that sweet chest of his, while I tugged at his sparse hairs to make him feel pain, a horny pain; then I moved to his abdomen and licked the ones that were displayed with exactly the same tone as his voluminous brown beard. </w:t>
+      </w:r>
+    </w:p>
+    <w:p>
+      <w:pPr>
+        <w:rPr>
+          <w:lang w:val="en-US"/>
+        </w:rPr>
+      </w:pPr>
+    </w:p>
+    <w:p>
+      <w:pPr>
+        <w:rPr>
+          <w:lang w:val="en-US"/>
+        </w:rPr>
+      </w:pPr>
+      <w:r>
+        <w:rPr>
+          <w:lang w:val="en-US"/>
+        </w:rPr>
+        <w:t xml:space="preserve">Then I blow on his armpits and he begins to make tiny moans. His breathing gets faster and faster. His skin is burning, his blood must be boiling. </w:t>
       </w:r>
     </w:p>
     <w:p>
@@ -6124,35 +4950,7 @@
         <w:rPr>
           <w:lang w:val="en-US"/>
         </w:rPr>
-        <w:t xml:space="preserve">I </w:t>
-      </w:r>
-      <w:proofErr w:type="gramStart"/>
-      <w:r>
-        <w:rPr>
-          <w:lang w:val="en-US"/>
-        </w:rPr>
-        <w:t>decide</w:t>
-      </w:r>
-      <w:proofErr w:type="gramEnd"/>
-      <w:r>
-        <w:rPr>
-          <w:lang w:val="en-US"/>
-        </w:rPr>
-        <w:t xml:space="preserve"> to make a long, slow lick from his bare neck to the end of his torso. And in the blink of an </w:t>
-      </w:r>
-      <w:proofErr w:type="gramStart"/>
-      <w:r>
-        <w:rPr>
-          <w:lang w:val="en-US"/>
-        </w:rPr>
-        <w:t>eye</w:t>
-      </w:r>
-      <w:proofErr w:type="gramEnd"/>
-      <w:r>
-        <w:rPr>
-          <w:lang w:val="en-US"/>
-        </w:rPr>
-        <w:t xml:space="preserve"> I start kissing and licking his penis, all over again. </w:t>
+        <w:t xml:space="preserve">I decide to make a long, slow lick from his bare neck to the end of his torso. And in the blink of an eye I start kissing and licking his penis, all over again. </w:t>
       </w:r>
     </w:p>
     <w:p>
@@ -6185,21 +4983,7 @@
         <w:rPr>
           <w:lang w:val="en-US"/>
         </w:rPr>
-        <w:t xml:space="preserve">He begins to moan </w:t>
-      </w:r>
-      <w:proofErr w:type="gramStart"/>
-      <w:r>
-        <w:rPr>
-          <w:lang w:val="en-US"/>
-        </w:rPr>
-        <w:t>louder</w:t>
-      </w:r>
-      <w:proofErr w:type="gramEnd"/>
-      <w:r>
-        <w:rPr>
-          <w:lang w:val="en-US"/>
-        </w:rPr>
-        <w:t xml:space="preserve"> and I catch him rolling his eyes.</w:t>
+        <w:t>He begins to moan louder and I catch him rolling his eyes.</w:t>
       </w:r>
     </w:p>
     <w:p>
@@ -6279,21 +5063,7 @@
         <w:rPr>
           <w:lang w:val="en-US"/>
         </w:rPr>
-        <w:t xml:space="preserve">Even though I knew he was going to come in my mouth, I </w:t>
-      </w:r>
-      <w:proofErr w:type="gramStart"/>
-      <w:r>
-        <w:rPr>
-          <w:lang w:val="en-US"/>
-        </w:rPr>
-        <w:t>am</w:t>
-      </w:r>
-      <w:proofErr w:type="gramEnd"/>
-      <w:r>
-        <w:rPr>
-          <w:lang w:val="en-US"/>
-        </w:rPr>
-        <w:t xml:space="preserve"> still surprised when it happens. Suddenly I feel like a warm breeze, like you feel at the end of the day in summer. But this one told me it was going to rain. And it did.</w:t>
+        <w:t>Even though I knew he was going to come in my mouth, I am still surprised when it happens. Suddenly I feel like a warm breeze, like you feel at the end of the day in summer. But this one told me it was going to rain. And it did.</w:t>
       </w:r>
     </w:p>
     <w:p>
@@ -6366,21 +5136,7 @@
         <w:rPr>
           <w:lang w:val="en-US"/>
         </w:rPr>
-        <w:t xml:space="preserve">------ </w:t>
-      </w:r>
-      <w:proofErr w:type="spellStart"/>
-      <w:r>
-        <w:rPr>
-          <w:lang w:val="en-US"/>
-        </w:rPr>
-        <w:t>fiquei</w:t>
-      </w:r>
-      <w:proofErr w:type="spellEnd"/>
-      <w:r>
-        <w:rPr>
-          <w:lang w:val="en-US"/>
-        </w:rPr>
-        <w:t xml:space="preserve"> aqui</w:t>
+        <w:t>------ fiquei aqui</w:t>
       </w:r>
     </w:p>
     <w:p>
@@ -6471,14 +5227,7 @@
         <w:rPr>
           <w:lang w:val="en-US"/>
         </w:rPr>
-        <w:t xml:space="preserve">I quickly </w:t>
-      </w:r>
-      <w:proofErr w:type="gramStart"/>
-      <w:r>
-        <w:rPr>
-          <w:lang w:val="en-US"/>
-        </w:rPr>
-        <w:t>t</w:t>
+        <w:t>I quickly t</w:t>
       </w:r>
       <w:r>
         <w:rPr>
@@ -6486,7 +5235,6 @@
         </w:rPr>
         <w:t>ake</w:t>
       </w:r>
-      <w:proofErr w:type="gramEnd"/>
       <w:r>
         <w:rPr>
           <w:lang w:val="en-US"/>
@@ -6578,21 +5326,7 @@
           <w:lang w:val="en-US"/>
         </w:rPr>
         <w:lastRenderedPageBreak/>
-        <w:t xml:space="preserve">All this for a </w:t>
-      </w:r>
-      <w:proofErr w:type="gramStart"/>
-      <w:r>
-        <w:rPr>
-          <w:lang w:val="en-US"/>
-        </w:rPr>
-        <w:t>damn</w:t>
-      </w:r>
-      <w:proofErr w:type="gramEnd"/>
-      <w:r>
-        <w:rPr>
-          <w:lang w:val="en-US"/>
-        </w:rPr>
-        <w:t xml:space="preserve"> pill.</w:t>
+        <w:t>All this for a damn pill.</w:t>
       </w:r>
     </w:p>
     <w:p>
@@ -6657,21 +5391,7 @@
         <w:rPr>
           <w:lang w:val="en-US"/>
         </w:rPr>
-        <w:t xml:space="preserve">"Are you alright?" I </w:t>
-      </w:r>
-      <w:proofErr w:type="gramStart"/>
-      <w:r>
-        <w:rPr>
-          <w:lang w:val="en-US"/>
-        </w:rPr>
-        <w:t>ask</w:t>
-      </w:r>
-      <w:proofErr w:type="gramEnd"/>
-      <w:r>
-        <w:rPr>
-          <w:lang w:val="en-US"/>
-        </w:rPr>
-        <w:t>, walking towards him.</w:t>
+        <w:t>"Are you alright?" I ask, walking towards him.</w:t>
       </w:r>
     </w:p>
     <w:p>
@@ -6822,21 +5542,7 @@
         <w:rPr>
           <w:lang w:val="en-US"/>
         </w:rPr>
-        <w:t>"</w:t>
-      </w:r>
-      <w:proofErr w:type="gramStart"/>
-      <w:r>
-        <w:rPr>
-          <w:lang w:val="en-US"/>
-        </w:rPr>
-        <w:t>So</w:t>
-      </w:r>
-      <w:proofErr w:type="gramEnd"/>
-      <w:r>
-        <w:rPr>
-          <w:lang w:val="en-US"/>
-        </w:rPr>
-        <w:t xml:space="preserve"> you had water in your bag the whole time?"</w:t>
+        <w:t>"So you had water in your bag the whole time?"</w:t>
       </w:r>
     </w:p>
     <w:p>
@@ -6945,21 +5651,7 @@
         <w:rPr>
           <w:lang w:val="en-US"/>
         </w:rPr>
-        <w:t xml:space="preserve">Not long after, the other three guys from my team </w:t>
-      </w:r>
-      <w:proofErr w:type="gramStart"/>
-      <w:r>
-        <w:rPr>
-          <w:lang w:val="en-US"/>
-        </w:rPr>
-        <w:t>arrive</w:t>
-      </w:r>
-      <w:proofErr w:type="gramEnd"/>
-      <w:r>
-        <w:rPr>
-          <w:lang w:val="en-US"/>
-        </w:rPr>
-        <w:t>. They did not even say hello.</w:t>
+        <w:t>Not long after, the other three guys from my team arrive. They did not even say hello.</w:t>
       </w:r>
     </w:p>
     <w:p>
@@ -7058,21 +5750,7 @@
         <w:rPr>
           <w:lang w:val="en-US"/>
         </w:rPr>
-        <w:t xml:space="preserve">We all </w:t>
-      </w:r>
-      <w:proofErr w:type="gramStart"/>
-      <w:r>
-        <w:rPr>
-          <w:lang w:val="en-US"/>
-        </w:rPr>
-        <w:t>hurry</w:t>
-      </w:r>
-      <w:proofErr w:type="gramEnd"/>
-      <w:r>
-        <w:rPr>
-          <w:lang w:val="en-US"/>
-        </w:rPr>
-        <w:t xml:space="preserve"> to leave the men's shower room. </w:t>
+        <w:t xml:space="preserve">We all hurry to leave the men's shower room. </w:t>
       </w:r>
     </w:p>
     <w:p>
@@ -7447,14 +6125,7 @@
         <w:rPr>
           <w:lang w:val="en-US"/>
         </w:rPr>
-        <w:t xml:space="preserve">Suddenly I </w:t>
-      </w:r>
-      <w:proofErr w:type="gramStart"/>
-      <w:r>
-        <w:rPr>
-          <w:lang w:val="en-US"/>
-        </w:rPr>
-        <w:t>star</w:t>
+        <w:t>Suddenly I star</w:t>
       </w:r>
       <w:r>
         <w:rPr>
@@ -7462,7 +6133,6 @@
         </w:rPr>
         <w:t>t</w:t>
       </w:r>
-      <w:proofErr w:type="gramEnd"/>
       <w:r>
         <w:rPr>
           <w:lang w:val="en-US"/>
@@ -7743,33 +6413,11 @@
           <w:lang w:val="en-US"/>
         </w:rPr>
       </w:pPr>
-      <w:proofErr w:type="gramStart"/>
-      <w:r>
-        <w:rPr>
-          <w:lang w:val="en-US"/>
-        </w:rPr>
-        <w:t>Damn</w:t>
-      </w:r>
-      <w:proofErr w:type="gramEnd"/>
-      <w:r>
-        <w:rPr>
-          <w:lang w:val="en-US"/>
-        </w:rPr>
-        <w:t xml:space="preserve">, it hurts. My leg, it </w:t>
-      </w:r>
-      <w:proofErr w:type="gramStart"/>
-      <w:r>
-        <w:rPr>
-          <w:lang w:val="en-US"/>
-        </w:rPr>
-        <w:t>fucking</w:t>
-      </w:r>
-      <w:proofErr w:type="gramEnd"/>
-      <w:r>
-        <w:rPr>
-          <w:lang w:val="en-US"/>
-        </w:rPr>
-        <w:t xml:space="preserve"> burns inside.</w:t>
+      <w:r>
+        <w:rPr>
+          <w:lang w:val="en-US"/>
+        </w:rPr>
+        <w:t>Damn, it hurts. My leg, it fucking burns inside.</w:t>
       </w:r>
     </w:p>
     <w:p>
@@ -7823,21 +6471,7 @@
         <w:rPr>
           <w:lang w:val="en-US"/>
         </w:rPr>
-        <w:t xml:space="preserve">And suddenly I </w:t>
-      </w:r>
-      <w:proofErr w:type="spellStart"/>
-      <w:r>
-        <w:rPr>
-          <w:lang w:val="en-US"/>
-        </w:rPr>
-        <w:t>realise</w:t>
-      </w:r>
-      <w:proofErr w:type="spellEnd"/>
-      <w:r>
-        <w:rPr>
-          <w:lang w:val="en-US"/>
-        </w:rPr>
-        <w:t xml:space="preserve"> that I'm not running anymore. The ground is rough, I can feel these little stones on my hands. </w:t>
+        <w:t xml:space="preserve">And suddenly I realise that I'm not running anymore. The ground is rough, I can feel these little stones on my hands. </w:t>
       </w:r>
     </w:p>
     <w:p>
@@ -7962,21 +6596,7 @@
         <w:rPr>
           <w:lang w:val="en-US"/>
         </w:rPr>
-        <w:t xml:space="preserve">How did they know I was mentally questioning his </w:t>
-      </w:r>
-      <w:proofErr w:type="spellStart"/>
-      <w:r>
-        <w:rPr>
-          <w:lang w:val="en-US"/>
-        </w:rPr>
-        <w:t>behaviour</w:t>
-      </w:r>
-      <w:proofErr w:type="spellEnd"/>
-      <w:r>
-        <w:rPr>
-          <w:lang w:val="en-US"/>
-        </w:rPr>
-        <w:t>?</w:t>
+        <w:t>How did they know I was mentally questioning his behaviour?</w:t>
       </w:r>
     </w:p>
     <w:p>
@@ -8009,21 +6629,7 @@
         <w:rPr>
           <w:lang w:val="en-US"/>
         </w:rPr>
-        <w:t xml:space="preserve">"Somebody </w:t>
-      </w:r>
-      <w:proofErr w:type="gramStart"/>
-      <w:r>
-        <w:rPr>
-          <w:lang w:val="en-US"/>
-        </w:rPr>
-        <w:t>call</w:t>
-      </w:r>
-      <w:proofErr w:type="gramEnd"/>
-      <w:r>
-        <w:rPr>
-          <w:lang w:val="en-US"/>
-        </w:rPr>
-        <w:t xml:space="preserve"> an ambulance! Dave's just had a blackout!"</w:t>
+        <w:t>"Somebody call an ambulance! Dave's just had a blackout!"</w:t>
       </w:r>
     </w:p>
     <w:p>
@@ -8161,21 +6767,7 @@
         <w:rPr>
           <w:lang w:val="en-US"/>
         </w:rPr>
-        <w:t xml:space="preserve">I </w:t>
-      </w:r>
-      <w:proofErr w:type="gramStart"/>
-      <w:r>
-        <w:rPr>
-          <w:lang w:val="en-US"/>
-        </w:rPr>
-        <w:t>leave</w:t>
-      </w:r>
-      <w:proofErr w:type="gramEnd"/>
-      <w:r>
-        <w:rPr>
-          <w:lang w:val="en-US"/>
-        </w:rPr>
-        <w:t xml:space="preserve"> the bedroom. I try not to limp, but it's impossible. </w:t>
+        <w:t xml:space="preserve">I leave the bedroom. I try not to limp, but it's impossible. </w:t>
       </w:r>
     </w:p>
     <w:p>
@@ -8196,21 +6788,7 @@
           <w:lang w:val="en-US"/>
         </w:rPr>
         <w:lastRenderedPageBreak/>
-        <w:t xml:space="preserve">The stairs are a </w:t>
-      </w:r>
-      <w:proofErr w:type="gramStart"/>
-      <w:r>
-        <w:rPr>
-          <w:lang w:val="en-US"/>
-        </w:rPr>
-        <w:t>bigger</w:t>
-      </w:r>
-      <w:proofErr w:type="gramEnd"/>
-      <w:r>
-        <w:rPr>
-          <w:lang w:val="en-US"/>
-        </w:rPr>
-        <w:t xml:space="preserve"> nightmare for me. And they are in front of me. </w:t>
+        <w:t xml:space="preserve">The stairs are a bigger nightmare for me. And they are in front of me. </w:t>
       </w:r>
     </w:p>
     <w:p>
@@ -8263,21 +6841,7 @@
         <w:rPr>
           <w:lang w:val="en-US"/>
         </w:rPr>
-        <w:t xml:space="preserve">I finally </w:t>
-      </w:r>
-      <w:proofErr w:type="gramStart"/>
-      <w:r>
-        <w:rPr>
-          <w:lang w:val="en-US"/>
-        </w:rPr>
-        <w:t>reach</w:t>
-      </w:r>
-      <w:proofErr w:type="gramEnd"/>
-      <w:r>
-        <w:rPr>
-          <w:lang w:val="en-US"/>
-        </w:rPr>
-        <w:t xml:space="preserve"> the end, clinging to this handrail, dragging my bad leg along with me.</w:t>
+        <w:t>I finally reach the end, clinging to this handrail, dragging my bad leg along with me.</w:t>
       </w:r>
     </w:p>
     <w:p>
@@ -8359,21 +6923,7 @@
         <w:rPr>
           <w:lang w:val="en-US"/>
         </w:rPr>
-        <w:t xml:space="preserve">. </w:t>
-      </w:r>
-      <w:proofErr w:type="gramStart"/>
-      <w:r>
-        <w:rPr>
-          <w:lang w:val="en-US"/>
-        </w:rPr>
-        <w:t>Again</w:t>
-      </w:r>
-      <w:proofErr w:type="gramEnd"/>
-      <w:r>
-        <w:rPr>
-          <w:lang w:val="en-US"/>
-        </w:rPr>
-        <w:t xml:space="preserve"> with that smile. That beautiful smile. That smile that I now get to see every morning.</w:t>
+        <w:t>. Again with that smile. That beautiful smile. That smile that I now get to see every morning.</w:t>
       </w:r>
     </w:p>
     <w:p>
@@ -8622,55 +7172,27 @@
         <w:rPr>
           <w:lang w:val="en-US"/>
         </w:rPr>
-        <w:t xml:space="preserve">Imagine what happened to my right leg after it was broken. And all the </w:t>
-      </w:r>
-      <w:proofErr w:type="gramStart"/>
-      <w:r>
-        <w:rPr>
-          <w:lang w:val="en-US"/>
-        </w:rPr>
-        <w:t>chair</w:t>
-      </w:r>
-      <w:proofErr w:type="gramEnd"/>
-      <w:r>
-        <w:rPr>
-          <w:lang w:val="en-US"/>
-        </w:rPr>
-        <w:t xml:space="preserve"> that went with it. Slowly I began to lose the ability to move it, to walk with it, even to bend it.</w:t>
-      </w:r>
-    </w:p>
-    <w:p>
-      <w:pPr>
-        <w:rPr>
-          <w:lang w:val="en-US"/>
-        </w:rPr>
-      </w:pPr>
-    </w:p>
-    <w:p>
-      <w:pPr>
-        <w:rPr>
-          <w:lang w:val="en-US"/>
-        </w:rPr>
-      </w:pPr>
-      <w:r>
-        <w:rPr>
-          <w:lang w:val="en-US"/>
-        </w:rPr>
-        <w:t>"</w:t>
-      </w:r>
-      <w:proofErr w:type="gramStart"/>
-      <w:r>
-        <w:rPr>
-          <w:lang w:val="en-US"/>
-        </w:rPr>
-        <w:t>So</w:t>
-      </w:r>
-      <w:proofErr w:type="gramEnd"/>
-      <w:r>
-        <w:rPr>
-          <w:lang w:val="en-US"/>
-        </w:rPr>
-        <w:t xml:space="preserve"> this is incurable?"</w:t>
+        <w:t>Imagine what happened to my right leg after it was broken. And all the chair that went with it. Slowly I began to lose the ability to move it, to walk with it, even to bend it.</w:t>
+      </w:r>
+    </w:p>
+    <w:p>
+      <w:pPr>
+        <w:rPr>
+          <w:lang w:val="en-US"/>
+        </w:rPr>
+      </w:pPr>
+    </w:p>
+    <w:p>
+      <w:pPr>
+        <w:rPr>
+          <w:lang w:val="en-US"/>
+        </w:rPr>
+      </w:pPr>
+      <w:r>
+        <w:rPr>
+          <w:lang w:val="en-US"/>
+        </w:rPr>
+        <w:t>"So this is incurable?"</w:t>
       </w:r>
     </w:p>
     <w:p>
@@ -8696,21 +7218,7 @@
         <w:rPr>
           <w:lang w:val="en-US"/>
         </w:rPr>
-        <w:t>"</w:t>
-      </w:r>
-      <w:proofErr w:type="gramStart"/>
-      <w:r>
-        <w:rPr>
-          <w:lang w:val="en-US"/>
-        </w:rPr>
-        <w:t>So</w:t>
-      </w:r>
-      <w:proofErr w:type="gramEnd"/>
-      <w:r>
-        <w:rPr>
-          <w:lang w:val="en-US"/>
-        </w:rPr>
-        <w:t xml:space="preserve"> he can no longer be an athlete?"</w:t>
+        <w:t>"So he can no longer be an athlete?"</w:t>
       </w:r>
     </w:p>
     <w:p>
@@ -9151,21 +7659,7 @@
         <w:rPr>
           <w:lang w:val="en-US"/>
         </w:rPr>
-        <w:t xml:space="preserve">"You do so </w:t>
-      </w:r>
-      <w:proofErr w:type="gramStart"/>
-      <w:r>
-        <w:rPr>
-          <w:lang w:val="en-US"/>
-        </w:rPr>
-        <w:t>much</w:t>
-      </w:r>
-      <w:proofErr w:type="gramEnd"/>
-      <w:r>
-        <w:rPr>
-          <w:lang w:val="en-US"/>
-        </w:rPr>
-        <w:t xml:space="preserve"> and you don't even know it, don't you, Dave?"</w:t>
+        <w:t>"You do so much and you don't even know it, don't you, Dave?"</w:t>
       </w:r>
     </w:p>
     <w:p>
@@ -9380,19 +7874,11 @@
           <w:lang w:val="en-US"/>
         </w:rPr>
       </w:pPr>
-      <w:proofErr w:type="spellStart"/>
-      <w:r>
-        <w:rPr>
-          <w:lang w:val="en-US"/>
-        </w:rPr>
-        <w:t>Autch</w:t>
-      </w:r>
-      <w:proofErr w:type="spellEnd"/>
-      <w:r>
-        <w:rPr>
-          <w:lang w:val="en-US"/>
-        </w:rPr>
-        <w:t xml:space="preserve">. That spear made me bleed. </w:t>
+      <w:r>
+        <w:rPr>
+          <w:lang w:val="en-US"/>
+        </w:rPr>
+        <w:t xml:space="preserve">Autch. That spear made me bleed. </w:t>
       </w:r>
     </w:p>
     <w:p>
@@ -9503,21 +7989,7 @@
         <w:rPr>
           <w:lang w:val="en-US"/>
         </w:rPr>
-        <w:t xml:space="preserve">I'm far from it. I </w:t>
-      </w:r>
-      <w:proofErr w:type="gramStart"/>
-      <w:r>
-        <w:rPr>
-          <w:lang w:val="en-US"/>
-        </w:rPr>
-        <w:t>have to</w:t>
-      </w:r>
-      <w:proofErr w:type="gramEnd"/>
-      <w:r>
-        <w:rPr>
-          <w:lang w:val="en-US"/>
-        </w:rPr>
-        <w:t xml:space="preserve"> be next to it first.</w:t>
+        <w:t>I'm far from it. I have to be next to it first.</w:t>
       </w:r>
     </w:p>
     <w:p>
@@ -9634,29 +8106,7 @@
         <w:rPr>
           <w:lang w:val="en-US"/>
         </w:rPr>
-        <w:t xml:space="preserve">I know he is not doing it on purpose. It's just </w:t>
-      </w:r>
-      <w:proofErr w:type="gramStart"/>
-      <w:r>
-        <w:rPr>
-          <w:lang w:val="en-US"/>
-        </w:rPr>
-        <w:t xml:space="preserve">an </w:t>
-      </w:r>
-      <w:proofErr w:type="spellStart"/>
-      <w:r>
-        <w:rPr>
-          <w:lang w:val="en-US"/>
-        </w:rPr>
-        <w:t>armour</w:t>
-      </w:r>
-      <w:proofErr w:type="spellEnd"/>
-      <w:proofErr w:type="gramEnd"/>
-      <w:r>
-        <w:rPr>
-          <w:lang w:val="en-US"/>
-        </w:rPr>
-        <w:t xml:space="preserve"> to protect himself. </w:t>
+        <w:t xml:space="preserve">I know he is not doing it on purpose. It's just an armour to protect himself. </w:t>
       </w:r>
     </w:p>
     <w:p>
@@ -9689,21 +8139,7 @@
         <w:rPr>
           <w:lang w:val="en-US"/>
         </w:rPr>
-        <w:t xml:space="preserve">Well, I </w:t>
-      </w:r>
-      <w:proofErr w:type="gramStart"/>
-      <w:r>
-        <w:rPr>
-          <w:lang w:val="en-US"/>
-        </w:rPr>
-        <w:t>have to</w:t>
-      </w:r>
-      <w:proofErr w:type="gramEnd"/>
-      <w:r>
-        <w:rPr>
-          <w:lang w:val="en-US"/>
-        </w:rPr>
-        <w:t xml:space="preserve"> be there first.</w:t>
+        <w:t>Well, I have to be there first.</w:t>
       </w:r>
     </w:p>
     <w:p>
@@ -9775,21 +8211,7 @@
           <w:lang w:val="en-US"/>
         </w:rPr>
         <w:lastRenderedPageBreak/>
-        <w:t xml:space="preserve">He is suffering so much, </w:t>
-      </w:r>
-      <w:proofErr w:type="gramStart"/>
-      <w:r>
-        <w:rPr>
-          <w:lang w:val="en-US"/>
-        </w:rPr>
-        <w:t>in spite of the fact that</w:t>
-      </w:r>
-      <w:proofErr w:type="gramEnd"/>
-      <w:r>
-        <w:rPr>
-          <w:lang w:val="en-US"/>
-        </w:rPr>
-        <w:t xml:space="preserve"> he tries to hide it all the time. </w:t>
+        <w:t xml:space="preserve">He is suffering so much, in spite of the fact that he tries to hide it all the time. </w:t>
       </w:r>
     </w:p>
     <w:p>
@@ -10036,42 +8458,20 @@
         <w:rPr>
           <w:lang w:val="en-US"/>
         </w:rPr>
-        <w:t xml:space="preserve">--&gt; go to </w:t>
-      </w:r>
-      <w:proofErr w:type="spellStart"/>
-      <w:r>
-        <w:rPr>
-          <w:lang w:val="en-US"/>
-        </w:rPr>
-        <w:t>dave</w:t>
-      </w:r>
-      <w:proofErr w:type="spellEnd"/>
-    </w:p>
-    <w:p>
-      <w:pPr>
-        <w:rPr>
-          <w:lang w:val="en-US"/>
-        </w:rPr>
-      </w:pPr>
-      <w:r>
-        <w:rPr>
-          <w:lang w:val="en-US"/>
-        </w:rPr>
-        <w:t xml:space="preserve">I'm standing next to </w:t>
-      </w:r>
-      <w:proofErr w:type="gramStart"/>
-      <w:r>
-        <w:rPr>
-          <w:lang w:val="en-US"/>
-        </w:rPr>
-        <w:t>him</w:t>
-      </w:r>
-      <w:proofErr w:type="gramEnd"/>
-      <w:r>
-        <w:rPr>
-          <w:lang w:val="en-US"/>
-        </w:rPr>
-        <w:t xml:space="preserve"> and I might be able to help him to the front door now.</w:t>
+        <w:t>--&gt; go to dave</w:t>
+      </w:r>
+    </w:p>
+    <w:p>
+      <w:pPr>
+        <w:rPr>
+          <w:lang w:val="en-US"/>
+        </w:rPr>
+      </w:pPr>
+      <w:r>
+        <w:rPr>
+          <w:lang w:val="en-US"/>
+        </w:rPr>
+        <w:t>I'm standing next to him and I might be able to help him to the front door now.</w:t>
       </w:r>
     </w:p>
     <w:p>
@@ -10104,21 +8504,7 @@
         <w:rPr>
           <w:lang w:val="en-US"/>
         </w:rPr>
-        <w:t xml:space="preserve">I </w:t>
-      </w:r>
-      <w:proofErr w:type="gramStart"/>
-      <w:r>
-        <w:rPr>
-          <w:lang w:val="en-US"/>
-        </w:rPr>
-        <w:t>hold</w:t>
-      </w:r>
-      <w:proofErr w:type="gramEnd"/>
-      <w:r>
-        <w:rPr>
-          <w:lang w:val="en-US"/>
-        </w:rPr>
-        <w:t xml:space="preserve"> him under his right arm, next to his armpit. I can feel his sweat. He must have given it his all to get this far. It must not be easy for him to cope with his disability.</w:t>
+        <w:t>I hold him under his right arm, next to his armpit. I can feel his sweat. He must have given it his all to get this far. It must not be easy for him to cope with his disability.</w:t>
       </w:r>
     </w:p>
     <w:p>
@@ -10209,30 +8595,8 @@
         <w:rPr>
           <w:lang w:val="en-US"/>
         </w:rPr>
-        <w:t xml:space="preserve">help </w:t>
-      </w:r>
-      <w:proofErr w:type="spellStart"/>
-      <w:r>
-        <w:rPr>
-          <w:lang w:val="en-US"/>
-        </w:rPr>
-        <w:t>dave</w:t>
-      </w:r>
-      <w:proofErr w:type="spellEnd"/>
-      <w:r>
-        <w:rPr>
-          <w:lang w:val="en-US"/>
-        </w:rPr>
-        <w:t xml:space="preserve"> come </w:t>
-      </w:r>
-      <w:proofErr w:type="gramStart"/>
-      <w:r>
-        <w:rPr>
-          <w:lang w:val="en-US"/>
-        </w:rPr>
-        <w:t>in</w:t>
-      </w:r>
-      <w:proofErr w:type="gramEnd"/>
+        <w:t>help dave come in</w:t>
+      </w:r>
     </w:p>
     <w:p>
       <w:pPr>
@@ -10269,30 +8633,8 @@
         <w:rPr>
           <w:lang w:val="en-US"/>
         </w:rPr>
-        <w:t xml:space="preserve">swap to </w:t>
-      </w:r>
-      <w:proofErr w:type="spellStart"/>
-      <w:r>
-        <w:rPr>
-          <w:lang w:val="en-US"/>
-        </w:rPr>
-        <w:t>dave</w:t>
-      </w:r>
-      <w:proofErr w:type="spellEnd"/>
-      <w:r>
-        <w:rPr>
-          <w:lang w:val="en-US"/>
-        </w:rPr>
-        <w:t xml:space="preserve"> / switch to </w:t>
-      </w:r>
-      <w:proofErr w:type="spellStart"/>
-      <w:r>
-        <w:rPr>
-          <w:lang w:val="en-US"/>
-        </w:rPr>
-        <w:t>dave</w:t>
-      </w:r>
-      <w:proofErr w:type="spellEnd"/>
+        <w:t>swap to dave / switch to dave</w:t>
+      </w:r>
     </w:p>
     <w:p>
       <w:pPr>
@@ -10367,21 +8709,7 @@
         <w:rPr>
           <w:lang w:val="en-US"/>
         </w:rPr>
-        <w:t xml:space="preserve">And when we </w:t>
-      </w:r>
-      <w:proofErr w:type="gramStart"/>
-      <w:r>
-        <w:rPr>
-          <w:lang w:val="en-US"/>
-        </w:rPr>
-        <w:t>reach</w:t>
-      </w:r>
-      <w:proofErr w:type="gramEnd"/>
-      <w:r>
-        <w:rPr>
-          <w:lang w:val="en-US"/>
-        </w:rPr>
-        <w:t xml:space="preserve"> the main room, I could be 100% sure: there are a lot of esoteric things here.</w:t>
+        <w:t>And when we reach the main room, I could be 100% sure: there are a lot of esoteric things here.</w:t>
       </w:r>
     </w:p>
     <w:p>
@@ -10419,16 +8747,8 @@
         <w:rPr>
           <w:lang w:val="en-US"/>
         </w:rPr>
-        <w:t xml:space="preserve">walk to </w:t>
-      </w:r>
-      <w:proofErr w:type="gramStart"/>
-      <w:r>
-        <w:rPr>
-          <w:lang w:val="en-US"/>
-        </w:rPr>
-        <w:t>table</w:t>
-      </w:r>
-      <w:proofErr w:type="gramEnd"/>
+        <w:t>walk to table</w:t>
+      </w:r>
     </w:p>
     <w:p>
       <w:pPr>
@@ -10487,21 +8807,7 @@
         <w:rPr>
           <w:lang w:val="en-US"/>
         </w:rPr>
-        <w:t xml:space="preserve">I finally </w:t>
-      </w:r>
-      <w:proofErr w:type="spellStart"/>
-      <w:r>
-        <w:rPr>
-          <w:lang w:val="en-US"/>
-        </w:rPr>
-        <w:t>realise</w:t>
-      </w:r>
-      <w:proofErr w:type="spellEnd"/>
-      <w:r>
-        <w:rPr>
-          <w:lang w:val="en-US"/>
-        </w:rPr>
-        <w:t xml:space="preserve"> that he is blind.</w:t>
+        <w:t>I finally realise that he is blind.</w:t>
       </w:r>
     </w:p>
     <w:p>
@@ -10599,48 +8905,20 @@
         <w:rPr>
           <w:lang w:val="en-US"/>
         </w:rPr>
-        <w:t xml:space="preserve">--&gt; talk to </w:t>
-      </w:r>
-      <w:proofErr w:type="gramStart"/>
-      <w:r>
-        <w:rPr>
-          <w:lang w:val="en-US"/>
-        </w:rPr>
-        <w:t>wizard ,</w:t>
-      </w:r>
-      <w:proofErr w:type="gramEnd"/>
-      <w:r>
-        <w:rPr>
-          <w:lang w:val="en-US"/>
-        </w:rPr>
-        <w:t xml:space="preserve"> ask wizard</w:t>
-      </w:r>
-    </w:p>
-    <w:p>
-      <w:pPr>
-        <w:rPr>
-          <w:lang w:val="en-US"/>
-        </w:rPr>
-      </w:pPr>
-      <w:r>
-        <w:rPr>
-          <w:lang w:val="en-US"/>
-        </w:rPr>
-        <w:t xml:space="preserve">"What is that giant statue over there?" I </w:t>
-      </w:r>
-      <w:proofErr w:type="gramStart"/>
-      <w:r>
-        <w:rPr>
-          <w:lang w:val="en-US"/>
-        </w:rPr>
-        <w:t>ask</w:t>
-      </w:r>
-      <w:proofErr w:type="gramEnd"/>
-      <w:r>
-        <w:rPr>
-          <w:lang w:val="en-US"/>
-        </w:rPr>
-        <w:t xml:space="preserve"> him, pointing at it with my index finger.</w:t>
+        <w:t>--&gt; talk to wizard , ask wizard</w:t>
+      </w:r>
+    </w:p>
+    <w:p>
+      <w:pPr>
+        <w:rPr>
+          <w:lang w:val="en-US"/>
+        </w:rPr>
+      </w:pPr>
+      <w:r>
+        <w:rPr>
+          <w:lang w:val="en-US"/>
+        </w:rPr>
+        <w:t>"What is that giant statue over there?" I ask him, pointing at it with my index finger.</w:t>
       </w:r>
     </w:p>
     <w:p>
@@ -10717,21 +8995,7 @@
         <w:rPr>
           <w:lang w:val="en-US"/>
         </w:rPr>
-        <w:t xml:space="preserve">I love Loan's sense of </w:t>
-      </w:r>
-      <w:proofErr w:type="spellStart"/>
-      <w:r>
-        <w:rPr>
-          <w:lang w:val="en-US"/>
-        </w:rPr>
-        <w:t>humour</w:t>
-      </w:r>
-      <w:proofErr w:type="spellEnd"/>
-      <w:r>
-        <w:rPr>
-          <w:lang w:val="en-US"/>
-        </w:rPr>
-        <w:t>.</w:t>
+        <w:t>I love Loan's sense of humour.</w:t>
       </w:r>
     </w:p>
     <w:p>
@@ -10918,21 +9182,7 @@
         <w:rPr>
           <w:lang w:val="en-US"/>
         </w:rPr>
-        <w:t xml:space="preserve">And suddenly he opens his </w:t>
-      </w:r>
-      <w:proofErr w:type="gramStart"/>
-      <w:r>
-        <w:rPr>
-          <w:lang w:val="en-US"/>
-        </w:rPr>
-        <w:t>eyes</w:t>
-      </w:r>
-      <w:proofErr w:type="gramEnd"/>
-      <w:r>
-        <w:rPr>
-          <w:lang w:val="en-US"/>
-        </w:rPr>
-        <w:t xml:space="preserve"> and we see the reflection of the flames of </w:t>
+        <w:t xml:space="preserve">And suddenly he opens his eyes and we see the reflection of the flames of </w:t>
       </w:r>
       <w:r>
         <w:rPr>
@@ -11114,35 +9364,7 @@
         <w:rPr>
           <w:lang w:val="en-US"/>
         </w:rPr>
-        <w:t>"That was just a mise-</w:t>
-      </w:r>
-      <w:proofErr w:type="spellStart"/>
-      <w:r>
-        <w:rPr>
-          <w:lang w:val="en-US"/>
-        </w:rPr>
-        <w:t>en</w:t>
-      </w:r>
-      <w:proofErr w:type="spellEnd"/>
-      <w:r>
-        <w:rPr>
-          <w:lang w:val="en-US"/>
-        </w:rPr>
-        <w:t xml:space="preserve">-scene. You </w:t>
-      </w:r>
-      <w:proofErr w:type="gramStart"/>
-      <w:r>
-        <w:rPr>
-          <w:lang w:val="en-US"/>
-        </w:rPr>
-        <w:t>know, just in case</w:t>
-      </w:r>
-      <w:proofErr w:type="gramEnd"/>
-      <w:r>
-        <w:rPr>
-          <w:lang w:val="en-US"/>
-        </w:rPr>
-        <w:t xml:space="preserve"> the </w:t>
+        <w:t xml:space="preserve">"That was just a mise-en-scene. You know, just in case the </w:t>
       </w:r>
       <w:r>
         <w:rPr>
@@ -11198,21 +9420,7 @@
         <w:rPr>
           <w:lang w:val="en-US"/>
         </w:rPr>
-        <w:t xml:space="preserve">ell, painting every nook and cranny in hot </w:t>
-      </w:r>
-      <w:proofErr w:type="gramStart"/>
-      <w:r>
-        <w:rPr>
-          <w:lang w:val="en-US"/>
-        </w:rPr>
-        <w:t>pink</w:t>
-      </w:r>
-      <w:proofErr w:type="gramEnd"/>
-      <w:r>
-        <w:rPr>
-          <w:lang w:val="en-US"/>
-        </w:rPr>
-        <w:t xml:space="preserve"> and throwing all-day pool parties. It seems that money cannot buy everything. And that makes me sad</w:t>
+        <w:t>ell, painting every nook and cranny in hot pink and throwing all-day pool parties. It seems that money cannot buy everything. And that makes me sad</w:t>
       </w:r>
       <w:r>
         <w:rPr>
@@ -11494,16 +9702,8 @@
         <w:rPr>
           <w:lang w:val="en-US"/>
         </w:rPr>
-        <w:t xml:space="preserve">Talk to </w:t>
-      </w:r>
-      <w:proofErr w:type="gramStart"/>
-      <w:r>
-        <w:rPr>
-          <w:lang w:val="en-US"/>
-        </w:rPr>
-        <w:t>wizard</w:t>
-      </w:r>
-      <w:proofErr w:type="gramEnd"/>
+        <w:t>Talk to wizard</w:t>
+      </w:r>
     </w:p>
     <w:p>
       <w:pPr>
@@ -11604,21 +9804,7 @@
         <w:rPr>
           <w:lang w:val="en-US"/>
         </w:rPr>
-        <w:t>"</w:t>
-      </w:r>
-      <w:proofErr w:type="gramStart"/>
-      <w:r>
-        <w:rPr>
-          <w:lang w:val="en-US"/>
-        </w:rPr>
-        <w:t>So</w:t>
-      </w:r>
-      <w:proofErr w:type="gramEnd"/>
-      <w:r>
-        <w:rPr>
-          <w:lang w:val="en-US"/>
-        </w:rPr>
-        <w:t xml:space="preserve"> could you tell me and </w:t>
+        <w:t xml:space="preserve">"So could you tell me and </w:t>
       </w:r>
       <w:r>
         <w:rPr>
@@ -11915,21 +10101,7 @@
         <w:rPr>
           <w:lang w:val="en-US"/>
         </w:rPr>
-        <w:t xml:space="preserve">Hum... No doubt he was once an admirer of the Devil. </w:t>
-      </w:r>
-      <w:proofErr w:type="gramStart"/>
-      <w:r>
-        <w:rPr>
-          <w:lang w:val="en-US"/>
-        </w:rPr>
-        <w:t>The number</w:t>
-      </w:r>
-      <w:proofErr w:type="gramEnd"/>
-      <w:r>
-        <w:rPr>
-          <w:lang w:val="en-US"/>
-        </w:rPr>
-        <w:t xml:space="preserve"> 666 is everywhere. Even under the huge Satanic statue looking down.</w:t>
+        <w:t>Hum... No doubt he was once an admirer of the Devil. The number 666 is everywhere. Even under the huge Satanic statue looking down.</w:t>
       </w:r>
     </w:p>
     <w:p>
@@ -12081,82 +10253,40 @@
         <w:rPr>
           <w:lang w:val="en-US"/>
         </w:rPr>
-        <w:t xml:space="preserve">Hum... They point to the black candle. But they look like they are diverging. Not converging on a single point of the candle. It doesn't make such a difference because the candle is big, but that's it: the heads of the arrows don't converge on </w:t>
-      </w:r>
-      <w:proofErr w:type="gramStart"/>
-      <w:r>
-        <w:rPr>
-          <w:lang w:val="en-US"/>
-        </w:rPr>
-        <w:t>exactly the same</w:t>
-      </w:r>
-      <w:proofErr w:type="gramEnd"/>
-      <w:r>
-        <w:rPr>
-          <w:lang w:val="en-US"/>
-        </w:rPr>
-        <w:t xml:space="preserve"> spot on the candle. </w:t>
-      </w:r>
-    </w:p>
-    <w:p>
-      <w:pPr>
-        <w:rPr>
-          <w:lang w:val="en-US"/>
-        </w:rPr>
-      </w:pPr>
-    </w:p>
-    <w:p>
-      <w:pPr>
-        <w:rPr>
-          <w:lang w:val="en-US"/>
-        </w:rPr>
-      </w:pPr>
-      <w:r>
-        <w:rPr>
-          <w:lang w:val="en-US"/>
-        </w:rPr>
-        <w:t xml:space="preserve">--&gt; look at </w:t>
-      </w:r>
-      <w:proofErr w:type="gramStart"/>
-      <w:r>
-        <w:rPr>
-          <w:lang w:val="en-US"/>
-        </w:rPr>
-        <w:t>arrows</w:t>
-      </w:r>
-      <w:proofErr w:type="gramEnd"/>
-      <w:r>
-        <w:rPr>
-          <w:lang w:val="en-US"/>
-        </w:rPr>
-        <w:t xml:space="preserve"> tails</w:t>
-      </w:r>
-    </w:p>
-    <w:p>
-      <w:pPr>
-        <w:rPr>
-          <w:lang w:val="en-US"/>
-        </w:rPr>
-      </w:pPr>
-      <w:r>
-        <w:rPr>
-          <w:lang w:val="en-US"/>
-        </w:rPr>
-        <w:t xml:space="preserve">Look! They converge from the same point! It is almost on the </w:t>
-      </w:r>
-      <w:proofErr w:type="gramStart"/>
-      <w:r>
-        <w:rPr>
-          <w:lang w:val="en-US"/>
-        </w:rPr>
-        <w:t>ground,</w:t>
-      </w:r>
-      <w:proofErr w:type="gramEnd"/>
-      <w:r>
-        <w:rPr>
-          <w:lang w:val="en-US"/>
-        </w:rPr>
-        <w:t xml:space="preserve"> it is better to bend a little. </w:t>
+        <w:t xml:space="preserve">Hum... They point to the black candle. But they look like they are diverging. Not converging on a single point of the candle. It doesn't make such a difference because the candle is big, but that's it: the heads of the arrows don't converge on exactly the same spot on the candle. </w:t>
+      </w:r>
+    </w:p>
+    <w:p>
+      <w:pPr>
+        <w:rPr>
+          <w:lang w:val="en-US"/>
+        </w:rPr>
+      </w:pPr>
+    </w:p>
+    <w:p>
+      <w:pPr>
+        <w:rPr>
+          <w:lang w:val="en-US"/>
+        </w:rPr>
+      </w:pPr>
+      <w:r>
+        <w:rPr>
+          <w:lang w:val="en-US"/>
+        </w:rPr>
+        <w:t>--&gt; look at arrows tails</w:t>
+      </w:r>
+    </w:p>
+    <w:p>
+      <w:pPr>
+        <w:rPr>
+          <w:lang w:val="en-US"/>
+        </w:rPr>
+      </w:pPr>
+      <w:r>
+        <w:rPr>
+          <w:lang w:val="en-US"/>
+        </w:rPr>
+        <w:t xml:space="preserve">Look! They converge from the same point! It is almost on the ground, it is better to bend a little. </w:t>
       </w:r>
     </w:p>
     <w:p>
@@ -12255,21 +10385,7 @@
         <w:rPr>
           <w:lang w:val="en-US"/>
         </w:rPr>
-        <w:t xml:space="preserve">A false floor </w:t>
-      </w:r>
-      <w:proofErr w:type="gramStart"/>
-      <w:r>
-        <w:rPr>
-          <w:lang w:val="en-US"/>
-        </w:rPr>
-        <w:t>rises up</w:t>
-      </w:r>
-      <w:proofErr w:type="gramEnd"/>
-      <w:r>
-        <w:rPr>
-          <w:lang w:val="en-US"/>
-        </w:rPr>
-        <w:t xml:space="preserve">, revealing an ancient scroll. </w:t>
+        <w:t xml:space="preserve">A false floor rises up, revealing an ancient scroll. </w:t>
       </w:r>
     </w:p>
     <w:p>
@@ -12368,42 +10484,20 @@
         <w:rPr>
           <w:lang w:val="en-US"/>
         </w:rPr>
-        <w:t xml:space="preserve">--&gt; walk to </w:t>
-      </w:r>
-      <w:proofErr w:type="spellStart"/>
-      <w:r>
-        <w:rPr>
-          <w:lang w:val="en-US"/>
-        </w:rPr>
-        <w:t>dave</w:t>
-      </w:r>
-      <w:proofErr w:type="spellEnd"/>
-    </w:p>
-    <w:p>
-      <w:pPr>
-        <w:rPr>
-          <w:lang w:val="en-US"/>
-        </w:rPr>
-      </w:pPr>
-      <w:r>
-        <w:rPr>
-          <w:lang w:val="en-US"/>
-        </w:rPr>
-        <w:t xml:space="preserve">I </w:t>
-      </w:r>
-      <w:proofErr w:type="gramStart"/>
-      <w:r>
-        <w:rPr>
-          <w:lang w:val="en-US"/>
-        </w:rPr>
-        <w:t>walk</w:t>
-      </w:r>
-      <w:proofErr w:type="gramEnd"/>
-      <w:r>
-        <w:rPr>
-          <w:lang w:val="en-US"/>
-        </w:rPr>
-        <w:t xml:space="preserve"> towards him. He is waiting for me to give him the scroll. He looks better but still has not moved from the table where he is holding himself.</w:t>
+        <w:t>--&gt; walk to dave</w:t>
+      </w:r>
+    </w:p>
+    <w:p>
+      <w:pPr>
+        <w:rPr>
+          <w:lang w:val="en-US"/>
+        </w:rPr>
+      </w:pPr>
+      <w:r>
+        <w:rPr>
+          <w:lang w:val="en-US"/>
+        </w:rPr>
+        <w:t>I walk towards him. He is waiting for me to give him the scroll. He looks better but still has not moved from the table where he is holding himself.</w:t>
       </w:r>
     </w:p>
     <w:p>
@@ -12714,6 +10808,12 @@
           <w:lang w:val="en-US"/>
         </w:rPr>
       </w:pPr>
+      <w:r>
+        <w:rPr>
+          <w:lang w:val="en-US"/>
+        </w:rPr>
+        <w:t>--- fiquei aqui</w:t>
+      </w:r>
     </w:p>
     <w:p>
       <w:pPr>
@@ -12730,16 +10830,8 @@
         <w:rPr>
           <w:lang w:val="en-US"/>
         </w:rPr>
-        <w:t xml:space="preserve">Look at </w:t>
-      </w:r>
-      <w:proofErr w:type="gramStart"/>
-      <w:r>
-        <w:rPr>
-          <w:lang w:val="en-US"/>
-        </w:rPr>
-        <w:t>statue</w:t>
-      </w:r>
-      <w:proofErr w:type="gramEnd"/>
+        <w:t>Look at statue</w:t>
+      </w:r>
     </w:p>
     <w:p>
       <w:pPr>
@@ -12754,21 +10846,7 @@
         <w:rPr>
           <w:lang w:val="en-US"/>
         </w:rPr>
-        <w:t xml:space="preserve">“Look, Dave! It </w:t>
-      </w:r>
-      <w:proofErr w:type="gramStart"/>
-      <w:r>
-        <w:rPr>
-          <w:lang w:val="en-US"/>
-        </w:rPr>
-        <w:t>says</w:t>
-      </w:r>
-      <w:proofErr w:type="gramEnd"/>
-      <w:r>
-        <w:rPr>
-          <w:lang w:val="en-US"/>
-        </w:rPr>
-        <w:t xml:space="preserve"> ‘</w:t>
+        <w:t>“Look, Dave! It says ‘</w:t>
       </w:r>
       <w:r>
         <w:rPr>
@@ -12819,21 +10897,7 @@
         <w:rPr>
           <w:lang w:val="en-US"/>
         </w:rPr>
-        <w:t>(</w:t>
-      </w:r>
-      <w:proofErr w:type="gramStart"/>
-      <w:r>
-        <w:rPr>
-          <w:lang w:val="en-US"/>
-        </w:rPr>
-        <w:t>if</w:t>
-      </w:r>
-      <w:proofErr w:type="gramEnd"/>
-      <w:r>
-        <w:rPr>
-          <w:lang w:val="en-US"/>
-        </w:rPr>
-        <w:t xml:space="preserve"> both clues were not discovered)</w:t>
+        <w:t>(if both clues were not discovered)</w:t>
       </w:r>
     </w:p>
     <w:p>
@@ -12900,35 +10964,7 @@
         <w:rPr>
           <w:lang w:val="en-US"/>
         </w:rPr>
-        <w:t xml:space="preserve">When, </w:t>
-      </w:r>
-      <w:proofErr w:type="gramStart"/>
-      <w:r>
-        <w:rPr>
-          <w:lang w:val="en-US"/>
-        </w:rPr>
-        <w:t>all of a sudden</w:t>
-      </w:r>
-      <w:proofErr w:type="gramEnd"/>
-      <w:r>
-        <w:rPr>
-          <w:lang w:val="en-US"/>
-        </w:rPr>
-        <w:t xml:space="preserve">, I </w:t>
-      </w:r>
-      <w:proofErr w:type="gramStart"/>
-      <w:r>
-        <w:rPr>
-          <w:lang w:val="en-US"/>
-        </w:rPr>
-        <w:t>have bumped</w:t>
-      </w:r>
-      <w:proofErr w:type="gramEnd"/>
-      <w:r>
-        <w:rPr>
-          <w:lang w:val="en-US"/>
-        </w:rPr>
-        <w:t xml:space="preserve"> into something. My reflex was to close my eyes, even though I didn't notice anything in front of me. When I open them, I notice that there is nothing.</w:t>
+        <w:t>When, all of a sudden, I have bumped into something. My reflex was to close my eyes, even though I didn't notice anything in front of me. When I open them, I notice that there is nothing.</w:t>
       </w:r>
     </w:p>
     <w:p>
@@ -13099,21 +11135,7 @@
         <w:rPr>
           <w:lang w:val="en-US"/>
         </w:rPr>
-        <w:t>(</w:t>
-      </w:r>
-      <w:proofErr w:type="gramStart"/>
-      <w:r>
-        <w:rPr>
-          <w:lang w:val="en-US"/>
-        </w:rPr>
-        <w:t>if</w:t>
-      </w:r>
-      <w:proofErr w:type="gramEnd"/>
-      <w:r>
-        <w:rPr>
-          <w:lang w:val="en-US"/>
-        </w:rPr>
-        <w:t xml:space="preserve"> both clues are found)</w:t>
+        <w:t>(if both clues are found)</w:t>
       </w:r>
     </w:p>
     <w:p>
@@ -13786,16 +11808,8 @@
         <w:rPr>
           <w:lang w:val="en-US"/>
         </w:rPr>
-        <w:t xml:space="preserve">Go middle door / go mountain / walk to middle door / walk to mountain door / walk to </w:t>
-      </w:r>
-      <w:proofErr w:type="gramStart"/>
-      <w:r>
-        <w:rPr>
-          <w:lang w:val="en-US"/>
-        </w:rPr>
-        <w:t>mountain</w:t>
-      </w:r>
-      <w:proofErr w:type="gramEnd"/>
+        <w:t>Go middle door / go mountain / walk to middle door / walk to mountain door / walk to mountain</w:t>
+      </w:r>
     </w:p>
     <w:p>
       <w:pPr>
@@ -14021,19 +12035,11 @@
           <w:lang w:val="en-US"/>
         </w:rPr>
       </w:pPr>
-      <w:proofErr w:type="spellStart"/>
-      <w:r>
-        <w:rPr>
-          <w:lang w:val="en-US"/>
-        </w:rPr>
-        <w:t>Duuuuuuude</w:t>
-      </w:r>
-      <w:proofErr w:type="spellEnd"/>
-      <w:r>
-        <w:rPr>
-          <w:lang w:val="en-US"/>
-        </w:rPr>
-        <w:t>. Calm down! I'm going to look like a tomato!</w:t>
+      <w:r>
+        <w:rPr>
+          <w:lang w:val="en-US"/>
+        </w:rPr>
+        <w:t>Duuuuuuude. Calm down! I'm going to look like a tomato!</w:t>
       </w:r>
     </w:p>
     <w:p>
@@ -14119,21 +12125,7 @@
         <w:rPr>
           <w:lang w:val="en-US"/>
         </w:rPr>
-        <w:t xml:space="preserve">He </w:t>
-      </w:r>
-      <w:proofErr w:type="gramStart"/>
-      <w:r>
-        <w:rPr>
-          <w:lang w:val="en-US"/>
-        </w:rPr>
-        <w:t>gives</w:t>
-      </w:r>
-      <w:proofErr w:type="gramEnd"/>
-      <w:r>
-        <w:rPr>
-          <w:lang w:val="en-US"/>
-        </w:rPr>
-        <w:t xml:space="preserve"> me the key and wishes us all the best. </w:t>
+        <w:t xml:space="preserve">He gives me the key and wishes us all the best. </w:t>
       </w:r>
     </w:p>
     <w:p>
@@ -14171,16 +12163,8 @@
         <w:rPr>
           <w:lang w:val="en-US"/>
         </w:rPr>
-        <w:t xml:space="preserve">Take key / grab </w:t>
-      </w:r>
-      <w:proofErr w:type="gramStart"/>
-      <w:r>
-        <w:rPr>
-          <w:lang w:val="en-US"/>
-        </w:rPr>
-        <w:t>key</w:t>
-      </w:r>
-      <w:proofErr w:type="gramEnd"/>
+        <w:t>Take key / grab key</w:t>
+      </w:r>
     </w:p>
     <w:p>
       <w:pPr>
@@ -14281,14 +12265,12 @@
         </w:rPr>
         <w:t xml:space="preserve">And so, we say goodbye to the wizard and </w:t>
       </w:r>
-      <w:proofErr w:type="gramStart"/>
       <w:r>
         <w:rPr>
           <w:lang w:val="en-US"/>
         </w:rPr>
         <w:t>are capable of passing</w:t>
       </w:r>
-      <w:proofErr w:type="gramEnd"/>
       <w:r>
         <w:rPr>
           <w:lang w:val="en-US"/>
@@ -14318,16 +12300,8 @@
         <w:rPr>
           <w:lang w:val="en-US"/>
         </w:rPr>
-        <w:t xml:space="preserve">Walk to mountain / go to </w:t>
-      </w:r>
-      <w:proofErr w:type="gramStart"/>
-      <w:r>
-        <w:rPr>
-          <w:lang w:val="en-US"/>
-        </w:rPr>
-        <w:t>mountain</w:t>
-      </w:r>
-      <w:proofErr w:type="gramEnd"/>
+        <w:t>Walk to mountain / go to mountain</w:t>
+      </w:r>
     </w:p>
     <w:p>
       <w:pPr>
@@ -14449,16 +12423,8 @@
         <w:rPr>
           <w:lang w:val="en-US"/>
         </w:rPr>
-        <w:t xml:space="preserve">Go inside of small house / go wizard </w:t>
-      </w:r>
-      <w:proofErr w:type="gramStart"/>
-      <w:r>
-        <w:rPr>
-          <w:lang w:val="en-US"/>
-        </w:rPr>
-        <w:t>house</w:t>
-      </w:r>
-      <w:proofErr w:type="gramEnd"/>
+        <w:t>Go inside of small house / go wizard house</w:t>
+      </w:r>
     </w:p>
     <w:p>
       <w:pPr>
@@ -14496,42 +12462,20 @@
         <w:rPr>
           <w:lang w:val="en-US"/>
         </w:rPr>
-        <w:t xml:space="preserve">Walk to </w:t>
-      </w:r>
-      <w:proofErr w:type="gramStart"/>
-      <w:r>
-        <w:rPr>
-          <w:lang w:val="en-US"/>
-        </w:rPr>
-        <w:t>end</w:t>
-      </w:r>
-      <w:proofErr w:type="gramEnd"/>
-    </w:p>
-    <w:p>
-      <w:pPr>
-        <w:rPr>
-          <w:lang w:val="en-US"/>
-        </w:rPr>
-      </w:pPr>
-      <w:r>
-        <w:rPr>
-          <w:lang w:val="en-US"/>
-        </w:rPr>
-        <w:t xml:space="preserve">We </w:t>
-      </w:r>
-      <w:proofErr w:type="gramStart"/>
-      <w:r>
-        <w:rPr>
-          <w:lang w:val="en-US"/>
-        </w:rPr>
-        <w:t>decide</w:t>
-      </w:r>
-      <w:proofErr w:type="gramEnd"/>
-      <w:r>
-        <w:rPr>
-          <w:lang w:val="en-US"/>
-        </w:rPr>
-        <w:t xml:space="preserve"> to follow the light.</w:t>
+        <w:t>Walk to end</w:t>
+      </w:r>
+    </w:p>
+    <w:p>
+      <w:pPr>
+        <w:rPr>
+          <w:lang w:val="en-US"/>
+        </w:rPr>
+      </w:pPr>
+      <w:r>
+        <w:rPr>
+          <w:lang w:val="en-US"/>
+        </w:rPr>
+        <w:t>We decide to follow the light.</w:t>
       </w:r>
     </w:p>
     <w:p>
@@ -14617,21 +12561,7 @@
         <w:rPr>
           <w:lang w:val="en-US"/>
         </w:rPr>
-        <w:t xml:space="preserve">We </w:t>
-      </w:r>
-      <w:proofErr w:type="gramStart"/>
-      <w:r>
-        <w:rPr>
-          <w:lang w:val="en-US"/>
-        </w:rPr>
-        <w:t>decide</w:t>
-      </w:r>
-      <w:proofErr w:type="gramEnd"/>
-      <w:r>
-        <w:rPr>
-          <w:lang w:val="en-US"/>
-        </w:rPr>
-        <w:t xml:space="preserve"> to follow the light.</w:t>
+        <w:t>We decide to follow the light.</w:t>
       </w:r>
     </w:p>
     <w:p>
@@ -14751,23 +12681,7 @@
         <w:rPr>
           <w:lang w:val="en-US"/>
         </w:rPr>
-        <w:t xml:space="preserve">"Don't </w:t>
-      </w:r>
-      <w:proofErr w:type="spellStart"/>
-      <w:proofErr w:type="gramStart"/>
-      <w:r>
-        <w:rPr>
-          <w:lang w:val="en-US"/>
-        </w:rPr>
-        <w:t>apologise</w:t>
-      </w:r>
-      <w:proofErr w:type="spellEnd"/>
-      <w:proofErr w:type="gramEnd"/>
-      <w:r>
-        <w:rPr>
-          <w:lang w:val="en-US"/>
-        </w:rPr>
-        <w:t>. I'm here because I love you!"</w:t>
+        <w:t>"Don't apologise. I'm here because I love you!"</w:t>
       </w:r>
     </w:p>
     <w:p>
@@ -14853,23 +12767,7 @@
         <w:rPr>
           <w:lang w:val="en-US"/>
         </w:rPr>
-        <w:t xml:space="preserve">"Don't </w:t>
-      </w:r>
-      <w:proofErr w:type="spellStart"/>
-      <w:proofErr w:type="gramStart"/>
-      <w:r>
-        <w:rPr>
-          <w:lang w:val="en-US"/>
-        </w:rPr>
-        <w:t>apologise</w:t>
-      </w:r>
-      <w:proofErr w:type="spellEnd"/>
-      <w:proofErr w:type="gramEnd"/>
-      <w:r>
-        <w:rPr>
-          <w:lang w:val="en-US"/>
-        </w:rPr>
-        <w:t>. And I'll never get tired of telling you that."</w:t>
+        <w:t>"Don't apologise. And I'll never get tired of telling you that."</w:t>
       </w:r>
     </w:p>
     <w:p>
@@ -14955,21 +12853,7 @@
         <w:rPr>
           <w:lang w:val="en-US"/>
         </w:rPr>
-        <w:t xml:space="preserve">I </w:t>
-      </w:r>
-      <w:proofErr w:type="gramStart"/>
-      <w:r>
-        <w:rPr>
-          <w:lang w:val="en-US"/>
-        </w:rPr>
-        <w:t>try</w:t>
-      </w:r>
-      <w:proofErr w:type="gramEnd"/>
-      <w:r>
-        <w:rPr>
-          <w:lang w:val="en-US"/>
-        </w:rPr>
-        <w:t xml:space="preserve"> to put the key in the lock of the door, but it does not work.</w:t>
+        <w:t>I try to put the key in the lock of the door, but it does not work.</w:t>
       </w:r>
     </w:p>
     <w:p>
@@ -15063,35 +12947,7 @@
         <w:rPr>
           <w:lang w:val="en-US"/>
         </w:rPr>
-        <w:t xml:space="preserve">Immediately a door </w:t>
-      </w:r>
-      <w:proofErr w:type="gramStart"/>
-      <w:r>
-        <w:rPr>
-          <w:lang w:val="en-US"/>
-        </w:rPr>
-        <w:t>appears</w:t>
-      </w:r>
-      <w:proofErr w:type="gramEnd"/>
-      <w:r>
-        <w:rPr>
-          <w:lang w:val="en-US"/>
-        </w:rPr>
-        <w:t xml:space="preserve"> on our left. It opens immediately and we </w:t>
-      </w:r>
-      <w:proofErr w:type="spellStart"/>
-      <w:r>
-        <w:rPr>
-          <w:lang w:val="en-US"/>
-        </w:rPr>
-        <w:t>recognise</w:t>
-      </w:r>
-      <w:proofErr w:type="spellEnd"/>
-      <w:r>
-        <w:rPr>
-          <w:lang w:val="en-US"/>
-        </w:rPr>
-        <w:t xml:space="preserve"> the wizard on the other side.</w:t>
+        <w:t>Immediately a door appears on our left. It opens immediately and we recognise the wizard on the other side.</w:t>
       </w:r>
     </w:p>
     <w:p>
@@ -15256,21 +13112,7 @@
         <w:rPr>
           <w:lang w:val="en-US"/>
         </w:rPr>
-        <w:t>"</w:t>
-      </w:r>
-      <w:proofErr w:type="gramStart"/>
-      <w:r>
-        <w:rPr>
-          <w:lang w:val="en-US"/>
-        </w:rPr>
-        <w:t>So</w:t>
-      </w:r>
-      <w:proofErr w:type="gramEnd"/>
-      <w:r>
-        <w:rPr>
-          <w:lang w:val="en-US"/>
-        </w:rPr>
-        <w:t xml:space="preserve"> the scroll showed the message, 'On the ___ day, God created the most precious thing - an imperfect copy of himself.'"</w:t>
+        <w:t>"So the scroll showed the message, 'On the ___ day, God created the most precious thing - an imperfect copy of himself.'"</w:t>
       </w:r>
     </w:p>
     <w:p>
@@ -15369,16 +13211,8 @@
           <w:lang w:val="en-US"/>
         </w:rPr>
         <w:lastRenderedPageBreak/>
-        <w:t xml:space="preserve">Look </w:t>
-      </w:r>
-      <w:proofErr w:type="gramStart"/>
-      <w:r>
-        <w:rPr>
-          <w:lang w:val="en-US"/>
-        </w:rPr>
-        <w:t>around</w:t>
-      </w:r>
-      <w:proofErr w:type="gramEnd"/>
+        <w:t>Look around</w:t>
+      </w:r>
     </w:p>
     <w:p>
       <w:pPr>
@@ -15403,16 +13237,8 @@
         <w:rPr>
           <w:lang w:val="en-US"/>
         </w:rPr>
-        <w:t xml:space="preserve">Go </w:t>
-      </w:r>
-      <w:proofErr w:type="gramStart"/>
-      <w:r>
-        <w:rPr>
-          <w:lang w:val="en-US"/>
-        </w:rPr>
-        <w:t>desert</w:t>
-      </w:r>
-      <w:proofErr w:type="gramEnd"/>
+        <w:t>Go desert</w:t>
+      </w:r>
     </w:p>
     <w:p>
       <w:pPr>
@@ -15449,16 +13275,8 @@
         <w:rPr>
           <w:lang w:val="en-US"/>
         </w:rPr>
-        <w:t xml:space="preserve">Walk to </w:t>
-      </w:r>
-      <w:proofErr w:type="gramStart"/>
-      <w:r>
-        <w:rPr>
-          <w:lang w:val="en-US"/>
-        </w:rPr>
-        <w:t>doors</w:t>
-      </w:r>
-      <w:proofErr w:type="gramEnd"/>
+        <w:t>Walk to doors</w:t>
+      </w:r>
     </w:p>
     <w:p>
       <w:pPr>
@@ -15503,14 +13321,12 @@
         </w:rPr>
         <w:t xml:space="preserve">to </w:t>
       </w:r>
-      <w:proofErr w:type="gramStart"/>
       <w:r>
         <w:rPr>
           <w:lang w:val="en-US"/>
         </w:rPr>
         <w:t>desert</w:t>
       </w:r>
-      <w:proofErr w:type="gramEnd"/>
     </w:p>
     <w:p>
       <w:pPr>
@@ -15677,21 +13493,7 @@
         <w:rPr>
           <w:lang w:val="en-US"/>
         </w:rPr>
-        <w:t xml:space="preserve">I </w:t>
-      </w:r>
-      <w:proofErr w:type="gramStart"/>
-      <w:r>
-        <w:rPr>
-          <w:lang w:val="en-US"/>
-        </w:rPr>
-        <w:t>try</w:t>
-      </w:r>
-      <w:proofErr w:type="gramEnd"/>
-      <w:r>
-        <w:rPr>
-          <w:lang w:val="en-US"/>
-        </w:rPr>
-        <w:t xml:space="preserve"> to put the key in the lock of the door, but it does not work.</w:t>
+        <w:t>I try to put the key in the lock of the door, but it does not work.</w:t>
       </w:r>
     </w:p>
     <w:p>
@@ -15791,21 +13593,7 @@
           <w:lang w:val="en-US"/>
         </w:rPr>
         <w:lastRenderedPageBreak/>
-        <w:t xml:space="preserve">Immediately a door appears on our left. It opens immediately and we </w:t>
-      </w:r>
-      <w:proofErr w:type="spellStart"/>
-      <w:r>
-        <w:rPr>
-          <w:lang w:val="en-US"/>
-        </w:rPr>
-        <w:t>recognise</w:t>
-      </w:r>
-      <w:proofErr w:type="spellEnd"/>
-      <w:r>
-        <w:rPr>
-          <w:lang w:val="en-US"/>
-        </w:rPr>
-        <w:t xml:space="preserve"> the wizard on the other side.</w:t>
+        <w:t>Immediately a door appears on our left. It opens immediately and we recognise the wizard on the other side.</w:t>
       </w:r>
     </w:p>
     <w:p>
@@ -15987,76 +13775,40 @@
         <w:rPr>
           <w:lang w:val="en-US"/>
         </w:rPr>
-        <w:t xml:space="preserve">but there are at least three bags displayed in this spacious room that </w:t>
-      </w:r>
-      <w:proofErr w:type="gramStart"/>
-      <w:r>
-        <w:rPr>
-          <w:lang w:val="en-US"/>
-        </w:rPr>
-        <w:t>fills completely</w:t>
-      </w:r>
-      <w:proofErr w:type="gramEnd"/>
-      <w:r>
-        <w:rPr>
-          <w:lang w:val="en-US"/>
-        </w:rPr>
-        <w:t xml:space="preserve"> the right side of it. The ground is still wet, which is understandable for a place where sportsmen take a shower. But I do not remember being warned that there was another competition before the athletics one. </w:t>
-      </w:r>
-    </w:p>
-    <w:p>
-      <w:pPr>
-        <w:rPr>
-          <w:lang w:val="en-US"/>
-        </w:rPr>
-      </w:pPr>
-      <w:r>
-        <w:rPr>
-          <w:lang w:val="en-US"/>
-        </w:rPr>
-        <w:t xml:space="preserve">I think it’s better to check what time </w:t>
-      </w:r>
-      <w:proofErr w:type="gramStart"/>
-      <w:r>
-        <w:rPr>
-          <w:lang w:val="en-US"/>
-        </w:rPr>
-        <w:t>is it</w:t>
-      </w:r>
-      <w:proofErr w:type="gramEnd"/>
-      <w:r>
-        <w:rPr>
-          <w:lang w:val="en-US"/>
-        </w:rPr>
-        <w:t xml:space="preserve">. </w:t>
-      </w:r>
-    </w:p>
-    <w:p>
-      <w:pPr>
-        <w:rPr>
-          <w:lang w:val="en-US"/>
-        </w:rPr>
-      </w:pPr>
-    </w:p>
-    <w:p>
-      <w:pPr>
-        <w:rPr>
-          <w:lang w:val="en-US"/>
-        </w:rPr>
-      </w:pPr>
-      <w:proofErr w:type="gramStart"/>
-      <w:r>
-        <w:rPr>
-          <w:lang w:val="en-US"/>
-        </w:rPr>
-        <w:t>I’m on the outside of</w:t>
-      </w:r>
-      <w:proofErr w:type="gramEnd"/>
-      <w:r>
-        <w:rPr>
-          <w:lang w:val="en-US"/>
-        </w:rPr>
-        <w:t xml:space="preserve"> the sports hall. </w:t>
+        <w:t xml:space="preserve">but there are at least three bags displayed in this spacious room that fills completely the right side of it. The ground is still wet, which is understandable for a place where sportsmen take a shower. But I do not remember being warned that there was another competition before the athletics one. </w:t>
+      </w:r>
+    </w:p>
+    <w:p>
+      <w:pPr>
+        <w:rPr>
+          <w:lang w:val="en-US"/>
+        </w:rPr>
+      </w:pPr>
+      <w:r>
+        <w:rPr>
+          <w:lang w:val="en-US"/>
+        </w:rPr>
+        <w:t xml:space="preserve">I think it’s better to check what time is it. </w:t>
+      </w:r>
+    </w:p>
+    <w:p>
+      <w:pPr>
+        <w:rPr>
+          <w:lang w:val="en-US"/>
+        </w:rPr>
+      </w:pPr>
+    </w:p>
+    <w:p>
+      <w:pPr>
+        <w:rPr>
+          <w:lang w:val="en-US"/>
+        </w:rPr>
+      </w:pPr>
+      <w:r>
+        <w:rPr>
+          <w:lang w:val="en-US"/>
+        </w:rPr>
+        <w:t xml:space="preserve">I’m on the outside of the sports hall. </w:t>
       </w:r>
     </w:p>
     <w:p>
@@ -16136,21 +13888,7 @@
         <w:rPr>
           <w:lang w:val="en-US"/>
         </w:rPr>
-        <w:t>“Don’t worry, Dave! Whatever is waiting for us, I will protect you at all costs</w:t>
-      </w:r>
-      <w:proofErr w:type="gramStart"/>
-      <w:r>
-        <w:rPr>
-          <w:lang w:val="en-US"/>
-        </w:rPr>
-        <w:t>.”,</w:t>
-      </w:r>
-      <w:proofErr w:type="gramEnd"/>
-      <w:r>
-        <w:rPr>
-          <w:lang w:val="en-US"/>
-        </w:rPr>
-        <w:t xml:space="preserve"> reassures Loan, not realizing that, somehow, his voice shifted; it is the first time that I see Loan nervous, I can feel that he is afraid, although he is trying to hide it with that speech. </w:t>
+        <w:t xml:space="preserve">“Don’t worry, Dave! Whatever is waiting for us, I will protect you at all costs.”, reassures Loan, not realizing that, somehow, his voice shifted; it is the first time that I see Loan nervous, I can feel that he is afraid, although he is trying to hide it with that speech. </w:t>
       </w:r>
     </w:p>
     <w:p>
@@ -16188,21 +13926,7 @@
         <w:rPr>
           <w:lang w:val="en-US"/>
         </w:rPr>
-        <w:t xml:space="preserve">legged. And you must be tired of walking with those sticks. You are </w:t>
-      </w:r>
-      <w:proofErr w:type="gramStart"/>
-      <w:r>
-        <w:rPr>
-          <w:lang w:val="en-US"/>
-        </w:rPr>
-        <w:t>really behind</w:t>
-      </w:r>
-      <w:proofErr w:type="gramEnd"/>
-      <w:r>
-        <w:rPr>
-          <w:lang w:val="en-US"/>
-        </w:rPr>
-        <w:t xml:space="preserve"> right now.”</w:t>
+        <w:t>legged. And you must be tired of walking with those sticks. You are really behind right now.”</w:t>
       </w:r>
     </w:p>
     <w:p>
@@ -16322,21 +14046,7 @@
         <w:rPr>
           <w:lang w:val="en-US"/>
         </w:rPr>
-        <w:t xml:space="preserve">“Oh, really? Go for it, </w:t>
-      </w:r>
-      <w:proofErr w:type="gramStart"/>
-      <w:r>
-        <w:rPr>
-          <w:lang w:val="en-US"/>
-        </w:rPr>
-        <w:t>Loan!.</w:t>
-      </w:r>
-      <w:proofErr w:type="gramEnd"/>
-      <w:r>
-        <w:rPr>
-          <w:lang w:val="en-US"/>
-        </w:rPr>
-        <w:t>”</w:t>
+        <w:t>“Oh, really? Go for it, Loan!.”</w:t>
       </w:r>
     </w:p>
     <w:p>
@@ -16388,21 +14098,7 @@
         <w:rPr>
           <w:lang w:val="en-US"/>
         </w:rPr>
-        <w:t>“</w:t>
-      </w:r>
-      <w:proofErr w:type="spellStart"/>
-      <w:r>
-        <w:rPr>
-          <w:lang w:val="en-US"/>
-        </w:rPr>
-        <w:t>Nevermind</w:t>
-      </w:r>
-      <w:proofErr w:type="spellEnd"/>
-      <w:r>
-        <w:rPr>
-          <w:lang w:val="en-US"/>
-        </w:rPr>
-        <w:t>.”</w:t>
+        <w:t>“Nevermind.”</w:t>
       </w:r>
     </w:p>
     <w:p>
@@ -16454,21 +14150,7 @@
         <w:rPr>
           <w:lang w:val="en-US"/>
         </w:rPr>
-        <w:t xml:space="preserve">“Then, go for it! It can’t be that bad. And no matter how </w:t>
-      </w:r>
-      <w:proofErr w:type="gramStart"/>
-      <w:r>
-        <w:rPr>
-          <w:lang w:val="en-US"/>
-        </w:rPr>
-        <w:t>much stupid</w:t>
-      </w:r>
-      <w:proofErr w:type="gramEnd"/>
-      <w:r>
-        <w:rPr>
-          <w:lang w:val="en-US"/>
-        </w:rPr>
-        <w:t xml:space="preserve"> it can be, I would never blame you. You did so much for me. And…”</w:t>
+        <w:t>“Then, go for it! It can’t be that bad. And no matter how much stupid it can be, I would never blame you. You did so much for me. And…”</w:t>
       </w:r>
     </w:p>
     <w:p>
@@ -16546,21 +14228,7 @@
         <w:rPr>
           <w:lang w:val="en-US"/>
         </w:rPr>
-        <w:t xml:space="preserve">“Intuition. Just like a </w:t>
-      </w:r>
-      <w:proofErr w:type="gramStart"/>
-      <w:r>
-        <w:rPr>
-          <w:lang w:val="en-US"/>
-        </w:rPr>
-        <w:t>baby cries</w:t>
-      </w:r>
-      <w:proofErr w:type="gramEnd"/>
-      <w:r>
-        <w:rPr>
-          <w:lang w:val="en-US"/>
-        </w:rPr>
-        <w:t xml:space="preserve"> when they are woken up, the door cried because we ‘woke it up’. And after screaming, it came back to sleep. Just like a little one.”</w:t>
+        <w:t>“Intuition. Just like a baby cries when they are woken up, the door cried because we ‘woke it up’. And after screaming, it came back to sleep. Just like a little one.”</w:t>
       </w:r>
     </w:p>
     <w:p>
@@ -16587,35 +14255,7 @@
         <w:rPr>
           <w:lang w:val="en-US"/>
         </w:rPr>
-        <w:t xml:space="preserve">“It might be right. All that blood! I wonder who is </w:t>
-      </w:r>
-      <w:proofErr w:type="spellStart"/>
-      <w:r>
-        <w:rPr>
-          <w:lang w:val="en-US"/>
-        </w:rPr>
-        <w:t>gonna</w:t>
-      </w:r>
-      <w:proofErr w:type="spellEnd"/>
-      <w:r>
-        <w:rPr>
-          <w:lang w:val="en-US"/>
-        </w:rPr>
-        <w:t xml:space="preserve"> clean all </w:t>
-      </w:r>
-      <w:proofErr w:type="gramStart"/>
-      <w:r>
-        <w:rPr>
-          <w:lang w:val="en-US"/>
-        </w:rPr>
-        <w:t>that shit</w:t>
-      </w:r>
-      <w:proofErr w:type="gramEnd"/>
-      <w:r>
-        <w:rPr>
-          <w:lang w:val="en-US"/>
-        </w:rPr>
-        <w:t>.”</w:t>
+        <w:t>“It might be right. All that blood! I wonder who is gonna clean all that shit.”</w:t>
       </w:r>
     </w:p>
     <w:p>

</xml_diff>

<commit_message>
all dialogues I have until now are in quest
</commit_message>
<xml_diff>
--- a/sheet.docx
+++ b/sheet.docx
@@ -296,20 +296,48 @@
         <w:rPr>
           <w:lang w:val="en-US"/>
         </w:rPr>
-        <w:t>. Anyway, there's no point in daydreaming, I have to go inside.</w:t>
-      </w:r>
-    </w:p>
-    <w:p>
-      <w:pPr>
-        <w:rPr>
-          <w:lang w:val="en-US"/>
-        </w:rPr>
-      </w:pPr>
-      <w:r>
-        <w:rPr>
-          <w:lang w:val="en-US"/>
-        </w:rPr>
-        <w:t xml:space="preserve">I saw no one at the entrance door. I arrived earlier than expected, it seems. It’s probably because of the anxiety I am feeling right now. I must not disappoint my coach or my family. They are all believing in me. </w:t>
+        <w:t xml:space="preserve">. Anyway, there's no point in daydreaming, I </w:t>
+      </w:r>
+      <w:proofErr w:type="gramStart"/>
+      <w:r>
+        <w:rPr>
+          <w:lang w:val="en-US"/>
+        </w:rPr>
+        <w:t>have to</w:t>
+      </w:r>
+      <w:proofErr w:type="gramEnd"/>
+      <w:r>
+        <w:rPr>
+          <w:lang w:val="en-US"/>
+        </w:rPr>
+        <w:t xml:space="preserve"> go inside.</w:t>
+      </w:r>
+    </w:p>
+    <w:p>
+      <w:pPr>
+        <w:rPr>
+          <w:lang w:val="en-US"/>
+        </w:rPr>
+      </w:pPr>
+      <w:r>
+        <w:rPr>
+          <w:lang w:val="en-US"/>
+        </w:rPr>
+        <w:t xml:space="preserve">I saw no one at the entrance door. I arrived earlier than expected, it seems. It’s probably because of the anxiety I am feeling right now. I must not disappoint my coach or my family. </w:t>
+      </w:r>
+      <w:proofErr w:type="gramStart"/>
+      <w:r>
+        <w:rPr>
+          <w:lang w:val="en-US"/>
+        </w:rPr>
+        <w:t>They are</w:t>
+      </w:r>
+      <w:proofErr w:type="gramEnd"/>
+      <w:r>
+        <w:rPr>
+          <w:lang w:val="en-US"/>
+        </w:rPr>
+        <w:t xml:space="preserve"> all believing in me. </w:t>
       </w:r>
     </w:p>
     <w:p>
@@ -347,20 +375,70 @@
         <w:rPr>
           <w:lang w:val="en-US"/>
         </w:rPr>
-        <w:t xml:space="preserve">, and that is probably why it still keeps judging me, even though abused by another entity. Please, stop it, ok, I trained so hard for this, it can’t be that bad. And I’m not alone, right? So get the fuck out and cease your assumptions and appraisals. </w:t>
-      </w:r>
-    </w:p>
-    <w:p>
-      <w:pPr>
-        <w:rPr>
-          <w:lang w:val="en-US"/>
-        </w:rPr>
-      </w:pPr>
-      <w:r>
-        <w:rPr>
-          <w:lang w:val="en-US"/>
-        </w:rPr>
-        <w:t>But, inside – deep inside of me, I understood its point. It makes me feel nauseous that even a fucking prim</w:t>
+        <w:t xml:space="preserve">, and that is probably why it </w:t>
+      </w:r>
+      <w:proofErr w:type="gramStart"/>
+      <w:r>
+        <w:rPr>
+          <w:lang w:val="en-US"/>
+        </w:rPr>
+        <w:t>still keeps</w:t>
+      </w:r>
+      <w:proofErr w:type="gramEnd"/>
+      <w:r>
+        <w:rPr>
+          <w:lang w:val="en-US"/>
+        </w:rPr>
+        <w:t xml:space="preserve"> judging me, even though abused by another entity. Please, stop it, ok, I trained so hard for this, it can’t be that bad. And I’m not alone, right? </w:t>
+      </w:r>
+      <w:proofErr w:type="gramStart"/>
+      <w:r>
+        <w:rPr>
+          <w:lang w:val="en-US"/>
+        </w:rPr>
+        <w:t>So</w:t>
+      </w:r>
+      <w:proofErr w:type="gramEnd"/>
+      <w:r>
+        <w:rPr>
+          <w:lang w:val="en-US"/>
+        </w:rPr>
+        <w:t xml:space="preserve"> get the fuck out and cease your assumptions and appraisals. </w:t>
+      </w:r>
+    </w:p>
+    <w:p>
+      <w:pPr>
+        <w:rPr>
+          <w:lang w:val="en-US"/>
+        </w:rPr>
+      </w:pPr>
+      <w:proofErr w:type="gramStart"/>
+      <w:r>
+        <w:rPr>
+          <w:lang w:val="en-US"/>
+        </w:rPr>
+        <w:t>But,</w:t>
+      </w:r>
+      <w:proofErr w:type="gramEnd"/>
+      <w:r>
+        <w:rPr>
+          <w:lang w:val="en-US"/>
+        </w:rPr>
+        <w:t xml:space="preserve"> inside – deep inside of me, I understood its point. It makes me feel nauseous that even a </w:t>
+      </w:r>
+      <w:proofErr w:type="gramStart"/>
+      <w:r>
+        <w:rPr>
+          <w:lang w:val="en-US"/>
+        </w:rPr>
+        <w:t>fucking</w:t>
+      </w:r>
+      <w:proofErr w:type="gramEnd"/>
+      <w:r>
+        <w:rPr>
+          <w:lang w:val="en-US"/>
+        </w:rPr>
+        <w:t xml:space="preserve"> prim</w:t>
       </w:r>
       <w:r>
         <w:rPr>
@@ -392,6 +470,7 @@
         </w:rPr>
         <w:t xml:space="preserve">ll in </w:t>
       </w:r>
+      <w:proofErr w:type="gramStart"/>
       <w:r>
         <w:rPr>
           <w:lang w:val="en-US"/>
@@ -402,7 +481,14 @@
         <w:rPr>
           <w:lang w:val="en-US"/>
         </w:rPr>
-        <w:t xml:space="preserve">, due to all the scratches it possesses. </w:t>
+        <w:t>,</w:t>
+      </w:r>
+      <w:proofErr w:type="gramEnd"/>
+      <w:r>
+        <w:rPr>
+          <w:lang w:val="en-US"/>
+        </w:rPr>
+        <w:t xml:space="preserve"> due to all the scratches it possesses. </w:t>
       </w:r>
       <w:r>
         <w:rPr>
@@ -427,7 +513,21 @@
         <w:rPr>
           <w:lang w:val="en-US"/>
         </w:rPr>
-        <w:t xml:space="preserve">You bitch! I’m </w:t>
+        <w:t xml:space="preserve">You </w:t>
+      </w:r>
+      <w:proofErr w:type="gramStart"/>
+      <w:r>
+        <w:rPr>
+          <w:lang w:val="en-US"/>
+        </w:rPr>
+        <w:t>bitch</w:t>
+      </w:r>
+      <w:proofErr w:type="gramEnd"/>
+      <w:r>
+        <w:rPr>
+          <w:lang w:val="en-US"/>
+        </w:rPr>
+        <w:t xml:space="preserve">! I’m </w:t>
       </w:r>
       <w:proofErr w:type="spellStart"/>
       <w:r>
@@ -441,7 +541,21 @@
         <w:rPr>
           <w:lang w:val="en-US"/>
         </w:rPr>
-        <w:t xml:space="preserve"> show you who is the junk when I and my team will win the race. </w:t>
+        <w:t xml:space="preserve"> show you who is the junk </w:t>
+      </w:r>
+      <w:proofErr w:type="gramStart"/>
+      <w:r>
+        <w:rPr>
+          <w:lang w:val="en-US"/>
+        </w:rPr>
+        <w:t>when I and</w:t>
+      </w:r>
+      <w:proofErr w:type="gramEnd"/>
+      <w:r>
+        <w:rPr>
+          <w:lang w:val="en-US"/>
+        </w:rPr>
+        <w:t xml:space="preserve"> my team will win the race. </w:t>
       </w:r>
     </w:p>
     <w:p>
@@ -487,11 +601,19 @@
         </w:rPr>
         <w:t xml:space="preserve">I’m in the shower room hall and </w:t>
       </w:r>
-      <w:r>
-        <w:rPr>
-          <w:lang w:val="en-US"/>
-        </w:rPr>
-        <w:t xml:space="preserve">In my sight, and forgetting about the glass, </w:t>
+      <w:proofErr w:type="gramStart"/>
+      <w:r>
+        <w:rPr>
+          <w:lang w:val="en-US"/>
+        </w:rPr>
+        <w:t>In</w:t>
+      </w:r>
+      <w:proofErr w:type="gramEnd"/>
+      <w:r>
+        <w:rPr>
+          <w:lang w:val="en-US"/>
+        </w:rPr>
+        <w:t xml:space="preserve"> my sight, and forgetting about the glass, </w:t>
       </w:r>
       <w:r>
         <w:rPr>
@@ -515,7 +637,14 @@
         <w:rPr>
           <w:lang w:val="en-US"/>
         </w:rPr>
-        <w:t>Walk to the urin</w:t>
+        <w:t xml:space="preserve">Walk to the </w:t>
+      </w:r>
+      <w:proofErr w:type="gramStart"/>
+      <w:r>
+        <w:rPr>
+          <w:lang w:val="en-US"/>
+        </w:rPr>
+        <w:t>urin</w:t>
       </w:r>
       <w:r>
         <w:rPr>
@@ -529,6 +658,7 @@
         </w:rPr>
         <w:t>l</w:t>
       </w:r>
+      <w:proofErr w:type="gramEnd"/>
     </w:p>
     <w:p>
       <w:pPr>
@@ -541,7 +671,21 @@
           <w:lang w:val="en-US"/>
         </w:rPr>
         <w:lastRenderedPageBreak/>
-        <w:t xml:space="preserve">My back teeth are floating, man! I’m so relieved! Now I can urinate in peace, without people noticing. I don’t understand how men may pee outside, it feels rude. What if a teenager girl passes by and then you are accused of child abuse? Don’t tell me I’m overdramatic! Unusual things can happen. They are unusual, </w:t>
+        <w:t xml:space="preserve">My back teeth are floating, man! I’m so relieved! Now I can urinate in peace, without people noticing. I don’t understand how men may pee </w:t>
+      </w:r>
+      <w:proofErr w:type="gramStart"/>
+      <w:r>
+        <w:rPr>
+          <w:lang w:val="en-US"/>
+        </w:rPr>
+        <w:t>outside,</w:t>
+      </w:r>
+      <w:proofErr w:type="gramEnd"/>
+      <w:r>
+        <w:rPr>
+          <w:lang w:val="en-US"/>
+        </w:rPr>
+        <w:t xml:space="preserve"> it feels rude. What if a teenager girl passes by and then you are accused of child abuse? Don’t tell me I’m overdramatic! Unusual things can happen. They are unusual, </w:t>
       </w:r>
       <w:r>
         <w:rPr>
@@ -585,8 +729,16 @@
         <w:rPr>
           <w:lang w:val="en-US"/>
         </w:rPr>
-        <w:t>Pee/urinate</w:t>
-      </w:r>
+        <w:t>Pee/</w:t>
+      </w:r>
+      <w:proofErr w:type="gramStart"/>
+      <w:r>
+        <w:rPr>
+          <w:lang w:val="en-US"/>
+        </w:rPr>
+        <w:t>urinate</w:t>
+      </w:r>
+      <w:proofErr w:type="gramEnd"/>
     </w:p>
     <w:p>
       <w:pPr>
@@ -625,7 +777,21 @@
         <w:rPr>
           <w:lang w:val="en-US"/>
         </w:rPr>
-        <w:t xml:space="preserve"> run with these skinny jeans of mine. </w:t>
+        <w:t xml:space="preserve"> run </w:t>
+      </w:r>
+      <w:proofErr w:type="gramStart"/>
+      <w:r>
+        <w:rPr>
+          <w:lang w:val="en-US"/>
+        </w:rPr>
+        <w:t>with</w:t>
+      </w:r>
+      <w:proofErr w:type="gramEnd"/>
+      <w:r>
+        <w:rPr>
+          <w:lang w:val="en-US"/>
+        </w:rPr>
+        <w:t xml:space="preserve"> these skinny jeans of mine. </w:t>
       </w:r>
     </w:p>
     <w:p>
@@ -656,8 +822,16 @@
         <w:rPr>
           <w:lang w:val="en-US"/>
         </w:rPr>
-        <w:t>s / walk to the toilets</w:t>
-      </w:r>
+        <w:t xml:space="preserve">s / walk to the </w:t>
+      </w:r>
+      <w:proofErr w:type="gramStart"/>
+      <w:r>
+        <w:rPr>
+          <w:lang w:val="en-US"/>
+        </w:rPr>
+        <w:t>toilets</w:t>
+      </w:r>
+      <w:proofErr w:type="gramEnd"/>
     </w:p>
     <w:p>
       <w:pPr>
@@ -712,8 +886,16 @@
         <w:rPr>
           <w:lang w:val="en-US"/>
         </w:rPr>
-        <w:t>Enter toilet 1</w:t>
-      </w:r>
+        <w:t xml:space="preserve">Enter toilet </w:t>
+      </w:r>
+      <w:proofErr w:type="gramStart"/>
+      <w:r>
+        <w:rPr>
+          <w:lang w:val="en-US"/>
+        </w:rPr>
+        <w:t>1</w:t>
+      </w:r>
+      <w:proofErr w:type="gramEnd"/>
     </w:p>
     <w:p>
       <w:pPr>
@@ -762,8 +944,16 @@
         <w:rPr>
           <w:lang w:val="en-US"/>
         </w:rPr>
-        <w:t>Enter toilet 2</w:t>
-      </w:r>
+        <w:t xml:space="preserve">Enter toilet </w:t>
+      </w:r>
+      <w:proofErr w:type="gramStart"/>
+      <w:r>
+        <w:rPr>
+          <w:lang w:val="en-US"/>
+        </w:rPr>
+        <w:t>2</w:t>
+      </w:r>
+      <w:proofErr w:type="gramEnd"/>
     </w:p>
     <w:p>
       <w:pPr>
@@ -781,20 +971,48 @@
         <w:rPr>
           <w:lang w:val="en-US"/>
         </w:rPr>
-        <w:t xml:space="preserve"> I barely am capable of seeing anything. </w:t>
-      </w:r>
-    </w:p>
-    <w:p>
-      <w:pPr>
-        <w:rPr>
-          <w:lang w:val="en-US"/>
-        </w:rPr>
-      </w:pPr>
-      <w:r>
-        <w:rPr>
-          <w:lang w:val="en-US"/>
-        </w:rPr>
-        <w:t xml:space="preserve">After a couple of seconds, something catches my regard – a small black square-shaped hole is on the bottom left corner of the left wall. Just like someone has broken the bright blue tile on the ground. After all, the window is not the only thing in bad condition right here. </w:t>
+        <w:t xml:space="preserve"> I barely </w:t>
+      </w:r>
+      <w:proofErr w:type="gramStart"/>
+      <w:r>
+        <w:rPr>
+          <w:lang w:val="en-US"/>
+        </w:rPr>
+        <w:t>am capable of seeing</w:t>
+      </w:r>
+      <w:proofErr w:type="gramEnd"/>
+      <w:r>
+        <w:rPr>
+          <w:lang w:val="en-US"/>
+        </w:rPr>
+        <w:t xml:space="preserve"> anything. </w:t>
+      </w:r>
+    </w:p>
+    <w:p>
+      <w:pPr>
+        <w:rPr>
+          <w:lang w:val="en-US"/>
+        </w:rPr>
+      </w:pPr>
+      <w:r>
+        <w:rPr>
+          <w:lang w:val="en-US"/>
+        </w:rPr>
+        <w:t xml:space="preserve">After a couple of seconds, something catches my regard – a small black square-shaped hole is </w:t>
+      </w:r>
+      <w:proofErr w:type="gramStart"/>
+      <w:r>
+        <w:rPr>
+          <w:lang w:val="en-US"/>
+        </w:rPr>
+        <w:t>on</w:t>
+      </w:r>
+      <w:proofErr w:type="gramEnd"/>
+      <w:r>
+        <w:rPr>
+          <w:lang w:val="en-US"/>
+        </w:rPr>
+        <w:t xml:space="preserve"> the bottom left corner of the left wall. Just like someone has broken the bright blue tile on the ground. After all, the window is not the only thing in bad condition right here. </w:t>
       </w:r>
     </w:p>
     <w:p>
@@ -914,20 +1132,42 @@
         <w:rPr>
           <w:lang w:val="en-US"/>
         </w:rPr>
-        <w:t>Walk to shower / walk to showers</w:t>
-      </w:r>
-    </w:p>
-    <w:p>
-      <w:pPr>
-        <w:rPr>
-          <w:lang w:val="en-US"/>
-        </w:rPr>
-      </w:pPr>
-      <w:r>
-        <w:rPr>
-          <w:lang w:val="en-US"/>
-        </w:rPr>
-        <w:t>The showers look cheap. But they appear they are working fine. Despite I wonder why they did not separate themselves from each other. A translucent barrier, for instance. They could even manage to reuse that window – it’s perfect for this.</w:t>
+        <w:t xml:space="preserve">Walk to shower / walk to </w:t>
+      </w:r>
+      <w:proofErr w:type="gramStart"/>
+      <w:r>
+        <w:rPr>
+          <w:lang w:val="en-US"/>
+        </w:rPr>
+        <w:t>showers</w:t>
+      </w:r>
+      <w:proofErr w:type="gramEnd"/>
+    </w:p>
+    <w:p>
+      <w:pPr>
+        <w:rPr>
+          <w:lang w:val="en-US"/>
+        </w:rPr>
+      </w:pPr>
+      <w:r>
+        <w:rPr>
+          <w:lang w:val="en-US"/>
+        </w:rPr>
+        <w:t xml:space="preserve">The showers look cheap. But </w:t>
+      </w:r>
+      <w:proofErr w:type="gramStart"/>
+      <w:r>
+        <w:rPr>
+          <w:lang w:val="en-US"/>
+        </w:rPr>
+        <w:t>they appear</w:t>
+      </w:r>
+      <w:proofErr w:type="gramEnd"/>
+      <w:r>
+        <w:rPr>
+          <w:lang w:val="en-US"/>
+        </w:rPr>
+        <w:t xml:space="preserve"> they are working fine. Despite I wonder why they did not separate themselves from each other. A translucent barrier, for instance. They could even manage to reuse that window – it’s perfect for this.</w:t>
       </w:r>
     </w:p>
     <w:p>
@@ -979,8 +1219,16 @@
         <w:rPr>
           <w:lang w:val="en-US"/>
         </w:rPr>
-        <w:t>Look at showers</w:t>
-      </w:r>
+        <w:t xml:space="preserve">Look at </w:t>
+      </w:r>
+      <w:proofErr w:type="gramStart"/>
+      <w:r>
+        <w:rPr>
+          <w:lang w:val="en-US"/>
+        </w:rPr>
+        <w:t>showers</w:t>
+      </w:r>
+      <w:proofErr w:type="gramEnd"/>
     </w:p>
     <w:p>
       <w:pPr>
@@ -1005,7 +1253,21 @@
         <w:rPr>
           <w:lang w:val="en-US"/>
         </w:rPr>
-        <w:t>Oh, look – one of them is unidentical from the others. This one in front of me is black, despite all the others being blue. Life isn’t perfect, right? Not even I am. So, I should stop blaming this.</w:t>
+        <w:t xml:space="preserve">Oh, look – one of them is unidentical </w:t>
+      </w:r>
+      <w:proofErr w:type="gramStart"/>
+      <w:r>
+        <w:rPr>
+          <w:lang w:val="en-US"/>
+        </w:rPr>
+        <w:t>from</w:t>
+      </w:r>
+      <w:proofErr w:type="gramEnd"/>
+      <w:r>
+        <w:rPr>
+          <w:lang w:val="en-US"/>
+        </w:rPr>
+        <w:t xml:space="preserve"> the others. This one in front of me is black, despite all the others being blue. Life isn’t perfect, right? Not even I am. So, I should stop blaming this.</w:t>
       </w:r>
     </w:p>
     <w:p>
@@ -1036,20 +1298,42 @@
         <w:rPr>
           <w:lang w:val="en-US"/>
         </w:rPr>
-        <w:t xml:space="preserve"> black handle / take black tap handle</w:t>
-      </w:r>
-    </w:p>
-    <w:p>
-      <w:pPr>
-        <w:rPr>
-          <w:lang w:val="en-US"/>
-        </w:rPr>
-      </w:pPr>
-      <w:r>
-        <w:rPr>
-          <w:lang w:val="en-US"/>
-        </w:rPr>
-        <w:t xml:space="preserve">I could remove it without any resistance. It shows up this was made up to something. </w:t>
+        <w:t xml:space="preserve"> black handle / take black tap </w:t>
+      </w:r>
+      <w:proofErr w:type="gramStart"/>
+      <w:r>
+        <w:rPr>
+          <w:lang w:val="en-US"/>
+        </w:rPr>
+        <w:t>handle</w:t>
+      </w:r>
+      <w:proofErr w:type="gramEnd"/>
+    </w:p>
+    <w:p>
+      <w:pPr>
+        <w:rPr>
+          <w:lang w:val="en-US"/>
+        </w:rPr>
+      </w:pPr>
+      <w:r>
+        <w:rPr>
+          <w:lang w:val="en-US"/>
+        </w:rPr>
+        <w:t xml:space="preserve">I could remove it without any resistance. It shows up this was made up </w:t>
+      </w:r>
+      <w:proofErr w:type="gramStart"/>
+      <w:r>
+        <w:rPr>
+          <w:lang w:val="en-US"/>
+        </w:rPr>
+        <w:t>to</w:t>
+      </w:r>
+      <w:proofErr w:type="gramEnd"/>
+      <w:r>
+        <w:rPr>
+          <w:lang w:val="en-US"/>
+        </w:rPr>
+        <w:t xml:space="preserve"> something. </w:t>
       </w:r>
     </w:p>
     <w:p>
@@ -1074,8 +1358,16 @@
         <w:rPr>
           <w:lang w:val="en-US"/>
         </w:rPr>
-        <w:t>Walk to toilets</w:t>
-      </w:r>
+        <w:t xml:space="preserve">Walk to </w:t>
+      </w:r>
+      <w:proofErr w:type="gramStart"/>
+      <w:r>
+        <w:rPr>
+          <w:lang w:val="en-US"/>
+        </w:rPr>
+        <w:t>toilets</w:t>
+      </w:r>
+      <w:proofErr w:type="gramEnd"/>
     </w:p>
     <w:p>
       <w:pPr>
@@ -1092,8 +1384,16 @@
         <w:rPr>
           <w:lang w:val="en-US"/>
         </w:rPr>
-        <w:t>Enter toilet 2</w:t>
-      </w:r>
+        <w:t xml:space="preserve">Enter toilet </w:t>
+      </w:r>
+      <w:proofErr w:type="gramStart"/>
+      <w:r>
+        <w:rPr>
+          <w:lang w:val="en-US"/>
+        </w:rPr>
+        <w:t>2</w:t>
+      </w:r>
+      <w:proofErr w:type="gramEnd"/>
     </w:p>
     <w:p>
       <w:pPr>
@@ -1118,8 +1418,16 @@
         <w:rPr>
           <w:lang w:val="en-US"/>
         </w:rPr>
-        <w:t>Take black handle</w:t>
-      </w:r>
+        <w:t xml:space="preserve">Take black </w:t>
+      </w:r>
+      <w:proofErr w:type="gramStart"/>
+      <w:r>
+        <w:rPr>
+          <w:lang w:val="en-US"/>
+        </w:rPr>
+        <w:t>handle</w:t>
+      </w:r>
+      <w:proofErr w:type="gramEnd"/>
     </w:p>
     <w:p>
       <w:pPr>
@@ -1156,8 +1464,16 @@
         <w:rPr>
           <w:lang w:val="en-US"/>
         </w:rPr>
-        <w:t>put black handle in black hole</w:t>
-      </w:r>
+        <w:t xml:space="preserve">put black handle in black </w:t>
+      </w:r>
+      <w:proofErr w:type="gramStart"/>
+      <w:r>
+        <w:rPr>
+          <w:lang w:val="en-US"/>
+        </w:rPr>
+        <w:t>hole</w:t>
+      </w:r>
+      <w:proofErr w:type="gramEnd"/>
     </w:p>
     <w:p>
       <w:pPr>
@@ -1194,8 +1510,16 @@
         <w:rPr>
           <w:lang w:val="en-US"/>
         </w:rPr>
-        <w:t>Look at wall</w:t>
-      </w:r>
+        <w:t xml:space="preserve">Look at </w:t>
+      </w:r>
+      <w:proofErr w:type="gramStart"/>
+      <w:r>
+        <w:rPr>
+          <w:lang w:val="en-US"/>
+        </w:rPr>
+        <w:t>wall</w:t>
+      </w:r>
+      <w:proofErr w:type="gramEnd"/>
     </w:p>
     <w:p>
       <w:pPr>
@@ -1276,8 +1600,16 @@
         <w:rPr>
           <w:lang w:val="en-US"/>
         </w:rPr>
-        <w:t>Look around</w:t>
-      </w:r>
+        <w:t xml:space="preserve">Look </w:t>
+      </w:r>
+      <w:proofErr w:type="gramStart"/>
+      <w:r>
+        <w:rPr>
+          <w:lang w:val="en-US"/>
+        </w:rPr>
+        <w:t>around</w:t>
+      </w:r>
+      <w:proofErr w:type="gramEnd"/>
     </w:p>
     <w:p>
       <w:pPr>
@@ -1302,13 +1634,41 @@
         <w:rPr>
           <w:lang w:val="en-US"/>
         </w:rPr>
-        <w:t>the showers and a large room on the right.</w:t>
-      </w:r>
-      <w:r>
-        <w:rPr>
-          <w:lang w:val="en-US"/>
-        </w:rPr>
-        <w:t xml:space="preserve"> And, of course, that shitty window with that sink below it. </w:t>
+        <w:t xml:space="preserve">the </w:t>
+      </w:r>
+      <w:proofErr w:type="gramStart"/>
+      <w:r>
+        <w:rPr>
+          <w:lang w:val="en-US"/>
+        </w:rPr>
+        <w:t>showers</w:t>
+      </w:r>
+      <w:proofErr w:type="gramEnd"/>
+      <w:r>
+        <w:rPr>
+          <w:lang w:val="en-US"/>
+        </w:rPr>
+        <w:t xml:space="preserve"> and a large room on the right.</w:t>
+      </w:r>
+      <w:r>
+        <w:rPr>
+          <w:lang w:val="en-US"/>
+        </w:rPr>
+        <w:t xml:space="preserve"> And, of course, that </w:t>
+      </w:r>
+      <w:proofErr w:type="gramStart"/>
+      <w:r>
+        <w:rPr>
+          <w:lang w:val="en-US"/>
+        </w:rPr>
+        <w:t>shitty</w:t>
+      </w:r>
+      <w:proofErr w:type="gramEnd"/>
+      <w:r>
+        <w:rPr>
+          <w:lang w:val="en-US"/>
+        </w:rPr>
+        <w:t xml:space="preserve"> window with that sink below it. </w:t>
       </w:r>
     </w:p>
     <w:p>
@@ -1333,8 +1693,16 @@
         <w:rPr>
           <w:lang w:val="en-US"/>
         </w:rPr>
-        <w:t>Walk to room</w:t>
-      </w:r>
+        <w:t xml:space="preserve">Walk to </w:t>
+      </w:r>
+      <w:proofErr w:type="gramStart"/>
+      <w:r>
+        <w:rPr>
+          <w:lang w:val="en-US"/>
+        </w:rPr>
+        <w:t>room</w:t>
+      </w:r>
+      <w:proofErr w:type="gramEnd"/>
     </w:p>
     <w:p>
       <w:pPr>
@@ -1365,7 +1733,35 @@
         <w:rPr>
           <w:lang w:val="en-US"/>
         </w:rPr>
-        <w:t>It feels like they spend good times here. The area is huge. I wonder if I would feel alone in here.</w:t>
+        <w:t xml:space="preserve">It feels like they </w:t>
+      </w:r>
+      <w:proofErr w:type="gramStart"/>
+      <w:r>
+        <w:rPr>
+          <w:lang w:val="en-US"/>
+        </w:rPr>
+        <w:t>spend</w:t>
+      </w:r>
+      <w:proofErr w:type="gramEnd"/>
+      <w:r>
+        <w:rPr>
+          <w:lang w:val="en-US"/>
+        </w:rPr>
+        <w:t xml:space="preserve"> good times here. The area is huge. I wonder if I would feel </w:t>
+      </w:r>
+      <w:proofErr w:type="gramStart"/>
+      <w:r>
+        <w:rPr>
+          <w:lang w:val="en-US"/>
+        </w:rPr>
+        <w:t>alone in</w:t>
+      </w:r>
+      <w:proofErr w:type="gramEnd"/>
+      <w:r>
+        <w:rPr>
+          <w:lang w:val="en-US"/>
+        </w:rPr>
+        <w:t xml:space="preserve"> here.</w:t>
       </w:r>
     </w:p>
     <w:p>
@@ -1400,11 +1796,19 @@
           <w:lang w:val="en-US"/>
         </w:rPr>
       </w:pPr>
-      <w:r>
-        <w:rPr>
-          <w:lang w:val="en-US"/>
-        </w:rPr>
-        <w:t>Shit, dude. Stop with those thoughts. Are you crazy? No one can find out.</w:t>
+      <w:proofErr w:type="gramStart"/>
+      <w:r>
+        <w:rPr>
+          <w:lang w:val="en-US"/>
+        </w:rPr>
+        <w:t>Shit</w:t>
+      </w:r>
+      <w:proofErr w:type="gramEnd"/>
+      <w:r>
+        <w:rPr>
+          <w:lang w:val="en-US"/>
+        </w:rPr>
+        <w:t>, dude. Stop with those thoughts. Are you crazy? No one can find out.</w:t>
       </w:r>
     </w:p>
     <w:p>
@@ -1443,7 +1847,21 @@
         <w:rPr>
           <w:lang w:val="en-US"/>
         </w:rPr>
-        <w:t xml:space="preserve">I have trained for this all my life. To become a professional athlete. I'm not going to lose this opportunity because of </w:t>
+        <w:t xml:space="preserve">I have trained for this all my life. To become a professional athlete. I'm not going to </w:t>
+      </w:r>
+      <w:proofErr w:type="gramStart"/>
+      <w:r>
+        <w:rPr>
+          <w:lang w:val="en-US"/>
+        </w:rPr>
+        <w:t>lose</w:t>
+      </w:r>
+      <w:proofErr w:type="gramEnd"/>
+      <w:r>
+        <w:rPr>
+          <w:lang w:val="en-US"/>
+        </w:rPr>
+        <w:t xml:space="preserve"> this opportunity because of </w:t>
       </w:r>
       <w:r>
         <w:rPr>
@@ -1486,8 +1904,16 @@
         <w:rPr>
           <w:lang w:val="en-US"/>
         </w:rPr>
-        <w:t>dress up</w:t>
-      </w:r>
+        <w:t xml:space="preserve">dress </w:t>
+      </w:r>
+      <w:proofErr w:type="gramStart"/>
+      <w:r>
+        <w:rPr>
+          <w:lang w:val="en-US"/>
+        </w:rPr>
+        <w:t>up</w:t>
+      </w:r>
+      <w:proofErr w:type="gramEnd"/>
     </w:p>
     <w:p>
       <w:pPr>
@@ -1517,33 +1943,69 @@
         <w:rPr>
           <w:lang w:val="en-US"/>
         </w:rPr>
-        <w:t>Put suitcase down</w:t>
-      </w:r>
-    </w:p>
-    <w:p>
-      <w:pPr>
-        <w:rPr>
-          <w:lang w:val="en-US"/>
-        </w:rPr>
-      </w:pPr>
-      <w:r>
-        <w:rPr>
-          <w:lang w:val="en-US"/>
-        </w:rPr>
-        <w:t>Fair, but on which seat?</w:t>
-      </w:r>
-    </w:p>
-    <w:p>
-      <w:pPr>
-        <w:rPr>
-          <w:lang w:val="en-US"/>
-        </w:rPr>
-      </w:pPr>
-      <w:r>
-        <w:rPr>
-          <w:lang w:val="en-US"/>
-        </w:rPr>
-        <w:t>I have to pick one of the three seats and should be next to it.</w:t>
+        <w:t xml:space="preserve">Put suitcase </w:t>
+      </w:r>
+      <w:proofErr w:type="gramStart"/>
+      <w:r>
+        <w:rPr>
+          <w:lang w:val="en-US"/>
+        </w:rPr>
+        <w:t>down</w:t>
+      </w:r>
+      <w:proofErr w:type="gramEnd"/>
+    </w:p>
+    <w:p>
+      <w:pPr>
+        <w:rPr>
+          <w:lang w:val="en-US"/>
+        </w:rPr>
+      </w:pPr>
+      <w:r>
+        <w:rPr>
+          <w:lang w:val="en-US"/>
+        </w:rPr>
+        <w:t xml:space="preserve">Fair, but </w:t>
+      </w:r>
+      <w:proofErr w:type="gramStart"/>
+      <w:r>
+        <w:rPr>
+          <w:lang w:val="en-US"/>
+        </w:rPr>
+        <w:t>on</w:t>
+      </w:r>
+      <w:proofErr w:type="gramEnd"/>
+      <w:r>
+        <w:rPr>
+          <w:lang w:val="en-US"/>
+        </w:rPr>
+        <w:t xml:space="preserve"> which seat?</w:t>
+      </w:r>
+    </w:p>
+    <w:p>
+      <w:pPr>
+        <w:rPr>
+          <w:lang w:val="en-US"/>
+        </w:rPr>
+      </w:pPr>
+      <w:r>
+        <w:rPr>
+          <w:lang w:val="en-US"/>
+        </w:rPr>
+        <w:t xml:space="preserve">I </w:t>
+      </w:r>
+      <w:proofErr w:type="gramStart"/>
+      <w:r>
+        <w:rPr>
+          <w:lang w:val="en-US"/>
+        </w:rPr>
+        <w:t>have to</w:t>
+      </w:r>
+      <w:proofErr w:type="gramEnd"/>
+      <w:r>
+        <w:rPr>
+          <w:lang w:val="en-US"/>
+        </w:rPr>
+        <w:t xml:space="preserve"> pick one of the three seats and should be next to it.</w:t>
       </w:r>
     </w:p>
     <w:p>
@@ -1561,8 +2023,16 @@
         <w:rPr>
           <w:lang w:val="en-US"/>
         </w:rPr>
-        <w:t>Walk to seat</w:t>
-      </w:r>
+        <w:t xml:space="preserve">Walk to </w:t>
+      </w:r>
+      <w:proofErr w:type="gramStart"/>
+      <w:r>
+        <w:rPr>
+          <w:lang w:val="en-US"/>
+        </w:rPr>
+        <w:t>seat</w:t>
+      </w:r>
+      <w:proofErr w:type="gramEnd"/>
     </w:p>
     <w:p>
       <w:pPr>
@@ -1592,8 +2062,16 @@
         <w:rPr>
           <w:lang w:val="en-US"/>
         </w:rPr>
-        <w:t>Walk to front seat</w:t>
-      </w:r>
+        <w:t xml:space="preserve">Walk to front </w:t>
+      </w:r>
+      <w:proofErr w:type="gramStart"/>
+      <w:r>
+        <w:rPr>
+          <w:lang w:val="en-US"/>
+        </w:rPr>
+        <w:t>seat</w:t>
+      </w:r>
+      <w:proofErr w:type="gramEnd"/>
     </w:p>
     <w:p>
       <w:pPr>
@@ -1635,8 +2113,16 @@
         <w:rPr>
           <w:lang w:val="en-US"/>
         </w:rPr>
-        <w:t>Walk to right seat</w:t>
-      </w:r>
+        <w:t xml:space="preserve">Walk to right </w:t>
+      </w:r>
+      <w:proofErr w:type="gramStart"/>
+      <w:r>
+        <w:rPr>
+          <w:lang w:val="en-US"/>
+        </w:rPr>
+        <w:t>seat</w:t>
+      </w:r>
+      <w:proofErr w:type="gramEnd"/>
     </w:p>
     <w:p>
       <w:pPr>
@@ -1667,8 +2153,16 @@
         <w:rPr>
           <w:lang w:val="en-US"/>
         </w:rPr>
-        <w:t>Walk to left seat</w:t>
-      </w:r>
+        <w:t xml:space="preserve">Walk to left </w:t>
+      </w:r>
+      <w:proofErr w:type="gramStart"/>
+      <w:r>
+        <w:rPr>
+          <w:lang w:val="en-US"/>
+        </w:rPr>
+        <w:t>seat</w:t>
+      </w:r>
+      <w:proofErr w:type="gramEnd"/>
     </w:p>
     <w:p>
       <w:pPr>
@@ -1698,8 +2192,16 @@
         <w:rPr>
           <w:lang w:val="en-US"/>
         </w:rPr>
-        <w:t>Put suitcase down</w:t>
-      </w:r>
+        <w:t xml:space="preserve">Put suitcase </w:t>
+      </w:r>
+      <w:proofErr w:type="gramStart"/>
+      <w:r>
+        <w:rPr>
+          <w:lang w:val="en-US"/>
+        </w:rPr>
+        <w:t>down</w:t>
+      </w:r>
+      <w:proofErr w:type="gramEnd"/>
     </w:p>
     <w:p>
       <w:pPr>
@@ -1875,7 +2377,21 @@
         <w:rPr>
           <w:lang w:val="en-US"/>
         </w:rPr>
-        <w:t>Holy crap! I forgot my water bottle...</w:t>
+        <w:t xml:space="preserve">Holy </w:t>
+      </w:r>
+      <w:proofErr w:type="gramStart"/>
+      <w:r>
+        <w:rPr>
+          <w:lang w:val="en-US"/>
+        </w:rPr>
+        <w:t>crap</w:t>
+      </w:r>
+      <w:proofErr w:type="gramEnd"/>
+      <w:r>
+        <w:rPr>
+          <w:lang w:val="en-US"/>
+        </w:rPr>
+        <w:t>! I forgot my water bottle...</w:t>
       </w:r>
     </w:p>
     <w:p>
@@ -1934,7 +2450,21 @@
         <w:rPr>
           <w:lang w:val="en-US"/>
         </w:rPr>
-        <w:t>Just calm down and fucking think.</w:t>
+        <w:t xml:space="preserve">Just calm down and </w:t>
+      </w:r>
+      <w:proofErr w:type="gramStart"/>
+      <w:r>
+        <w:rPr>
+          <w:lang w:val="en-US"/>
+        </w:rPr>
+        <w:t>fucking think</w:t>
+      </w:r>
+      <w:proofErr w:type="gramEnd"/>
+      <w:r>
+        <w:rPr>
+          <w:lang w:val="en-US"/>
+        </w:rPr>
+        <w:t>.</w:t>
       </w:r>
     </w:p>
     <w:p>
@@ -2018,20 +2548,42 @@
         <w:rPr>
           <w:lang w:val="en-US"/>
         </w:rPr>
-        <w:t>Look around</w:t>
-      </w:r>
-    </w:p>
-    <w:p>
-      <w:pPr>
-        <w:rPr>
-          <w:lang w:val="en-US"/>
-        </w:rPr>
-      </w:pPr>
-      <w:r>
-        <w:rPr>
-          <w:lang w:val="en-US"/>
-        </w:rPr>
-        <w:t>I am the only one here at the moment. Although there are other bags on the right seat.</w:t>
+        <w:t xml:space="preserve">Look </w:t>
+      </w:r>
+      <w:proofErr w:type="gramStart"/>
+      <w:r>
+        <w:rPr>
+          <w:lang w:val="en-US"/>
+        </w:rPr>
+        <w:t>around</w:t>
+      </w:r>
+      <w:proofErr w:type="gramEnd"/>
+    </w:p>
+    <w:p>
+      <w:pPr>
+        <w:rPr>
+          <w:lang w:val="en-US"/>
+        </w:rPr>
+      </w:pPr>
+      <w:r>
+        <w:rPr>
+          <w:lang w:val="en-US"/>
+        </w:rPr>
+        <w:t xml:space="preserve">I am the only one here </w:t>
+      </w:r>
+      <w:proofErr w:type="gramStart"/>
+      <w:r>
+        <w:rPr>
+          <w:lang w:val="en-US"/>
+        </w:rPr>
+        <w:t>at the moment</w:t>
+      </w:r>
+      <w:proofErr w:type="gramEnd"/>
+      <w:r>
+        <w:rPr>
+          <w:lang w:val="en-US"/>
+        </w:rPr>
+        <w:t>. Although there are other bags on the right seat.</w:t>
       </w:r>
     </w:p>
     <w:p>
@@ -2056,8 +2608,16 @@
         <w:rPr>
           <w:lang w:val="en-US"/>
         </w:rPr>
-        <w:t>Walk to right seat</w:t>
-      </w:r>
+        <w:t xml:space="preserve">Walk to right </w:t>
+      </w:r>
+      <w:proofErr w:type="gramStart"/>
+      <w:r>
+        <w:rPr>
+          <w:lang w:val="en-US"/>
+        </w:rPr>
+        <w:t>seat</w:t>
+      </w:r>
+      <w:proofErr w:type="gramEnd"/>
     </w:p>
     <w:p>
       <w:pPr>
@@ -2088,8 +2648,16 @@
         <w:rPr>
           <w:lang w:val="en-US"/>
         </w:rPr>
-        <w:t>Look at bags</w:t>
-      </w:r>
+        <w:t xml:space="preserve">Look at </w:t>
+      </w:r>
+      <w:proofErr w:type="gramStart"/>
+      <w:r>
+        <w:rPr>
+          <w:lang w:val="en-US"/>
+        </w:rPr>
+        <w:t>bags</w:t>
+      </w:r>
+      <w:proofErr w:type="gramEnd"/>
     </w:p>
     <w:p>
       <w:pPr>
@@ -2153,7 +2721,21 @@
         <w:rPr>
           <w:lang w:val="en-US"/>
         </w:rPr>
-        <w:t xml:space="preserve">It has to be another way. Something where water could come from. </w:t>
+        <w:t xml:space="preserve">It </w:t>
+      </w:r>
+      <w:proofErr w:type="gramStart"/>
+      <w:r>
+        <w:rPr>
+          <w:lang w:val="en-US"/>
+        </w:rPr>
+        <w:t>has to</w:t>
+      </w:r>
+      <w:proofErr w:type="gramEnd"/>
+      <w:r>
+        <w:rPr>
+          <w:lang w:val="en-US"/>
+        </w:rPr>
+        <w:t xml:space="preserve"> be another way. Something where water could come from. </w:t>
       </w:r>
     </w:p>
     <w:p>
@@ -2178,8 +2760,16 @@
         <w:rPr>
           <w:lang w:val="en-US"/>
         </w:rPr>
-        <w:t>Walk to shower room hall / walk to shower hall</w:t>
-      </w:r>
+        <w:t xml:space="preserve">Walk to shower room hall / walk to shower </w:t>
+      </w:r>
+      <w:proofErr w:type="gramStart"/>
+      <w:r>
+        <w:rPr>
+          <w:lang w:val="en-US"/>
+        </w:rPr>
+        <w:t>hall</w:t>
+      </w:r>
+      <w:proofErr w:type="gramEnd"/>
     </w:p>
     <w:p>
       <w:pPr>
@@ -2216,8 +2806,16 @@
         <w:rPr>
           <w:lang w:val="en-US"/>
         </w:rPr>
-        <w:t>Walk to showers</w:t>
-      </w:r>
+        <w:t xml:space="preserve">Walk to </w:t>
+      </w:r>
+      <w:proofErr w:type="gramStart"/>
+      <w:r>
+        <w:rPr>
+          <w:lang w:val="en-US"/>
+        </w:rPr>
+        <w:t>showers</w:t>
+      </w:r>
+      <w:proofErr w:type="gramEnd"/>
     </w:p>
     <w:p>
       <w:pPr>
@@ -2254,8 +2852,16 @@
         <w:rPr>
           <w:lang w:val="en-US"/>
         </w:rPr>
-        <w:t>Walk to sink</w:t>
-      </w:r>
+        <w:t xml:space="preserve">Walk to </w:t>
+      </w:r>
+      <w:proofErr w:type="gramStart"/>
+      <w:r>
+        <w:rPr>
+          <w:lang w:val="en-US"/>
+        </w:rPr>
+        <w:t>sink</w:t>
+      </w:r>
+      <w:proofErr w:type="gramEnd"/>
     </w:p>
     <w:p>
       <w:pPr>
@@ -2317,8 +2923,16 @@
         <w:rPr>
           <w:lang w:val="en-US"/>
         </w:rPr>
-        <w:t>Turn on tap</w:t>
-      </w:r>
+        <w:t xml:space="preserve">Turn on </w:t>
+      </w:r>
+      <w:proofErr w:type="gramStart"/>
+      <w:r>
+        <w:rPr>
+          <w:lang w:val="en-US"/>
+        </w:rPr>
+        <w:t>tap</w:t>
+      </w:r>
+      <w:proofErr w:type="gramEnd"/>
     </w:p>
     <w:p>
       <w:pPr>
@@ -2389,7 +3003,21 @@
         <w:rPr>
           <w:lang w:val="en-US"/>
         </w:rPr>
-        <w:t xml:space="preserve">Well, it could be worse. I have to keep a positive attitude. </w:t>
+        <w:t xml:space="preserve">Well, it could be worse. I </w:t>
+      </w:r>
+      <w:proofErr w:type="gramStart"/>
+      <w:r>
+        <w:rPr>
+          <w:lang w:val="en-US"/>
+        </w:rPr>
+        <w:t>have to</w:t>
+      </w:r>
+      <w:proofErr w:type="gramEnd"/>
+      <w:r>
+        <w:rPr>
+          <w:lang w:val="en-US"/>
+        </w:rPr>
+        <w:t xml:space="preserve"> keep a positive attitude. </w:t>
       </w:r>
     </w:p>
     <w:p>
@@ -2471,8 +3099,16 @@
         <w:rPr>
           <w:lang w:val="en-US"/>
         </w:rPr>
-        <w:t>Undress / take off</w:t>
-      </w:r>
+        <w:t xml:space="preserve">Undress / take </w:t>
+      </w:r>
+      <w:proofErr w:type="gramStart"/>
+      <w:r>
+        <w:rPr>
+          <w:lang w:val="en-US"/>
+        </w:rPr>
+        <w:t>off</w:t>
+      </w:r>
+      <w:proofErr w:type="gramEnd"/>
     </w:p>
     <w:p>
       <w:pPr>
@@ -2529,7 +3165,21 @@
         <w:rPr>
           <w:lang w:val="en-US"/>
         </w:rPr>
-        <w:t xml:space="preserve">But I have to get my tracksuit out of my bag. It is in the main </w:t>
+        <w:t xml:space="preserve">But I </w:t>
+      </w:r>
+      <w:proofErr w:type="gramStart"/>
+      <w:r>
+        <w:rPr>
+          <w:lang w:val="en-US"/>
+        </w:rPr>
+        <w:t>have to</w:t>
+      </w:r>
+      <w:proofErr w:type="gramEnd"/>
+      <w:r>
+        <w:rPr>
+          <w:lang w:val="en-US"/>
+        </w:rPr>
+        <w:t xml:space="preserve"> get my tracksuit out of my bag. It is in the main </w:t>
       </w:r>
       <w:r>
         <w:rPr>
@@ -2675,7 +3325,21 @@
         <w:rPr>
           <w:lang w:val="en-US"/>
         </w:rPr>
-        <w:t xml:space="preserve">Caucasian. Medium height: I'd say somewhere between 5.6 and 5.8''. </w:t>
+        <w:t xml:space="preserve">Caucasian. Medium height: I'd say somewhere between 5.6 and </w:t>
+      </w:r>
+      <w:proofErr w:type="gramStart"/>
+      <w:r>
+        <w:rPr>
+          <w:lang w:val="en-US"/>
+        </w:rPr>
+        <w:t>5.8''</w:t>
+      </w:r>
+      <w:proofErr w:type="gramEnd"/>
+      <w:r>
+        <w:rPr>
+          <w:lang w:val="en-US"/>
+        </w:rPr>
+        <w:t xml:space="preserve">. </w:t>
       </w:r>
     </w:p>
     <w:p>
@@ -2752,7 +3416,21 @@
         <w:rPr>
           <w:lang w:val="en-US"/>
         </w:rPr>
-        <w:t>"Are you all right? Is there anything I can help you with?"</w:t>
+        <w:t xml:space="preserve">"Are you </w:t>
+      </w:r>
+      <w:proofErr w:type="gramStart"/>
+      <w:r>
+        <w:rPr>
+          <w:lang w:val="en-US"/>
+        </w:rPr>
+        <w:t>all</w:t>
+      </w:r>
+      <w:proofErr w:type="gramEnd"/>
+      <w:r>
+        <w:rPr>
+          <w:lang w:val="en-US"/>
+        </w:rPr>
+        <w:t xml:space="preserve"> right? Is there anything I can help you with?"</w:t>
       </w:r>
       <w:r>
         <w:rPr>
@@ -2790,7 +3468,14 @@
         <w:rPr>
           <w:lang w:val="en-US"/>
         </w:rPr>
-        <w:t xml:space="preserve">--&gt; </w:t>
+        <w:t>--</w:t>
+      </w:r>
+      <w:proofErr w:type="gramStart"/>
+      <w:r>
+        <w:rPr>
+          <w:lang w:val="en-US"/>
+        </w:rPr>
+        <w:t xml:space="preserve">&gt; </w:t>
       </w:r>
       <w:r>
         <w:rPr>
@@ -2798,6 +3483,7 @@
         </w:rPr>
         <w:t xml:space="preserve"> answer</w:t>
       </w:r>
+      <w:proofErr w:type="gramEnd"/>
       <w:r>
         <w:rPr>
           <w:lang w:val="en-US"/>
@@ -2895,8 +3581,16 @@
         <w:rPr>
           <w:lang w:val="en-US"/>
         </w:rPr>
-        <w:t>Get dressed / dress</w:t>
-      </w:r>
+        <w:t xml:space="preserve">Get dressed / </w:t>
+      </w:r>
+      <w:proofErr w:type="gramStart"/>
+      <w:r>
+        <w:rPr>
+          <w:lang w:val="en-US"/>
+        </w:rPr>
+        <w:t>dress</w:t>
+      </w:r>
+      <w:proofErr w:type="gramEnd"/>
     </w:p>
     <w:p>
       <w:pPr>
@@ -3180,7 +3874,21 @@
         <w:rPr>
           <w:lang w:val="en-US"/>
         </w:rPr>
-        <w:t xml:space="preserve">His chest looks like freshly mown grass. There are only a few hairs here and there. Again the </w:t>
+        <w:t xml:space="preserve">His chest looks like freshly mown grass. There are only a few hairs here and there. </w:t>
+      </w:r>
+      <w:proofErr w:type="gramStart"/>
+      <w:r>
+        <w:rPr>
+          <w:lang w:val="en-US"/>
+        </w:rPr>
+        <w:t>Again</w:t>
+      </w:r>
+      <w:proofErr w:type="gramEnd"/>
+      <w:r>
+        <w:rPr>
+          <w:lang w:val="en-US"/>
+        </w:rPr>
+        <w:t xml:space="preserve"> the </w:t>
       </w:r>
       <w:proofErr w:type="spellStart"/>
       <w:r>
@@ -3220,7 +3928,21 @@
         <w:rPr>
           <w:lang w:val="en-US"/>
         </w:rPr>
-        <w:t xml:space="preserve">I found that literally cute. It reminded me, I do not know why exactly, but it reminded me of pedestrian traffic lights. You know, when they change between red and green, between green and red. I'm imagining myself pressing these skin marks like the buttons they look like, and switching his inner traffic light. Turning his light towards me. </w:t>
+        <w:t xml:space="preserve">I found that literally cute. It reminded me, I do not know why exactly, but it reminded me of pedestrian traffic lights. You know, when they change between red and green, between green and red. I'm imagining myself pressing these skin marks like the buttons they look </w:t>
+      </w:r>
+      <w:proofErr w:type="gramStart"/>
+      <w:r>
+        <w:rPr>
+          <w:lang w:val="en-US"/>
+        </w:rPr>
+        <w:t>like, and</w:t>
+      </w:r>
+      <w:proofErr w:type="gramEnd"/>
+      <w:r>
+        <w:rPr>
+          <w:lang w:val="en-US"/>
+        </w:rPr>
+        <w:t xml:space="preserve"> switching his inner traffic light. Turning his light towards me. </w:t>
       </w:r>
     </w:p>
     <w:p>
@@ -3344,7 +4066,35 @@
         <w:rPr>
           <w:lang w:val="en-US"/>
         </w:rPr>
-        <w:t>I lifted my neck and somehow noticed that he has bunions on each foot. They look irritated because of the constant strain and pressure. He must be a hard working student. He would never give up. Unlike me.</w:t>
+        <w:t xml:space="preserve">I lifted my neck and somehow noticed that he </w:t>
+      </w:r>
+      <w:proofErr w:type="gramStart"/>
+      <w:r>
+        <w:rPr>
+          <w:lang w:val="en-US"/>
+        </w:rPr>
+        <w:t>has</w:t>
+      </w:r>
+      <w:proofErr w:type="gramEnd"/>
+      <w:r>
+        <w:rPr>
+          <w:lang w:val="en-US"/>
+        </w:rPr>
+        <w:t xml:space="preserve"> bunions on each foot. They look irritated because of the constant strain and pressure. He must be a </w:t>
+      </w:r>
+      <w:proofErr w:type="gramStart"/>
+      <w:r>
+        <w:rPr>
+          <w:lang w:val="en-US"/>
+        </w:rPr>
+        <w:t>hard working</w:t>
+      </w:r>
+      <w:proofErr w:type="gramEnd"/>
+      <w:r>
+        <w:rPr>
+          <w:lang w:val="en-US"/>
+        </w:rPr>
+        <w:t xml:space="preserve"> student. He would never give up. Unlike me.</w:t>
       </w:r>
     </w:p>
     <w:p>
@@ -3414,7 +4164,21 @@
         <w:rPr>
           <w:lang w:val="en-US"/>
         </w:rPr>
-        <w:t>And my head, it immediately got wet.</w:t>
+        <w:t xml:space="preserve">And my </w:t>
+      </w:r>
+      <w:proofErr w:type="gramStart"/>
+      <w:r>
+        <w:rPr>
+          <w:lang w:val="en-US"/>
+        </w:rPr>
+        <w:t>head, it</w:t>
+      </w:r>
+      <w:proofErr w:type="gramEnd"/>
+      <w:r>
+        <w:rPr>
+          <w:lang w:val="en-US"/>
+        </w:rPr>
+        <w:t xml:space="preserve"> immediately got wet.</w:t>
       </w:r>
     </w:p>
     <w:p>
@@ -3518,7 +4282,21 @@
         <w:rPr>
           <w:lang w:val="en-US"/>
         </w:rPr>
-        <w:t>I tilt my head to get a better view. I tilt so fast that my neck snap</w:t>
+        <w:t xml:space="preserve">I </w:t>
+      </w:r>
+      <w:proofErr w:type="gramStart"/>
+      <w:r>
+        <w:rPr>
+          <w:lang w:val="en-US"/>
+        </w:rPr>
+        <w:t>tilt</w:t>
+      </w:r>
+      <w:proofErr w:type="gramEnd"/>
+      <w:r>
+        <w:rPr>
+          <w:lang w:val="en-US"/>
+        </w:rPr>
+        <w:t xml:space="preserve"> my head to get a better view. I tilt so fast that my neck snap</w:t>
       </w:r>
       <w:r>
         <w:rPr>
@@ -3647,7 +4425,21 @@
         <w:rPr>
           <w:lang w:val="en-US"/>
         </w:rPr>
-        <w:t xml:space="preserve">The cuts are mostly horizontal and vary in angle. And they are not clean at all. Not only is there still a lot of red blood showing his injuries, but the cuts seem to be irregular in depth: they were not made after a single blow. The knife made a couple of passes near the same area as the first cut, but not exactly along the path it must have followed. It is clear that other attempts not only made the first cut deeper, but also made it have more </w:t>
+        <w:t xml:space="preserve">The cuts are mostly horizontal and vary in angle. And they are not clean at all. Not only is there still a lot of red blood showing his injuries, but the cuts seem to be irregular in depth: they were not made after a single blow. The knife made a couple of passes near the same area as the first cut, but not exactly along the path it must have followed. </w:t>
+      </w:r>
+      <w:proofErr w:type="gramStart"/>
+      <w:r>
+        <w:rPr>
+          <w:lang w:val="en-US"/>
+        </w:rPr>
+        <w:t>It is clear that other</w:t>
+      </w:r>
+      <w:proofErr w:type="gramEnd"/>
+      <w:r>
+        <w:rPr>
+          <w:lang w:val="en-US"/>
+        </w:rPr>
+        <w:t xml:space="preserve"> attempts not only made the first cut deeper, but also made it have more </w:t>
       </w:r>
       <w:proofErr w:type="spellStart"/>
       <w:r>
@@ -3818,7 +4610,21 @@
         <w:rPr>
           <w:lang w:val="en-US"/>
         </w:rPr>
-        <w:t>And not only that - I will help you.</w:t>
+        <w:t xml:space="preserve">And not only that - </w:t>
+      </w:r>
+      <w:proofErr w:type="gramStart"/>
+      <w:r>
+        <w:rPr>
+          <w:lang w:val="en-US"/>
+        </w:rPr>
+        <w:t>I will</w:t>
+      </w:r>
+      <w:proofErr w:type="gramEnd"/>
+      <w:r>
+        <w:rPr>
+          <w:lang w:val="en-US"/>
+        </w:rPr>
+        <w:t xml:space="preserve"> help you.</w:t>
       </w:r>
     </w:p>
     <w:p>
@@ -3889,7 +4695,35 @@
         <w:rPr>
           <w:lang w:val="en-US"/>
         </w:rPr>
-        <w:t xml:space="preserve">What a good-looking grass. No wonder, with a hose like that. His extremity is wet and </w:t>
+        <w:t xml:space="preserve">What </w:t>
+      </w:r>
+      <w:proofErr w:type="gramStart"/>
+      <w:r>
+        <w:rPr>
+          <w:lang w:val="en-US"/>
+        </w:rPr>
+        <w:t>a good</w:t>
+      </w:r>
+      <w:proofErr w:type="gramEnd"/>
+      <w:r>
+        <w:rPr>
+          <w:lang w:val="en-US"/>
+        </w:rPr>
+        <w:t xml:space="preserve">-looking grass. No wonder, with a hose like that. His extremity is </w:t>
+      </w:r>
+      <w:proofErr w:type="gramStart"/>
+      <w:r>
+        <w:rPr>
+          <w:lang w:val="en-US"/>
+        </w:rPr>
+        <w:t>wet</w:t>
+      </w:r>
+      <w:proofErr w:type="gramEnd"/>
+      <w:r>
+        <w:rPr>
+          <w:lang w:val="en-US"/>
+        </w:rPr>
+        <w:t xml:space="preserve"> and </w:t>
       </w:r>
       <w:r>
         <w:rPr>
@@ -3921,7 +4755,21 @@
         <w:rPr>
           <w:lang w:val="en-US"/>
         </w:rPr>
-        <w:t>I have to talk to him.</w:t>
+        <w:t xml:space="preserve">I </w:t>
+      </w:r>
+      <w:proofErr w:type="gramStart"/>
+      <w:r>
+        <w:rPr>
+          <w:lang w:val="en-US"/>
+        </w:rPr>
+        <w:t>have to</w:t>
+      </w:r>
+      <w:proofErr w:type="gramEnd"/>
+      <w:r>
+        <w:rPr>
+          <w:lang w:val="en-US"/>
+        </w:rPr>
+        <w:t xml:space="preserve"> talk to him.</w:t>
       </w:r>
     </w:p>
     <w:p>
@@ -4236,7 +5084,21 @@
         <w:rPr>
           <w:lang w:val="en-US"/>
         </w:rPr>
-        <w:t>Yes, that would be the safest thing to do. But I really have to take the pill.</w:t>
+        <w:t xml:space="preserve">Yes, that would be the safest thing to do. But I really </w:t>
+      </w:r>
+      <w:proofErr w:type="gramStart"/>
+      <w:r>
+        <w:rPr>
+          <w:lang w:val="en-US"/>
+        </w:rPr>
+        <w:t>have to</w:t>
+      </w:r>
+      <w:proofErr w:type="gramEnd"/>
+      <w:r>
+        <w:rPr>
+          <w:lang w:val="en-US"/>
+        </w:rPr>
+        <w:t xml:space="preserve"> take the pill.</w:t>
       </w:r>
     </w:p>
     <w:p>
@@ -4269,7 +5131,35 @@
         <w:rPr>
           <w:lang w:val="en-US"/>
         </w:rPr>
-        <w:t>"I want to take a medicine, I'm not feeling very well today. "It must be because of the anxiety or something like that.</w:t>
+        <w:t xml:space="preserve">"I want to take a </w:t>
+      </w:r>
+      <w:proofErr w:type="gramStart"/>
+      <w:r>
+        <w:rPr>
+          <w:lang w:val="en-US"/>
+        </w:rPr>
+        <w:t>medicine,</w:t>
+      </w:r>
+      <w:proofErr w:type="gramEnd"/>
+      <w:r>
+        <w:rPr>
+          <w:lang w:val="en-US"/>
+        </w:rPr>
+        <w:t xml:space="preserve"> I'm not feeling very well today. "It must be because of </w:t>
+      </w:r>
+      <w:proofErr w:type="gramStart"/>
+      <w:r>
+        <w:rPr>
+          <w:lang w:val="en-US"/>
+        </w:rPr>
+        <w:t>the anxiety</w:t>
+      </w:r>
+      <w:proofErr w:type="gramEnd"/>
+      <w:r>
+        <w:rPr>
+          <w:lang w:val="en-US"/>
+        </w:rPr>
+        <w:t xml:space="preserve"> or something like that.</w:t>
       </w:r>
     </w:p>
     <w:p>
@@ -4559,7 +5449,21 @@
         <w:rPr>
           <w:lang w:val="en-US"/>
         </w:rPr>
-        <w:t>"So who's it going to be? I jerk off in front of you and..."</w:t>
+        <w:t>"</w:t>
+      </w:r>
+      <w:proofErr w:type="gramStart"/>
+      <w:r>
+        <w:rPr>
+          <w:lang w:val="en-US"/>
+        </w:rPr>
+        <w:t>So</w:t>
+      </w:r>
+      <w:proofErr w:type="gramEnd"/>
+      <w:r>
+        <w:rPr>
+          <w:lang w:val="en-US"/>
+        </w:rPr>
+        <w:t xml:space="preserve"> who's it going to be? I jerk off in front of you and..."</w:t>
       </w:r>
     </w:p>
     <w:p>
@@ -4612,20 +5516,48 @@
         <w:rPr>
           <w:lang w:val="en-US"/>
         </w:rPr>
-        <w:t>I put my trousers on the wooden seat and walk towards him.</w:t>
-      </w:r>
-    </w:p>
-    <w:p>
-      <w:pPr>
-        <w:rPr>
-          <w:lang w:val="en-US"/>
-        </w:rPr>
-      </w:pPr>
-      <w:r>
-        <w:rPr>
-          <w:lang w:val="en-US"/>
-        </w:rPr>
-        <w:t>And then I reach him.</w:t>
+        <w:t xml:space="preserve">I put my trousers on the wooden seat and </w:t>
+      </w:r>
+      <w:proofErr w:type="gramStart"/>
+      <w:r>
+        <w:rPr>
+          <w:lang w:val="en-US"/>
+        </w:rPr>
+        <w:t>walk</w:t>
+      </w:r>
+      <w:proofErr w:type="gramEnd"/>
+      <w:r>
+        <w:rPr>
+          <w:lang w:val="en-US"/>
+        </w:rPr>
+        <w:t xml:space="preserve"> towards him.</w:t>
+      </w:r>
+    </w:p>
+    <w:p>
+      <w:pPr>
+        <w:rPr>
+          <w:lang w:val="en-US"/>
+        </w:rPr>
+      </w:pPr>
+      <w:r>
+        <w:rPr>
+          <w:lang w:val="en-US"/>
+        </w:rPr>
+        <w:t xml:space="preserve">And then I </w:t>
+      </w:r>
+      <w:proofErr w:type="gramStart"/>
+      <w:r>
+        <w:rPr>
+          <w:lang w:val="en-US"/>
+        </w:rPr>
+        <w:t>reach</w:t>
+      </w:r>
+      <w:proofErr w:type="gramEnd"/>
+      <w:r>
+        <w:rPr>
+          <w:lang w:val="en-US"/>
+        </w:rPr>
+        <w:t xml:space="preserve"> him.</w:t>
       </w:r>
     </w:p>
     <w:p>
@@ -4650,8 +5582,16 @@
         <w:rPr>
           <w:lang w:val="en-US"/>
         </w:rPr>
-        <w:t>Just do it</w:t>
-      </w:r>
+        <w:t xml:space="preserve">Just do </w:t>
+      </w:r>
+      <w:proofErr w:type="gramStart"/>
+      <w:r>
+        <w:rPr>
+          <w:lang w:val="en-US"/>
+        </w:rPr>
+        <w:t>it</w:t>
+      </w:r>
+      <w:proofErr w:type="gramEnd"/>
     </w:p>
     <w:p>
       <w:pPr>
@@ -4760,8 +5700,16 @@
         <w:rPr>
           <w:lang w:val="en-US"/>
         </w:rPr>
-        <w:t>Just do it</w:t>
-      </w:r>
+        <w:t xml:space="preserve">Just do </w:t>
+      </w:r>
+      <w:proofErr w:type="gramStart"/>
+      <w:r>
+        <w:rPr>
+          <w:lang w:val="en-US"/>
+        </w:rPr>
+        <w:t>it</w:t>
+      </w:r>
+      <w:proofErr w:type="gramEnd"/>
     </w:p>
     <w:p>
       <w:pPr>
@@ -4811,8 +5759,16 @@
         <w:rPr>
           <w:lang w:val="en-US"/>
         </w:rPr>
-        <w:t>Take off shirt</w:t>
-      </w:r>
+        <w:t xml:space="preserve">Take off </w:t>
+      </w:r>
+      <w:proofErr w:type="gramStart"/>
+      <w:r>
+        <w:rPr>
+          <w:lang w:val="en-US"/>
+        </w:rPr>
+        <w:t>shirt</w:t>
+      </w:r>
+      <w:proofErr w:type="gramEnd"/>
     </w:p>
     <w:p>
       <w:pPr>
@@ -4869,8 +5825,16 @@
         <w:rPr>
           <w:lang w:val="en-US"/>
         </w:rPr>
-        <w:t>Just do it</w:t>
-      </w:r>
+        <w:t xml:space="preserve">Just do </w:t>
+      </w:r>
+      <w:proofErr w:type="gramStart"/>
+      <w:r>
+        <w:rPr>
+          <w:lang w:val="en-US"/>
+        </w:rPr>
+        <w:t>it</w:t>
+      </w:r>
+      <w:proofErr w:type="gramEnd"/>
     </w:p>
     <w:p>
       <w:pPr>
@@ -4908,7 +5872,21 @@
         <w:rPr>
           <w:lang w:val="en-US"/>
         </w:rPr>
-        <w:t>All for that fucking pill.</w:t>
+        <w:t xml:space="preserve">All for that </w:t>
+      </w:r>
+      <w:proofErr w:type="gramStart"/>
+      <w:r>
+        <w:rPr>
+          <w:lang w:val="en-US"/>
+        </w:rPr>
+        <w:t>fucking pill</w:t>
+      </w:r>
+      <w:proofErr w:type="gramEnd"/>
+      <w:r>
+        <w:rPr>
+          <w:lang w:val="en-US"/>
+        </w:rPr>
+        <w:t>.</w:t>
       </w:r>
     </w:p>
     <w:p>
@@ -5072,27 +6050,55 @@
         <w:rPr>
           <w:lang w:val="en-US"/>
         </w:rPr>
-        <w:t xml:space="preserve">I notice that he is not feeling well. And so I started kissing other parts of his body; his chest, that sweet chest of his, while I tugged at his sparse hairs to make him feel pain, a horny pain; then I moved to his abdomen and licked the ones that were displayed with exactly the same tone as his voluminous brown beard. </w:t>
-      </w:r>
-    </w:p>
-    <w:p>
-      <w:pPr>
-        <w:rPr>
-          <w:lang w:val="en-US"/>
-        </w:rPr>
-      </w:pPr>
-    </w:p>
-    <w:p>
-      <w:pPr>
-        <w:rPr>
-          <w:lang w:val="en-US"/>
-        </w:rPr>
-      </w:pPr>
-      <w:r>
-        <w:rPr>
-          <w:lang w:val="en-US"/>
-        </w:rPr>
-        <w:t xml:space="preserve">Then I blow on his armpits and he begins to make tiny moans. His breathing gets faster and faster. His skin is burning, his blood must be boiling. </w:t>
+        <w:t xml:space="preserve">I notice that he is not feeling well. And </w:t>
+      </w:r>
+      <w:proofErr w:type="gramStart"/>
+      <w:r>
+        <w:rPr>
+          <w:lang w:val="en-US"/>
+        </w:rPr>
+        <w:t>so</w:t>
+      </w:r>
+      <w:proofErr w:type="gramEnd"/>
+      <w:r>
+        <w:rPr>
+          <w:lang w:val="en-US"/>
+        </w:rPr>
+        <w:t xml:space="preserve"> I started kissing other parts of his body; his chest, that sweet chest of his, while I tugged at his sparse hairs to make him feel pain, a horny pain; then I moved to his abdomen and licked the ones that were displayed with exactly the same tone as his voluminous brown beard. </w:t>
+      </w:r>
+    </w:p>
+    <w:p>
+      <w:pPr>
+        <w:rPr>
+          <w:lang w:val="en-US"/>
+        </w:rPr>
+      </w:pPr>
+    </w:p>
+    <w:p>
+      <w:pPr>
+        <w:rPr>
+          <w:lang w:val="en-US"/>
+        </w:rPr>
+      </w:pPr>
+      <w:r>
+        <w:rPr>
+          <w:lang w:val="en-US"/>
+        </w:rPr>
+        <w:t xml:space="preserve">Then I blow on his </w:t>
+      </w:r>
+      <w:proofErr w:type="gramStart"/>
+      <w:r>
+        <w:rPr>
+          <w:lang w:val="en-US"/>
+        </w:rPr>
+        <w:t>armpits</w:t>
+      </w:r>
+      <w:proofErr w:type="gramEnd"/>
+      <w:r>
+        <w:rPr>
+          <w:lang w:val="en-US"/>
+        </w:rPr>
+        <w:t xml:space="preserve"> and he begins to make tiny moans. His breathing gets faster and faster. His skin is burning, his blood must be boiling. </w:t>
       </w:r>
     </w:p>
     <w:p>
@@ -5118,7 +6124,35 @@
         <w:rPr>
           <w:lang w:val="en-US"/>
         </w:rPr>
-        <w:t xml:space="preserve">I decide to make a long, slow lick from his bare neck to the end of his torso. And in the blink of an eye I start kissing and licking his penis, all over again. </w:t>
+        <w:t xml:space="preserve">I </w:t>
+      </w:r>
+      <w:proofErr w:type="gramStart"/>
+      <w:r>
+        <w:rPr>
+          <w:lang w:val="en-US"/>
+        </w:rPr>
+        <w:t>decide</w:t>
+      </w:r>
+      <w:proofErr w:type="gramEnd"/>
+      <w:r>
+        <w:rPr>
+          <w:lang w:val="en-US"/>
+        </w:rPr>
+        <w:t xml:space="preserve"> to make a long, slow lick from his bare neck to the end of his torso. And in the blink of an </w:t>
+      </w:r>
+      <w:proofErr w:type="gramStart"/>
+      <w:r>
+        <w:rPr>
+          <w:lang w:val="en-US"/>
+        </w:rPr>
+        <w:t>eye</w:t>
+      </w:r>
+      <w:proofErr w:type="gramEnd"/>
+      <w:r>
+        <w:rPr>
+          <w:lang w:val="en-US"/>
+        </w:rPr>
+        <w:t xml:space="preserve"> I start kissing and licking his penis, all over again. </w:t>
       </w:r>
     </w:p>
     <w:p>
@@ -5151,7 +6185,21 @@
         <w:rPr>
           <w:lang w:val="en-US"/>
         </w:rPr>
-        <w:t>He begins to moan louder and I catch him rolling his eyes.</w:t>
+        <w:t xml:space="preserve">He begins to moan </w:t>
+      </w:r>
+      <w:proofErr w:type="gramStart"/>
+      <w:r>
+        <w:rPr>
+          <w:lang w:val="en-US"/>
+        </w:rPr>
+        <w:t>louder</w:t>
+      </w:r>
+      <w:proofErr w:type="gramEnd"/>
+      <w:r>
+        <w:rPr>
+          <w:lang w:val="en-US"/>
+        </w:rPr>
+        <w:t xml:space="preserve"> and I catch him rolling his eyes.</w:t>
       </w:r>
     </w:p>
     <w:p>
@@ -5231,7 +6279,21 @@
         <w:rPr>
           <w:lang w:val="en-US"/>
         </w:rPr>
-        <w:t>Even though I knew he was going to come in my mouth, I am still surprised when it happens. Suddenly I feel like a warm breeze, like you feel at the end of the day in summer. But this one told me it was going to rain. And it did.</w:t>
+        <w:t xml:space="preserve">Even though I knew he was going to come in my mouth, I </w:t>
+      </w:r>
+      <w:proofErr w:type="gramStart"/>
+      <w:r>
+        <w:rPr>
+          <w:lang w:val="en-US"/>
+        </w:rPr>
+        <w:t>am</w:t>
+      </w:r>
+      <w:proofErr w:type="gramEnd"/>
+      <w:r>
+        <w:rPr>
+          <w:lang w:val="en-US"/>
+        </w:rPr>
+        <w:t xml:space="preserve"> still surprised when it happens. Suddenly I feel like a warm breeze, like you feel at the end of the day in summer. But this one told me it was going to rain. And it did.</w:t>
       </w:r>
     </w:p>
     <w:p>
@@ -5409,7 +6471,14 @@
         <w:rPr>
           <w:lang w:val="en-US"/>
         </w:rPr>
-        <w:t>I quickly t</w:t>
+        <w:t xml:space="preserve">I quickly </w:t>
+      </w:r>
+      <w:proofErr w:type="gramStart"/>
+      <w:r>
+        <w:rPr>
+          <w:lang w:val="en-US"/>
+        </w:rPr>
+        <w:t>t</w:t>
       </w:r>
       <w:r>
         <w:rPr>
@@ -5417,6 +6486,7 @@
         </w:rPr>
         <w:t>ake</w:t>
       </w:r>
+      <w:proofErr w:type="gramEnd"/>
       <w:r>
         <w:rPr>
           <w:lang w:val="en-US"/>
@@ -5508,7 +6578,21 @@
           <w:lang w:val="en-US"/>
         </w:rPr>
         <w:lastRenderedPageBreak/>
-        <w:t>All this for a damn pill.</w:t>
+        <w:t xml:space="preserve">All this for a </w:t>
+      </w:r>
+      <w:proofErr w:type="gramStart"/>
+      <w:r>
+        <w:rPr>
+          <w:lang w:val="en-US"/>
+        </w:rPr>
+        <w:t>damn</w:t>
+      </w:r>
+      <w:proofErr w:type="gramEnd"/>
+      <w:r>
+        <w:rPr>
+          <w:lang w:val="en-US"/>
+        </w:rPr>
+        <w:t xml:space="preserve"> pill.</w:t>
       </w:r>
     </w:p>
     <w:p>
@@ -5573,7 +6657,21 @@
         <w:rPr>
           <w:lang w:val="en-US"/>
         </w:rPr>
-        <w:t>"Are you alright?" I ask, walking towards him.</w:t>
+        <w:t xml:space="preserve">"Are you alright?" I </w:t>
+      </w:r>
+      <w:proofErr w:type="gramStart"/>
+      <w:r>
+        <w:rPr>
+          <w:lang w:val="en-US"/>
+        </w:rPr>
+        <w:t>ask</w:t>
+      </w:r>
+      <w:proofErr w:type="gramEnd"/>
+      <w:r>
+        <w:rPr>
+          <w:lang w:val="en-US"/>
+        </w:rPr>
+        <w:t>, walking towards him.</w:t>
       </w:r>
     </w:p>
     <w:p>
@@ -5724,7 +6822,21 @@
         <w:rPr>
           <w:lang w:val="en-US"/>
         </w:rPr>
-        <w:t>"So you had water in your bag the whole time?"</w:t>
+        <w:t>"</w:t>
+      </w:r>
+      <w:proofErr w:type="gramStart"/>
+      <w:r>
+        <w:rPr>
+          <w:lang w:val="en-US"/>
+        </w:rPr>
+        <w:t>So</w:t>
+      </w:r>
+      <w:proofErr w:type="gramEnd"/>
+      <w:r>
+        <w:rPr>
+          <w:lang w:val="en-US"/>
+        </w:rPr>
+        <w:t xml:space="preserve"> you had water in your bag the whole time?"</w:t>
       </w:r>
     </w:p>
     <w:p>
@@ -5833,7 +6945,21 @@
         <w:rPr>
           <w:lang w:val="en-US"/>
         </w:rPr>
-        <w:t>Not long after, the other three guys from my team arrive. They did not even say hello.</w:t>
+        <w:t xml:space="preserve">Not long after, the other three guys from my team </w:t>
+      </w:r>
+      <w:proofErr w:type="gramStart"/>
+      <w:r>
+        <w:rPr>
+          <w:lang w:val="en-US"/>
+        </w:rPr>
+        <w:t>arrive</w:t>
+      </w:r>
+      <w:proofErr w:type="gramEnd"/>
+      <w:r>
+        <w:rPr>
+          <w:lang w:val="en-US"/>
+        </w:rPr>
+        <w:t>. They did not even say hello.</w:t>
       </w:r>
     </w:p>
     <w:p>
@@ -5932,7 +7058,21 @@
         <w:rPr>
           <w:lang w:val="en-US"/>
         </w:rPr>
-        <w:t xml:space="preserve">We all hurry to leave the men's shower room. </w:t>
+        <w:t xml:space="preserve">We all </w:t>
+      </w:r>
+      <w:proofErr w:type="gramStart"/>
+      <w:r>
+        <w:rPr>
+          <w:lang w:val="en-US"/>
+        </w:rPr>
+        <w:t>hurry</w:t>
+      </w:r>
+      <w:proofErr w:type="gramEnd"/>
+      <w:r>
+        <w:rPr>
+          <w:lang w:val="en-US"/>
+        </w:rPr>
+        <w:t xml:space="preserve"> to leave the men's shower room. </w:t>
       </w:r>
     </w:p>
     <w:p>
@@ -6307,7 +7447,14 @@
         <w:rPr>
           <w:lang w:val="en-US"/>
         </w:rPr>
-        <w:t>Suddenly I star</w:t>
+        <w:t xml:space="preserve">Suddenly I </w:t>
+      </w:r>
+      <w:proofErr w:type="gramStart"/>
+      <w:r>
+        <w:rPr>
+          <w:lang w:val="en-US"/>
+        </w:rPr>
+        <w:t>star</w:t>
       </w:r>
       <w:r>
         <w:rPr>
@@ -6315,6 +7462,7 @@
         </w:rPr>
         <w:t>t</w:t>
       </w:r>
+      <w:proofErr w:type="gramEnd"/>
       <w:r>
         <w:rPr>
           <w:lang w:val="en-US"/>
@@ -6595,11 +7743,33 @@
           <w:lang w:val="en-US"/>
         </w:rPr>
       </w:pPr>
-      <w:r>
-        <w:rPr>
-          <w:lang w:val="en-US"/>
-        </w:rPr>
-        <w:t>Damn, it hurts. My leg, it fucking burns inside.</w:t>
+      <w:proofErr w:type="gramStart"/>
+      <w:r>
+        <w:rPr>
+          <w:lang w:val="en-US"/>
+        </w:rPr>
+        <w:t>Damn</w:t>
+      </w:r>
+      <w:proofErr w:type="gramEnd"/>
+      <w:r>
+        <w:rPr>
+          <w:lang w:val="en-US"/>
+        </w:rPr>
+        <w:t xml:space="preserve">, it hurts. My leg, it </w:t>
+      </w:r>
+      <w:proofErr w:type="gramStart"/>
+      <w:r>
+        <w:rPr>
+          <w:lang w:val="en-US"/>
+        </w:rPr>
+        <w:t>fucking</w:t>
+      </w:r>
+      <w:proofErr w:type="gramEnd"/>
+      <w:r>
+        <w:rPr>
+          <w:lang w:val="en-US"/>
+        </w:rPr>
+        <w:t xml:space="preserve"> burns inside.</w:t>
       </w:r>
     </w:p>
     <w:p>
@@ -6839,7 +8009,21 @@
         <w:rPr>
           <w:lang w:val="en-US"/>
         </w:rPr>
-        <w:t>"Somebody call an ambulance! Dave's just had a blackout!"</w:t>
+        <w:t xml:space="preserve">"Somebody </w:t>
+      </w:r>
+      <w:proofErr w:type="gramStart"/>
+      <w:r>
+        <w:rPr>
+          <w:lang w:val="en-US"/>
+        </w:rPr>
+        <w:t>call</w:t>
+      </w:r>
+      <w:proofErr w:type="gramEnd"/>
+      <w:r>
+        <w:rPr>
+          <w:lang w:val="en-US"/>
+        </w:rPr>
+        <w:t xml:space="preserve"> an ambulance! Dave's just had a blackout!"</w:t>
       </w:r>
     </w:p>
     <w:p>
@@ -6977,7 +8161,21 @@
         <w:rPr>
           <w:lang w:val="en-US"/>
         </w:rPr>
-        <w:t xml:space="preserve">I leave the bedroom. I try not to limp, but it's impossible. </w:t>
+        <w:t xml:space="preserve">I </w:t>
+      </w:r>
+      <w:proofErr w:type="gramStart"/>
+      <w:r>
+        <w:rPr>
+          <w:lang w:val="en-US"/>
+        </w:rPr>
+        <w:t>leave</w:t>
+      </w:r>
+      <w:proofErr w:type="gramEnd"/>
+      <w:r>
+        <w:rPr>
+          <w:lang w:val="en-US"/>
+        </w:rPr>
+        <w:t xml:space="preserve"> the bedroom. I try not to limp, but it's impossible. </w:t>
       </w:r>
     </w:p>
     <w:p>
@@ -6998,7 +8196,21 @@
           <w:lang w:val="en-US"/>
         </w:rPr>
         <w:lastRenderedPageBreak/>
-        <w:t xml:space="preserve">The stairs are a bigger nightmare for me. And they are in front of me. </w:t>
+        <w:t xml:space="preserve">The stairs are a </w:t>
+      </w:r>
+      <w:proofErr w:type="gramStart"/>
+      <w:r>
+        <w:rPr>
+          <w:lang w:val="en-US"/>
+        </w:rPr>
+        <w:t>bigger</w:t>
+      </w:r>
+      <w:proofErr w:type="gramEnd"/>
+      <w:r>
+        <w:rPr>
+          <w:lang w:val="en-US"/>
+        </w:rPr>
+        <w:t xml:space="preserve"> nightmare for me. And they are in front of me. </w:t>
       </w:r>
     </w:p>
     <w:p>
@@ -7051,7 +8263,21 @@
         <w:rPr>
           <w:lang w:val="en-US"/>
         </w:rPr>
-        <w:t>I finally reach the end, clinging to this handrail, dragging my bad leg along with me.</w:t>
+        <w:t xml:space="preserve">I finally </w:t>
+      </w:r>
+      <w:proofErr w:type="gramStart"/>
+      <w:r>
+        <w:rPr>
+          <w:lang w:val="en-US"/>
+        </w:rPr>
+        <w:t>reach</w:t>
+      </w:r>
+      <w:proofErr w:type="gramEnd"/>
+      <w:r>
+        <w:rPr>
+          <w:lang w:val="en-US"/>
+        </w:rPr>
+        <w:t xml:space="preserve"> the end, clinging to this handrail, dragging my bad leg along with me.</w:t>
       </w:r>
     </w:p>
     <w:p>
@@ -7133,7 +8359,21 @@
         <w:rPr>
           <w:lang w:val="en-US"/>
         </w:rPr>
-        <w:t>. Again with that smile. That beautiful smile. That smile that I now get to see every morning.</w:t>
+        <w:t xml:space="preserve">. </w:t>
+      </w:r>
+      <w:proofErr w:type="gramStart"/>
+      <w:r>
+        <w:rPr>
+          <w:lang w:val="en-US"/>
+        </w:rPr>
+        <w:t>Again</w:t>
+      </w:r>
+      <w:proofErr w:type="gramEnd"/>
+      <w:r>
+        <w:rPr>
+          <w:lang w:val="en-US"/>
+        </w:rPr>
+        <w:t xml:space="preserve"> with that smile. That beautiful smile. That smile that I now get to see every morning.</w:t>
       </w:r>
     </w:p>
     <w:p>
@@ -7382,27 +8622,55 @@
         <w:rPr>
           <w:lang w:val="en-US"/>
         </w:rPr>
-        <w:t>Imagine what happened to my right leg after it was broken. And all the chair that went with it. Slowly I began to lose the ability to move it, to walk with it, even to bend it.</w:t>
-      </w:r>
-    </w:p>
-    <w:p>
-      <w:pPr>
-        <w:rPr>
-          <w:lang w:val="en-US"/>
-        </w:rPr>
-      </w:pPr>
-    </w:p>
-    <w:p>
-      <w:pPr>
-        <w:rPr>
-          <w:lang w:val="en-US"/>
-        </w:rPr>
-      </w:pPr>
-      <w:r>
-        <w:rPr>
-          <w:lang w:val="en-US"/>
-        </w:rPr>
-        <w:t>"So this is incurable?"</w:t>
+        <w:t xml:space="preserve">Imagine what happened to my right leg after it was broken. And all the </w:t>
+      </w:r>
+      <w:proofErr w:type="gramStart"/>
+      <w:r>
+        <w:rPr>
+          <w:lang w:val="en-US"/>
+        </w:rPr>
+        <w:t>chair</w:t>
+      </w:r>
+      <w:proofErr w:type="gramEnd"/>
+      <w:r>
+        <w:rPr>
+          <w:lang w:val="en-US"/>
+        </w:rPr>
+        <w:t xml:space="preserve"> that went with it. Slowly I began to lose the ability to move it, to walk with it, even to bend it.</w:t>
+      </w:r>
+    </w:p>
+    <w:p>
+      <w:pPr>
+        <w:rPr>
+          <w:lang w:val="en-US"/>
+        </w:rPr>
+      </w:pPr>
+    </w:p>
+    <w:p>
+      <w:pPr>
+        <w:rPr>
+          <w:lang w:val="en-US"/>
+        </w:rPr>
+      </w:pPr>
+      <w:r>
+        <w:rPr>
+          <w:lang w:val="en-US"/>
+        </w:rPr>
+        <w:t>"</w:t>
+      </w:r>
+      <w:proofErr w:type="gramStart"/>
+      <w:r>
+        <w:rPr>
+          <w:lang w:val="en-US"/>
+        </w:rPr>
+        <w:t>So</w:t>
+      </w:r>
+      <w:proofErr w:type="gramEnd"/>
+      <w:r>
+        <w:rPr>
+          <w:lang w:val="en-US"/>
+        </w:rPr>
+        <w:t xml:space="preserve"> this is incurable?"</w:t>
       </w:r>
     </w:p>
     <w:p>
@@ -7428,7 +8696,21 @@
         <w:rPr>
           <w:lang w:val="en-US"/>
         </w:rPr>
-        <w:t>"So he can no longer be an athlete?"</w:t>
+        <w:t>"</w:t>
+      </w:r>
+      <w:proofErr w:type="gramStart"/>
+      <w:r>
+        <w:rPr>
+          <w:lang w:val="en-US"/>
+        </w:rPr>
+        <w:t>So</w:t>
+      </w:r>
+      <w:proofErr w:type="gramEnd"/>
+      <w:r>
+        <w:rPr>
+          <w:lang w:val="en-US"/>
+        </w:rPr>
+        <w:t xml:space="preserve"> he can no longer be an athlete?"</w:t>
       </w:r>
     </w:p>
     <w:p>
@@ -7869,7 +9151,21 @@
         <w:rPr>
           <w:lang w:val="en-US"/>
         </w:rPr>
-        <w:t>"You do so much and you don't even know it, don't you, Dave?"</w:t>
+        <w:t xml:space="preserve">"You do so </w:t>
+      </w:r>
+      <w:proofErr w:type="gramStart"/>
+      <w:r>
+        <w:rPr>
+          <w:lang w:val="en-US"/>
+        </w:rPr>
+        <w:t>much</w:t>
+      </w:r>
+      <w:proofErr w:type="gramEnd"/>
+      <w:r>
+        <w:rPr>
+          <w:lang w:val="en-US"/>
+        </w:rPr>
+        <w:t xml:space="preserve"> and you don't even know it, don't you, Dave?"</w:t>
       </w:r>
     </w:p>
     <w:p>
@@ -8207,7 +9503,21 @@
         <w:rPr>
           <w:lang w:val="en-US"/>
         </w:rPr>
-        <w:t>I'm far from it. I have to be next to it first.</w:t>
+        <w:t xml:space="preserve">I'm far from it. I </w:t>
+      </w:r>
+      <w:proofErr w:type="gramStart"/>
+      <w:r>
+        <w:rPr>
+          <w:lang w:val="en-US"/>
+        </w:rPr>
+        <w:t>have to</w:t>
+      </w:r>
+      <w:proofErr w:type="gramEnd"/>
+      <w:r>
+        <w:rPr>
+          <w:lang w:val="en-US"/>
+        </w:rPr>
+        <w:t xml:space="preserve"> be next to it first.</w:t>
       </w:r>
     </w:p>
     <w:p>
@@ -8324,7 +9634,14 @@
         <w:rPr>
           <w:lang w:val="en-US"/>
         </w:rPr>
-        <w:t xml:space="preserve">I know he is not doing it on purpose. It's just an </w:t>
+        <w:t xml:space="preserve">I know he is not doing it on purpose. It's just </w:t>
+      </w:r>
+      <w:proofErr w:type="gramStart"/>
+      <w:r>
+        <w:rPr>
+          <w:lang w:val="en-US"/>
+        </w:rPr>
+        <w:t xml:space="preserve">an </w:t>
       </w:r>
       <w:proofErr w:type="spellStart"/>
       <w:r>
@@ -8334,6 +9651,7 @@
         <w:t>armour</w:t>
       </w:r>
       <w:proofErr w:type="spellEnd"/>
+      <w:proofErr w:type="gramEnd"/>
       <w:r>
         <w:rPr>
           <w:lang w:val="en-US"/>
@@ -8371,7 +9689,21 @@
         <w:rPr>
           <w:lang w:val="en-US"/>
         </w:rPr>
-        <w:t>Well, I have to be there first.</w:t>
+        <w:t xml:space="preserve">Well, I </w:t>
+      </w:r>
+      <w:proofErr w:type="gramStart"/>
+      <w:r>
+        <w:rPr>
+          <w:lang w:val="en-US"/>
+        </w:rPr>
+        <w:t>have to</w:t>
+      </w:r>
+      <w:proofErr w:type="gramEnd"/>
+      <w:r>
+        <w:rPr>
+          <w:lang w:val="en-US"/>
+        </w:rPr>
+        <w:t xml:space="preserve"> be there first.</w:t>
       </w:r>
     </w:p>
     <w:p>
@@ -8443,7 +9775,21 @@
           <w:lang w:val="en-US"/>
         </w:rPr>
         <w:lastRenderedPageBreak/>
-        <w:t xml:space="preserve">He is suffering so much, in spite of the fact that he tries to hide it all the time. </w:t>
+        <w:t xml:space="preserve">He is suffering so much, </w:t>
+      </w:r>
+      <w:proofErr w:type="gramStart"/>
+      <w:r>
+        <w:rPr>
+          <w:lang w:val="en-US"/>
+        </w:rPr>
+        <w:t>in spite of the fact that</w:t>
+      </w:r>
+      <w:proofErr w:type="gramEnd"/>
+      <w:r>
+        <w:rPr>
+          <w:lang w:val="en-US"/>
+        </w:rPr>
+        <w:t xml:space="preserve"> he tries to hide it all the time. </w:t>
       </w:r>
     </w:p>
     <w:p>
@@ -8711,7 +10057,21 @@
         <w:rPr>
           <w:lang w:val="en-US"/>
         </w:rPr>
-        <w:t>I'm standing next to him and I might be able to help him to the front door now.</w:t>
+        <w:t xml:space="preserve">I'm standing next to </w:t>
+      </w:r>
+      <w:proofErr w:type="gramStart"/>
+      <w:r>
+        <w:rPr>
+          <w:lang w:val="en-US"/>
+        </w:rPr>
+        <w:t>him</w:t>
+      </w:r>
+      <w:proofErr w:type="gramEnd"/>
+      <w:r>
+        <w:rPr>
+          <w:lang w:val="en-US"/>
+        </w:rPr>
+        <w:t xml:space="preserve"> and I might be able to help him to the front door now.</w:t>
       </w:r>
     </w:p>
     <w:p>
@@ -8744,7 +10104,21 @@
         <w:rPr>
           <w:lang w:val="en-US"/>
         </w:rPr>
-        <w:t>I hold him under his right arm, next to his armpit. I can feel his sweat. He must have given it his all to get this far. It must not be easy for him to cope with his disability.</w:t>
+        <w:t xml:space="preserve">I </w:t>
+      </w:r>
+      <w:proofErr w:type="gramStart"/>
+      <w:r>
+        <w:rPr>
+          <w:lang w:val="en-US"/>
+        </w:rPr>
+        <w:t>hold</w:t>
+      </w:r>
+      <w:proofErr w:type="gramEnd"/>
+      <w:r>
+        <w:rPr>
+          <w:lang w:val="en-US"/>
+        </w:rPr>
+        <w:t xml:space="preserve"> him under his right arm, next to his armpit. I can feel his sweat. He must have given it his all to get this far. It must not be easy for him to cope with his disability.</w:t>
       </w:r>
     </w:p>
     <w:p>
@@ -8849,8 +10223,16 @@
         <w:rPr>
           <w:lang w:val="en-US"/>
         </w:rPr>
-        <w:t xml:space="preserve"> come in</w:t>
-      </w:r>
+        <w:t xml:space="preserve"> come </w:t>
+      </w:r>
+      <w:proofErr w:type="gramStart"/>
+      <w:r>
+        <w:rPr>
+          <w:lang w:val="en-US"/>
+        </w:rPr>
+        <w:t>in</w:t>
+      </w:r>
+      <w:proofErr w:type="gramEnd"/>
     </w:p>
     <w:p>
       <w:pPr>
@@ -8985,7 +10367,21 @@
         <w:rPr>
           <w:lang w:val="en-US"/>
         </w:rPr>
-        <w:t>And when we reach the main room, I could be 100% sure: there are a lot of esoteric things here.</w:t>
+        <w:t xml:space="preserve">And when we </w:t>
+      </w:r>
+      <w:proofErr w:type="gramStart"/>
+      <w:r>
+        <w:rPr>
+          <w:lang w:val="en-US"/>
+        </w:rPr>
+        <w:t>reach</w:t>
+      </w:r>
+      <w:proofErr w:type="gramEnd"/>
+      <w:r>
+        <w:rPr>
+          <w:lang w:val="en-US"/>
+        </w:rPr>
+        <w:t xml:space="preserve"> the main room, I could be 100% sure: there are a lot of esoteric things here.</w:t>
       </w:r>
     </w:p>
     <w:p>
@@ -9023,8 +10419,16 @@
         <w:rPr>
           <w:lang w:val="en-US"/>
         </w:rPr>
-        <w:t>walk to table</w:t>
-      </w:r>
+        <w:t xml:space="preserve">walk to </w:t>
+      </w:r>
+      <w:proofErr w:type="gramStart"/>
+      <w:r>
+        <w:rPr>
+          <w:lang w:val="en-US"/>
+        </w:rPr>
+        <w:t>table</w:t>
+      </w:r>
+      <w:proofErr w:type="gramEnd"/>
     </w:p>
     <w:p>
       <w:pPr>
@@ -9195,20 +10599,48 @@
         <w:rPr>
           <w:lang w:val="en-US"/>
         </w:rPr>
-        <w:t>--&gt; talk to wizard , ask wizard</w:t>
-      </w:r>
-    </w:p>
-    <w:p>
-      <w:pPr>
-        <w:rPr>
-          <w:lang w:val="en-US"/>
-        </w:rPr>
-      </w:pPr>
-      <w:r>
-        <w:rPr>
-          <w:lang w:val="en-US"/>
-        </w:rPr>
-        <w:t>"What is that giant statue over there?" I ask him, pointing at it with my index finger.</w:t>
+        <w:t xml:space="preserve">--&gt; talk to </w:t>
+      </w:r>
+      <w:proofErr w:type="gramStart"/>
+      <w:r>
+        <w:rPr>
+          <w:lang w:val="en-US"/>
+        </w:rPr>
+        <w:t>wizard ,</w:t>
+      </w:r>
+      <w:proofErr w:type="gramEnd"/>
+      <w:r>
+        <w:rPr>
+          <w:lang w:val="en-US"/>
+        </w:rPr>
+        <w:t xml:space="preserve"> ask wizard</w:t>
+      </w:r>
+    </w:p>
+    <w:p>
+      <w:pPr>
+        <w:rPr>
+          <w:lang w:val="en-US"/>
+        </w:rPr>
+      </w:pPr>
+      <w:r>
+        <w:rPr>
+          <w:lang w:val="en-US"/>
+        </w:rPr>
+        <w:t xml:space="preserve">"What is that giant statue over there?" I </w:t>
+      </w:r>
+      <w:proofErr w:type="gramStart"/>
+      <w:r>
+        <w:rPr>
+          <w:lang w:val="en-US"/>
+        </w:rPr>
+        <w:t>ask</w:t>
+      </w:r>
+      <w:proofErr w:type="gramEnd"/>
+      <w:r>
+        <w:rPr>
+          <w:lang w:val="en-US"/>
+        </w:rPr>
+        <w:t xml:space="preserve"> him, pointing at it with my index finger.</w:t>
       </w:r>
     </w:p>
     <w:p>
@@ -9486,7 +10918,21 @@
         <w:rPr>
           <w:lang w:val="en-US"/>
         </w:rPr>
-        <w:t xml:space="preserve">And suddenly he opens his eyes and we see the reflection of the flames of </w:t>
+        <w:t xml:space="preserve">And suddenly he opens his </w:t>
+      </w:r>
+      <w:proofErr w:type="gramStart"/>
+      <w:r>
+        <w:rPr>
+          <w:lang w:val="en-US"/>
+        </w:rPr>
+        <w:t>eyes</w:t>
+      </w:r>
+      <w:proofErr w:type="gramEnd"/>
+      <w:r>
+        <w:rPr>
+          <w:lang w:val="en-US"/>
+        </w:rPr>
+        <w:t xml:space="preserve"> and we see the reflection of the flames of </w:t>
       </w:r>
       <w:r>
         <w:rPr>
@@ -9682,7 +11128,21 @@
         <w:rPr>
           <w:lang w:val="en-US"/>
         </w:rPr>
-        <w:t xml:space="preserve">-scene. You know, just in case the </w:t>
+        <w:t xml:space="preserve">-scene. You </w:t>
+      </w:r>
+      <w:proofErr w:type="gramStart"/>
+      <w:r>
+        <w:rPr>
+          <w:lang w:val="en-US"/>
+        </w:rPr>
+        <w:t>know, just in case</w:t>
+      </w:r>
+      <w:proofErr w:type="gramEnd"/>
+      <w:r>
+        <w:rPr>
+          <w:lang w:val="en-US"/>
+        </w:rPr>
+        <w:t xml:space="preserve"> the </w:t>
       </w:r>
       <w:r>
         <w:rPr>
@@ -9738,7 +11198,21 @@
         <w:rPr>
           <w:lang w:val="en-US"/>
         </w:rPr>
-        <w:t>ell, painting every nook and cranny in hot pink and throwing all-day pool parties. It seems that money cannot buy everything. And that makes me sad</w:t>
+        <w:t xml:space="preserve">ell, painting every nook and cranny in hot </w:t>
+      </w:r>
+      <w:proofErr w:type="gramStart"/>
+      <w:r>
+        <w:rPr>
+          <w:lang w:val="en-US"/>
+        </w:rPr>
+        <w:t>pink</w:t>
+      </w:r>
+      <w:proofErr w:type="gramEnd"/>
+      <w:r>
+        <w:rPr>
+          <w:lang w:val="en-US"/>
+        </w:rPr>
+        <w:t xml:space="preserve"> and throwing all-day pool parties. It seems that money cannot buy everything. And that makes me sad</w:t>
       </w:r>
       <w:r>
         <w:rPr>
@@ -10020,8 +11494,16 @@
         <w:rPr>
           <w:lang w:val="en-US"/>
         </w:rPr>
-        <w:t>Talk to wizard</w:t>
-      </w:r>
+        <w:t xml:space="preserve">Talk to </w:t>
+      </w:r>
+      <w:proofErr w:type="gramStart"/>
+      <w:r>
+        <w:rPr>
+          <w:lang w:val="en-US"/>
+        </w:rPr>
+        <w:t>wizard</w:t>
+      </w:r>
+      <w:proofErr w:type="gramEnd"/>
     </w:p>
     <w:p>
       <w:pPr>
@@ -10122,7 +11604,21 @@
         <w:rPr>
           <w:lang w:val="en-US"/>
         </w:rPr>
-        <w:t xml:space="preserve">"So could you tell me and </w:t>
+        <w:t>"</w:t>
+      </w:r>
+      <w:proofErr w:type="gramStart"/>
+      <w:r>
+        <w:rPr>
+          <w:lang w:val="en-US"/>
+        </w:rPr>
+        <w:t>So</w:t>
+      </w:r>
+      <w:proofErr w:type="gramEnd"/>
+      <w:r>
+        <w:rPr>
+          <w:lang w:val="en-US"/>
+        </w:rPr>
+        <w:t xml:space="preserve"> could you tell me and </w:t>
       </w:r>
       <w:r>
         <w:rPr>
@@ -10419,7 +11915,21 @@
         <w:rPr>
           <w:lang w:val="en-US"/>
         </w:rPr>
-        <w:t>Hum... No doubt he was once an admirer of the Devil. The number 666 is everywhere. Even under the huge Satanic statue looking down.</w:t>
+        <w:t xml:space="preserve">Hum... No doubt he was once an admirer of the Devil. </w:t>
+      </w:r>
+      <w:proofErr w:type="gramStart"/>
+      <w:r>
+        <w:rPr>
+          <w:lang w:val="en-US"/>
+        </w:rPr>
+        <w:t>The number</w:t>
+      </w:r>
+      <w:proofErr w:type="gramEnd"/>
+      <w:r>
+        <w:rPr>
+          <w:lang w:val="en-US"/>
+        </w:rPr>
+        <w:t xml:space="preserve"> 666 is everywhere. Even under the huge Satanic statue looking down.</w:t>
       </w:r>
     </w:p>
     <w:p>
@@ -10571,40 +12081,82 @@
         <w:rPr>
           <w:lang w:val="en-US"/>
         </w:rPr>
-        <w:t xml:space="preserve">Hum... They point to the black candle. But they look like they are diverging. Not converging on a single point of the candle. It doesn't make such a difference because the candle is big, but that's it: the heads of the arrows don't converge on exactly the same spot on the candle. </w:t>
-      </w:r>
-    </w:p>
-    <w:p>
-      <w:pPr>
-        <w:rPr>
-          <w:lang w:val="en-US"/>
-        </w:rPr>
-      </w:pPr>
-    </w:p>
-    <w:p>
-      <w:pPr>
-        <w:rPr>
-          <w:lang w:val="en-US"/>
-        </w:rPr>
-      </w:pPr>
-      <w:r>
-        <w:rPr>
-          <w:lang w:val="en-US"/>
-        </w:rPr>
-        <w:t>--&gt; look at arrows tails</w:t>
-      </w:r>
-    </w:p>
-    <w:p>
-      <w:pPr>
-        <w:rPr>
-          <w:lang w:val="en-US"/>
-        </w:rPr>
-      </w:pPr>
-      <w:r>
-        <w:rPr>
-          <w:lang w:val="en-US"/>
-        </w:rPr>
-        <w:t xml:space="preserve">Look! They converge from the same point! It is almost on the ground, it is better to bend a little. </w:t>
+        <w:t xml:space="preserve">Hum... They point to the black candle. But they look like they are diverging. Not converging on a single point of the candle. It doesn't make such a difference because the candle is big, but that's it: the heads of the arrows don't converge on </w:t>
+      </w:r>
+      <w:proofErr w:type="gramStart"/>
+      <w:r>
+        <w:rPr>
+          <w:lang w:val="en-US"/>
+        </w:rPr>
+        <w:t>exactly the same</w:t>
+      </w:r>
+      <w:proofErr w:type="gramEnd"/>
+      <w:r>
+        <w:rPr>
+          <w:lang w:val="en-US"/>
+        </w:rPr>
+        <w:t xml:space="preserve"> spot on the candle. </w:t>
+      </w:r>
+    </w:p>
+    <w:p>
+      <w:pPr>
+        <w:rPr>
+          <w:lang w:val="en-US"/>
+        </w:rPr>
+      </w:pPr>
+    </w:p>
+    <w:p>
+      <w:pPr>
+        <w:rPr>
+          <w:lang w:val="en-US"/>
+        </w:rPr>
+      </w:pPr>
+      <w:r>
+        <w:rPr>
+          <w:lang w:val="en-US"/>
+        </w:rPr>
+        <w:t xml:space="preserve">--&gt; look at </w:t>
+      </w:r>
+      <w:proofErr w:type="gramStart"/>
+      <w:r>
+        <w:rPr>
+          <w:lang w:val="en-US"/>
+        </w:rPr>
+        <w:t>arrows</w:t>
+      </w:r>
+      <w:proofErr w:type="gramEnd"/>
+      <w:r>
+        <w:rPr>
+          <w:lang w:val="en-US"/>
+        </w:rPr>
+        <w:t xml:space="preserve"> tails</w:t>
+      </w:r>
+    </w:p>
+    <w:p>
+      <w:pPr>
+        <w:rPr>
+          <w:lang w:val="en-US"/>
+        </w:rPr>
+      </w:pPr>
+      <w:r>
+        <w:rPr>
+          <w:lang w:val="en-US"/>
+        </w:rPr>
+        <w:t xml:space="preserve">Look! They converge from the same point! It is almost on the </w:t>
+      </w:r>
+      <w:proofErr w:type="gramStart"/>
+      <w:r>
+        <w:rPr>
+          <w:lang w:val="en-US"/>
+        </w:rPr>
+        <w:t>ground,</w:t>
+      </w:r>
+      <w:proofErr w:type="gramEnd"/>
+      <w:r>
+        <w:rPr>
+          <w:lang w:val="en-US"/>
+        </w:rPr>
+        <w:t xml:space="preserve"> it is better to bend a little. </w:t>
       </w:r>
     </w:p>
     <w:p>
@@ -10703,7 +12255,21 @@
         <w:rPr>
           <w:lang w:val="en-US"/>
         </w:rPr>
-        <w:t xml:space="preserve">A false floor rises up, revealing an ancient scroll. </w:t>
+        <w:t xml:space="preserve">A false floor </w:t>
+      </w:r>
+      <w:proofErr w:type="gramStart"/>
+      <w:r>
+        <w:rPr>
+          <w:lang w:val="en-US"/>
+        </w:rPr>
+        <w:t>rises up</w:t>
+      </w:r>
+      <w:proofErr w:type="gramEnd"/>
+      <w:r>
+        <w:rPr>
+          <w:lang w:val="en-US"/>
+        </w:rPr>
+        <w:t xml:space="preserve">, revealing an ancient scroll. </w:t>
       </w:r>
     </w:p>
     <w:p>
@@ -10823,7 +12389,21 @@
         <w:rPr>
           <w:lang w:val="en-US"/>
         </w:rPr>
-        <w:t>I walk towards him. He is waiting for me to give him the scroll. He looks better but still has not moved from the table where he is holding himself.</w:t>
+        <w:t xml:space="preserve">I </w:t>
+      </w:r>
+      <w:proofErr w:type="gramStart"/>
+      <w:r>
+        <w:rPr>
+          <w:lang w:val="en-US"/>
+        </w:rPr>
+        <w:t>walk</w:t>
+      </w:r>
+      <w:proofErr w:type="gramEnd"/>
+      <w:r>
+        <w:rPr>
+          <w:lang w:val="en-US"/>
+        </w:rPr>
+        <w:t xml:space="preserve"> towards him. He is waiting for me to give him the scroll. He looks better but still has not moved from the table where he is holding himself.</w:t>
       </w:r>
     </w:p>
     <w:p>
@@ -11203,8 +12783,16 @@
         <w:rPr>
           <w:lang w:val="en-US"/>
         </w:rPr>
-        <w:t>Look at statue</w:t>
-      </w:r>
+        <w:t xml:space="preserve">Look at </w:t>
+      </w:r>
+      <w:proofErr w:type="gramStart"/>
+      <w:r>
+        <w:rPr>
+          <w:lang w:val="en-US"/>
+        </w:rPr>
+        <w:t>statue</w:t>
+      </w:r>
+      <w:proofErr w:type="gramEnd"/>
     </w:p>
     <w:p>
       <w:pPr>
@@ -11219,7 +12807,21 @@
         <w:rPr>
           <w:lang w:val="en-US"/>
         </w:rPr>
-        <w:t>“Look, Dave! It says ‘</w:t>
+        <w:t xml:space="preserve">“Look, Dave! It </w:t>
+      </w:r>
+      <w:proofErr w:type="gramStart"/>
+      <w:r>
+        <w:rPr>
+          <w:lang w:val="en-US"/>
+        </w:rPr>
+        <w:t>says</w:t>
+      </w:r>
+      <w:proofErr w:type="gramEnd"/>
+      <w:r>
+        <w:rPr>
+          <w:lang w:val="en-US"/>
+        </w:rPr>
+        <w:t xml:space="preserve"> ‘</w:t>
       </w:r>
       <w:r>
         <w:rPr>
@@ -11270,7 +12872,21 @@
         <w:rPr>
           <w:lang w:val="en-US"/>
         </w:rPr>
-        <w:t>(if both clues were not discovered)</w:t>
+        <w:t>(</w:t>
+      </w:r>
+      <w:proofErr w:type="gramStart"/>
+      <w:r>
+        <w:rPr>
+          <w:lang w:val="en-US"/>
+        </w:rPr>
+        <w:t>if</w:t>
+      </w:r>
+      <w:proofErr w:type="gramEnd"/>
+      <w:r>
+        <w:rPr>
+          <w:lang w:val="en-US"/>
+        </w:rPr>
+        <w:t xml:space="preserve"> both clues were not discovered)</w:t>
       </w:r>
     </w:p>
     <w:p>
@@ -11337,7 +12953,35 @@
         <w:rPr>
           <w:lang w:val="en-US"/>
         </w:rPr>
-        <w:t>When, all of a sudden, I have bumped into something. My reflex was to close my eyes, even though I didn't notice anything in front of me. When I open them, I notice that there is nothing.</w:t>
+        <w:t xml:space="preserve">When, </w:t>
+      </w:r>
+      <w:proofErr w:type="gramStart"/>
+      <w:r>
+        <w:rPr>
+          <w:lang w:val="en-US"/>
+        </w:rPr>
+        <w:t>all of a sudden</w:t>
+      </w:r>
+      <w:proofErr w:type="gramEnd"/>
+      <w:r>
+        <w:rPr>
+          <w:lang w:val="en-US"/>
+        </w:rPr>
+        <w:t xml:space="preserve">, I </w:t>
+      </w:r>
+      <w:proofErr w:type="gramStart"/>
+      <w:r>
+        <w:rPr>
+          <w:lang w:val="en-US"/>
+        </w:rPr>
+        <w:t>have bumped</w:t>
+      </w:r>
+      <w:proofErr w:type="gramEnd"/>
+      <w:r>
+        <w:rPr>
+          <w:lang w:val="en-US"/>
+        </w:rPr>
+        <w:t xml:space="preserve"> into something. My reflex was to close my eyes, even though I didn't notice anything in front of me. When I open them, I notice that there is nothing.</w:t>
       </w:r>
     </w:p>
     <w:p>
@@ -11508,7 +13152,21 @@
         <w:rPr>
           <w:lang w:val="en-US"/>
         </w:rPr>
-        <w:t>(if both clues are found)</w:t>
+        <w:t>(</w:t>
+      </w:r>
+      <w:proofErr w:type="gramStart"/>
+      <w:r>
+        <w:rPr>
+          <w:lang w:val="en-US"/>
+        </w:rPr>
+        <w:t>if</w:t>
+      </w:r>
+      <w:proofErr w:type="gramEnd"/>
+      <w:r>
+        <w:rPr>
+          <w:lang w:val="en-US"/>
+        </w:rPr>
+        <w:t xml:space="preserve"> both clues are found)</w:t>
       </w:r>
     </w:p>
     <w:p>
@@ -12185,8 +13843,16 @@
         <w:rPr>
           <w:lang w:val="en-US"/>
         </w:rPr>
-        <w:t>Go middle door / go mountain / walk to middle door / walk to mountain door / walk to mountain</w:t>
-      </w:r>
+        <w:t xml:space="preserve">Go middle door / go mountain / walk to middle door / walk to mountain door / walk to </w:t>
+      </w:r>
+      <w:proofErr w:type="gramStart"/>
+      <w:r>
+        <w:rPr>
+          <w:lang w:val="en-US"/>
+        </w:rPr>
+        <w:t>mountain</w:t>
+      </w:r>
+      <w:proofErr w:type="gramEnd"/>
     </w:p>
     <w:p>
       <w:pPr>
@@ -12535,7 +14201,21 @@
         <w:rPr>
           <w:lang w:val="en-US"/>
         </w:rPr>
-        <w:t xml:space="preserve">He gives me </w:t>
+        <w:t xml:space="preserve">He </w:t>
+      </w:r>
+      <w:proofErr w:type="gramStart"/>
+      <w:r>
+        <w:rPr>
+          <w:lang w:val="en-US"/>
+        </w:rPr>
+        <w:t>gives</w:t>
+      </w:r>
+      <w:proofErr w:type="gramEnd"/>
+      <w:r>
+        <w:rPr>
+          <w:lang w:val="en-US"/>
+        </w:rPr>
+        <w:t xml:space="preserve"> me </w:t>
       </w:r>
       <w:r>
         <w:rPr>
@@ -12585,8 +14265,16 @@
         <w:rPr>
           <w:lang w:val="en-US"/>
         </w:rPr>
-        <w:t>Take key / grab key</w:t>
-      </w:r>
+        <w:t xml:space="preserve">Take key / grab </w:t>
+      </w:r>
+      <w:proofErr w:type="gramStart"/>
+      <w:r>
+        <w:rPr>
+          <w:lang w:val="en-US"/>
+        </w:rPr>
+        <w:t>key</w:t>
+      </w:r>
+      <w:proofErr w:type="gramEnd"/>
     </w:p>
     <w:p>
       <w:pPr>
@@ -12686,12 +14374,14 @@
         </w:rPr>
         <w:t xml:space="preserve">And so, we say goodbye to the wizard and </w:t>
       </w:r>
+      <w:proofErr w:type="gramStart"/>
       <w:r>
         <w:rPr>
           <w:lang w:val="en-US"/>
         </w:rPr>
         <w:t>are capable of passing</w:t>
       </w:r>
+      <w:proofErr w:type="gramEnd"/>
       <w:r>
         <w:rPr>
           <w:lang w:val="en-US"/>
@@ -12721,8 +14411,16 @@
         <w:rPr>
           <w:lang w:val="en-US"/>
         </w:rPr>
-        <w:t>Walk to mountain / go to mountain</w:t>
-      </w:r>
+        <w:t xml:space="preserve">Walk to mountain / go to </w:t>
+      </w:r>
+      <w:proofErr w:type="gramStart"/>
+      <w:r>
+        <w:rPr>
+          <w:lang w:val="en-US"/>
+        </w:rPr>
+        <w:t>mountain</w:t>
+      </w:r>
+      <w:proofErr w:type="gramEnd"/>
     </w:p>
     <w:p>
       <w:pPr>
@@ -12832,8 +14530,16 @@
         <w:rPr>
           <w:lang w:val="en-US"/>
         </w:rPr>
-        <w:t>Go inside of small house / go wizard house</w:t>
-      </w:r>
+        <w:t xml:space="preserve">Go inside of small house / go wizard </w:t>
+      </w:r>
+      <w:proofErr w:type="gramStart"/>
+      <w:r>
+        <w:rPr>
+          <w:lang w:val="en-US"/>
+        </w:rPr>
+        <w:t>house</w:t>
+      </w:r>
+      <w:proofErr w:type="gramEnd"/>
     </w:p>
     <w:p>
       <w:pPr>
@@ -12871,20 +14577,42 @@
         <w:rPr>
           <w:lang w:val="en-US"/>
         </w:rPr>
-        <w:t>Walk to end</w:t>
-      </w:r>
-    </w:p>
-    <w:p>
-      <w:pPr>
-        <w:rPr>
-          <w:lang w:val="en-US"/>
-        </w:rPr>
-      </w:pPr>
-      <w:r>
-        <w:rPr>
-          <w:lang w:val="en-US"/>
-        </w:rPr>
-        <w:t>We decide to follow the light.</w:t>
+        <w:t xml:space="preserve">Walk to </w:t>
+      </w:r>
+      <w:proofErr w:type="gramStart"/>
+      <w:r>
+        <w:rPr>
+          <w:lang w:val="en-US"/>
+        </w:rPr>
+        <w:t>end</w:t>
+      </w:r>
+      <w:proofErr w:type="gramEnd"/>
+    </w:p>
+    <w:p>
+      <w:pPr>
+        <w:rPr>
+          <w:lang w:val="en-US"/>
+        </w:rPr>
+      </w:pPr>
+      <w:r>
+        <w:rPr>
+          <w:lang w:val="en-US"/>
+        </w:rPr>
+        <w:t xml:space="preserve">We </w:t>
+      </w:r>
+      <w:proofErr w:type="gramStart"/>
+      <w:r>
+        <w:rPr>
+          <w:lang w:val="en-US"/>
+        </w:rPr>
+        <w:t>decide</w:t>
+      </w:r>
+      <w:proofErr w:type="gramEnd"/>
+      <w:r>
+        <w:rPr>
+          <w:lang w:val="en-US"/>
+        </w:rPr>
+        <w:t xml:space="preserve"> to follow the light.</w:t>
       </w:r>
     </w:p>
     <w:p>
@@ -12971,7 +14699,21 @@
           <w:lang w:val="en-US"/>
         </w:rPr>
         <w:lastRenderedPageBreak/>
-        <w:t>We decide to follow the light.</w:t>
+        <w:t xml:space="preserve">We </w:t>
+      </w:r>
+      <w:proofErr w:type="gramStart"/>
+      <w:r>
+        <w:rPr>
+          <w:lang w:val="en-US"/>
+        </w:rPr>
+        <w:t>decide</w:t>
+      </w:r>
+      <w:proofErr w:type="gramEnd"/>
+      <w:r>
+        <w:rPr>
+          <w:lang w:val="en-US"/>
+        </w:rPr>
+        <w:t xml:space="preserve"> to follow the light.</w:t>
       </w:r>
     </w:p>
     <w:p>
@@ -13093,6 +14835,7 @@
         <w:t xml:space="preserve">"Don't </w:t>
       </w:r>
       <w:proofErr w:type="spellStart"/>
+      <w:proofErr w:type="gramStart"/>
       <w:r>
         <w:rPr>
           <w:lang w:val="en-US"/>
@@ -13100,6 +14843,7 @@
         <w:t>apologise</w:t>
       </w:r>
       <w:proofErr w:type="spellEnd"/>
+      <w:proofErr w:type="gramEnd"/>
       <w:r>
         <w:rPr>
           <w:lang w:val="en-US"/>
@@ -13193,6 +14937,7 @@
         <w:t xml:space="preserve">"Don't </w:t>
       </w:r>
       <w:proofErr w:type="spellStart"/>
+      <w:proofErr w:type="gramStart"/>
       <w:r>
         <w:rPr>
           <w:lang w:val="en-US"/>
@@ -13200,6 +14945,7 @@
         <w:t>apologise</w:t>
       </w:r>
       <w:proofErr w:type="spellEnd"/>
+      <w:proofErr w:type="gramEnd"/>
       <w:r>
         <w:rPr>
           <w:lang w:val="en-US"/>
@@ -13290,7 +15036,21 @@
         <w:rPr>
           <w:lang w:val="en-US"/>
         </w:rPr>
-        <w:t>I try to put the key in the lock of the door, but it does not work.</w:t>
+        <w:t xml:space="preserve">I </w:t>
+      </w:r>
+      <w:proofErr w:type="gramStart"/>
+      <w:r>
+        <w:rPr>
+          <w:lang w:val="en-US"/>
+        </w:rPr>
+        <w:t>try</w:t>
+      </w:r>
+      <w:proofErr w:type="gramEnd"/>
+      <w:r>
+        <w:rPr>
+          <w:lang w:val="en-US"/>
+        </w:rPr>
+        <w:t xml:space="preserve"> to put the key in the lock of the door, but it does not work.</w:t>
       </w:r>
     </w:p>
     <w:p>
@@ -13384,7 +15144,21 @@
         <w:rPr>
           <w:lang w:val="en-US"/>
         </w:rPr>
-        <w:t xml:space="preserve">Immediately a door appears on our left. It opens immediately and we </w:t>
+        <w:t xml:space="preserve">Immediately a door </w:t>
+      </w:r>
+      <w:proofErr w:type="gramStart"/>
+      <w:r>
+        <w:rPr>
+          <w:lang w:val="en-US"/>
+        </w:rPr>
+        <w:t>appears</w:t>
+      </w:r>
+      <w:proofErr w:type="gramEnd"/>
+      <w:r>
+        <w:rPr>
+          <w:lang w:val="en-US"/>
+        </w:rPr>
+        <w:t xml:space="preserve"> on our left. It opens immediately and we </w:t>
       </w:r>
       <w:proofErr w:type="spellStart"/>
       <w:r>
@@ -13575,7 +15349,21 @@
         <w:rPr>
           <w:lang w:val="en-US"/>
         </w:rPr>
-        <w:t>"So the scroll showed the message, 'On the ___ day, God created the most precious thing - an imperfect copy of himself.'"</w:t>
+        <w:t>"</w:t>
+      </w:r>
+      <w:proofErr w:type="gramStart"/>
+      <w:r>
+        <w:rPr>
+          <w:lang w:val="en-US"/>
+        </w:rPr>
+        <w:t>So</w:t>
+      </w:r>
+      <w:proofErr w:type="gramEnd"/>
+      <w:r>
+        <w:rPr>
+          <w:lang w:val="en-US"/>
+        </w:rPr>
+        <w:t xml:space="preserve"> the scroll showed the message, 'On the ___ day, God created the most precious thing - an imperfect copy of himself.'"</w:t>
       </w:r>
     </w:p>
     <w:p>
@@ -13673,8 +15461,16 @@
         <w:rPr>
           <w:lang w:val="en-US"/>
         </w:rPr>
-        <w:t>Look around</w:t>
-      </w:r>
+        <w:t xml:space="preserve">Look </w:t>
+      </w:r>
+      <w:proofErr w:type="gramStart"/>
+      <w:r>
+        <w:rPr>
+          <w:lang w:val="en-US"/>
+        </w:rPr>
+        <w:t>around</w:t>
+      </w:r>
+      <w:proofErr w:type="gramEnd"/>
     </w:p>
     <w:p>
       <w:pPr>
@@ -13699,8 +15495,16 @@
         <w:rPr>
           <w:lang w:val="en-US"/>
         </w:rPr>
-        <w:t>Go desert</w:t>
-      </w:r>
+        <w:t xml:space="preserve">Go </w:t>
+      </w:r>
+      <w:proofErr w:type="gramStart"/>
+      <w:r>
+        <w:rPr>
+          <w:lang w:val="en-US"/>
+        </w:rPr>
+        <w:t>desert</w:t>
+      </w:r>
+      <w:proofErr w:type="gramEnd"/>
     </w:p>
     <w:p>
       <w:pPr>
@@ -13737,8 +15541,16 @@
         <w:rPr>
           <w:lang w:val="en-US"/>
         </w:rPr>
-        <w:t>Walk to doors</w:t>
-      </w:r>
+        <w:t xml:space="preserve">Walk to </w:t>
+      </w:r>
+      <w:proofErr w:type="gramStart"/>
+      <w:r>
+        <w:rPr>
+          <w:lang w:val="en-US"/>
+        </w:rPr>
+        <w:t>doors</w:t>
+      </w:r>
+      <w:proofErr w:type="gramEnd"/>
     </w:p>
     <w:p>
       <w:pPr>
@@ -13783,12 +15595,14 @@
         </w:rPr>
         <w:t xml:space="preserve">to </w:t>
       </w:r>
+      <w:proofErr w:type="gramStart"/>
       <w:r>
         <w:rPr>
           <w:lang w:val="en-US"/>
         </w:rPr>
         <w:t>desert</w:t>
       </w:r>
+      <w:proofErr w:type="gramEnd"/>
     </w:p>
     <w:p>
       <w:pPr>
@@ -13955,7 +15769,21 @@
         <w:rPr>
           <w:lang w:val="en-US"/>
         </w:rPr>
-        <w:t>I try to put the key in the lock of the door, but it does not work.</w:t>
+        <w:t xml:space="preserve">I </w:t>
+      </w:r>
+      <w:proofErr w:type="gramStart"/>
+      <w:r>
+        <w:rPr>
+          <w:lang w:val="en-US"/>
+        </w:rPr>
+        <w:t>try</w:t>
+      </w:r>
+      <w:proofErr w:type="gramEnd"/>
+      <w:r>
+        <w:rPr>
+          <w:lang w:val="en-US"/>
+        </w:rPr>
+        <w:t xml:space="preserve"> to put the key in the lock of the door, but it does not work.</w:t>
       </w:r>
     </w:p>
     <w:p>
@@ -14054,7 +15882,21 @@
         <w:rPr>
           <w:lang w:val="en-US"/>
         </w:rPr>
-        <w:t xml:space="preserve">Immediately a door appears on our left. It opens immediately and we </w:t>
+        <w:t xml:space="preserve">Immediately a door </w:t>
+      </w:r>
+      <w:proofErr w:type="gramStart"/>
+      <w:r>
+        <w:rPr>
+          <w:lang w:val="en-US"/>
+        </w:rPr>
+        <w:t>appears</w:t>
+      </w:r>
+      <w:proofErr w:type="gramEnd"/>
+      <w:r>
+        <w:rPr>
+          <w:lang w:val="en-US"/>
+        </w:rPr>
+        <w:t xml:space="preserve"> on our left. It opens immediately and we </w:t>
       </w:r>
       <w:proofErr w:type="spellStart"/>
       <w:r>
@@ -14171,8 +16013,16 @@
         <w:rPr>
           <w:lang w:val="en-US"/>
         </w:rPr>
-        <w:t>Walk to first door</w:t>
-      </w:r>
+        <w:t xml:space="preserve">Walk to first </w:t>
+      </w:r>
+      <w:proofErr w:type="gramStart"/>
+      <w:r>
+        <w:rPr>
+          <w:lang w:val="en-US"/>
+        </w:rPr>
+        <w:t>door</w:t>
+      </w:r>
+      <w:proofErr w:type="gramEnd"/>
     </w:p>
     <w:p>
       <w:pPr>
@@ -14196,8 +16046,16 @@
         <w:rPr>
           <w:lang w:val="en-US"/>
         </w:rPr>
-        <w:t>Walk to beach</w:t>
-      </w:r>
+        <w:t xml:space="preserve">Walk to </w:t>
+      </w:r>
+      <w:proofErr w:type="gramStart"/>
+      <w:r>
+        <w:rPr>
+          <w:lang w:val="en-US"/>
+        </w:rPr>
+        <w:t>beach</w:t>
+      </w:r>
+      <w:proofErr w:type="gramEnd"/>
     </w:p>
     <w:p>
       <w:pPr>
@@ -14297,7 +16155,21 @@
         <w:rPr>
           <w:lang w:val="en-US"/>
         </w:rPr>
-        <w:t xml:space="preserve">Near the shore, the sea reveals bright olive weeds. They are similar to the ones the waiter put on my plate the day I had sushi with Dave after the cinema. </w:t>
+        <w:t xml:space="preserve">Near the shore, the sea reveals bright olive weeds. They are </w:t>
+      </w:r>
+      <w:proofErr w:type="gramStart"/>
+      <w:r>
+        <w:rPr>
+          <w:lang w:val="en-US"/>
+        </w:rPr>
+        <w:t>similar to</w:t>
+      </w:r>
+      <w:proofErr w:type="gramEnd"/>
+      <w:r>
+        <w:rPr>
+          <w:lang w:val="en-US"/>
+        </w:rPr>
+        <w:t xml:space="preserve"> the ones the waiter put on my plate the day I had sushi with Dave after the cinema. </w:t>
       </w:r>
     </w:p>
     <w:p>
@@ -14410,7 +16282,21 @@
         <w:rPr>
           <w:lang w:val="en-US"/>
         </w:rPr>
-        <w:t>"Keep it up. Even when life turns you upside down. Keep smiling.</w:t>
+        <w:t xml:space="preserve">"Keep it up. Even when life turns </w:t>
+      </w:r>
+      <w:proofErr w:type="gramStart"/>
+      <w:r>
+        <w:rPr>
+          <w:lang w:val="en-US"/>
+        </w:rPr>
+        <w:t>you</w:t>
+      </w:r>
+      <w:proofErr w:type="gramEnd"/>
+      <w:r>
+        <w:rPr>
+          <w:lang w:val="en-US"/>
+        </w:rPr>
+        <w:t xml:space="preserve"> upside down. Keep smiling.</w:t>
       </w:r>
       <w:r>
         <w:rPr>
@@ -14622,7 +16508,19 @@
         <w:rPr>
           <w:lang w:val="en-US"/>
         </w:rPr>
-        <w:t>"Thanks, Loan, for letting me rest so long. But now I think I can walk on my own."</w:t>
+        <w:t xml:space="preserve">"Thanks, Loan, for letting me rest </w:t>
+      </w:r>
+      <w:r>
+        <w:rPr>
+          <w:lang w:val="en-US"/>
+        </w:rPr>
+        <w:t xml:space="preserve">for </w:t>
+      </w:r>
+      <w:r>
+        <w:rPr>
+          <w:lang w:val="en-US"/>
+        </w:rPr>
+        <w:t>so long. But now I think I can walk on my own."</w:t>
       </w:r>
     </w:p>
     <w:p>
@@ -14760,20 +16658,36 @@
         <w:rPr>
           <w:lang w:val="en-US"/>
         </w:rPr>
-        <w:t>Look at palm trees</w:t>
-      </w:r>
-    </w:p>
-    <w:p>
-      <w:pPr>
-        <w:rPr>
-          <w:lang w:val="en-US"/>
-        </w:rPr>
-      </w:pPr>
-      <w:r>
-        <w:rPr>
-          <w:lang w:val="en-US"/>
-        </w:rPr>
-        <w:t>Nothing in particular. Just ordinary palm trees.</w:t>
+        <w:t xml:space="preserve">Look at palm </w:t>
+      </w:r>
+      <w:proofErr w:type="gramStart"/>
+      <w:r>
+        <w:rPr>
+          <w:lang w:val="en-US"/>
+        </w:rPr>
+        <w:t>trees</w:t>
+      </w:r>
+      <w:proofErr w:type="gramEnd"/>
+    </w:p>
+    <w:p>
+      <w:pPr>
+        <w:rPr>
+          <w:lang w:val="en-US"/>
+        </w:rPr>
+      </w:pPr>
+      <w:proofErr w:type="gramStart"/>
+      <w:r>
+        <w:rPr>
+          <w:lang w:val="en-US"/>
+        </w:rPr>
+        <w:t>Nothing in particular</w:t>
+      </w:r>
+      <w:proofErr w:type="gramEnd"/>
+      <w:r>
+        <w:rPr>
+          <w:lang w:val="en-US"/>
+        </w:rPr>
+        <w:t>. Just ordinary palm trees.</w:t>
       </w:r>
     </w:p>
     <w:p>
@@ -14798,8 +16712,16 @@
         <w:rPr>
           <w:lang w:val="en-US"/>
         </w:rPr>
-        <w:t>Look at sand</w:t>
-      </w:r>
+        <w:t xml:space="preserve">Look at </w:t>
+      </w:r>
+      <w:proofErr w:type="gramStart"/>
+      <w:r>
+        <w:rPr>
+          <w:lang w:val="en-US"/>
+        </w:rPr>
+        <w:t>sand</w:t>
+      </w:r>
+      <w:proofErr w:type="gramEnd"/>
     </w:p>
     <w:p>
       <w:pPr>
@@ -14877,7 +16799,19 @@
         <w:rPr>
           <w:lang w:val="en-US"/>
         </w:rPr>
-        <w:t>I remember Loan not letting him taste them...</w:t>
+        <w:t xml:space="preserve">I remember Loan not letting </w:t>
+      </w:r>
+      <w:r>
+        <w:rPr>
+          <w:lang w:val="en-US"/>
+        </w:rPr>
+        <w:t>me</w:t>
+      </w:r>
+      <w:r>
+        <w:rPr>
+          <w:lang w:val="en-US"/>
+        </w:rPr>
+        <w:t xml:space="preserve"> taste them...</w:t>
       </w:r>
     </w:p>
     <w:p>
@@ -15218,6 +17152,12 @@
         </w:rPr>
         <w:t>"...</w:t>
       </w:r>
+      <w:r>
+        <w:rPr>
+          <w:lang w:val="en-US"/>
+        </w:rPr>
+        <w:t>”</w:t>
+      </w:r>
     </w:p>
     <w:p>
       <w:pPr>
@@ -15269,7 +17209,21 @@
         <w:rPr>
           <w:lang w:val="en-US"/>
         </w:rPr>
-        <w:t>We approach the border where the sand comes into contact with the sea.</w:t>
+        <w:t xml:space="preserve">We approach the border where the sand </w:t>
+      </w:r>
+      <w:proofErr w:type="gramStart"/>
+      <w:r>
+        <w:rPr>
+          <w:lang w:val="en-US"/>
+        </w:rPr>
+        <w:t>comes into contact with</w:t>
+      </w:r>
+      <w:proofErr w:type="gramEnd"/>
+      <w:r>
+        <w:rPr>
+          <w:lang w:val="en-US"/>
+        </w:rPr>
+        <w:t xml:space="preserve"> the sea.</w:t>
       </w:r>
     </w:p>
     <w:p>
@@ -15309,7 +17263,19 @@
         <w:rPr>
           <w:lang w:val="en-US"/>
         </w:rPr>
-        <w:t>--&gt; walk towards the stairs</w:t>
+        <w:t xml:space="preserve">--&gt; walk </w:t>
+      </w:r>
+      <w:r>
+        <w:rPr>
+          <w:lang w:val="en-US"/>
+        </w:rPr>
+        <w:t>to</w:t>
+      </w:r>
+      <w:r>
+        <w:rPr>
+          <w:lang w:val="en-US"/>
+        </w:rPr>
+        <w:t xml:space="preserve"> the stairs</w:t>
       </w:r>
     </w:p>
     <w:p>
@@ -15355,7 +17321,21 @@
         <w:rPr>
           <w:lang w:val="en-US"/>
         </w:rPr>
-        <w:t>I don't feel very good under water.</w:t>
+        <w:t xml:space="preserve">I don't feel very good </w:t>
+      </w:r>
+      <w:proofErr w:type="gramStart"/>
+      <w:r>
+        <w:rPr>
+          <w:lang w:val="en-US"/>
+        </w:rPr>
+        <w:t>under water</w:t>
+      </w:r>
+      <w:proofErr w:type="gramEnd"/>
+      <w:r>
+        <w:rPr>
+          <w:lang w:val="en-US"/>
+        </w:rPr>
+        <w:t>.</w:t>
       </w:r>
     </w:p>
     <w:p>
@@ -15647,7 +17627,21 @@
         <w:rPr>
           <w:lang w:val="en-US"/>
         </w:rPr>
-        <w:t>Wait! What the fuck? Not in here! Not now!</w:t>
+        <w:t xml:space="preserve">Wait! </w:t>
+      </w:r>
+      <w:proofErr w:type="gramStart"/>
+      <w:r>
+        <w:rPr>
+          <w:lang w:val="en-US"/>
+        </w:rPr>
+        <w:t>What the fuck</w:t>
+      </w:r>
+      <w:proofErr w:type="gramEnd"/>
+      <w:r>
+        <w:rPr>
+          <w:lang w:val="en-US"/>
+        </w:rPr>
+        <w:t>? Not in here! Not now!</w:t>
       </w:r>
     </w:p>
     <w:p>
@@ -15913,7 +17907,21 @@
         <w:rPr>
           <w:lang w:val="en-US"/>
         </w:rPr>
-        <w:t>The door at the end of the corridor, in front of us, is full of them, all in relief on some kind of metal that looks like iron. But it shouldn't be. The door is not even rusted. Not a single scar.</w:t>
+        <w:t xml:space="preserve">The door at the end of the corridor, in front of us, is full of them, all in relief on some kind of metal that looks like iron. But it shouldn't be. The door is not even </w:t>
+      </w:r>
+      <w:proofErr w:type="gramStart"/>
+      <w:r>
+        <w:rPr>
+          <w:lang w:val="en-US"/>
+        </w:rPr>
+        <w:t>rusted</w:t>
+      </w:r>
+      <w:proofErr w:type="gramEnd"/>
+      <w:r>
+        <w:rPr>
+          <w:lang w:val="en-US"/>
+        </w:rPr>
+        <w:t>. Not a single scar.</w:t>
       </w:r>
     </w:p>
     <w:p>
@@ -16183,6 +18191,7 @@
         <w:t xml:space="preserve">"Don't </w:t>
       </w:r>
       <w:proofErr w:type="spellStart"/>
+      <w:proofErr w:type="gramStart"/>
       <w:r>
         <w:rPr>
           <w:lang w:val="en-US"/>
@@ -16190,6 +18199,7 @@
         <w:t>apologise</w:t>
       </w:r>
       <w:proofErr w:type="spellEnd"/>
+      <w:proofErr w:type="gramEnd"/>
       <w:r>
         <w:rPr>
           <w:lang w:val="en-US"/>
@@ -16283,6 +18293,7 @@
         <w:t xml:space="preserve">"Don't </w:t>
       </w:r>
       <w:proofErr w:type="spellStart"/>
+      <w:proofErr w:type="gramStart"/>
       <w:r>
         <w:rPr>
           <w:lang w:val="en-US"/>
@@ -16290,6 +18301,7 @@
         <w:t>apologise</w:t>
       </w:r>
       <w:proofErr w:type="spellEnd"/>
+      <w:proofErr w:type="gramEnd"/>
       <w:r>
         <w:rPr>
           <w:lang w:val="en-US"/>
@@ -16524,27 +18536,55 @@
         <w:rPr>
           <w:lang w:val="en-US"/>
         </w:rPr>
-        <w:t>We walk through the door, excited to see where this road might bring us.</w:t>
-      </w:r>
-    </w:p>
-    <w:p>
-      <w:pPr>
-        <w:rPr>
-          <w:lang w:val="en-US"/>
-        </w:rPr>
-      </w:pPr>
-    </w:p>
-    <w:p>
-      <w:pPr>
-        <w:rPr>
-          <w:lang w:val="en-US"/>
-        </w:rPr>
-      </w:pPr>
-      <w:r>
-        <w:rPr>
-          <w:lang w:val="en-US"/>
-        </w:rPr>
-        <w:t>It's hot in here.</w:t>
+        <w:t xml:space="preserve">We walk through the door, excited to see where this road might </w:t>
+      </w:r>
+      <w:proofErr w:type="gramStart"/>
+      <w:r>
+        <w:rPr>
+          <w:lang w:val="en-US"/>
+        </w:rPr>
+        <w:t>bring</w:t>
+      </w:r>
+      <w:proofErr w:type="gramEnd"/>
+      <w:r>
+        <w:rPr>
+          <w:lang w:val="en-US"/>
+        </w:rPr>
+        <w:t xml:space="preserve"> us.</w:t>
+      </w:r>
+    </w:p>
+    <w:p>
+      <w:pPr>
+        <w:rPr>
+          <w:lang w:val="en-US"/>
+        </w:rPr>
+      </w:pPr>
+    </w:p>
+    <w:p>
+      <w:pPr>
+        <w:rPr>
+          <w:lang w:val="en-US"/>
+        </w:rPr>
+      </w:pPr>
+      <w:r>
+        <w:rPr>
+          <w:lang w:val="en-US"/>
+        </w:rPr>
+        <w:t xml:space="preserve">It's </w:t>
+      </w:r>
+      <w:proofErr w:type="gramStart"/>
+      <w:r>
+        <w:rPr>
+          <w:lang w:val="en-US"/>
+        </w:rPr>
+        <w:t>hot in</w:t>
+      </w:r>
+      <w:proofErr w:type="gramEnd"/>
+      <w:r>
+        <w:rPr>
+          <w:lang w:val="en-US"/>
+        </w:rPr>
+        <w:t xml:space="preserve"> here.</w:t>
       </w:r>
     </w:p>
     <w:p>
@@ -16709,7 +18749,21 @@
         <w:rPr>
           <w:lang w:val="en-US"/>
         </w:rPr>
-        <w:t xml:space="preserve">but there are at least three bags displayed in this spacious room that fills completely the right side of it. The ground is still wet, which is understandable for a place where sportsmen take a </w:t>
+        <w:t xml:space="preserve">but there are at least three bags displayed in this spacious room that </w:t>
+      </w:r>
+      <w:proofErr w:type="gramStart"/>
+      <w:r>
+        <w:rPr>
+          <w:lang w:val="en-US"/>
+        </w:rPr>
+        <w:t>fills completely</w:t>
+      </w:r>
+      <w:proofErr w:type="gramEnd"/>
+      <w:r>
+        <w:rPr>
+          <w:lang w:val="en-US"/>
+        </w:rPr>
+        <w:t xml:space="preserve"> the right side of it. The ground is still wet, which is understandable for a place where sportsmen take a </w:t>
       </w:r>
       <w:r>
         <w:rPr>
@@ -16729,27 +18783,49 @@
         <w:rPr>
           <w:lang w:val="en-US"/>
         </w:rPr>
-        <w:t xml:space="preserve">I think it’s better to check what time is it. </w:t>
-      </w:r>
-    </w:p>
-    <w:p>
-      <w:pPr>
-        <w:rPr>
-          <w:lang w:val="en-US"/>
-        </w:rPr>
-      </w:pPr>
-    </w:p>
-    <w:p>
-      <w:pPr>
-        <w:rPr>
-          <w:lang w:val="en-US"/>
-        </w:rPr>
-      </w:pPr>
-      <w:r>
-        <w:rPr>
-          <w:lang w:val="en-US"/>
-        </w:rPr>
-        <w:t xml:space="preserve">I’m on the outside of the sports hall. </w:t>
+        <w:t xml:space="preserve">I think it’s better to check what time </w:t>
+      </w:r>
+      <w:proofErr w:type="gramStart"/>
+      <w:r>
+        <w:rPr>
+          <w:lang w:val="en-US"/>
+        </w:rPr>
+        <w:t>is it</w:t>
+      </w:r>
+      <w:proofErr w:type="gramEnd"/>
+      <w:r>
+        <w:rPr>
+          <w:lang w:val="en-US"/>
+        </w:rPr>
+        <w:t xml:space="preserve">. </w:t>
+      </w:r>
+    </w:p>
+    <w:p>
+      <w:pPr>
+        <w:rPr>
+          <w:lang w:val="en-US"/>
+        </w:rPr>
+      </w:pPr>
+    </w:p>
+    <w:p>
+      <w:pPr>
+        <w:rPr>
+          <w:lang w:val="en-US"/>
+        </w:rPr>
+      </w:pPr>
+      <w:proofErr w:type="gramStart"/>
+      <w:r>
+        <w:rPr>
+          <w:lang w:val="en-US"/>
+        </w:rPr>
+        <w:t>I’m on the outside of</w:t>
+      </w:r>
+      <w:proofErr w:type="gramEnd"/>
+      <w:r>
+        <w:rPr>
+          <w:lang w:val="en-US"/>
+        </w:rPr>
+        <w:t xml:space="preserve"> the sports hall. </w:t>
       </w:r>
     </w:p>
     <w:p>
@@ -16828,7 +18904,21 @@
         <w:rPr>
           <w:lang w:val="en-US"/>
         </w:rPr>
-        <w:t xml:space="preserve">“Don’t worry, Dave! Whatever is waiting for us, I will protect you at all costs.”, reassures Loan, not realizing that, somehow, his voice shifted; it is the first time that I see Loan nervous, I can feel that he is afraid, although he is trying to hide it with that speech. </w:t>
+        <w:t>“Don’t worry, Dave! Whatever is waiting for us, I will protect you at all costs</w:t>
+      </w:r>
+      <w:proofErr w:type="gramStart"/>
+      <w:r>
+        <w:rPr>
+          <w:lang w:val="en-US"/>
+        </w:rPr>
+        <w:t>.”,</w:t>
+      </w:r>
+      <w:proofErr w:type="gramEnd"/>
+      <w:r>
+        <w:rPr>
+          <w:lang w:val="en-US"/>
+        </w:rPr>
+        <w:t xml:space="preserve"> reassures Loan, not realizing that, somehow, his voice shifted; it is the first time that I see Loan nervous, I can feel that he is afraid, although he is trying to hide it with that speech. </w:t>
       </w:r>
     </w:p>
     <w:p>
@@ -16866,7 +18956,21 @@
         <w:rPr>
           <w:lang w:val="en-US"/>
         </w:rPr>
-        <w:t>legged. And you must be tired of walking with those sticks. You are really behind right now.”</w:t>
+        <w:t xml:space="preserve">legged. And you must be tired of walking with those sticks. You are </w:t>
+      </w:r>
+      <w:proofErr w:type="gramStart"/>
+      <w:r>
+        <w:rPr>
+          <w:lang w:val="en-US"/>
+        </w:rPr>
+        <w:t>really behind</w:t>
+      </w:r>
+      <w:proofErr w:type="gramEnd"/>
+      <w:r>
+        <w:rPr>
+          <w:lang w:val="en-US"/>
+        </w:rPr>
+        <w:t xml:space="preserve"> right now.”</w:t>
       </w:r>
     </w:p>
     <w:p>
@@ -16986,7 +19090,21 @@
         <w:rPr>
           <w:lang w:val="en-US"/>
         </w:rPr>
-        <w:t>“Oh, really? Go for it, Loan!.”</w:t>
+        <w:t xml:space="preserve">“Oh, really? Go for it, </w:t>
+      </w:r>
+      <w:proofErr w:type="gramStart"/>
+      <w:r>
+        <w:rPr>
+          <w:lang w:val="en-US"/>
+        </w:rPr>
+        <w:t>Loan!.</w:t>
+      </w:r>
+      <w:proofErr w:type="gramEnd"/>
+      <w:r>
+        <w:rPr>
+          <w:lang w:val="en-US"/>
+        </w:rPr>
+        <w:t>”</w:t>
       </w:r>
     </w:p>
     <w:p>
@@ -17105,7 +19223,21 @@
           <w:lang w:val="en-US"/>
         </w:rPr>
         <w:lastRenderedPageBreak/>
-        <w:t>“Then, go for it! It can’t be that bad. And no matter how much stupid it can be, I would never blame you. You did so much for me. And…”</w:t>
+        <w:t xml:space="preserve">“Then, go for it! It can’t be that bad. And no matter how </w:t>
+      </w:r>
+      <w:proofErr w:type="gramStart"/>
+      <w:r>
+        <w:rPr>
+          <w:lang w:val="en-US"/>
+        </w:rPr>
+        <w:t>much stupid</w:t>
+      </w:r>
+      <w:proofErr w:type="gramEnd"/>
+      <w:r>
+        <w:rPr>
+          <w:lang w:val="en-US"/>
+        </w:rPr>
+        <w:t xml:space="preserve"> it can be, I would never blame you. You did so much for me. And…”</w:t>
       </w:r>
     </w:p>
     <w:p>
@@ -17183,7 +19315,21 @@
         <w:rPr>
           <w:lang w:val="en-US"/>
         </w:rPr>
-        <w:t>“Intuition. Just like a baby cries when they are woken up, the door cried because we ‘woke it up’. And after screaming, it came back to sleep. Just like a little one.”</w:t>
+        <w:t xml:space="preserve">“Intuition. Just like a </w:t>
+      </w:r>
+      <w:proofErr w:type="gramStart"/>
+      <w:r>
+        <w:rPr>
+          <w:lang w:val="en-US"/>
+        </w:rPr>
+        <w:t>baby cries</w:t>
+      </w:r>
+      <w:proofErr w:type="gramEnd"/>
+      <w:r>
+        <w:rPr>
+          <w:lang w:val="en-US"/>
+        </w:rPr>
+        <w:t xml:space="preserve"> when they are woken up, the door cried because we ‘woke it up’. And after screaming, it came back to sleep. Just like a little one.”</w:t>
       </w:r>
     </w:p>
     <w:p>
@@ -17223,7 +19369,21 @@
         <w:rPr>
           <w:lang w:val="en-US"/>
         </w:rPr>
-        <w:t xml:space="preserve"> clean all that shit.”</w:t>
+        <w:t xml:space="preserve"> clean all </w:t>
+      </w:r>
+      <w:proofErr w:type="gramStart"/>
+      <w:r>
+        <w:rPr>
+          <w:lang w:val="en-US"/>
+        </w:rPr>
+        <w:t>that shit</w:t>
+      </w:r>
+      <w:proofErr w:type="gramEnd"/>
+      <w:r>
+        <w:rPr>
+          <w:lang w:val="en-US"/>
+        </w:rPr>
+        <w:t>.”</w:t>
       </w:r>
     </w:p>
     <w:p>

</xml_diff>

<commit_message>
everything from the sheet is in quest
</commit_message>
<xml_diff>
--- a/sheet.docx
+++ b/sheet.docx
@@ -4,23 +4,7 @@
   <w:body>
     <w:p>
       <w:r>
-        <w:t xml:space="preserve">Homem atleta que decide tornar-se um computador para </w:t>
-      </w:r>
-      <w:proofErr w:type="spellStart"/>
-      <w:r>
-        <w:t>farmar</w:t>
-      </w:r>
-      <w:proofErr w:type="spellEnd"/>
-      <w:r>
-        <w:t xml:space="preserve"> todas as possibilidades das </w:t>
-      </w:r>
-      <w:proofErr w:type="spellStart"/>
-      <w:r>
-        <w:t>odds</w:t>
-      </w:r>
-      <w:proofErr w:type="spellEnd"/>
-      <w:r>
-        <w:t xml:space="preserve"> da Eurovisão?</w:t>
+        <w:t>Homem atleta que decide tornar-se um computador para farmar todas as possibilidades das odds da Eurovisão?</w:t>
       </w:r>
     </w:p>
     <w:p/>
@@ -47,15 +31,7 @@
     <w:p/>
     <w:p>
       <w:r>
-        <w:t xml:space="preserve">História baseada no anime </w:t>
-      </w:r>
-      <w:proofErr w:type="spellStart"/>
-      <w:r>
-        <w:t>Shelter</w:t>
-      </w:r>
-      <w:proofErr w:type="spellEnd"/>
-      <w:r>
-        <w:t>?</w:t>
+        <w:t>História baseada no anime Shelter?</w:t>
       </w:r>
     </w:p>
     <w:p/>
@@ -163,15 +139,7 @@
     </w:p>
     <w:p>
       <w:r>
-        <w:t xml:space="preserve">No fim, o protagonista acorda num mundo virtual, tendo o mesmo </w:t>
-      </w:r>
-      <w:proofErr w:type="spellStart"/>
-      <w:r>
-        <w:t>tornado-se</w:t>
-      </w:r>
-      <w:proofErr w:type="spellEnd"/>
-      <w:r>
-        <w:t xml:space="preserve"> num computador no qual a sua mente fora incorporada; ele continua a falar com o seu namorado por terminal e a história acaba com o outro rapaz a colocar no monitor um post-it a dizer </w:t>
+        <w:t xml:space="preserve">No fim, o protagonista acorda num mundo virtual, tendo o mesmo tornado-se num computador no qual a sua mente fora incorporada; ele continua a falar com o seu namorado por terminal e a história acaba com o outro rapaz a colocar no monitor um post-it a dizer </w:t>
       </w:r>
       <w:r>
         <w:lastRenderedPageBreak/>
@@ -180,15 +148,7 @@
     </w:p>
     <w:p>
       <w:r>
-        <w:t xml:space="preserve">Recorrer à síndrome do homem de pedra e miosite </w:t>
-      </w:r>
-      <w:proofErr w:type="spellStart"/>
-      <w:r>
-        <w:t>ossificante</w:t>
-      </w:r>
-      <w:proofErr w:type="spellEnd"/>
-      <w:r>
-        <w:t xml:space="preserve"> traumática.</w:t>
+        <w:t>Recorrer à síndrome do homem de pedra e miosite ossificante traumática.</w:t>
       </w:r>
     </w:p>
     <w:p/>
@@ -427,21 +387,7 @@
         <w:rPr>
           <w:lang w:val="en-US"/>
         </w:rPr>
-        <w:t xml:space="preserve">You bitch! I’m </w:t>
-      </w:r>
-      <w:proofErr w:type="spellStart"/>
-      <w:r>
-        <w:rPr>
-          <w:lang w:val="en-US"/>
-        </w:rPr>
-        <w:t>gonna</w:t>
-      </w:r>
-      <w:proofErr w:type="spellEnd"/>
-      <w:r>
-        <w:rPr>
-          <w:lang w:val="en-US"/>
-        </w:rPr>
-        <w:t xml:space="preserve"> show you who is the junk when I and my team will win the race. </w:t>
+        <w:t xml:space="preserve">You bitch! I’m gonna show you who is the junk when I and my team will win the race. </w:t>
       </w:r>
     </w:p>
     <w:p>
@@ -611,21 +557,7 @@
         <w:rPr>
           <w:lang w:val="en-US"/>
         </w:rPr>
-        <w:t xml:space="preserve">Alright, now it’s time to get dressed – I’m not </w:t>
-      </w:r>
-      <w:proofErr w:type="spellStart"/>
-      <w:r>
-        <w:rPr>
-          <w:lang w:val="en-US"/>
-        </w:rPr>
-        <w:t>gonna</w:t>
-      </w:r>
-      <w:proofErr w:type="spellEnd"/>
-      <w:r>
-        <w:rPr>
-          <w:lang w:val="en-US"/>
-        </w:rPr>
-        <w:t xml:space="preserve"> run with these skinny jeans of mine. </w:t>
+        <w:t xml:space="preserve">Alright, now it’s time to get dressed – I’m not gonna run with these skinny jeans of mine. </w:t>
       </w:r>
     </w:p>
     <w:p>
@@ -863,21 +795,7 @@
         <w:rPr>
           <w:lang w:val="en-US"/>
         </w:rPr>
-        <w:t xml:space="preserve">I’m </w:t>
-      </w:r>
-      <w:proofErr w:type="spellStart"/>
-      <w:r>
-        <w:rPr>
-          <w:lang w:val="en-US"/>
-        </w:rPr>
-        <w:t>gonna</w:t>
-      </w:r>
-      <w:proofErr w:type="spellEnd"/>
-      <w:r>
-        <w:rPr>
-          <w:lang w:val="en-US"/>
-        </w:rPr>
-        <w:t xml:space="preserve"> exit. </w:t>
+        <w:t xml:space="preserve">I’m gonna exit. </w:t>
       </w:r>
       <w:r>
         <w:rPr>
@@ -3048,21 +2966,7 @@
         <w:rPr>
           <w:lang w:val="en-US"/>
         </w:rPr>
-        <w:t xml:space="preserve">While I'm wearing my shirt, the other boy starts to undress without me noticing. Or so I think. Because I did not even </w:t>
-      </w:r>
-      <w:proofErr w:type="spellStart"/>
-      <w:r>
-        <w:rPr>
-          <w:lang w:val="en-US"/>
-        </w:rPr>
-        <w:t>realise</w:t>
-      </w:r>
-      <w:proofErr w:type="spellEnd"/>
-      <w:r>
-        <w:rPr>
-          <w:lang w:val="en-US"/>
-        </w:rPr>
-        <w:t xml:space="preserve"> at what point I had started to look at him, so fascinated by his body.</w:t>
+        <w:t>While I'm wearing my shirt, the other boy starts to undress without me noticing. Or so I think. Because I did not even realise at what point I had started to look at him, so fascinated by his body.</w:t>
       </w:r>
     </w:p>
     <w:p>
@@ -3180,21 +3084,7 @@
         <w:rPr>
           <w:lang w:val="en-US"/>
         </w:rPr>
-        <w:t xml:space="preserve">His chest looks like freshly mown grass. There are only a few hairs here and there. Again the </w:t>
-      </w:r>
-      <w:proofErr w:type="spellStart"/>
-      <w:r>
-        <w:rPr>
-          <w:lang w:val="en-US"/>
-        </w:rPr>
-        <w:t>mesmerising</w:t>
-      </w:r>
-      <w:proofErr w:type="spellEnd"/>
-      <w:r>
-        <w:rPr>
-          <w:lang w:val="en-US"/>
-        </w:rPr>
-        <w:t xml:space="preserve"> brown.</w:t>
+        <w:t>His chest looks like freshly mown grass. There are only a few hairs here and there. Again the mesmerising brown.</w:t>
       </w:r>
     </w:p>
     <w:p>
@@ -3233,21 +3123,7 @@
         <w:rPr>
           <w:lang w:val="en-US"/>
         </w:rPr>
-        <w:t xml:space="preserve">Looking down, my pupils </w:t>
-      </w:r>
-      <w:proofErr w:type="spellStart"/>
-      <w:r>
-        <w:rPr>
-          <w:lang w:val="en-US"/>
-        </w:rPr>
-        <w:t>realised</w:t>
-      </w:r>
-      <w:proofErr w:type="spellEnd"/>
-      <w:r>
-        <w:rPr>
-          <w:lang w:val="en-US"/>
-        </w:rPr>
-        <w:t xml:space="preserve"> that the lawnmower had not finished its work. There was a lot of body hair around the navel. They look soft </w:t>
+        <w:t xml:space="preserve">Looking down, my pupils realised that the lawnmower had not finished its work. There was a lot of body hair around the navel. They look soft </w:t>
       </w:r>
       <w:r>
         <w:rPr>
@@ -3649,14 +3525,12 @@
         </w:rPr>
         <w:t xml:space="preserve">The cuts are mostly horizontal and vary in angle. And they are not clean at all. Not only is there still a lot of red blood showing his injuries, but the cuts seem to be irregular in depth: they were not made after a single blow. The knife made a couple of passes near the same area as the first cut, but not exactly along the path it must have followed. It is clear that other attempts not only made the first cut deeper, but also made it have more </w:t>
       </w:r>
-      <w:proofErr w:type="spellStart"/>
       <w:r>
         <w:rPr>
           <w:lang w:val="en-US"/>
         </w:rPr>
         <w:t>afluents</w:t>
       </w:r>
-      <w:proofErr w:type="spellEnd"/>
       <w:r>
         <w:rPr>
           <w:lang w:val="en-US"/>
@@ -3700,21 +3574,7 @@
         <w:rPr>
           <w:lang w:val="en-US"/>
         </w:rPr>
-        <w:t xml:space="preserve">______ </w:t>
-      </w:r>
-      <w:proofErr w:type="spellStart"/>
-      <w:r>
-        <w:rPr>
-          <w:lang w:val="en-US"/>
-        </w:rPr>
-        <w:t>fiquei</w:t>
-      </w:r>
-      <w:proofErr w:type="spellEnd"/>
-      <w:r>
-        <w:rPr>
-          <w:lang w:val="en-US"/>
-        </w:rPr>
-        <w:t xml:space="preserve"> aqui</w:t>
+        <w:t>______ fiquei aqui</w:t>
       </w:r>
     </w:p>
     <w:p>
@@ -3986,21 +3846,7 @@
         <w:rPr>
           <w:lang w:val="en-US"/>
         </w:rPr>
-        <w:t xml:space="preserve">? My </w:t>
-      </w:r>
-      <w:proofErr w:type="spellStart"/>
-      <w:r>
-        <w:rPr>
-          <w:lang w:val="en-US"/>
-        </w:rPr>
-        <w:t>glande</w:t>
-      </w:r>
-      <w:proofErr w:type="spellEnd"/>
-      <w:r>
-        <w:rPr>
-          <w:lang w:val="en-US"/>
-        </w:rPr>
-        <w:t xml:space="preserve"> breathes even in pure air".</w:t>
+        <w:t>? My glande breathes even in pure air".</w:t>
       </w:r>
     </w:p>
     <w:p>
@@ -4438,21 +4284,7 @@
         <w:rPr>
           <w:lang w:val="en-US"/>
         </w:rPr>
-        <w:t xml:space="preserve">He nods. But I don't think he </w:t>
-      </w:r>
-      <w:proofErr w:type="spellStart"/>
-      <w:r>
-        <w:rPr>
-          <w:lang w:val="en-US"/>
-        </w:rPr>
-        <w:t>realises</w:t>
-      </w:r>
-      <w:proofErr w:type="spellEnd"/>
-      <w:r>
-        <w:rPr>
-          <w:lang w:val="en-US"/>
-        </w:rPr>
-        <w:t xml:space="preserve"> what I'm about to say. To explain. To achieve. </w:t>
+        <w:t xml:space="preserve">He nods. But I don't think he realises what I'm about to say. To explain. To achieve. </w:t>
       </w:r>
     </w:p>
     <w:p>
@@ -5304,21 +5136,7 @@
         <w:rPr>
           <w:lang w:val="en-US"/>
         </w:rPr>
-        <w:t xml:space="preserve">------ </w:t>
-      </w:r>
-      <w:proofErr w:type="spellStart"/>
-      <w:r>
-        <w:rPr>
-          <w:lang w:val="en-US"/>
-        </w:rPr>
-        <w:t>fiquei</w:t>
-      </w:r>
-      <w:proofErr w:type="spellEnd"/>
-      <w:r>
-        <w:rPr>
-          <w:lang w:val="en-US"/>
-        </w:rPr>
-        <w:t xml:space="preserve"> aqui</w:t>
+        <w:t>------ fiquei aqui</w:t>
       </w:r>
     </w:p>
     <w:p>
@@ -6653,21 +6471,7 @@
         <w:rPr>
           <w:lang w:val="en-US"/>
         </w:rPr>
-        <w:t xml:space="preserve">And suddenly I </w:t>
-      </w:r>
-      <w:proofErr w:type="spellStart"/>
-      <w:r>
-        <w:rPr>
-          <w:lang w:val="en-US"/>
-        </w:rPr>
-        <w:t>realise</w:t>
-      </w:r>
-      <w:proofErr w:type="spellEnd"/>
-      <w:r>
-        <w:rPr>
-          <w:lang w:val="en-US"/>
-        </w:rPr>
-        <w:t xml:space="preserve"> that I'm not running anymore. The ground is rough, I can feel these little stones on my hands. </w:t>
+        <w:t xml:space="preserve">And suddenly I realise that I'm not running anymore. The ground is rough, I can feel these little stones on my hands. </w:t>
       </w:r>
     </w:p>
     <w:p>
@@ -6792,21 +6596,7 @@
         <w:rPr>
           <w:lang w:val="en-US"/>
         </w:rPr>
-        <w:t xml:space="preserve">How did they know I was mentally questioning his </w:t>
-      </w:r>
-      <w:proofErr w:type="spellStart"/>
-      <w:r>
-        <w:rPr>
-          <w:lang w:val="en-US"/>
-        </w:rPr>
-        <w:t>behaviour</w:t>
-      </w:r>
-      <w:proofErr w:type="spellEnd"/>
-      <w:r>
-        <w:rPr>
-          <w:lang w:val="en-US"/>
-        </w:rPr>
-        <w:t>?</w:t>
+        <w:t>How did they know I was mentally questioning his behaviour?</w:t>
       </w:r>
     </w:p>
     <w:p>
@@ -8084,19 +7874,11 @@
           <w:lang w:val="en-US"/>
         </w:rPr>
       </w:pPr>
-      <w:proofErr w:type="spellStart"/>
-      <w:r>
-        <w:rPr>
-          <w:lang w:val="en-US"/>
-        </w:rPr>
-        <w:t>Autch</w:t>
-      </w:r>
-      <w:proofErr w:type="spellEnd"/>
-      <w:r>
-        <w:rPr>
-          <w:lang w:val="en-US"/>
-        </w:rPr>
-        <w:t xml:space="preserve">. That spear made me bleed. </w:t>
+      <w:r>
+        <w:rPr>
+          <w:lang w:val="en-US"/>
+        </w:rPr>
+        <w:t xml:space="preserve">Autch. That spear made me bleed. </w:t>
       </w:r>
     </w:p>
     <w:p>
@@ -8324,21 +8106,7 @@
         <w:rPr>
           <w:lang w:val="en-US"/>
         </w:rPr>
-        <w:t xml:space="preserve">I know he is not doing it on purpose. It's just an </w:t>
-      </w:r>
-      <w:proofErr w:type="spellStart"/>
-      <w:r>
-        <w:rPr>
-          <w:lang w:val="en-US"/>
-        </w:rPr>
-        <w:t>armour</w:t>
-      </w:r>
-      <w:proofErr w:type="spellEnd"/>
-      <w:r>
-        <w:rPr>
-          <w:lang w:val="en-US"/>
-        </w:rPr>
-        <w:t xml:space="preserve"> to protect himself. </w:t>
+        <w:t xml:space="preserve">I know he is not doing it on purpose. It's just an armour to protect himself. </w:t>
       </w:r>
     </w:p>
     <w:p>
@@ -8690,16 +8458,8 @@
         <w:rPr>
           <w:lang w:val="en-US"/>
         </w:rPr>
-        <w:t xml:space="preserve">--&gt; go to </w:t>
-      </w:r>
-      <w:proofErr w:type="spellStart"/>
-      <w:r>
-        <w:rPr>
-          <w:lang w:val="en-US"/>
-        </w:rPr>
-        <w:t>dave</w:t>
-      </w:r>
-      <w:proofErr w:type="spellEnd"/>
+        <w:t>--&gt; go to dave</w:t>
+      </w:r>
     </w:p>
     <w:p>
       <w:pPr>
@@ -8835,21 +8595,7 @@
         <w:rPr>
           <w:lang w:val="en-US"/>
         </w:rPr>
-        <w:t xml:space="preserve">help </w:t>
-      </w:r>
-      <w:proofErr w:type="spellStart"/>
-      <w:r>
-        <w:rPr>
-          <w:lang w:val="en-US"/>
-        </w:rPr>
-        <w:t>dave</w:t>
-      </w:r>
-      <w:proofErr w:type="spellEnd"/>
-      <w:r>
-        <w:rPr>
-          <w:lang w:val="en-US"/>
-        </w:rPr>
-        <w:t xml:space="preserve"> come in</w:t>
+        <w:t>help dave come in</w:t>
       </w:r>
     </w:p>
     <w:p>
@@ -8887,30 +8633,8 @@
         <w:rPr>
           <w:lang w:val="en-US"/>
         </w:rPr>
-        <w:t xml:space="preserve">swap to </w:t>
-      </w:r>
-      <w:proofErr w:type="spellStart"/>
-      <w:r>
-        <w:rPr>
-          <w:lang w:val="en-US"/>
-        </w:rPr>
-        <w:t>dave</w:t>
-      </w:r>
-      <w:proofErr w:type="spellEnd"/>
-      <w:r>
-        <w:rPr>
-          <w:lang w:val="en-US"/>
-        </w:rPr>
-        <w:t xml:space="preserve"> / switch to </w:t>
-      </w:r>
-      <w:proofErr w:type="spellStart"/>
-      <w:r>
-        <w:rPr>
-          <w:lang w:val="en-US"/>
-        </w:rPr>
-        <w:t>dave</w:t>
-      </w:r>
-      <w:proofErr w:type="spellEnd"/>
+        <w:t>swap to dave / switch to dave</w:t>
+      </w:r>
     </w:p>
     <w:p>
       <w:pPr>
@@ -9083,21 +8807,7 @@
         <w:rPr>
           <w:lang w:val="en-US"/>
         </w:rPr>
-        <w:t xml:space="preserve">I finally </w:t>
-      </w:r>
-      <w:proofErr w:type="spellStart"/>
-      <w:r>
-        <w:rPr>
-          <w:lang w:val="en-US"/>
-        </w:rPr>
-        <w:t>realise</w:t>
-      </w:r>
-      <w:proofErr w:type="spellEnd"/>
-      <w:r>
-        <w:rPr>
-          <w:lang w:val="en-US"/>
-        </w:rPr>
-        <w:t xml:space="preserve"> that he is blind.</w:t>
+        <w:t>I finally realise that he is blind.</w:t>
       </w:r>
     </w:p>
     <w:p>
@@ -9285,21 +8995,7 @@
         <w:rPr>
           <w:lang w:val="en-US"/>
         </w:rPr>
-        <w:t xml:space="preserve">I love Loan's sense of </w:t>
-      </w:r>
-      <w:proofErr w:type="spellStart"/>
-      <w:r>
-        <w:rPr>
-          <w:lang w:val="en-US"/>
-        </w:rPr>
-        <w:t>humour</w:t>
-      </w:r>
-      <w:proofErr w:type="spellEnd"/>
-      <w:r>
-        <w:rPr>
-          <w:lang w:val="en-US"/>
-        </w:rPr>
-        <w:t>.</w:t>
+        <w:t>I love Loan's sense of humour.</w:t>
       </w:r>
     </w:p>
     <w:p>
@@ -9668,21 +9364,7 @@
         <w:rPr>
           <w:lang w:val="en-US"/>
         </w:rPr>
-        <w:t>"That was just a mise-</w:t>
-      </w:r>
-      <w:proofErr w:type="spellStart"/>
-      <w:r>
-        <w:rPr>
-          <w:lang w:val="en-US"/>
-        </w:rPr>
-        <w:t>en</w:t>
-      </w:r>
-      <w:proofErr w:type="spellEnd"/>
-      <w:r>
-        <w:rPr>
-          <w:lang w:val="en-US"/>
-        </w:rPr>
-        <w:t xml:space="preserve">-scene. You know, just in case the </w:t>
+        <w:t xml:space="preserve">"That was just a mise-en-scene. You know, just in case the </w:t>
       </w:r>
       <w:r>
         <w:rPr>
@@ -10802,16 +10484,8 @@
         <w:rPr>
           <w:lang w:val="en-US"/>
         </w:rPr>
-        <w:t xml:space="preserve">--&gt; walk to </w:t>
-      </w:r>
-      <w:proofErr w:type="spellStart"/>
-      <w:r>
-        <w:rPr>
-          <w:lang w:val="en-US"/>
-        </w:rPr>
-        <w:t>dave</w:t>
-      </w:r>
-      <w:proofErr w:type="spellEnd"/>
+        <w:t>--&gt; walk to dave</w:t>
+      </w:r>
     </w:p>
     <w:p>
       <w:pPr>
@@ -10894,16 +10568,8 @@
         <w:rPr>
           <w:lang w:val="en-US"/>
         </w:rPr>
-        <w:t xml:space="preserve">Swap to </w:t>
-      </w:r>
-      <w:proofErr w:type="spellStart"/>
-      <w:r>
-        <w:rPr>
-          <w:lang w:val="en-US"/>
-        </w:rPr>
-        <w:t>dave</w:t>
-      </w:r>
-      <w:proofErr w:type="spellEnd"/>
+        <w:t>Swap to dave</w:t>
+      </w:r>
     </w:p>
     <w:p>
       <w:pPr>
@@ -11171,21 +10837,7 @@
         <w:rPr>
           <w:lang w:val="en-US"/>
         </w:rPr>
-        <w:t xml:space="preserve">--- </w:t>
-      </w:r>
-      <w:proofErr w:type="spellStart"/>
-      <w:r>
-        <w:rPr>
-          <w:lang w:val="en-US"/>
-        </w:rPr>
-        <w:t>fiquei</w:t>
-      </w:r>
-      <w:proofErr w:type="spellEnd"/>
-      <w:r>
-        <w:rPr>
-          <w:lang w:val="en-US"/>
-        </w:rPr>
-        <w:t xml:space="preserve"> aqui</w:t>
+        <w:t>--- fiquei aqui</w:t>
       </w:r>
     </w:p>
     <w:p>
@@ -12437,19 +12089,11 @@
           <w:lang w:val="en-US"/>
         </w:rPr>
       </w:pPr>
-      <w:proofErr w:type="spellStart"/>
-      <w:r>
-        <w:rPr>
-          <w:lang w:val="en-US"/>
-        </w:rPr>
-        <w:t>Duuuuuuude</w:t>
-      </w:r>
-      <w:proofErr w:type="spellEnd"/>
-      <w:r>
-        <w:rPr>
-          <w:lang w:val="en-US"/>
-        </w:rPr>
-        <w:t>. Calm down! I'm going to look like a tomato!</w:t>
+      <w:r>
+        <w:rPr>
+          <w:lang w:val="en-US"/>
+        </w:rPr>
+        <w:t>Duuuuuuude. Calm down! I'm going to look like a tomato!</w:t>
       </w:r>
     </w:p>
     <w:p>
@@ -13090,21 +12734,7 @@
         <w:rPr>
           <w:lang w:val="en-US"/>
         </w:rPr>
-        <w:t xml:space="preserve">"Don't </w:t>
-      </w:r>
-      <w:proofErr w:type="spellStart"/>
-      <w:r>
-        <w:rPr>
-          <w:lang w:val="en-US"/>
-        </w:rPr>
-        <w:t>apologise</w:t>
-      </w:r>
-      <w:proofErr w:type="spellEnd"/>
-      <w:r>
-        <w:rPr>
-          <w:lang w:val="en-US"/>
-        </w:rPr>
-        <w:t>. I'm here because I love you!"</w:t>
+        <w:t>"Don't apologise. I'm here because I love you!"</w:t>
       </w:r>
     </w:p>
     <w:p>
@@ -13190,21 +12820,7 @@
         <w:rPr>
           <w:lang w:val="en-US"/>
         </w:rPr>
-        <w:t xml:space="preserve">"Don't </w:t>
-      </w:r>
-      <w:proofErr w:type="spellStart"/>
-      <w:r>
-        <w:rPr>
-          <w:lang w:val="en-US"/>
-        </w:rPr>
-        <w:t>apologise</w:t>
-      </w:r>
-      <w:proofErr w:type="spellEnd"/>
-      <w:r>
-        <w:rPr>
-          <w:lang w:val="en-US"/>
-        </w:rPr>
-        <w:t>. And I'll never get tired of telling you that."</w:t>
+        <w:t>"Don't apologise. And I'll never get tired of telling you that."</w:t>
       </w:r>
     </w:p>
     <w:p>
@@ -13384,21 +13000,7 @@
         <w:rPr>
           <w:lang w:val="en-US"/>
         </w:rPr>
-        <w:t xml:space="preserve">Immediately a door appears on our left. It opens immediately and we </w:t>
-      </w:r>
-      <w:proofErr w:type="spellStart"/>
-      <w:r>
-        <w:rPr>
-          <w:lang w:val="en-US"/>
-        </w:rPr>
-        <w:t>recognise</w:t>
-      </w:r>
-      <w:proofErr w:type="spellEnd"/>
-      <w:r>
-        <w:rPr>
-          <w:lang w:val="en-US"/>
-        </w:rPr>
-        <w:t xml:space="preserve"> the wizard on the other side.</w:t>
+        <w:t>Immediately a door appears on our left. It opens immediately and we recognise the wizard on the other side.</w:t>
       </w:r>
     </w:p>
     <w:p>
@@ -14054,21 +13656,7 @@
         <w:rPr>
           <w:lang w:val="en-US"/>
         </w:rPr>
-        <w:t xml:space="preserve">Immediately a door appears on our left. It opens immediately and we </w:t>
-      </w:r>
-      <w:proofErr w:type="spellStart"/>
-      <w:r>
-        <w:rPr>
-          <w:lang w:val="en-US"/>
-        </w:rPr>
-        <w:t>recognise</w:t>
-      </w:r>
-      <w:proofErr w:type="spellEnd"/>
-      <w:r>
-        <w:rPr>
-          <w:lang w:val="en-US"/>
-        </w:rPr>
-        <w:t xml:space="preserve"> the wizard on the other side.</w:t>
+        <w:t>Immediately a door appears on our left. It opens immediately and we recognise the wizard on the other side.</w:t>
       </w:r>
     </w:p>
     <w:p>
@@ -14726,16 +14314,8 @@
         <w:rPr>
           <w:lang w:val="en-US"/>
         </w:rPr>
-        <w:t xml:space="preserve">Swap to </w:t>
-      </w:r>
-      <w:proofErr w:type="spellStart"/>
-      <w:r>
-        <w:rPr>
-          <w:lang w:val="en-US"/>
-        </w:rPr>
-        <w:t>dave</w:t>
-      </w:r>
-      <w:proofErr w:type="spellEnd"/>
+        <w:t>Swap to dave</w:t>
+      </w:r>
     </w:p>
     <w:p>
       <w:pPr>
@@ -14941,21 +14521,7 @@
         <w:rPr>
           <w:lang w:val="en-US"/>
         </w:rPr>
-        <w:t xml:space="preserve">Although now I have the </w:t>
-      </w:r>
-      <w:proofErr w:type="spellStart"/>
-      <w:r>
-        <w:rPr>
-          <w:lang w:val="en-US"/>
-        </w:rPr>
-        <w:t>oppotunity</w:t>
-      </w:r>
-      <w:proofErr w:type="spellEnd"/>
-      <w:r>
-        <w:rPr>
-          <w:lang w:val="en-US"/>
-        </w:rPr>
-        <w:t xml:space="preserve"> to do it! The timing though... Could be better...</w:t>
+        <w:t>Although now I have the oppotunity to do it! The timing though... Could be better...</w:t>
       </w:r>
     </w:p>
     <w:p>
@@ -15808,21 +15374,7 @@
         <w:rPr>
           <w:lang w:val="en-US"/>
         </w:rPr>
-        <w:t xml:space="preserve">The light revealed a new </w:t>
-      </w:r>
-      <w:proofErr w:type="spellStart"/>
-      <w:r>
-        <w:rPr>
-          <w:lang w:val="en-US"/>
-        </w:rPr>
-        <w:t>trail</w:t>
-      </w:r>
-      <w:proofErr w:type="spellEnd"/>
-      <w:r>
-        <w:rPr>
-          <w:lang w:val="en-US"/>
-        </w:rPr>
-        <w:t xml:space="preserve"> before our eyes.</w:t>
+        <w:t>The light revealed a new trail before our eyes.</w:t>
       </w:r>
     </w:p>
     <w:p>
@@ -16222,21 +15774,7 @@
         <w:rPr>
           <w:lang w:val="en-US"/>
         </w:rPr>
-        <w:t xml:space="preserve">"Don't </w:t>
-      </w:r>
-      <w:proofErr w:type="spellStart"/>
-      <w:r>
-        <w:rPr>
-          <w:lang w:val="en-US"/>
-        </w:rPr>
-        <w:t>apologise</w:t>
-      </w:r>
-      <w:proofErr w:type="spellEnd"/>
-      <w:r>
-        <w:rPr>
-          <w:lang w:val="en-US"/>
-        </w:rPr>
-        <w:t>. I'm here because I love you!"</w:t>
+        <w:t>"Don't apologise. I'm here because I love you!"</w:t>
       </w:r>
     </w:p>
     <w:p>
@@ -16322,21 +15860,19 @@
         <w:rPr>
           <w:lang w:val="en-US"/>
         </w:rPr>
-        <w:t xml:space="preserve">"Don't </w:t>
-      </w:r>
-      <w:proofErr w:type="spellStart"/>
-      <w:r>
-        <w:rPr>
-          <w:lang w:val="en-US"/>
-        </w:rPr>
-        <w:t>apologise</w:t>
-      </w:r>
-      <w:proofErr w:type="spellEnd"/>
-      <w:r>
-        <w:rPr>
-          <w:lang w:val="en-US"/>
-        </w:rPr>
-        <w:t>. And I'll never get tired of telling you that.</w:t>
+        <w:t>"Don't apologise. And I'll never get tired of telling you that</w:t>
+      </w:r>
+      <w:r>
+        <w:rPr>
+          <w:lang w:val="en-US"/>
+        </w:rPr>
+        <w:t>”</w:t>
+      </w:r>
+      <w:r>
+        <w:rPr>
+          <w:lang w:val="en-US"/>
+        </w:rPr>
+        <w:t>.</w:t>
       </w:r>
     </w:p>
     <w:p>
@@ -16632,223 +16168,21 @@
         <w:rPr>
           <w:lang w:val="en-US"/>
         </w:rPr>
-        <w:t xml:space="preserve">We move forward and then the </w:t>
-      </w:r>
-      <w:r>
-        <w:rPr>
-          <w:lang w:val="en-US"/>
-        </w:rPr>
-        <w:t xml:space="preserve">beach </w:t>
-      </w:r>
-      <w:r>
-        <w:rPr>
-          <w:lang w:val="en-US"/>
-        </w:rPr>
-        <w:t xml:space="preserve">door we came through </w:t>
-      </w:r>
-      <w:r>
-        <w:rPr>
-          <w:lang w:val="en-US"/>
-        </w:rPr>
-        <w:t>rises again</w:t>
-      </w:r>
-      <w:r>
-        <w:rPr>
-          <w:lang w:val="en-US"/>
-        </w:rPr>
-        <w:t>.</w:t>
-      </w:r>
-    </w:p>
-    <w:p>
-      <w:pPr>
-        <w:rPr>
-          <w:lang w:val="en-US"/>
-        </w:rPr>
-      </w:pPr>
-      <w:r>
-        <w:rPr>
-          <w:lang w:val="en-US"/>
-        </w:rPr>
-        <w:t>It’s locked from this side.</w:t>
-      </w:r>
-    </w:p>
-    <w:p>
-      <w:pPr>
-        <w:rPr>
-          <w:lang w:val="en-US"/>
-        </w:rPr>
-      </w:pPr>
-    </w:p>
-    <w:p>
-      <w:pPr>
-        <w:rPr>
-          <w:lang w:val="en-US"/>
-        </w:rPr>
-      </w:pPr>
-      <w:r>
-        <w:rPr>
-          <w:lang w:val="en-US"/>
-        </w:rPr>
-        <w:t xml:space="preserve">Great. </w:t>
-      </w:r>
-    </w:p>
-    <w:p>
-      <w:pPr>
-        <w:rPr>
-          <w:lang w:val="en-US"/>
-        </w:rPr>
-      </w:pPr>
-      <w:r>
-        <w:rPr>
-          <w:lang w:val="en-US"/>
-        </w:rPr>
-        <w:t>I'm so close to being stuck here forever.</w:t>
-      </w:r>
-    </w:p>
-    <w:p>
-      <w:pPr>
-        <w:rPr>
-          <w:lang w:val="en-US"/>
-        </w:rPr>
-      </w:pPr>
-      <w:r>
-        <w:rPr>
-          <w:lang w:val="en-US"/>
-        </w:rPr>
-        <w:t>If we cannot go on, it is the end.</w:t>
-      </w:r>
-    </w:p>
-    <w:p>
-      <w:pPr>
-        <w:rPr>
-          <w:lang w:val="en-US"/>
-        </w:rPr>
-      </w:pPr>
-    </w:p>
-    <w:p>
-      <w:pPr>
-        <w:rPr>
-          <w:lang w:val="en-US"/>
-        </w:rPr>
-      </w:pPr>
-      <w:r>
-        <w:rPr>
-          <w:lang w:val="en-US"/>
-        </w:rPr>
-        <w:t>At least I'm with Loan.</w:t>
-      </w:r>
-    </w:p>
-    <w:p>
-      <w:pPr>
-        <w:rPr>
-          <w:lang w:val="en-US"/>
-        </w:rPr>
-      </w:pPr>
-      <w:r>
-        <w:rPr>
-          <w:lang w:val="en-US"/>
-        </w:rPr>
-        <w:t>Sex all the time, here we go!</w:t>
-      </w:r>
-    </w:p>
-    <w:p>
-      <w:pPr>
-        <w:rPr>
-          <w:lang w:val="en-US"/>
-        </w:rPr>
-      </w:pPr>
-    </w:p>
-    <w:p>
-      <w:pPr>
-        <w:rPr>
-          <w:lang w:val="en-US"/>
-        </w:rPr>
-      </w:pPr>
-      <w:r>
-        <w:rPr>
-          <w:lang w:val="en-US"/>
-        </w:rPr>
-        <w:t xml:space="preserve">In the new zone, we are received by a tiny corridor hall that leads to a main space ahead of us. </w:t>
-      </w:r>
-      <w:r>
-        <w:rPr>
-          <w:lang w:val="en-US"/>
-        </w:rPr>
-        <w:t>"It stinks here.", mentions Loan.</w:t>
-      </w:r>
-    </w:p>
-    <w:p>
-      <w:pPr>
-        <w:rPr>
-          <w:lang w:val="en-US"/>
-        </w:rPr>
-      </w:pPr>
-      <w:r>
-        <w:rPr>
-          <w:lang w:val="en-US"/>
-        </w:rPr>
-        <w:t>“Yes, you are correct.”</w:t>
-      </w:r>
-    </w:p>
-    <w:p>
-      <w:pPr>
-        <w:rPr>
-          <w:lang w:val="en-US"/>
-        </w:rPr>
-      </w:pPr>
-      <w:r>
-        <w:rPr>
-          <w:lang w:val="en-US"/>
-        </w:rPr>
-        <w:t>But where could this be coming from?</w:t>
-      </w:r>
-    </w:p>
-    <w:p>
-      <w:pPr>
-        <w:rPr>
-          <w:lang w:val="en-US"/>
-        </w:rPr>
-      </w:pPr>
-    </w:p>
-    <w:p>
-      <w:pPr>
-        <w:rPr>
-          <w:lang w:val="en-US"/>
-        </w:rPr>
-      </w:pPr>
-      <w:r>
-        <w:rPr>
-          <w:lang w:val="en-US"/>
-        </w:rPr>
-        <w:t>--&gt; Swap to loan</w:t>
-      </w:r>
-    </w:p>
-    <w:p>
-      <w:pPr>
-        <w:rPr>
-          <w:lang w:val="en-US"/>
-        </w:rPr>
-      </w:pPr>
-      <w:r>
-        <w:rPr>
-          <w:lang w:val="en-US"/>
-        </w:rPr>
-        <w:t>Not now.</w:t>
-      </w:r>
-    </w:p>
-    <w:p>
-      <w:pPr>
-        <w:rPr>
-          <w:lang w:val="en-US"/>
-        </w:rPr>
-      </w:pPr>
-    </w:p>
-    <w:p>
-      <w:pPr>
-        <w:rPr>
-          <w:lang w:val="en-US"/>
-        </w:rPr>
-      </w:pPr>
+        <w:t>“Loan, I want to help!”</w:t>
+      </w:r>
+    </w:p>
+    <w:p>
+      <w:pPr>
+        <w:rPr>
+          <w:lang w:val="en-US"/>
+        </w:rPr>
+      </w:pPr>
+      <w:r>
+        <w:rPr>
+          <w:lang w:val="en-US"/>
+        </w:rPr>
+        <w:t>“Alright, alright.”</w:t>
+      </w:r>
     </w:p>
     <w:p>
       <w:pPr>
@@ -16872,22 +16206,250 @@
         <w:rPr>
           <w:lang w:val="en-US"/>
         </w:rPr>
+        <w:t>Swap to dave</w:t>
+      </w:r>
+    </w:p>
+    <w:p>
+      <w:pPr>
+        <w:rPr>
+          <w:lang w:val="en-US"/>
+        </w:rPr>
+      </w:pPr>
+      <w:r>
+        <w:rPr>
+          <w:lang w:val="en-US"/>
+        </w:rPr>
+        <w:t>I’m Dave.</w:t>
+      </w:r>
+    </w:p>
+    <w:p>
+      <w:pPr>
+        <w:rPr>
+          <w:lang w:val="en-US"/>
+        </w:rPr>
+      </w:pPr>
+      <w:r>
+        <w:rPr>
+          <w:lang w:val="en-US"/>
+        </w:rPr>
+        <w:t xml:space="preserve">We move forward and then the </w:t>
+      </w:r>
+      <w:r>
+        <w:rPr>
+          <w:lang w:val="en-US"/>
+        </w:rPr>
+        <w:t xml:space="preserve">beach </w:t>
+      </w:r>
+      <w:r>
+        <w:rPr>
+          <w:lang w:val="en-US"/>
+        </w:rPr>
+        <w:t xml:space="preserve">door we came through </w:t>
+      </w:r>
+      <w:r>
+        <w:rPr>
+          <w:lang w:val="en-US"/>
+        </w:rPr>
+        <w:t>rises again</w:t>
+      </w:r>
+      <w:r>
+        <w:rPr>
+          <w:lang w:val="en-US"/>
+        </w:rPr>
+        <w:t>.</w:t>
+      </w:r>
+    </w:p>
+    <w:p>
+      <w:pPr>
+        <w:rPr>
+          <w:lang w:val="en-US"/>
+        </w:rPr>
+      </w:pPr>
+      <w:r>
+        <w:rPr>
+          <w:lang w:val="en-US"/>
+        </w:rPr>
+        <w:t>It’s locked from this side.</w:t>
+      </w:r>
+    </w:p>
+    <w:p>
+      <w:pPr>
+        <w:rPr>
+          <w:lang w:val="en-US"/>
+        </w:rPr>
+      </w:pPr>
+    </w:p>
+    <w:p>
+      <w:pPr>
+        <w:rPr>
+          <w:lang w:val="en-US"/>
+        </w:rPr>
+      </w:pPr>
+      <w:r>
+        <w:rPr>
+          <w:lang w:val="en-US"/>
+        </w:rPr>
+        <w:t xml:space="preserve">Great. </w:t>
+      </w:r>
+    </w:p>
+    <w:p>
+      <w:pPr>
+        <w:rPr>
+          <w:lang w:val="en-US"/>
+        </w:rPr>
+      </w:pPr>
+      <w:r>
+        <w:rPr>
+          <w:lang w:val="en-US"/>
+        </w:rPr>
+        <w:t>I'm so close to being stuck here forever.</w:t>
+      </w:r>
+    </w:p>
+    <w:p>
+      <w:pPr>
+        <w:rPr>
+          <w:lang w:val="en-US"/>
+        </w:rPr>
+      </w:pPr>
+      <w:r>
+        <w:rPr>
+          <w:lang w:val="en-US"/>
+        </w:rPr>
+        <w:t>If we cannot go on, it is the end.</w:t>
+      </w:r>
+    </w:p>
+    <w:p>
+      <w:pPr>
+        <w:rPr>
+          <w:lang w:val="en-US"/>
+        </w:rPr>
+      </w:pPr>
+    </w:p>
+    <w:p>
+      <w:pPr>
+        <w:rPr>
+          <w:lang w:val="en-US"/>
+        </w:rPr>
+      </w:pPr>
+      <w:r>
+        <w:rPr>
+          <w:lang w:val="en-US"/>
+        </w:rPr>
+        <w:t>At least I'm with Loan.</w:t>
+      </w:r>
+    </w:p>
+    <w:p>
+      <w:pPr>
+        <w:rPr>
+          <w:lang w:val="en-US"/>
+        </w:rPr>
+      </w:pPr>
+      <w:r>
+        <w:rPr>
+          <w:lang w:val="en-US"/>
+        </w:rPr>
+        <w:t>Sex all the time, here we go!</w:t>
+      </w:r>
+    </w:p>
+    <w:p>
+      <w:pPr>
+        <w:rPr>
+          <w:lang w:val="en-US"/>
+        </w:rPr>
+      </w:pPr>
+    </w:p>
+    <w:p>
+      <w:pPr>
+        <w:rPr>
+          <w:lang w:val="en-US"/>
+        </w:rPr>
+      </w:pPr>
+      <w:r>
+        <w:rPr>
+          <w:lang w:val="en-US"/>
+        </w:rPr>
+        <w:t xml:space="preserve">In the new zone, we are received by a tiny corridor hall that leads to a main space ahead of us. </w:t>
+      </w:r>
+      <w:r>
+        <w:rPr>
+          <w:lang w:val="en-US"/>
+        </w:rPr>
+        <w:t>"It stinks here.", mentions Loan.</w:t>
+      </w:r>
+    </w:p>
+    <w:p>
+      <w:pPr>
+        <w:rPr>
+          <w:lang w:val="en-US"/>
+        </w:rPr>
+      </w:pPr>
+      <w:r>
+        <w:rPr>
+          <w:lang w:val="en-US"/>
+        </w:rPr>
+        <w:t>“Yes, you are correct.”</w:t>
+      </w:r>
+    </w:p>
+    <w:p>
+      <w:pPr>
+        <w:rPr>
+          <w:lang w:val="en-US"/>
+        </w:rPr>
+      </w:pPr>
+      <w:r>
+        <w:rPr>
+          <w:lang w:val="en-US"/>
+        </w:rPr>
+        <w:t>But where could this be coming from?</w:t>
+      </w:r>
+    </w:p>
+    <w:p>
+      <w:pPr>
+        <w:rPr>
+          <w:lang w:val="en-US"/>
+        </w:rPr>
+      </w:pPr>
+    </w:p>
+    <w:p>
+      <w:pPr>
+        <w:rPr>
+          <w:lang w:val="en-US"/>
+        </w:rPr>
+      </w:pPr>
+      <w:r>
+        <w:rPr>
+          <w:lang w:val="en-US"/>
+        </w:rPr>
         <w:lastRenderedPageBreak/>
-        <w:t>Look around (corridor)</w:t>
-      </w:r>
-    </w:p>
-    <w:p>
-      <w:pPr>
-        <w:rPr>
-          <w:lang w:val="en-US"/>
-        </w:rPr>
-      </w:pPr>
-      <w:r>
-        <w:rPr>
-          <w:lang w:val="en-US"/>
-        </w:rPr>
-        <w:t>The corridor looks clean. Almost like it was freshly painted.</w:t>
-      </w:r>
+        <w:t>--&gt; Swap to loan</w:t>
+      </w:r>
+    </w:p>
+    <w:p>
+      <w:pPr>
+        <w:rPr>
+          <w:lang w:val="en-US"/>
+        </w:rPr>
+      </w:pPr>
+      <w:r>
+        <w:rPr>
+          <w:lang w:val="en-US"/>
+        </w:rPr>
+        <w:t>Not now.</w:t>
+      </w:r>
+    </w:p>
+    <w:p>
+      <w:pPr>
+        <w:rPr>
+          <w:lang w:val="en-US"/>
+        </w:rPr>
+      </w:pPr>
+    </w:p>
+    <w:p>
+      <w:pPr>
+        <w:rPr>
+          <w:lang w:val="en-US"/>
+        </w:rPr>
+      </w:pPr>
     </w:p>
     <w:p>
       <w:pPr>
@@ -16911,523 +16473,20 @@
         <w:rPr>
           <w:lang w:val="en-US"/>
         </w:rPr>
-        <w:t>Walk to room / walk to main room / walk to main space</w:t>
-      </w:r>
-    </w:p>
-    <w:p>
-      <w:pPr>
-        <w:rPr>
-          <w:lang w:val="en-US"/>
-        </w:rPr>
-      </w:pPr>
-      <w:r>
-        <w:rPr>
-          <w:lang w:val="en-US"/>
-        </w:rPr>
-        <w:t>We hurry to the main area of this chamber.</w:t>
-      </w:r>
-    </w:p>
-    <w:p>
-      <w:pPr>
-        <w:rPr>
-          <w:lang w:val="en-US"/>
-        </w:rPr>
-      </w:pPr>
-    </w:p>
-    <w:p>
-      <w:pPr>
-        <w:rPr>
-          <w:lang w:val="en-US"/>
-        </w:rPr>
-      </w:pPr>
-      <w:r>
-        <w:rPr>
-          <w:lang w:val="en-US"/>
-        </w:rPr>
-        <w:t>"It's even hotter in here than it was before," says Loan, looking all sweaty.</w:t>
-      </w:r>
-    </w:p>
-    <w:p>
-      <w:pPr>
-        <w:rPr>
-          <w:lang w:val="en-US"/>
-        </w:rPr>
-      </w:pPr>
-      <w:r>
-        <w:rPr>
-          <w:lang w:val="en-US"/>
-        </w:rPr>
-        <w:t>"I'd better take my shirt off."</w:t>
-      </w:r>
-    </w:p>
-    <w:p>
-      <w:pPr>
-        <w:rPr>
-          <w:lang w:val="en-US"/>
-        </w:rPr>
-      </w:pPr>
-    </w:p>
-    <w:p>
-      <w:pPr>
-        <w:rPr>
-          <w:lang w:val="en-US"/>
-        </w:rPr>
-      </w:pPr>
-      <w:r>
-        <w:rPr>
-          <w:lang w:val="en-US"/>
-        </w:rPr>
-        <w:t>Yes, please, baby.</w:t>
-      </w:r>
-    </w:p>
-    <w:p>
-      <w:pPr>
-        <w:rPr>
-          <w:lang w:val="en-US"/>
-        </w:rPr>
-      </w:pPr>
-    </w:p>
-    <w:p>
-      <w:pPr>
-        <w:rPr>
-          <w:lang w:val="en-US"/>
-        </w:rPr>
-      </w:pPr>
-      <w:r>
-        <w:rPr>
-          <w:lang w:val="en-US"/>
-        </w:rPr>
-        <w:t>"What the fuck, Loan? I know what you want..."</w:t>
-      </w:r>
-    </w:p>
-    <w:p>
-      <w:pPr>
-        <w:rPr>
-          <w:lang w:val="en-US"/>
-        </w:rPr>
-      </w:pPr>
-    </w:p>
-    <w:p>
-      <w:pPr>
-        <w:rPr>
-          <w:lang w:val="en-US"/>
-        </w:rPr>
-      </w:pPr>
-      <w:r>
-        <w:rPr>
-          <w:lang w:val="en-US"/>
-        </w:rPr>
-        <w:t>"What? I have no ulterior motives..."</w:t>
-      </w:r>
-    </w:p>
-    <w:p>
-      <w:pPr>
-        <w:rPr>
-          <w:lang w:val="en-US"/>
-        </w:rPr>
-      </w:pPr>
-    </w:p>
-    <w:p>
-      <w:pPr>
-        <w:rPr>
-          <w:lang w:val="en-US"/>
-        </w:rPr>
-      </w:pPr>
-      <w:r>
-        <w:rPr>
-          <w:lang w:val="en-US"/>
-        </w:rPr>
-        <w:t>"Sure, sure. That's why you're so turned on."</w:t>
-      </w:r>
-    </w:p>
-    <w:p>
-      <w:pPr>
-        <w:rPr>
-          <w:lang w:val="en-US"/>
-        </w:rPr>
-      </w:pPr>
-    </w:p>
-    <w:p>
-      <w:pPr>
-        <w:rPr>
-          <w:lang w:val="en-US"/>
-        </w:rPr>
-      </w:pPr>
-      <w:r>
-        <w:rPr>
-          <w:lang w:val="en-US"/>
-        </w:rPr>
-        <w:t>"What do you mean?"</w:t>
-      </w:r>
-    </w:p>
-    <w:p>
-      <w:pPr>
-        <w:rPr>
-          <w:lang w:val="en-US"/>
-        </w:rPr>
-      </w:pPr>
-    </w:p>
-    <w:p>
-      <w:pPr>
-        <w:rPr>
-          <w:lang w:val="en-US"/>
-        </w:rPr>
-      </w:pPr>
-      <w:r>
-        <w:rPr>
-          <w:lang w:val="en-US"/>
-        </w:rPr>
-        <w:t>"You're hard. I can see it. Literally."</w:t>
-      </w:r>
-    </w:p>
-    <w:p>
-      <w:pPr>
-        <w:rPr>
-          <w:lang w:val="en-US"/>
-        </w:rPr>
-      </w:pPr>
-    </w:p>
-    <w:p>
-      <w:pPr>
-        <w:rPr>
-          <w:lang w:val="en-US"/>
-        </w:rPr>
-      </w:pPr>
-      <w:r>
-        <w:rPr>
-          <w:lang w:val="en-US"/>
-        </w:rPr>
-        <w:t>He gives me a naive look. Like a child found guilty of eating all the biscuits Mum had baked for tea.</w:t>
-      </w:r>
-    </w:p>
-    <w:p>
-      <w:pPr>
-        <w:rPr>
-          <w:lang w:val="en-US"/>
-        </w:rPr>
-      </w:pPr>
-      <w:r>
-        <w:rPr>
-          <w:lang w:val="en-US"/>
-        </w:rPr>
-        <w:t xml:space="preserve">But this boy doesn't like tea, he prefers milk. </w:t>
-      </w:r>
-    </w:p>
-    <w:p>
-      <w:pPr>
-        <w:rPr>
-          <w:lang w:val="en-US"/>
-        </w:rPr>
-      </w:pPr>
-    </w:p>
-    <w:p>
-      <w:pPr>
-        <w:rPr>
-          <w:lang w:val="en-US"/>
-        </w:rPr>
-      </w:pPr>
-      <w:r>
-        <w:rPr>
-          <w:lang w:val="en-US"/>
-        </w:rPr>
-        <w:t>My milk.</w:t>
-      </w:r>
-    </w:p>
-    <w:p>
-      <w:pPr>
-        <w:rPr>
-          <w:lang w:val="en-US"/>
-        </w:rPr>
-      </w:pPr>
-    </w:p>
-    <w:p>
-      <w:pPr>
-        <w:rPr>
-          <w:lang w:val="en-US"/>
-        </w:rPr>
-      </w:pPr>
-      <w:r>
-        <w:rPr>
-          <w:lang w:val="en-US"/>
-        </w:rPr>
-        <w:t xml:space="preserve">He brings his face to my cheeks and I know he's going to give me a kiss. Instinctively, I move my neck so that his lips would fall on mine. And just like me, Loan, having seen me coming, gives me his tongue. </w:t>
-      </w:r>
-    </w:p>
-    <w:p>
-      <w:pPr>
-        <w:rPr>
-          <w:lang w:val="en-US"/>
-        </w:rPr>
-      </w:pPr>
-      <w:r>
-        <w:rPr>
-          <w:lang w:val="en-US"/>
-        </w:rPr>
-        <w:t>He's so beautiful when he's aroused.</w:t>
-      </w:r>
-    </w:p>
-    <w:p>
-      <w:pPr>
-        <w:rPr>
-          <w:lang w:val="en-US"/>
-        </w:rPr>
-      </w:pPr>
-    </w:p>
-    <w:p>
-      <w:pPr>
-        <w:rPr>
-          <w:lang w:val="en-US"/>
-        </w:rPr>
-      </w:pPr>
-      <w:r>
-        <w:rPr>
-          <w:lang w:val="en-US"/>
-        </w:rPr>
-        <w:lastRenderedPageBreak/>
-        <w:t>Oh, sorry. Handsome, I mean.</w:t>
-      </w:r>
-    </w:p>
-    <w:p>
-      <w:pPr>
-        <w:rPr>
-          <w:lang w:val="en-US"/>
-        </w:rPr>
-      </w:pPr>
-    </w:p>
-    <w:p>
-      <w:pPr>
-        <w:rPr>
-          <w:lang w:val="en-US"/>
-        </w:rPr>
-      </w:pPr>
-      <w:r>
-        <w:rPr>
-          <w:lang w:val="en-US"/>
-        </w:rPr>
-        <w:t>We start exchanging caresses and sucking each other's clappers.</w:t>
-      </w:r>
-    </w:p>
-    <w:p>
-      <w:pPr>
-        <w:rPr>
-          <w:lang w:val="en-US"/>
-        </w:rPr>
-      </w:pPr>
-      <w:r>
-        <w:rPr>
-          <w:lang w:val="en-US"/>
-        </w:rPr>
-        <w:t>"Loan, wait, Loan... My love... It's better to stop. We must continue.</w:t>
-      </w:r>
-      <w:r>
-        <w:rPr>
-          <w:lang w:val="en-US"/>
-        </w:rPr>
-        <w:t>”</w:t>
-      </w:r>
-    </w:p>
-    <w:p>
-      <w:pPr>
-        <w:rPr>
-          <w:lang w:val="en-US"/>
-        </w:rPr>
-      </w:pPr>
-    </w:p>
-    <w:p>
-      <w:pPr>
-        <w:rPr>
-          <w:lang w:val="en-US"/>
-        </w:rPr>
-      </w:pPr>
-      <w:r>
-        <w:rPr>
-          <w:lang w:val="en-US"/>
-        </w:rPr>
-        <w:t>--&gt; look around</w:t>
-      </w:r>
-    </w:p>
-    <w:p>
-      <w:pPr>
-        <w:rPr>
-          <w:lang w:val="en-US"/>
-        </w:rPr>
-      </w:pPr>
-      <w:r>
-        <w:rPr>
-          <w:lang w:val="en-US"/>
-        </w:rPr>
-        <w:t xml:space="preserve">We are in a new room that resembles a giant </w:t>
-      </w:r>
-      <w:r>
-        <w:rPr>
-          <w:lang w:val="en-US"/>
-        </w:rPr>
-        <w:t>cylinder</w:t>
-      </w:r>
-      <w:r>
-        <w:rPr>
-          <w:lang w:val="en-US"/>
-        </w:rPr>
-        <w:t>.</w:t>
-      </w:r>
-    </w:p>
-    <w:p>
-      <w:pPr>
-        <w:rPr>
-          <w:lang w:val="en-US"/>
-        </w:rPr>
-      </w:pPr>
-      <w:r>
-        <w:rPr>
-          <w:lang w:val="en-US"/>
-        </w:rPr>
-        <w:t xml:space="preserve">The walls are in mourning, wearing inky clothes from top to bottom. They look fashionable, though: here and there they present some dots, and sometimes there are large stains of a dark green color. </w:t>
-      </w:r>
-    </w:p>
-    <w:p>
-      <w:pPr>
-        <w:rPr>
-          <w:lang w:val="en-US"/>
-        </w:rPr>
-      </w:pPr>
-      <w:r>
-        <w:rPr>
-          <w:lang w:val="en-US"/>
-        </w:rPr>
-        <w:t>There is a sense that the corridor and this room are not of the same era.</w:t>
-      </w:r>
-    </w:p>
-    <w:p>
-      <w:pPr>
-        <w:rPr>
-          <w:lang w:val="en-US"/>
-        </w:rPr>
-      </w:pPr>
-      <w:r>
-        <w:rPr>
-          <w:lang w:val="en-US"/>
-        </w:rPr>
-        <w:t xml:space="preserve">The ground looks like a black mountain, completely </w:t>
-      </w:r>
-      <w:proofErr w:type="spellStart"/>
-      <w:r>
-        <w:rPr>
-          <w:lang w:val="en-US"/>
-        </w:rPr>
-        <w:t>wringled</w:t>
-      </w:r>
-      <w:proofErr w:type="spellEnd"/>
-      <w:r>
-        <w:rPr>
-          <w:lang w:val="en-US"/>
-        </w:rPr>
-        <w:t xml:space="preserve"> and disfigured, with fine moss growing in the crevices.</w:t>
-      </w:r>
-    </w:p>
-    <w:p>
-      <w:pPr>
-        <w:rPr>
-          <w:lang w:val="en-US"/>
-        </w:rPr>
-      </w:pPr>
-      <w:r>
-        <w:rPr>
-          <w:lang w:val="en-US"/>
-        </w:rPr>
-        <w:t xml:space="preserve">It feels as if the coal </w:t>
-      </w:r>
-      <w:r>
-        <w:rPr>
-          <w:lang w:val="en-US"/>
-        </w:rPr>
-        <w:t xml:space="preserve">from here </w:t>
-      </w:r>
-      <w:r>
-        <w:rPr>
-          <w:lang w:val="en-US"/>
-        </w:rPr>
-        <w:t>suffered a lot. That something has corroded it.</w:t>
-      </w:r>
-    </w:p>
-    <w:p>
-      <w:pPr>
-        <w:rPr>
-          <w:lang w:val="en-US"/>
-        </w:rPr>
-      </w:pPr>
-      <w:r>
-        <w:rPr>
-          <w:lang w:val="en-US"/>
-        </w:rPr>
-        <w:t>I wonder what.</w:t>
-      </w:r>
-    </w:p>
-    <w:p>
-      <w:pPr>
-        <w:rPr>
-          <w:lang w:val="en-US"/>
-        </w:rPr>
-      </w:pPr>
-    </w:p>
-    <w:p>
-      <w:pPr>
-        <w:rPr>
-          <w:lang w:val="en-US"/>
-        </w:rPr>
-      </w:pPr>
-      <w:r>
-        <w:rPr>
-          <w:lang w:val="en-US"/>
-        </w:rPr>
-        <w:t xml:space="preserve">There is a large fan </w:t>
-      </w:r>
-      <w:r>
-        <w:rPr>
-          <w:lang w:val="en-US"/>
-        </w:rPr>
-        <w:t>all over the</w:t>
-      </w:r>
-      <w:r>
-        <w:rPr>
-          <w:lang w:val="en-US"/>
-        </w:rPr>
-        <w:t xml:space="preserve"> ceiling. It looks different from the walls</w:t>
-      </w:r>
-      <w:r>
-        <w:rPr>
-          <w:lang w:val="en-US"/>
-        </w:rPr>
-        <w:t xml:space="preserve"> or the </w:t>
-      </w:r>
-      <w:r>
-        <w:rPr>
-          <w:lang w:val="en-US"/>
-        </w:rPr>
-        <w:t>g</w:t>
-      </w:r>
-      <w:r>
-        <w:rPr>
-          <w:lang w:val="en-US"/>
-        </w:rPr>
-        <w:t>round</w:t>
-      </w:r>
-      <w:r>
-        <w:rPr>
-          <w:lang w:val="en-US"/>
-        </w:rPr>
-        <w:t xml:space="preserve">; it doesn't </w:t>
-      </w:r>
-      <w:r>
-        <w:rPr>
-          <w:lang w:val="en-US"/>
-        </w:rPr>
-        <w:t>act as</w:t>
-      </w:r>
-      <w:r>
-        <w:rPr>
-          <w:lang w:val="en-US"/>
-        </w:rPr>
-        <w:t xml:space="preserve"> weak or stripped down. It emits a strong carnival light. And it looks as if the heat comes from it.</w:t>
+        <w:t>Look around (corridor)</w:t>
+      </w:r>
+    </w:p>
+    <w:p>
+      <w:pPr>
+        <w:rPr>
+          <w:lang w:val="en-US"/>
+        </w:rPr>
+      </w:pPr>
+      <w:r>
+        <w:rPr>
+          <w:lang w:val="en-US"/>
+        </w:rPr>
+        <w:t>The corridor looks clean. Almost like it was freshly painted.</w:t>
       </w:r>
     </w:p>
     <w:p>
@@ -17452,6 +16511,527 @@
         <w:rPr>
           <w:lang w:val="en-US"/>
         </w:rPr>
+        <w:t>Walk to room / walk to main room / walk to main space</w:t>
+      </w:r>
+    </w:p>
+    <w:p>
+      <w:pPr>
+        <w:rPr>
+          <w:lang w:val="en-US"/>
+        </w:rPr>
+      </w:pPr>
+      <w:r>
+        <w:rPr>
+          <w:lang w:val="en-US"/>
+        </w:rPr>
+        <w:t>We hurry to the main area of this chamber.</w:t>
+      </w:r>
+    </w:p>
+    <w:p>
+      <w:pPr>
+        <w:rPr>
+          <w:lang w:val="en-US"/>
+        </w:rPr>
+      </w:pPr>
+    </w:p>
+    <w:p>
+      <w:pPr>
+        <w:rPr>
+          <w:lang w:val="en-US"/>
+        </w:rPr>
+      </w:pPr>
+      <w:r>
+        <w:rPr>
+          <w:lang w:val="en-US"/>
+        </w:rPr>
+        <w:t>"It's even hotter in here than it was before," says Loan, looking all sweaty.</w:t>
+      </w:r>
+    </w:p>
+    <w:p>
+      <w:pPr>
+        <w:rPr>
+          <w:lang w:val="en-US"/>
+        </w:rPr>
+      </w:pPr>
+      <w:r>
+        <w:rPr>
+          <w:lang w:val="en-US"/>
+        </w:rPr>
+        <w:t>"I'd better take my shirt off."</w:t>
+      </w:r>
+    </w:p>
+    <w:p>
+      <w:pPr>
+        <w:rPr>
+          <w:lang w:val="en-US"/>
+        </w:rPr>
+      </w:pPr>
+    </w:p>
+    <w:p>
+      <w:pPr>
+        <w:rPr>
+          <w:lang w:val="en-US"/>
+        </w:rPr>
+      </w:pPr>
+      <w:r>
+        <w:rPr>
+          <w:lang w:val="en-US"/>
+        </w:rPr>
+        <w:t>Yes, please, baby.</w:t>
+      </w:r>
+    </w:p>
+    <w:p>
+      <w:pPr>
+        <w:rPr>
+          <w:lang w:val="en-US"/>
+        </w:rPr>
+      </w:pPr>
+    </w:p>
+    <w:p>
+      <w:pPr>
+        <w:rPr>
+          <w:lang w:val="en-US"/>
+        </w:rPr>
+      </w:pPr>
+      <w:r>
+        <w:rPr>
+          <w:lang w:val="en-US"/>
+        </w:rPr>
+        <w:t>"What the fuck, Loan? I know what you want..."</w:t>
+      </w:r>
+    </w:p>
+    <w:p>
+      <w:pPr>
+        <w:rPr>
+          <w:lang w:val="en-US"/>
+        </w:rPr>
+      </w:pPr>
+    </w:p>
+    <w:p>
+      <w:pPr>
+        <w:rPr>
+          <w:lang w:val="en-US"/>
+        </w:rPr>
+      </w:pPr>
+      <w:r>
+        <w:rPr>
+          <w:lang w:val="en-US"/>
+        </w:rPr>
+        <w:t>"What? I have no ulterior motives..."</w:t>
+      </w:r>
+    </w:p>
+    <w:p>
+      <w:pPr>
+        <w:rPr>
+          <w:lang w:val="en-US"/>
+        </w:rPr>
+      </w:pPr>
+    </w:p>
+    <w:p>
+      <w:pPr>
+        <w:rPr>
+          <w:lang w:val="en-US"/>
+        </w:rPr>
+      </w:pPr>
+      <w:r>
+        <w:rPr>
+          <w:lang w:val="en-US"/>
+        </w:rPr>
+        <w:t>"Sure, sure. That's why you're so turned on."</w:t>
+      </w:r>
+    </w:p>
+    <w:p>
+      <w:pPr>
+        <w:rPr>
+          <w:lang w:val="en-US"/>
+        </w:rPr>
+      </w:pPr>
+    </w:p>
+    <w:p>
+      <w:pPr>
+        <w:rPr>
+          <w:lang w:val="en-US"/>
+        </w:rPr>
+      </w:pPr>
+      <w:r>
+        <w:rPr>
+          <w:lang w:val="en-US"/>
+        </w:rPr>
+        <w:t>"What do you mean?"</w:t>
+      </w:r>
+    </w:p>
+    <w:p>
+      <w:pPr>
+        <w:rPr>
+          <w:lang w:val="en-US"/>
+        </w:rPr>
+      </w:pPr>
+    </w:p>
+    <w:p>
+      <w:pPr>
+        <w:rPr>
+          <w:lang w:val="en-US"/>
+        </w:rPr>
+      </w:pPr>
+      <w:r>
+        <w:rPr>
+          <w:lang w:val="en-US"/>
+        </w:rPr>
+        <w:t>"You're hard. I can see it. Literally."</w:t>
+      </w:r>
+    </w:p>
+    <w:p>
+      <w:pPr>
+        <w:rPr>
+          <w:lang w:val="en-US"/>
+        </w:rPr>
+      </w:pPr>
+    </w:p>
+    <w:p>
+      <w:pPr>
+        <w:rPr>
+          <w:lang w:val="en-US"/>
+        </w:rPr>
+      </w:pPr>
+      <w:r>
+        <w:rPr>
+          <w:lang w:val="en-US"/>
+        </w:rPr>
+        <w:t>He gives me a naive look. Like a child found guilty of eating all the biscuits Mum had baked for tea.</w:t>
+      </w:r>
+    </w:p>
+    <w:p>
+      <w:pPr>
+        <w:rPr>
+          <w:lang w:val="en-US"/>
+        </w:rPr>
+      </w:pPr>
+      <w:r>
+        <w:rPr>
+          <w:lang w:val="en-US"/>
+        </w:rPr>
+        <w:t xml:space="preserve">But this boy doesn't like tea, he prefers milk. </w:t>
+      </w:r>
+    </w:p>
+    <w:p>
+      <w:pPr>
+        <w:rPr>
+          <w:lang w:val="en-US"/>
+        </w:rPr>
+      </w:pPr>
+    </w:p>
+    <w:p>
+      <w:pPr>
+        <w:rPr>
+          <w:lang w:val="en-US"/>
+        </w:rPr>
+      </w:pPr>
+      <w:r>
+        <w:rPr>
+          <w:lang w:val="en-US"/>
+        </w:rPr>
+        <w:t>My milk.</w:t>
+      </w:r>
+    </w:p>
+    <w:p>
+      <w:pPr>
+        <w:rPr>
+          <w:lang w:val="en-US"/>
+        </w:rPr>
+      </w:pPr>
+    </w:p>
+    <w:p>
+      <w:pPr>
+        <w:rPr>
+          <w:lang w:val="en-US"/>
+        </w:rPr>
+      </w:pPr>
+      <w:r>
+        <w:rPr>
+          <w:lang w:val="en-US"/>
+        </w:rPr>
+        <w:t xml:space="preserve">He brings his face to my cheeks and I know he's going to give me a kiss. Instinctively, I move my neck so that his lips would fall on mine. And just like me, Loan, having seen me coming, gives me his tongue. </w:t>
+      </w:r>
+    </w:p>
+    <w:p>
+      <w:pPr>
+        <w:rPr>
+          <w:lang w:val="en-US"/>
+        </w:rPr>
+      </w:pPr>
+      <w:r>
+        <w:rPr>
+          <w:lang w:val="en-US"/>
+        </w:rPr>
+        <w:t>He's so beautiful when he's aroused.</w:t>
+      </w:r>
+    </w:p>
+    <w:p>
+      <w:pPr>
+        <w:rPr>
+          <w:lang w:val="en-US"/>
+        </w:rPr>
+      </w:pPr>
+    </w:p>
+    <w:p>
+      <w:pPr>
+        <w:rPr>
+          <w:lang w:val="en-US"/>
+        </w:rPr>
+      </w:pPr>
+      <w:r>
+        <w:rPr>
+          <w:lang w:val="en-US"/>
+        </w:rPr>
+        <w:t>Oh, sorry. Handsome, I mean.</w:t>
+      </w:r>
+    </w:p>
+    <w:p>
+      <w:pPr>
+        <w:rPr>
+          <w:lang w:val="en-US"/>
+        </w:rPr>
+      </w:pPr>
+    </w:p>
+    <w:p>
+      <w:pPr>
+        <w:rPr>
+          <w:lang w:val="en-US"/>
+        </w:rPr>
+      </w:pPr>
+      <w:r>
+        <w:rPr>
+          <w:lang w:val="en-US"/>
+        </w:rPr>
+        <w:t>We start exchanging caresses and sucking each other's clappers.</w:t>
+      </w:r>
+    </w:p>
+    <w:p>
+      <w:pPr>
+        <w:rPr>
+          <w:lang w:val="en-US"/>
+        </w:rPr>
+      </w:pPr>
+      <w:r>
+        <w:rPr>
+          <w:lang w:val="en-US"/>
+        </w:rPr>
+        <w:t>"Loan, wait, Loan... My love... It's better to stop. We must continue.</w:t>
+      </w:r>
+      <w:r>
+        <w:rPr>
+          <w:lang w:val="en-US"/>
+        </w:rPr>
+        <w:t>”</w:t>
+      </w:r>
+    </w:p>
+    <w:p>
+      <w:pPr>
+        <w:rPr>
+          <w:lang w:val="en-US"/>
+        </w:rPr>
+      </w:pPr>
+    </w:p>
+    <w:p>
+      <w:pPr>
+        <w:rPr>
+          <w:lang w:val="en-US"/>
+        </w:rPr>
+      </w:pPr>
+      <w:r>
+        <w:rPr>
+          <w:lang w:val="en-US"/>
+        </w:rPr>
+        <w:t>--&gt; look around</w:t>
+      </w:r>
+    </w:p>
+    <w:p>
+      <w:pPr>
+        <w:rPr>
+          <w:lang w:val="en-US"/>
+        </w:rPr>
+      </w:pPr>
+      <w:r>
+        <w:rPr>
+          <w:lang w:val="en-US"/>
+        </w:rPr>
+        <w:t xml:space="preserve">We are in a new room that resembles a giant </w:t>
+      </w:r>
+      <w:r>
+        <w:rPr>
+          <w:lang w:val="en-US"/>
+        </w:rPr>
+        <w:t>cylinder</w:t>
+      </w:r>
+      <w:r>
+        <w:rPr>
+          <w:lang w:val="en-US"/>
+        </w:rPr>
+        <w:t>.</w:t>
+      </w:r>
+    </w:p>
+    <w:p>
+      <w:pPr>
+        <w:rPr>
+          <w:lang w:val="en-US"/>
+        </w:rPr>
+      </w:pPr>
+      <w:r>
+        <w:rPr>
+          <w:lang w:val="en-US"/>
+        </w:rPr>
+        <w:t xml:space="preserve">The walls are in mourning, wearing inky clothes from top to bottom. They look fashionable, though: here and there they present some dots, and sometimes there are large stains of a dark green color. </w:t>
+      </w:r>
+    </w:p>
+    <w:p>
+      <w:pPr>
+        <w:rPr>
+          <w:lang w:val="en-US"/>
+        </w:rPr>
+      </w:pPr>
+      <w:r>
+        <w:rPr>
+          <w:lang w:val="en-US"/>
+        </w:rPr>
+        <w:t>There is a sense that the corridor and this room are not of the same era.</w:t>
+      </w:r>
+    </w:p>
+    <w:p>
+      <w:pPr>
+        <w:rPr>
+          <w:lang w:val="en-US"/>
+        </w:rPr>
+      </w:pPr>
+      <w:r>
+        <w:rPr>
+          <w:lang w:val="en-US"/>
+        </w:rPr>
+        <w:t>The ground looks like a black mountain, completely wringled and disfigured, with fine moss growing in the crevices.</w:t>
+      </w:r>
+    </w:p>
+    <w:p>
+      <w:pPr>
+        <w:rPr>
+          <w:lang w:val="en-US"/>
+        </w:rPr>
+      </w:pPr>
+      <w:r>
+        <w:rPr>
+          <w:lang w:val="en-US"/>
+        </w:rPr>
+        <w:t xml:space="preserve">It feels as if the coal </w:t>
+      </w:r>
+      <w:r>
+        <w:rPr>
+          <w:lang w:val="en-US"/>
+        </w:rPr>
+        <w:t xml:space="preserve">from here </w:t>
+      </w:r>
+      <w:r>
+        <w:rPr>
+          <w:lang w:val="en-US"/>
+        </w:rPr>
+        <w:t>suffered a lot. That something has corroded it.</w:t>
+      </w:r>
+    </w:p>
+    <w:p>
+      <w:pPr>
+        <w:rPr>
+          <w:lang w:val="en-US"/>
+        </w:rPr>
+      </w:pPr>
+      <w:r>
+        <w:rPr>
+          <w:lang w:val="en-US"/>
+        </w:rPr>
+        <w:t>I wonder what.</w:t>
+      </w:r>
+    </w:p>
+    <w:p>
+      <w:pPr>
+        <w:rPr>
+          <w:lang w:val="en-US"/>
+        </w:rPr>
+      </w:pPr>
+    </w:p>
+    <w:p>
+      <w:pPr>
+        <w:rPr>
+          <w:lang w:val="en-US"/>
+        </w:rPr>
+      </w:pPr>
+      <w:r>
+        <w:rPr>
+          <w:lang w:val="en-US"/>
+        </w:rPr>
+        <w:t xml:space="preserve">There is a large fan </w:t>
+      </w:r>
+      <w:r>
+        <w:rPr>
+          <w:lang w:val="en-US"/>
+        </w:rPr>
+        <w:t>all over the</w:t>
+      </w:r>
+      <w:r>
+        <w:rPr>
+          <w:lang w:val="en-US"/>
+        </w:rPr>
+        <w:t xml:space="preserve"> ceiling. It looks different from the walls</w:t>
+      </w:r>
+      <w:r>
+        <w:rPr>
+          <w:lang w:val="en-US"/>
+        </w:rPr>
+        <w:t xml:space="preserve"> or the </w:t>
+      </w:r>
+      <w:r>
+        <w:rPr>
+          <w:lang w:val="en-US"/>
+        </w:rPr>
+        <w:t>g</w:t>
+      </w:r>
+      <w:r>
+        <w:rPr>
+          <w:lang w:val="en-US"/>
+        </w:rPr>
+        <w:t>round</w:t>
+      </w:r>
+      <w:r>
+        <w:rPr>
+          <w:lang w:val="en-US"/>
+        </w:rPr>
+        <w:t xml:space="preserve">; it doesn't </w:t>
+      </w:r>
+      <w:r>
+        <w:rPr>
+          <w:lang w:val="en-US"/>
+        </w:rPr>
+        <w:t>act as</w:t>
+      </w:r>
+      <w:r>
+        <w:rPr>
+          <w:lang w:val="en-US"/>
+        </w:rPr>
+        <w:t xml:space="preserve"> weak or stripped down. It emits a strong carnival light. And it looks as if the heat comes from it.</w:t>
+      </w:r>
+    </w:p>
+    <w:p>
+      <w:pPr>
+        <w:rPr>
+          <w:lang w:val="en-US"/>
+        </w:rPr>
+      </w:pPr>
+    </w:p>
+    <w:p>
+      <w:pPr>
+        <w:rPr>
+          <w:lang w:val="en-US"/>
+        </w:rPr>
+      </w:pPr>
+      <w:r>
+        <w:rPr>
+          <w:lang w:val="en-US"/>
+        </w:rPr>
         <w:t>There is only one door in this area, facing us</w:t>
       </w:r>
       <w:r>
@@ -17590,7 +17170,6 @@
         <w:rPr>
           <w:lang w:val="en-US"/>
         </w:rPr>
-        <w:lastRenderedPageBreak/>
         <w:t xml:space="preserve">I want to tease him so much. </w:t>
       </w:r>
     </w:p>
@@ -17923,20 +17502,11 @@
           <w:lang w:val="en-US"/>
         </w:rPr>
       </w:pPr>
-      <w:proofErr w:type="spellStart"/>
-      <w:r>
-        <w:rPr>
-          <w:lang w:val="en-US"/>
-        </w:rPr>
-        <w:lastRenderedPageBreak/>
-        <w:t>Heheh</w:t>
-      </w:r>
-      <w:proofErr w:type="spellEnd"/>
-      <w:r>
-        <w:rPr>
-          <w:lang w:val="en-US"/>
-        </w:rPr>
-        <w:t>. Job done.</w:t>
+      <w:r>
+        <w:rPr>
+          <w:lang w:val="en-US"/>
+        </w:rPr>
+        <w:t>Heheh. Job done.</w:t>
       </w:r>
       <w:r>
         <w:rPr>
@@ -18097,6 +17667,19 @@
           <w:lang w:val="en-US"/>
         </w:rPr>
       </w:pPr>
+      <w:r>
+        <w:rPr>
+          <w:lang w:val="en-US"/>
+        </w:rPr>
+        <w:t>And the spoon is mine!</w:t>
+      </w:r>
+    </w:p>
+    <w:p>
+      <w:pPr>
+        <w:rPr>
+          <w:lang w:val="en-US"/>
+        </w:rPr>
+      </w:pPr>
     </w:p>
     <w:p>
       <w:pPr>
@@ -18233,19 +17816,11 @@
           <w:lang w:val="en-US"/>
         </w:rPr>
       </w:pPr>
-      <w:proofErr w:type="spellStart"/>
-      <w:r>
-        <w:rPr>
-          <w:lang w:val="en-US"/>
-        </w:rPr>
-        <w:t>Ahahahahahah</w:t>
-      </w:r>
-      <w:proofErr w:type="spellEnd"/>
-      <w:r>
-        <w:rPr>
-          <w:lang w:val="en-US"/>
-        </w:rPr>
-        <w:t>! That Dave is just hilarious!</w:t>
+      <w:r>
+        <w:rPr>
+          <w:lang w:val="en-US"/>
+        </w:rPr>
+        <w:t>Ahahahahahah! That Dave is just hilarious!</w:t>
       </w:r>
     </w:p>
     <w:p>
@@ -18337,7 +17912,6 @@
         <w:rPr>
           <w:lang w:val="en-US"/>
         </w:rPr>
-        <w:lastRenderedPageBreak/>
         <w:t>--&gt; look at the fan</w:t>
       </w:r>
     </w:p>
@@ -18416,462 +17990,59 @@
         <w:rPr>
           <w:lang w:val="en-US"/>
         </w:rPr>
-        <w:t xml:space="preserve">As soon as I finish </w:t>
-      </w:r>
-      <w:proofErr w:type="spellStart"/>
-      <w:r>
-        <w:rPr>
-          <w:lang w:val="en-US"/>
-        </w:rPr>
-        <w:t>analysing</w:t>
-      </w:r>
-      <w:proofErr w:type="spellEnd"/>
-      <w:r>
-        <w:rPr>
-          <w:lang w:val="en-US"/>
-        </w:rPr>
-        <w:t xml:space="preserve"> the fan, it starts to rotate at a moderate speed, which increases steadily over time. This must be Dave's fault...</w:t>
-      </w:r>
-    </w:p>
-    <w:p>
-      <w:pPr>
-        <w:rPr>
-          <w:lang w:val="en-US"/>
-        </w:rPr>
-      </w:pPr>
-    </w:p>
-    <w:p>
-      <w:pPr>
-        <w:rPr>
-          <w:lang w:val="en-US"/>
-        </w:rPr>
-      </w:pPr>
-      <w:r>
-        <w:rPr>
-          <w:lang w:val="en-US"/>
-        </w:rPr>
-        <w:t>Blimey! There's a fire in here! My brain will turn into toasted chips if I stay here.</w:t>
-      </w:r>
-    </w:p>
-    <w:p>
-      <w:pPr>
-        <w:rPr>
-          <w:lang w:val="en-US"/>
-        </w:rPr>
-      </w:pPr>
-    </w:p>
-    <w:p>
-      <w:pPr>
-        <w:rPr>
-          <w:lang w:val="en-US"/>
-        </w:rPr>
-      </w:pPr>
-      <w:r>
-        <w:rPr>
-          <w:lang w:val="en-US"/>
-        </w:rPr>
-        <w:t xml:space="preserve">It looks like </w:t>
-      </w:r>
-    </w:p>
-    <w:p>
-      <w:pPr>
-        <w:rPr>
-          <w:lang w:val="en-US"/>
-        </w:rPr>
-      </w:pPr>
-    </w:p>
-    <w:p>
-      <w:pPr>
-        <w:rPr>
-          <w:lang w:val="pt-BR"/>
-        </w:rPr>
-      </w:pPr>
-      <w:r>
-        <w:rPr>
-          <w:lang w:val="pt-BR"/>
-        </w:rPr>
-        <w:t>Ventoinha giratória no topo c</w:t>
-      </w:r>
-      <w:r>
-        <w:rPr>
-          <w:lang w:val="pt-BR"/>
-        </w:rPr>
-        <w:t>omeça a girar a um ritmo acelerado; ela só para quando o Dave consegue segurar a colher com o nariz</w:t>
-      </w:r>
-      <w:r>
-        <w:rPr>
-          <w:lang w:val="pt-BR"/>
-        </w:rPr>
-        <w:t>.</w:t>
-      </w:r>
-    </w:p>
-    <w:p>
-      <w:pPr>
-        <w:rPr>
-          <w:lang w:val="pt-BR"/>
-        </w:rPr>
-      </w:pPr>
-    </w:p>
-    <w:p>
-      <w:pPr>
-        <w:rPr>
-          <w:lang w:val="pt-BR"/>
-        </w:rPr>
-      </w:pPr>
-    </w:p>
-    <w:p>
-      <w:pPr>
-        <w:rPr>
-          <w:lang w:val="pt-BR"/>
-        </w:rPr>
-      </w:pPr>
-    </w:p>
-    <w:p>
-      <w:pPr>
-        <w:rPr>
-          <w:lang w:val="pt-BR"/>
-        </w:rPr>
-      </w:pPr>
-    </w:p>
-    <w:p>
-      <w:pPr>
-        <w:rPr>
-          <w:lang w:val="pt-BR"/>
-        </w:rPr>
-      </w:pPr>
-    </w:p>
-    <w:p>
-      <w:pPr>
-        <w:rPr>
-          <w:lang w:val="pt-BR"/>
-        </w:rPr>
-      </w:pPr>
-    </w:p>
-    <w:p>
-      <w:pPr>
-        <w:rPr>
-          <w:lang w:val="pt-BR"/>
-        </w:rPr>
-      </w:pPr>
-    </w:p>
-    <w:p>
-      <w:pPr>
-        <w:rPr>
-          <w:lang w:val="pt-BR"/>
-        </w:rPr>
-      </w:pPr>
-    </w:p>
-    <w:p>
-      <w:pPr>
-        <w:rPr>
-          <w:lang w:val="pt-BR"/>
-        </w:rPr>
-      </w:pPr>
-    </w:p>
-    <w:p>
-      <w:pPr>
-        <w:rPr>
-          <w:lang w:val="pt-BR"/>
-        </w:rPr>
-      </w:pPr>
-    </w:p>
-    <w:p>
-      <w:pPr>
-        <w:rPr>
-          <w:lang w:val="pt-BR"/>
-        </w:rPr>
-      </w:pPr>
-    </w:p>
-    <w:p>
-      <w:pPr>
-        <w:rPr>
-          <w:lang w:val="pt-BR"/>
-        </w:rPr>
-      </w:pPr>
-    </w:p>
-    <w:p>
-      <w:pPr>
-        <w:rPr>
-          <w:lang w:val="pt-BR"/>
-        </w:rPr>
-      </w:pPr>
-    </w:p>
-    <w:p>
-      <w:pPr>
-        <w:rPr>
-          <w:lang w:val="pt-BR"/>
-        </w:rPr>
-      </w:pPr>
-    </w:p>
-    <w:p>
-      <w:pPr>
-        <w:rPr>
-          <w:lang w:val="pt-BR"/>
-        </w:rPr>
-      </w:pPr>
-    </w:p>
-    <w:p>
-      <w:pPr>
-        <w:rPr>
-          <w:lang w:val="pt-BR"/>
-        </w:rPr>
-      </w:pPr>
-    </w:p>
-    <w:p>
-      <w:pPr>
-        <w:rPr>
-          <w:lang w:val="pt-BR"/>
-        </w:rPr>
-      </w:pPr>
-    </w:p>
-    <w:p>
-      <w:pPr>
-        <w:rPr>
-          <w:lang w:val="pt-BR"/>
-        </w:rPr>
-      </w:pPr>
-    </w:p>
-    <w:p>
-      <w:pPr>
-        <w:rPr>
-          <w:lang w:val="pt-BR"/>
-        </w:rPr>
-      </w:pPr>
-    </w:p>
-    <w:p>
-      <w:pPr>
-        <w:rPr>
-          <w:lang w:val="pt-BR"/>
-        </w:rPr>
-      </w:pPr>
-    </w:p>
-    <w:p>
-      <w:pPr>
-        <w:rPr>
-          <w:lang w:val="pt-BR"/>
-        </w:rPr>
-      </w:pPr>
-    </w:p>
-    <w:p>
-      <w:pPr>
-        <w:rPr>
-          <w:lang w:val="pt-BR"/>
-        </w:rPr>
-      </w:pPr>
-    </w:p>
-    <w:p>
-      <w:pPr>
-        <w:rPr>
-          <w:lang w:val="en-US"/>
-        </w:rPr>
-      </w:pPr>
-      <w:r>
-        <w:rPr>
-          <w:lang w:val="en-US"/>
-        </w:rPr>
-        <w:t xml:space="preserve">but there are at least three bags displayed in this spacious room that fills completely the right side of it. The ground is still wet, which is understandable for a place where sportsmen take a shower. But I do not remember being warned that there was another competition before the athletics one. </w:t>
-      </w:r>
-    </w:p>
-    <w:p>
-      <w:pPr>
-        <w:rPr>
-          <w:lang w:val="en-US"/>
-        </w:rPr>
-      </w:pPr>
-      <w:r>
-        <w:rPr>
-          <w:lang w:val="en-US"/>
-        </w:rPr>
-        <w:t xml:space="preserve">I think it’s better to check what time is it. </w:t>
-      </w:r>
-    </w:p>
-    <w:p>
-      <w:pPr>
-        <w:rPr>
-          <w:lang w:val="en-US"/>
-        </w:rPr>
-      </w:pPr>
-    </w:p>
-    <w:p>
-      <w:pPr>
-        <w:rPr>
-          <w:lang w:val="en-US"/>
-        </w:rPr>
-      </w:pPr>
-      <w:r>
-        <w:rPr>
-          <w:lang w:val="en-US"/>
-        </w:rPr>
-        <w:t xml:space="preserve">I’m on the outside of the sports hall. </w:t>
-      </w:r>
-    </w:p>
-    <w:p>
-      <w:pPr>
-        <w:rPr>
-          <w:lang w:val="en-US"/>
-        </w:rPr>
-      </w:pPr>
-    </w:p>
-    <w:p>
-      <w:pPr>
-        <w:rPr>
-          <w:lang w:val="en-US"/>
-        </w:rPr>
-      </w:pPr>
-    </w:p>
-    <w:p>
-      <w:pPr>
-        <w:rPr>
-          <w:lang w:val="en-US"/>
-        </w:rPr>
-      </w:pPr>
-      <w:r>
-        <w:rPr>
-          <w:lang w:val="en-US"/>
-        </w:rPr>
-        <w:t>KEY COLOURS CHALLENGE</w:t>
-      </w:r>
-    </w:p>
-    <w:p>
-      <w:pPr>
-        <w:rPr>
-          <w:lang w:val="en-US"/>
-        </w:rPr>
-      </w:pPr>
-      <w:r>
-        <w:rPr>
-          <w:lang w:val="en-US"/>
-        </w:rPr>
-        <w:t>The door opened, unveiling a long aisle. We were entering and, suddenly, a baby’s scream was heard.</w:t>
-      </w:r>
-    </w:p>
-    <w:p>
-      <w:pPr>
-        <w:rPr>
-          <w:lang w:val="en-US"/>
-        </w:rPr>
-      </w:pPr>
-      <w:r>
-        <w:rPr>
-          <w:lang w:val="en-US"/>
-        </w:rPr>
-        <w:t>“Wait, we are not alone?”, I say.</w:t>
-      </w:r>
-    </w:p>
-    <w:p>
-      <w:pPr>
-        <w:rPr>
-          <w:lang w:val="en-US"/>
-        </w:rPr>
-      </w:pPr>
-      <w:r>
-        <w:rPr>
-          <w:lang w:val="en-US"/>
-        </w:rPr>
-        <w:t xml:space="preserve">The gate goes down. And the scream, as well. </w:t>
-      </w:r>
-    </w:p>
-    <w:p>
-      <w:pPr>
-        <w:rPr>
-          <w:lang w:val="en-US"/>
-        </w:rPr>
-      </w:pPr>
-      <w:r>
-        <w:rPr>
-          <w:lang w:val="en-US"/>
-        </w:rPr>
-        <w:t xml:space="preserve">“Don’t worry, Dave! Whatever is waiting for us, I will protect you at all costs.”, reassures Loan, not realizing that, somehow, his voice shifted; it is the first time that I see Loan nervous, I can feel that he is afraid, although he is trying to hide it with that speech. </w:t>
-      </w:r>
-    </w:p>
-    <w:p>
-      <w:pPr>
-        <w:rPr>
-          <w:lang w:val="en-US"/>
-        </w:rPr>
-      </w:pPr>
-      <w:r>
-        <w:rPr>
-          <w:lang w:val="en-US"/>
-        </w:rPr>
-        <w:t>“I am still able to shield myself. C’mon, it’s just a child!”</w:t>
-      </w:r>
-    </w:p>
-    <w:p>
-      <w:pPr>
-        <w:rPr>
-          <w:lang w:val="en-US"/>
-        </w:rPr>
-      </w:pPr>
-      <w:r>
-        <w:rPr>
-          <w:lang w:val="en-US"/>
-        </w:rPr>
-        <w:t>“Now you’re one</w:t>
-      </w:r>
-      <w:r>
-        <w:rPr>
-          <w:lang w:val="en-US"/>
-        </w:rPr>
-        <w:t>-</w:t>
-      </w:r>
-      <w:r>
-        <w:rPr>
-          <w:lang w:val="en-US"/>
-        </w:rPr>
-        <w:t>legged. And you must be tired of walking with those sticks. You are really behind right now.”</w:t>
-      </w:r>
-    </w:p>
-    <w:p>
-      <w:pPr>
-        <w:rPr>
-          <w:lang w:val="en-US"/>
-        </w:rPr>
-      </w:pPr>
-      <w:r>
-        <w:rPr>
-          <w:lang w:val="en-US"/>
-        </w:rPr>
-        <w:t>“I lost a leg, not a brain. I’m not dumb.”</w:t>
-      </w:r>
-    </w:p>
-    <w:p>
-      <w:pPr>
-        <w:rPr>
-          <w:lang w:val="en-US"/>
-        </w:rPr>
-      </w:pPr>
-      <w:r>
-        <w:rPr>
-          <w:lang w:val="en-US"/>
-        </w:rPr>
-        <w:t>“I told you I could give you a piggyback ride. Let me do it for you. For your safety.”</w:t>
-      </w:r>
-    </w:p>
-    <w:p>
-      <w:pPr>
-        <w:rPr>
-          <w:lang w:val="en-US"/>
-        </w:rPr>
-      </w:pPr>
-      <w:r>
-        <w:rPr>
-          <w:lang w:val="en-US"/>
-        </w:rPr>
-        <w:t xml:space="preserve">“Let it be! I’m still worth it. I’m not an irrelevant piece of junk. I’m still useful. I’m much more than a one-legged man. So, please, let me prove </w:t>
-      </w:r>
-      <w:r>
-        <w:rPr>
-          <w:lang w:val="en-US"/>
-        </w:rPr>
-        <w:t xml:space="preserve">to </w:t>
-      </w:r>
-      <w:r>
-        <w:rPr>
-          <w:lang w:val="en-US"/>
-        </w:rPr>
-        <w:t>myself that I am right.”</w:t>
-      </w:r>
+        <w:t>As soon as I finish analysing the fan, it starts to rotate at a moderate speed, which increases steadily over time. This must be Dave's fault...</w:t>
+      </w:r>
+    </w:p>
+    <w:p>
+      <w:pPr>
+        <w:rPr>
+          <w:lang w:val="en-US"/>
+        </w:rPr>
+      </w:pPr>
+    </w:p>
+    <w:p>
+      <w:pPr>
+        <w:rPr>
+          <w:lang w:val="en-US"/>
+        </w:rPr>
+      </w:pPr>
+      <w:r>
+        <w:rPr>
+          <w:lang w:val="en-US"/>
+        </w:rPr>
+        <w:t>Jeez</w:t>
+      </w:r>
+      <w:r>
+        <w:rPr>
+          <w:lang w:val="en-US"/>
+        </w:rPr>
+        <w:t xml:space="preserve">! </w:t>
+      </w:r>
+      <w:r>
+        <w:rPr>
+          <w:lang w:val="en-US"/>
+        </w:rPr>
+        <w:t>It’s burning</w:t>
+      </w:r>
+      <w:r>
+        <w:rPr>
+          <w:lang w:val="en-US"/>
+        </w:rPr>
+        <w:t xml:space="preserve"> here! My brain will turn into toasted chips if I stay </w:t>
+      </w:r>
+      <w:r>
+        <w:rPr>
+          <w:lang w:val="en-US"/>
+        </w:rPr>
+        <w:t>where I am.</w:t>
+      </w:r>
+    </w:p>
+    <w:p>
+      <w:pPr>
+        <w:rPr>
+          <w:lang w:val="en-US"/>
+        </w:rPr>
+      </w:pPr>
     </w:p>
     <w:p>
       <w:pPr>
@@ -18888,6 +18059,513 @@
         <w:rPr>
           <w:lang w:val="en-US"/>
         </w:rPr>
+        <w:t>Walk to corridor</w:t>
+      </w:r>
+    </w:p>
+    <w:p>
+      <w:pPr>
+        <w:rPr>
+          <w:lang w:val="en-US"/>
+        </w:rPr>
+      </w:pPr>
+      <w:r>
+        <w:rPr>
+          <w:lang w:val="en-US"/>
+        </w:rPr>
+        <w:t xml:space="preserve">I want to help Dave </w:t>
+      </w:r>
+      <w:r>
+        <w:rPr>
+          <w:lang w:val="en-US"/>
+        </w:rPr>
+        <w:t>cross</w:t>
+      </w:r>
+      <w:r>
+        <w:rPr>
+          <w:lang w:val="en-US"/>
+        </w:rPr>
+        <w:t xml:space="preserve"> the corridor. Something could go wrong at any moment. My sixth sense tells me. And he can't run as fast as I can.</w:t>
+      </w:r>
+    </w:p>
+    <w:p>
+      <w:pPr>
+        <w:rPr>
+          <w:lang w:val="en-US"/>
+        </w:rPr>
+      </w:pPr>
+    </w:p>
+    <w:p>
+      <w:pPr>
+        <w:pStyle w:val="ListParagraph"/>
+        <w:numPr>
+          <w:ilvl w:val="0"/>
+          <w:numId w:val="1"/>
+        </w:numPr>
+        <w:rPr>
+          <w:lang w:val="en-US"/>
+        </w:rPr>
+      </w:pPr>
+      <w:r>
+        <w:rPr>
+          <w:lang w:val="en-US"/>
+        </w:rPr>
+        <w:t>Help dave</w:t>
+      </w:r>
+    </w:p>
+    <w:p>
+      <w:pPr>
+        <w:rPr>
+          <w:lang w:val="en-US"/>
+        </w:rPr>
+      </w:pPr>
+      <w:r>
+        <w:rPr>
+          <w:lang w:val="en-US"/>
+        </w:rPr>
+        <w:t>Alright. I’m holding Dave.</w:t>
+      </w:r>
+    </w:p>
+    <w:p>
+      <w:pPr>
+        <w:rPr>
+          <w:lang w:val="en-US"/>
+        </w:rPr>
+      </w:pPr>
+    </w:p>
+    <w:p>
+      <w:pPr>
+        <w:pStyle w:val="ListParagraph"/>
+        <w:numPr>
+          <w:ilvl w:val="0"/>
+          <w:numId w:val="1"/>
+        </w:numPr>
+        <w:rPr>
+          <w:lang w:val="en-US"/>
+        </w:rPr>
+      </w:pPr>
+      <w:r>
+        <w:rPr>
+          <w:lang w:val="en-US"/>
+        </w:rPr>
+        <w:t>Walk to corridor</w:t>
+      </w:r>
+    </w:p>
+    <w:p>
+      <w:pPr>
+        <w:rPr>
+          <w:lang w:val="en-US"/>
+        </w:rPr>
+      </w:pPr>
+    </w:p>
+    <w:p>
+      <w:pPr>
+        <w:rPr>
+          <w:lang w:val="pt-BR"/>
+        </w:rPr>
+      </w:pPr>
+      <w:r>
+        <w:rPr>
+          <w:lang w:val="pt-BR"/>
+        </w:rPr>
+        <w:t>Ventoinha giratória no topo c</w:t>
+      </w:r>
+      <w:r>
+        <w:rPr>
+          <w:lang w:val="pt-BR"/>
+        </w:rPr>
+        <w:t>omeça a girar a um ritmo acelerado; ela só para quando o Dave consegue segurar a colher com o nariz</w:t>
+      </w:r>
+      <w:r>
+        <w:rPr>
+          <w:lang w:val="pt-BR"/>
+        </w:rPr>
+        <w:t>.</w:t>
+      </w:r>
+    </w:p>
+    <w:p>
+      <w:pPr>
+        <w:rPr>
+          <w:lang w:val="pt-BR"/>
+        </w:rPr>
+      </w:pPr>
+    </w:p>
+    <w:p>
+      <w:pPr>
+        <w:rPr>
+          <w:lang w:val="pt-BR"/>
+        </w:rPr>
+      </w:pPr>
+    </w:p>
+    <w:p>
+      <w:pPr>
+        <w:rPr>
+          <w:lang w:val="pt-BR"/>
+        </w:rPr>
+      </w:pPr>
+    </w:p>
+    <w:p>
+      <w:pPr>
+        <w:rPr>
+          <w:lang w:val="pt-BR"/>
+        </w:rPr>
+      </w:pPr>
+    </w:p>
+    <w:p>
+      <w:pPr>
+        <w:rPr>
+          <w:lang w:val="pt-BR"/>
+        </w:rPr>
+      </w:pPr>
+    </w:p>
+    <w:p>
+      <w:pPr>
+        <w:rPr>
+          <w:lang w:val="pt-BR"/>
+        </w:rPr>
+      </w:pPr>
+    </w:p>
+    <w:p>
+      <w:pPr>
+        <w:rPr>
+          <w:lang w:val="pt-BR"/>
+        </w:rPr>
+      </w:pPr>
+    </w:p>
+    <w:p>
+      <w:pPr>
+        <w:rPr>
+          <w:lang w:val="pt-BR"/>
+        </w:rPr>
+      </w:pPr>
+    </w:p>
+    <w:p>
+      <w:pPr>
+        <w:rPr>
+          <w:lang w:val="pt-BR"/>
+        </w:rPr>
+      </w:pPr>
+    </w:p>
+    <w:p>
+      <w:pPr>
+        <w:rPr>
+          <w:lang w:val="pt-BR"/>
+        </w:rPr>
+      </w:pPr>
+    </w:p>
+    <w:p>
+      <w:pPr>
+        <w:rPr>
+          <w:lang w:val="pt-BR"/>
+        </w:rPr>
+      </w:pPr>
+    </w:p>
+    <w:p>
+      <w:pPr>
+        <w:rPr>
+          <w:lang w:val="pt-BR"/>
+        </w:rPr>
+      </w:pPr>
+    </w:p>
+    <w:p>
+      <w:pPr>
+        <w:rPr>
+          <w:lang w:val="pt-BR"/>
+        </w:rPr>
+      </w:pPr>
+    </w:p>
+    <w:p>
+      <w:pPr>
+        <w:rPr>
+          <w:lang w:val="pt-BR"/>
+        </w:rPr>
+      </w:pPr>
+    </w:p>
+    <w:p>
+      <w:pPr>
+        <w:rPr>
+          <w:lang w:val="pt-BR"/>
+        </w:rPr>
+      </w:pPr>
+    </w:p>
+    <w:p>
+      <w:pPr>
+        <w:rPr>
+          <w:lang w:val="pt-BR"/>
+        </w:rPr>
+      </w:pPr>
+    </w:p>
+    <w:p>
+      <w:pPr>
+        <w:rPr>
+          <w:lang w:val="pt-BR"/>
+        </w:rPr>
+      </w:pPr>
+    </w:p>
+    <w:p>
+      <w:pPr>
+        <w:rPr>
+          <w:lang w:val="pt-BR"/>
+        </w:rPr>
+      </w:pPr>
+    </w:p>
+    <w:p>
+      <w:pPr>
+        <w:rPr>
+          <w:lang w:val="pt-BR"/>
+        </w:rPr>
+      </w:pPr>
+    </w:p>
+    <w:p>
+      <w:pPr>
+        <w:rPr>
+          <w:lang w:val="pt-BR"/>
+        </w:rPr>
+      </w:pPr>
+    </w:p>
+    <w:p>
+      <w:pPr>
+        <w:rPr>
+          <w:lang w:val="pt-BR"/>
+        </w:rPr>
+      </w:pPr>
+    </w:p>
+    <w:p>
+      <w:pPr>
+        <w:rPr>
+          <w:lang w:val="pt-BR"/>
+        </w:rPr>
+      </w:pPr>
+    </w:p>
+    <w:p>
+      <w:pPr>
+        <w:rPr>
+          <w:lang w:val="en-US"/>
+        </w:rPr>
+      </w:pPr>
+      <w:r>
+        <w:rPr>
+          <w:lang w:val="en-US"/>
+        </w:rPr>
+        <w:t xml:space="preserve">but there are at least three bags displayed in this spacious room that fills completely the right side of it. The ground is still wet, which is understandable for a place where sportsmen take a shower. But I do not remember being warned that there was another competition before the athletics one. </w:t>
+      </w:r>
+    </w:p>
+    <w:p>
+      <w:pPr>
+        <w:rPr>
+          <w:lang w:val="en-US"/>
+        </w:rPr>
+      </w:pPr>
+      <w:r>
+        <w:rPr>
+          <w:lang w:val="en-US"/>
+        </w:rPr>
+        <w:t xml:space="preserve">I think it’s better to check what time is it. </w:t>
+      </w:r>
+    </w:p>
+    <w:p>
+      <w:pPr>
+        <w:rPr>
+          <w:lang w:val="en-US"/>
+        </w:rPr>
+      </w:pPr>
+    </w:p>
+    <w:p>
+      <w:pPr>
+        <w:rPr>
+          <w:lang w:val="en-US"/>
+        </w:rPr>
+      </w:pPr>
+      <w:r>
+        <w:rPr>
+          <w:lang w:val="en-US"/>
+        </w:rPr>
+        <w:t xml:space="preserve">I’m on the outside of the sports hall. </w:t>
+      </w:r>
+    </w:p>
+    <w:p>
+      <w:pPr>
+        <w:rPr>
+          <w:lang w:val="en-US"/>
+        </w:rPr>
+      </w:pPr>
+    </w:p>
+    <w:p>
+      <w:pPr>
+        <w:rPr>
+          <w:lang w:val="en-US"/>
+        </w:rPr>
+      </w:pPr>
+    </w:p>
+    <w:p>
+      <w:pPr>
+        <w:rPr>
+          <w:lang w:val="en-US"/>
+        </w:rPr>
+      </w:pPr>
+      <w:r>
+        <w:rPr>
+          <w:lang w:val="en-US"/>
+        </w:rPr>
+        <w:t>KEY COLOURS CHALLENGE</w:t>
+      </w:r>
+    </w:p>
+    <w:p>
+      <w:pPr>
+        <w:rPr>
+          <w:lang w:val="en-US"/>
+        </w:rPr>
+      </w:pPr>
+      <w:r>
+        <w:rPr>
+          <w:lang w:val="en-US"/>
+        </w:rPr>
+        <w:t>The door opened, unveiling a long aisle. We were entering and, suddenly, a baby’s scream was heard.</w:t>
+      </w:r>
+    </w:p>
+    <w:p>
+      <w:pPr>
+        <w:rPr>
+          <w:lang w:val="en-US"/>
+        </w:rPr>
+      </w:pPr>
+      <w:r>
+        <w:rPr>
+          <w:lang w:val="en-US"/>
+        </w:rPr>
+        <w:t>“Wait, we are not alone?”, I say.</w:t>
+      </w:r>
+    </w:p>
+    <w:p>
+      <w:pPr>
+        <w:rPr>
+          <w:lang w:val="en-US"/>
+        </w:rPr>
+      </w:pPr>
+      <w:r>
+        <w:rPr>
+          <w:lang w:val="en-US"/>
+        </w:rPr>
+        <w:lastRenderedPageBreak/>
+        <w:t xml:space="preserve">The gate goes down. And the scream, as well. </w:t>
+      </w:r>
+    </w:p>
+    <w:p>
+      <w:pPr>
+        <w:rPr>
+          <w:lang w:val="en-US"/>
+        </w:rPr>
+      </w:pPr>
+      <w:r>
+        <w:rPr>
+          <w:lang w:val="en-US"/>
+        </w:rPr>
+        <w:t xml:space="preserve">“Don’t worry, Dave! Whatever is waiting for us, I will protect you at all costs.”, reassures Loan, not realizing that, somehow, his voice shifted; it is the first time that I see Loan nervous, I can feel that he is afraid, although he is trying to hide it with that speech. </w:t>
+      </w:r>
+    </w:p>
+    <w:p>
+      <w:pPr>
+        <w:rPr>
+          <w:lang w:val="en-US"/>
+        </w:rPr>
+      </w:pPr>
+      <w:r>
+        <w:rPr>
+          <w:lang w:val="en-US"/>
+        </w:rPr>
+        <w:t>“I am still able to shield myself. C’mon, it’s just a child!”</w:t>
+      </w:r>
+    </w:p>
+    <w:p>
+      <w:pPr>
+        <w:rPr>
+          <w:lang w:val="en-US"/>
+        </w:rPr>
+      </w:pPr>
+      <w:r>
+        <w:rPr>
+          <w:lang w:val="en-US"/>
+        </w:rPr>
+        <w:t>“Now you’re one</w:t>
+      </w:r>
+      <w:r>
+        <w:rPr>
+          <w:lang w:val="en-US"/>
+        </w:rPr>
+        <w:t>-</w:t>
+      </w:r>
+      <w:r>
+        <w:rPr>
+          <w:lang w:val="en-US"/>
+        </w:rPr>
+        <w:t>legged. And you must be tired of walking with those sticks. You are really behind right now.”</w:t>
+      </w:r>
+    </w:p>
+    <w:p>
+      <w:pPr>
+        <w:rPr>
+          <w:lang w:val="en-US"/>
+        </w:rPr>
+      </w:pPr>
+      <w:r>
+        <w:rPr>
+          <w:lang w:val="en-US"/>
+        </w:rPr>
+        <w:t>“I lost a leg, not a brain. I’m not dumb.”</w:t>
+      </w:r>
+    </w:p>
+    <w:p>
+      <w:pPr>
+        <w:rPr>
+          <w:lang w:val="en-US"/>
+        </w:rPr>
+      </w:pPr>
+      <w:r>
+        <w:rPr>
+          <w:lang w:val="en-US"/>
+        </w:rPr>
+        <w:t>“I told you I could give you a piggyback ride. Let me do it for you. For your safety.”</w:t>
+      </w:r>
+    </w:p>
+    <w:p>
+      <w:pPr>
+        <w:rPr>
+          <w:lang w:val="en-US"/>
+        </w:rPr>
+      </w:pPr>
+      <w:r>
+        <w:rPr>
+          <w:lang w:val="en-US"/>
+        </w:rPr>
+        <w:t xml:space="preserve">“Let it be! I’m still worth it. I’m not an irrelevant piece of junk. I’m still useful. I’m much more than a one-legged man. So, please, let me prove </w:t>
+      </w:r>
+      <w:r>
+        <w:rPr>
+          <w:lang w:val="en-US"/>
+        </w:rPr>
+        <w:t xml:space="preserve">to </w:t>
+      </w:r>
+      <w:r>
+        <w:rPr>
+          <w:lang w:val="en-US"/>
+        </w:rPr>
+        <w:t>myself that I am right.”</w:t>
+      </w:r>
+    </w:p>
+    <w:p>
+      <w:pPr>
+        <w:pStyle w:val="ListParagraph"/>
+        <w:numPr>
+          <w:ilvl w:val="0"/>
+          <w:numId w:val="1"/>
+        </w:numPr>
+        <w:rPr>
+          <w:lang w:val="en-US"/>
+        </w:rPr>
+      </w:pPr>
+      <w:r>
+        <w:rPr>
+          <w:lang w:val="en-US"/>
+        </w:rPr>
         <w:t>Traverse corridor</w:t>
       </w:r>
     </w:p>
@@ -18939,256 +18617,228 @@
         <w:rPr>
           <w:lang w:val="en-US"/>
         </w:rPr>
+        <w:t>“Oh, really? Go for it, Loan!.”</w:t>
+      </w:r>
+    </w:p>
+    <w:p>
+      <w:pPr>
+        <w:rPr>
+          <w:lang w:val="en-US"/>
+        </w:rPr>
+      </w:pPr>
+      <w:r>
+        <w:rPr>
+          <w:lang w:val="en-US"/>
+        </w:rPr>
+        <w:t>“Well…”</w:t>
+      </w:r>
+    </w:p>
+    <w:p>
+      <w:pPr>
+        <w:rPr>
+          <w:lang w:val="en-US"/>
+        </w:rPr>
+      </w:pPr>
+      <w:r>
+        <w:rPr>
+          <w:lang w:val="en-US"/>
+        </w:rPr>
+        <w:t>“Hum…”</w:t>
+      </w:r>
+    </w:p>
+    <w:p>
+      <w:pPr>
+        <w:rPr>
+          <w:lang w:val="en-US"/>
+        </w:rPr>
+      </w:pPr>
+      <w:r>
+        <w:rPr>
+          <w:lang w:val="en-US"/>
+        </w:rPr>
+        <w:t>“…”</w:t>
+      </w:r>
+    </w:p>
+    <w:p>
+      <w:pPr>
+        <w:rPr>
+          <w:lang w:val="en-US"/>
+        </w:rPr>
+      </w:pPr>
+      <w:r>
+        <w:rPr>
+          <w:lang w:val="en-US"/>
+        </w:rPr>
+        <w:t>“Nevermind.”</w:t>
+      </w:r>
+    </w:p>
+    <w:p>
+      <w:pPr>
+        <w:rPr>
+          <w:lang w:val="en-US"/>
+        </w:rPr>
+      </w:pPr>
+      <w:r>
+        <w:rPr>
+          <w:lang w:val="en-US"/>
+        </w:rPr>
+        <w:t>“Wait, what?”</w:t>
+      </w:r>
+    </w:p>
+    <w:p>
+      <w:pPr>
+        <w:rPr>
+          <w:lang w:val="en-US"/>
+        </w:rPr>
+      </w:pPr>
+      <w:r>
+        <w:rPr>
+          <w:lang w:val="en-US"/>
+        </w:rPr>
+        <w:t>“It was a joke since the beginning… How I did not get that.”</w:t>
+      </w:r>
+    </w:p>
+    <w:p>
+      <w:pPr>
+        <w:rPr>
+          <w:lang w:val="en-US"/>
+        </w:rPr>
+      </w:pPr>
+      <w:r>
+        <w:rPr>
+          <w:lang w:val="en-US"/>
+        </w:rPr>
+        <w:t>“No!”</w:t>
+      </w:r>
+    </w:p>
+    <w:p>
+      <w:pPr>
+        <w:rPr>
+          <w:lang w:val="en-US"/>
+        </w:rPr>
+      </w:pPr>
+      <w:r>
+        <w:rPr>
+          <w:lang w:val="en-US"/>
+        </w:rPr>
+        <w:t>“Then, go for it! It can’t be that bad. And no matter how much stupid it can be, I would never blame you. You did so much for me. And…”</w:t>
+      </w:r>
+    </w:p>
+    <w:p>
+      <w:pPr>
+        <w:rPr>
+          <w:lang w:val="en-US"/>
+        </w:rPr>
+      </w:pPr>
+      <w:r>
+        <w:rPr>
+          <w:lang w:val="en-US"/>
+        </w:rPr>
+        <w:t>“… I love you.”</w:t>
+      </w:r>
+    </w:p>
+    <w:p>
+      <w:pPr>
+        <w:rPr>
+          <w:lang w:val="en-US"/>
+        </w:rPr>
+      </w:pPr>
+      <w:r>
+        <w:rPr>
+          <w:lang w:val="en-US"/>
+        </w:rPr>
+        <w:t>“So, you know that child noise we heard?”</w:t>
+      </w:r>
+    </w:p>
+    <w:p>
+      <w:pPr>
+        <w:rPr>
+          <w:lang w:val="en-US"/>
+        </w:rPr>
+      </w:pPr>
+      <w:r>
+        <w:rPr>
+          <w:lang w:val="en-US"/>
+        </w:rPr>
+        <w:t>“Yes?”</w:t>
+      </w:r>
+    </w:p>
+    <w:p>
+      <w:pPr>
+        <w:rPr>
+          <w:lang w:val="en-US"/>
+        </w:rPr>
+      </w:pPr>
+      <w:r>
+        <w:rPr>
+          <w:lang w:val="en-US"/>
+        </w:rPr>
+        <w:t>“It is connected to the door. I’m sure of it.”</w:t>
+      </w:r>
+    </w:p>
+    <w:p>
+      <w:pPr>
+        <w:rPr>
+          <w:lang w:val="en-US"/>
+        </w:rPr>
+      </w:pPr>
+      <w:r>
+        <w:rPr>
+          <w:lang w:val="en-US"/>
+        </w:rPr>
+        <w:t>“Why?”</w:t>
+      </w:r>
+    </w:p>
+    <w:p>
+      <w:pPr>
+        <w:rPr>
+          <w:lang w:val="en-US"/>
+        </w:rPr>
+      </w:pPr>
+      <w:r>
+        <w:rPr>
+          <w:lang w:val="en-US"/>
+        </w:rPr>
+        <w:t>“Intuition. Just like a baby cries when they are woken up, the door cried because we ‘woke it up’. And after screaming, it came back to sleep. Just like a little one.”</w:t>
+      </w:r>
+    </w:p>
+    <w:p>
+      <w:pPr>
+        <w:rPr>
+          <w:lang w:val="en-US"/>
+        </w:rPr>
+      </w:pPr>
+      <w:r>
+        <w:rPr>
+          <w:lang w:val="en-US"/>
+        </w:rPr>
+        <w:t>“I have lost a leg, but it seems that you are the one with more after-effects.”</w:t>
+      </w:r>
+    </w:p>
+    <w:p>
+      <w:pPr>
+        <w:rPr>
+          <w:lang w:val="en-US"/>
+        </w:rPr>
+      </w:pPr>
+      <w:r>
+        <w:rPr>
+          <w:lang w:val="en-US"/>
+        </w:rPr>
+        <w:t>“It might be right. All that blood! I wonder who is gonna clean all that shit.”</w:t>
+      </w:r>
+    </w:p>
+    <w:p>
+      <w:pPr>
+        <w:rPr>
+          <w:lang w:val="en-US"/>
+        </w:rPr>
+      </w:pPr>
+      <w:r>
+        <w:rPr>
+          <w:lang w:val="en-US"/>
+        </w:rPr>
         <w:lastRenderedPageBreak/>
-        <w:t>“Oh, really? Go for it, Loan!.”</w:t>
-      </w:r>
-    </w:p>
-    <w:p>
-      <w:pPr>
-        <w:rPr>
-          <w:lang w:val="en-US"/>
-        </w:rPr>
-      </w:pPr>
-      <w:r>
-        <w:rPr>
-          <w:lang w:val="en-US"/>
-        </w:rPr>
-        <w:t>“Well…”</w:t>
-      </w:r>
-    </w:p>
-    <w:p>
-      <w:pPr>
-        <w:rPr>
-          <w:lang w:val="en-US"/>
-        </w:rPr>
-      </w:pPr>
-      <w:r>
-        <w:rPr>
-          <w:lang w:val="en-US"/>
-        </w:rPr>
-        <w:t>“Hum…”</w:t>
-      </w:r>
-    </w:p>
-    <w:p>
-      <w:pPr>
-        <w:rPr>
-          <w:lang w:val="en-US"/>
-        </w:rPr>
-      </w:pPr>
-      <w:r>
-        <w:rPr>
-          <w:lang w:val="en-US"/>
-        </w:rPr>
-        <w:t>“…”</w:t>
-      </w:r>
-    </w:p>
-    <w:p>
-      <w:pPr>
-        <w:rPr>
-          <w:lang w:val="en-US"/>
-        </w:rPr>
-      </w:pPr>
-      <w:r>
-        <w:rPr>
-          <w:lang w:val="en-US"/>
-        </w:rPr>
-        <w:t>“</w:t>
-      </w:r>
-      <w:proofErr w:type="spellStart"/>
-      <w:r>
-        <w:rPr>
-          <w:lang w:val="en-US"/>
-        </w:rPr>
-        <w:t>Nevermind</w:t>
-      </w:r>
-      <w:proofErr w:type="spellEnd"/>
-      <w:r>
-        <w:rPr>
-          <w:lang w:val="en-US"/>
-        </w:rPr>
-        <w:t>.”</w:t>
-      </w:r>
-    </w:p>
-    <w:p>
-      <w:pPr>
-        <w:rPr>
-          <w:lang w:val="en-US"/>
-        </w:rPr>
-      </w:pPr>
-      <w:r>
-        <w:rPr>
-          <w:lang w:val="en-US"/>
-        </w:rPr>
-        <w:t>“Wait, what?”</w:t>
-      </w:r>
-    </w:p>
-    <w:p>
-      <w:pPr>
-        <w:rPr>
-          <w:lang w:val="en-US"/>
-        </w:rPr>
-      </w:pPr>
-      <w:r>
-        <w:rPr>
-          <w:lang w:val="en-US"/>
-        </w:rPr>
-        <w:t>“It was a joke since the beginning… How I did not get that.”</w:t>
-      </w:r>
-    </w:p>
-    <w:p>
-      <w:pPr>
-        <w:rPr>
-          <w:lang w:val="en-US"/>
-        </w:rPr>
-      </w:pPr>
-      <w:r>
-        <w:rPr>
-          <w:lang w:val="en-US"/>
-        </w:rPr>
-        <w:t>“No!”</w:t>
-      </w:r>
-    </w:p>
-    <w:p>
-      <w:pPr>
-        <w:rPr>
-          <w:lang w:val="en-US"/>
-        </w:rPr>
-      </w:pPr>
-      <w:r>
-        <w:rPr>
-          <w:lang w:val="en-US"/>
-        </w:rPr>
-        <w:t>“Then, go for it! It can’t be that bad. And no matter how much stupid it can be, I would never blame you. You did so much for me. And…”</w:t>
-      </w:r>
-    </w:p>
-    <w:p>
-      <w:pPr>
-        <w:rPr>
-          <w:lang w:val="en-US"/>
-        </w:rPr>
-      </w:pPr>
-      <w:r>
-        <w:rPr>
-          <w:lang w:val="en-US"/>
-        </w:rPr>
-        <w:t>“… I love you.”</w:t>
-      </w:r>
-    </w:p>
-    <w:p>
-      <w:pPr>
-        <w:rPr>
-          <w:lang w:val="en-US"/>
-        </w:rPr>
-      </w:pPr>
-      <w:r>
-        <w:rPr>
-          <w:lang w:val="en-US"/>
-        </w:rPr>
-        <w:t>“So, you know that child noise we heard?”</w:t>
-      </w:r>
-    </w:p>
-    <w:p>
-      <w:pPr>
-        <w:rPr>
-          <w:lang w:val="en-US"/>
-        </w:rPr>
-      </w:pPr>
-      <w:r>
-        <w:rPr>
-          <w:lang w:val="en-US"/>
-        </w:rPr>
-        <w:t>“Yes?”</w:t>
-      </w:r>
-    </w:p>
-    <w:p>
-      <w:pPr>
-        <w:rPr>
-          <w:lang w:val="en-US"/>
-        </w:rPr>
-      </w:pPr>
-      <w:r>
-        <w:rPr>
-          <w:lang w:val="en-US"/>
-        </w:rPr>
-        <w:t>“It is connected to the door. I’m sure of it.”</w:t>
-      </w:r>
-    </w:p>
-    <w:p>
-      <w:pPr>
-        <w:rPr>
-          <w:lang w:val="en-US"/>
-        </w:rPr>
-      </w:pPr>
-      <w:r>
-        <w:rPr>
-          <w:lang w:val="en-US"/>
-        </w:rPr>
-        <w:t>“Why?”</w:t>
-      </w:r>
-    </w:p>
-    <w:p>
-      <w:pPr>
-        <w:rPr>
-          <w:lang w:val="en-US"/>
-        </w:rPr>
-      </w:pPr>
-      <w:r>
-        <w:rPr>
-          <w:lang w:val="en-US"/>
-        </w:rPr>
-        <w:t>“Intuition. Just like a baby cries when they are woken up, the door cried because we ‘woke it up’. And after screaming, it came back to sleep. Just like a little one.”</w:t>
-      </w:r>
-    </w:p>
-    <w:p>
-      <w:pPr>
-        <w:rPr>
-          <w:lang w:val="en-US"/>
-        </w:rPr>
-      </w:pPr>
-      <w:r>
-        <w:rPr>
-          <w:lang w:val="en-US"/>
-        </w:rPr>
-        <w:t>“I have lost a leg, but it seems that you are the one with more after-effects.”</w:t>
-      </w:r>
-    </w:p>
-    <w:p>
-      <w:pPr>
-        <w:rPr>
-          <w:lang w:val="en-US"/>
-        </w:rPr>
-      </w:pPr>
-      <w:r>
-        <w:rPr>
-          <w:lang w:val="en-US"/>
-        </w:rPr>
-        <w:t xml:space="preserve">“It might be right. All that blood! I wonder who is </w:t>
-      </w:r>
-      <w:proofErr w:type="spellStart"/>
-      <w:r>
-        <w:rPr>
-          <w:lang w:val="en-US"/>
-        </w:rPr>
-        <w:t>gonna</w:t>
-      </w:r>
-      <w:proofErr w:type="spellEnd"/>
-      <w:r>
-        <w:rPr>
-          <w:lang w:val="en-US"/>
-        </w:rPr>
-        <w:t xml:space="preserve"> clean all that shit.”</w:t>
-      </w:r>
-    </w:p>
-    <w:p>
-      <w:pPr>
-        <w:rPr>
-          <w:lang w:val="en-US"/>
-        </w:rPr>
-      </w:pPr>
-      <w:r>
-        <w:rPr>
-          <w:lang w:val="en-US"/>
-        </w:rPr>
         <w:t>“Hahaha! At least it was not during the running.”</w:t>
       </w:r>
     </w:p>

</xml_diff>

<commit_message>
started using the random values for when dave lets the spoon fall
</commit_message>
<xml_diff>
--- a/sheet.docx
+++ b/sheet.docx
@@ -19700,6 +19700,58 @@
         <w:rPr>
           <w:lang w:val="en-US"/>
         </w:rPr>
+        <w:t>Dave drops the spoon from his nose.</w:t>
+      </w:r>
+    </w:p>
+    <w:p>
+      <w:pPr>
+        <w:rPr>
+          <w:lang w:val="en-US"/>
+        </w:rPr>
+      </w:pPr>
+      <w:r>
+        <w:rPr>
+          <w:lang w:val="en-US"/>
+        </w:rPr>
+        <w:t>"Wait! Let me start again.</w:t>
+      </w:r>
+      <w:r>
+        <w:rPr>
+          <w:lang w:val="en-US"/>
+        </w:rPr>
+        <w:t>”</w:t>
+      </w:r>
+    </w:p>
+    <w:p>
+      <w:pPr>
+        <w:rPr>
+          <w:lang w:val="en-US"/>
+        </w:rPr>
+      </w:pPr>
+      <w:r>
+        <w:rPr>
+          <w:lang w:val="en-US"/>
+        </w:rPr>
+        <w:t>And he places the spoon again.</w:t>
+      </w:r>
+    </w:p>
+    <w:p>
+      <w:pPr>
+        <w:rPr>
+          <w:lang w:val="en-US"/>
+        </w:rPr>
+      </w:pPr>
+    </w:p>
+    <w:p>
+      <w:pPr>
+        <w:rPr>
+          <w:lang w:val="en-US"/>
+        </w:rPr>
+      </w:pPr>
+      <w:r>
+        <w:rPr>
+          <w:lang w:val="en-US"/>
+        </w:rPr>
         <w:t>--&gt; happens after x seconds when Loan is in the main area</w:t>
       </w:r>
     </w:p>
@@ -19981,7 +20033,6 @@
         <w:rPr>
           <w:lang w:val="en-US"/>
         </w:rPr>
-        <w:lastRenderedPageBreak/>
         <w:t>Oh my God! The sole is melting!</w:t>
       </w:r>
     </w:p>
@@ -20335,546 +20386,546 @@
         <w:rPr>
           <w:lang w:val="en-US"/>
         </w:rPr>
+        <w:t xml:space="preserve">I get back to the corridor. </w:t>
+      </w:r>
+    </w:p>
+    <w:p>
+      <w:pPr>
+        <w:rPr>
+          <w:lang w:val="en-US"/>
+        </w:rPr>
+      </w:pPr>
+      <w:r>
+        <w:rPr>
+          <w:lang w:val="en-US"/>
+        </w:rPr>
+        <w:t>--&gt; Walk to the corridor</w:t>
+      </w:r>
+    </w:p>
+    <w:p>
+      <w:pPr>
+        <w:rPr>
+          <w:lang w:val="en-US"/>
+        </w:rPr>
+      </w:pPr>
+      <w:r>
+        <w:rPr>
+          <w:lang w:val="en-US"/>
+        </w:rPr>
+        <w:t>"Alright Loan, what did you find?", asks Dave after dropping the spoon.</w:t>
+      </w:r>
+    </w:p>
+    <w:p>
+      <w:pPr>
+        <w:rPr>
+          <w:lang w:val="en-US"/>
+        </w:rPr>
+      </w:pPr>
+      <w:r>
+        <w:rPr>
+          <w:lang w:val="en-US"/>
+        </w:rPr>
+        <w:t>"</w:t>
+      </w:r>
+      <w:r>
+        <w:rPr>
+          <w:lang w:val="en-US"/>
+        </w:rPr>
+        <w:t>Something written on the door</w:t>
+      </w:r>
+      <w:r>
+        <w:rPr>
+          <w:lang w:val="en-US"/>
+        </w:rPr>
+        <w:t>."</w:t>
+      </w:r>
+    </w:p>
+    <w:p>
+      <w:pPr>
+        <w:rPr>
+          <w:lang w:val="en-US"/>
+        </w:rPr>
+      </w:pPr>
+      <w:r>
+        <w:rPr>
+          <w:lang w:val="en-US"/>
+        </w:rPr>
+        <w:t>“Where? We can see it from here.”</w:t>
+      </w:r>
+    </w:p>
+    <w:p>
+      <w:pPr>
+        <w:rPr>
+          <w:lang w:val="en-US"/>
+        </w:rPr>
+      </w:pPr>
+      <w:r>
+        <w:rPr>
+          <w:lang w:val="en-US"/>
+        </w:rPr>
+        <w:t>“The characters are very tiny.”</w:t>
+      </w:r>
+    </w:p>
+    <w:p>
+      <w:pPr>
+        <w:rPr>
+          <w:lang w:val="en-US"/>
+        </w:rPr>
+      </w:pPr>
+      <w:r>
+        <w:rPr>
+          <w:lang w:val="en-US"/>
+        </w:rPr>
+        <w:t>"</w:t>
+      </w:r>
+      <w:r>
+        <w:rPr>
+          <w:lang w:val="en-US"/>
+        </w:rPr>
+        <w:t>What does the text say</w:t>
+      </w:r>
+      <w:r>
+        <w:rPr>
+          <w:lang w:val="en-US"/>
+        </w:rPr>
+        <w:t>?"</w:t>
+      </w:r>
+    </w:p>
+    <w:p>
+      <w:pPr>
+        <w:rPr>
+          <w:lang w:val="en-US"/>
+        </w:rPr>
+      </w:pPr>
+      <w:r>
+        <w:rPr>
+          <w:lang w:val="en-US"/>
+        </w:rPr>
+        <w:t>"A key. Although I couldn't open it."</w:t>
+      </w:r>
+    </w:p>
+    <w:p>
+      <w:pPr>
+        <w:rPr>
+          <w:lang w:val="en-US"/>
+        </w:rPr>
+      </w:pPr>
+      <w:r>
+        <w:rPr>
+          <w:lang w:val="en-US"/>
+        </w:rPr>
+        <w:t>“Something like ‘</w:t>
+      </w:r>
+      <w:r>
+        <w:rPr>
+          <w:lang w:val="en-US"/>
+        </w:rPr>
+        <w:t xml:space="preserve">The spoon stirs the soup in the cauldron, from left to right, but little by little. It may be that it slowly reaches 90 degrees. Keep on </w:t>
+      </w:r>
+      <w:r>
+        <w:rPr>
+          <w:lang w:val="en-US"/>
+        </w:rPr>
+        <w:t>spinning</w:t>
+      </w:r>
+      <w:r>
+        <w:rPr>
+          <w:lang w:val="en-US"/>
+        </w:rPr>
+        <w:t>.</w:t>
+      </w:r>
+      <w:r>
+        <w:rPr>
+          <w:lang w:val="en-US"/>
+        </w:rPr>
+        <w:t>’.”</w:t>
+      </w:r>
+    </w:p>
+    <w:p>
+      <w:pPr>
+        <w:rPr>
+          <w:lang w:val="en-US"/>
+        </w:rPr>
+      </w:pPr>
+    </w:p>
+    <w:p>
+      <w:pPr>
+        <w:rPr>
+          <w:lang w:val="en-US"/>
+        </w:rPr>
+      </w:pPr>
+    </w:p>
+    <w:p>
+      <w:pPr>
+        <w:rPr>
+          <w:lang w:val="en-US"/>
+        </w:rPr>
+      </w:pPr>
+    </w:p>
+    <w:p>
+      <w:pPr>
+        <w:rPr>
+          <w:lang w:val="en-US"/>
+        </w:rPr>
+      </w:pPr>
+    </w:p>
+    <w:p>
+      <w:pPr>
+        <w:rPr>
+          <w:lang w:val="en-US"/>
+        </w:rPr>
+      </w:pPr>
+    </w:p>
+    <w:p>
+      <w:pPr>
+        <w:rPr>
+          <w:lang w:val="en-US"/>
+        </w:rPr>
+      </w:pPr>
+    </w:p>
+    <w:p>
+      <w:pPr>
+        <w:rPr>
+          <w:lang w:val="en-US"/>
+        </w:rPr>
+      </w:pPr>
+    </w:p>
+    <w:p>
+      <w:pPr>
+        <w:rPr>
+          <w:lang w:val="en-US"/>
+        </w:rPr>
+      </w:pPr>
+    </w:p>
+    <w:p>
+      <w:pPr>
+        <w:rPr>
+          <w:lang w:val="en-US"/>
+        </w:rPr>
+      </w:pPr>
+    </w:p>
+    <w:p>
+      <w:pPr>
+        <w:rPr>
+          <w:lang w:val="en-US"/>
+        </w:rPr>
+      </w:pPr>
+    </w:p>
+    <w:p>
+      <w:pPr>
+        <w:rPr>
+          <w:lang w:val="pt-BR"/>
+        </w:rPr>
+      </w:pPr>
+      <w:r>
+        <w:rPr>
+          <w:lang w:val="pt-BR"/>
+        </w:rPr>
+        <w:t>Ventoinha giratória no topo c</w:t>
+      </w:r>
+      <w:r>
+        <w:rPr>
+          <w:lang w:val="pt-BR"/>
+        </w:rPr>
+        <w:t>omeça a girar a um ritmo acelerado; ela só para quando o Dave consegue segurar a colher com o nariz</w:t>
+      </w:r>
+      <w:r>
+        <w:rPr>
+          <w:lang w:val="pt-BR"/>
+        </w:rPr>
+        <w:t>.</w:t>
+      </w:r>
+    </w:p>
+    <w:p>
+      <w:pPr>
+        <w:rPr>
+          <w:lang w:val="pt-BR"/>
+        </w:rPr>
+      </w:pPr>
+    </w:p>
+    <w:p>
+      <w:pPr>
+        <w:rPr>
+          <w:lang w:val="pt-BR"/>
+        </w:rPr>
+      </w:pPr>
+    </w:p>
+    <w:p>
+      <w:pPr>
+        <w:rPr>
+          <w:lang w:val="pt-BR"/>
+        </w:rPr>
+      </w:pPr>
+    </w:p>
+    <w:p>
+      <w:pPr>
+        <w:rPr>
+          <w:lang w:val="pt-BR"/>
+        </w:rPr>
+      </w:pPr>
+    </w:p>
+    <w:p>
+      <w:pPr>
+        <w:rPr>
+          <w:lang w:val="pt-BR"/>
+        </w:rPr>
+      </w:pPr>
+    </w:p>
+    <w:p>
+      <w:pPr>
+        <w:rPr>
+          <w:lang w:val="pt-BR"/>
+        </w:rPr>
+      </w:pPr>
+    </w:p>
+    <w:p>
+      <w:pPr>
+        <w:rPr>
+          <w:lang w:val="pt-BR"/>
+        </w:rPr>
+      </w:pPr>
+    </w:p>
+    <w:p>
+      <w:pPr>
+        <w:rPr>
+          <w:lang w:val="pt-BR"/>
+        </w:rPr>
+      </w:pPr>
+    </w:p>
+    <w:p>
+      <w:pPr>
+        <w:rPr>
+          <w:lang w:val="pt-BR"/>
+        </w:rPr>
+      </w:pPr>
+    </w:p>
+    <w:p>
+      <w:pPr>
+        <w:rPr>
+          <w:lang w:val="pt-BR"/>
+        </w:rPr>
+      </w:pPr>
+    </w:p>
+    <w:p>
+      <w:pPr>
+        <w:rPr>
+          <w:lang w:val="pt-BR"/>
+        </w:rPr>
+      </w:pPr>
+    </w:p>
+    <w:p>
+      <w:pPr>
+        <w:rPr>
+          <w:lang w:val="pt-BR"/>
+        </w:rPr>
+      </w:pPr>
+    </w:p>
+    <w:p>
+      <w:pPr>
+        <w:rPr>
+          <w:lang w:val="pt-BR"/>
+        </w:rPr>
+      </w:pPr>
+    </w:p>
+    <w:p>
+      <w:pPr>
+        <w:rPr>
+          <w:lang w:val="pt-BR"/>
+        </w:rPr>
+      </w:pPr>
+    </w:p>
+    <w:p>
+      <w:pPr>
+        <w:rPr>
+          <w:lang w:val="pt-BR"/>
+        </w:rPr>
+      </w:pPr>
+    </w:p>
+    <w:p>
+      <w:pPr>
+        <w:rPr>
+          <w:lang w:val="pt-BR"/>
+        </w:rPr>
+      </w:pPr>
+    </w:p>
+    <w:p>
+      <w:pPr>
+        <w:rPr>
+          <w:lang w:val="pt-BR"/>
+        </w:rPr>
+      </w:pPr>
+    </w:p>
+    <w:p>
+      <w:pPr>
+        <w:rPr>
+          <w:lang w:val="pt-BR"/>
+        </w:rPr>
+      </w:pPr>
+    </w:p>
+    <w:p>
+      <w:pPr>
+        <w:rPr>
+          <w:lang w:val="pt-BR"/>
+        </w:rPr>
+      </w:pPr>
+    </w:p>
+    <w:p>
+      <w:pPr>
+        <w:rPr>
+          <w:lang w:val="pt-BR"/>
+        </w:rPr>
+      </w:pPr>
+    </w:p>
+    <w:p>
+      <w:pPr>
+        <w:rPr>
+          <w:lang w:val="pt-BR"/>
+        </w:rPr>
+      </w:pPr>
+    </w:p>
+    <w:p>
+      <w:pPr>
+        <w:rPr>
+          <w:lang w:val="pt-BR"/>
+        </w:rPr>
+      </w:pPr>
+    </w:p>
+    <w:p>
+      <w:pPr>
+        <w:rPr>
+          <w:lang w:val="en-US"/>
+        </w:rPr>
+      </w:pPr>
+      <w:r>
+        <w:rPr>
+          <w:lang w:val="en-US"/>
+        </w:rPr>
+        <w:t xml:space="preserve">but there are at least three bags displayed in this spacious room that fills completely the right side of it. The ground is still wet, which is understandable for a place where sportsmen take a shower. But I do not remember being warned that there was another competition before the athletics one. </w:t>
+      </w:r>
+    </w:p>
+    <w:p>
+      <w:pPr>
+        <w:rPr>
+          <w:lang w:val="en-US"/>
+        </w:rPr>
+      </w:pPr>
+      <w:r>
+        <w:rPr>
+          <w:lang w:val="en-US"/>
+        </w:rPr>
+        <w:t xml:space="preserve">I think it’s better to check what time is it. </w:t>
+      </w:r>
+    </w:p>
+    <w:p>
+      <w:pPr>
+        <w:rPr>
+          <w:lang w:val="en-US"/>
+        </w:rPr>
+      </w:pPr>
+    </w:p>
+    <w:p>
+      <w:pPr>
+        <w:rPr>
+          <w:lang w:val="en-US"/>
+        </w:rPr>
+      </w:pPr>
+      <w:r>
+        <w:rPr>
+          <w:lang w:val="en-US"/>
+        </w:rPr>
+        <w:t xml:space="preserve">I’m on the outside of the sports hall. </w:t>
+      </w:r>
+    </w:p>
+    <w:p>
+      <w:pPr>
+        <w:rPr>
+          <w:lang w:val="en-US"/>
+        </w:rPr>
+      </w:pPr>
+    </w:p>
+    <w:p>
+      <w:pPr>
+        <w:rPr>
+          <w:lang w:val="en-US"/>
+        </w:rPr>
+      </w:pPr>
+    </w:p>
+    <w:p>
+      <w:pPr>
+        <w:rPr>
+          <w:lang w:val="en-US"/>
+        </w:rPr>
+      </w:pPr>
+      <w:r>
+        <w:rPr>
+          <w:lang w:val="en-US"/>
+        </w:rPr>
+        <w:t>KEY COLOURS CHALLENGE</w:t>
+      </w:r>
+    </w:p>
+    <w:p>
+      <w:pPr>
+        <w:rPr>
+          <w:lang w:val="en-US"/>
+        </w:rPr>
+      </w:pPr>
+      <w:r>
+        <w:rPr>
+          <w:lang w:val="en-US"/>
+        </w:rPr>
+        <w:t>The door opened, unveiling a long aisle. We were entering and, suddenly, a baby’s scream was heard.</w:t>
+      </w:r>
+    </w:p>
+    <w:p>
+      <w:pPr>
+        <w:rPr>
+          <w:lang w:val="en-US"/>
+        </w:rPr>
+      </w:pPr>
+      <w:r>
+        <w:rPr>
+          <w:lang w:val="en-US"/>
+        </w:rPr>
+        <w:t>“Wait, we are not alone?”, I say.</w:t>
+      </w:r>
+    </w:p>
+    <w:p>
+      <w:pPr>
+        <w:rPr>
+          <w:lang w:val="en-US"/>
+        </w:rPr>
+      </w:pPr>
+      <w:r>
+        <w:rPr>
+          <w:lang w:val="en-US"/>
+        </w:rPr>
+        <w:t xml:space="preserve">The gate goes down. And the scream, as well. </w:t>
+      </w:r>
+    </w:p>
+    <w:p>
+      <w:pPr>
+        <w:rPr>
+          <w:lang w:val="en-US"/>
+        </w:rPr>
+      </w:pPr>
+      <w:r>
+        <w:rPr>
+          <w:lang w:val="en-US"/>
+        </w:rPr>
+        <w:t xml:space="preserve">“Don’t worry, Dave! Whatever is waiting for us, I will protect you at all costs.”, reassures Loan, not realizing that, somehow, his voice shifted; it is the first time that I see Loan nervous, I can feel that he is afraid, although he is trying to hide it with that speech. </w:t>
+      </w:r>
+    </w:p>
+    <w:p>
+      <w:pPr>
+        <w:rPr>
+          <w:lang w:val="en-US"/>
+        </w:rPr>
+      </w:pPr>
+      <w:r>
+        <w:rPr>
+          <w:lang w:val="en-US"/>
+        </w:rPr>
         <w:lastRenderedPageBreak/>
-        <w:t xml:space="preserve">I get back to the corridor. </w:t>
-      </w:r>
-    </w:p>
-    <w:p>
-      <w:pPr>
-        <w:rPr>
-          <w:lang w:val="en-US"/>
-        </w:rPr>
-      </w:pPr>
-      <w:r>
-        <w:rPr>
-          <w:lang w:val="en-US"/>
-        </w:rPr>
-        <w:t>--&gt; Walk to the corridor</w:t>
-      </w:r>
-    </w:p>
-    <w:p>
-      <w:pPr>
-        <w:rPr>
-          <w:lang w:val="en-US"/>
-        </w:rPr>
-      </w:pPr>
-      <w:r>
-        <w:rPr>
-          <w:lang w:val="en-US"/>
-        </w:rPr>
-        <w:t>"Alright Loan, what did you find?", asks Dave after dropping the spoon.</w:t>
-      </w:r>
-    </w:p>
-    <w:p>
-      <w:pPr>
-        <w:rPr>
-          <w:lang w:val="en-US"/>
-        </w:rPr>
-      </w:pPr>
-      <w:r>
-        <w:rPr>
-          <w:lang w:val="en-US"/>
-        </w:rPr>
-        <w:t>"</w:t>
-      </w:r>
-      <w:r>
-        <w:rPr>
-          <w:lang w:val="en-US"/>
-        </w:rPr>
-        <w:t>Something written on the door</w:t>
-      </w:r>
-      <w:r>
-        <w:rPr>
-          <w:lang w:val="en-US"/>
-        </w:rPr>
-        <w:t>."</w:t>
-      </w:r>
-    </w:p>
-    <w:p>
-      <w:pPr>
-        <w:rPr>
-          <w:lang w:val="en-US"/>
-        </w:rPr>
-      </w:pPr>
-      <w:r>
-        <w:rPr>
-          <w:lang w:val="en-US"/>
-        </w:rPr>
-        <w:t>“Where? We can see it from here.”</w:t>
-      </w:r>
-    </w:p>
-    <w:p>
-      <w:pPr>
-        <w:rPr>
-          <w:lang w:val="en-US"/>
-        </w:rPr>
-      </w:pPr>
-      <w:r>
-        <w:rPr>
-          <w:lang w:val="en-US"/>
-        </w:rPr>
-        <w:t>“The characters are very tiny.”</w:t>
-      </w:r>
-    </w:p>
-    <w:p>
-      <w:pPr>
-        <w:rPr>
-          <w:lang w:val="en-US"/>
-        </w:rPr>
-      </w:pPr>
-      <w:r>
-        <w:rPr>
-          <w:lang w:val="en-US"/>
-        </w:rPr>
-        <w:t>"</w:t>
-      </w:r>
-      <w:r>
-        <w:rPr>
-          <w:lang w:val="en-US"/>
-        </w:rPr>
-        <w:t>What does the text say</w:t>
-      </w:r>
-      <w:r>
-        <w:rPr>
-          <w:lang w:val="en-US"/>
-        </w:rPr>
-        <w:t>?"</w:t>
-      </w:r>
-    </w:p>
-    <w:p>
-      <w:pPr>
-        <w:rPr>
-          <w:lang w:val="en-US"/>
-        </w:rPr>
-      </w:pPr>
-      <w:r>
-        <w:rPr>
-          <w:lang w:val="en-US"/>
-        </w:rPr>
-        <w:t>"A key. Although I couldn't open it."</w:t>
-      </w:r>
-    </w:p>
-    <w:p>
-      <w:pPr>
-        <w:rPr>
-          <w:lang w:val="en-US"/>
-        </w:rPr>
-      </w:pPr>
-      <w:r>
-        <w:rPr>
-          <w:lang w:val="en-US"/>
-        </w:rPr>
-        <w:t>“Something like ‘</w:t>
-      </w:r>
-      <w:r>
-        <w:rPr>
-          <w:lang w:val="en-US"/>
-        </w:rPr>
-        <w:t xml:space="preserve">The spoon stirs the soup in the cauldron, from left to right, but little by little. It may be that it slowly reaches 90 degrees. Keep on </w:t>
-      </w:r>
-      <w:r>
-        <w:rPr>
-          <w:lang w:val="en-US"/>
-        </w:rPr>
-        <w:t>spinning</w:t>
-      </w:r>
-      <w:r>
-        <w:rPr>
-          <w:lang w:val="en-US"/>
-        </w:rPr>
-        <w:t>.</w:t>
-      </w:r>
-      <w:r>
-        <w:rPr>
-          <w:lang w:val="en-US"/>
-        </w:rPr>
-        <w:t>’.”</w:t>
-      </w:r>
-    </w:p>
-    <w:p>
-      <w:pPr>
-        <w:rPr>
-          <w:lang w:val="en-US"/>
-        </w:rPr>
-      </w:pPr>
-    </w:p>
-    <w:p>
-      <w:pPr>
-        <w:rPr>
-          <w:lang w:val="en-US"/>
-        </w:rPr>
-      </w:pPr>
-    </w:p>
-    <w:p>
-      <w:pPr>
-        <w:rPr>
-          <w:lang w:val="en-US"/>
-        </w:rPr>
-      </w:pPr>
-    </w:p>
-    <w:p>
-      <w:pPr>
-        <w:rPr>
-          <w:lang w:val="en-US"/>
-        </w:rPr>
-      </w:pPr>
-    </w:p>
-    <w:p>
-      <w:pPr>
-        <w:rPr>
-          <w:lang w:val="en-US"/>
-        </w:rPr>
-      </w:pPr>
-    </w:p>
-    <w:p>
-      <w:pPr>
-        <w:rPr>
-          <w:lang w:val="en-US"/>
-        </w:rPr>
-      </w:pPr>
-    </w:p>
-    <w:p>
-      <w:pPr>
-        <w:rPr>
-          <w:lang w:val="en-US"/>
-        </w:rPr>
-      </w:pPr>
-    </w:p>
-    <w:p>
-      <w:pPr>
-        <w:rPr>
-          <w:lang w:val="en-US"/>
-        </w:rPr>
-      </w:pPr>
-    </w:p>
-    <w:p>
-      <w:pPr>
-        <w:rPr>
-          <w:lang w:val="en-US"/>
-        </w:rPr>
-      </w:pPr>
-    </w:p>
-    <w:p>
-      <w:pPr>
-        <w:rPr>
-          <w:lang w:val="en-US"/>
-        </w:rPr>
-      </w:pPr>
-    </w:p>
-    <w:p>
-      <w:pPr>
-        <w:rPr>
-          <w:lang w:val="pt-BR"/>
-        </w:rPr>
-      </w:pPr>
-      <w:r>
-        <w:rPr>
-          <w:lang w:val="pt-BR"/>
-        </w:rPr>
-        <w:t>Ventoinha giratória no topo c</w:t>
-      </w:r>
-      <w:r>
-        <w:rPr>
-          <w:lang w:val="pt-BR"/>
-        </w:rPr>
-        <w:t>omeça a girar a um ritmo acelerado; ela só para quando o Dave consegue segurar a colher com o nariz</w:t>
-      </w:r>
-      <w:r>
-        <w:rPr>
-          <w:lang w:val="pt-BR"/>
-        </w:rPr>
-        <w:t>.</w:t>
-      </w:r>
-    </w:p>
-    <w:p>
-      <w:pPr>
-        <w:rPr>
-          <w:lang w:val="pt-BR"/>
-        </w:rPr>
-      </w:pPr>
-    </w:p>
-    <w:p>
-      <w:pPr>
-        <w:rPr>
-          <w:lang w:val="pt-BR"/>
-        </w:rPr>
-      </w:pPr>
-    </w:p>
-    <w:p>
-      <w:pPr>
-        <w:rPr>
-          <w:lang w:val="pt-BR"/>
-        </w:rPr>
-      </w:pPr>
-    </w:p>
-    <w:p>
-      <w:pPr>
-        <w:rPr>
-          <w:lang w:val="pt-BR"/>
-        </w:rPr>
-      </w:pPr>
-    </w:p>
-    <w:p>
-      <w:pPr>
-        <w:rPr>
-          <w:lang w:val="pt-BR"/>
-        </w:rPr>
-      </w:pPr>
-    </w:p>
-    <w:p>
-      <w:pPr>
-        <w:rPr>
-          <w:lang w:val="pt-BR"/>
-        </w:rPr>
-      </w:pPr>
-    </w:p>
-    <w:p>
-      <w:pPr>
-        <w:rPr>
-          <w:lang w:val="pt-BR"/>
-        </w:rPr>
-      </w:pPr>
-    </w:p>
-    <w:p>
-      <w:pPr>
-        <w:rPr>
-          <w:lang w:val="pt-BR"/>
-        </w:rPr>
-      </w:pPr>
-    </w:p>
-    <w:p>
-      <w:pPr>
-        <w:rPr>
-          <w:lang w:val="pt-BR"/>
-        </w:rPr>
-      </w:pPr>
-    </w:p>
-    <w:p>
-      <w:pPr>
-        <w:rPr>
-          <w:lang w:val="pt-BR"/>
-        </w:rPr>
-      </w:pPr>
-    </w:p>
-    <w:p>
-      <w:pPr>
-        <w:rPr>
-          <w:lang w:val="pt-BR"/>
-        </w:rPr>
-      </w:pPr>
-    </w:p>
-    <w:p>
-      <w:pPr>
-        <w:rPr>
-          <w:lang w:val="pt-BR"/>
-        </w:rPr>
-      </w:pPr>
-    </w:p>
-    <w:p>
-      <w:pPr>
-        <w:rPr>
-          <w:lang w:val="pt-BR"/>
-        </w:rPr>
-      </w:pPr>
-    </w:p>
-    <w:p>
-      <w:pPr>
-        <w:rPr>
-          <w:lang w:val="pt-BR"/>
-        </w:rPr>
-      </w:pPr>
-    </w:p>
-    <w:p>
-      <w:pPr>
-        <w:rPr>
-          <w:lang w:val="pt-BR"/>
-        </w:rPr>
-      </w:pPr>
-    </w:p>
-    <w:p>
-      <w:pPr>
-        <w:rPr>
-          <w:lang w:val="pt-BR"/>
-        </w:rPr>
-      </w:pPr>
-    </w:p>
-    <w:p>
-      <w:pPr>
-        <w:rPr>
-          <w:lang w:val="pt-BR"/>
-        </w:rPr>
-      </w:pPr>
-    </w:p>
-    <w:p>
-      <w:pPr>
-        <w:rPr>
-          <w:lang w:val="pt-BR"/>
-        </w:rPr>
-      </w:pPr>
-    </w:p>
-    <w:p>
-      <w:pPr>
-        <w:rPr>
-          <w:lang w:val="pt-BR"/>
-        </w:rPr>
-      </w:pPr>
-    </w:p>
-    <w:p>
-      <w:pPr>
-        <w:rPr>
-          <w:lang w:val="pt-BR"/>
-        </w:rPr>
-      </w:pPr>
-    </w:p>
-    <w:p>
-      <w:pPr>
-        <w:rPr>
-          <w:lang w:val="pt-BR"/>
-        </w:rPr>
-      </w:pPr>
-    </w:p>
-    <w:p>
-      <w:pPr>
-        <w:rPr>
-          <w:lang w:val="pt-BR"/>
-        </w:rPr>
-      </w:pPr>
-    </w:p>
-    <w:p>
-      <w:pPr>
-        <w:rPr>
-          <w:lang w:val="en-US"/>
-        </w:rPr>
-      </w:pPr>
-      <w:r>
-        <w:rPr>
-          <w:lang w:val="en-US"/>
-        </w:rPr>
-        <w:t xml:space="preserve">but there are at least three bags displayed in this spacious room that fills completely the right side of it. The ground is still wet, which is understandable for a place where sportsmen take a shower. But I do not remember being warned that there was another competition before the athletics one. </w:t>
-      </w:r>
-    </w:p>
-    <w:p>
-      <w:pPr>
-        <w:rPr>
-          <w:lang w:val="en-US"/>
-        </w:rPr>
-      </w:pPr>
-      <w:r>
-        <w:rPr>
-          <w:lang w:val="en-US"/>
-        </w:rPr>
-        <w:t xml:space="preserve">I think it’s better to check what time is it. </w:t>
-      </w:r>
-    </w:p>
-    <w:p>
-      <w:pPr>
-        <w:rPr>
-          <w:lang w:val="en-US"/>
-        </w:rPr>
-      </w:pPr>
-    </w:p>
-    <w:p>
-      <w:pPr>
-        <w:rPr>
-          <w:lang w:val="en-US"/>
-        </w:rPr>
-      </w:pPr>
-      <w:r>
-        <w:rPr>
-          <w:lang w:val="en-US"/>
-        </w:rPr>
-        <w:t xml:space="preserve">I’m on the outside of the sports hall. </w:t>
-      </w:r>
-    </w:p>
-    <w:p>
-      <w:pPr>
-        <w:rPr>
-          <w:lang w:val="en-US"/>
-        </w:rPr>
-      </w:pPr>
-    </w:p>
-    <w:p>
-      <w:pPr>
-        <w:rPr>
-          <w:lang w:val="en-US"/>
-        </w:rPr>
-      </w:pPr>
-    </w:p>
-    <w:p>
-      <w:pPr>
-        <w:rPr>
-          <w:lang w:val="en-US"/>
-        </w:rPr>
-      </w:pPr>
-      <w:r>
-        <w:rPr>
-          <w:lang w:val="en-US"/>
-        </w:rPr>
-        <w:t>KEY COLOURS CHALLENGE</w:t>
-      </w:r>
-    </w:p>
-    <w:p>
-      <w:pPr>
-        <w:rPr>
-          <w:lang w:val="en-US"/>
-        </w:rPr>
-      </w:pPr>
-      <w:r>
-        <w:rPr>
-          <w:lang w:val="en-US"/>
-        </w:rPr>
-        <w:t>The door opened, unveiling a long aisle. We were entering and, suddenly, a baby’s scream was heard.</w:t>
-      </w:r>
-    </w:p>
-    <w:p>
-      <w:pPr>
-        <w:rPr>
-          <w:lang w:val="en-US"/>
-        </w:rPr>
-      </w:pPr>
-      <w:r>
-        <w:rPr>
-          <w:lang w:val="en-US"/>
-        </w:rPr>
-        <w:t>“Wait, we are not alone?”, I say.</w:t>
-      </w:r>
-    </w:p>
-    <w:p>
-      <w:pPr>
-        <w:rPr>
-          <w:lang w:val="en-US"/>
-        </w:rPr>
-      </w:pPr>
-      <w:r>
-        <w:rPr>
-          <w:lang w:val="en-US"/>
-        </w:rPr>
-        <w:t xml:space="preserve">The gate goes down. And the scream, as well. </w:t>
-      </w:r>
-    </w:p>
-    <w:p>
-      <w:pPr>
-        <w:rPr>
-          <w:lang w:val="en-US"/>
-        </w:rPr>
-      </w:pPr>
-      <w:r>
-        <w:rPr>
-          <w:lang w:val="en-US"/>
-        </w:rPr>
-        <w:t xml:space="preserve">“Don’t worry, Dave! Whatever is waiting for us, I will protect you at all costs.”, reassures Loan, not realizing that, somehow, his voice shifted; it is the first time that I see Loan nervous, I can feel that he is afraid, although he is trying to hide it with that speech. </w:t>
-      </w:r>
-    </w:p>
-    <w:p>
-      <w:pPr>
-        <w:rPr>
-          <w:lang w:val="en-US"/>
-        </w:rPr>
-      </w:pPr>
-      <w:r>
-        <w:rPr>
-          <w:lang w:val="en-US"/>
-        </w:rPr>
         <w:t>“I am still able to shield myself. C’mon, it’s just a child!”</w:t>
       </w:r>
     </w:p>
@@ -20939,7 +20990,6 @@
         <w:rPr>
           <w:lang w:val="en-US"/>
         </w:rPr>
-        <w:lastRenderedPageBreak/>
         <w:t xml:space="preserve">“Let it be! I’m still worth it. I’m not an irrelevant piece of junk. I’m still useful. I’m much more than a one-legged man. So, please, let me prove </w:t>
       </w:r>
       <w:r>
@@ -21281,6 +21331,7 @@
         <w:rPr>
           <w:lang w:val="en-US"/>
         </w:rPr>
+        <w:lastRenderedPageBreak/>
         <w:t xml:space="preserve">This has human hands. The walls – such a smooth surface that guarantees we are never alone. </w:t>
       </w:r>
     </w:p>

</xml_diff>

<commit_message>
third challenge room completed
</commit_message>
<xml_diff>
--- a/sheet.docx
+++ b/sheet.docx
@@ -4,23 +4,7 @@
   <w:body>
     <w:p>
       <w:r>
-        <w:t xml:space="preserve">Homem atleta que decide tornar-se um computador para </w:t>
-      </w:r>
-      <w:proofErr w:type="spellStart"/>
-      <w:r>
-        <w:t>farmar</w:t>
-      </w:r>
-      <w:proofErr w:type="spellEnd"/>
-      <w:r>
-        <w:t xml:space="preserve"> todas as possibilidades das </w:t>
-      </w:r>
-      <w:proofErr w:type="spellStart"/>
-      <w:r>
-        <w:t>odds</w:t>
-      </w:r>
-      <w:proofErr w:type="spellEnd"/>
-      <w:r>
-        <w:t xml:space="preserve"> da Eurovisão?</w:t>
+        <w:t>Homem atleta que decide tornar-se um computador para farmar todas as possibilidades das odds da Eurovisão?</w:t>
       </w:r>
     </w:p>
     <w:p/>
@@ -47,15 +31,7 @@
     <w:p/>
     <w:p>
       <w:r>
-        <w:t xml:space="preserve">História baseada no anime </w:t>
-      </w:r>
-      <w:proofErr w:type="spellStart"/>
-      <w:r>
-        <w:t>Shelter</w:t>
-      </w:r>
-      <w:proofErr w:type="spellEnd"/>
-      <w:r>
-        <w:t>?</w:t>
+        <w:t>História baseada no anime Shelter?</w:t>
       </w:r>
     </w:p>
     <w:p/>
@@ -163,15 +139,7 @@
     </w:p>
     <w:p>
       <w:r>
-        <w:t xml:space="preserve">No fim, o protagonista acorda num mundo virtual, tendo o mesmo </w:t>
-      </w:r>
-      <w:proofErr w:type="spellStart"/>
-      <w:r>
-        <w:t>tornado-se</w:t>
-      </w:r>
-      <w:proofErr w:type="spellEnd"/>
-      <w:r>
-        <w:t xml:space="preserve"> num computador no qual a sua mente fora incorporada; ele continua a falar com o seu namorado por terminal e a história acaba com o outro rapaz a colocar no monitor um post-it a dizer </w:t>
+        <w:t xml:space="preserve">No fim, o protagonista acorda num mundo virtual, tendo o mesmo tornado-se num computador no qual a sua mente fora incorporada; ele continua a falar com o seu namorado por terminal e a história acaba com o outro rapaz a colocar no monitor um post-it a dizer </w:t>
       </w:r>
       <w:r>
         <w:lastRenderedPageBreak/>
@@ -180,15 +148,7 @@
     </w:p>
     <w:p>
       <w:r>
-        <w:t xml:space="preserve">Recorrer à síndrome do homem de pedra e miosite </w:t>
-      </w:r>
-      <w:proofErr w:type="spellStart"/>
-      <w:r>
-        <w:t>ossificante</w:t>
-      </w:r>
-      <w:proofErr w:type="spellEnd"/>
-      <w:r>
-        <w:t xml:space="preserve"> traumática.</w:t>
+        <w:t>Recorrer à síndrome do homem de pedra e miosite ossificante traumática.</w:t>
       </w:r>
     </w:p>
     <w:p/>
@@ -427,21 +387,7 @@
         <w:rPr>
           <w:lang w:val="en-US"/>
         </w:rPr>
-        <w:t xml:space="preserve">You bitch! I’m </w:t>
-      </w:r>
-      <w:proofErr w:type="spellStart"/>
-      <w:r>
-        <w:rPr>
-          <w:lang w:val="en-US"/>
-        </w:rPr>
-        <w:t>gonna</w:t>
-      </w:r>
-      <w:proofErr w:type="spellEnd"/>
-      <w:r>
-        <w:rPr>
-          <w:lang w:val="en-US"/>
-        </w:rPr>
-        <w:t xml:space="preserve"> show you who is the junk when I and my team will win the race. </w:t>
+        <w:t xml:space="preserve">You bitch! I’m gonna show you who is the junk when I and my team will win the race. </w:t>
       </w:r>
     </w:p>
     <w:p>
@@ -611,21 +557,7 @@
         <w:rPr>
           <w:lang w:val="en-US"/>
         </w:rPr>
-        <w:t xml:space="preserve">Alright, now it’s time to get dressed – I’m not </w:t>
-      </w:r>
-      <w:proofErr w:type="spellStart"/>
-      <w:r>
-        <w:rPr>
-          <w:lang w:val="en-US"/>
-        </w:rPr>
-        <w:t>gonna</w:t>
-      </w:r>
-      <w:proofErr w:type="spellEnd"/>
-      <w:r>
-        <w:rPr>
-          <w:lang w:val="en-US"/>
-        </w:rPr>
-        <w:t xml:space="preserve"> run with these skinny jeans of mine. </w:t>
+        <w:t xml:space="preserve">Alright, now it’s time to get dressed – I’m not gonna run with these skinny jeans of mine. </w:t>
       </w:r>
     </w:p>
     <w:p>
@@ -863,21 +795,7 @@
         <w:rPr>
           <w:lang w:val="en-US"/>
         </w:rPr>
-        <w:t xml:space="preserve">I’m </w:t>
-      </w:r>
-      <w:proofErr w:type="spellStart"/>
-      <w:r>
-        <w:rPr>
-          <w:lang w:val="en-US"/>
-        </w:rPr>
-        <w:t>gonna</w:t>
-      </w:r>
-      <w:proofErr w:type="spellEnd"/>
-      <w:r>
-        <w:rPr>
-          <w:lang w:val="en-US"/>
-        </w:rPr>
-        <w:t xml:space="preserve"> exit. </w:t>
+        <w:t xml:space="preserve">I’m gonna exit. </w:t>
       </w:r>
       <w:r>
         <w:rPr>
@@ -3048,21 +2966,7 @@
         <w:rPr>
           <w:lang w:val="en-US"/>
         </w:rPr>
-        <w:t xml:space="preserve">While I'm wearing my shirt, the other boy starts to undress without me noticing. Or so I think. Because I did not even </w:t>
-      </w:r>
-      <w:proofErr w:type="spellStart"/>
-      <w:r>
-        <w:rPr>
-          <w:lang w:val="en-US"/>
-        </w:rPr>
-        <w:t>realise</w:t>
-      </w:r>
-      <w:proofErr w:type="spellEnd"/>
-      <w:r>
-        <w:rPr>
-          <w:lang w:val="en-US"/>
-        </w:rPr>
-        <w:t xml:space="preserve"> at what point I had started to look at him, so fascinated by his body.</w:t>
+        <w:t>While I'm wearing my shirt, the other boy starts to undress without me noticing. Or so I think. Because I did not even realise at what point I had started to look at him, so fascinated by his body.</w:t>
       </w:r>
     </w:p>
     <w:p>
@@ -3180,21 +3084,7 @@
         <w:rPr>
           <w:lang w:val="en-US"/>
         </w:rPr>
-        <w:t xml:space="preserve">His chest looks like freshly mown grass. There are only a few hairs here and there. Again the </w:t>
-      </w:r>
-      <w:proofErr w:type="spellStart"/>
-      <w:r>
-        <w:rPr>
-          <w:lang w:val="en-US"/>
-        </w:rPr>
-        <w:t>mesmerising</w:t>
-      </w:r>
-      <w:proofErr w:type="spellEnd"/>
-      <w:r>
-        <w:rPr>
-          <w:lang w:val="en-US"/>
-        </w:rPr>
-        <w:t xml:space="preserve"> brown.</w:t>
+        <w:t>His chest looks like freshly mown grass. There are only a few hairs here and there. Again the mesmerising brown.</w:t>
       </w:r>
     </w:p>
     <w:p>
@@ -3233,21 +3123,7 @@
         <w:rPr>
           <w:lang w:val="en-US"/>
         </w:rPr>
-        <w:t xml:space="preserve">Looking down, my pupils </w:t>
-      </w:r>
-      <w:proofErr w:type="spellStart"/>
-      <w:r>
-        <w:rPr>
-          <w:lang w:val="en-US"/>
-        </w:rPr>
-        <w:t>realised</w:t>
-      </w:r>
-      <w:proofErr w:type="spellEnd"/>
-      <w:r>
-        <w:rPr>
-          <w:lang w:val="en-US"/>
-        </w:rPr>
-        <w:t xml:space="preserve"> that the lawnmower had not finished its work. There was a lot of body hair around the navel. They look soft </w:t>
+        <w:t xml:space="preserve">Looking down, my pupils realised that the lawnmower had not finished its work. There was a lot of body hair around the navel. They look soft </w:t>
       </w:r>
       <w:r>
         <w:rPr>
@@ -3649,14 +3525,12 @@
         </w:rPr>
         <w:t xml:space="preserve">The cuts are mostly horizontal and vary in angle. And they are not clean at all. Not only is there still a lot of red blood showing his injuries, but the cuts seem to be irregular in depth: they were not made after a single blow. The knife made a couple of passes near the same area as the first cut, but not exactly along the path it must have followed. It is clear that other attempts not only made the first cut deeper, but also made it have more </w:t>
       </w:r>
-      <w:proofErr w:type="spellStart"/>
       <w:r>
         <w:rPr>
           <w:lang w:val="en-US"/>
         </w:rPr>
         <w:t>afluents</w:t>
       </w:r>
-      <w:proofErr w:type="spellEnd"/>
       <w:r>
         <w:rPr>
           <w:lang w:val="en-US"/>
@@ -3700,21 +3574,7 @@
         <w:rPr>
           <w:lang w:val="en-US"/>
         </w:rPr>
-        <w:t xml:space="preserve">______ </w:t>
-      </w:r>
-      <w:proofErr w:type="spellStart"/>
-      <w:r>
-        <w:rPr>
-          <w:lang w:val="en-US"/>
-        </w:rPr>
-        <w:t>fiquei</w:t>
-      </w:r>
-      <w:proofErr w:type="spellEnd"/>
-      <w:r>
-        <w:rPr>
-          <w:lang w:val="en-US"/>
-        </w:rPr>
-        <w:t xml:space="preserve"> aqui</w:t>
+        <w:t>______ fiquei aqui</w:t>
       </w:r>
     </w:p>
     <w:p>
@@ -3986,21 +3846,7 @@
         <w:rPr>
           <w:lang w:val="en-US"/>
         </w:rPr>
-        <w:t xml:space="preserve">? My </w:t>
-      </w:r>
-      <w:proofErr w:type="spellStart"/>
-      <w:r>
-        <w:rPr>
-          <w:lang w:val="en-US"/>
-        </w:rPr>
-        <w:t>glande</w:t>
-      </w:r>
-      <w:proofErr w:type="spellEnd"/>
-      <w:r>
-        <w:rPr>
-          <w:lang w:val="en-US"/>
-        </w:rPr>
-        <w:t xml:space="preserve"> breathes even in pure air".</w:t>
+        <w:t>? My glande breathes even in pure air".</w:t>
       </w:r>
     </w:p>
     <w:p>
@@ -4438,21 +4284,7 @@
         <w:rPr>
           <w:lang w:val="en-US"/>
         </w:rPr>
-        <w:t xml:space="preserve">He nods. But I don't think he </w:t>
-      </w:r>
-      <w:proofErr w:type="spellStart"/>
-      <w:r>
-        <w:rPr>
-          <w:lang w:val="en-US"/>
-        </w:rPr>
-        <w:t>realises</w:t>
-      </w:r>
-      <w:proofErr w:type="spellEnd"/>
-      <w:r>
-        <w:rPr>
-          <w:lang w:val="en-US"/>
-        </w:rPr>
-        <w:t xml:space="preserve"> what I'm about to say. To explain. To achieve. </w:t>
+        <w:t xml:space="preserve">He nods. But I don't think he realises what I'm about to say. To explain. To achieve. </w:t>
       </w:r>
     </w:p>
     <w:p>
@@ -5304,21 +5136,7 @@
         <w:rPr>
           <w:lang w:val="en-US"/>
         </w:rPr>
-        <w:t xml:space="preserve">------ </w:t>
-      </w:r>
-      <w:proofErr w:type="spellStart"/>
-      <w:r>
-        <w:rPr>
-          <w:lang w:val="en-US"/>
-        </w:rPr>
-        <w:t>fiquei</w:t>
-      </w:r>
-      <w:proofErr w:type="spellEnd"/>
-      <w:r>
-        <w:rPr>
-          <w:lang w:val="en-US"/>
-        </w:rPr>
-        <w:t xml:space="preserve"> aqui</w:t>
+        <w:t>------ fiquei aqui</w:t>
       </w:r>
     </w:p>
     <w:p>
@@ -6653,21 +6471,7 @@
         <w:rPr>
           <w:lang w:val="en-US"/>
         </w:rPr>
-        <w:t xml:space="preserve">And suddenly I </w:t>
-      </w:r>
-      <w:proofErr w:type="spellStart"/>
-      <w:r>
-        <w:rPr>
-          <w:lang w:val="en-US"/>
-        </w:rPr>
-        <w:t>realise</w:t>
-      </w:r>
-      <w:proofErr w:type="spellEnd"/>
-      <w:r>
-        <w:rPr>
-          <w:lang w:val="en-US"/>
-        </w:rPr>
-        <w:t xml:space="preserve"> that I'm not running anymore. The ground is rough, I can feel these little stones on my hands. </w:t>
+        <w:t xml:space="preserve">And suddenly I realise that I'm not running anymore. The ground is rough, I can feel these little stones on my hands. </w:t>
       </w:r>
     </w:p>
     <w:p>
@@ -6792,21 +6596,7 @@
         <w:rPr>
           <w:lang w:val="en-US"/>
         </w:rPr>
-        <w:t xml:space="preserve">How did they know I was mentally questioning his </w:t>
-      </w:r>
-      <w:proofErr w:type="spellStart"/>
-      <w:r>
-        <w:rPr>
-          <w:lang w:val="en-US"/>
-        </w:rPr>
-        <w:t>behaviour</w:t>
-      </w:r>
-      <w:proofErr w:type="spellEnd"/>
-      <w:r>
-        <w:rPr>
-          <w:lang w:val="en-US"/>
-        </w:rPr>
-        <w:t>?</w:t>
+        <w:t>How did they know I was mentally questioning his behaviour?</w:t>
       </w:r>
     </w:p>
     <w:p>
@@ -8084,19 +7874,11 @@
           <w:lang w:val="en-US"/>
         </w:rPr>
       </w:pPr>
-      <w:proofErr w:type="spellStart"/>
-      <w:r>
-        <w:rPr>
-          <w:lang w:val="en-US"/>
-        </w:rPr>
-        <w:t>Autch</w:t>
-      </w:r>
-      <w:proofErr w:type="spellEnd"/>
-      <w:r>
-        <w:rPr>
-          <w:lang w:val="en-US"/>
-        </w:rPr>
-        <w:t xml:space="preserve">. That spear made me bleed. </w:t>
+      <w:r>
+        <w:rPr>
+          <w:lang w:val="en-US"/>
+        </w:rPr>
+        <w:t xml:space="preserve">Autch. That spear made me bleed. </w:t>
       </w:r>
     </w:p>
     <w:p>
@@ -8324,21 +8106,7 @@
         <w:rPr>
           <w:lang w:val="en-US"/>
         </w:rPr>
-        <w:t xml:space="preserve">I know he is not doing it on purpose. It's just an </w:t>
-      </w:r>
-      <w:proofErr w:type="spellStart"/>
-      <w:r>
-        <w:rPr>
-          <w:lang w:val="en-US"/>
-        </w:rPr>
-        <w:t>armour</w:t>
-      </w:r>
-      <w:proofErr w:type="spellEnd"/>
-      <w:r>
-        <w:rPr>
-          <w:lang w:val="en-US"/>
-        </w:rPr>
-        <w:t xml:space="preserve"> to protect himself. </w:t>
+        <w:t xml:space="preserve">I know he is not doing it on purpose. It's just an armour to protect himself. </w:t>
       </w:r>
     </w:p>
     <w:p>
@@ -8690,16 +8458,8 @@
         <w:rPr>
           <w:lang w:val="en-US"/>
         </w:rPr>
-        <w:t xml:space="preserve">--&gt; go to </w:t>
-      </w:r>
-      <w:proofErr w:type="spellStart"/>
-      <w:r>
-        <w:rPr>
-          <w:lang w:val="en-US"/>
-        </w:rPr>
-        <w:t>dave</w:t>
-      </w:r>
-      <w:proofErr w:type="spellEnd"/>
+        <w:t>--&gt; go to dave</w:t>
+      </w:r>
     </w:p>
     <w:p>
       <w:pPr>
@@ -8835,21 +8595,7 @@
         <w:rPr>
           <w:lang w:val="en-US"/>
         </w:rPr>
-        <w:t xml:space="preserve">help </w:t>
-      </w:r>
-      <w:proofErr w:type="spellStart"/>
-      <w:r>
-        <w:rPr>
-          <w:lang w:val="en-US"/>
-        </w:rPr>
-        <w:t>dave</w:t>
-      </w:r>
-      <w:proofErr w:type="spellEnd"/>
-      <w:r>
-        <w:rPr>
-          <w:lang w:val="en-US"/>
-        </w:rPr>
-        <w:t xml:space="preserve"> come in</w:t>
+        <w:t>help dave come in</w:t>
       </w:r>
     </w:p>
     <w:p>
@@ -8887,30 +8633,8 @@
         <w:rPr>
           <w:lang w:val="en-US"/>
         </w:rPr>
-        <w:t xml:space="preserve">swap to </w:t>
-      </w:r>
-      <w:proofErr w:type="spellStart"/>
-      <w:r>
-        <w:rPr>
-          <w:lang w:val="en-US"/>
-        </w:rPr>
-        <w:t>dave</w:t>
-      </w:r>
-      <w:proofErr w:type="spellEnd"/>
-      <w:r>
-        <w:rPr>
-          <w:lang w:val="en-US"/>
-        </w:rPr>
-        <w:t xml:space="preserve"> / switch to </w:t>
-      </w:r>
-      <w:proofErr w:type="spellStart"/>
-      <w:r>
-        <w:rPr>
-          <w:lang w:val="en-US"/>
-        </w:rPr>
-        <w:t>dave</w:t>
-      </w:r>
-      <w:proofErr w:type="spellEnd"/>
+        <w:t>swap to dave / switch to dave</w:t>
+      </w:r>
     </w:p>
     <w:p>
       <w:pPr>
@@ -9083,21 +8807,7 @@
         <w:rPr>
           <w:lang w:val="en-US"/>
         </w:rPr>
-        <w:t xml:space="preserve">I finally </w:t>
-      </w:r>
-      <w:proofErr w:type="spellStart"/>
-      <w:r>
-        <w:rPr>
-          <w:lang w:val="en-US"/>
-        </w:rPr>
-        <w:t>realise</w:t>
-      </w:r>
-      <w:proofErr w:type="spellEnd"/>
-      <w:r>
-        <w:rPr>
-          <w:lang w:val="en-US"/>
-        </w:rPr>
-        <w:t xml:space="preserve"> that he is blind.</w:t>
+        <w:t>I finally realise that he is blind.</w:t>
       </w:r>
     </w:p>
     <w:p>
@@ -9285,21 +8995,7 @@
         <w:rPr>
           <w:lang w:val="en-US"/>
         </w:rPr>
-        <w:t xml:space="preserve">I love Loan's sense of </w:t>
-      </w:r>
-      <w:proofErr w:type="spellStart"/>
-      <w:r>
-        <w:rPr>
-          <w:lang w:val="en-US"/>
-        </w:rPr>
-        <w:t>humour</w:t>
-      </w:r>
-      <w:proofErr w:type="spellEnd"/>
-      <w:r>
-        <w:rPr>
-          <w:lang w:val="en-US"/>
-        </w:rPr>
-        <w:t>.</w:t>
+        <w:t>I love Loan's sense of humour.</w:t>
       </w:r>
     </w:p>
     <w:p>
@@ -9668,21 +9364,7 @@
         <w:rPr>
           <w:lang w:val="en-US"/>
         </w:rPr>
-        <w:t>"That was just a mise-</w:t>
-      </w:r>
-      <w:proofErr w:type="spellStart"/>
-      <w:r>
-        <w:rPr>
-          <w:lang w:val="en-US"/>
-        </w:rPr>
-        <w:t>en</w:t>
-      </w:r>
-      <w:proofErr w:type="spellEnd"/>
-      <w:r>
-        <w:rPr>
-          <w:lang w:val="en-US"/>
-        </w:rPr>
-        <w:t xml:space="preserve">-scene. You know, just in case the </w:t>
+        <w:t xml:space="preserve">"That was just a mise-en-scene. You know, just in case the </w:t>
       </w:r>
       <w:r>
         <w:rPr>
@@ -10802,16 +10484,8 @@
         <w:rPr>
           <w:lang w:val="en-US"/>
         </w:rPr>
-        <w:t xml:space="preserve">--&gt; walk to </w:t>
-      </w:r>
-      <w:proofErr w:type="spellStart"/>
-      <w:r>
-        <w:rPr>
-          <w:lang w:val="en-US"/>
-        </w:rPr>
-        <w:t>dave</w:t>
-      </w:r>
-      <w:proofErr w:type="spellEnd"/>
+        <w:t>--&gt; walk to dave</w:t>
+      </w:r>
     </w:p>
     <w:p>
       <w:pPr>
@@ -10894,16 +10568,8 @@
         <w:rPr>
           <w:lang w:val="en-US"/>
         </w:rPr>
-        <w:t xml:space="preserve">Swap to </w:t>
-      </w:r>
-      <w:proofErr w:type="spellStart"/>
-      <w:r>
-        <w:rPr>
-          <w:lang w:val="en-US"/>
-        </w:rPr>
-        <w:t>dave</w:t>
-      </w:r>
-      <w:proofErr w:type="spellEnd"/>
+        <w:t>Swap to dave</w:t>
+      </w:r>
     </w:p>
     <w:p>
       <w:pPr>
@@ -11171,21 +10837,7 @@
         <w:rPr>
           <w:lang w:val="en-US"/>
         </w:rPr>
-        <w:t xml:space="preserve">--- </w:t>
-      </w:r>
-      <w:proofErr w:type="spellStart"/>
-      <w:r>
-        <w:rPr>
-          <w:lang w:val="en-US"/>
-        </w:rPr>
-        <w:t>fiquei</w:t>
-      </w:r>
-      <w:proofErr w:type="spellEnd"/>
-      <w:r>
-        <w:rPr>
-          <w:lang w:val="en-US"/>
-        </w:rPr>
-        <w:t xml:space="preserve"> aqui</w:t>
+        <w:t>--- fiquei aqui</w:t>
       </w:r>
     </w:p>
     <w:p>
@@ -12437,19 +12089,11 @@
           <w:lang w:val="en-US"/>
         </w:rPr>
       </w:pPr>
-      <w:proofErr w:type="spellStart"/>
-      <w:r>
-        <w:rPr>
-          <w:lang w:val="en-US"/>
-        </w:rPr>
-        <w:t>Duuuuuuude</w:t>
-      </w:r>
-      <w:proofErr w:type="spellEnd"/>
-      <w:r>
-        <w:rPr>
-          <w:lang w:val="en-US"/>
-        </w:rPr>
-        <w:t>. Calm down! I'm going to look like a tomato!</w:t>
+      <w:r>
+        <w:rPr>
+          <w:lang w:val="en-US"/>
+        </w:rPr>
+        <w:t>Duuuuuuude. Calm down! I'm going to look like a tomato!</w:t>
       </w:r>
     </w:p>
     <w:p>
@@ -13090,21 +12734,7 @@
         <w:rPr>
           <w:lang w:val="en-US"/>
         </w:rPr>
-        <w:t xml:space="preserve">"Don't </w:t>
-      </w:r>
-      <w:proofErr w:type="spellStart"/>
-      <w:r>
-        <w:rPr>
-          <w:lang w:val="en-US"/>
-        </w:rPr>
-        <w:t>apologise</w:t>
-      </w:r>
-      <w:proofErr w:type="spellEnd"/>
-      <w:r>
-        <w:rPr>
-          <w:lang w:val="en-US"/>
-        </w:rPr>
-        <w:t>. I'm here because I love you!"</w:t>
+        <w:t>"Don't apologise. I'm here because I love you!"</w:t>
       </w:r>
     </w:p>
     <w:p>
@@ -13190,21 +12820,7 @@
         <w:rPr>
           <w:lang w:val="en-US"/>
         </w:rPr>
-        <w:t xml:space="preserve">"Don't </w:t>
-      </w:r>
-      <w:proofErr w:type="spellStart"/>
-      <w:r>
-        <w:rPr>
-          <w:lang w:val="en-US"/>
-        </w:rPr>
-        <w:t>apologise</w:t>
-      </w:r>
-      <w:proofErr w:type="spellEnd"/>
-      <w:r>
-        <w:rPr>
-          <w:lang w:val="en-US"/>
-        </w:rPr>
-        <w:t>. And I'll never get tired of telling you that."</w:t>
+        <w:t>"Don't apologise. And I'll never get tired of telling you that."</w:t>
       </w:r>
     </w:p>
     <w:p>
@@ -13384,21 +13000,7 @@
         <w:rPr>
           <w:lang w:val="en-US"/>
         </w:rPr>
-        <w:t xml:space="preserve">Immediately a door appears on our left. It opens immediately and we </w:t>
-      </w:r>
-      <w:proofErr w:type="spellStart"/>
-      <w:r>
-        <w:rPr>
-          <w:lang w:val="en-US"/>
-        </w:rPr>
-        <w:t>recognise</w:t>
-      </w:r>
-      <w:proofErr w:type="spellEnd"/>
-      <w:r>
-        <w:rPr>
-          <w:lang w:val="en-US"/>
-        </w:rPr>
-        <w:t xml:space="preserve"> the wizard on the other side.</w:t>
+        <w:t>Immediately a door appears on our left. It opens immediately and we recognise the wizard on the other side.</w:t>
       </w:r>
     </w:p>
     <w:p>
@@ -14054,21 +13656,7 @@
         <w:rPr>
           <w:lang w:val="en-US"/>
         </w:rPr>
-        <w:t xml:space="preserve">Immediately a door appears on our left. It opens immediately and we </w:t>
-      </w:r>
-      <w:proofErr w:type="spellStart"/>
-      <w:r>
-        <w:rPr>
-          <w:lang w:val="en-US"/>
-        </w:rPr>
-        <w:t>recognise</w:t>
-      </w:r>
-      <w:proofErr w:type="spellEnd"/>
-      <w:r>
-        <w:rPr>
-          <w:lang w:val="en-US"/>
-        </w:rPr>
-        <w:t xml:space="preserve"> the wizard on the other side.</w:t>
+        <w:t>Immediately a door appears on our left. It opens immediately and we recognise the wizard on the other side.</w:t>
       </w:r>
     </w:p>
     <w:p>
@@ -14726,16 +14314,8 @@
         <w:rPr>
           <w:lang w:val="en-US"/>
         </w:rPr>
-        <w:t xml:space="preserve">Swap to </w:t>
-      </w:r>
-      <w:proofErr w:type="spellStart"/>
-      <w:r>
-        <w:rPr>
-          <w:lang w:val="en-US"/>
-        </w:rPr>
-        <w:t>dave</w:t>
-      </w:r>
-      <w:proofErr w:type="spellEnd"/>
+        <w:t>Swap to dave</w:t>
+      </w:r>
     </w:p>
     <w:p>
       <w:pPr>
@@ -14941,21 +14521,7 @@
         <w:rPr>
           <w:lang w:val="en-US"/>
         </w:rPr>
-        <w:t xml:space="preserve">Although now I have the </w:t>
-      </w:r>
-      <w:proofErr w:type="spellStart"/>
-      <w:r>
-        <w:rPr>
-          <w:lang w:val="en-US"/>
-        </w:rPr>
-        <w:t>oppotunity</w:t>
-      </w:r>
-      <w:proofErr w:type="spellEnd"/>
-      <w:r>
-        <w:rPr>
-          <w:lang w:val="en-US"/>
-        </w:rPr>
-        <w:t xml:space="preserve"> to do it! The timing though... Could be better...</w:t>
+        <w:t>Although now I have the oppotunity to do it! The timing though... Could be better...</w:t>
       </w:r>
     </w:p>
     <w:p>
@@ -15808,21 +15374,7 @@
         <w:rPr>
           <w:lang w:val="en-US"/>
         </w:rPr>
-        <w:t xml:space="preserve">The light revealed a new </w:t>
-      </w:r>
-      <w:proofErr w:type="spellStart"/>
-      <w:r>
-        <w:rPr>
-          <w:lang w:val="en-US"/>
-        </w:rPr>
-        <w:t>trail</w:t>
-      </w:r>
-      <w:proofErr w:type="spellEnd"/>
-      <w:r>
-        <w:rPr>
-          <w:lang w:val="en-US"/>
-        </w:rPr>
-        <w:t xml:space="preserve"> before our eyes.</w:t>
+        <w:t>The light revealed a new trail before our eyes.</w:t>
       </w:r>
     </w:p>
     <w:p>
@@ -16222,21 +15774,7 @@
         <w:rPr>
           <w:lang w:val="en-US"/>
         </w:rPr>
-        <w:t xml:space="preserve">"Don't </w:t>
-      </w:r>
-      <w:proofErr w:type="spellStart"/>
-      <w:r>
-        <w:rPr>
-          <w:lang w:val="en-US"/>
-        </w:rPr>
-        <w:t>apologise</w:t>
-      </w:r>
-      <w:proofErr w:type="spellEnd"/>
-      <w:r>
-        <w:rPr>
-          <w:lang w:val="en-US"/>
-        </w:rPr>
-        <w:t>. I'm here because I love you!"</w:t>
+        <w:t>"Don't apologise. I'm here because I love you!"</w:t>
       </w:r>
     </w:p>
     <w:p>
@@ -16322,21 +15860,7 @@
         <w:rPr>
           <w:lang w:val="en-US"/>
         </w:rPr>
-        <w:t xml:space="preserve">"Don't </w:t>
-      </w:r>
-      <w:proofErr w:type="spellStart"/>
-      <w:r>
-        <w:rPr>
-          <w:lang w:val="en-US"/>
-        </w:rPr>
-        <w:t>apologise</w:t>
-      </w:r>
-      <w:proofErr w:type="spellEnd"/>
-      <w:r>
-        <w:rPr>
-          <w:lang w:val="en-US"/>
-        </w:rPr>
-        <w:t>. And I'll never get tired of telling you that</w:t>
+        <w:t>"Don't apologise. And I'll never get tired of telling you that</w:t>
       </w:r>
       <w:r>
         <w:rPr>
@@ -16682,16 +16206,8 @@
         <w:rPr>
           <w:lang w:val="en-US"/>
         </w:rPr>
-        <w:t xml:space="preserve">Swap to </w:t>
-      </w:r>
-      <w:proofErr w:type="spellStart"/>
-      <w:r>
-        <w:rPr>
-          <w:lang w:val="en-US"/>
-        </w:rPr>
-        <w:t>dave</w:t>
-      </w:r>
-      <w:proofErr w:type="spellEnd"/>
+        <w:t>Swap to dave</w:t>
+      </w:r>
     </w:p>
     <w:p>
       <w:pPr>
@@ -17390,21 +16906,7 @@
         <w:rPr>
           <w:lang w:val="en-US"/>
         </w:rPr>
-        <w:t xml:space="preserve">The ground looks like a black mountain, completely </w:t>
-      </w:r>
-      <w:proofErr w:type="spellStart"/>
-      <w:r>
-        <w:rPr>
-          <w:lang w:val="en-US"/>
-        </w:rPr>
-        <w:t>wringled</w:t>
-      </w:r>
-      <w:proofErr w:type="spellEnd"/>
-      <w:r>
-        <w:rPr>
-          <w:lang w:val="en-US"/>
-        </w:rPr>
-        <w:t xml:space="preserve"> and disfigured, with fine moss growing in the crevices.</w:t>
+        <w:t>The ground looks like a black mountain, completely wringled and disfigured, with fine moss growing in the crevices.</w:t>
       </w:r>
     </w:p>
     <w:p>
@@ -18000,19 +17502,11 @@
           <w:lang w:val="en-US"/>
         </w:rPr>
       </w:pPr>
-      <w:proofErr w:type="spellStart"/>
-      <w:r>
-        <w:rPr>
-          <w:lang w:val="en-US"/>
-        </w:rPr>
-        <w:t>Heheh</w:t>
-      </w:r>
-      <w:proofErr w:type="spellEnd"/>
-      <w:r>
-        <w:rPr>
-          <w:lang w:val="en-US"/>
-        </w:rPr>
-        <w:t>. Job done.</w:t>
+      <w:r>
+        <w:rPr>
+          <w:lang w:val="en-US"/>
+        </w:rPr>
+        <w:t>Heheh. Job done.</w:t>
       </w:r>
       <w:r>
         <w:rPr>
@@ -18322,19 +17816,11 @@
           <w:lang w:val="en-US"/>
         </w:rPr>
       </w:pPr>
-      <w:proofErr w:type="spellStart"/>
-      <w:r>
-        <w:rPr>
-          <w:lang w:val="en-US"/>
-        </w:rPr>
-        <w:t>Ahahahahahah</w:t>
-      </w:r>
-      <w:proofErr w:type="spellEnd"/>
-      <w:r>
-        <w:rPr>
-          <w:lang w:val="en-US"/>
-        </w:rPr>
-        <w:t>! That Dave is just hilarious!</w:t>
+      <w:r>
+        <w:rPr>
+          <w:lang w:val="en-US"/>
+        </w:rPr>
+        <w:t>Ahahahahahah! That Dave is just hilarious!</w:t>
       </w:r>
     </w:p>
     <w:p>
@@ -18516,21 +18002,7 @@
         <w:rPr>
           <w:lang w:val="en-US"/>
         </w:rPr>
-        <w:t xml:space="preserve">As soon as I finish </w:t>
-      </w:r>
-      <w:proofErr w:type="spellStart"/>
-      <w:r>
-        <w:rPr>
-          <w:lang w:val="en-US"/>
-        </w:rPr>
-        <w:t>analysing</w:t>
-      </w:r>
-      <w:proofErr w:type="spellEnd"/>
-      <w:r>
-        <w:rPr>
-          <w:lang w:val="en-US"/>
-        </w:rPr>
-        <w:t xml:space="preserve"> the fan, it starts to rotate at a moderate speed, which increases steadily over time. This must be Dave's fault...</w:t>
+        <w:t>As soon as I finish analysing the fan, it starts to rotate at a moderate speed, which increases steadily over time. This must be Dave's fault...</w:t>
       </w:r>
     </w:p>
     <w:p>
@@ -18649,16 +18121,8 @@
         <w:rPr>
           <w:lang w:val="en-US"/>
         </w:rPr>
-        <w:t xml:space="preserve">Help </w:t>
-      </w:r>
-      <w:proofErr w:type="spellStart"/>
-      <w:r>
-        <w:rPr>
-          <w:lang w:val="en-US"/>
-        </w:rPr>
-        <w:t>dave</w:t>
-      </w:r>
-      <w:proofErr w:type="spellEnd"/>
+        <w:t>Help dave</w:t>
+      </w:r>
     </w:p>
     <w:p>
       <w:pPr>
@@ -18943,16 +18407,8 @@
         <w:rPr>
           <w:lang w:val="en-US"/>
         </w:rPr>
-        <w:t xml:space="preserve">Talk to </w:t>
-      </w:r>
-      <w:proofErr w:type="spellStart"/>
-      <w:r>
-        <w:rPr>
-          <w:lang w:val="en-US"/>
-        </w:rPr>
-        <w:t>dave</w:t>
-      </w:r>
-      <w:proofErr w:type="spellEnd"/>
+        <w:t>Talk to dave</w:t>
+      </w:r>
     </w:p>
     <w:p>
       <w:pPr>
@@ -18989,16 +18445,8 @@
         <w:rPr>
           <w:lang w:val="en-US"/>
         </w:rPr>
-        <w:t xml:space="preserve">Swap to </w:t>
-      </w:r>
-      <w:proofErr w:type="spellStart"/>
-      <w:r>
-        <w:rPr>
-          <w:lang w:val="en-US"/>
-        </w:rPr>
-        <w:t>dave</w:t>
-      </w:r>
-      <w:proofErr w:type="spellEnd"/>
+        <w:t>Swap to dave</w:t>
+      </w:r>
     </w:p>
     <w:p>
       <w:pPr>
@@ -21101,16 +20549,8 @@
         <w:rPr>
           <w:lang w:val="en-US"/>
         </w:rPr>
-        <w:t xml:space="preserve">Swap to </w:t>
-      </w:r>
-      <w:proofErr w:type="spellStart"/>
-      <w:r>
-        <w:rPr>
-          <w:lang w:val="en-US"/>
-        </w:rPr>
-        <w:t>dave</w:t>
-      </w:r>
-      <w:proofErr w:type="spellEnd"/>
+        <w:t>Swap to dave</w:t>
+      </w:r>
     </w:p>
     <w:p>
       <w:pPr>
@@ -21788,21 +21228,7 @@
         <w:rPr>
           <w:lang w:val="en-US"/>
         </w:rPr>
-        <w:t>“</w:t>
-      </w:r>
-      <w:proofErr w:type="spellStart"/>
-      <w:r>
-        <w:rPr>
-          <w:lang w:val="en-US"/>
-        </w:rPr>
-        <w:t>Nevermind</w:t>
-      </w:r>
-      <w:proofErr w:type="spellEnd"/>
-      <w:r>
-        <w:rPr>
-          <w:lang w:val="en-US"/>
-        </w:rPr>
-        <w:t>.”</w:t>
+        <w:t>“Nevermind.”</w:t>
       </w:r>
     </w:p>
     <w:p>
@@ -21971,21 +21397,7 @@
         <w:rPr>
           <w:lang w:val="en-US"/>
         </w:rPr>
-        <w:t xml:space="preserve"> might be right. All that blood! I wonder who is </w:t>
-      </w:r>
-      <w:proofErr w:type="spellStart"/>
-      <w:r>
-        <w:rPr>
-          <w:lang w:val="en-US"/>
-        </w:rPr>
-        <w:t>gonna</w:t>
-      </w:r>
-      <w:proofErr w:type="spellEnd"/>
-      <w:r>
-        <w:rPr>
-          <w:lang w:val="en-US"/>
-        </w:rPr>
-        <w:t xml:space="preserve"> clean all that shit.”</w:t>
+        <w:t xml:space="preserve"> might be right. All that blood! I wonder who is gonna clean all that shit.”</w:t>
       </w:r>
     </w:p>
     <w:p>
@@ -22475,16 +21887,8 @@
         <w:rPr>
           <w:lang w:val="en-US"/>
         </w:rPr>
-        <w:t xml:space="preserve">Swap to </w:t>
-      </w:r>
-      <w:proofErr w:type="spellStart"/>
-      <w:r>
-        <w:rPr>
-          <w:lang w:val="en-US"/>
-        </w:rPr>
-        <w:t>dave</w:t>
-      </w:r>
-      <w:proofErr w:type="spellEnd"/>
+        <w:t>Swap to dave</w:t>
+      </w:r>
     </w:p>
     <w:p>
       <w:pPr>
@@ -22974,16 +22378,8 @@
           <w:lang w:val="en-US"/>
         </w:rPr>
         <w:lastRenderedPageBreak/>
-        <w:t xml:space="preserve">Swap to </w:t>
-      </w:r>
-      <w:proofErr w:type="spellStart"/>
-      <w:r>
-        <w:rPr>
-          <w:lang w:val="en-US"/>
-        </w:rPr>
-        <w:t>dave</w:t>
-      </w:r>
-      <w:proofErr w:type="spellEnd"/>
+        <w:t>Swap to dave</w:t>
+      </w:r>
     </w:p>
     <w:p>
       <w:pPr>
@@ -23020,16 +22416,8 @@
         <w:rPr>
           <w:lang w:val="en-US"/>
         </w:rPr>
-        <w:t xml:space="preserve">Talk to </w:t>
-      </w:r>
-      <w:proofErr w:type="spellStart"/>
-      <w:r>
-        <w:rPr>
-          <w:lang w:val="en-US"/>
-        </w:rPr>
-        <w:t>dave</w:t>
-      </w:r>
-      <w:proofErr w:type="spellEnd"/>
+        <w:t>Talk to dave</w:t>
+      </w:r>
     </w:p>
     <w:p>
       <w:pPr>
@@ -23100,21 +22488,7 @@
         <w:rPr>
           <w:lang w:val="en-US"/>
         </w:rPr>
-        <w:t xml:space="preserve">"Sit down, </w:t>
-      </w:r>
-      <w:proofErr w:type="spellStart"/>
-      <w:r>
-        <w:rPr>
-          <w:lang w:val="en-US"/>
-        </w:rPr>
-        <w:t>bish</w:t>
-      </w:r>
-      <w:proofErr w:type="spellEnd"/>
-      <w:r>
-        <w:rPr>
-          <w:lang w:val="en-US"/>
-        </w:rPr>
-        <w:t>! I'll show you what I'm made of!"</w:t>
+        <w:t>"Sit down, bish! I'll show you what I'm made of!"</w:t>
       </w:r>
     </w:p>
     <w:p>
@@ -23185,16 +22559,8 @@
         <w:rPr>
           <w:lang w:val="en-US"/>
         </w:rPr>
-        <w:t xml:space="preserve">Swap to </w:t>
-      </w:r>
-      <w:proofErr w:type="spellStart"/>
-      <w:r>
-        <w:rPr>
-          <w:lang w:val="en-US"/>
-        </w:rPr>
-        <w:t>dave</w:t>
-      </w:r>
-      <w:proofErr w:type="spellEnd"/>
+        <w:t>Swap to dave</w:t>
+      </w:r>
     </w:p>
     <w:p>
       <w:pPr>
@@ -23628,7 +22994,19 @@
         <w:rPr>
           <w:lang w:val="en-US"/>
         </w:rPr>
-        <w:t xml:space="preserve">I start by taking off his shirt and his jeans. </w:t>
+        <w:t xml:space="preserve">I start by taking off </w:t>
+      </w:r>
+      <w:r>
+        <w:rPr>
+          <w:lang w:val="en-US"/>
+        </w:rPr>
+        <w:t>my</w:t>
+      </w:r>
+      <w:r>
+        <w:rPr>
+          <w:lang w:val="en-US"/>
+        </w:rPr>
+        <w:t xml:space="preserve"> shirt and his jeans. </w:t>
       </w:r>
     </w:p>
     <w:p>
@@ -23728,7 +23106,31 @@
         <w:rPr>
           <w:lang w:val="en-US"/>
         </w:rPr>
-        <w:t>"Loan, have you seen anything strange?" I ask him, both of us wearing our clothes.</w:t>
+        <w:t>"</w:t>
+      </w:r>
+      <w:r>
+        <w:rPr>
+          <w:lang w:val="en-US"/>
+        </w:rPr>
+        <w:t>Dave</w:t>
+      </w:r>
+      <w:r>
+        <w:rPr>
+          <w:lang w:val="en-US"/>
+        </w:rPr>
+        <w:t>, have you seen anything strange?"</w:t>
+      </w:r>
+      <w:r>
+        <w:rPr>
+          <w:lang w:val="en-US"/>
+        </w:rPr>
+        <w:t>,</w:t>
+      </w:r>
+      <w:r>
+        <w:rPr>
+          <w:lang w:val="en-US"/>
+        </w:rPr>
+        <w:t xml:space="preserve"> I ask him, both of us wearing our clothes.</w:t>
       </w:r>
     </w:p>
     <w:p>
@@ -23767,107 +23169,76 @@
         <w:rPr>
           <w:lang w:val="en-US"/>
         </w:rPr>
-        <w:t>"I wanted to make you feel helpful."</w:t>
-      </w:r>
-    </w:p>
-    <w:p>
-      <w:pPr>
-        <w:rPr>
-          <w:lang w:val="en-US"/>
-        </w:rPr>
-      </w:pPr>
-    </w:p>
-    <w:p>
-      <w:pPr>
-        <w:rPr>
-          <w:lang w:val="en-US"/>
-        </w:rPr>
-      </w:pPr>
-      <w:r>
-        <w:rPr>
-          <w:lang w:val="en-US"/>
-        </w:rPr>
-        <w:t>He's sweet, he's not going to lie.</w:t>
-      </w:r>
-    </w:p>
-    <w:p>
-      <w:pPr>
-        <w:rPr>
-          <w:lang w:val="en-US"/>
-        </w:rPr>
-      </w:pPr>
-    </w:p>
-    <w:p>
-      <w:pPr>
-        <w:rPr>
-          <w:lang w:val="en-US"/>
-        </w:rPr>
-      </w:pPr>
-      <w:r>
-        <w:rPr>
-          <w:lang w:val="en-US"/>
-        </w:rPr>
-        <w:t>Asshole.</w:t>
-      </w:r>
-    </w:p>
-    <w:p>
-      <w:pPr>
-        <w:rPr>
-          <w:lang w:val="en-US"/>
-        </w:rPr>
-      </w:pPr>
-    </w:p>
-    <w:p>
-      <w:pPr>
-        <w:rPr>
-          <w:lang w:val="en-US"/>
-        </w:rPr>
-      </w:pPr>
-      <w:r>
-        <w:rPr>
-          <w:lang w:val="en-US"/>
-        </w:rPr>
-        <w:t>But cute.</w:t>
-      </w:r>
-    </w:p>
-    <w:p>
-      <w:pPr>
-        <w:rPr>
-          <w:lang w:val="en-US"/>
-        </w:rPr>
-      </w:pPr>
-    </w:p>
-    <w:p>
-      <w:pPr>
-        <w:rPr>
-          <w:lang w:val="en-US"/>
-        </w:rPr>
-      </w:pPr>
-      <w:r>
-        <w:rPr>
-          <w:lang w:val="en-US"/>
-        </w:rPr>
-        <w:t>"And it has something written on it?"</w:t>
-      </w:r>
-    </w:p>
-    <w:p>
-      <w:pPr>
-        <w:rPr>
-          <w:lang w:val="en-US"/>
-        </w:rPr>
-      </w:pPr>
-    </w:p>
-    <w:p>
-      <w:pPr>
-        <w:rPr>
-          <w:lang w:val="en-US"/>
-        </w:rPr>
-      </w:pPr>
-      <w:r>
-        <w:rPr>
-          <w:lang w:val="en-US"/>
-        </w:rPr>
-        <w:t xml:space="preserve">Loan takes the letter out of the left pocket of his trousers (what if he lost it when he took them off and we made some bad jokes?...). </w:t>
+        <w:t>"</w:t>
+      </w:r>
+      <w:r>
+        <w:rPr>
+          <w:lang w:val="en-US"/>
+        </w:rPr>
+        <w:t>Yes. Because I want to feel useful.”</w:t>
+      </w:r>
+    </w:p>
+    <w:p>
+      <w:pPr>
+        <w:rPr>
+          <w:lang w:val="en-US"/>
+        </w:rPr>
+      </w:pPr>
+      <w:r>
+        <w:rPr>
+          <w:lang w:val="en-US"/>
+        </w:rPr>
+        <w:t>“But you already are. You make me feel the luckiest guy of the world! And it has something written on it?”</w:t>
+      </w:r>
+    </w:p>
+    <w:p>
+      <w:pPr>
+        <w:rPr>
+          <w:lang w:val="en-US"/>
+        </w:rPr>
+      </w:pPr>
+    </w:p>
+    <w:p>
+      <w:pPr>
+        <w:rPr>
+          <w:lang w:val="en-US"/>
+        </w:rPr>
+      </w:pPr>
+      <w:r>
+        <w:rPr>
+          <w:lang w:val="en-US"/>
+        </w:rPr>
+        <w:t>Dave</w:t>
+      </w:r>
+      <w:r>
+        <w:rPr>
+          <w:lang w:val="en-US"/>
+        </w:rPr>
+        <w:t xml:space="preserve"> takes the letter out of the left pocket of his trousers (what if he lost it when he took them off </w:t>
+      </w:r>
+      <w:r>
+        <w:rPr>
+          <w:lang w:val="en-US"/>
+        </w:rPr>
+        <w:t>when</w:t>
+      </w:r>
+      <w:r>
+        <w:rPr>
+          <w:lang w:val="en-US"/>
+        </w:rPr>
+        <w:t xml:space="preserve"> we made some </w:t>
+      </w:r>
+      <w:r>
+        <w:rPr>
+          <w:lang w:val="en-US"/>
+        </w:rPr>
+        <w:t>nasty</w:t>
+      </w:r>
+      <w:r>
+        <w:rPr>
+          <w:lang w:val="en-US"/>
+        </w:rPr>
+        <w:t xml:space="preserve"> jokes?...). </w:t>
       </w:r>
     </w:p>
     <w:p>
@@ -23952,32 +23323,6 @@
         <w:rPr>
           <w:lang w:val="en-US"/>
         </w:rPr>
-        <w:t>"Keep going, Loan!"</w:t>
-      </w:r>
-    </w:p>
-    <w:p>
-      <w:pPr>
-        <w:rPr>
-          <w:lang w:val="en-US"/>
-        </w:rPr>
-      </w:pPr>
-      <w:r>
-        <w:rPr>
-          <w:lang w:val="en-US"/>
-        </w:rPr>
-        <w:t>"I haven't stopped reading! I'm making the pauses where the three dots are."</w:t>
-      </w:r>
-    </w:p>
-    <w:p>
-      <w:pPr>
-        <w:rPr>
-          <w:lang w:val="en-US"/>
-        </w:rPr>
-      </w:pPr>
-      <w:r>
-        <w:rPr>
-          <w:lang w:val="en-US"/>
-        </w:rPr>
         <w:t>"Hum... There it is! It says, 'There are 1000 boxes in this room. Only one will open the door. You must find the right one, and for that - you already know the answer.'"</w:t>
       </w:r>
     </w:p>
@@ -24004,80 +23349,219 @@
         <w:rPr>
           <w:lang w:val="en-US"/>
         </w:rPr>
+        <w:t xml:space="preserve">"Yes, </w:t>
+      </w:r>
+      <w:r>
+        <w:rPr>
+          <w:lang w:val="en-US"/>
+        </w:rPr>
+        <w:t>Loan</w:t>
+      </w:r>
+      <w:r>
+        <w:rPr>
+          <w:lang w:val="en-US"/>
+        </w:rPr>
+        <w:t>..."</w:t>
+      </w:r>
+    </w:p>
+    <w:p>
+      <w:pPr>
+        <w:rPr>
+          <w:lang w:val="en-US"/>
+        </w:rPr>
+      </w:pPr>
+    </w:p>
+    <w:p>
+      <w:pPr>
+        <w:rPr>
+          <w:lang w:val="en-US"/>
+        </w:rPr>
+      </w:pPr>
+      <w:r>
+        <w:rPr>
+          <w:lang w:val="en-US"/>
+        </w:rPr>
+        <w:t xml:space="preserve">"Hum... OK. </w:t>
+      </w:r>
+      <w:r>
+        <w:rPr>
+          <w:lang w:val="en-US"/>
+        </w:rPr>
+        <w:t>Although I still did not get it.”</w:t>
+      </w:r>
+    </w:p>
+    <w:p>
+      <w:pPr>
+        <w:rPr>
+          <w:lang w:val="en-US"/>
+        </w:rPr>
+      </w:pPr>
+      <w:r>
+        <w:rPr>
+          <w:lang w:val="en-US"/>
+        </w:rPr>
+        <w:t>“</w:t>
+      </w:r>
+      <w:r>
+        <w:rPr>
+          <w:lang w:val="en-US"/>
+        </w:rPr>
+        <w:t>Then I'll find the right one."</w:t>
+      </w:r>
+    </w:p>
+    <w:p>
+      <w:pPr>
+        <w:rPr>
+          <w:lang w:val="en-US"/>
+        </w:rPr>
+      </w:pPr>
+      <w:r>
+        <w:rPr>
+          <w:lang w:val="en-US"/>
+        </w:rPr>
+        <w:t xml:space="preserve">I’m so worried about him: </w:t>
+      </w:r>
+      <w:r>
+        <w:rPr>
+          <w:lang w:val="en-US"/>
+        </w:rPr>
+        <w:t>"Don't. Let me do it for you. You might make it worse."</w:t>
+      </w:r>
+    </w:p>
+    <w:p>
+      <w:pPr>
+        <w:rPr>
+          <w:lang w:val="en-US"/>
+        </w:rPr>
+      </w:pPr>
+    </w:p>
+    <w:p>
+      <w:pPr>
+        <w:rPr>
+          <w:lang w:val="en-US"/>
+        </w:rPr>
+      </w:pPr>
+      <w:r>
+        <w:rPr>
+          <w:lang w:val="en-US"/>
+        </w:rPr>
+        <w:t xml:space="preserve">Not only </w:t>
+      </w:r>
+      <w:r>
+        <w:rPr>
+          <w:lang w:val="en-US"/>
+        </w:rPr>
+        <w:t>he</w:t>
+      </w:r>
+      <w:r>
+        <w:rPr>
+          <w:lang w:val="en-US"/>
+        </w:rPr>
+        <w:t xml:space="preserve"> lost </w:t>
+      </w:r>
+      <w:r>
+        <w:rPr>
+          <w:lang w:val="en-US"/>
+        </w:rPr>
+        <w:t>his</w:t>
+      </w:r>
+      <w:r>
+        <w:rPr>
+          <w:lang w:val="en-US"/>
+        </w:rPr>
+        <w:t xml:space="preserve"> right leg, but </w:t>
+      </w:r>
+      <w:r>
+        <w:rPr>
+          <w:lang w:val="en-US"/>
+        </w:rPr>
+        <w:t>his</w:t>
+      </w:r>
+      <w:r>
+        <w:rPr>
+          <w:lang w:val="en-US"/>
+        </w:rPr>
+        <w:t xml:space="preserve"> right arm is starting to get hard. I roll up the sleeve of </w:t>
+      </w:r>
+      <w:r>
+        <w:rPr>
+          <w:lang w:val="en-US"/>
+        </w:rPr>
+        <w:t>his</w:t>
+      </w:r>
+      <w:r>
+        <w:rPr>
+          <w:lang w:val="en-US"/>
+        </w:rPr>
+        <w:t xml:space="preserve"> shirt and notice that the bruise next to </w:t>
+      </w:r>
+      <w:r>
+        <w:rPr>
+          <w:lang w:val="en-US"/>
+        </w:rPr>
+        <w:t>his</w:t>
+      </w:r>
+      <w:r>
+        <w:rPr>
+          <w:lang w:val="en-US"/>
+        </w:rPr>
+        <w:t xml:space="preserve"> elbow is getting bigger. I can also feel something hard under </w:t>
+      </w:r>
+      <w:r>
+        <w:rPr>
+          <w:lang w:val="en-US"/>
+        </w:rPr>
+        <w:t>his</w:t>
+      </w:r>
+      <w:r>
+        <w:rPr>
+          <w:lang w:val="en-US"/>
+        </w:rPr>
+        <w:t xml:space="preserve"> skin. And </w:t>
+      </w:r>
+      <w:r>
+        <w:rPr>
+          <w:lang w:val="en-US"/>
+        </w:rPr>
+        <w:t>he</w:t>
+      </w:r>
+      <w:r>
+        <w:rPr>
+          <w:lang w:val="en-US"/>
+        </w:rPr>
+        <w:t xml:space="preserve"> can bend </w:t>
+      </w:r>
+      <w:r>
+        <w:rPr>
+          <w:lang w:val="en-US"/>
+        </w:rPr>
+        <w:t>his</w:t>
+      </w:r>
+      <w:r>
+        <w:rPr>
+          <w:lang w:val="en-US"/>
+        </w:rPr>
+        <w:t xml:space="preserve"> arm less and less.</w:t>
+      </w:r>
+    </w:p>
+    <w:p>
+      <w:pPr>
+        <w:rPr>
+          <w:lang w:val="en-US"/>
+        </w:rPr>
+      </w:pPr>
+    </w:p>
+    <w:p>
+      <w:pPr>
+        <w:rPr>
+          <w:lang w:val="en-US"/>
+        </w:rPr>
+      </w:pPr>
+      <w:r>
+        <w:rPr>
+          <w:lang w:val="en-US"/>
+        </w:rPr>
         <w:lastRenderedPageBreak/>
-        <w:t>"Yes, Dave..."</w:t>
-      </w:r>
-    </w:p>
-    <w:p>
-      <w:pPr>
-        <w:rPr>
-          <w:lang w:val="en-US"/>
-        </w:rPr>
-      </w:pPr>
-    </w:p>
-    <w:p>
-      <w:pPr>
-        <w:rPr>
-          <w:lang w:val="en-US"/>
-        </w:rPr>
-      </w:pPr>
-      <w:r>
-        <w:rPr>
-          <w:lang w:val="en-US"/>
-        </w:rPr>
-        <w:t>"Hum... OK. Then I'll find the right one."</w:t>
-      </w:r>
-    </w:p>
-    <w:p>
-      <w:pPr>
-        <w:rPr>
-          <w:lang w:val="en-US"/>
-        </w:rPr>
-      </w:pPr>
-      <w:r>
-        <w:rPr>
-          <w:lang w:val="en-US"/>
-        </w:rPr>
-        <w:t>"Don't. Let me do it for you. You might make it worse."</w:t>
-      </w:r>
-    </w:p>
-    <w:p>
-      <w:pPr>
-        <w:rPr>
-          <w:lang w:val="en-US"/>
-        </w:rPr>
-      </w:pPr>
-    </w:p>
-    <w:p>
-      <w:pPr>
-        <w:rPr>
-          <w:lang w:val="en-US"/>
-        </w:rPr>
-      </w:pPr>
-      <w:r>
-        <w:rPr>
-          <w:lang w:val="en-US"/>
-        </w:rPr>
-        <w:t>He's probably right. Not only have I lost my right leg, but my right arm is starting to get hard. I roll up the sleeve of my shirt and notice that the bruise next to my elbow is getting bigger. I can also feel something hard under my skin. And I can bend my arm less and less.</w:t>
-      </w:r>
-    </w:p>
-    <w:p>
-      <w:pPr>
-        <w:rPr>
-          <w:lang w:val="en-US"/>
-        </w:rPr>
-      </w:pPr>
-    </w:p>
-    <w:p>
-      <w:pPr>
-        <w:rPr>
-          <w:lang w:val="en-US"/>
-        </w:rPr>
-      </w:pPr>
-      <w:r>
-        <w:rPr>
-          <w:lang w:val="en-US"/>
-        </w:rPr>
         <w:t>"You'll take up too much space if you walk on two legs!"</w:t>
       </w:r>
     </w:p>
@@ -24093,6 +23577,12 @@
         </w:rPr>
         <w:t>"I can do it.</w:t>
       </w:r>
+      <w:r>
+        <w:rPr>
+          <w:lang w:val="en-US"/>
+        </w:rPr>
+        <w:t>”</w:t>
+      </w:r>
     </w:p>
     <w:p>
       <w:pPr>
@@ -24113,18 +23603,31 @@
           <w:lang w:val="en-US"/>
         </w:rPr>
       </w:pPr>
-    </w:p>
-    <w:p>
-      <w:pPr>
-        <w:rPr>
-          <w:lang w:val="en-US"/>
-        </w:rPr>
-      </w:pPr>
-      <w:r>
-        <w:rPr>
-          <w:lang w:val="en-US"/>
-        </w:rPr>
-        <w:t>--&gt; I look around.</w:t>
+      <w:r>
+        <w:rPr>
+          <w:lang w:val="en-US"/>
+        </w:rPr>
+        <w:t>Alright, alright. I’m gonna let you lead this time.</w:t>
+      </w:r>
+    </w:p>
+    <w:p>
+      <w:pPr>
+        <w:rPr>
+          <w:lang w:val="en-US"/>
+        </w:rPr>
+      </w:pPr>
+    </w:p>
+    <w:p>
+      <w:pPr>
+        <w:rPr>
+          <w:lang w:val="en-US"/>
+        </w:rPr>
+      </w:pPr>
+      <w:r>
+        <w:rPr>
+          <w:lang w:val="en-US"/>
+        </w:rPr>
+        <w:t>--&gt; look around.</w:t>
       </w:r>
     </w:p>
     <w:p>
@@ -24315,7 +23818,6 @@
         <w:rPr>
           <w:lang w:val="en-US"/>
         </w:rPr>
-        <w:lastRenderedPageBreak/>
         <w:t>I try to turn the key in all directions, but it doesn't work. The door does not open. At least not yet.</w:t>
       </w:r>
     </w:p>

</xml_diff>

<commit_message>
should test last challenge room
</commit_message>
<xml_diff>
--- a/sheet.docx
+++ b/sheet.docx
@@ -23673,7 +23673,19 @@
         <w:rPr>
           <w:lang w:val="en-US"/>
         </w:rPr>
-        <w:t>I'm next to the crate and smash it against the wall.</w:t>
+        <w:t xml:space="preserve">I'm next to the </w:t>
+      </w:r>
+      <w:r>
+        <w:rPr>
+          <w:lang w:val="en-US"/>
+        </w:rPr>
+        <w:t xml:space="preserve">box. First, I </w:t>
+      </w:r>
+      <w:r>
+        <w:rPr>
+          <w:lang w:val="en-US"/>
+        </w:rPr>
+        <w:t>smash it against the wall.</w:t>
       </w:r>
     </w:p>
     <w:p>
@@ -23850,98 +23862,1669 @@
     </w:p>
     <w:p>
       <w:pPr>
-        <w:rPr>
-          <w:lang w:val="en-US"/>
-        </w:rPr>
-      </w:pPr>
-    </w:p>
-    <w:p>
-      <w:pPr>
-        <w:rPr>
-          <w:lang w:val="en-US"/>
-        </w:rPr>
-      </w:pPr>
-    </w:p>
-    <w:p>
-      <w:pPr>
-        <w:rPr>
-          <w:lang w:val="en-US"/>
-        </w:rPr>
-      </w:pPr>
-    </w:p>
-    <w:p>
-      <w:pPr>
-        <w:rPr>
-          <w:lang w:val="en-US"/>
-        </w:rPr>
-      </w:pPr>
-    </w:p>
-    <w:p>
-      <w:pPr>
-        <w:rPr>
-          <w:lang w:val="en-US"/>
-        </w:rPr>
-      </w:pPr>
-    </w:p>
-    <w:p>
-      <w:pPr>
-        <w:rPr>
-          <w:lang w:val="en-US"/>
-        </w:rPr>
-      </w:pPr>
-    </w:p>
-    <w:p>
-      <w:pPr>
-        <w:rPr>
-          <w:lang w:val="en-US"/>
-        </w:rPr>
-      </w:pPr>
-    </w:p>
-    <w:p>
-      <w:pPr>
-        <w:rPr>
-          <w:lang w:val="en-US"/>
-        </w:rPr>
-      </w:pPr>
-    </w:p>
-    <w:p>
-      <w:pPr>
-        <w:rPr>
-          <w:lang w:val="en-US"/>
-        </w:rPr>
-      </w:pPr>
-    </w:p>
-    <w:p>
-      <w:pPr>
-        <w:rPr>
-          <w:lang w:val="en-US"/>
-        </w:rPr>
-      </w:pPr>
-    </w:p>
-    <w:p>
-      <w:pPr>
-        <w:rPr>
-          <w:lang w:val="en-US"/>
-        </w:rPr>
-      </w:pPr>
-    </w:p>
-    <w:p>
-      <w:pPr>
-        <w:rPr>
-          <w:lang w:val="en-US"/>
-        </w:rPr>
-      </w:pPr>
-    </w:p>
-    <w:p>
-      <w:pPr>
-        <w:rPr>
-          <w:lang w:val="en-US"/>
-        </w:rPr>
-      </w:pPr>
-      <w:r>
-        <w:rPr>
-          <w:lang w:val="en-US"/>
-        </w:rPr>
+        <w:pStyle w:val="ListParagraph"/>
+        <w:numPr>
+          <w:ilvl w:val="0"/>
+          <w:numId w:val="1"/>
+        </w:numPr>
+        <w:rPr>
+          <w:lang w:val="en-US"/>
+        </w:rPr>
+      </w:pPr>
+      <w:r>
+        <w:rPr>
+          <w:lang w:val="en-US"/>
+        </w:rPr>
+        <w:t>Use key 666</w:t>
+      </w:r>
+    </w:p>
+    <w:p>
+      <w:pPr>
+        <w:rPr>
+          <w:lang w:val="en-US"/>
+        </w:rPr>
+      </w:pPr>
+      <w:r>
+        <w:rPr>
+          <w:lang w:val="en-US"/>
+        </w:rPr>
+        <w:t>"Did you succeed, Dave?"</w:t>
+      </w:r>
+    </w:p>
+    <w:p>
+      <w:pPr>
+        <w:rPr>
+          <w:lang w:val="en-US"/>
+        </w:rPr>
+      </w:pPr>
+      <w:r>
+        <w:rPr>
+          <w:lang w:val="en-US"/>
+        </w:rPr>
+        <w:t>I try to turn the key in all directions</w:t>
+      </w:r>
+      <w:r>
+        <w:rPr>
+          <w:lang w:val="en-US"/>
+        </w:rPr>
+        <w:t>. And out of nowhere, a click sound is heard.</w:t>
+      </w:r>
+    </w:p>
+    <w:p>
+      <w:pPr>
+        <w:rPr>
+          <w:lang w:val="en-US"/>
+        </w:rPr>
+      </w:pPr>
+      <w:r>
+        <w:rPr>
+          <w:lang w:val="en-US"/>
+        </w:rPr>
+        <w:t>´</w:t>
+      </w:r>
+    </w:p>
+    <w:p>
+      <w:pPr>
+        <w:rPr>
+          <w:lang w:val="en-US"/>
+        </w:rPr>
+      </w:pPr>
+      <w:r>
+        <w:rPr>
+          <w:lang w:val="en-US"/>
+        </w:rPr>
+        <w:lastRenderedPageBreak/>
+        <w:t>“You did it, Dave! I’m so proud of you.”</w:t>
+      </w:r>
+    </w:p>
+    <w:p>
+      <w:pPr>
+        <w:rPr>
+          <w:lang w:val="en-US"/>
+        </w:rPr>
+      </w:pPr>
+    </w:p>
+    <w:p>
+      <w:pPr>
+        <w:rPr>
+          <w:lang w:val="en-US"/>
+        </w:rPr>
+      </w:pPr>
+      <w:r>
+        <w:rPr>
+          <w:lang w:val="en-US"/>
+        </w:rPr>
+        <w:t>Thank you.</w:t>
+      </w:r>
+    </w:p>
+    <w:p>
+      <w:pPr>
+        <w:rPr>
+          <w:lang w:val="en-US"/>
+        </w:rPr>
+      </w:pPr>
+    </w:p>
+    <w:p>
+      <w:pPr>
+        <w:rPr>
+          <w:lang w:val="en-US"/>
+        </w:rPr>
+      </w:pPr>
+      <w:r>
+        <w:rPr>
+          <w:lang w:val="en-US"/>
+        </w:rPr>
+        <w:t>Asshole.</w:t>
+      </w:r>
+    </w:p>
+    <w:p>
+      <w:pPr>
+        <w:rPr>
+          <w:lang w:val="en-US"/>
+        </w:rPr>
+      </w:pPr>
+    </w:p>
+    <w:p>
+      <w:pPr>
+        <w:rPr>
+          <w:lang w:val="en-US"/>
+        </w:rPr>
+      </w:pPr>
+      <w:r>
+        <w:rPr>
+          <w:lang w:val="en-US"/>
+        </w:rPr>
+        <w:t>Thank you.</w:t>
+      </w:r>
+    </w:p>
+    <w:p>
+      <w:pPr>
+        <w:rPr>
+          <w:lang w:val="en-US"/>
+        </w:rPr>
+      </w:pPr>
+    </w:p>
+    <w:p>
+      <w:pPr>
+        <w:rPr>
+          <w:lang w:val="en-US"/>
+        </w:rPr>
+      </w:pPr>
+      <w:r>
+        <w:rPr>
+          <w:lang w:val="en-US"/>
+        </w:rPr>
+        <w:t>I… Feel weak. I should celebrate this accomplishment. I did it alone, all by myself. But I can’t move. I can’t…</w:t>
+      </w:r>
+    </w:p>
+    <w:p>
+      <w:pPr>
+        <w:rPr>
+          <w:lang w:val="en-US"/>
+        </w:rPr>
+      </w:pPr>
+    </w:p>
+    <w:p>
+      <w:pPr>
+        <w:rPr>
+          <w:lang w:val="en-US"/>
+        </w:rPr>
+      </w:pPr>
+      <w:r>
+        <w:rPr>
+          <w:lang w:val="en-US"/>
+        </w:rPr>
+        <w:t>“Dave! Dave, wake up! Dave, please, stay with me!”</w:t>
+      </w:r>
+    </w:p>
+    <w:p>
+      <w:pPr>
+        <w:rPr>
+          <w:lang w:val="en-US"/>
+        </w:rPr>
+      </w:pPr>
+      <w:r>
+        <w:rPr>
+          <w:lang w:val="en-US"/>
+        </w:rPr>
+        <w:t>“I’m coming, Dave!”</w:t>
+      </w:r>
+    </w:p>
+    <w:p>
+      <w:pPr>
+        <w:rPr>
+          <w:lang w:val="en-US"/>
+        </w:rPr>
+      </w:pPr>
+    </w:p>
+    <w:p>
+      <w:pPr>
+        <w:rPr>
+          <w:lang w:val="en-US"/>
+        </w:rPr>
+      </w:pPr>
+      <w:r>
+        <w:rPr>
+          <w:lang w:val="en-US"/>
+        </w:rPr>
+        <w:t>Last challenge room</w:t>
+      </w:r>
+    </w:p>
+    <w:p>
+      <w:pPr>
+        <w:rPr>
+          <w:lang w:val="en-US"/>
+        </w:rPr>
+      </w:pPr>
+      <w:r>
+        <w:rPr>
+          <w:lang w:val="en-US"/>
+        </w:rPr>
+        <w:t>"We did it, Dave! We are in the new chamber!"</w:t>
+      </w:r>
+    </w:p>
+    <w:p>
+      <w:pPr>
+        <w:rPr>
+          <w:lang w:val="en-US"/>
+        </w:rPr>
+      </w:pPr>
+    </w:p>
+    <w:p>
+      <w:pPr>
+        <w:rPr>
+          <w:lang w:val="en-US"/>
+        </w:rPr>
+      </w:pPr>
+      <w:r>
+        <w:rPr>
+          <w:lang w:val="en-US"/>
+        </w:rPr>
+        <w:t>"Dave?"</w:t>
+      </w:r>
+    </w:p>
+    <w:p>
+      <w:pPr>
+        <w:rPr>
+          <w:lang w:val="en-US"/>
+        </w:rPr>
+      </w:pPr>
+    </w:p>
+    <w:p>
+      <w:pPr>
+        <w:rPr>
+          <w:lang w:val="en-US"/>
+        </w:rPr>
+      </w:pPr>
+      <w:r>
+        <w:rPr>
+          <w:lang w:val="en-US"/>
+        </w:rPr>
+        <w:t>His skin is getting colder. His bare torso is having goosepimples.</w:t>
+      </w:r>
+    </w:p>
+    <w:p>
+      <w:pPr>
+        <w:rPr>
+          <w:lang w:val="en-US"/>
+        </w:rPr>
+      </w:pPr>
+      <w:r>
+        <w:rPr>
+          <w:lang w:val="en-US"/>
+        </w:rPr>
+        <w:t xml:space="preserve">I give him small slaps on the face to bring him to consciousness. </w:t>
+      </w:r>
+    </w:p>
+    <w:p>
+      <w:pPr>
+        <w:rPr>
+          <w:lang w:val="en-US"/>
+        </w:rPr>
+      </w:pPr>
+    </w:p>
+    <w:p>
+      <w:pPr>
+        <w:rPr>
+          <w:lang w:val="en-US"/>
+        </w:rPr>
+      </w:pPr>
+      <w:r>
+        <w:rPr>
+          <w:lang w:val="en-US"/>
+        </w:rPr>
+        <w:t>"Ahh... It hurts... My arm hurts so much!"</w:t>
+      </w:r>
+    </w:p>
+    <w:p>
+      <w:pPr>
+        <w:rPr>
+          <w:lang w:val="en-US"/>
+        </w:rPr>
+      </w:pPr>
+      <w:r>
+        <w:rPr>
+          <w:lang w:val="en-US"/>
+        </w:rPr>
+        <w:t>"Dave! Oh, my Dave!"</w:t>
+      </w:r>
+    </w:p>
+    <w:p>
+      <w:pPr>
+        <w:rPr>
+          <w:lang w:val="en-US"/>
+        </w:rPr>
+      </w:pPr>
+    </w:p>
+    <w:p>
+      <w:pPr>
+        <w:rPr>
+          <w:lang w:val="en-US"/>
+        </w:rPr>
+      </w:pPr>
+      <w:r>
+        <w:rPr>
+          <w:lang w:val="en-US"/>
+        </w:rPr>
+        <w:t>I immediately start to cry, holding him in my arms and giving him some warmth.</w:t>
+      </w:r>
+    </w:p>
+    <w:p>
+      <w:pPr>
+        <w:rPr>
+          <w:lang w:val="en-US"/>
+        </w:rPr>
+      </w:pPr>
+      <w:r>
+        <w:rPr>
+          <w:lang w:val="en-US"/>
+        </w:rPr>
+        <w:t>"Dave... Where... Where are we?"</w:t>
+      </w:r>
+    </w:p>
+    <w:p>
+      <w:pPr>
+        <w:rPr>
+          <w:lang w:val="en-US"/>
+        </w:rPr>
+      </w:pPr>
+      <w:r>
+        <w:rPr>
+          <w:lang w:val="en-US"/>
+        </w:rPr>
+        <w:t>"In the next room, Dave! We're getting closer! I can feel it!"</w:t>
+      </w:r>
+    </w:p>
+    <w:p>
+      <w:pPr>
+        <w:rPr>
+          <w:lang w:val="en-US"/>
+        </w:rPr>
+      </w:pPr>
+      <w:r>
+        <w:rPr>
+          <w:lang w:val="en-US"/>
+        </w:rPr>
+        <w:t>"Your sixth sense in action, I hope it's right."</w:t>
+      </w:r>
+    </w:p>
+    <w:p>
+      <w:pPr>
+        <w:rPr>
+          <w:lang w:val="en-US"/>
+        </w:rPr>
+      </w:pPr>
+      <w:r>
+        <w:rPr>
+          <w:lang w:val="en-US"/>
+        </w:rPr>
+        <w:t>"It will be! Have faith! You'll get out of here!"</w:t>
+      </w:r>
+    </w:p>
+    <w:p>
+      <w:pPr>
+        <w:rPr>
+          <w:lang w:val="en-US"/>
+        </w:rPr>
+      </w:pPr>
+      <w:r>
+        <w:rPr>
+          <w:lang w:val="en-US"/>
+        </w:rPr>
+        <w:t>"With me!"</w:t>
+      </w:r>
+    </w:p>
+    <w:p>
+      <w:pPr>
+        <w:rPr>
+          <w:lang w:val="en-US"/>
+        </w:rPr>
+      </w:pPr>
+      <w:r>
+        <w:rPr>
+          <w:lang w:val="en-US"/>
+        </w:rPr>
+        <w:lastRenderedPageBreak/>
+        <w:t>"Together!"</w:t>
+      </w:r>
+    </w:p>
+    <w:p>
+      <w:pPr>
+        <w:rPr>
+          <w:lang w:val="en-US"/>
+        </w:rPr>
+      </w:pPr>
+      <w:r>
+        <w:rPr>
+          <w:lang w:val="en-US"/>
+        </w:rPr>
+        <w:t>"And I know, oh Lord, kill me now if I'm lying... I know I want to be next to you for the rest of my life."</w:t>
+      </w:r>
+    </w:p>
+    <w:p>
+      <w:pPr>
+        <w:rPr>
+          <w:lang w:val="en-US"/>
+        </w:rPr>
+      </w:pPr>
+      <w:r>
+        <w:rPr>
+          <w:lang w:val="en-US"/>
+        </w:rPr>
+        <w:t>"Forever."</w:t>
+      </w:r>
+    </w:p>
+    <w:p>
+      <w:pPr>
+        <w:rPr>
+          <w:lang w:val="en-US"/>
+        </w:rPr>
+      </w:pPr>
+      <w:r>
+        <w:rPr>
+          <w:lang w:val="en-US"/>
+        </w:rPr>
+        <w:t>"Right, right, Loan... You're sweet, but I don't think this is the best time..."</w:t>
+      </w:r>
+    </w:p>
+    <w:p>
+      <w:pPr>
+        <w:rPr>
+          <w:lang w:val="en-US"/>
+        </w:rPr>
+      </w:pPr>
+      <w:r>
+        <w:rPr>
+          <w:lang w:val="en-US"/>
+        </w:rPr>
+        <w:t>"Right, right, Dave! Don't move and rest, I'm going to open the new door!"</w:t>
+      </w:r>
+    </w:p>
+    <w:p>
+      <w:pPr>
+        <w:rPr>
+          <w:lang w:val="en-US"/>
+        </w:rPr>
+      </w:pPr>
+    </w:p>
+    <w:p>
+      <w:pPr>
+        <w:rPr>
+          <w:lang w:val="en-US"/>
+        </w:rPr>
+      </w:pPr>
+      <w:r>
+        <w:rPr>
+          <w:lang w:val="en-US"/>
+        </w:rPr>
+        <w:t>Okay. I'm ready.</w:t>
+      </w:r>
+    </w:p>
+    <w:p>
+      <w:pPr>
+        <w:rPr>
+          <w:lang w:val="en-US"/>
+        </w:rPr>
+      </w:pPr>
+      <w:r>
+        <w:rPr>
+          <w:lang w:val="en-US"/>
+        </w:rPr>
+        <w:t>Wait for me, Dave. Just wait a little more.</w:t>
+      </w:r>
+    </w:p>
+    <w:p>
+      <w:pPr>
+        <w:rPr>
+          <w:lang w:val="en-US"/>
+        </w:rPr>
+      </w:pPr>
+    </w:p>
+    <w:p>
+      <w:pPr>
+        <w:rPr>
+          <w:lang w:val="en-US"/>
+        </w:rPr>
+      </w:pPr>
+      <w:r>
+        <w:rPr>
+          <w:lang w:val="en-US"/>
+        </w:rPr>
+        <w:t>--&gt; look around</w:t>
+      </w:r>
+    </w:p>
+    <w:p>
+      <w:pPr>
+        <w:rPr>
+          <w:lang w:val="en-US"/>
+        </w:rPr>
+      </w:pPr>
+      <w:r>
+        <w:rPr>
+          <w:lang w:val="en-US"/>
+        </w:rPr>
+        <w:t>The walls remind me of the Kukulcan pyramid and its square patterns. They look like a giant stone jigsaw puzzle, all around us. The ceiling and the floor follow the same pattern.</w:t>
+      </w:r>
+    </w:p>
+    <w:p>
+      <w:pPr>
+        <w:rPr>
+          <w:lang w:val="en-US"/>
+        </w:rPr>
+      </w:pPr>
+    </w:p>
+    <w:p>
+      <w:pPr>
+        <w:rPr>
+          <w:lang w:val="en-US"/>
+        </w:rPr>
+      </w:pPr>
+      <w:r>
+        <w:rPr>
+          <w:lang w:val="en-US"/>
+        </w:rPr>
+        <w:t>The door was different this time. I should have a look.</w:t>
+      </w:r>
+    </w:p>
+    <w:p>
+      <w:pPr>
+        <w:rPr>
+          <w:lang w:val="en-US"/>
+        </w:rPr>
+      </w:pPr>
+    </w:p>
+    <w:p>
+      <w:pPr>
+        <w:rPr>
+          <w:lang w:val="en-US"/>
+        </w:rPr>
+      </w:pPr>
+      <w:r>
+        <w:rPr>
+          <w:lang w:val="en-US"/>
+        </w:rPr>
+        <w:t>I wonder if there is a button on the walls. I should take a walk.</w:t>
+      </w:r>
+    </w:p>
+    <w:p>
+      <w:pPr>
+        <w:rPr>
+          <w:lang w:val="en-US"/>
+        </w:rPr>
+      </w:pPr>
+    </w:p>
+    <w:p>
+      <w:pPr>
+        <w:rPr>
+          <w:lang w:val="en-US"/>
+        </w:rPr>
+      </w:pPr>
+      <w:r>
+        <w:rPr>
+          <w:lang w:val="en-US"/>
+        </w:rPr>
+        <w:t>--&gt; Walk to walls</w:t>
+      </w:r>
+    </w:p>
+    <w:p>
+      <w:pPr>
+        <w:rPr>
+          <w:lang w:val="en-US"/>
+        </w:rPr>
+      </w:pPr>
+      <w:r>
+        <w:rPr>
+          <w:lang w:val="en-US"/>
+        </w:rPr>
+        <w:t xml:space="preserve">I walk near all the walls, but there's nothing suspicious. </w:t>
+      </w:r>
+    </w:p>
+    <w:p>
+      <w:pPr>
+        <w:rPr>
+          <w:lang w:val="en-US"/>
+        </w:rPr>
+      </w:pPr>
+    </w:p>
+    <w:p>
+      <w:pPr>
+        <w:pStyle w:val="ListParagraph"/>
+        <w:numPr>
+          <w:ilvl w:val="0"/>
+          <w:numId w:val="4"/>
+        </w:numPr>
+        <w:rPr>
+          <w:lang w:val="en-US"/>
+        </w:rPr>
+      </w:pPr>
+      <w:r>
+        <w:rPr>
+          <w:lang w:val="en-US"/>
+        </w:rPr>
+        <w:t xml:space="preserve">Walk </w:t>
+      </w:r>
+      <w:r>
+        <w:rPr>
+          <w:lang w:val="en-US"/>
+        </w:rPr>
+        <w:t>to door</w:t>
+      </w:r>
+    </w:p>
+    <w:p>
+      <w:pPr>
+        <w:rPr>
+          <w:lang w:val="en-US"/>
+        </w:rPr>
+      </w:pPr>
+      <w:r>
+        <w:rPr>
+          <w:lang w:val="en-US"/>
+        </w:rPr>
+        <w:t>I'm at the door.</w:t>
+      </w:r>
+    </w:p>
+    <w:p>
+      <w:pPr>
+        <w:rPr>
+          <w:lang w:val="en-US"/>
+        </w:rPr>
+      </w:pPr>
+    </w:p>
+    <w:p>
+      <w:pPr>
+        <w:rPr>
+          <w:lang w:val="en-US"/>
+        </w:rPr>
+      </w:pPr>
+      <w:r>
+        <w:rPr>
+          <w:lang w:val="en-US"/>
+        </w:rPr>
+        <w:t>--&gt; look at door</w:t>
+      </w:r>
+    </w:p>
+    <w:p>
+      <w:pPr>
+        <w:rPr>
+          <w:lang w:val="en-US"/>
+        </w:rPr>
+      </w:pPr>
+      <w:r>
+        <w:rPr>
+          <w:lang w:val="en-US"/>
+        </w:rPr>
+        <w:t>It looks like a cage. You know, the bird ones? Where the door opens by going up and closes by going down?</w:t>
+      </w:r>
+    </w:p>
+    <w:p>
+      <w:pPr>
+        <w:rPr>
+          <w:lang w:val="en-US"/>
+        </w:rPr>
+      </w:pPr>
+    </w:p>
+    <w:p>
+      <w:pPr>
+        <w:rPr>
+          <w:lang w:val="en-US"/>
+        </w:rPr>
+      </w:pPr>
+      <w:r>
+        <w:rPr>
+          <w:lang w:val="en-US"/>
+        </w:rPr>
+        <w:t>--&gt; look at the ceiling</w:t>
+      </w:r>
+    </w:p>
+    <w:p>
+      <w:pPr>
+        <w:rPr>
+          <w:lang w:val="en-US"/>
+        </w:rPr>
+      </w:pPr>
+      <w:r>
+        <w:rPr>
+          <w:lang w:val="en-US"/>
+        </w:rPr>
+        <w:t>Nothing strange, it seems.</w:t>
+      </w:r>
+    </w:p>
+    <w:p>
+      <w:pPr>
+        <w:rPr>
+          <w:lang w:val="en-US"/>
+        </w:rPr>
+      </w:pPr>
+    </w:p>
+    <w:p>
+      <w:pPr>
+        <w:rPr>
+          <w:lang w:val="en-US"/>
+        </w:rPr>
+      </w:pPr>
+      <w:r>
+        <w:rPr>
+          <w:lang w:val="en-US"/>
+        </w:rPr>
+        <w:t>--&gt; look at the floor</w:t>
+      </w:r>
+    </w:p>
+    <w:p>
+      <w:pPr>
+        <w:rPr>
+          <w:lang w:val="en-US"/>
+        </w:rPr>
+      </w:pPr>
+      <w:r>
+        <w:rPr>
+          <w:lang w:val="en-US"/>
+        </w:rPr>
+        <w:lastRenderedPageBreak/>
+        <w:t>I scrutinise the floor. It resembles the ceiling and all the other walls... I don't know if I'm following the right path...</w:t>
+      </w:r>
+    </w:p>
+    <w:p>
+      <w:pPr>
+        <w:rPr>
+          <w:lang w:val="en-US"/>
+        </w:rPr>
+      </w:pPr>
+    </w:p>
+    <w:p>
+      <w:pPr>
+        <w:rPr>
+          <w:lang w:val="en-US"/>
+        </w:rPr>
+      </w:pPr>
+    </w:p>
+    <w:p>
+      <w:pPr>
+        <w:rPr>
+          <w:lang w:val="en-US"/>
+        </w:rPr>
+      </w:pPr>
+      <w:r>
+        <w:rPr>
+          <w:lang w:val="en-US"/>
+        </w:rPr>
+        <w:t>Wait! Why is that circle there, when everything here is based on straight lines?</w:t>
+      </w:r>
+    </w:p>
+    <w:p>
+      <w:pPr>
+        <w:rPr>
+          <w:lang w:val="en-US"/>
+        </w:rPr>
+      </w:pPr>
+    </w:p>
+    <w:p>
+      <w:pPr>
+        <w:rPr>
+          <w:lang w:val="en-US"/>
+        </w:rPr>
+      </w:pPr>
+      <w:r>
+        <w:rPr>
+          <w:lang w:val="en-US"/>
+        </w:rPr>
+        <w:t>--&gt; walk to circle</w:t>
+      </w:r>
+    </w:p>
+    <w:p>
+      <w:pPr>
+        <w:rPr>
+          <w:lang w:val="en-US"/>
+        </w:rPr>
+      </w:pPr>
+      <w:r>
+        <w:rPr>
+          <w:lang w:val="en-US"/>
+        </w:rPr>
+        <w:t>Hum... The outline seems thicker than the others.</w:t>
+      </w:r>
+    </w:p>
+    <w:p>
+      <w:pPr>
+        <w:rPr>
+          <w:lang w:val="en-US"/>
+        </w:rPr>
+      </w:pPr>
+    </w:p>
+    <w:p>
+      <w:pPr>
+        <w:rPr>
+          <w:lang w:val="en-US"/>
+        </w:rPr>
+      </w:pPr>
+      <w:r>
+        <w:rPr>
+          <w:lang w:val="en-US"/>
+        </w:rPr>
+        <w:t>&gt; Press the circle</w:t>
+      </w:r>
+    </w:p>
+    <w:p>
+      <w:pPr>
+        <w:rPr>
+          <w:lang w:val="en-US"/>
+        </w:rPr>
+      </w:pPr>
+      <w:r>
+        <w:rPr>
+          <w:lang w:val="en-US"/>
+        </w:rPr>
+        <w:t>I press the circle and... The door lifts a little. Not that much, though - but it's possible to get through if a human can crawl through it.</w:t>
+      </w:r>
+    </w:p>
+    <w:p>
+      <w:pPr>
+        <w:rPr>
+          <w:lang w:val="en-US"/>
+        </w:rPr>
+      </w:pPr>
+    </w:p>
+    <w:p>
+      <w:pPr>
+        <w:rPr>
+          <w:lang w:val="en-US"/>
+        </w:rPr>
+      </w:pPr>
+      <w:r>
+        <w:rPr>
+          <w:lang w:val="en-US"/>
+        </w:rPr>
+        <w:t>We did it! I have to tell Dave.</w:t>
+      </w:r>
+    </w:p>
+    <w:p>
+      <w:pPr>
+        <w:rPr>
+          <w:lang w:val="en-US"/>
+        </w:rPr>
+      </w:pPr>
+    </w:p>
+    <w:p>
+      <w:pPr>
+        <w:rPr>
+          <w:lang w:val="en-US"/>
+        </w:rPr>
+      </w:pPr>
+      <w:r>
+        <w:rPr>
+          <w:lang w:val="en-US"/>
+        </w:rPr>
+        <w:t>--&gt; go to Dave</w:t>
+      </w:r>
+    </w:p>
+    <w:p>
+      <w:pPr>
+        <w:rPr>
+          <w:lang w:val="en-US"/>
+        </w:rPr>
+      </w:pPr>
+      <w:r>
+        <w:rPr>
+          <w:lang w:val="en-US"/>
+        </w:rPr>
+        <w:t>I arrive at his side in a hurry.</w:t>
+      </w:r>
+    </w:p>
+    <w:p>
+      <w:pPr>
+        <w:rPr>
+          <w:lang w:val="en-US"/>
+        </w:rPr>
+      </w:pPr>
+    </w:p>
+    <w:p>
+      <w:pPr>
+        <w:rPr>
+          <w:lang w:val="en-US"/>
+        </w:rPr>
+      </w:pPr>
+      <w:r>
+        <w:rPr>
+          <w:lang w:val="en-US"/>
+        </w:rPr>
+        <w:t>"Dave! My love! Look, the door is open!"</w:t>
+      </w:r>
+    </w:p>
+    <w:p>
+      <w:pPr>
+        <w:rPr>
+          <w:lang w:val="en-US"/>
+        </w:rPr>
+      </w:pPr>
+      <w:r>
+        <w:rPr>
+          <w:lang w:val="en-US"/>
+        </w:rPr>
+        <w:t xml:space="preserve">Dave opens his eyes. </w:t>
+      </w:r>
+    </w:p>
+    <w:p>
+      <w:pPr>
+        <w:rPr>
+          <w:lang w:val="en-US"/>
+        </w:rPr>
+      </w:pPr>
+      <w:r>
+        <w:rPr>
+          <w:lang w:val="en-US"/>
+        </w:rPr>
+        <w:t xml:space="preserve">I feel bad for interrupting his rest. </w:t>
+      </w:r>
+    </w:p>
+    <w:p>
+      <w:pPr>
+        <w:rPr>
+          <w:lang w:val="en-US"/>
+        </w:rPr>
+      </w:pPr>
+    </w:p>
+    <w:p>
+      <w:pPr>
+        <w:rPr>
+          <w:lang w:val="en-US"/>
+        </w:rPr>
+      </w:pPr>
+      <w:r>
+        <w:rPr>
+          <w:lang w:val="en-US"/>
+        </w:rPr>
+        <w:t>"But... Loan... It's still closed."</w:t>
+      </w:r>
+    </w:p>
+    <w:p>
+      <w:pPr>
+        <w:rPr>
+          <w:lang w:val="en-US"/>
+        </w:rPr>
+      </w:pPr>
+      <w:r>
+        <w:rPr>
+          <w:lang w:val="en-US"/>
+        </w:rPr>
+        <w:t>"Wait, what?"</w:t>
+      </w:r>
+    </w:p>
+    <w:p>
+      <w:pPr>
+        <w:rPr>
+          <w:lang w:val="en-US"/>
+        </w:rPr>
+      </w:pPr>
+    </w:p>
+    <w:p>
+      <w:pPr>
+        <w:rPr>
+          <w:lang w:val="en-US"/>
+        </w:rPr>
+      </w:pPr>
+      <w:r>
+        <w:rPr>
+          <w:lang w:val="en-US"/>
+        </w:rPr>
+        <w:t>I cannot believe what I see when I turn my head towards it... The door is indeed closed!</w:t>
+      </w:r>
+    </w:p>
+    <w:p>
+      <w:pPr>
+        <w:rPr>
+          <w:lang w:val="en-US"/>
+        </w:rPr>
+      </w:pPr>
+    </w:p>
+    <w:p>
+      <w:pPr>
+        <w:rPr>
+          <w:lang w:val="en-US"/>
+        </w:rPr>
+      </w:pPr>
+      <w:r>
+        <w:rPr>
+          <w:lang w:val="en-US"/>
+        </w:rPr>
+        <w:t>Fuck this shit!</w:t>
+      </w:r>
+    </w:p>
+    <w:p>
+      <w:pPr>
+        <w:rPr>
+          <w:lang w:val="en-US"/>
+        </w:rPr>
+      </w:pPr>
+    </w:p>
+    <w:p>
+      <w:pPr>
+        <w:rPr>
+          <w:lang w:val="en-US"/>
+        </w:rPr>
+      </w:pPr>
+      <w:r>
+        <w:rPr>
+          <w:lang w:val="en-US"/>
+        </w:rPr>
+        <w:t>--&gt; walk to walls</w:t>
+      </w:r>
+    </w:p>
+    <w:p>
+      <w:pPr>
+        <w:rPr>
+          <w:lang w:val="en-US"/>
+        </w:rPr>
+      </w:pPr>
+      <w:r>
+        <w:rPr>
+          <w:lang w:val="en-US"/>
+        </w:rPr>
+        <w:t>I already did that.</w:t>
+      </w:r>
+    </w:p>
+    <w:p>
+      <w:pPr>
+        <w:rPr>
+          <w:lang w:val="en-US"/>
+        </w:rPr>
+      </w:pPr>
+    </w:p>
+    <w:p>
+      <w:pPr>
+        <w:rPr>
+          <w:lang w:val="en-US"/>
+        </w:rPr>
+      </w:pPr>
+      <w:r>
+        <w:rPr>
+          <w:lang w:val="en-US"/>
+        </w:rPr>
+        <w:lastRenderedPageBreak/>
+        <w:t>--&gt; swap to Dave</w:t>
+      </w:r>
+    </w:p>
+    <w:p>
+      <w:pPr>
+        <w:rPr>
+          <w:lang w:val="en-US"/>
+        </w:rPr>
+      </w:pPr>
+      <w:r>
+        <w:rPr>
+          <w:lang w:val="en-US"/>
+        </w:rPr>
+        <w:t>Not now.</w:t>
+      </w:r>
+    </w:p>
+    <w:p>
+      <w:pPr>
+        <w:rPr>
+          <w:lang w:val="en-US"/>
+        </w:rPr>
+      </w:pPr>
+    </w:p>
+    <w:p>
+      <w:pPr>
+        <w:rPr>
+          <w:lang w:val="en-US"/>
+        </w:rPr>
+      </w:pPr>
+      <w:r>
+        <w:rPr>
+          <w:lang w:val="en-US"/>
+        </w:rPr>
+        <w:t>--&gt; look at the ceiling</w:t>
+      </w:r>
+    </w:p>
+    <w:p>
+      <w:pPr>
+        <w:rPr>
+          <w:lang w:val="en-US"/>
+        </w:rPr>
+      </w:pPr>
+      <w:r>
+        <w:rPr>
+          <w:lang w:val="en-US"/>
+        </w:rPr>
+        <w:t>Wait! There is also a circle similar to the one I found on the floor. I need to get closer to it.</w:t>
+      </w:r>
+    </w:p>
+    <w:p>
+      <w:pPr>
+        <w:rPr>
+          <w:lang w:val="en-US"/>
+        </w:rPr>
+      </w:pPr>
+    </w:p>
+    <w:p>
+      <w:pPr>
+        <w:rPr>
+          <w:lang w:val="en-US"/>
+        </w:rPr>
+      </w:pPr>
+      <w:r>
+        <w:rPr>
+          <w:lang w:val="en-US"/>
+        </w:rPr>
+        <w:t>--&gt; walk to circle</w:t>
+      </w:r>
+    </w:p>
+    <w:p>
+      <w:pPr>
+        <w:rPr>
+          <w:lang w:val="en-US"/>
+        </w:rPr>
+      </w:pPr>
+      <w:r>
+        <w:rPr>
+          <w:lang w:val="en-US"/>
+        </w:rPr>
+        <w:t>Ok. It is beyond me.</w:t>
+      </w:r>
+    </w:p>
+    <w:p>
+      <w:pPr>
+        <w:rPr>
+          <w:lang w:val="en-US"/>
+        </w:rPr>
+      </w:pPr>
+    </w:p>
+    <w:p>
+      <w:pPr>
+        <w:rPr>
+          <w:lang w:val="en-US"/>
+        </w:rPr>
+      </w:pPr>
+      <w:r>
+        <w:rPr>
+          <w:lang w:val="en-US"/>
+        </w:rPr>
+        <w:t>--&gt; Press circle</w:t>
+      </w:r>
+    </w:p>
+    <w:p>
+      <w:pPr>
+        <w:rPr>
+          <w:lang w:val="en-US"/>
+        </w:rPr>
+      </w:pPr>
+      <w:r>
+        <w:rPr>
+          <w:lang w:val="en-US"/>
+        </w:rPr>
+        <w:t>I can't reach it. Maybe I need to grab something. But there is nothing in this room...</w:t>
+      </w:r>
+    </w:p>
+    <w:p>
+      <w:pPr>
+        <w:rPr>
+          <w:lang w:val="en-US"/>
+        </w:rPr>
+      </w:pPr>
+    </w:p>
+    <w:p>
+      <w:pPr>
+        <w:rPr>
+          <w:lang w:val="en-US"/>
+        </w:rPr>
+      </w:pPr>
+      <w:r>
+        <w:rPr>
+          <w:lang w:val="en-US"/>
+        </w:rPr>
+        <w:t>--&gt; take out leg</w:t>
+      </w:r>
+    </w:p>
+    <w:p>
+      <w:pPr>
+        <w:rPr>
+          <w:lang w:val="en-US"/>
+        </w:rPr>
+      </w:pPr>
+      <w:r>
+        <w:rPr>
+          <w:lang w:val="en-US"/>
+        </w:rPr>
+        <w:t>I can't believe I'm going to use Dave's leg. It sounds disturbing.</w:t>
+      </w:r>
+    </w:p>
+    <w:p>
+      <w:pPr>
+        <w:rPr>
+          <w:lang w:val="en-US"/>
+        </w:rPr>
+      </w:pPr>
+    </w:p>
+    <w:p>
+      <w:pPr>
+        <w:rPr>
+          <w:lang w:val="en-US"/>
+        </w:rPr>
+      </w:pPr>
+      <w:r>
+        <w:rPr>
+          <w:lang w:val="en-US"/>
+        </w:rPr>
+        <w:t>Kids. Don't look at that. Or ask your parents to watch it with you.</w:t>
+      </w:r>
+    </w:p>
+    <w:p>
+      <w:pPr>
+        <w:rPr>
+          <w:lang w:val="en-US"/>
+        </w:rPr>
+      </w:pPr>
+    </w:p>
+    <w:p>
+      <w:pPr>
+        <w:rPr>
+          <w:lang w:val="en-US"/>
+        </w:rPr>
+      </w:pPr>
+      <w:r>
+        <w:rPr>
+          <w:lang w:val="en-US"/>
+        </w:rPr>
+        <w:t>--&gt; use leg</w:t>
+      </w:r>
+    </w:p>
+    <w:p>
+      <w:pPr>
+        <w:rPr>
+          <w:lang w:val="en-US"/>
+        </w:rPr>
+      </w:pPr>
+      <w:r>
+        <w:rPr>
+          <w:lang w:val="en-US"/>
+        </w:rPr>
+        <w:t>I use Dave's leg to press the circle and a message appears on the surface of the door.</w:t>
+      </w:r>
+    </w:p>
+    <w:p>
+      <w:pPr>
+        <w:rPr>
+          <w:lang w:val="en-US"/>
+        </w:rPr>
+      </w:pPr>
+      <w:r>
+        <w:rPr>
+          <w:lang w:val="en-US"/>
+        </w:rPr>
+        <w:t>I hope I can move from here. I'm afraid the circle will return to its original position.</w:t>
+      </w:r>
+    </w:p>
+    <w:p>
+      <w:pPr>
+        <w:rPr>
+          <w:lang w:val="en-US"/>
+        </w:rPr>
+      </w:pPr>
+    </w:p>
+    <w:p>
+      <w:pPr>
+        <w:rPr>
+          <w:lang w:val="en-US"/>
+        </w:rPr>
+      </w:pPr>
+      <w:r>
+        <w:rPr>
+          <w:lang w:val="en-US"/>
+        </w:rPr>
+        <w:t>--&gt; walk to door</w:t>
+      </w:r>
+    </w:p>
+    <w:p>
+      <w:pPr>
+        <w:rPr>
+          <w:lang w:val="en-US"/>
+        </w:rPr>
+      </w:pPr>
+      <w:r>
+        <w:rPr>
+          <w:lang w:val="en-US"/>
+        </w:rPr>
+        <w:t>I still have the leg in my hand.</w:t>
+      </w:r>
+    </w:p>
+    <w:p>
+      <w:pPr>
+        <w:rPr>
+          <w:lang w:val="en-US"/>
+        </w:rPr>
+      </w:pPr>
+    </w:p>
+    <w:p>
+      <w:pPr>
+        <w:rPr>
+          <w:lang w:val="en-US"/>
+        </w:rPr>
+      </w:pPr>
+      <w:r>
+        <w:rPr>
+          <w:lang w:val="en-US"/>
+        </w:rPr>
+        <w:t>--&gt; take leg</w:t>
+      </w:r>
+    </w:p>
+    <w:p>
+      <w:pPr>
+        <w:rPr>
+          <w:lang w:val="en-US"/>
+        </w:rPr>
+      </w:pPr>
+      <w:r>
+        <w:rPr>
+          <w:lang w:val="en-US"/>
+        </w:rPr>
+        <w:t>Done. It's in the inventory.</w:t>
+      </w:r>
+    </w:p>
+    <w:p>
+      <w:pPr>
+        <w:rPr>
+          <w:lang w:val="en-US"/>
+        </w:rPr>
+      </w:pPr>
+    </w:p>
+    <w:p>
+      <w:pPr>
+        <w:rPr>
+          <w:lang w:val="en-US"/>
+        </w:rPr>
+      </w:pPr>
+      <w:r>
+        <w:rPr>
+          <w:lang w:val="en-US"/>
+        </w:rPr>
+        <w:t>--&gt; Go to the door</w:t>
+      </w:r>
+    </w:p>
+    <w:p>
+      <w:pPr>
+        <w:rPr>
+          <w:lang w:val="en-US"/>
+        </w:rPr>
+      </w:pPr>
+      <w:r>
+        <w:rPr>
+          <w:lang w:val="en-US"/>
+        </w:rPr>
+        <w:t>I walk towards the door, still looking at the circle on the ceiling. I'm surprised it didn't close automatically. That's good news!</w:t>
+      </w:r>
+    </w:p>
+    <w:p>
+      <w:pPr>
+        <w:rPr>
+          <w:lang w:val="en-US"/>
+        </w:rPr>
+      </w:pPr>
+    </w:p>
+    <w:p>
+      <w:pPr>
+        <w:rPr>
+          <w:lang w:val="en-US"/>
+        </w:rPr>
+      </w:pPr>
+      <w:r>
+        <w:rPr>
+          <w:lang w:val="en-US"/>
+        </w:rPr>
+        <w:lastRenderedPageBreak/>
+        <w:t xml:space="preserve">I'm at the door. </w:t>
+      </w:r>
+    </w:p>
+    <w:p>
+      <w:pPr>
+        <w:rPr>
+          <w:lang w:val="en-US"/>
+        </w:rPr>
+      </w:pPr>
+    </w:p>
+    <w:p>
+      <w:pPr>
+        <w:rPr>
+          <w:lang w:val="en-US"/>
+        </w:rPr>
+      </w:pPr>
+      <w:r>
+        <w:rPr>
+          <w:lang w:val="en-US"/>
+        </w:rPr>
+        <w:t>--&gt; look at the door</w:t>
+      </w:r>
+    </w:p>
+    <w:p>
+      <w:pPr>
+        <w:rPr>
+          <w:lang w:val="en-US"/>
+        </w:rPr>
+      </w:pPr>
+      <w:r>
+        <w:rPr>
+          <w:lang w:val="en-US"/>
+        </w:rPr>
+        <w:t>The message is still here. And I notice that there is some kind of keyboard built in eclogite. I understand this alphabet. It's the same as mine.</w:t>
+      </w:r>
+    </w:p>
+    <w:p>
+      <w:pPr>
+        <w:rPr>
+          <w:lang w:val="en-US"/>
+        </w:rPr>
+      </w:pPr>
+    </w:p>
+    <w:p>
+      <w:pPr>
+        <w:rPr>
+          <w:lang w:val="en-US"/>
+        </w:rPr>
+      </w:pPr>
+      <w:r>
+        <w:rPr>
+          <w:lang w:val="en-US"/>
+        </w:rPr>
+        <w:t>--&gt; look at message</w:t>
+      </w:r>
+    </w:p>
+    <w:p>
+      <w:pPr>
+        <w:rPr>
+          <w:lang w:val="en-US"/>
+        </w:rPr>
+      </w:pPr>
+      <w:r>
+        <w:rPr>
+          <w:lang w:val="en-US"/>
+        </w:rPr>
+        <w:t>It says "You, together, as one. 4ever."</w:t>
+      </w:r>
+    </w:p>
+    <w:p>
+      <w:pPr>
+        <w:rPr>
+          <w:lang w:val="en-US"/>
+        </w:rPr>
+      </w:pPr>
+      <w:r>
+        <w:rPr>
+          <w:lang w:val="en-US"/>
+        </w:rPr>
+        <w:t>Hum... Weird.</w:t>
+      </w:r>
+    </w:p>
+    <w:p>
+      <w:pPr>
+        <w:rPr>
+          <w:lang w:val="en-US"/>
+        </w:rPr>
+      </w:pPr>
+    </w:p>
+    <w:p>
+      <w:pPr>
+        <w:rPr>
+          <w:lang w:val="en-US"/>
+        </w:rPr>
+      </w:pPr>
+      <w:r>
+        <w:rPr>
+          <w:lang w:val="en-US"/>
+        </w:rPr>
+        <w:t>Let me try to use the keyboard and press some keys.</w:t>
+      </w:r>
+    </w:p>
+    <w:p>
+      <w:pPr>
+        <w:rPr>
+          <w:lang w:val="en-US"/>
+        </w:rPr>
+      </w:pPr>
+    </w:p>
+    <w:p>
+      <w:pPr>
+        <w:rPr>
+          <w:lang w:val="en-US"/>
+        </w:rPr>
+      </w:pPr>
+      <w:r>
+        <w:rPr>
+          <w:lang w:val="en-US"/>
+        </w:rPr>
+        <w:t xml:space="preserve">--&gt; </w:t>
+      </w:r>
+      <w:r>
+        <w:rPr>
+          <w:lang w:val="en-US"/>
+        </w:rPr>
+        <w:t>Use</w:t>
+      </w:r>
+      <w:r>
+        <w:rPr>
+          <w:lang w:val="en-US"/>
+        </w:rPr>
+        <w:t xml:space="preserve"> keyboard</w:t>
+      </w:r>
+    </w:p>
+    <w:p>
+      <w:pPr>
+        <w:rPr>
+          <w:lang w:val="en-US"/>
+        </w:rPr>
+      </w:pPr>
+      <w:r>
+        <w:rPr>
+          <w:lang w:val="en-US"/>
+        </w:rPr>
+        <w:t>I start pressing random keys and the corresponding letter appears on the surface of the door. I also notice that I can only press 4 keys at a time. After that, the area where the output is displayed goes blank.</w:t>
+      </w:r>
+    </w:p>
+    <w:p>
+      <w:pPr>
+        <w:rPr>
+          <w:lang w:val="en-US"/>
+        </w:rPr>
+      </w:pPr>
+    </w:p>
+    <w:p>
+      <w:pPr>
+        <w:rPr>
+          <w:lang w:val="en-US"/>
+        </w:rPr>
+      </w:pPr>
+      <w:r>
+        <w:rPr>
+          <w:lang w:val="en-US"/>
+        </w:rPr>
+        <w:t>Hum... This means that the answer is a four-letter word... That must be it. Letters. This keyboard only has letters</w:t>
+      </w:r>
+      <w:r>
+        <w:rPr>
+          <w:lang w:val="en-US"/>
+        </w:rPr>
+        <w:t xml:space="preserve"> after all.</w:t>
+      </w:r>
+    </w:p>
+    <w:p>
+      <w:pPr>
+        <w:rPr>
+          <w:lang w:val="en-US"/>
+        </w:rPr>
+      </w:pPr>
+    </w:p>
+    <w:p>
+      <w:pPr>
+        <w:rPr>
+          <w:lang w:val="en-US"/>
+        </w:rPr>
+      </w:pPr>
+    </w:p>
+    <w:p>
+      <w:pPr>
+        <w:rPr>
+          <w:lang w:val="en-US"/>
+        </w:rPr>
+      </w:pPr>
+    </w:p>
+    <w:p>
+      <w:pPr>
+        <w:rPr>
+          <w:lang w:val="en-US"/>
+        </w:rPr>
+      </w:pPr>
+    </w:p>
+    <w:p>
+      <w:pPr>
+        <w:rPr>
+          <w:lang w:val="en-US"/>
+        </w:rPr>
+      </w:pPr>
+    </w:p>
+    <w:p>
+      <w:pPr>
+        <w:rPr>
+          <w:lang w:val="en-US"/>
+        </w:rPr>
+      </w:pPr>
+    </w:p>
+    <w:p>
+      <w:pPr>
+        <w:rPr>
+          <w:lang w:val="en-US"/>
+        </w:rPr>
+      </w:pPr>
+    </w:p>
+    <w:p>
+      <w:pPr>
+        <w:rPr>
+          <w:lang w:val="en-US"/>
+        </w:rPr>
+      </w:pPr>
+    </w:p>
+    <w:p>
+      <w:pPr>
+        <w:rPr>
+          <w:lang w:val="en-US"/>
+        </w:rPr>
+      </w:pPr>
+    </w:p>
+    <w:p>
+      <w:pPr>
+        <w:rPr>
+          <w:lang w:val="en-US"/>
+        </w:rPr>
+      </w:pPr>
+    </w:p>
+    <w:p>
+      <w:pPr>
+        <w:rPr>
+          <w:lang w:val="en-US"/>
+        </w:rPr>
+      </w:pPr>
+    </w:p>
+    <w:p>
+      <w:pPr>
+        <w:rPr>
+          <w:lang w:val="en-US"/>
+        </w:rPr>
+      </w:pPr>
+    </w:p>
+    <w:p>
+      <w:pPr>
+        <w:rPr>
+          <w:lang w:val="en-US"/>
+        </w:rPr>
+      </w:pPr>
+    </w:p>
+    <w:p>
+      <w:pPr>
+        <w:rPr>
+          <w:lang w:val="en-US"/>
+        </w:rPr>
+      </w:pPr>
+      <w:r>
+        <w:rPr>
+          <w:lang w:val="en-US"/>
+        </w:rPr>
+        <w:lastRenderedPageBreak/>
         <w:t>TOXIC RAIN CHALLENGE / CAULDRON ROOM</w:t>
       </w:r>
     </w:p>
@@ -24408,6 +25991,119 @@
       </w:rPr>
     </w:lvl>
   </w:abstractNum>
+  <w:abstractNum w:abstractNumId="3" w15:restartNumberingAfterBreak="0">
+    <w:nsid w:val="67A33491"/>
+    <w:multiLevelType w:val="hybridMultilevel"/>
+    <w:tmpl w:val="F726FEAA"/>
+    <w:lvl w:ilvl="0" w:tplc="FD9E2814">
+      <w:start w:val="1"/>
+      <w:numFmt w:val="bullet"/>
+      <w:lvlText w:val="&gt;"/>
+      <w:lvlJc w:val="left"/>
+      <w:pPr>
+        <w:ind w:left="720" w:hanging="360"/>
+      </w:pPr>
+      <w:rPr>
+        <w:rFonts w:ascii="Calibri" w:eastAsiaTheme="minorEastAsia" w:hAnsi="Calibri" w:cs="Calibri" w:hint="default"/>
+      </w:rPr>
+    </w:lvl>
+    <w:lvl w:ilvl="1" w:tplc="04090003" w:tentative="1">
+      <w:start w:val="1"/>
+      <w:numFmt w:val="bullet"/>
+      <w:lvlText w:val="o"/>
+      <w:lvlJc w:val="left"/>
+      <w:pPr>
+        <w:ind w:left="1440" w:hanging="360"/>
+      </w:pPr>
+      <w:rPr>
+        <w:rFonts w:ascii="Courier New" w:hAnsi="Courier New" w:cs="Courier New" w:hint="default"/>
+      </w:rPr>
+    </w:lvl>
+    <w:lvl w:ilvl="2" w:tplc="04090005" w:tentative="1">
+      <w:start w:val="1"/>
+      <w:numFmt w:val="bullet"/>
+      <w:lvlText w:val=""/>
+      <w:lvlJc w:val="left"/>
+      <w:pPr>
+        <w:ind w:left="2160" w:hanging="360"/>
+      </w:pPr>
+      <w:rPr>
+        <w:rFonts w:ascii="Wingdings" w:hAnsi="Wingdings" w:hint="default"/>
+      </w:rPr>
+    </w:lvl>
+    <w:lvl w:ilvl="3" w:tplc="04090001" w:tentative="1">
+      <w:start w:val="1"/>
+      <w:numFmt w:val="bullet"/>
+      <w:lvlText w:val=""/>
+      <w:lvlJc w:val="left"/>
+      <w:pPr>
+        <w:ind w:left="2880" w:hanging="360"/>
+      </w:pPr>
+      <w:rPr>
+        <w:rFonts w:ascii="Symbol" w:hAnsi="Symbol" w:hint="default"/>
+      </w:rPr>
+    </w:lvl>
+    <w:lvl w:ilvl="4" w:tplc="04090003" w:tentative="1">
+      <w:start w:val="1"/>
+      <w:numFmt w:val="bullet"/>
+      <w:lvlText w:val="o"/>
+      <w:lvlJc w:val="left"/>
+      <w:pPr>
+        <w:ind w:left="3600" w:hanging="360"/>
+      </w:pPr>
+      <w:rPr>
+        <w:rFonts w:ascii="Courier New" w:hAnsi="Courier New" w:cs="Courier New" w:hint="default"/>
+      </w:rPr>
+    </w:lvl>
+    <w:lvl w:ilvl="5" w:tplc="04090005" w:tentative="1">
+      <w:start w:val="1"/>
+      <w:numFmt w:val="bullet"/>
+      <w:lvlText w:val=""/>
+      <w:lvlJc w:val="left"/>
+      <w:pPr>
+        <w:ind w:left="4320" w:hanging="360"/>
+      </w:pPr>
+      <w:rPr>
+        <w:rFonts w:ascii="Wingdings" w:hAnsi="Wingdings" w:hint="default"/>
+      </w:rPr>
+    </w:lvl>
+    <w:lvl w:ilvl="6" w:tplc="04090001" w:tentative="1">
+      <w:start w:val="1"/>
+      <w:numFmt w:val="bullet"/>
+      <w:lvlText w:val=""/>
+      <w:lvlJc w:val="left"/>
+      <w:pPr>
+        <w:ind w:left="5040" w:hanging="360"/>
+      </w:pPr>
+      <w:rPr>
+        <w:rFonts w:ascii="Symbol" w:hAnsi="Symbol" w:hint="default"/>
+      </w:rPr>
+    </w:lvl>
+    <w:lvl w:ilvl="7" w:tplc="04090003" w:tentative="1">
+      <w:start w:val="1"/>
+      <w:numFmt w:val="bullet"/>
+      <w:lvlText w:val="o"/>
+      <w:lvlJc w:val="left"/>
+      <w:pPr>
+        <w:ind w:left="5760" w:hanging="360"/>
+      </w:pPr>
+      <w:rPr>
+        <w:rFonts w:ascii="Courier New" w:hAnsi="Courier New" w:cs="Courier New" w:hint="default"/>
+      </w:rPr>
+    </w:lvl>
+    <w:lvl w:ilvl="8" w:tplc="04090005" w:tentative="1">
+      <w:start w:val="1"/>
+      <w:numFmt w:val="bullet"/>
+      <w:lvlText w:val=""/>
+      <w:lvlJc w:val="left"/>
+      <w:pPr>
+        <w:ind w:left="6480" w:hanging="360"/>
+      </w:pPr>
+      <w:rPr>
+        <w:rFonts w:ascii="Wingdings" w:hAnsi="Wingdings" w:hint="default"/>
+      </w:rPr>
+    </w:lvl>
+  </w:abstractNum>
   <w:num w:numId="1" w16cid:durableId="1470129208">
     <w:abstractNumId w:val="0"/>
   </w:num>
@@ -24416,6 +26112,9 @@
   </w:num>
   <w:num w:numId="3" w16cid:durableId="1947999809">
     <w:abstractNumId w:val="1"/>
+  </w:num>
+  <w:num w:numId="4" w16cid:durableId="514537064">
+    <w:abstractNumId w:val="3"/>
   </w:num>
 </w:numbering>
 </file>
@@ -24820,7 +26519,7 @@
   <w:style w:type="paragraph" w:default="1" w:styleId="Normal">
     <w:name w:val="Normal"/>
     <w:qFormat/>
-    <w:rsid w:val="001B1EAF"/>
+    <w:rsid w:val="007855B4"/>
     <w:rPr>
       <w:kern w:val="0"/>
     </w:rPr>

</xml_diff>

<commit_message>
all text is in quest
</commit_message>
<xml_diff>
--- a/sheet.docx
+++ b/sheet.docx
@@ -25663,7 +25663,19 @@
         <w:rPr>
           <w:lang w:val="en-US"/>
         </w:rPr>
-        <w:t>Suddenly we are back in the wizard's house.</w:t>
+        <w:t>Suddenly</w:t>
+      </w:r>
+      <w:r>
+        <w:rPr>
+          <w:lang w:val="en-US"/>
+        </w:rPr>
+        <w:t>,</w:t>
+      </w:r>
+      <w:r>
+        <w:rPr>
+          <w:lang w:val="en-US"/>
+        </w:rPr>
+        <w:t xml:space="preserve"> we are back in the wizard's house.</w:t>
       </w:r>
     </w:p>
     <w:p>

</xml_diff>